<commit_message>
added publisher + license
</commit_message>
<xml_diff>
--- a/docs/Through-the-Looking-Glass.docx
+++ b/docs/Through-the-Looking-Glass.docx
@@ -94,7 +94,7 @@
         </w:p>
       </w:sdtContent>
     </w:sdt>
-    <w:bookmarkStart w:id="26" w:name="front-matter"/>
+    <w:bookmarkStart w:id="28" w:name="front-matter"/>
     <w:p>
       <w:pPr>
         <w:pStyle w:val="Heading1"/>
@@ -312,13 +312,71 @@
         <w:t xml:space="preserve">Copyright Curtis M. Lively 2023</w:t>
       </w:r>
     </w:p>
+    <w:p>
+      <w:pPr>
+        <w:pStyle w:val="BodyText"/>
+      </w:pPr>
+      <w:r>
+        <w:t xml:space="preserve">Through the Looking Glass: I. Why Cross-Fertilize?</w:t>
+      </w:r>
+      <w:r>
+        <w:t xml:space="preserve"> </w:t>
+      </w:r>
+      <w:r>
+        <w:t xml:space="preserve">by</w:t>
+      </w:r>
+      <w:r>
+        <w:t xml:space="preserve"> </w:t>
+      </w:r>
+      <w:r>
+        <w:t xml:space="preserve">Curtis M. Lively</w:t>
+      </w:r>
+      <w:r>
+        <w:t xml:space="preserve"> </w:t>
+      </w:r>
+      <w:r>
+        <w:t xml:space="preserve">is licensed under a</w:t>
+      </w:r>
+      <w:r>
+        <w:t xml:space="preserve"> </w:t>
+      </w:r>
+      <w:r>
+        <w:t xml:space="preserve">Creative Commons Attribution 4.0 International License</w:t>
+      </w:r>
+      <w:r>
+        <w:t xml:space="preserve">.</w:t>
+      </w:r>
+    </w:p>
     <w:bookmarkEnd w:id="23"/>
-    <w:bookmarkStart w:id="24" w:name="how-to-cite"/>
+    <w:bookmarkStart w:id="25" w:name="publisher-information"/>
     <w:p>
       <w:pPr>
         <w:pStyle w:val="Heading2"/>
       </w:pPr>
       <w:r>
+        <w:t xml:space="preserve">Publisher Information</w:t>
+      </w:r>
+    </w:p>
+    <w:p>
+      <w:pPr>
+        <w:pStyle w:val="FirstParagraph"/>
+      </w:pPr>
+      <w:hyperlink r:id="rId24">
+        <w:r>
+          <w:rPr>
+            <w:rStyle w:val="Hyperlink"/>
+          </w:rPr>
+          <w:t xml:space="preserve">Indiana University Bloomington Libraries</w:t>
+        </w:r>
+      </w:hyperlink>
+    </w:p>
+    <w:bookmarkEnd w:id="25"/>
+    <w:bookmarkStart w:id="26" w:name="how-to-cite"/>
+    <w:p>
+      <w:pPr>
+        <w:pStyle w:val="Heading2"/>
+      </w:pPr>
+      <w:r>
         <w:t xml:space="preserve">How to Cite</w:t>
       </w:r>
     </w:p>
@@ -327,11 +385,11 @@
         <w:pStyle w:val="FirstParagraph"/>
       </w:pPr>
       <w:r>
-        <w:t xml:space="preserve">Lively, C. M. (2023, June ??). Through the Looking Glass: I. Why Cross-Fertilize? https://doi.org/*********</w:t>
-      </w:r>
-    </w:p>
-    <w:bookmarkEnd w:id="24"/>
-    <w:bookmarkStart w:id="25" w:name="how-to-use"/>
+        <w:t xml:space="preserve">Lively, C. M. (2023, June ??). Through the Looking Glass: I. Why Cross-Fertilize? Indiana University Bloomington Libraries https://doi.org/*********</w:t>
+      </w:r>
+    </w:p>
+    <w:bookmarkEnd w:id="26"/>
+    <w:bookmarkStart w:id="27" w:name="how-to-use"/>
     <w:p>
       <w:pPr>
         <w:pStyle w:val="Heading2"/>
@@ -340,9 +398,9 @@
         <w:t xml:space="preserve">How to Use</w:t>
       </w:r>
     </w:p>
-    <w:bookmarkEnd w:id="25"/>
-    <w:bookmarkEnd w:id="26"/>
-    <w:bookmarkStart w:id="65" w:name="sec-why-sex"/>
+    <w:bookmarkEnd w:id="27"/>
+    <w:bookmarkEnd w:id="28"/>
+    <w:bookmarkStart w:id="67" w:name="sec-why-sex"/>
     <w:p>
       <w:pPr>
         <w:pStyle w:val="Heading1"/>
@@ -360,18 +418,18 @@
           <wp:inline>
             <wp:extent cx="2057400" cy="2599944"/>
             <wp:effectExtent b="0" l="0" r="0" t="0"/>
-            <wp:docPr descr="" title="" id="28" name="Picture"/>
+            <wp:docPr descr="" title="" id="30" name="Picture"/>
             <a:graphic>
               <a:graphicData uri="http://schemas.openxmlformats.org/drawingml/2006/picture">
                 <pic:pic>
                   <pic:nvPicPr>
-                    <pic:cNvPr descr="images/Picture1.jpg" id="29" name="Picture"/>
+                    <pic:cNvPr descr="images/Picture1.jpg" id="31" name="Picture"/>
                     <pic:cNvPicPr>
                       <a:picLocks noChangeArrowheads="1" noChangeAspect="1"/>
                     </pic:cNvPicPr>
                   </pic:nvPicPr>
                   <pic:blipFill>
-                    <a:blip r:embed="rId27"/>
+                    <a:blip r:embed="rId29"/>
                     <a:stretch>
                       <a:fillRect/>
                     </a:stretch>
@@ -401,7 +459,7 @@
         <w:t xml:space="preserve">ZMD</w:t>
       </w:r>
     </w:p>
-    <w:bookmarkStart w:id="30" w:name="the-question"/>
+    <w:bookmarkStart w:id="32" w:name="the-question"/>
     <w:p>
       <w:pPr>
         <w:pStyle w:val="Heading2"/>
@@ -468,8 +526,8 @@
         <w:t xml:space="preserve">The structure of our exams was very loose. I don't remember having a deadline to produce a written answer, but I do remember that I spent several months on just this one question. During much of this time, I was doing field work in Sonora, Mexico, sometimes under very harsh conditions. But the more I studied the question, the more fascinated I became. I came to think that there was, indeed, a very real anomaly presented by sexual reproduction. Williams was right. Perhaps I was especially interested in this anomaly because I had read Thomas Kuhn's "The Structure of Scientific Revolutions" as an undergraduate (Kuhn 1970). Kuhn made the case that dissecting anomalies can lead to interesting advances, and that made sense to me. While I eventually produced an essay to address the question, the answer felt incomplete. I wanted to know more. There were many hypotheses, but there was no clear general explanation. Many years later, I am still working on my prelim question. This book is my revised answer.</w:t>
       </w:r>
     </w:p>
-    <w:bookmarkEnd w:id="30"/>
-    <w:bookmarkStart w:id="56" w:name="the-problem"/>
+    <w:bookmarkEnd w:id="32"/>
+    <w:bookmarkStart w:id="58" w:name="the-problem"/>
     <w:p>
       <w:pPr>
         <w:pStyle w:val="Heading2"/>
@@ -492,7 +550,7 @@
         <w:t xml:space="preserve">these costs do not form the core of the paradox. Historically, the paradox of sex stems from two things: (1) the cost of meiosis, and (2) the cost of producing males.</w:t>
       </w:r>
     </w:p>
-    <w:bookmarkStart w:id="32" w:name="the-cost-of-meiosis-reduced-relatedness"/>
+    <w:bookmarkStart w:id="34" w:name="the-cost-of-meiosis-reduced-relatedness"/>
     <w:p>
       <w:pPr>
         <w:pStyle w:val="Heading3"/>
@@ -512,7 +570,7 @@
         <w:rPr>
           <w:rStyle w:val="FootnoteReference"/>
         </w:rPr>
-        <w:footnoteReference w:id="31"/>
+        <w:footnoteReference w:id="33"/>
       </w:r>
       <w:r>
         <w:t xml:space="preserve">. (See</w:t>
@@ -534,8 +592,8 @@
         <w:t xml:space="preserve">for condensed definitions.) Williams’ idea also had theoretical support, as R.A. Fisher had already shown that an allele causing self-fertilization would rapidly spread to fixation, barring severe inbreeding depression (Fisher 1941). So, why cross-fertilize? The persistence of cross-fertilization despite the cost of meiosis formed a paradox. This paradox created the crisis that Williams saw in evolutionary biology.</w:t>
       </w:r>
     </w:p>
-    <w:bookmarkEnd w:id="32"/>
-    <w:bookmarkStart w:id="38" w:name="the-cost-of-males"/>
+    <w:bookmarkEnd w:id="34"/>
+    <w:bookmarkStart w:id="40" w:name="the-cost-of-males"/>
     <w:p>
       <w:pPr>
         <w:pStyle w:val="Heading3"/>
@@ -650,7 +708,7 @@
       <w:tr>
         <w:tc>
           <w:tcPr/>
-          <w:bookmarkStart w:id="36" w:name="fig-1.1"/>
+          <w:bookmarkStart w:id="38" w:name="fig-1.1"/>
           <w:p>
             <w:pPr>
               <w:jc w:val="center"/>
@@ -660,18 +718,18 @@
                 <wp:inline>
                   <wp:extent cx="2676525" cy="2762250"/>
                   <wp:effectExtent b="0" l="0" r="0" t="0"/>
-                  <wp:docPr descr="" title="" id="34" name="Picture"/>
+                  <wp:docPr descr="" title="" id="36" name="Picture"/>
                   <a:graphic>
                     <a:graphicData uri="http://schemas.openxmlformats.org/drawingml/2006/picture">
                       <pic:pic>
                         <pic:nvPicPr>
-                          <pic:cNvPr descr="images/fig1-1.jpg" id="35" name="Picture"/>
+                          <pic:cNvPr descr="images/fig1-1.jpg" id="37" name="Picture"/>
                           <pic:cNvPicPr>
                             <a:picLocks noChangeArrowheads="1" noChangeAspect="1"/>
                           </pic:cNvPicPr>
                         </pic:nvPicPr>
                         <pic:blipFill>
-                          <a:blip r:embed="rId33"/>
+                          <a:blip r:embed="rId35"/>
                           <a:stretch>
                             <a:fillRect/>
                           </a:stretch>
@@ -774,7 +832,7 @@
               <w:t xml:space="preserve">). However, in nature, asexual reproduction is very rare in both plants (Whitton et al. 2008) and animals (Vrijenhoek 1998). Hence the paradox. Why is sexual reproduction so costly and yet so common?</w:t>
             </w:r>
           </w:p>
-          <w:bookmarkEnd w:id="36"/>
+          <w:bookmarkEnd w:id="38"/>
         </w:tc>
       </w:tr>
     </w:tbl>
@@ -825,7 +883,7 @@
         <w:rPr>
           <w:rStyle w:val="FootnoteReference"/>
         </w:rPr>
-        <w:footnoteReference w:id="37"/>
+        <w:footnoteReference w:id="39"/>
       </w:r>
       <w:r>
         <w:t xml:space="preserve">. His model only assumes that sexual and asexual females have equal fecundities and survivorship probabilities (see</w:t>
@@ -844,8 +902,8 @@
         <w:t xml:space="preserve">). Under this assumption, a very rare clone would double in frequency in the next generation. Maynard Smith called this doubling-when-rare the two-fold cost of sex.</w:t>
       </w:r>
     </w:p>
-    <w:bookmarkEnd w:id="38"/>
-    <w:bookmarkStart w:id="43" w:name="contrasting-the-costs"/>
+    <w:bookmarkEnd w:id="40"/>
+    <w:bookmarkStart w:id="45" w:name="contrasting-the-costs"/>
     <w:p>
       <w:pPr>
         <w:pStyle w:val="Heading3"/>
@@ -875,7 +933,7 @@
       <w:tr>
         <w:tc>
           <w:tcPr/>
-          <w:bookmarkStart w:id="42" w:name="fig-1.2"/>
+          <w:bookmarkStart w:id="44" w:name="fig-1.2"/>
           <w:p>
             <w:pPr>
               <w:jc w:val="center"/>
@@ -885,18 +943,18 @@
                 <wp:inline>
                   <wp:extent cx="2946400" cy="1682750"/>
                   <wp:effectExtent b="0" l="0" r="0" t="0"/>
-                  <wp:docPr descr="" title="" id="40" name="Picture"/>
+                  <wp:docPr descr="" title="" id="42" name="Picture"/>
                   <a:graphic>
                     <a:graphicData uri="http://schemas.openxmlformats.org/drawingml/2006/picture">
                       <pic:pic>
                         <pic:nvPicPr>
-                          <pic:cNvPr descr="images/fig1-2.jpg" id="41" name="Picture"/>
+                          <pic:cNvPr descr="images/fig1-2.jpg" id="43" name="Picture"/>
                           <pic:cNvPicPr>
                             <a:picLocks noChangeArrowheads="1" noChangeAspect="1"/>
                           </pic:cNvPicPr>
                         </pic:nvPicPr>
                         <pic:blipFill>
-                          <a:blip r:embed="rId39"/>
+                          <a:blip r:embed="rId41"/>
                           <a:stretch>
                             <a:fillRect/>
                           </a:stretch>
@@ -1042,12 +1100,12 @@
               <w:t xml:space="preserve">. The frequency of males in the sexual population was assumed to be 1/2. Annual reproduction, with non-overlapping generations, was also assumed.</w:t>
             </w:r>
           </w:p>
-          <w:bookmarkEnd w:id="42"/>
+          <w:bookmarkEnd w:id="44"/>
         </w:tc>
       </w:tr>
     </w:tbl>
-    <w:bookmarkEnd w:id="43"/>
-    <w:bookmarkStart w:id="49" w:name="the-cost-of-recombination"/>
+    <w:bookmarkEnd w:id="45"/>
+    <w:bookmarkStart w:id="51" w:name="the-cost-of-recombination"/>
     <w:p>
       <w:pPr>
         <w:pStyle w:val="Heading3"/>
@@ -1113,7 +1171,7 @@
         <w:rPr>
           <w:rStyle w:val="FootnoteReference"/>
         </w:rPr>
-        <w:footnoteReference w:id="44"/>
+        <w:footnoteReference w:id="46"/>
       </w:r>
       <w:r>
         <w:t xml:space="preserve">. Hence, there are two interrelated anomalies: cross-fertilization per se and meiotic recombination. Ideally, any theory that explains the persistence of biparental sex could also solve the paradox of recombination. But this need not be the case. They could have different solutions.</w:t>
@@ -1132,7 +1190,7 @@
       <w:tr>
         <w:tc>
           <w:tcPr/>
-          <w:bookmarkStart w:id="48" w:name="fig-1.3"/>
+          <w:bookmarkStart w:id="50" w:name="fig-1.3"/>
           <w:p>
             <w:pPr>
               <w:jc w:val="center"/>
@@ -1142,18 +1200,18 @@
                 <wp:inline>
                   <wp:extent cx="5334000" cy="2508039"/>
                   <wp:effectExtent b="0" l="0" r="0" t="0"/>
-                  <wp:docPr descr="" title="Hand pollination experiment on *Primula*: a contrivance for cross-fertilization?" id="46" name="Picture"/>
+                  <wp:docPr descr="" title="Hand pollination experiment on *Primula*: a contrivance for cross-fertilization?" id="48" name="Picture"/>
                   <a:graphic>
                     <a:graphicData uri="http://schemas.openxmlformats.org/drawingml/2006/picture">
                       <pic:pic>
                         <pic:nvPicPr>
-                          <pic:cNvPr descr="images/fig1-3.jpg" id="47" name="Picture"/>
+                          <pic:cNvPr descr="images/fig1-3.jpg" id="49" name="Picture"/>
                           <pic:cNvPicPr>
                             <a:picLocks noChangeArrowheads="1" noChangeAspect="1"/>
                           </pic:cNvPicPr>
                         </pic:nvPicPr>
                         <pic:blipFill>
-                          <a:blip r:embed="rId45"/>
+                          <a:blip r:embed="rId47"/>
                           <a:stretch>
                             <a:fillRect/>
                           </a:stretch>
@@ -1224,12 +1282,12 @@
               <w:t xml:space="preserve">indicates incompatibility. Redrawn from Darwin (1862) by ZMD.</w:t>
             </w:r>
           </w:p>
-          <w:bookmarkEnd w:id="48"/>
+          <w:bookmarkEnd w:id="50"/>
         </w:tc>
       </w:tr>
     </w:tbl>
-    <w:bookmarkEnd w:id="49"/>
-    <w:bookmarkStart w:id="55" w:name="darwins-view"/>
+    <w:bookmarkEnd w:id="51"/>
+    <w:bookmarkStart w:id="57" w:name="darwins-view"/>
     <w:p>
       <w:pPr>
         <w:pStyle w:val="Heading3"/>
@@ -1334,7 +1392,7 @@
         <w:rPr>
           <w:rStyle w:val="FootnoteReference"/>
         </w:rPr>
-        <w:footnoteReference w:id="50"/>
+        <w:footnoteReference w:id="52"/>
       </w:r>
       <w:r>
         <w:t xml:space="preserve">.</w:t>
@@ -1372,7 +1430,7 @@
         <w:rPr>
           <w:rStyle w:val="FootnoteReference"/>
         </w:rPr>
-        <w:footnoteReference w:id="51"/>
+        <w:footnoteReference w:id="53"/>
       </w:r>
       <w:r>
         <w:t xml:space="preserve">. However, von Siebold's discovery of parthenogenesis</w:t>
@@ -1381,7 +1439,7 @@
         <w:rPr>
           <w:rStyle w:val="FootnoteReference"/>
         </w:rPr>
-        <w:footnoteReference w:id="53"/>
+        <w:footnoteReference w:id="55"/>
       </w:r>
       <w:r>
         <w:t xml:space="preserve"> </w:t>
@@ -1442,7 +1500,7 @@
         <w:rPr>
           <w:rStyle w:val="FootnoteReference"/>
         </w:rPr>
-        <w:footnoteReference w:id="54"/>
+        <w:footnoteReference w:id="56"/>
       </w:r>
       <w:r>
         <w:t xml:space="preserve">.</w:t>
@@ -1488,9 +1546,9 @@
         <w:t xml:space="preserve">I now think that John Maynard Smith was correct. An essential feature had indeed been overlooked: parasites.</w:t>
       </w:r>
     </w:p>
-    <w:bookmarkEnd w:id="55"/>
-    <w:bookmarkEnd w:id="56"/>
-    <w:bookmarkStart w:id="64" w:name="summary"/>
+    <w:bookmarkEnd w:id="57"/>
+    <w:bookmarkEnd w:id="58"/>
+    <w:bookmarkStart w:id="66" w:name="summary"/>
     <w:p>
       <w:pPr>
         <w:pStyle w:val="Heading2"/>
@@ -1589,18 +1647,18 @@
                 <wp:inline>
                   <wp:extent cx="152400" cy="152400"/>
                   <wp:effectExtent b="0" l="0" r="0" t="0"/>
-                  <wp:docPr descr="" title="" id="58" name="Picture"/>
+                  <wp:docPr descr="" title="" id="60" name="Picture"/>
                   <a:graphic>
                     <a:graphicData uri="http://schemas.openxmlformats.org/drawingml/2006/picture">
                       <pic:pic>
                         <pic:nvPicPr>
-                          <pic:cNvPr descr="C:\Users\amazel\AppData\Local\Programs\Quarto\share\formats\docx\tip.png" id="59" name="Picture"/>
+                          <pic:cNvPr descr="C:\Users\amazel\AppData\Local\Programs\Quarto\share\formats\docx\tip.png" id="61" name="Picture"/>
                           <pic:cNvPicPr>
                             <a:picLocks noChangeArrowheads="1" noChangeAspect="1"/>
                           </pic:cNvPicPr>
                         </pic:nvPicPr>
                         <pic:blipFill>
-                          <a:blip r:embed="rId57"/>
+                          <a:blip r:embed="rId59"/>
                           <a:stretch>
                             <a:fillRect/>
                           </a:stretch>
@@ -1862,18 +1920,18 @@
                 <wp:inline>
                   <wp:extent cx="152400" cy="152400"/>
                   <wp:effectExtent b="0" l="0" r="0" t="0"/>
-                  <wp:docPr descr="" title="" id="61" name="Picture"/>
+                  <wp:docPr descr="" title="" id="63" name="Picture"/>
                   <a:graphic>
                     <a:graphicData uri="http://schemas.openxmlformats.org/drawingml/2006/picture">
                       <pic:pic>
                         <pic:nvPicPr>
-                          <pic:cNvPr descr="C:\Users\amazel\AppData\Local\Programs\Quarto\share\formats\docx\note.png" id="62" name="Picture"/>
+                          <pic:cNvPr descr="C:\Users\amazel\AppData\Local\Programs\Quarto\share\formats\docx\note.png" id="64" name="Picture"/>
                           <pic:cNvPicPr>
                             <a:picLocks noChangeArrowheads="1" noChangeAspect="1"/>
                           </pic:cNvPicPr>
                         </pic:nvPicPr>
                         <pic:blipFill>
-                          <a:blip r:embed="rId60"/>
+                          <a:blip r:embed="rId62"/>
                           <a:stretch>
                             <a:fillRect/>
                           </a:stretch>
@@ -1936,7 +1994,7 @@
               <w:rPr>
                 <w:rStyle w:val="FootnoteReference"/>
               </w:rPr>
-              <w:footnoteReference w:id="63"/>
+              <w:footnoteReference w:id="65"/>
             </w:r>
             <w:r>
               <w:t xml:space="preserve"> </w:t>
@@ -3832,20 +3890,20 @@
         </w:tc>
       </w:tr>
     </w:tbl>
-    <w:bookmarkEnd w:id="64"/>
-    <w:bookmarkEnd w:id="65"/>
-    <w:bookmarkStart w:id="67" w:name="references"/>
-    <w:p>
-      <w:pPr>
-        <w:pStyle w:val="Heading1"/>
-      </w:pPr>
-      <w:r>
-        <w:t xml:space="preserve">References</w:t>
-      </w:r>
-    </w:p>
-    <w:bookmarkStart w:id="66" w:name="refs"/>
     <w:bookmarkEnd w:id="66"/>
     <w:bookmarkEnd w:id="67"/>
+    <w:bookmarkStart w:id="69" w:name="references"/>
+    <w:p>
+      <w:pPr>
+        <w:pStyle w:val="Heading1"/>
+      </w:pPr>
+      <w:r>
+        <w:t xml:space="preserve">References</w:t>
+      </w:r>
+    </w:p>
+    <w:bookmarkStart w:id="68" w:name="refs"/>
+    <w:bookmarkEnd w:id="68"/>
+    <w:bookmarkEnd w:id="69"/>
     <w:sectPr/>
   </w:body>
 </w:document>
@@ -3871,7 +3929,7 @@
       </w:r>
     </w:p>
   </w:footnote>
-  <w:footnote w:id="31">
+  <w:footnote w:id="33">
     <w:p>
       <w:pPr>
         <w:pStyle w:val="FootnoteText"/>
@@ -3945,7 +4003,7 @@
       </w:r>
     </w:p>
   </w:footnote>
-  <w:footnote w:id="37">
+  <w:footnote w:id="39">
     <w:p>
       <w:pPr>
         <w:pStyle w:val="FootnoteText"/>
@@ -3964,7 +4022,7 @@
       </w:r>
     </w:p>
   </w:footnote>
-  <w:footnote w:id="44">
+  <w:footnote w:id="46">
     <w:p>
       <w:pPr>
         <w:pStyle w:val="FootnoteText"/>
@@ -4012,7 +4070,7 @@
       </w:r>
     </w:p>
   </w:footnote>
-  <w:footnote w:id="50">
+  <w:footnote w:id="52">
     <w:p>
       <w:pPr>
         <w:pStyle w:val="FootnoteText"/>
@@ -4049,7 +4107,7 @@
       </w:r>
     </w:p>
   </w:footnote>
-  <w:footnote w:id="51">
+  <w:footnote w:id="53">
     <w:p>
       <w:pPr>
         <w:pStyle w:val="FootnoteText"/>
@@ -4082,7 +4140,7 @@
       <w:r>
         <w:t xml:space="preserve"> </w:t>
       </w:r>
-      <w:hyperlink r:id="rId52">
+      <w:hyperlink r:id="rId54">
         <w:r>
           <w:rPr>
             <w:rStyle w:val="Hyperlink"/>
@@ -4095,7 +4153,7 @@
       </w:r>
     </w:p>
   </w:footnote>
-  <w:footnote w:id="53">
+  <w:footnote w:id="55">
     <w:p>
       <w:pPr>
         <w:pStyle w:val="FootnoteText"/>
@@ -4114,7 +4172,7 @@
       </w:r>
     </w:p>
   </w:footnote>
-  <w:footnote w:id="54">
+  <w:footnote w:id="56">
     <w:p>
       <w:pPr>
         <w:pStyle w:val="FootnoteText"/>
@@ -4169,7 +4227,7 @@
       </w:r>
     </w:p>
   </w:footnote>
-  <w:footnote w:id="63">
+  <w:footnote w:id="65">
     <w:p>
       <w:pPr>
         <w:pStyle w:val="FootnoteText"/>

</xml_diff>

<commit_message>
intro + chap1 edits
</commit_message>
<xml_diff>
--- a/docs/Through-the-Looking-Glass.docx
+++ b/docs/Through-the-Looking-Glass.docx
@@ -73,13 +73,13 @@
         <w:pStyle w:val="Date"/>
       </w:pPr>
       <w:r>
-        <w:t xml:space="preserve">13</w:t>
-      </w:r>
-      <w:r>
-        <w:t xml:space="preserve"> </w:t>
-      </w:r>
-      <w:r>
-        <w:t xml:space="preserve">July</w:t>
+        <w:t xml:space="preserve">15</w:t>
+      </w:r>
+      <w:r>
+        <w:t xml:space="preserve"> </w:t>
+      </w:r>
+      <w:r>
+        <w:t xml:space="preserve">August</w:t>
       </w:r>
       <w:r>
         <w:t xml:space="preserve"> </w:t>
@@ -137,7 +137,7 @@
         <w:pStyle w:val="FirstParagraph"/>
       </w:pPr>
       <w:r>
-        <w:t xml:space="preserve">The following pages represent the first six chapters of a book (part 1). The main goal was to present an introduction to the problem of sexual reproduction, with a focus on competition between sexual and asexual females. But I also incorporated some ideas on genetic polymorphism and phenotypic plasticity with the aim of exploring</w:t>
+        <w:t xml:space="preserve">The following pages represent the first volume of a book. The main goal was to introduce the evolutionary problem of sexual reproduction, with a focus on competition between sexual and asexual females. But I also incorporated some ideas on genetic polymorphism and phenotypic plasticity with the goal of exploring</w:t>
       </w:r>
       <w:r>
         <w:t xml:space="preserve"> </w:t>
@@ -159,7 +159,7 @@
       </w:r>
     </w:p>
     <w:bookmarkEnd w:id="20"/>
-    <w:bookmarkStart w:id="21" w:name="acknowledgements"/>
+    <w:bookmarkStart w:id="22" w:name="acknowledgements"/>
     <w:p>
       <w:pPr>
         <w:pStyle w:val="Heading2"/>
@@ -173,7 +173,21 @@
         <w:pStyle w:val="FirstParagraph"/>
       </w:pPr>
       <w:r>
-        <w:t xml:space="preserve">Part 1 has benefitted from helpful comments from Amrita Bhattacharya, Zoe Dinges, Kara Million, Deanna Soper, Mike Wade, Jukka Jokela, Dorota Paczesniak, Steve Howard, Lynda Delph, Clark Craddock, Robert Vrijenhoek, Jan McKenzie, Mike Winterbourn, Stuart West, Oren Harman, and especially Maurine Neiman. Additional comments are welcome by email. Part 2 will focus on collaborative studies of host-parasite coevolution and the maintenance of sex in a freshwater New Zealand snail.</w:t>
+        <w:t xml:space="preserve">I gratefully acknowledge helpful comments from Amrita Bhattacharya, Zoe Dinges, Kara Million, Deanna Soper, Mike Wade, Jukka Jokela, Dorota Paczesniak, Steve Howard, Lynda Delph, Clark Craddock, Robert Vrijenhoek, Jan McKenzie, Mike Winterbourn, Stuart West, Oren Harman, and especially Maurine Neiman and her lab group at the University of Iowa. Additional comments are welcome by</w:t>
+      </w:r>
+      <w:r>
+        <w:t xml:space="preserve"> </w:t>
+      </w:r>
+      <w:hyperlink r:id="rId21">
+        <w:r>
+          <w:rPr>
+            <w:rStyle w:val="Hyperlink"/>
+          </w:rPr>
+          <w:t xml:space="preserve">email</w:t>
+        </w:r>
+      </w:hyperlink>
+      <w:r>
+        <w:t xml:space="preserve">.</w:t>
       </w:r>
     </w:p>
     <w:p>
@@ -181,7 +195,7 @@
         <w:pStyle w:val="BodyText"/>
       </w:pPr>
       <w:r>
-        <w:t xml:space="preserve">Special thanks to Zoe Michelle Dinges (ZMD), who redrew the graphs and contributed original illustrations. Many thanks also to Adam Mazel from Indiana University Libraries for preparing the document for online publication.</w:t>
+        <w:t xml:space="preserve">Special thanks to Zoe Michelle Dinges (ZMD), who redrew the graphs and contributed original illustrations. Many thanks also to Adam Mazel of Indiana University Libraries for preparing the document for online publication.</w:t>
       </w:r>
     </w:p>
     <w:p>
@@ -189,7 +203,7 @@
         <w:pStyle w:val="BodyText"/>
       </w:pPr>
       <w:r>
-        <w:t xml:space="preserve">I gratefully acknowledge support from the NSF OPUS program for the synthesis of biological research (DEB-1906465). I am also grateful to the Institute for Advanced Study in Berlin (Wissenschaftskolleg zu Berlin) for my stay as a</w:t>
+        <w:t xml:space="preserve">This project was supported by the NSF OPUS program for the synthesis of biological research (DEB-1906465). I am also grateful to the Institute for Advanced Study in Berlin (Wissenschaftskolleg zu Berlin) for my stay as a</w:t>
       </w:r>
       <w:r>
         <w:t xml:space="preserve"> </w:t>
@@ -210,8 +224,8 @@
         <w:t xml:space="preserve">during 2022-2023.</w:t>
       </w:r>
     </w:p>
-    <w:bookmarkEnd w:id="21"/>
-    <w:bookmarkStart w:id="22" w:name="copyright-and-license"/>
+    <w:bookmarkEnd w:id="22"/>
+    <w:bookmarkStart w:id="23" w:name="copyright-and-license"/>
     <w:p>
       <w:pPr>
         <w:pStyle w:val="Heading2"/>
@@ -263,7 +277,7 @@
         <w:t xml:space="preserve">.</w:t>
       </w:r>
     </w:p>
-    <w:bookmarkEnd w:id="22"/>
+    <w:bookmarkEnd w:id="23"/>
     <w:bookmarkStart w:id="25" w:name="publisher-information"/>
     <w:p>
       <w:pPr>
@@ -277,7 +291,7 @@
       <w:pPr>
         <w:pStyle w:val="FirstParagraph"/>
       </w:pPr>
-      <w:hyperlink r:id="rId23">
+      <w:hyperlink r:id="rId24">
         <w:r>
           <w:rPr>
             <w:rStyle w:val="Hyperlink"/>
@@ -285,17 +299,6 @@
           <w:t xml:space="preserve">Indiana University Bloomington Libraries</w:t>
         </w:r>
       </w:hyperlink>
-      <w:r>
-        <w:t xml:space="preserve"> </w:t>
-      </w:r>
-      <w:hyperlink r:id="rId24">
-        <w:r>
-          <w:rPr>
-            <w:rStyle w:val="Hyperlink"/>
-          </w:rPr>
-          <w:t xml:space="preserve">Adam Mazel, Digital Publishing Librarian</w:t>
-        </w:r>
-      </w:hyperlink>
     </w:p>
     <w:bookmarkEnd w:id="25"/>
     <w:bookmarkStart w:id="26" w:name="how-to-cite"/>
@@ -317,7 +320,7 @@
     </w:p>
     <w:bookmarkEnd w:id="26"/>
     <w:bookmarkEnd w:id="27"/>
-    <w:bookmarkStart w:id="71" w:name="sec-why-sex"/>
+    <w:bookmarkStart w:id="68" w:name="sec-why-sex"/>
     <w:p>
       <w:pPr>
         <w:pStyle w:val="Heading1"/>
@@ -503,7 +506,7 @@
       </w:r>
     </w:p>
     <w:bookmarkEnd w:id="31"/>
-    <w:bookmarkStart w:id="65" w:name="the-problem"/>
+    <w:bookmarkStart w:id="62" w:name="the-problem"/>
     <w:p>
       <w:pPr>
         <w:pStyle w:val="Heading2"/>
@@ -558,7 +561,7 @@
         <w:t xml:space="preserve"> </w:t>
       </w:r>
       <w:r>
-        <w:t xml:space="preserve">was proposed by George Williams (1975). His idea was simply that females are only half as related to their outcrossed offspring as they are to their self-fertilized or parthenogenetic offspring</w:t>
+        <w:t xml:space="preserve">was proposed by George Williams (1975). His idea was simply that females are only half as related to their outcrossed offspring as they are to their self-fertilized or parthenogenetic offspring.</w:t>
       </w:r>
       <w:r>
         <w:rPr>
@@ -567,18 +570,22 @@
         <w:footnoteReference w:id="32"/>
       </w:r>
       <w:r>
-        <w:t xml:space="preserve">. (See</w:t>
-      </w:r>
-      <w:r>
-        <w:t xml:space="preserve"> </w:t>
-      </w:r>
-      <w:r>
-        <w:rPr>
-          <w:bCs/>
-          <w:b/>
-        </w:rPr>
-        <w:t xml:space="preserve">Box 1.1</w:t>
-      </w:r>
+        <w:t xml:space="preserve"> </w:t>
+      </w:r>
+      <w:r>
+        <w:t xml:space="preserve">(See</w:t>
+      </w:r>
+      <w:r>
+        <w:t xml:space="preserve"> </w:t>
+      </w:r>
+      <w:hyperlink w:anchor="callout-1">
+        <w:r>
+          <w:rPr>
+            <w:rStyle w:val="Hyperlink"/>
+          </w:rPr>
+          <w:t xml:space="preserve">Box 1.1</w:t>
+        </w:r>
+      </w:hyperlink>
       <w:r>
         <w:t xml:space="preserve"> </w:t>
       </w:r>
@@ -675,7 +682,7 @@
         </w:r>
       </w:hyperlink>
       <w:r>
-        <w:t xml:space="preserve">). This asymmetry should lead to the rapid replacement sexual females by asexual females (</w:t>
+        <w:t xml:space="preserve">). This asymmetry should lead to the rapid replacement of sexual females by asexual females (</w:t>
       </w:r>
       <w:hyperlink w:anchor="fig-clonal">
         <w:r>
@@ -686,7 +693,25 @@
         </w:r>
       </w:hyperlink>
       <w:r>
-        <w:t xml:space="preserve">). And by "rapid," I mean within tens of generations, even for very large populations (Lively 1996). We thus seek a selective force that can give an advantage to sexual reproduction on a very short time scale.</w:t>
+        <w:t xml:space="preserve">). And by</w:t>
+      </w:r>
+      <w:r>
+        <w:t xml:space="preserve"> </w:t>
+      </w:r>
+      <w:r>
+        <w:t xml:space="preserve">“</w:t>
+      </w:r>
+      <w:r>
+        <w:t xml:space="preserve">rapid,</w:t>
+      </w:r>
+      <w:r>
+        <w:t xml:space="preserve">”</w:t>
+      </w:r>
+      <w:r>
+        <w:t xml:space="preserve"> </w:t>
+      </w:r>
+      <w:r>
+        <w:t xml:space="preserve">I mean within tens of generations, even for very large populations (Lively 1996). We thus seek a selective force that can give an advantage to sexual reproduction on a very short time scale.</w:t>
       </w:r>
     </w:p>
     <w:tbl>
@@ -710,7 +735,7 @@
             <w:r>
               <w:drawing>
                 <wp:inline>
-                  <wp:extent cx="2676525" cy="2762250"/>
+                  <wp:extent cx="3721608" cy="4559808"/>
                   <wp:effectExtent b="0" l="0" r="0" t="0"/>
                   <wp:docPr descr="" title="" id="35" name="Picture"/>
                   <a:graphic>
@@ -731,7 +756,7 @@
                         <pic:spPr bwMode="auto">
                           <a:xfrm>
                             <a:off x="0" y="0"/>
-                            <a:ext cx="2676525" cy="2762250"/>
+                            <a:ext cx="3721608" cy="4559808"/>
                           </a:xfrm>
                           <a:prstGeom prst="rect">
                             <a:avLst/>
@@ -871,7 +896,7 @@
         <w:t xml:space="preserve"> </w:t>
       </w:r>
       <w:r>
-        <w:t xml:space="preserve">to mean that everything else is exactly equal. But this is not the case. Maynard Smith did not assume, for example, that sexuals and asexuals have the same ploidy value</w:t>
+        <w:t xml:space="preserve">to mean that everything else is exactly equal. But this is not the case. Maynard Smith did not assume, for example, that sexuals and asexuals have the same ploidy value.</w:t>
       </w:r>
       <w:r>
         <w:rPr>
@@ -880,24 +905,28 @@
         <w:footnoteReference w:id="38"/>
       </w:r>
       <w:r>
-        <w:t xml:space="preserve">. His model only assumes that sexual and asexual females have equal fecundities and survivorship probabilities (see</w:t>
-      </w:r>
-      <w:r>
-        <w:t xml:space="preserve"> </w:t>
-      </w:r>
-      <w:r>
-        <w:rPr>
-          <w:bCs/>
-          <w:b/>
-        </w:rPr>
-        <w:t xml:space="preserve">Box 1.2</w:t>
-      </w:r>
+        <w:t xml:space="preserve"> </w:t>
+      </w:r>
+      <w:r>
+        <w:t xml:space="preserve">His model only assumes that sexual and asexual females have equal fecundities and survivorship probabilities (see</w:t>
+      </w:r>
+      <w:r>
+        <w:t xml:space="preserve"> </w:t>
+      </w:r>
+      <w:hyperlink w:anchor="callout-2">
+        <w:r>
+          <w:rPr>
+            <w:rStyle w:val="Hyperlink"/>
+          </w:rPr>
+          <w:t xml:space="preserve">Box 1.2</w:t>
+        </w:r>
+      </w:hyperlink>
       <w:r>
         <w:t xml:space="preserve">). Under this assumption, a very rare clone would double in frequency in the next generation. Maynard Smith called this doubling-when-rare the two-fold cost of sex.</w:t>
       </w:r>
     </w:p>
     <w:bookmarkEnd w:id="39"/>
-    <w:bookmarkStart w:id="49" w:name="contrasting-the-costs"/>
+    <w:bookmarkStart w:id="46" w:name="contrasting-the-costs"/>
     <w:p>
       <w:pPr>
         <w:pStyle w:val="Heading3"/>
@@ -911,7 +940,7 @@
         <w:pStyle w:val="FirstParagraph"/>
       </w:pPr>
       <w:r>
-        <w:t xml:space="preserve">The two alternative costs of sex raise an immediate question. Does the cost of sex result from reduced relatedness between mother and offspring, or from the cost of producing males? Or is the cost some combination of both? These questions are not easy to answer; but there is an algebraic solution, which suggests that the (1) two costs are mutually exclusive and (2) that they apply to different kinds of uniparental progeny (Lively and Lloyd 1990). Roughly speaking, I think we can adopt the following rules for the purpose of this book. When considering the spread of a rare allele that induces self-fertilization in hermaphrodites, the appropriate cost is Williams' cost of meiosis. Here we have a single population in which the selfing allele is under positive selection, because it has a transmission advantage. On the other hand, when we consider the spread of a clone into an obligately sexual population, we are dealing with competition between two different reproductively isolated groups. One group (the sexuals) produces males, which do not make offspring. The other group (asexuals) produces only females. Here the cost of sex stems from producing males. But the two costs do not combine. The cost of sex is not four-fold.</w:t>
+        <w:t xml:space="preserve">The two alternative costs of sex raise an immediate question. Does the cost of sex result from reduced relatedness between mother and offspring, or from the cost of producing males? Or is the cost some combination of both? These questions are not easy to answer; but there is an algebraic solution, which suggests that the (1) two costs are mutually exclusive and (2) that they apply to different kinds of uniparental progeny (Lively and Lloyd 1990). Roughly speaking, I think we can adopt the following rules for the purpose of this book. When considering the spread of a rare allele that induces self-fertilization in hermaphrodites, the appropriate cost is Williams’ cost of meiosis. Here we have a single population in which the selfing allele is under positive selection because it has a transmission advantage. On the other hand, when we consider the spread of a clone into an obligately sexual population, we are dealing with competition between two different reproductively isolated groups. One group (the sexuals) produces males, which do not make offspring. The other group (asexuals) produces only females. Here the cost of sex stems from producing males. But the two costs do not combine. The cost of sex is not four-fold.</w:t>
       </w:r>
     </w:p>
     <w:tbl>
@@ -927,210 +956,54 @@
       <w:tr>
         <w:tc>
           <w:tcPr/>
-          <w:bookmarkStart w:id="48" w:name="fig-clonal"/>
-          <w:tbl>
-            <w:tblPr>
-              <w:tblStyle w:val="Table"/>
-              <w:tblW w:type="pct" w:w="5000"/>
-              <w:tblLook w:firstRow="0" w:lastRow="0" w:firstColumn="0" w:lastColumn="0" w:noHBand="0" w:noVBand="0" w:val="0000"/>
-              <w:jc w:val="start"/>
-            </w:tblPr>
-            <w:tblGrid>
-              <w:gridCol w:w="7920"/>
-            </w:tblGrid>
-            <w:tr>
-              <w:tc>
-                <w:tcPr/>
-                <w:tbl>
-                  <w:tblPr>
-                    <w:tblStyle w:val="Table"/>
-                    <w:tblW w:type="pct" w:w="5000"/>
-                    <w:tblLook w:firstRow="0" w:lastRow="0" w:firstColumn="0" w:lastColumn="0" w:noHBand="0" w:noVBand="0" w:val="0000"/>
-                    <w:jc w:val="start"/>
-                  </w:tblPr>
-                  <w:tblGrid>
-                    <w:gridCol w:w="7920"/>
-                  </w:tblGrid>
-                  <w:tr>
-                    <w:tc>
-                      <w:tcPr/>
-                      <w:bookmarkStart w:id="43" w:name="fig-clonal-1"/>
-                      <w:p>
-                        <w:pPr>
-                          <w:jc w:val="center"/>
-                          <w:jc w:val="center"/>
-                          <w:jc w:val="center"/>
-                        </w:pPr>
-                        <w:r>
-                          <w:drawing>
-                            <wp:inline>
-                              <wp:extent cx="5943600" cy="4754880"/>
-                              <wp:effectExtent b="0" l="0" r="0" t="0"/>
-                              <wp:docPr descr="" title="" id="41" name="Picture"/>
-                              <a:graphic>
-                                <a:graphicData uri="http://schemas.openxmlformats.org/drawingml/2006/picture">
-                                  <pic:pic>
-                                    <pic:nvPicPr>
-                                      <pic:cNvPr descr="why-sex_files/figure-docx/fig-clonal-1.png" id="42" name="Picture"/>
-                                      <pic:cNvPicPr>
-                                        <a:picLocks noChangeArrowheads="1" noChangeAspect="1"/>
-                                      </pic:cNvPicPr>
-                                    </pic:nvPicPr>
-                                    <pic:blipFill>
-                                      <a:blip r:embed="rId40"/>
-                                      <a:stretch>
-                                        <a:fillRect/>
-                                      </a:stretch>
-                                    </pic:blipFill>
-                                    <pic:spPr bwMode="auto">
-                                      <a:xfrm>
-                                        <a:off x="0" y="0"/>
-                                        <a:ext cx="5943600" cy="4754880"/>
-                                      </a:xfrm>
-                                      <a:prstGeom prst="rect">
-                                        <a:avLst/>
-                                      </a:prstGeom>
-                                      <a:noFill/>
-                                      <a:ln w="9525">
-                                        <a:noFill/>
-                                        <a:headEnd/>
-                                        <a:tailEnd/>
-                                      </a:ln>
-                                    </pic:spPr>
-                                  </pic:pic>
-                                </a:graphicData>
-                              </a:graphic>
-                            </wp:inline>
-                          </w:drawing>
-                        </w:r>
-                      </w:p>
-                      <w:p>
-                        <w:pPr>
-                          <w:jc w:val="center"/>
-                          <w:jc w:val="center"/>
-                          <w:jc w:val="center"/>
-                        </w:pPr>
-                        <w:pPr>
-                          <w:jc w:val="start"/>
-                          <w:spacing w:before="200"/>
-                          <w:pStyle w:val="ImageCaption"/>
-                        </w:pPr>
-                        <w:r>
-                          <w:t xml:space="preserve">(a) Caption 1</w:t>
-                        </w:r>
-                      </w:p>
-                      <w:bookmarkEnd w:id="43"/>
-                    </w:tc>
-                  </w:tr>
-                </w:tbl>
-                <w:p/>
-              </w:tc>
-            </w:tr>
-          </w:tbl>
+          <w:bookmarkStart w:id="45" w:name="fig-clonal"/>
           <w:p>
             <w:pPr>
-              <w:framePr w:w="0" w:h="0" w:vAnchor="margin" w:hAnchor="margin" w:xAlign="right" w:yAlign="top"/>
+              <w:jc w:val="center"/>
             </w:pPr>
+            <w:r>
+              <w:drawing>
+                <wp:inline>
+                  <wp:extent cx="4572000" cy="6543675"/>
+                  <wp:effectExtent b="0" l="0" r="0" t="0"/>
+                  <wp:docPr descr="" title="" id="41" name="Picture"/>
+                  <a:graphic>
+                    <a:graphicData uri="http://schemas.openxmlformats.org/drawingml/2006/picture">
+                      <pic:pic>
+                        <pic:nvPicPr>
+                          <pic:cNvPr descr="images/fig1-2.jpg" id="42" name="Picture"/>
+                          <pic:cNvPicPr>
+                            <a:picLocks noChangeArrowheads="1" noChangeAspect="1"/>
+                          </pic:cNvPicPr>
+                        </pic:nvPicPr>
+                        <pic:blipFill>
+                          <a:blip r:embed="rId40"/>
+                          <a:stretch>
+                            <a:fillRect/>
+                          </a:stretch>
+                        </pic:blipFill>
+                        <pic:spPr bwMode="auto">
+                          <a:xfrm>
+                            <a:off x="0" y="0"/>
+                            <a:ext cx="4572000" cy="6543675"/>
+                          </a:xfrm>
+                          <a:prstGeom prst="rect">
+                            <a:avLst/>
+                          </a:prstGeom>
+                          <a:noFill/>
+                          <a:ln w="9525">
+                            <a:noFill/>
+                            <a:headEnd/>
+                            <a:tailEnd/>
+                          </a:ln>
+                        </pic:spPr>
+                      </pic:pic>
+                    </a:graphicData>
+                  </a:graphic>
+                </wp:inline>
+              </w:drawing>
+            </w:r>
           </w:p>
-          <w:tbl>
-            <w:tblPr>
-              <w:tblStyle w:val="Table"/>
-              <w:tblW w:type="pct" w:w="5000"/>
-              <w:tblLook w:firstRow="0" w:lastRow="0" w:firstColumn="0" w:lastColumn="0" w:noHBand="0" w:noVBand="0" w:val="0000"/>
-              <w:jc w:val="start"/>
-            </w:tblPr>
-            <w:tblGrid>
-              <w:gridCol w:w="7920"/>
-            </w:tblGrid>
-            <w:tr>
-              <w:tc>
-                <w:tcPr/>
-                <w:tbl>
-                  <w:tblPr>
-                    <w:tblStyle w:val="Table"/>
-                    <w:tblW w:type="pct" w:w="5000"/>
-                    <w:tblLook w:firstRow="0" w:lastRow="0" w:firstColumn="0" w:lastColumn="0" w:noHBand="0" w:noVBand="0" w:val="0000"/>
-                    <w:jc w:val="start"/>
-                  </w:tblPr>
-                  <w:tblGrid>
-                    <w:gridCol w:w="7920"/>
-                  </w:tblGrid>
-                  <w:tr>
-                    <w:tc>
-                      <w:tcPr/>
-                      <w:bookmarkStart w:id="47" w:name="fig-clonal-2"/>
-                      <w:p>
-                        <w:pPr>
-                          <w:jc w:val="center"/>
-                          <w:jc w:val="center"/>
-                          <w:jc w:val="center"/>
-                        </w:pPr>
-                        <w:r>
-                          <w:drawing>
-                            <wp:inline>
-                              <wp:extent cx="5943600" cy="4754880"/>
-                              <wp:effectExtent b="0" l="0" r="0" t="0"/>
-                              <wp:docPr descr="" title="" id="45" name="Picture"/>
-                              <a:graphic>
-                                <a:graphicData uri="http://schemas.openxmlformats.org/drawingml/2006/picture">
-                                  <pic:pic>
-                                    <pic:nvPicPr>
-                                      <pic:cNvPr descr="why-sex_files/figure-docx/fig-clonal-2.png" id="46" name="Picture"/>
-                                      <pic:cNvPicPr>
-                                        <a:picLocks noChangeArrowheads="1" noChangeAspect="1"/>
-                                      </pic:cNvPicPr>
-                                    </pic:nvPicPr>
-                                    <pic:blipFill>
-                                      <a:blip r:embed="rId44"/>
-                                      <a:stretch>
-                                        <a:fillRect/>
-                                      </a:stretch>
-                                    </pic:blipFill>
-                                    <pic:spPr bwMode="auto">
-                                      <a:xfrm>
-                                        <a:off x="0" y="0"/>
-                                        <a:ext cx="5943600" cy="4754880"/>
-                                      </a:xfrm>
-                                      <a:prstGeom prst="rect">
-                                        <a:avLst/>
-                                      </a:prstGeom>
-                                      <a:noFill/>
-                                      <a:ln w="9525">
-                                        <a:noFill/>
-                                        <a:headEnd/>
-                                        <a:tailEnd/>
-                                      </a:ln>
-                                    </pic:spPr>
-                                  </pic:pic>
-                                </a:graphicData>
-                              </a:graphic>
-                            </wp:inline>
-                          </w:drawing>
-                        </w:r>
-                      </w:p>
-                      <w:p>
-                        <w:pPr>
-                          <w:jc w:val="center"/>
-                          <w:jc w:val="center"/>
-                          <w:jc w:val="center"/>
-                        </w:pPr>
-                        <w:pPr>
-                          <w:jc w:val="start"/>
-                          <w:spacing w:before="200"/>
-                          <w:pStyle w:val="ImageCaption"/>
-                        </w:pPr>
-                        <w:r>
-                          <w:t xml:space="preserve">(b) Caption 2</w:t>
-                        </w:r>
-                      </w:p>
-                      <w:bookmarkEnd w:id="47"/>
-                    </w:tc>
-                  </w:tr>
-                </w:tbl>
-                <w:p/>
-              </w:tc>
-            </w:tr>
-          </w:tbl>
           <w:p>
             <w:pPr>
               <w:jc w:val="center"/>
@@ -1140,20 +1013,169 @@
               <w:spacing w:before="200"/>
               <w:pStyle w:val="ImageCaption"/>
             </w:pPr>
-            <w:pPr>
-              <w:spacing w:before="200"/>
-              <w:pStyle w:val="ImageCaption"/>
-            </w:pPr>
-            <w:r>
-              <w:t xml:space="preserve">Figure 1.2: Results from a simulation study in which a single clonal individual was introduced into a sexual population at generation 1000 (Lively 2009)….</w:t>
+            <w:r>
+              <w:t xml:space="preserve">Figure 1.2: Clonal invasion dynamics. Results from a simulation study in which a single clonal individual was introduced into a sexual population (Lively 2009b).</w:t>
+            </w:r>
+            <w:r>
+              <w:t xml:space="preserve"> </w:t>
+            </w:r>
+            <w:r>
+              <w:rPr>
+                <w:bCs/>
+                <w:b/>
+              </w:rPr>
+              <w:t xml:space="preserve">A</w:t>
+            </w:r>
+            <w:r>
+              <w:t xml:space="preserve"> </w:t>
+            </w:r>
+            <w:r>
+              <w:t xml:space="preserve">(top). Results for a 1:1 sex ratio in the sexual population. Here the frequency of daughters produced by sexual females was 1/2. The sexual population was initiated at carrying capacity:</w:t>
+            </w:r>
+            <w:r>
+              <w:t xml:space="preserve"> </w:t>
+            </w:r>
+            <m:oMath>
+              <m:sSub>
+                <m:e>
+                  <m:r>
+                    <m:t>K</m:t>
+                  </m:r>
+                </m:e>
+                <m:sub>
+                  <m:r>
+                    <m:t>s</m:t>
+                  </m:r>
+                  <m:r>
+                    <m:t>e</m:t>
+                  </m:r>
+                  <m:r>
+                    <m:t>x</m:t>
+                  </m:r>
+                </m:sub>
+              </m:sSub>
+            </m:oMath>
+            <w:r>
+              <w:t xml:space="preserve"> </w:t>
+            </w:r>
+            <w:r>
+              <w:t xml:space="preserve">= 10,000. A single parthenogenetic female was introduced by the simulation at generation 1,000. Note that the asexual lineage replaces the sexual population in about 25 generations, and that it reaches a higher carrying capacity</w:t>
+            </w:r>
+            <w:r>
+              <w:t xml:space="preserve"> </w:t>
+            </w:r>
+            <m:oMath>
+              <m:sSub>
+                <m:e>
+                  <m:r>
+                    <m:t>K</m:t>
+                  </m:r>
+                </m:e>
+                <m:sub>
+                  <m:r>
+                    <m:t>a</m:t>
+                  </m:r>
+                  <m:r>
+                    <m:t>s</m:t>
+                  </m:r>
+                  <m:r>
+                    <m:t>e</m:t>
+                  </m:r>
+                  <m:r>
+                    <m:t>x</m:t>
+                  </m:r>
+                </m:sub>
+              </m:sSub>
+            </m:oMath>
+            <w:r>
+              <w:t xml:space="preserve"> </w:t>
+            </w:r>
+            <w:r>
+              <w:t xml:space="preserve">= 20,000.</w:t>
+            </w:r>
+            <w:r>
+              <w:t xml:space="preserve"> </w:t>
+            </w:r>
+            <w:r>
+              <w:rPr>
+                <w:bCs/>
+                <w:b/>
+              </w:rPr>
+              <w:t xml:space="preserve">B</w:t>
+            </w:r>
+            <w:r>
+              <w:t xml:space="preserve"> </w:t>
+            </w:r>
+            <w:r>
+              <w:t xml:space="preserve">(bottom). Results for a female-biased sexual population. Here the frequency of daughters produced by sexual females was 0.8. The sexual population was initiated at carrying capacity:</w:t>
+            </w:r>
+            <w:r>
+              <w:t xml:space="preserve"> </w:t>
+            </w:r>
+            <m:oMath>
+              <m:sSub>
+                <m:e>
+                  <m:r>
+                    <m:t>K</m:t>
+                  </m:r>
+                </m:e>
+                <m:sub>
+                  <m:r>
+                    <m:t>s</m:t>
+                  </m:r>
+                  <m:r>
+                    <m:t>e</m:t>
+                  </m:r>
+                  <m:r>
+                    <m:t>x</m:t>
+                  </m:r>
+                </m:sub>
+              </m:sSub>
+            </m:oMath>
+            <w:r>
+              <w:t xml:space="preserve"> </w:t>
+            </w:r>
+            <w:r>
+              <w:t xml:space="preserve">= 17,500. As above, a single parthenogenetic female was introduced into the population at generation 1,000. Note that the asexual lineage replaces the sexual population, but it takes longer. The simulation assumes annual reproduction and non-overlapping generations. The R code for the simulation, including interactive graphical output, can be found</w:t>
+            </w:r>
+            <w:r>
+              <w:t xml:space="preserve"> </w:t>
+            </w:r>
+            <w:hyperlink r:id="rId43">
+              <w:r>
+                <w:rPr>
+                  <w:rStyle w:val="Hyperlink"/>
+                </w:rPr>
+                <w:t xml:space="preserve">here</w:t>
+              </w:r>
+            </w:hyperlink>
+            <w:r>
+              <w:t xml:space="preserve">. The interactive graph can also be run</w:t>
+            </w:r>
+            <w:r>
+              <w:t xml:space="preserve"> </w:t>
+            </w:r>
+            <w:hyperlink r:id="rId44">
+              <w:r>
+                <w:rPr>
+                  <w:rStyle w:val="Hyperlink"/>
+                </w:rPr>
+                <w:t xml:space="preserve">here</w:t>
+              </w:r>
+            </w:hyperlink>
+            <w:r>
+              <w:t xml:space="preserve"> </w:t>
+            </w:r>
+            <w:r>
+              <w:t xml:space="preserve">for users without R.</w:t>
             </w:r>
           </w:p>
-          <w:bookmarkEnd w:id="48"/>
+          <w:bookmarkEnd w:id="45"/>
         </w:tc>
       </w:tr>
     </w:tbl>
-    <w:bookmarkEnd w:id="49"/>
-    <w:bookmarkStart w:id="58" w:name="the-cost-of-recombination"/>
+    <w:bookmarkEnd w:id="46"/>
+    <w:bookmarkStart w:id="55" w:name="the-cost-of-recombination"/>
     <w:p>
       <w:pPr>
         <w:pStyle w:val="Heading3"/>
@@ -1234,13 +1256,19 @@
         <w:t xml:space="preserve">… the mean fitness of the population at equilibrium is a maximum in the absence of recombination</w:t>
       </w:r>
       <w:r>
+        <w:t xml:space="preserve">.</w:t>
+      </w:r>
+      <w:r>
         <w:rPr>
           <w:rStyle w:val="FootnoteReference"/>
         </w:rPr>
-        <w:footnoteReference w:id="50"/>
-      </w:r>
-      <w:r>
-        <w:t xml:space="preserve">. Hence, there are two interrelated anomalies: cross-fertilization per se and meiotic recombination. Ideally, any theory that explains the persistence of biparental sex could also solve the paradox of recombination. But this need not be the case. They could have different solutions.</w:t>
+        <w:footnoteReference w:id="47"/>
+      </w:r>
+      <w:r>
+        <w:t xml:space="preserve"> </w:t>
+      </w:r>
+      <w:r>
+        <w:t xml:space="preserve">Hence, there are two interrelated anomalies: cross-fertilization per se and meiotic recombination. Ideally, any theory that explains the persistence of biparental sex could also solve the paradox of recombination. But this need not be the case. They could have different solutions.</w:t>
       </w:r>
     </w:p>
     <w:tbl>
@@ -1285,18 +1313,18 @@
                 <wp:inline>
                   <wp:extent cx="152400" cy="152400"/>
                   <wp:effectExtent b="0" l="0" r="0" t="0"/>
-                  <wp:docPr descr="" title="" id="52" name="Picture"/>
+                  <wp:docPr descr="" title="" id="49" name="Picture"/>
                   <a:graphic>
                     <a:graphicData uri="http://schemas.openxmlformats.org/drawingml/2006/picture">
                       <pic:pic>
                         <pic:nvPicPr>
-                          <pic:cNvPr descr="C:\Users\amazel\AppData\Local\Programs\Quarto\share\formats\docx\tip.png" id="53" name="Picture"/>
+                          <pic:cNvPr descr="C:\Users\amazel\AppData\Local\Programs\Quarto\share\formats\docx\tip.png" id="50" name="Picture"/>
                           <pic:cNvPicPr>
                             <a:picLocks noChangeArrowheads="1" noChangeAspect="1"/>
                           </pic:cNvPicPr>
                         </pic:nvPicPr>
                         <pic:blipFill>
-                          <a:blip r:embed="rId51"/>
+                          <a:blip r:embed="rId48"/>
                           <a:stretch>
                             <a:fillRect/>
                           </a:stretch>
@@ -1369,10 +1397,39 @@
                 <w:bCs/>
                 <w:b/>
               </w:rPr>
+              <w:t xml:space="preserve">Carrying capacity.</w:t>
+            </w:r>
+            <w:r>
+              <w:t xml:space="preserve"> </w:t>
+            </w:r>
+            <w:r>
+              <w:t xml:space="preserve">The population density at which females have just enough food to replace themselves. Sexual females must make two offspring to replace themselves (assuming a 1:1 sex ratio), while asexual females must only produce one offspring. Hence, asexuals should have higher carrying capacities, as shown in (</w:t>
+            </w:r>
+            <w:hyperlink w:anchor="fig-clonal">
+              <w:r>
+                <w:rPr>
+                  <w:rStyle w:val="Hyperlink"/>
+                </w:rPr>
+                <w:t xml:space="preserve">Figure 1.2</w:t>
+              </w:r>
+            </w:hyperlink>
+            <w:r>
+              <w:t xml:space="preserve">).</w:t>
+            </w:r>
+          </w:p>
+          <w:p>
+            <w:pPr>
+              <w:pStyle w:val="BodyText"/>
+            </w:pPr>
+            <w:r>
+              <w:rPr>
+                <w:bCs/>
+                <w:b/>
+              </w:rPr>
               <w:t xml:space="preserve">Cost of males</w:t>
             </w:r>
             <w:r>
-              <w:t xml:space="preserve">. The reduction in the per-capita growth rate of sexual populations, due to the production of males. The idea would apply to any reproductive mode for which some portion of the population does not directly make offspring. The cost of males is the appropriate cost for considering sexual subpopulations in competition with coexisting, obligately asexual subpopulations.</w:t>
+              <w:t xml:space="preserve">. The reduction in the per-capita growth rate of sexual populations due to the production of males. The cost of males is the appropriate cost for considering sexual subpopulations in competition with obligately asexual subpopulations.</w:t>
             </w:r>
           </w:p>
           <w:p>
@@ -1529,7 +1586,7 @@
       <w:tr>
         <w:tc>
           <w:tcPr/>
-          <w:bookmarkStart w:id="57" w:name="fig-1.3"/>
+          <w:bookmarkStart w:id="54" w:name="fig-1.3"/>
           <w:p>
             <w:pPr>
               <w:jc w:val="center"/>
@@ -1537,20 +1594,20 @@
             <w:r>
               <w:drawing>
                 <wp:inline>
-                  <wp:extent cx="5676900" cy="2622550"/>
+                  <wp:extent cx="7429500" cy="3312682"/>
                   <wp:effectExtent b="0" l="0" r="0" t="0"/>
-                  <wp:docPr descr="" title="Hand pollination experiment on *Primula*: a contrivance for cross-fertilization?" id="55" name="Picture"/>
+                  <wp:docPr descr="" title="" id="52" name="Picture"/>
                   <a:graphic>
                     <a:graphicData uri="http://schemas.openxmlformats.org/drawingml/2006/picture">
                       <pic:pic>
                         <pic:nvPicPr>
-                          <pic:cNvPr descr="images/fig1-3.jpg" id="56" name="Picture"/>
+                          <pic:cNvPr descr="images/fig1-3.jpg" id="53" name="Picture"/>
                           <pic:cNvPicPr>
                             <a:picLocks noChangeArrowheads="1" noChangeAspect="1"/>
                           </pic:cNvPicPr>
                         </pic:nvPicPr>
                         <pic:blipFill>
-                          <a:blip r:embed="rId54"/>
+                          <a:blip r:embed="rId51"/>
                           <a:stretch>
                             <a:fillRect/>
                           </a:stretch>
@@ -1558,7 +1615,7 @@
                         <pic:spPr bwMode="auto">
                           <a:xfrm>
                             <a:off x="0" y="0"/>
-                            <a:ext cx="5676900" cy="2622550"/>
+                            <a:ext cx="7429500" cy="3312682"/>
                           </a:xfrm>
                           <a:prstGeom prst="rect">
                             <a:avLst/>
@@ -1621,12 +1678,12 @@
               <w:t xml:space="preserve">indicates incompatibility. Redrawn from Darwin (1862) by ZMD.</w:t>
             </w:r>
           </w:p>
-          <w:bookmarkEnd w:id="57"/>
+          <w:bookmarkEnd w:id="54"/>
         </w:tc>
       </w:tr>
     </w:tbl>
-    <w:bookmarkEnd w:id="58"/>
-    <w:bookmarkStart w:id="64" w:name="darwins-view"/>
+    <w:bookmarkEnd w:id="55"/>
+    <w:bookmarkStart w:id="61" w:name="darwins-view"/>
     <w:p>
       <w:pPr>
         <w:pStyle w:val="Heading3"/>
@@ -1731,7 +1788,7 @@
         <w:rPr>
           <w:rStyle w:val="FootnoteReference"/>
         </w:rPr>
-        <w:footnoteReference w:id="59"/>
+        <w:footnoteReference w:id="56"/>
       </w:r>
       <w:r>
         <w:t xml:space="preserve">.</w:t>
@@ -1799,7 +1856,7 @@
       <w:r>
         <w:t xml:space="preserve"> </w:t>
       </w:r>
-      <w:hyperlink r:id="rId60">
+      <w:hyperlink r:id="rId57">
         <w:r>
           <w:rPr>
             <w:rStyle w:val="Hyperlink"/>
@@ -1822,13 +1879,13 @@
         <w:rPr>
           <w:rStyle w:val="FootnoteReference"/>
         </w:rPr>
-        <w:footnoteReference w:id="61"/>
-      </w:r>
-      <w:r>
-        <w:t xml:space="preserve"> </w:t>
-      </w:r>
-      <w:r>
-        <w:t xml:space="preserve">was met with some hostility. Consider, for example, the following statement by Rudolf Wagner in a review of von Siebold’s book on parthenogenesis [as translated from the original German by Churchill (1979)]:</w:t>
+        <w:footnoteReference w:id="58"/>
+      </w:r>
+      <w:r>
+        <w:t xml:space="preserve"> </w:t>
+      </w:r>
+      <w:r>
+        <w:t xml:space="preserve">was met with some hostility. Consider, for example, the following statement by Rudolf Wagner in his 1857 review of von Siebold’s book on parthenogenesis [as translated from the original German by Churchill (1979)]:</w:t>
       </w:r>
     </w:p>
     <w:p>
@@ -1880,13 +1937,13 @@
         <w:t xml:space="preserve">Parthenogenesis is no longer wonderful; in fact, the wonder is that it should not oftener occur</w:t>
       </w:r>
       <w:r>
+        <w:t xml:space="preserve">.</w:t>
+      </w:r>
+      <w:r>
         <w:rPr>
           <w:rStyle w:val="FootnoteReference"/>
         </w:rPr>
-        <w:footnoteReference w:id="62"/>
-      </w:r>
-      <w:r>
-        <w:t xml:space="preserve">.</w:t>
+        <w:footnoteReference w:id="59"/>
       </w:r>
     </w:p>
     <w:p>
@@ -1929,9 +1986,9 @@
         <w:t xml:space="preserve">I now think that John Maynard Smith was correct. An essential feature had indeed been overlooked: parasites.</w:t>
       </w:r>
     </w:p>
-    <w:bookmarkEnd w:id="64"/>
-    <w:bookmarkEnd w:id="65"/>
-    <w:bookmarkStart w:id="70" w:name="summary"/>
+    <w:bookmarkEnd w:id="61"/>
+    <w:bookmarkEnd w:id="62"/>
+    <w:bookmarkStart w:id="67" w:name="summary"/>
     <w:p>
       <w:pPr>
         <w:pStyle w:val="Heading2"/>
@@ -2030,18 +2087,18 @@
                 <wp:inline>
                   <wp:extent cx="152400" cy="152400"/>
                   <wp:effectExtent b="0" l="0" r="0" t="0"/>
-                  <wp:docPr descr="" title="" id="67" name="Picture"/>
+                  <wp:docPr descr="" title="" id="64" name="Picture"/>
                   <a:graphic>
                     <a:graphicData uri="http://schemas.openxmlformats.org/drawingml/2006/picture">
                       <pic:pic>
                         <pic:nvPicPr>
-                          <pic:cNvPr descr="C:\Users\amazel\AppData\Local\Programs\Quarto\share\formats\docx\note.png" id="68" name="Picture"/>
+                          <pic:cNvPr descr="C:\Users\amazel\AppData\Local\Programs\Quarto\share\formats\docx\note.png" id="65" name="Picture"/>
                           <pic:cNvPicPr>
                             <a:picLocks noChangeArrowheads="1" noChangeAspect="1"/>
                           </pic:cNvPicPr>
                         </pic:nvPicPr>
                         <pic:blipFill>
-                          <a:blip r:embed="rId66"/>
+                          <a:blip r:embed="rId63"/>
                           <a:stretch>
                             <a:fillRect/>
                           </a:stretch>
@@ -2104,7 +2161,7 @@
               <w:rPr>
                 <w:rStyle w:val="FootnoteReference"/>
               </w:rPr>
-              <w:footnoteReference w:id="69"/>
+              <w:footnoteReference w:id="66"/>
             </w:r>
             <w:r>
               <w:t xml:space="preserve"> </w:t>
@@ -4022,20 +4079,20 @@
         </w:tc>
       </w:tr>
     </w:tbl>
+    <w:bookmarkEnd w:id="67"/>
+    <w:bookmarkEnd w:id="68"/>
+    <w:bookmarkStart w:id="70" w:name="references"/>
+    <w:p>
+      <w:pPr>
+        <w:pStyle w:val="Heading1"/>
+      </w:pPr>
+      <w:r>
+        <w:t xml:space="preserve">References</w:t>
+      </w:r>
+    </w:p>
+    <w:bookmarkStart w:id="69" w:name="refs"/>
+    <w:bookmarkEnd w:id="69"/>
     <w:bookmarkEnd w:id="70"/>
-    <w:bookmarkEnd w:id="71"/>
-    <w:bookmarkStart w:id="73" w:name="references"/>
-    <w:p>
-      <w:pPr>
-        <w:pStyle w:val="Heading1"/>
-      </w:pPr>
-      <w:r>
-        <w:t xml:space="preserve">References</w:t>
-      </w:r>
-    </w:p>
-    <w:bookmarkStart w:id="72" w:name="refs"/>
-    <w:bookmarkEnd w:id="72"/>
-    <w:bookmarkEnd w:id="73"/>
     <w:sectPr>
       <w:pgSz w:h="15840" w:w="12240"/>
       <w:pgMar w:bottom="1440" w:footer="720" w:gutter="0" w:header="720" w:left="1440" w:right="1440" w:top="1440"/>
@@ -4098,7 +4155,21 @@
         <w:t xml:space="preserve"> </w:t>
       </w:r>
       <w:r>
-        <w:t xml:space="preserve">Why should organisms invest resources in kin with a relatively low level of relatedness (outcrossed progeny:</w:t>
+        <w:t xml:space="preserve">Why should organisms invest resources in kin with a relatively low level of relatedness,</w:t>
+      </w:r>
+      <w:r>
+        <w:t xml:space="preserve"> </w:t>
+      </w:r>
+      <m:oMath>
+        <m:r>
+          <m:t>r</m:t>
+        </m:r>
+      </m:oMath>
+      <w:r>
+        <w:t xml:space="preserve"> </w:t>
+      </w:r>
+      <w:r>
+        <w:t xml:space="preserve">(outcrossed progeny:</w:t>
       </w:r>
       <w:r>
         <w:t xml:space="preserve"> </w:t>
@@ -4158,7 +4229,7 @@
       </w:r>
     </w:p>
   </w:footnote>
-  <w:footnote w:id="50">
+  <w:footnote w:id="47">
     <w:p>
       <w:pPr>
         <w:pStyle w:val="FootnoteText"/>
@@ -4206,7 +4277,7 @@
       </w:r>
     </w:p>
   </w:footnote>
-  <w:footnote w:id="59">
+  <w:footnote w:id="56">
     <w:p>
       <w:pPr>
         <w:pStyle w:val="FootnoteText"/>
@@ -4243,7 +4314,7 @@
       </w:r>
     </w:p>
   </w:footnote>
-  <w:footnote w:id="61">
+  <w:footnote w:id="58">
     <w:p>
       <w:pPr>
         <w:pStyle w:val="FootnoteText"/>
@@ -4262,7 +4333,7 @@
       </w:r>
     </w:p>
   </w:footnote>
-  <w:footnote w:id="62">
+  <w:footnote w:id="59">
     <w:p>
       <w:pPr>
         <w:pStyle w:val="FootnoteText"/>
@@ -4318,7 +4389,7 @@
       <w:r>
         <w:t xml:space="preserve"> </w:t>
       </w:r>
-      <w:hyperlink r:id="rId63">
+      <w:hyperlink r:id="rId60">
         <w:r>
           <w:rPr>
             <w:rStyle w:val="Hyperlink"/>
@@ -4331,7 +4402,7 @@
       </w:r>
     </w:p>
   </w:footnote>
-  <w:footnote w:id="69">
+  <w:footnote w:id="66">
     <w:p>
       <w:pPr>
         <w:pStyle w:val="FootnoteText"/>

</xml_diff>

<commit_message>
added doi, updated pub info
</commit_message>
<xml_diff>
--- a/docs/Through-the-Looking-Glass.docx
+++ b/docs/Through-the-Looking-Glass.docx
@@ -73,7 +73,7 @@
         <w:pStyle w:val="Date"/>
       </w:pPr>
       <w:r>
-        <w:t xml:space="preserve">19</w:t>
+        <w:t xml:space="preserve">20</w:t>
       </w:r>
       <w:r>
         <w:t xml:space="preserve"> </w:t>
@@ -296,7 +296,7 @@
           <w:rPr>
             <w:rStyle w:val="Hyperlink"/>
           </w:rPr>
-          <w:t xml:space="preserve">Indiana University Bloomington Libraries</w:t>
+          <w:t xml:space="preserve">Indiana University Libraries Publishing</w:t>
         </w:r>
       </w:hyperlink>
     </w:p>
@@ -315,7 +315,23 @@
         <w:pStyle w:val="FirstParagraph"/>
       </w:pPr>
       <w:r>
-        <w:t xml:space="preserve">Lively, C. M. (2023, June ??). Through the Looking Glass: I. Why Cross-Fertilize? Indiana University Bloomington Libraries https://doi.org/</w:t>
+        <w:t xml:space="preserve">Lively, C. (2023).</w:t>
+      </w:r>
+      <w:r>
+        <w:t xml:space="preserve"> </w:t>
+      </w:r>
+      <w:r>
+        <w:rPr>
+          <w:iCs/>
+          <w:i/>
+        </w:rPr>
+        <w:t xml:space="preserve">Through the Looking Glass: I. Why Cross-Fertilize?</w:t>
+      </w:r>
+      <w:r>
+        <w:t xml:space="preserve"> </w:t>
+      </w:r>
+      <w:r>
+        <w:t xml:space="preserve">IU Libraries Publishing. https://doi.org/10.5967/GBD3-KA07</w:t>
       </w:r>
     </w:p>
     <w:bookmarkEnd w:id="26"/>

</xml_diff>

<commit_message>
added chap 2 references
</commit_message>
<xml_diff>
--- a/docs/Through-the-Looking-Glass.docx
+++ b/docs/Through-the-Looking-Glass.docx
@@ -73,7 +73,7 @@
         <w:pStyle w:val="Date"/>
       </w:pPr>
       <w:r>
-        <w:t xml:space="preserve">24</w:t>
+        <w:t xml:space="preserve">25</w:t>
       </w:r>
       <w:r>
         <w:t xml:space="preserve"> </w:t>
@@ -4507,7 +4507,16 @@
         <w:t xml:space="preserve">”</w:t>
       </w:r>
       <w:r>
-        <w:t xml:space="preserve">) anomaly has attracted some of the best theoretical biologists over the last 50 years, leading to at least two dozen hypotheses to explain selection for recombination and/or the persistence of obligate sexual reproduction in natural populations (Kondrashov 1993). In what follows, I first focus on the ecological hypotheses. The ideas underlying these hypotheses provide a handle for understanding some of the foundational concepts in evolutionary ecology.</w:t>
+        <w:t xml:space="preserve">) anomaly has attracted some of the best theoretical biologists over the last 50 years leading to at least two dozen hypotheses to explain selection for recombination and/or the persistence of obligate sexual reproduction in natural populations</w:t>
+      </w:r>
+      <w:r>
+        <w:t xml:space="preserve"> </w:t>
+      </w:r>
+      <w:r>
+        <w:t xml:space="preserve">(Kondrashov 1993)</w:t>
+      </w:r>
+      <w:r>
+        <w:t xml:space="preserve">. In what follows, I first focus on the ecological hypotheses. The ideas underlying these hypotheses provide a handle for understanding some of the foundational concepts in evolutionary ecology.</w:t>
       </w:r>
     </w:p>
     <w:bookmarkStart w:id="75" w:name="the-lottery-model"/>
@@ -4524,7 +4533,16 @@
         <w:pStyle w:val="FirstParagraph"/>
       </w:pPr>
       <w:r>
-        <w:t xml:space="preserve">As part of his book on the evolution of sex, Williams (1975) suggested that sex could be favored in fluctuating abiotic environments. The idea is intuitive: cross-fertilization generates variation among offspring. Hence, in fluctuating environments, sex could increase the probability that some offspring might survive. Williams likened the idea to a unique kind of lottery. For example, he wrote:</w:t>
+        <w:t xml:space="preserve">As part of his book on the evolution of sex, Williams</w:t>
+      </w:r>
+      <w:r>
+        <w:t xml:space="preserve"> </w:t>
+      </w:r>
+      <w:r>
+        <w:t xml:space="preserve">(1975)</w:t>
+      </w:r>
+      <w:r>
+        <w:t xml:space="preserve">suggests that sex could be favored in fluctuating abiotic environments. The idea is intuitive: cross-fertilization generates variation among offspring. Hence, in fluctuating environments, sex could increase the probability that some offspring might survive. Williams likens the idea to a unique kind of lottery. For example, he writes,</w:t>
       </w:r>
       <w:r>
         <w:t xml:space="preserve"> </w:t>
@@ -4558,7 +4576,7 @@
         <w:t xml:space="preserve"> </w:t>
       </w:r>
       <w:r>
-        <w:t xml:space="preserve">copies of the same ticket (asex), and your ticket wins, you get</w:t>
+        <w:t xml:space="preserve">copies of the same ticket (asex) and your ticket wins, you get</w:t>
       </w:r>
       <w:r>
         <w:t xml:space="preserve"> </w:t>
@@ -4590,7 +4608,16 @@
         <w:t xml:space="preserve"> </w:t>
       </w:r>
       <w:r>
-        <w:t xml:space="preserve">different tickets (sex), you increase the probability of winning something, but the reward is smaller. Williams referred to the idea as the aphid-rotifer model, but the idea has since come to be known as the Lottery Model (following Bell 1982), which is a more descriptive phrase.</w:t>
+        <w:t xml:space="preserve">different tickets (sex), you increase the probability of winning something, but the reward is smaller. Williams refers to the idea as the aphid-rotifer model, but the idea has since come to be known as the Lottery Model</w:t>
+      </w:r>
+      <w:r>
+        <w:t xml:space="preserve"> </w:t>
+      </w:r>
+      <w:r>
+        <w:t xml:space="preserve">(following Bell 1982)</w:t>
+      </w:r>
+      <w:r>
+        <w:t xml:space="preserve">, which is a more descriptive phrase.</w:t>
       </w:r>
       <w:r>
         <w:rPr>
@@ -4604,7 +4631,7 @@
         <w:pStyle w:val="BodyText"/>
       </w:pPr>
       <w:r>
-        <w:t xml:space="preserve">In my evolution course, I ask a form of Williams’ question, but with a slight twist:</w:t>
+        <w:t xml:space="preserve">In my evolution course, I ask a form of Williams’ question but with a slight twist:</w:t>
       </w:r>
     </w:p>
     <w:p>
@@ -4678,7 +4705,16 @@
         <w:pStyle w:val="BodyText"/>
       </w:pPr>
       <w:r>
-        <w:t xml:space="preserve">Indeed, Williams’ Lottery Model is about bet hedging. The gist of bet-hedging in evolutionary theory is that selection can act to reduce the variance in reproductive success over time, even if it also reduces the arithmetic mean across years (review in Philippi and Seger 1989). Suppose, for example, that we have the following data for both a monoculture and a genetically variable polyculture (in arbitrary units). Let’s assume that the variation in yield is driven by annual variation in abiotic factors, such as temperature or precipitation. The effect of planting a polyculture (bet-hedging) can be estimated from the geometric mean, which incorporates the variation in yield over time.</w:t>
+        <w:t xml:space="preserve">Indeed, Williams’ Lottery Model is about bet hedging. The gist of bet-hedging in evolutionary theory is that selection can act to reduce the variance in reproductive success over time, even if it also reduces the arithmetic mean across years</w:t>
+      </w:r>
+      <w:r>
+        <w:t xml:space="preserve"> </w:t>
+      </w:r>
+      <w:r>
+        <w:t xml:space="preserve">(review in Philippi and Seger 1989)</w:t>
+      </w:r>
+      <w:r>
+        <w:t xml:space="preserve">. Suppose, for example, that we have the following data for both a monoculture and a genetically variable polyculture (in arbitrary units). Let’s assume that the variation in yield is driven by annual variation in abiotic factors such as temperature or precipitation. The effect of planting a polyculture (bet-hedging) can be estimated from the geometric mean, which incorporates the variation in yield over time.</w:t>
       </w:r>
     </w:p>
     <w:tbl>
@@ -5156,7 +5192,16 @@
         <w:pStyle w:val="BodyText"/>
       </w:pPr>
       <w:r>
-        <w:t xml:space="preserve">The effect of variance on the geometric mean (GM) can be seen by an approximation (Stearns 2000):</w:t>
+        <w:t xml:space="preserve">The effect of variance on the geometric mean (GM) can be seen by an approximation</w:t>
+      </w:r>
+      <w:r>
+        <w:t xml:space="preserve"> </w:t>
+      </w:r>
+      <w:r>
+        <w:t xml:space="preserve">(Stearns 2000)</w:t>
+      </w:r>
+      <w:r>
+        <w:t xml:space="preserve">:</w:t>
       </w:r>
     </w:p>
     <w:p>
@@ -5329,7 +5374,21 @@
         <w:pStyle w:val="BodyText"/>
       </w:pPr>
       <w:r>
-        <w:t xml:space="preserve">Can sex be favored in variable environments as a bet-hedging strategy? It seems like a very sensible idea, provided that the production of genetically variable progeny reduces the among-year variance in offspring survival. But remember, that under a two-fold cost of sex, asexuals can replace large populations of sexuals in tens of generations (see chapter 1). So, if the Lottery Model is correct, significant environmental change must occur very rapidly. The many thousands of years between ice ages, for example, would be too long.</w:t>
+        <w:t xml:space="preserve">Can sex be favored in variable environments as a bet-hedging strategy? It seems like a very sensible idea provided that the production of genetically variable progeny reduces the among-year variance in offspring survival. But remember, under a two-fold cost of sex, asexuals can replace large populations of sexuals in tens of generations (see</w:t>
+      </w:r>
+      <w:r>
+        <w:t xml:space="preserve"> </w:t>
+      </w:r>
+      <w:hyperlink w:anchor="sec-why-sex">
+        <w:r>
+          <w:rPr>
+            <w:rStyle w:val="Hyperlink"/>
+          </w:rPr>
+          <w:t xml:space="preserve">Chapter 1</w:t>
+        </w:r>
+      </w:hyperlink>
+      <w:r>
+        <w:t xml:space="preserve">). So, if the Lottery Model is correct, significant environmental change must occur very rapidly. The many thousands of years between ice ages, for example, would be too long.</w:t>
       </w:r>
     </w:p>
     <w:bookmarkEnd w:id="75"/>
@@ -5365,7 +5424,16 @@
         <w:t xml:space="preserve"> </w:t>
       </w:r>
       <w:r>
-        <w:t xml:space="preserve">some of the genetic variation in the sexual population. This frozen genotype then determines the resource niche of the clone. It seems reasonable to assume that the niche width of a single clone would be relatively narrow compared to the niche width of the genetically diverse sexual population. So, under this idea, a clone could invade a sexual population, and perhaps displace it from one of its many niches. But a single clone could not completely replace the sexual population (Vrijenhoek 1979). This kind of process could explain those situations in which sexual and asexual females coexist, which was a major advance.</w:t>
+        <w:t xml:space="preserve">some of the genetic variation in the sexual population. This frozen genotype then determines the resource niche of the clone. It seems reasonable to assume that the niche width of a single clone would be relatively narrow compared to the niche width of the genetically diverse sexual population. So, under this idea, a clone could invade a sexual population and perhaps displace it from one of its many niches. But a single clone could not completely replace the sexual population</w:t>
+      </w:r>
+      <w:r>
+        <w:t xml:space="preserve"> </w:t>
+      </w:r>
+      <w:r>
+        <w:t xml:space="preserve">(Vrijenhoek 1979)</w:t>
+      </w:r>
+      <w:r>
+        <w:t xml:space="preserve">. This kind of process could explain those situations in which sexual and asexual females coexist, which was a major advance.</w:t>
       </w:r>
       <w:r>
         <w:rPr>
@@ -5379,7 +5447,16 @@
         <w:pStyle w:val="BodyText"/>
       </w:pPr>
       <w:r>
-        <w:t xml:space="preserve">A conceptually similar model was independently developed by Graham Bell: the Tangled Bank Hypothesis (Bell 1982). Bell nabbed the name from the last paragraph of the</w:t>
+        <w:t xml:space="preserve">A conceptually similar model was independently developed by Graham Bell: the Tangled Bank Hypothesis</w:t>
+      </w:r>
+      <w:r>
+        <w:t xml:space="preserve"> </w:t>
+      </w:r>
+      <w:r>
+        <w:t xml:space="preserve">(1982)</w:t>
+      </w:r>
+      <w:r>
+        <w:t xml:space="preserve">. Bell nabbed the name from the last paragraph of the</w:t>
       </w:r>
       <w:r>
         <w:t xml:space="preserve"> </w:t>
@@ -5410,7 +5487,16 @@
         <w:t xml:space="preserve"> </w:t>
       </w:r>
       <w:r>
-        <w:t xml:space="preserve">of species interacting in a complex network. The core of the idea can be traced back to Howard Levene’s (1953) pioneering model, which showed that polymorphism could be maintained in a spatially heterogeneous environment provided that different genotypes specialize on different resources. Levene’s model was a major advance, as it showed that genetic diversity could be maintained without heterozygote advantage (</w:t>
+        <w:t xml:space="preserve">of species interacting in a complex network. The core of the idea can be traced back to Howard Levene’s pioneering model, which showed that polymorphism could be maintained in a spatially heterogeneous environment provided that different genotypes specialize on different resources</w:t>
+      </w:r>
+      <w:r>
+        <w:t xml:space="preserve"> </w:t>
+      </w:r>
+      <w:r>
+        <w:t xml:space="preserve">(1953)</w:t>
+      </w:r>
+      <w:r>
+        <w:t xml:space="preserve">. Levene’s model was a major advance, as it showed that genetic diversity could be maintained without heterozygote advantage (</w:t>
       </w:r>
       <w:hyperlink w:anchor="callout-2.1">
         <w:r>
@@ -5421,7 +5507,7 @@
         </w:r>
       </w:hyperlink>
       <w:r>
-        <w:t xml:space="preserve">). This was also one of the first models to fuse population genetics with ecology. But how does multiple niche polymorphism apply to sex? The idea is that, if selection results in polymorphism, then a genetically diverse sexual population might be resistant to replacement by a clonal lineage that specializes on only one of the available resource types (as also in the Frozen Niche-Variation Model).</w:t>
+        <w:t xml:space="preserve">). This was also one of the first models to fuse population genetics with ecology. But how does multiple niche polymorphism apply to sex? The idea is that if selection results in polymorphism, then a genetically diverse sexual population might be resistant to replacement by a clonal lineage that specializes on only one of the available resource types (as also in the Frozen Niche-Variation Model).</w:t>
       </w:r>
     </w:p>
     <w:p>
@@ -5435,13 +5521,15 @@
         <w:t xml:space="preserve"> </w:t>
       </w:r>
       <w:r>
-        <w:rPr>
-          <w:iCs/>
-          <w:i/>
-        </w:rPr>
+        <w:t xml:space="preserve">“</w:t>
+      </w:r>
+      <w:r>
         <w:t xml:space="preserve">frequency-dependent selection</w:t>
       </w:r>
       <w:r>
+        <w:t xml:space="preserve">”</w:t>
+      </w:r>
+      <w:r>
         <w:t xml:space="preserve"> </w:t>
       </w:r>
       <w:r>
@@ -5471,7 +5559,16 @@
         <w:t xml:space="preserve"> </w:t>
       </w:r>
       <w:r>
-        <w:t xml:space="preserve">selection (Wallace 1975).</w:t>
+        <w:t xml:space="preserve">selection</w:t>
+      </w:r>
+      <w:r>
+        <w:t xml:space="preserve"> </w:t>
+      </w:r>
+      <w:r>
+        <w:t xml:space="preserve">(Wallace 1975)</w:t>
+      </w:r>
+      <w:r>
+        <w:t xml:space="preserve">.</w:t>
       </w:r>
       <w:r>
         <w:rPr>
@@ -5589,7 +5686,16 @@
               <w:pStyle w:val="ImageCaption"/>
             </w:pPr>
             <w:r>
-              <w:t xml:space="preserve">Figure 2.1: Partitioning the ecological hypotheses for the maintenance of obligate sexual reproduction. The figure is redrawn from Wallace (1975). The inserted blue text shows how the ecological hypotheses fit into Wallace’s matrix for density-dependent selection vs frequency-dependent selection. The Lottery Model relies on hard selection in temporally variable environments. The Tangled Bank relies on soft selection in spatially variable environments. The Red Queen relies on frequency-dependent selection generated by coevolving antagonistic species.</w:t>
+              <w:t xml:space="preserve">Figure 2.1: Partitioning the ecological hypotheses for the maintenance of obligate sexual reproduction. The figure is redrawn from Wallace</w:t>
+            </w:r>
+            <w:r>
+              <w:t xml:space="preserve"> </w:t>
+            </w:r>
+            <w:r>
+              <w:t xml:space="preserve">(1975)</w:t>
+            </w:r>
+            <w:r>
+              <w:t xml:space="preserve">. The inserted blue text shows how the ecological hypotheses fit into Wallace’s matrix for density-dependent selection vs frequency-dependent selection. The Lottery Model relies on hard selection in temporally variable environments. The Tangled Bank relies on soft selection in spatially variable environments. The Red Queen relies on frequency-dependent selection generated by coevolving antagonistic species.</w:t>
             </w:r>
           </w:p>
           <w:bookmarkEnd w:id="81"/>
@@ -5615,7 +5721,19 @@
         <w:pStyle w:val="BodyText"/>
       </w:pPr>
       <w:r>
-        <w:t xml:space="preserve">Two caveats are worth mentioning with respect to soft selection and the Tangled Bank Hypothesis. One is that polymorphism is only stable under a narrow range of patch-types frequencies. In addition, strong tradeoffs are required for the cost and benefits for morphs occupying different patches (Maynard Smith and Hoekstra 1980, Lively 1986a) (see also</w:t>
+        <w:t xml:space="preserve">Two caveats are worth mentioning with respect to soft selection and the Tangled Bank Hypothesis. One is that polymorphism is only stable under a narrow range of patch-types frequencies. In addition, strong tradeoffs are required for the cost and benefits for morphs occupying different patches</w:t>
+      </w:r>
+      <w:r>
+        <w:t xml:space="preserve"> </w:t>
+      </w:r>
+      <w:r>
+        <w:t xml:space="preserve">(Smith and Hoekstra 1980; Lively 1986)</w:t>
+      </w:r>
+      <w:r>
+        <w:t xml:space="preserve"> </w:t>
+      </w:r>
+      <w:r>
+        <w:t xml:space="preserve">(see also</w:t>
       </w:r>
       <w:r>
         <w:t xml:space="preserve"> </w:t>
@@ -5629,7 +5747,25 @@
         </w:r>
       </w:hyperlink>
       <w:r>
-        <w:t xml:space="preserve">). The second caveat is that repeated mutation to asexual reproduction could lead to the accumulation of clonal diversity over time. Once all the niches are occupied by different specialized clones, there would be no advantage to sex. A diverse clonal population could then replace the sexual population (Bell 1982, Vrijenhoek and Parker 2009). This second caveat applies, in general, to any model of sex that relies on frequency-dependent selection. But the ideas could work if mutations to asex are rare. And, as I mentioned, sexuals and asexuals are known to coexist in some populations, which is consistent with the Tangled Bank and Frozen Niche-Variation Hypotheses (Vrijenhoek and Parker 2009). Coexistence, however, is also compatible with the Red Queen hypothesis, which we will now consider.</w:t>
+        <w:t xml:space="preserve">). The second caveat is that repeated mutation to asexual reproduction could lead to the accumulation of clonal diversity over time. Once all the niches are occupied by different specialized clones, there would be no advantage to sex. A diverse clonal population could then replace the sexual population</w:t>
+      </w:r>
+      <w:r>
+        <w:t xml:space="preserve"> </w:t>
+      </w:r>
+      <w:r>
+        <w:t xml:space="preserve">(Bell 1982; Vrijenhoek and Parker 2009)</w:t>
+      </w:r>
+      <w:r>
+        <w:t xml:space="preserve">. This second caveat applies, in general, to any model of sex that relies on frequency-dependent selection. But the ideas could work if mutations to asex are rare. And, as I mentioned, sexuals and asexuals are known to coexist in some populations, which is consistent with the Tangled Bank and Frozen Niche-Variation Hypotheses</w:t>
+      </w:r>
+      <w:r>
+        <w:t xml:space="preserve"> </w:t>
+      </w:r>
+      <w:r>
+        <w:t xml:space="preserve">(Vrijenhoek and Parker 2009)</w:t>
+      </w:r>
+      <w:r>
+        <w:t xml:space="preserve">. Coexistence, however, is also compatible with the Red Queen hypothesis, which we will now consider.</w:t>
       </w:r>
     </w:p>
     <w:bookmarkEnd w:id="84"/>
@@ -5681,7 +5817,7 @@
         </w:r>
       </w:hyperlink>
       <w:r>
-        <w:t xml:space="preserve">, which shows the replacement of a sexual population by a clonal lineage within 25 generations. In this example, the clone was a single genotype, while the sexual population was composed of multiple recombining genotypes, only one of which was shared with the clone. Clearly, as the clone spreads, its genotype would become the most common in the host population. Now suppose that the host population is coevolving with a parasite population, which is composed of multiple strains. Assuming random contact between hosts and parasites, the parasite strain that could infect the most common host genotype would have a selective advantage over parasite strains that could only infect rare host genotypes. Let’s call this more successful parasite strain</w:t>
+        <w:t xml:space="preserve">, which shows the replacement of a sexual population by a clonal lineage within 25 generations. In this example, the clone is a single genotype, while the sexual population is composed of multiple recombining genotypes, only one of which is shared with the clone. Clearly, as the clone spreads, its genotype would become the most common in the host population. Now suppose that the host population is coevolving with a parasite population, which is composed of multiple strains. Assuming random contact between hosts and parasites, the parasite strain that could infect the most common host genotype would have a selective advantage over parasite strains that could only infect rare host genotypes. Let’s call this more successful parasite strain</w:t>
       </w:r>
       <w:r>
         <w:t xml:space="preserve"> </w:t>
@@ -5979,7 +6115,16 @@
               <w:t xml:space="preserve">B</w:t>
             </w:r>
             <w:r>
-              <w:t xml:space="preserve">). Note that after the parasites have driven the clone’s frequency down, the asexuals are less infected than the sexuals. Simulation model based on Lively (2009), which treats parasite virulence as a positive function of host density.</w:t>
+              <w:t xml:space="preserve">). Note that after the parasites have driven the clone’s frequency down, the asexuals are less infected than the sexuals. Simulation model based on Lively</w:t>
+            </w:r>
+            <w:r>
+              <w:t xml:space="preserve"> </w:t>
+            </w:r>
+            <w:r>
+              <w:t xml:space="preserve">(2009)</w:t>
+            </w:r>
+            <w:r>
+              <w:t xml:space="preserve">, which treats parasite virulence as a positive function of host density.</w:t>
             </w:r>
           </w:p>
           <w:bookmarkEnd w:id="89"/>
@@ -6002,7 +6147,25 @@
         </w:r>
       </w:hyperlink>
       <w:r>
-        <w:t xml:space="preserve">). These oscillations are now called Red Queen dynamics. Red Queen dynamics can lead to the maintenance of genetic polymorphism in sexual populations, and possibly protect sexual reproduction from replacement by asexual lineages. In addition, Red Queen dynamics could also favor recombination within a sexual population (Peters and Lively 1999, Schmid-Hempel and Jokela 2002, Peters and Lively 2007, Salathe et al. 2008). These related ideas are now called the Red Queen Hypothesis (following Bell 1982).</w:t>
+        <w:t xml:space="preserve">). These oscillations are now called Red Queen dynamics. Red Queen dynamics can lead to the maintenance of genetic polymorphism in sexual populations, and possibly protect sexual reproduction from replacement by asexual lineages. In addition, Red Queen dynamics could also favor recombination within a sexual population</w:t>
+      </w:r>
+      <w:r>
+        <w:t xml:space="preserve"> </w:t>
+      </w:r>
+      <w:r>
+        <w:t xml:space="preserve">(Peters and Lively 1999, 2007; Schmid-Hempel and Jokela 2002; Salathe et al. 2008)</w:t>
+      </w:r>
+      <w:r>
+        <w:t xml:space="preserve">. These related ideas are now called the Red Queen Hypothesis</w:t>
+      </w:r>
+      <w:r>
+        <w:t xml:space="preserve"> </w:t>
+      </w:r>
+      <w:r>
+        <w:t xml:space="preserve">(following Bell 1982)</w:t>
+      </w:r>
+      <w:r>
+        <w:t xml:space="preserve">.</w:t>
       </w:r>
     </w:p>
     <w:tbl>
@@ -6076,7 +6239,16 @@
               <w:pStyle w:val="ImageCaption"/>
             </w:pPr>
             <w:r>
-              <w:t xml:space="preserve">Figure 2.3: Red Queen dynamics. The frequency of a single host genotype is shown along with the frequency of the only parasite genotype that can infect it. Note that the parasite tracks the host with a time lag. Results were extracted from a simulation of a sexual host population with nine possible genotypes coevolving with an asexual parasite with nine matching genotypes Lively (2009). The dashed line shows the average genotype frequency for hosts and parasites.</w:t>
+              <w:t xml:space="preserve">Figure 2.3: Red Queen dynamics. The frequency of a single host genotype is shown along with the frequency of the only parasite genotype that can infect it. Note that the parasite tracks the host with a time lag. Results were extracted from a simulation of a sexual host population with nine possible genotypes coevolving with an asexual parasite with nine matching genotypes</w:t>
+            </w:r>
+            <w:r>
+              <w:t xml:space="preserve"> </w:t>
+            </w:r>
+            <w:r>
+              <w:t xml:space="preserve">(Lively 2009)</w:t>
+            </w:r>
+            <w:r>
+              <w:t xml:space="preserve">. The dashed line shows the average genotype frequency for hosts and parasites.</w:t>
             </w:r>
           </w:p>
           <w:bookmarkEnd w:id="93"/>
@@ -6155,33 +6327,119 @@
         <w:t xml:space="preserve"> </w:t>
       </w:r>
       <w:r>
+        <w:t xml:space="preserve">“</w:t>
+      </w:r>
+      <w:r>
+        <w:t xml:space="preserve">Are there any more people in the garden besides me?</w:t>
+      </w:r>
+      <w:r>
+        <w:t xml:space="preserve">”</w:t>
+      </w:r>
+      <w:r>
+        <w:t xml:space="preserve"> </w:t>
+      </w:r>
+      <w:r>
+        <w:t xml:space="preserve">The rose answers</w:t>
+      </w:r>
+      <w:r>
+        <w:t xml:space="preserve"> </w:t>
+      </w:r>
+      <w:r>
+        <w:t xml:space="preserve">“</w:t>
+      </w:r>
+      <w:r>
+        <w:t xml:space="preserve">Yes, there is someone like you.</w:t>
+      </w:r>
+      <w:r>
+        <w:t xml:space="preserve">”</w:t>
+      </w:r>
+      <w:r>
+        <w:t xml:space="preserve"> </w:t>
+      </w:r>
+      <w:r>
+        <w:t xml:space="preserve">Alice sets out to follow this person (the Red Queen), but she quickly loses sight of her, and ends up back at her original starting point. Flustered, Alice decides to follow the advice of the rose:</w:t>
+      </w:r>
+      <w:r>
+        <w:t xml:space="preserve"> </w:t>
+      </w:r>
+      <w:r>
+        <w:t xml:space="preserve">“</w:t>
+      </w:r>
+      <w:r>
         <w:rPr>
           <w:iCs/>
           <w:i/>
         </w:rPr>
-        <w:t xml:space="preserve">Are there more people in the garden besides me?</w:t>
-      </w:r>
-      <w:r>
-        <w:t xml:space="preserve"> </w:t>
-      </w:r>
-      <w:r>
-        <w:t xml:space="preserve">The rose answers</w:t>
-      </w:r>
-      <w:r>
-        <w:t xml:space="preserve"> </w:t>
+        <w:t xml:space="preserve">I</w:t>
+      </w:r>
+      <w:r>
+        <w:t xml:space="preserve"> </w:t>
+      </w:r>
+      <w:r>
+        <w:t xml:space="preserve">should advise you to walk the other way.</w:t>
+      </w:r>
+      <w:r>
+        <w:t xml:space="preserve">”</w:t>
+      </w:r>
+      <w:r>
+        <w:t xml:space="preserve"> </w:t>
+      </w:r>
+      <w:r>
+        <w:t xml:space="preserve">Alice then quickly finds the Red Queen.</w:t>
+      </w:r>
+    </w:p>
+    <w:p>
+      <w:pPr>
+        <w:pStyle w:val="BodyText"/>
+      </w:pPr>
+      <w:r>
+        <w:t xml:space="preserve">Now it gets especially interesting. Alice mentions to the Red Queen that she would like to</w:t>
+      </w:r>
+      <w:r>
+        <w:t xml:space="preserve"> </w:t>
+      </w:r>
+      <w:r>
+        <w:t xml:space="preserve">“</w:t>
+      </w:r>
+      <w:r>
+        <w:t xml:space="preserve">find my way to the top of that hill.</w:t>
+      </w:r>
+      <w:r>
+        <w:t xml:space="preserve">”</w:t>
+      </w:r>
+      <w:r>
+        <w:t xml:space="preserve"> </w:t>
+      </w:r>
+      <w:r>
+        <w:t xml:space="preserve">The Red Queen replies,</w:t>
+      </w:r>
+      <w:r>
+        <w:t xml:space="preserve"> </w:t>
+      </w:r>
+      <w:r>
+        <w:t xml:space="preserve">“</w:t>
       </w:r>
       <w:r>
         <w:rPr>
           <w:iCs/>
           <w:i/>
         </w:rPr>
-        <w:t xml:space="preserve">yes, there is someone like you.</w:t>
-      </w:r>
-      <w:r>
-        <w:t xml:space="preserve"> </w:t>
-      </w:r>
-      <w:r>
-        <w:t xml:space="preserve">Alice sets out to follow this person (the Red Queen), but she quickly loses sight of her, and ends up back at her original starting point. Flustered, Alice decides to follow the advice of the rose:</w:t>
+        <w:t xml:space="preserve">I</w:t>
+      </w:r>
+      <w:r>
+        <w:t xml:space="preserve"> </w:t>
+      </w:r>
+      <w:r>
+        <w:t xml:space="preserve">could show you hills, in comparison with which you’d call that a valley.</w:t>
+      </w:r>
+      <w:r>
+        <w:t xml:space="preserve">”</w:t>
+      </w:r>
+      <w:r>
+        <w:t xml:space="preserve"> </w:t>
+      </w:r>
+      <w:r>
+        <w:t xml:space="preserve">Alice protests:</w:t>
       </w:r>
       <w:r>
         <w:t xml:space="preserve"> </w:t>
@@ -6190,187 +6448,7 @@
         <w:t xml:space="preserve">“</w:t>
       </w:r>
       <w:r>
-        <w:t xml:space="preserve">I should advise you to walk the other way.</w:t>
-      </w:r>
-      <w:r>
-        <w:t xml:space="preserve">”</w:t>
-      </w:r>
-      <w:r>
-        <w:t xml:space="preserve"> </w:t>
-      </w:r>
-      <w:r>
-        <w:t xml:space="preserve">Alice then quickly finds the Red Queen.</w:t>
-      </w:r>
-    </w:p>
-    <w:p>
-      <w:pPr>
-        <w:pStyle w:val="BodyText"/>
-      </w:pPr>
-      <w:r>
-        <w:t xml:space="preserve">Now it gets especially interesting. Alice mentions to the Red Queen that she would like to</w:t>
-      </w:r>
-      <w:r>
-        <w:t xml:space="preserve"> </w:t>
-      </w:r>
-      <w:r>
-        <w:t xml:space="preserve">“</w:t>
-      </w:r>
-      <w:r>
-        <w:t xml:space="preserve">find my way to the top of the hill.</w:t>
-      </w:r>
-      <w:r>
-        <w:t xml:space="preserve">”</w:t>
-      </w:r>
-      <w:r>
-        <w:t xml:space="preserve"> </w:t>
-      </w:r>
-      <w:r>
-        <w:t xml:space="preserve">The Red Queen replies:</w:t>
-      </w:r>
-      <w:r>
-        <w:t xml:space="preserve"> </w:t>
-      </w:r>
-      <w:r>
-        <w:t xml:space="preserve">“</w:t>
-      </w:r>
-      <w:r>
-        <w:t xml:space="preserve">I could show you hills in comparison with which you’d call that a valley.</w:t>
-      </w:r>
-      <w:r>
-        <w:t xml:space="preserve">”</w:t>
-      </w:r>
-      <w:r>
-        <w:t xml:space="preserve"> </w:t>
-      </w:r>
-      <w:r>
-        <w:t xml:space="preserve">Alice protests:</w:t>
-      </w:r>
-      <w:r>
-        <w:t xml:space="preserve"> </w:t>
-      </w:r>
-      <w:r>
-        <w:t xml:space="preserve">“</w:t>
-      </w:r>
-      <w:r>
-        <w:t xml:space="preserve">a hill ca’n’t be a valley… That would be nonsense.</w:t>
-      </w:r>
-      <w:r>
-        <w:t xml:space="preserve">”</w:t>
-      </w:r>
-      <w:r>
-        <w:t xml:space="preserve"> </w:t>
-      </w:r>
-      <w:r>
-        <w:t xml:space="preserve">This exchange between Alice and the Red Queen now seems prophetic, because, under frequency-dependent selection, locations on the adaptive landscape can rapidly change from fitness peaks to fitness valleys. Perhaps the Red Queen’s statement is correct: hills can become valleys, and valleys can become hills. More specifically, genotypes that were favored by natural selection when rare can become selected against after they become common, leading to a highly dynamic adaptive landscape.</w:t>
-      </w:r>
-    </w:p>
-    <w:p>
-      <w:pPr>
-        <w:pStyle w:val="BodyText"/>
-      </w:pPr>
-      <w:r>
-        <w:t xml:space="preserve">In any case, Alice had clearly entered a crazy world. Straight paths become like corkscrews, progress is made by going the other way, and hills become valleys. Then, suddenly, Alice and the Red Queen began to run:</w:t>
-      </w:r>
-      <w:r>
-        <w:t xml:space="preserve"> </w:t>
-      </w:r>
-      <w:r>
-        <w:t xml:space="preserve">“</w:t>
-      </w:r>
-      <w:r>
-        <w:t xml:space="preserve">Alice never could quite make out, in thinking afterwards, how it was that they began: all she remembers is, that they were running hand in hand, and the Queen went so fast that it was all she could do to keep up with her.</w:t>
-      </w:r>
-      <w:r>
-        <w:t xml:space="preserve">”</w:t>
-      </w:r>
-      <w:r>
-        <w:t xml:space="preserve"> </w:t>
-      </w:r>
-      <w:r>
-        <w:t xml:space="preserve">During this furious run, Alice notices that they never pass anything. The trees remain in the same place as if they were moving along with them. Alice eventually asks:</w:t>
-      </w:r>
-      <w:r>
-        <w:t xml:space="preserve"> </w:t>
-      </w:r>
-      <w:r>
-        <w:t xml:space="preserve">“</w:t>
-      </w:r>
-      <w:r>
-        <w:t xml:space="preserve">Are we nearly there?</w:t>
-      </w:r>
-      <w:r>
-        <w:t xml:space="preserve">”</w:t>
-      </w:r>
-      <w:r>
-        <w:t xml:space="preserve"> </w:t>
-      </w:r>
-      <w:r>
-        <w:t xml:space="preserve">The Red Queen replies:</w:t>
-      </w:r>
-      <w:r>
-        <w:t xml:space="preserve"> </w:t>
-      </w:r>
-      <w:r>
-        <w:t xml:space="preserve">“</w:t>
-      </w:r>
-      <w:r>
-        <w:t xml:space="preserve">Why, we passed it ten minutes ago! Faster!</w:t>
-      </w:r>
-      <w:r>
-        <w:t xml:space="preserve">”</w:t>
-      </w:r>
-    </w:p>
-    <w:p>
-      <w:pPr>
-        <w:pStyle w:val="BodyText"/>
-      </w:pPr>
-      <w:r>
-        <w:t xml:space="preserve">When they finally stop, Alice is surprised to be where they started:</w:t>
-      </w:r>
-      <w:r>
-        <w:t xml:space="preserve"> </w:t>
-      </w:r>
-      <w:r>
-        <w:t xml:space="preserve">“</w:t>
-      </w:r>
-      <w:r>
-        <w:t xml:space="preserve">I do believe we have been under this tree the whole time! Everything is just as it was!</w:t>
-      </w:r>
-      <w:r>
-        <w:t xml:space="preserve">”</w:t>
-      </w:r>
-      <w:r>
-        <w:t xml:space="preserve"> </w:t>
-      </w:r>
-      <w:r>
-        <w:t xml:space="preserve">The Red Queen replies that of course, and then asks:</w:t>
-      </w:r>
-      <w:r>
-        <w:t xml:space="preserve"> </w:t>
-      </w:r>
-      <w:r>
-        <w:t xml:space="preserve">“</w:t>
-      </w:r>
-      <w:r>
-        <w:t xml:space="preserve">What would you have it?</w:t>
-      </w:r>
-      <w:r>
-        <w:t xml:space="preserve">”</w:t>
-      </w:r>
-      <w:r>
-        <w:t xml:space="preserve"> </w:t>
-      </w:r>
-      <w:r>
-        <w:t xml:space="preserve">Alice replies that she would have expected to get somewhere else after running for a long time. The Red Queen then replies with this very famous quote:</w:t>
-      </w:r>
-      <w:r>
-        <w:t xml:space="preserve"> </w:t>
-      </w:r>
-      <w:r>
-        <w:t xml:space="preserve">“</w:t>
-      </w:r>
-      <w:r>
-        <w:t xml:space="preserve">Now,</w:t>
+        <w:t xml:space="preserve">a hill</w:t>
       </w:r>
       <w:r>
         <w:t xml:space="preserve"> </w:t>
@@ -6380,10 +6458,131 @@
           <w:iCs/>
           <w:i/>
         </w:rPr>
-        <w:t xml:space="preserve">here</w:t>
-      </w:r>
-      <w:r>
-        <w:t xml:space="preserve">, you see, it takes all the running</w:t>
+        <w:t xml:space="preserve">ca’n’t</w:t>
+      </w:r>
+      <w:r>
+        <w:t xml:space="preserve"> </w:t>
+      </w:r>
+      <w:r>
+        <w:t xml:space="preserve">be a valley…. That would be nonsense.</w:t>
+      </w:r>
+      <w:r>
+        <w:t xml:space="preserve">”</w:t>
+      </w:r>
+      <w:r>
+        <w:t xml:space="preserve"> </w:t>
+      </w:r>
+      <w:r>
+        <w:t xml:space="preserve">This exchange between Alice and the Red Queen now seems prophetic, because, under frequency-dependent selection, locations on the adaptive landscape can rapidly change from fitness peaks to fitness valleys. Perhaps the Red Queen’s statement is correct: hills can become valleys, and valleys can become hills. More specifically, genotypes that were favored by natural selection when rare can become selected against after they become common, leading to a highly dynamic adaptive landscape.</w:t>
+      </w:r>
+    </w:p>
+    <w:p>
+      <w:pPr>
+        <w:pStyle w:val="BodyText"/>
+      </w:pPr>
+      <w:r>
+        <w:t xml:space="preserve">In any case, Alice had clearly entered a crazy world. Straight paths become like corkscrews, progress is made by going the other way, and hills become valleys. Then, suddenly, Alice and the Red Queen began to run:</w:t>
+      </w:r>
+      <w:r>
+        <w:t xml:space="preserve"> </w:t>
+      </w:r>
+      <w:r>
+        <w:t xml:space="preserve">“</w:t>
+      </w:r>
+      <w:r>
+        <w:t xml:space="preserve">Alice never could quite make out, in thinking it over afterwards, how it was that they began: all she remembers is, that they were running hand in hand, and the Queen went so fast that it was all she could do to keep up with her.</w:t>
+      </w:r>
+      <w:r>
+        <w:t xml:space="preserve">”</w:t>
+      </w:r>
+      <w:r>
+        <w:t xml:space="preserve"> </w:t>
+      </w:r>
+      <w:r>
+        <w:t xml:space="preserve">During this furious run, Alice notices that they never pass anything. The trees remain in the same place as if they were moving along with them. Alice eventually asks:</w:t>
+      </w:r>
+      <w:r>
+        <w:t xml:space="preserve"> </w:t>
+      </w:r>
+      <w:r>
+        <w:t xml:space="preserve">“</w:t>
+      </w:r>
+      <w:r>
+        <w:t xml:space="preserve">Are we nearly there?</w:t>
+      </w:r>
+      <w:r>
+        <w:t xml:space="preserve">”</w:t>
+      </w:r>
+      <w:r>
+        <w:t xml:space="preserve"> </w:t>
+      </w:r>
+      <w:r>
+        <w:t xml:space="preserve">The Red Queen replies:</w:t>
+      </w:r>
+      <w:r>
+        <w:t xml:space="preserve"> </w:t>
+      </w:r>
+      <w:r>
+        <w:t xml:space="preserve">“</w:t>
+      </w:r>
+      <w:r>
+        <w:t xml:space="preserve">Why, we passed it ten minutes ago! Faster!</w:t>
+      </w:r>
+      <w:r>
+        <w:t xml:space="preserve">”</w:t>
+      </w:r>
+    </w:p>
+    <w:p>
+      <w:pPr>
+        <w:pStyle w:val="BodyText"/>
+      </w:pPr>
+      <w:r>
+        <w:t xml:space="preserve">When they finally stop, Alice is surprised to be where they started:</w:t>
+      </w:r>
+      <w:r>
+        <w:t xml:space="preserve"> </w:t>
+      </w:r>
+      <w:r>
+        <w:t xml:space="preserve">“</w:t>
+      </w:r>
+      <w:r>
+        <w:t xml:space="preserve">I do believe we’ve been under this tree the whole time! Everything’s just as it was!</w:t>
+      </w:r>
+      <w:r>
+        <w:t xml:space="preserve">”</w:t>
+      </w:r>
+      <w:r>
+        <w:t xml:space="preserve"> </w:t>
+      </w:r>
+      <w:r>
+        <w:t xml:space="preserve">The Red Queen replies that of course, and then asks:</w:t>
+      </w:r>
+      <w:r>
+        <w:t xml:space="preserve"> </w:t>
+      </w:r>
+      <w:r>
+        <w:t xml:space="preserve">“</w:t>
+      </w:r>
+      <w:r>
+        <w:t xml:space="preserve">What would you have it?</w:t>
+      </w:r>
+      <w:r>
+        <w:t xml:space="preserve">”</w:t>
+      </w:r>
+      <w:r>
+        <w:t xml:space="preserve"> </w:t>
+      </w:r>
+      <w:r>
+        <w:t xml:space="preserve">Alice replies that she would have expected to get somewhere else after running for a long time. The Red Queen then replies with this very famous quote:</w:t>
+      </w:r>
+      <w:r>
+        <w:t xml:space="preserve"> </w:t>
+      </w:r>
+      <w:r>
+        <w:t xml:space="preserve">“</w:t>
+      </w:r>
+      <w:r>
+        <w:t xml:space="preserve">Now,</w:t>
       </w:r>
       <w:r>
         <w:t xml:space="preserve"> </w:t>
@@ -6393,6 +6592,19 @@
           <w:iCs/>
           <w:i/>
         </w:rPr>
+        <w:t xml:space="preserve">here</w:t>
+      </w:r>
+      <w:r>
+        <w:t xml:space="preserve">, you see, it takes all the running</w:t>
+      </w:r>
+      <w:r>
+        <w:t xml:space="preserve"> </w:t>
+      </w:r>
+      <w:r>
+        <w:rPr>
+          <w:iCs/>
+          <w:i/>
+        </w:rPr>
         <w:t xml:space="preserve">you</w:t>
       </w:r>
       <w:r>
@@ -6408,7 +6620,7 @@
         <w:t xml:space="preserve"> </w:t>
       </w:r>
       <w:r>
-        <w:t xml:space="preserve">It is a perfect metaphor for host-parasite coevolution</w:t>
+        <w:t xml:space="preserve">It is a perfect metaphor for host-parasite coevolution.</w:t>
       </w:r>
       <w:r>
         <w:rPr>
@@ -6417,7 +6629,10 @@
         <w:footnoteReference w:id="94"/>
       </w:r>
       <w:r>
-        <w:t xml:space="preserve">. Host and parasite genotypes might oscillate as if they were running to stay in the same place.</w:t>
+        <w:t xml:space="preserve"> </w:t>
+      </w:r>
+      <w:r>
+        <w:t xml:space="preserve">Host and parasite genotypes might oscillate as if they were running to stay in the same place.</w:t>
       </w:r>
     </w:p>
     <w:p>
@@ -6425,7 +6640,16 @@
         <w:pStyle w:val="BodyText"/>
       </w:pPr>
       <w:r>
-        <w:t xml:space="preserve">It seems unlikely that Lewis Carroll had coevolution in mind when writing these passages. But he was a mathematician at Oxford University (his given name was Charles Dodgson), and at least one author has shown how his writings can be seen as metaphors for mathematical problems (Bayley 2009, 2010). Along these lines, mathematician Sanderson M. Smith has suggested that</w:t>
+        <w:t xml:space="preserve">It seems unlikely that Lewis Carroll had coevolution in mind when writing these passages. But he was a mathematician at Oxford University (his given name was Charles Dodgson), and at least one author has shown how his writings can be seen as metaphors for mathematical problems</w:t>
+      </w:r>
+      <w:r>
+        <w:t xml:space="preserve"> </w:t>
+      </w:r>
+      <w:r>
+        <w:t xml:space="preserve">(Bayley, n.d.b, n.d.a)</w:t>
+      </w:r>
+      <w:r>
+        <w:t xml:space="preserve">. Along these lines, mathematician Sanderson M. Smith has suggested that</w:t>
       </w:r>
       <w:r>
         <w:t xml:space="preserve"> </w:t>
@@ -6543,7 +6767,25 @@
         <w:t xml:space="preserve"> </w:t>
       </w:r>
       <w:r>
-        <w:t xml:space="preserve">can have two different meanings to evolutionary biologists. In the early 1970s, Leigh van Valen was grappling with data showing that the probability of extinction in very different organisms was independent of the age of the lineage. He reasoned that, in coevolutionary interactions, the probability of one species driving the other species extinct could, in fact, be independent of lineage age (Van Valen 1973). It thus seems reasonable to suggest that both antagonists must run (coevolve) as fast as they can to prevent extinction. Graham Bell repurposed the phrase to mean within-population oscillations in host and parasite genotypes (Bell 1982). Hence, Van Valen’s idea is about macroevolution (speciation/extinction), while Bell’s idea is about microevolution. Even though van Valen’s use of the Red Queen metaphor was published first, I will use Bell’s microevolutionary meaning, as it perfectly captures the oscillating nature of genotype frequencies during host-parasite coevolution.</w:t>
+        <w:t xml:space="preserve">can have two different meanings to evolutionary biologists. In the early 1970s, Leigh van Valen was grappling with data showing that the probability of extinction in very different organisms was independent of the age of the lineage. He reasoned that in coevolutionary interactions, the probability of one species driving the other species extinct could, in fact, be independent of lineage age</w:t>
+      </w:r>
+      <w:r>
+        <w:t xml:space="preserve"> </w:t>
+      </w:r>
+      <w:r>
+        <w:t xml:space="preserve">(1973)</w:t>
+      </w:r>
+      <w:r>
+        <w:t xml:space="preserve">. It thus seems reasonable to suggest that both antagonists must run (coevolve) as fast as they can to prevent extinction. Graham Bell repurposed the phrase to mean within-population oscillations in host and parasite genotypes</w:t>
+      </w:r>
+      <w:r>
+        <w:t xml:space="preserve"> </w:t>
+      </w:r>
+      <w:r>
+        <w:t xml:space="preserve">(1982)</w:t>
+      </w:r>
+      <w:r>
+        <w:t xml:space="preserve">. Hence, Van Valen’s idea is about macroevolution (speciation/extinction), while Bell’s idea is about microevolution. Even though van Valen’s use of the Red Queen metaphor was published first, I will use Bell’s microevolutionary meaning, as it perfectly captures the oscillating nature of genotype frequencies during host-parasite coevolution.</w:t>
       </w:r>
       <w:r>
         <w:rPr>
@@ -6567,7 +6809,40 @@
         <w:pStyle w:val="FirstParagraph"/>
       </w:pPr>
       <w:r>
-        <w:t xml:space="preserve">Part of my goal is to show science as a process. As such it seems reasonable to discuss the origins of the Red Queen idea. One of the earliest statements alluding to the Red Queen Hypothesis came from W.D. Hamilton (1975). Hamilton was reviewing the books by Williams (1975) and Ghiselin (1974) for the</w:t>
+        <w:t xml:space="preserve">Part of my goal is to show science as a process. As such it seems reasonable to discuss the origins of the Red Queen idea. One of the earliest statements alluding to the Red Queen Hypothesis came from W.D. Hamilton</w:t>
+      </w:r>
+      <w:r>
+        <w:t xml:space="preserve"> </w:t>
+      </w:r>
+      <w:r>
+        <w:t xml:space="preserve">(1975)</w:t>
+      </w:r>
+      <w:r>
+        <w:t xml:space="preserve">. Hamilton was reviewing the books by Williams</w:t>
+      </w:r>
+      <w:r>
+        <w:t xml:space="preserve"> </w:t>
+      </w:r>
+      <w:r>
+        <w:t xml:space="preserve">(1975)</w:t>
+      </w:r>
+      <w:r>
+        <w:t xml:space="preserve"> </w:t>
+      </w:r>
+      <w:r>
+        <w:t xml:space="preserve">and Ghiselin</w:t>
+      </w:r>
+      <w:r>
+        <w:t xml:space="preserve"> </w:t>
+      </w:r>
+      <w:r>
+        <w:t xml:space="preserve">(1974)</w:t>
+      </w:r>
+      <w:r>
+        <w:t xml:space="preserve"> </w:t>
+      </w:r>
+      <w:r>
+        <w:t xml:space="preserve">for the</w:t>
       </w:r>
       <w:r>
         <w:t xml:space="preserve"> </w:t>
@@ -6580,7 +6855,7 @@
         <w:t xml:space="preserve">Quarterly Review of Biology</w:t>
       </w:r>
       <w:r>
-        <w:t xml:space="preserve">. Throughout the review, the reader can feel Hamilton’s frustration with their arguments. Towards the end, he makes this very abstract suggestion:</w:t>
+        <w:t xml:space="preserve">. Throughout the review, the reader can feel Hamilton’s frustration with their arguments. Towards the end, he makes these very abstract suggestions:</w:t>
       </w:r>
       <w:r>
         <w:t xml:space="preserve"> </w:t>
@@ -6589,7 +6864,7 @@
         <w:t xml:space="preserve">“</w:t>
       </w:r>
       <w:r>
-        <w:t xml:space="preserve">…it seems to me that we need environmental fluctuations around a trend line of change</w:t>
+        <w:t xml:space="preserve">[I]t seems to me that we need environmental fluctuations around a trend line of change</w:t>
       </w:r>
       <w:r>
         <w:t xml:space="preserve">”</w:t>
@@ -6618,7 +6893,7 @@
         <w:pStyle w:val="BodyText"/>
       </w:pPr>
       <w:r>
-        <w:t xml:space="preserve">The quote does not specifically refer to parasites, but it does suggest that coevolutionary interactions, in general, could play a role in selecting for sex and recombination. In his memoirs, Hamilton clears this up, writing:</w:t>
+        <w:t xml:space="preserve">The quote does not specifically refer to parasites, but it does suggest that coevolutionary interactions, in general, could play a role in selecting for sex and recombination. In his memoirs, Hamilton clears this up, writing,</w:t>
       </w:r>
       <w:r>
         <w:t xml:space="preserve"> </w:t>
@@ -6627,11 +6902,20 @@
         <w:t xml:space="preserve">“</w:t>
       </w:r>
       <w:r>
-        <w:t xml:space="preserve">At that stage when I wrote the review, although I had not seen the particular relevance that parasitism might have, I had for many years seen sex looming ahead and had reached a stage of being excited by the possible primary role of biotic interaction. I had decided that it was in aspects of the interspecies struggle, and not survival in an inanimate environment, that I had to search for the main factor. Adaptation to new physical habitats might be made possible through sexuality but these adaptations could not be the main reason for its existence (Hamilton 2001).</w:t>
+        <w:t xml:space="preserve">At that stage when I wrote the review, although I had not seen the particular relevance that parasitism might have, I had for many years seen sex looming ahead and had reached a stage of being excited by the possible primary role of biotic interaction. I had decided that it was in aspects of the interspecies struggle, and not survival in an inanimate environment, that I had to search for the main factor. Adaptation to new physical habitats might be made possible through sexuality but these adaptations could not be the main reason for its existence</w:t>
       </w:r>
       <w:r>
         <w:t xml:space="preserve">”</w:t>
       </w:r>
+      <w:r>
+        <w:t xml:space="preserve"> </w:t>
+      </w:r>
+      <w:r>
+        <w:t xml:space="preserve">(2001)</w:t>
+      </w:r>
+      <w:r>
+        <w:t xml:space="preserve">.</w:t>
+      </w:r>
     </w:p>
     <w:p>
       <w:pPr>
@@ -6658,7 +6942,7 @@
         <w:pStyle w:val="BodyText"/>
       </w:pPr>
       <w:r>
-        <w:t xml:space="preserve">At about the same time, a plant population biologist, Don Levin, was also writing on the paradox of sex/rec. In his paper, Levin specifically identified pathogens as a possible force selecting for recombination (Levin 1975):</w:t>
+        <w:t xml:space="preserve">At about the same time, a plant population biologist, Don Levin, was also writing on the paradox of sex/rec. In his paper, Levin specifically identified pathogens as a possible force selecting for recombination:</w:t>
       </w:r>
       <w:r>
         <w:t xml:space="preserve"> </w:t>
@@ -6667,11 +6951,20 @@
         <w:t xml:space="preserve">“</w:t>
       </w:r>
       <w:r>
-        <w:t xml:space="preserve">I propose that the persistent tracking of plant hosts by multiple pathogens and herbivores is a prime factor which prohibits the congealing of the genomes of species, especially those in closed communities.</w:t>
+        <w:t xml:space="preserve">I propose that the persistent tracking of plant hosts by multiple pathogens and herbivores is a prime factor which prohibits the congealing of the genomes of species, especially those in closed communities</w:t>
       </w:r>
       <w:r>
         <w:t xml:space="preserve">”</w:t>
       </w:r>
+      <w:r>
+        <w:t xml:space="preserve"> </w:t>
+      </w:r>
+      <w:r>
+        <w:t xml:space="preserve">(Levin 1975)</w:t>
+      </w:r>
+      <w:r>
+        <w:t xml:space="preserve">.</w:t>
+      </w:r>
     </w:p>
     <w:p>
       <w:pPr>
@@ -6732,7 +7025,13 @@
         <w:t xml:space="preserve"> </w:t>
       </w:r>
       <w:r>
-        <w:t xml:space="preserve">means species that are tightly coevolving in the absence of homogenizing gene flow. This quote seems to be the first to specifically identify coevolving pathogens as a primary source of selection favoring the mixing of genomes. Levin’s idea was quickly followed by important conceptual contributions by Glesener &amp; Tilman (1978)</w:t>
+        <w:t xml:space="preserve">means species that are tightly coevolving in the absence of homogenizing gene flow. This quote seems to be the first to specifically identify coevolving pathogens as a primary source of selection favoring the mixing of genomes. Levin’s idea was quickly followed by important conceptual contributions by Glesener &amp; Tilman [-</w:t>
+      </w:r>
+      <w:r>
+        <w:t xml:space="preserve">Glesener and Tilman (1978)</w:t>
+      </w:r>
+      <w:r>
+        <w:t xml:space="preserve">]</w:t>
       </w:r>
       <w:r>
         <w:rPr>
@@ -6741,7 +7040,13 @@
         <w:footnoteReference w:id="98"/>
       </w:r>
       <w:r>
-        <w:t xml:space="preserve">, Jaenike (1978)</w:t>
+        <w:t xml:space="preserve">, Jaenike [-</w:t>
+      </w:r>
+      <w:r>
+        <w:t xml:space="preserve">Jaenike (1978)</w:t>
+      </w:r>
+      <w:r>
+        <w:t xml:space="preserve">]</w:t>
       </w:r>
       <w:r>
         <w:rPr>
@@ -6750,7 +7055,16 @@
         <w:footnoteReference w:id="99"/>
       </w:r>
       <w:r>
-        <w:t xml:space="preserve">, and Lloyd (1980). In particular, Lloyd writes:</w:t>
+        <w:t xml:space="preserve">, and Lloyd</w:t>
+      </w:r>
+      <w:r>
+        <w:t xml:space="preserve"> </w:t>
+      </w:r>
+      <w:r>
+        <w:t xml:space="preserve">(1980)</w:t>
+      </w:r>
+      <w:r>
+        <w:t xml:space="preserve">. In particular, Lloyd writes,</w:t>
       </w:r>
       <w:r>
         <w:t xml:space="preserve"> </w:t>
@@ -6759,7 +7073,7 @@
         <w:t xml:space="preserve">“</w:t>
       </w:r>
       <w:r>
-        <w:t xml:space="preserve">… biological interactions are more likely than unpredictable physical conditions to provide the kind of relentless, repetitive change that is necessary for sexual parents to be selected because of the genetic diversity that sex engenders.</w:t>
+        <w:t xml:space="preserve">[B]iological interactions are more likely than unpredictable physical conditions to provide the kind of relentless, repetitive change that is necessary for sexual parents to be selected because of the genetic diversity that sex engenders.</w:t>
       </w:r>
       <w:r>
         <w:t xml:space="preserve">”</w:t>
@@ -6822,7 +7136,7 @@
         <w:pStyle w:val="BodyText"/>
       </w:pPr>
       <w:r>
-        <w:t xml:space="preserve">In any case, looking back, it seems clear that the architects of the ecological hypotheses had two inter-related things in mind:</w:t>
+        <w:t xml:space="preserve">In any case, looking back, it seems clear that the architects of the ecological hypotheses had two interrelated things in mind:</w:t>
       </w:r>
     </w:p>
     <w:p>
@@ -6834,7 +7148,7 @@
         <w:pStyle w:val="Compact"/>
       </w:pPr>
       <w:r>
-        <w:t xml:space="preserve">How can we explain sex/rec, and</w:t>
+        <w:t xml:space="preserve">How can we explain sex/rec?</w:t>
       </w:r>
     </w:p>
     <w:p>
@@ -6854,7 +7168,16 @@
         <w:pStyle w:val="FirstParagraph"/>
       </w:pPr>
       <w:r>
-        <w:t xml:space="preserve">As an evolutionary ecologist, I was drawn to the confluence of these questions. But other ideas were also interesting, such as the idea that sexual reproduction is favored because it reduces the interference between alleles at different loci (review in Otto 2021). I will cover some special cases of this latter idea in</w:t>
+        <w:t xml:space="preserve">As an evolutionary ecologist, I was drawn to the confluence of these questions. But other ideas were also interesting, such as the idea that sexual reproduction is favored because it reduces the interference between alleles at different loci</w:t>
+      </w:r>
+      <w:r>
+        <w:t xml:space="preserve"> </w:t>
+      </w:r>
+      <w:r>
+        <w:t xml:space="preserve">(review in Otto 2021)</w:t>
+      </w:r>
+      <w:r>
+        <w:t xml:space="preserve">. I will cover some special cases of this latter idea in</w:t>
       </w:r>
       <w:r>
         <w:t xml:space="preserve"> </w:t>
@@ -6896,7 +7219,16 @@
         </w:numPr>
       </w:pPr>
       <w:r>
-        <w:t xml:space="preserve">Three ecological hypotheses have been proposed to explain the persistence of cross-fertilization in the face of competition with uniparental reproductive strategies such as parthenogenesis or self-fertilization (following Bell 1982).</w:t>
+        <w:t xml:space="preserve">Three ecological hypotheses have been proposed to explain the persistence of cross-fertilization in the face of competition with uniparental reproductive strategies, such as parthenogenesis or self-fertilization</w:t>
+      </w:r>
+      <w:r>
+        <w:t xml:space="preserve"> </w:t>
+      </w:r>
+      <w:r>
+        <w:t xml:space="preserve">(following Bell 1982)</w:t>
+      </w:r>
+      <w:r>
+        <w:t xml:space="preserve">.</w:t>
       </w:r>
     </w:p>
     <w:p>
@@ -7062,7 +7394,7 @@
               <w:t xml:space="preserve">“</w:t>
             </w:r>
             <w:r>
-              <w:t xml:space="preserve">…whether it was in fact possible to have an equilibrium without the heterozygote being superior in any single niche.</w:t>
+              <w:t xml:space="preserve">whether it was in fact possible to have an equilibrium without the heterozygote being superior in any single niche</w:t>
             </w:r>
             <w:r>
               <w:t xml:space="preserve">”</w:t>
@@ -7071,7 +7403,10 @@
               <w:t xml:space="preserve"> </w:t>
             </w:r>
             <w:r>
-              <w:t xml:space="preserve">The paper is not easy to follow, even though the algebra is not difficult. Here I try to simplify the presentation.</w:t>
+              <w:t xml:space="preserve">(1953)</w:t>
+            </w:r>
+            <w:r>
+              <w:t xml:space="preserve">. The paper is not easy to follow, eventhough the algebra is not difficult. Here I try to simplify the presentation.</w:t>
             </w:r>
           </w:p>
           <w:p>
@@ -7126,7 +7461,7 @@
               </m:d>
             </m:oMath>
             <w:r>
-              <w:t xml:space="preserve">, independent of the genotypic composition of the niche (i.e., soft selection). He then assumes that the heterozygote has a relative fitness of 1 in all niches, giving</w:t>
+              <w:t xml:space="preserve">, independent of the genotypic composition of the niche (i.e., soft selection). He then assumes that the heterozygote has a relative fitness of one in all niches, giving</w:t>
             </w:r>
             <w:r>
               <w:t xml:space="preserve"> </w:t>
@@ -7632,7 +7967,7 @@
               <w:pStyle w:val="FirstParagraph"/>
             </w:pPr>
             <w:r>
-              <w:t xml:space="preserve">where the left-hand side gives the harmonic mean fitness for genotype AA over all niches. The right-hand-side of the equation gives the harmonic mean fitness of the heterozygous genotype, AB, which is equal to 1. Similarly, the B allele will increase when rare when</w:t>
+              <w:t xml:space="preserve">where the left-hand side gives the harmonic mean fitness for genotype AA over all niches. The right-hand-side of the equation gives the harmonic mean fitness of the heterozygous genotype, AB, which is equal to one. Similarly, the B allele will increase when rare when</w:t>
             </w:r>
           </w:p>
           <w:p>
@@ -7735,7 +8070,7 @@
               <w:pStyle w:val="FirstParagraph"/>
             </w:pPr>
             <w:r>
-              <w:t xml:space="preserve">where the left-hand side gives the harmonic mean fitness for genotype BB over all niches. A genetic polymorphism is expected if both alleles can increase when rare, hence</w:t>
+              <w:t xml:space="preserve">where the left-hand side gives the harmonic mean fitness for genotype BB over all niches. A genetic polymorphism is expected if both alleles can increase when rare; hence,</w:t>
             </w:r>
             <w:r>
               <w:t xml:space="preserve"> </w:t>
@@ -7745,7 +8080,7 @@
                 <w:bCs/>
                 <w:b/>
               </w:rPr>
-              <w:t xml:space="preserve">polymorphism is expected when, in general, when the harmonic mean fitness for the heterozygote is greater than the harmonic mean fitness for either homozygote</w:t>
+              <w:t xml:space="preserve">polymorphism is expected, in general, when the harmonic mean fitness for the heterozygote is greater than the harmonic mean fitness for either homozygote</w:t>
             </w:r>
             <w:r>
               <w:t xml:space="preserve">.</w:t>
@@ -7848,7 +8183,7 @@
                       <w:bCs/>
                       <w:b/>
                     </w:rPr>
-                    <w:t xml:space="preserve">Fitness Niche 1</w:t>
+                    <w:t xml:space="preserve">Fitness Niche One</w:t>
                   </w:r>
                 </w:p>
               </w:tc>
@@ -7864,7 +8199,7 @@
                       <w:bCs/>
                       <w:b/>
                     </w:rPr>
-                    <w:t xml:space="preserve">Fitness Niche 2</w:t>
+                    <w:t xml:space="preserve">Fitness Niche Two</w:t>
                   </w:r>
                 </w:p>
               </w:tc>
@@ -8243,7 +8578,7 @@
               <w:pStyle w:val="BodyText"/>
             </w:pPr>
             <w:r>
-              <w:t xml:space="preserve">For this example, the harmonic mean fitness for the heterozygote is greater than the harmonic mean fitness for either homozygote, thus meeting the conditions given by the equations above. Thus, the answer to Levene’s question is yes. It is possible to have a genetic polymorphism without having heterozygote advantage in any single niche. And, interestingly, the polymorphism is expected even though the arithmetic mean fitness of the heterozygote is less than the arithmetic mean fitness of either homozygote. Finally, based on this example, it seems that a trade-off is required, such that the AA genotype does best in one niche, and the BB genotype does best in the other niche.</w:t>
+              <w:t xml:space="preserve">For this example, the harmonic mean fitness for the heterozygote is greater than the harmonic mean fitness for either homozygote, thus meeting the conditions given by the equations above. Thus, the answer to Levene’s question is Yes. It is possible to have a genetic polymorphism without having heterozygote advantage in any single niche. And, interestingly, the polymorphism is expected even though the arithmetic mean fitness of the heterozygote is less than the arithmetic mean fitness of either homozygote. Finally, based on this example, it seems that a trade-off is required, such that the AA genotype does best in one niche, and the BB genotype does best in the other niche.</w:t>
             </w:r>
           </w:p>
           <w:p>
@@ -8251,7 +8586,25 @@
               <w:pStyle w:val="BodyText"/>
             </w:pPr>
             <w:r>
-              <w:t xml:space="preserve">Nonetheless, Levene’s result suggests that overdominance for harmonic mean fitness is required for multiple niche polymorphism (Prout 1968). However, Timothy Prout showed that a polymorphism could be stable, even if one allele is dominate, thus ruling out any kind of overdominance (Prout 1968). Let both the AA and AB genotypes have a fitness of 1 in both niches. Let the BB genotype have a fitness of 0.5 in niche 1 and a fitness of 1.67 in niche 2. Assuming as above that both patches are equally common, we get the following table.</w:t>
+              <w:t xml:space="preserve">Nonetheless, Levene’s result suggests that overdominance for harmonic mean fitness is required for multiple niche polymorphism</w:t>
+            </w:r>
+            <w:r>
+              <w:t xml:space="preserve"> </w:t>
+            </w:r>
+            <w:r>
+              <w:t xml:space="preserve">(Prout 1968)</w:t>
+            </w:r>
+            <w:r>
+              <w:t xml:space="preserve">. However, Timothy Prout showed that a polymorphism could be stable even if one allele is dominant, thus ruling out any kind of overdominance</w:t>
+            </w:r>
+            <w:r>
+              <w:t xml:space="preserve"> </w:t>
+            </w:r>
+            <w:r>
+              <w:t xml:space="preserve">(1968)</w:t>
+            </w:r>
+            <w:r>
+              <w:t xml:space="preserve">. Let both the AA and AB genotypes have a fitness of one in both niches. Let the BB genotype have a fitness of 0.5 in niche one and a fitness of 1.67 in niche two. Assuming as above that both patches are equally common, we get the following table:</w:t>
             </w:r>
           </w:p>
           <w:tbl>
@@ -8296,7 +8649,7 @@
                       <w:bCs/>
                       <w:b/>
                     </w:rPr>
-                    <w:t xml:space="preserve">Fitness Niche 1</w:t>
+                    <w:t xml:space="preserve">Fitness Niche One</w:t>
                   </w:r>
                 </w:p>
               </w:tc>
@@ -8312,7 +8665,7 @@
                       <w:bCs/>
                       <w:b/>
                     </w:rPr>
-                    <w:t xml:space="preserve">Fitness Niche 2</w:t>
+                    <w:t xml:space="preserve">Fitness Niche Two</w:t>
                   </w:r>
                 </w:p>
               </w:tc>
@@ -8691,7 +9044,7 @@
               <w:pStyle w:val="BodyText"/>
             </w:pPr>
             <w:r>
-              <w:t xml:space="preserve">Prout showed that there would be a stable multiple niche polymorphism, even under complete dominance, provided that the arithmetic mean fitness for BB is greater than 1, and that the harmonic mean fitness for the BB genotype is less than 1. So, clearly, overdominance for harmonic mean fitness is not required for a stable polymorphism.</w:t>
+              <w:t xml:space="preserve">Prout showed that there would be a stable multiple niche polymorphism even under complete dominance, provided that the arithmetic mean fitness for BB is greater than one and the harmonic mean fitness for the BB genotype is less than one. So, clearly, overdominance for harmonic mean fitness is not required for a stable polymorphism.</w:t>
             </w:r>
             <w:r>
               <w:rPr>
@@ -8807,7 +9160,7 @@
               <w:t xml:space="preserve"> </w:t>
             </w:r>
             <w:r>
-              <w:t xml:space="preserve">is near 1. There is an interior equilibrium near</w:t>
+              <w:t xml:space="preserve">is near one. There is an interior equilibrium near</w:t>
             </w:r>
             <w:r>
               <w:t xml:space="preserve"> </w:t>
@@ -10949,7 +11302,7 @@
     </w:p>
     <w:bookmarkEnd w:id="165"/>
     <w:bookmarkEnd w:id="166"/>
-    <w:bookmarkStart w:id="194" w:name="references"/>
+    <w:bookmarkStart w:id="219" w:name="references"/>
     <w:p>
       <w:pPr>
         <w:pStyle w:val="Heading1"/>
@@ -10958,14 +11311,20 @@
         <w:t xml:space="preserve">References</w:t>
       </w:r>
     </w:p>
-    <w:bookmarkStart w:id="193" w:name="refs"/>
-    <w:bookmarkStart w:id="167" w:name="ref-bell1982a"/>
+    <w:bookmarkStart w:id="218" w:name="refs"/>
+    <w:bookmarkStart w:id="167" w:name="ref-bayley2010a"/>
     <w:p>
       <w:pPr>
         <w:pStyle w:val="Bibliography"/>
       </w:pPr>
       <w:r>
-        <w:t xml:space="preserve">Bell, G. 1982.</w:t>
+        <w:t xml:space="preserve">Bayley, M. n.d.a.</w:t>
+      </w:r>
+      <w:r>
+        <w:t xml:space="preserve"> </w:t>
+      </w:r>
+      <w:r>
+        <w:t xml:space="preserve">“Algebra in Wonderland.”</w:t>
       </w:r>
       <w:r>
         <w:t xml:space="preserve"> </w:t>
@@ -10975,26 +11334,26 @@
           <w:iCs/>
           <w:i/>
         </w:rPr>
-        <w:t xml:space="preserve">The Masterpiece of Nature: The Evolution and Genetics of Sexuality</w:t>
-      </w:r>
-      <w:r>
-        <w:t xml:space="preserve">. Berkeley: University of California Press.</w:t>
+        <w:t xml:space="preserve">New York Times</w:t>
+      </w:r>
+      <w:r>
+        <w:t xml:space="preserve">.</w:t>
       </w:r>
     </w:p>
     <w:bookmarkEnd w:id="167"/>
-    <w:bookmarkStart w:id="168" w:name="ref-churchill1979a"/>
+    <w:bookmarkStart w:id="168" w:name="ref-bayley2009a"/>
     <w:p>
       <w:pPr>
         <w:pStyle w:val="Bibliography"/>
       </w:pPr>
       <w:r>
-        <w:t xml:space="preserve">Churchill, F. B. 1979.</w:t>
-      </w:r>
-      <w:r>
-        <w:t xml:space="preserve"> </w:t>
-      </w:r>
-      <w:r>
-        <w:t xml:space="preserve">“Sex and the Single Organism: Biological Theories of Sex in Mid Nineteenth Century.”</w:t>
+        <w:t xml:space="preserve">———. n.d.b.</w:t>
+      </w:r>
+      <w:r>
+        <w:t xml:space="preserve"> </w:t>
+      </w:r>
+      <w:r>
+        <w:t xml:space="preserve">“Alice’s Adventures in Algebra: Wonderland Solved.”</w:t>
       </w:r>
       <w:r>
         <w:t xml:space="preserve"> </w:t>
@@ -11004,29 +11363,20 @@
           <w:iCs/>
           <w:i/>
         </w:rPr>
-        <w:t xml:space="preserve">Studies in the History of Biology</w:t>
-      </w:r>
-      <w:r>
-        <w:t xml:space="preserve"> </w:t>
-      </w:r>
-      <w:r>
-        <w:t xml:space="preserve">3: 139–77.</w:t>
+        <w:t xml:space="preserve">New Scientist</w:t>
+      </w:r>
+      <w:r>
+        <w:t xml:space="preserve">.</w:t>
       </w:r>
     </w:p>
     <w:bookmarkEnd w:id="168"/>
-    <w:bookmarkStart w:id="170" w:name="ref-dagg2016a"/>
+    <w:bookmarkStart w:id="169" w:name="ref-bell1982a"/>
     <w:p>
       <w:pPr>
         <w:pStyle w:val="Bibliography"/>
       </w:pPr>
       <w:r>
-        <w:t xml:space="preserve">Dagg, Joachim. 2016.</w:t>
-      </w:r>
-      <w:r>
-        <w:t xml:space="preserve"> </w:t>
-      </w:r>
-      <w:r>
-        <w:t xml:space="preserve">“On Recognising the Paradox of Sex.”</w:t>
+        <w:t xml:space="preserve">Bell, G. 1982.</w:t>
       </w:r>
       <w:r>
         <w:t xml:space="preserve"> </w:t>
@@ -11036,6 +11386,67 @@
           <w:iCs/>
           <w:i/>
         </w:rPr>
+        <w:t xml:space="preserve">The Masterpiece of Nature: The Evolution and Genetics of Sexuality</w:t>
+      </w:r>
+      <w:r>
+        <w:t xml:space="preserve">. Berkeley: University of California Press.</w:t>
+      </w:r>
+    </w:p>
+    <w:bookmarkEnd w:id="169"/>
+    <w:bookmarkStart w:id="170" w:name="ref-churchill1979a"/>
+    <w:p>
+      <w:pPr>
+        <w:pStyle w:val="Bibliography"/>
+      </w:pPr>
+      <w:r>
+        <w:t xml:space="preserve">Churchill, F. B. 1979.</w:t>
+      </w:r>
+      <w:r>
+        <w:t xml:space="preserve"> </w:t>
+      </w:r>
+      <w:r>
+        <w:t xml:space="preserve">“Sex and the Single Organism: Biological Theories of Sex in Mid Nineteenth Century.”</w:t>
+      </w:r>
+      <w:r>
+        <w:t xml:space="preserve"> </w:t>
+      </w:r>
+      <w:r>
+        <w:rPr>
+          <w:iCs/>
+          <w:i/>
+        </w:rPr>
+        <w:t xml:space="preserve">Studies in the History of Biology</w:t>
+      </w:r>
+      <w:r>
+        <w:t xml:space="preserve"> </w:t>
+      </w:r>
+      <w:r>
+        <w:t xml:space="preserve">3: 139–77.</w:t>
+      </w:r>
+    </w:p>
+    <w:bookmarkEnd w:id="170"/>
+    <w:bookmarkStart w:id="172" w:name="ref-dagg2016a"/>
+    <w:p>
+      <w:pPr>
+        <w:pStyle w:val="Bibliography"/>
+      </w:pPr>
+      <w:r>
+        <w:t xml:space="preserve">Dagg, Joachim. 2016.</w:t>
+      </w:r>
+      <w:r>
+        <w:t xml:space="preserve"> </w:t>
+      </w:r>
+      <w:r>
+        <w:t xml:space="preserve">“On Recognising the Paradox of Sex.”</w:t>
+      </w:r>
+      <w:r>
+        <w:t xml:space="preserve"> </w:t>
+      </w:r>
+      <w:r>
+        <w:rPr>
+          <w:iCs/>
+          <w:i/>
+        </w:rPr>
         <w:t xml:space="preserve">Philosophy and Theory in Biology</w:t>
       </w:r>
       <w:r>
@@ -11047,7 +11458,7 @@
       <w:r>
         <w:t xml:space="preserve"> </w:t>
       </w:r>
-      <w:hyperlink r:id="rId169">
+      <w:hyperlink r:id="rId171">
         <w:r>
           <w:rPr>
             <w:rStyle w:val="Hyperlink"/>
@@ -11059,8 +11470,8 @@
         <w:t xml:space="preserve">.</w:t>
       </w:r>
     </w:p>
-    <w:bookmarkEnd w:id="170"/>
-    <w:bookmarkStart w:id="172" w:name="ref-darwin1862a"/>
+    <w:bookmarkEnd w:id="172"/>
+    <w:bookmarkStart w:id="174" w:name="ref-darwin1862a"/>
     <w:p>
       <w:pPr>
         <w:pStyle w:val="Bibliography"/>
@@ -11093,7 +11504,7 @@
       <w:r>
         <w:t xml:space="preserve"> </w:t>
       </w:r>
-      <w:hyperlink r:id="rId171">
+      <w:hyperlink r:id="rId173">
         <w:r>
           <w:rPr>
             <w:rStyle w:val="Hyperlink"/>
@@ -11105,8 +11516,8 @@
         <w:t xml:space="preserve">.</w:t>
       </w:r>
     </w:p>
-    <w:bookmarkEnd w:id="172"/>
-    <w:bookmarkStart w:id="173" w:name="ref-darwin1868a"/>
+    <w:bookmarkEnd w:id="174"/>
+    <w:bookmarkStart w:id="175" w:name="ref-darwin1868a"/>
     <w:p>
       <w:pPr>
         <w:pStyle w:val="Bibliography"/>
@@ -11127,8 +11538,8 @@
         <w:t xml:space="preserve">London: John Murray.</w:t>
       </w:r>
     </w:p>
-    <w:bookmarkEnd w:id="173"/>
-    <w:bookmarkStart w:id="175" w:name="ref-darwin1860a"/>
+    <w:bookmarkEnd w:id="175"/>
+    <w:bookmarkStart w:id="177" w:name="ref-darwin1860a"/>
     <w:p>
       <w:pPr>
         <w:pStyle w:val="Bibliography"/>
@@ -11151,7 +11562,7 @@
       <w:r>
         <w:t xml:space="preserve"> </w:t>
       </w:r>
-      <w:hyperlink r:id="rId174">
+      <w:hyperlink r:id="rId176">
         <w:r>
           <w:rPr>
             <w:rStyle w:val="Hyperlink"/>
@@ -11163,8 +11574,8 @@
         <w:t xml:space="preserve">.</w:t>
       </w:r>
     </w:p>
-    <w:bookmarkEnd w:id="175"/>
-    <w:bookmarkStart w:id="176" w:name="ref-fisher1941a"/>
+    <w:bookmarkEnd w:id="177"/>
+    <w:bookmarkStart w:id="178" w:name="ref-fisher1941a"/>
     <w:p>
       <w:pPr>
         <w:pStyle w:val="Bibliography"/>
@@ -11195,26 +11606,14 @@
         <w:t xml:space="preserve">11: 53–63.</w:t>
       </w:r>
     </w:p>
-    <w:bookmarkEnd w:id="176"/>
-    <w:bookmarkStart w:id="177" w:name="ref-hamilton1975a"/>
+    <w:bookmarkEnd w:id="178"/>
+    <w:bookmarkStart w:id="179" w:name="ref-ghiselin1974a"/>
     <w:p>
       <w:pPr>
         <w:pStyle w:val="Bibliography"/>
       </w:pPr>
       <w:r>
-        <w:t xml:space="preserve">Hamilton, W. D. 1975.</w:t>
-      </w:r>
-      <w:r>
-        <w:t xml:space="preserve"> </w:t>
-      </w:r>
-      <w:r>
-        <w:t xml:space="preserve">“Innate Social Aptitudes of Man: An Approach from Evolutionary Genetics.”</w:t>
-      </w:r>
-      <w:r>
-        <w:t xml:space="preserve"> </w:t>
-      </w:r>
-      <w:r>
-        <w:t xml:space="preserve">In</w:t>
+        <w:t xml:space="preserve">Ghiselin, M. T. 1974.</w:t>
       </w:r>
       <w:r>
         <w:t xml:space="preserve"> </w:t>
@@ -11224,20 +11623,26 @@
           <w:iCs/>
           <w:i/>
         </w:rPr>
-        <w:t xml:space="preserve">Biosocial Anthropology</w:t>
-      </w:r>
-      <w:r>
-        <w:t xml:space="preserve">, edited by R. Fox, 133–53. London: Malaby Press.</w:t>
-      </w:r>
-    </w:p>
-    <w:bookmarkEnd w:id="177"/>
-    <w:bookmarkStart w:id="178" w:name="ref-kuhn1970a"/>
+        <w:t xml:space="preserve">The Economy of Nature and the Evolution of Sex</w:t>
+      </w:r>
+      <w:r>
+        <w:t xml:space="preserve">. Berkeley: University of California Press.</w:t>
+      </w:r>
+    </w:p>
+    <w:bookmarkEnd w:id="179"/>
+    <w:bookmarkStart w:id="180" w:name="ref-glesener1978a"/>
     <w:p>
       <w:pPr>
         <w:pStyle w:val="Bibliography"/>
       </w:pPr>
       <w:r>
-        <w:t xml:space="preserve">Kuhn, T. S. 1970.</w:t>
+        <w:t xml:space="preserve">Glesener, R. R., and D. Tilman. 1978.</w:t>
+      </w:r>
+      <w:r>
+        <w:t xml:space="preserve"> </w:t>
+      </w:r>
+      <w:r>
+        <w:t xml:space="preserve">“Sexuality and the Components of Environmental Uncertainty: Clues from Geographical Parthenogenesis in Terrestrial Animals.”</w:t>
       </w:r>
       <w:r>
         <w:t xml:space="preserve"> </w:t>
@@ -11247,26 +11652,35 @@
           <w:iCs/>
           <w:i/>
         </w:rPr>
-        <w:t xml:space="preserve">The Structure of Scientific Revolutions</w:t>
-      </w:r>
-      <w:r>
-        <w:t xml:space="preserve">. 2nd ed. University of Chicago Press.</w:t>
-      </w:r>
-    </w:p>
-    <w:bookmarkEnd w:id="178"/>
-    <w:bookmarkStart w:id="179" w:name="ref-lehtonen2012a"/>
+        <w:t xml:space="preserve">American Naturalist</w:t>
+      </w:r>
+      <w:r>
+        <w:t xml:space="preserve"> </w:t>
+      </w:r>
+      <w:r>
+        <w:t xml:space="preserve">112: 659–73.</w:t>
+      </w:r>
+    </w:p>
+    <w:bookmarkEnd w:id="180"/>
+    <w:bookmarkStart w:id="181" w:name="ref-hamilton1975a"/>
     <w:p>
       <w:pPr>
         <w:pStyle w:val="Bibliography"/>
       </w:pPr>
       <w:r>
-        <w:t xml:space="preserve">Lehtonen, J., M. D. Jennions, and H. Kokko. 2012.</w:t>
-      </w:r>
-      <w:r>
-        <w:t xml:space="preserve"> </w:t>
-      </w:r>
-      <w:r>
-        <w:t xml:space="preserve">“The Many Costs of Sex.”</w:t>
+        <w:t xml:space="preserve">Hamilton, W. D. 1975.</w:t>
+      </w:r>
+      <w:r>
+        <w:t xml:space="preserve"> </w:t>
+      </w:r>
+      <w:r>
+        <w:t xml:space="preserve">“Innate Social Aptitudes of Man: An Approach from Evolutionary Genetics.”</w:t>
+      </w:r>
+      <w:r>
+        <w:t xml:space="preserve"> </w:t>
+      </w:r>
+      <w:r>
+        <w:t xml:space="preserve">In</w:t>
       </w:r>
       <w:r>
         <w:t xml:space="preserve"> </w:t>
@@ -11276,35 +11690,20 @@
           <w:iCs/>
           <w:i/>
         </w:rPr>
-        <w:t xml:space="preserve">Trends in Ecology &amp; Evolution</w:t>
-      </w:r>
-      <w:r>
-        <w:t xml:space="preserve"> </w:t>
-      </w:r>
-      <w:r>
-        <w:t xml:space="preserve">27: 172–78.</w:t>
-      </w:r>
-    </w:p>
-    <w:bookmarkEnd w:id="179"/>
-    <w:bookmarkStart w:id="181" w:name="ref-lewontin1971a"/>
+        <w:t xml:space="preserve">Biosocial Anthropology</w:t>
+      </w:r>
+      <w:r>
+        <w:t xml:space="preserve">, edited by R. Fox, 133–53. London: Malaby Press.</w:t>
+      </w:r>
+    </w:p>
+    <w:bookmarkEnd w:id="181"/>
+    <w:bookmarkStart w:id="182" w:name="ref-hamilton2001a"/>
     <w:p>
       <w:pPr>
         <w:pStyle w:val="Bibliography"/>
       </w:pPr>
       <w:r>
-        <w:t xml:space="preserve">Lewontin, R. C. 1971.</w:t>
-      </w:r>
-      <w:r>
-        <w:t xml:space="preserve"> </w:t>
-      </w:r>
-      <w:r>
-        <w:t xml:space="preserve">“The Effect of Genetic Linkage on the Mean Fitness of a Population.”</w:t>
-      </w:r>
-      <w:r>
-        <w:t xml:space="preserve"> </w:t>
-      </w:r>
-      <w:r>
-        <w:t xml:space="preserve">In</w:t>
+        <w:t xml:space="preserve">———. 2001.</w:t>
       </w:r>
       <w:r>
         <w:t xml:space="preserve"> </w:t>
@@ -11314,6 +11713,224 @@
           <w:iCs/>
           <w:i/>
         </w:rPr>
+        <w:t xml:space="preserve">Narrow Roads of Gene Land</w:t>
+      </w:r>
+      <w:r>
+        <w:t xml:space="preserve">. Vol. 2. Oxford University Press.</w:t>
+      </w:r>
+    </w:p>
+    <w:bookmarkEnd w:id="182"/>
+    <w:bookmarkStart w:id="183" w:name="ref-jaenike1978a"/>
+    <w:p>
+      <w:pPr>
+        <w:pStyle w:val="Bibliography"/>
+      </w:pPr>
+      <w:r>
+        <w:t xml:space="preserve">Jaenike, J. 1978.</w:t>
+      </w:r>
+      <w:r>
+        <w:t xml:space="preserve"> </w:t>
+      </w:r>
+      <w:r>
+        <w:t xml:space="preserve">“A Hypothesis to Account for the Maintenance of Sex Within Populations.”</w:t>
+      </w:r>
+      <w:r>
+        <w:t xml:space="preserve"> </w:t>
+      </w:r>
+      <w:r>
+        <w:rPr>
+          <w:iCs/>
+          <w:i/>
+        </w:rPr>
+        <w:t xml:space="preserve">Evolutionary Theory</w:t>
+      </w:r>
+      <w:r>
+        <w:t xml:space="preserve"> </w:t>
+      </w:r>
+      <w:r>
+        <w:t xml:space="preserve">3: 191–94.</w:t>
+      </w:r>
+    </w:p>
+    <w:bookmarkEnd w:id="183"/>
+    <w:bookmarkStart w:id="184" w:name="ref-kondrashov1993a"/>
+    <w:p>
+      <w:pPr>
+        <w:pStyle w:val="Bibliography"/>
+      </w:pPr>
+      <w:r>
+        <w:t xml:space="preserve">Kondrashov, A. S. 1993.</w:t>
+      </w:r>
+      <w:r>
+        <w:t xml:space="preserve"> </w:t>
+      </w:r>
+      <w:r>
+        <w:t xml:space="preserve">“Classification of Hypotheses on the Advantage of Amphimixis.”</w:t>
+      </w:r>
+      <w:r>
+        <w:t xml:space="preserve"> </w:t>
+      </w:r>
+      <w:r>
+        <w:rPr>
+          <w:iCs/>
+          <w:i/>
+        </w:rPr>
+        <w:t xml:space="preserve">Journal of Heredity</w:t>
+      </w:r>
+      <w:r>
+        <w:t xml:space="preserve"> </w:t>
+      </w:r>
+      <w:r>
+        <w:t xml:space="preserve">84: 372–87.</w:t>
+      </w:r>
+    </w:p>
+    <w:bookmarkEnd w:id="184"/>
+    <w:bookmarkStart w:id="185" w:name="ref-kuhn1970a"/>
+    <w:p>
+      <w:pPr>
+        <w:pStyle w:val="Bibliography"/>
+      </w:pPr>
+      <w:r>
+        <w:t xml:space="preserve">Kuhn, T. S. 1970.</w:t>
+      </w:r>
+      <w:r>
+        <w:t xml:space="preserve"> </w:t>
+      </w:r>
+      <w:r>
+        <w:rPr>
+          <w:iCs/>
+          <w:i/>
+        </w:rPr>
+        <w:t xml:space="preserve">The Structure of Scientific Revolutions</w:t>
+      </w:r>
+      <w:r>
+        <w:t xml:space="preserve">. 2nd ed. University of Chicago Press.</w:t>
+      </w:r>
+    </w:p>
+    <w:bookmarkEnd w:id="185"/>
+    <w:bookmarkStart w:id="186" w:name="ref-lehtonen2012a"/>
+    <w:p>
+      <w:pPr>
+        <w:pStyle w:val="Bibliography"/>
+      </w:pPr>
+      <w:r>
+        <w:t xml:space="preserve">Lehtonen, J., M. D. Jennions, and H. Kokko. 2012.</w:t>
+      </w:r>
+      <w:r>
+        <w:t xml:space="preserve"> </w:t>
+      </w:r>
+      <w:r>
+        <w:t xml:space="preserve">“The Many Costs of Sex.”</w:t>
+      </w:r>
+      <w:r>
+        <w:t xml:space="preserve"> </w:t>
+      </w:r>
+      <w:r>
+        <w:rPr>
+          <w:iCs/>
+          <w:i/>
+        </w:rPr>
+        <w:t xml:space="preserve">Trends in Ecology &amp; Evolution</w:t>
+      </w:r>
+      <w:r>
+        <w:t xml:space="preserve"> </w:t>
+      </w:r>
+      <w:r>
+        <w:t xml:space="preserve">27: 172–78.</w:t>
+      </w:r>
+    </w:p>
+    <w:bookmarkEnd w:id="186"/>
+    <w:bookmarkStart w:id="187" w:name="ref-levene1953a"/>
+    <w:p>
+      <w:pPr>
+        <w:pStyle w:val="Bibliography"/>
+      </w:pPr>
+      <w:r>
+        <w:t xml:space="preserve">Levene, H. 1953.</w:t>
+      </w:r>
+      <w:r>
+        <w:t xml:space="preserve"> </w:t>
+      </w:r>
+      <w:r>
+        <w:t xml:space="preserve">“Genetic Equilibrium When More Than One Ecological Niche Is Available.”</w:t>
+      </w:r>
+      <w:r>
+        <w:t xml:space="preserve"> </w:t>
+      </w:r>
+      <w:r>
+        <w:rPr>
+          <w:iCs/>
+          <w:i/>
+        </w:rPr>
+        <w:t xml:space="preserve">American Naturalist</w:t>
+      </w:r>
+      <w:r>
+        <w:t xml:space="preserve"> </w:t>
+      </w:r>
+      <w:r>
+        <w:t xml:space="preserve">87: 331–33.</w:t>
+      </w:r>
+    </w:p>
+    <w:bookmarkEnd w:id="187"/>
+    <w:bookmarkStart w:id="188" w:name="ref-levin1975a"/>
+    <w:p>
+      <w:pPr>
+        <w:pStyle w:val="Bibliography"/>
+      </w:pPr>
+      <w:r>
+        <w:t xml:space="preserve">Levin, D. A. 1975.</w:t>
+      </w:r>
+      <w:r>
+        <w:t xml:space="preserve"> </w:t>
+      </w:r>
+      <w:r>
+        <w:t xml:space="preserve">“Pest Pressure and Recombination Systems in Plants.”</w:t>
+      </w:r>
+      <w:r>
+        <w:t xml:space="preserve"> </w:t>
+      </w:r>
+      <w:r>
+        <w:rPr>
+          <w:iCs/>
+          <w:i/>
+        </w:rPr>
+        <w:t xml:space="preserve">American Naturalist</w:t>
+      </w:r>
+      <w:r>
+        <w:t xml:space="preserve"> </w:t>
+      </w:r>
+      <w:r>
+        <w:t xml:space="preserve">109: 437–51.</w:t>
+      </w:r>
+    </w:p>
+    <w:bookmarkEnd w:id="188"/>
+    <w:bookmarkStart w:id="190" w:name="ref-lewontin1971a"/>
+    <w:p>
+      <w:pPr>
+        <w:pStyle w:val="Bibliography"/>
+      </w:pPr>
+      <w:r>
+        <w:t xml:space="preserve">Lewontin, R. C. 1971.</w:t>
+      </w:r>
+      <w:r>
+        <w:t xml:space="preserve"> </w:t>
+      </w:r>
+      <w:r>
+        <w:t xml:space="preserve">“The Effect of Genetic Linkage on the Mean Fitness of a Population.”</w:t>
+      </w:r>
+      <w:r>
+        <w:t xml:space="preserve"> </w:t>
+      </w:r>
+      <w:r>
+        <w:t xml:space="preserve">In</w:t>
+      </w:r>
+      <w:r>
+        <w:t xml:space="preserve"> </w:t>
+      </w:r>
+      <w:r>
+        <w:rPr>
+          <w:iCs/>
+          <w:i/>
+        </w:rPr>
         <w:t xml:space="preserve">Proceedings of the National Academy of Sciences of the United States of America</w:t>
       </w:r>
       <w:r>
@@ -11322,7 +11939,7 @@
       <w:r>
         <w:t xml:space="preserve"> </w:t>
       </w:r>
-      <w:hyperlink r:id="rId180">
+      <w:hyperlink r:id="rId189">
         <w:r>
           <w:rPr>
             <w:rStyle w:val="Hyperlink"/>
@@ -11334,20 +11951,20 @@
         <w:t xml:space="preserve">.</w:t>
       </w:r>
     </w:p>
-    <w:bookmarkEnd w:id="181"/>
-    <w:bookmarkStart w:id="182" w:name="ref-lively1996a"/>
+    <w:bookmarkEnd w:id="190"/>
+    <w:bookmarkStart w:id="191" w:name="ref-lively1986a"/>
     <w:p>
       <w:pPr>
         <w:pStyle w:val="Bibliography"/>
       </w:pPr>
       <w:r>
-        <w:t xml:space="preserve">Lively, C. M. 1996.</w:t>
-      </w:r>
-      <w:r>
-        <w:t xml:space="preserve"> </w:t>
-      </w:r>
-      <w:r>
-        <w:t xml:space="preserve">“Host-Parasite Coevolution and Sex.”</w:t>
+        <w:t xml:space="preserve">Lively, C. M. 1986.</w:t>
+      </w:r>
+      <w:r>
+        <w:t xml:space="preserve"> </w:t>
+      </w:r>
+      <w:r>
+        <w:t xml:space="preserve">“Canalization Versus Developmental Conversion in a Spatially Variable Environment.”</w:t>
       </w:r>
       <w:r>
         <w:t xml:space="preserve"> </w:t>
@@ -11357,29 +11974,29 @@
           <w:iCs/>
           <w:i/>
         </w:rPr>
-        <w:t xml:space="preserve">Bioscience</w:t>
-      </w:r>
-      <w:r>
-        <w:t xml:space="preserve"> </w:t>
-      </w:r>
-      <w:r>
-        <w:t xml:space="preserve">46: 107–9.</w:t>
-      </w:r>
-    </w:p>
-    <w:bookmarkEnd w:id="182"/>
-    <w:bookmarkStart w:id="183" w:name="ref-lively2009a"/>
+        <w:t xml:space="preserve">American Naturalist</w:t>
+      </w:r>
+      <w:r>
+        <w:t xml:space="preserve"> </w:t>
+      </w:r>
+      <w:r>
+        <w:t xml:space="preserve">128: 561–72.</w:t>
+      </w:r>
+    </w:p>
+    <w:bookmarkEnd w:id="191"/>
+    <w:bookmarkStart w:id="192" w:name="ref-lively1996a"/>
     <w:p>
       <w:pPr>
         <w:pStyle w:val="Bibliography"/>
       </w:pPr>
       <w:r>
-        <w:t xml:space="preserve">———. 2009.</w:t>
-      </w:r>
-      <w:r>
-        <w:t xml:space="preserve"> </w:t>
-      </w:r>
-      <w:r>
-        <w:t xml:space="preserve">“The Maintenance of Sex: Host-Parasite Coevolution with Density-Dependent Virulence.”</w:t>
+        <w:t xml:space="preserve">———. 1996.</w:t>
+      </w:r>
+      <w:r>
+        <w:t xml:space="preserve"> </w:t>
+      </w:r>
+      <w:r>
+        <w:t xml:space="preserve">“Host-Parasite Coevolution and Sex.”</w:t>
       </w:r>
       <w:r>
         <w:t xml:space="preserve"> </w:t>
@@ -11389,29 +12006,29 @@
           <w:iCs/>
           <w:i/>
         </w:rPr>
-        <w:t xml:space="preserve">Journal of Evolutionary Biology</w:t>
-      </w:r>
-      <w:r>
-        <w:t xml:space="preserve"> </w:t>
-      </w:r>
-      <w:r>
-        <w:t xml:space="preserve">22: 2086–93.</w:t>
-      </w:r>
-    </w:p>
-    <w:bookmarkEnd w:id="183"/>
-    <w:bookmarkStart w:id="184" w:name="ref-lively1990b"/>
+        <w:t xml:space="preserve">Bioscience</w:t>
+      </w:r>
+      <w:r>
+        <w:t xml:space="preserve"> </w:t>
+      </w:r>
+      <w:r>
+        <w:t xml:space="preserve">46: 107–9.</w:t>
+      </w:r>
+    </w:p>
+    <w:bookmarkEnd w:id="192"/>
+    <w:bookmarkStart w:id="193" w:name="ref-lively2009a"/>
     <w:p>
       <w:pPr>
         <w:pStyle w:val="Bibliography"/>
       </w:pPr>
       <w:r>
-        <w:t xml:space="preserve">Lively, C. M., and D. G. Lloyd. 1990.</w:t>
-      </w:r>
-      <w:r>
-        <w:t xml:space="preserve"> </w:t>
-      </w:r>
-      <w:r>
-        <w:t xml:space="preserve">“The Cost of Biparental Sex Under Individual Selection.”</w:t>
+        <w:t xml:space="preserve">———. 2009.</w:t>
+      </w:r>
+      <w:r>
+        <w:t xml:space="preserve"> </w:t>
+      </w:r>
+      <w:r>
+        <w:t xml:space="preserve">“The Maintenance of Sex: Host-Parasite Coevolution with Density-Dependent Virulence.”</w:t>
       </w:r>
       <w:r>
         <w:t xml:space="preserve"> </w:t>
@@ -11421,29 +12038,29 @@
           <w:iCs/>
           <w:i/>
         </w:rPr>
-        <w:t xml:space="preserve">American Naturalist</w:t>
-      </w:r>
-      <w:r>
-        <w:t xml:space="preserve"> </w:t>
-      </w:r>
-      <w:r>
-        <w:t xml:space="preserve">135: 489–500.</w:t>
-      </w:r>
-    </w:p>
-    <w:bookmarkEnd w:id="184"/>
-    <w:bookmarkStart w:id="185" w:name="ref-maynard1971a"/>
+        <w:t xml:space="preserve">Journal of Evolutionary Biology</w:t>
+      </w:r>
+      <w:r>
+        <w:t xml:space="preserve"> </w:t>
+      </w:r>
+      <w:r>
+        <w:t xml:space="preserve">22: 2086–93.</w:t>
+      </w:r>
+    </w:p>
+    <w:bookmarkEnd w:id="193"/>
+    <w:bookmarkStart w:id="194" w:name="ref-lively1990b"/>
     <w:p>
       <w:pPr>
         <w:pStyle w:val="Bibliography"/>
       </w:pPr>
       <w:r>
-        <w:t xml:space="preserve">Maynard Smith, J. 1971.</w:t>
-      </w:r>
-      <w:r>
-        <w:t xml:space="preserve"> </w:t>
-      </w:r>
-      <w:r>
-        <w:t xml:space="preserve">“What Use Is Sex?”</w:t>
+        <w:t xml:space="preserve">Lively, C. M., and D. G. Lloyd. 1990.</w:t>
+      </w:r>
+      <w:r>
+        <w:t xml:space="preserve"> </w:t>
+      </w:r>
+      <w:r>
+        <w:t xml:space="preserve">“The Cost of Biparental Sex Under Individual Selection.”</w:t>
       </w:r>
       <w:r>
         <w:t xml:space="preserve"> </w:t>
@@ -11453,29 +12070,29 @@
           <w:iCs/>
           <w:i/>
         </w:rPr>
-        <w:t xml:space="preserve">Journal of Theoretical Biology</w:t>
-      </w:r>
-      <w:r>
-        <w:t xml:space="preserve"> </w:t>
-      </w:r>
-      <w:r>
-        <w:t xml:space="preserve">30: 319–35.</w:t>
-      </w:r>
-    </w:p>
-    <w:bookmarkEnd w:id="185"/>
-    <w:bookmarkStart w:id="186" w:name="ref-maynard1976a"/>
+        <w:t xml:space="preserve">American Naturalist</w:t>
+      </w:r>
+      <w:r>
+        <w:t xml:space="preserve"> </w:t>
+      </w:r>
+      <w:r>
+        <w:t xml:space="preserve">135: 489–500.</w:t>
+      </w:r>
+    </w:p>
+    <w:bookmarkEnd w:id="194"/>
+    <w:bookmarkStart w:id="195" w:name="ref-lloyd1980a"/>
     <w:p>
       <w:pPr>
         <w:pStyle w:val="Bibliography"/>
       </w:pPr>
       <w:r>
-        <w:t xml:space="preserve">———. 1976.</w:t>
-      </w:r>
-      <w:r>
-        <w:t xml:space="preserve"> </w:t>
-      </w:r>
-      <w:r>
-        <w:t xml:space="preserve">“A Short-Term Advantage for Sex and Recombination Through Sib-Competition.”</w:t>
+        <w:t xml:space="preserve">Lloyd, D. G. 1980.</w:t>
+      </w:r>
+      <w:r>
+        <w:t xml:space="preserve"> </w:t>
+      </w:r>
+      <w:r>
+        <w:t xml:space="preserve">“Benefits and Handicaps of Sexual Reproduction.”</w:t>
       </w:r>
       <w:r>
         <w:t xml:space="preserve"> </w:t>
@@ -11485,23 +12102,29 @@
           <w:iCs/>
           <w:i/>
         </w:rPr>
-        <w:t xml:space="preserve">Journal of Theoretical Biology</w:t>
-      </w:r>
-      <w:r>
-        <w:t xml:space="preserve"> </w:t>
-      </w:r>
-      <w:r>
-        <w:t xml:space="preserve">63: 245–58.</w:t>
-      </w:r>
-    </w:p>
-    <w:bookmarkEnd w:id="186"/>
-    <w:bookmarkStart w:id="187" w:name="ref-maynard1978a"/>
+        <w:t xml:space="preserve">Evolutionary Biology</w:t>
+      </w:r>
+      <w:r>
+        <w:t xml:space="preserve"> </w:t>
+      </w:r>
+      <w:r>
+        <w:t xml:space="preserve">13: 69–111.</w:t>
+      </w:r>
+    </w:p>
+    <w:bookmarkEnd w:id="195"/>
+    <w:bookmarkStart w:id="196" w:name="ref-maynard1971a"/>
     <w:p>
       <w:pPr>
         <w:pStyle w:val="Bibliography"/>
       </w:pPr>
       <w:r>
-        <w:t xml:space="preserve">———. 1978.</w:t>
+        <w:t xml:space="preserve">Maynard Smith, J. 1971.</w:t>
+      </w:r>
+      <w:r>
+        <w:t xml:space="preserve"> </w:t>
+      </w:r>
+      <w:r>
+        <w:t xml:space="preserve">“What Use Is Sex?”</w:t>
       </w:r>
       <w:r>
         <w:t xml:space="preserve"> </w:t>
@@ -11511,32 +12134,29 @@
           <w:iCs/>
           <w:i/>
         </w:rPr>
-        <w:t xml:space="preserve">The Evolution of Sex</w:t>
-      </w:r>
-      <w:r>
-        <w:t xml:space="preserve">. Cambridge University Press.</w:t>
-      </w:r>
-    </w:p>
-    <w:bookmarkEnd w:id="187"/>
-    <w:bookmarkStart w:id="188" w:name="ref-meirmans2009a"/>
+        <w:t xml:space="preserve">Journal of Theoretical Biology</w:t>
+      </w:r>
+      <w:r>
+        <w:t xml:space="preserve"> </w:t>
+      </w:r>
+      <w:r>
+        <w:t xml:space="preserve">30: 319–35.</w:t>
+      </w:r>
+    </w:p>
+    <w:bookmarkEnd w:id="196"/>
+    <w:bookmarkStart w:id="197" w:name="ref-maynard1976a"/>
     <w:p>
       <w:pPr>
         <w:pStyle w:val="Bibliography"/>
       </w:pPr>
       <w:r>
-        <w:t xml:space="preserve">Meirmans, S. 2009.</w:t>
-      </w:r>
-      <w:r>
-        <w:t xml:space="preserve"> </w:t>
-      </w:r>
-      <w:r>
-        <w:t xml:space="preserve">“The Evolution of the Problem of Sex.”</w:t>
-      </w:r>
-      <w:r>
-        <w:t xml:space="preserve"> </w:t>
-      </w:r>
-      <w:r>
-        <w:t xml:space="preserve">In</w:t>
+        <w:t xml:space="preserve">———. 1976.</w:t>
+      </w:r>
+      <w:r>
+        <w:t xml:space="preserve"> </w:t>
+      </w:r>
+      <w:r>
+        <w:t xml:space="preserve">“A Short-Term Advantage for Sex and Recombination Through Sib-Competition.”</w:t>
       </w:r>
       <w:r>
         <w:t xml:space="preserve"> </w:t>
@@ -11546,20 +12166,23 @@
           <w:iCs/>
           <w:i/>
         </w:rPr>
-        <w:t xml:space="preserve">Lost Sex: The Evolutionary Biology of Parthenogenesis</w:t>
-      </w:r>
-      <w:r>
-        <w:t xml:space="preserve">, edited by I. Schön, K. Martens, and P. van Dijk, 21–46. London: Springer.</w:t>
-      </w:r>
-    </w:p>
-    <w:bookmarkEnd w:id="188"/>
-    <w:bookmarkStart w:id="189" w:name="ref-siebold1856a"/>
+        <w:t xml:space="preserve">Journal of Theoretical Biology</w:t>
+      </w:r>
+      <w:r>
+        <w:t xml:space="preserve"> </w:t>
+      </w:r>
+      <w:r>
+        <w:t xml:space="preserve">63: 245–58.</w:t>
+      </w:r>
+    </w:p>
+    <w:bookmarkEnd w:id="197"/>
+    <w:bookmarkStart w:id="198" w:name="ref-maynard1978a"/>
     <w:p>
       <w:pPr>
         <w:pStyle w:val="Bibliography"/>
       </w:pPr>
       <w:r>
-        <w:t xml:space="preserve">Siebold, C. T. E. von. 1856.</w:t>
+        <w:t xml:space="preserve">———. 1978.</w:t>
       </w:r>
       <w:r>
         <w:t xml:space="preserve"> </w:t>
@@ -11569,26 +12192,32 @@
           <w:iCs/>
           <w:i/>
         </w:rPr>
-        <w:t xml:space="preserve">Wahre Parthenogenesis Bei Schmetterlingen Und Bienen. Ein Beitrag Zur Fortpflanzungsgeschichte Der Thiere</w:t>
-      </w:r>
-      <w:r>
-        <w:t xml:space="preserve">. Leipzig: William Engelmann.</w:t>
-      </w:r>
-    </w:p>
-    <w:bookmarkEnd w:id="189"/>
-    <w:bookmarkStart w:id="190" w:name="ref-vrijenhoek1998a"/>
+        <w:t xml:space="preserve">The Evolution of Sex</w:t>
+      </w:r>
+      <w:r>
+        <w:t xml:space="preserve">. Cambridge University Press.</w:t>
+      </w:r>
+    </w:p>
+    <w:bookmarkEnd w:id="198"/>
+    <w:bookmarkStart w:id="199" w:name="ref-meirmans2009a"/>
     <w:p>
       <w:pPr>
         <w:pStyle w:val="Bibliography"/>
       </w:pPr>
       <w:r>
-        <w:t xml:space="preserve">Vrijenhoek, R. C. 1998.</w:t>
-      </w:r>
-      <w:r>
-        <w:t xml:space="preserve"> </w:t>
-      </w:r>
-      <w:r>
-        <w:t xml:space="preserve">“Animal Clones and Diversity.”</w:t>
+        <w:t xml:space="preserve">Meirmans, S. 2009.</w:t>
+      </w:r>
+      <w:r>
+        <w:t xml:space="preserve"> </w:t>
+      </w:r>
+      <w:r>
+        <w:t xml:space="preserve">“The Evolution of the Problem of Sex.”</w:t>
+      </w:r>
+      <w:r>
+        <w:t xml:space="preserve"> </w:t>
+      </w:r>
+      <w:r>
+        <w:t xml:space="preserve">In</w:t>
       </w:r>
       <w:r>
         <w:t xml:space="preserve"> </w:t>
@@ -11598,29 +12227,26 @@
           <w:iCs/>
           <w:i/>
         </w:rPr>
-        <w:t xml:space="preserve">Bioscience</w:t>
-      </w:r>
-      <w:r>
-        <w:t xml:space="preserve"> </w:t>
-      </w:r>
-      <w:r>
-        <w:t xml:space="preserve">48: 617–28.</w:t>
-      </w:r>
-    </w:p>
-    <w:bookmarkEnd w:id="190"/>
-    <w:bookmarkStart w:id="191" w:name="ref-whitton2008a"/>
+        <w:t xml:space="preserve">Lost Sex: The Evolutionary Biology of Parthenogenesis</w:t>
+      </w:r>
+      <w:r>
+        <w:t xml:space="preserve">, edited by I. Schön, K. Martens, and P. van Dijk, 21–46. London: Springer.</w:t>
+      </w:r>
+    </w:p>
+    <w:bookmarkEnd w:id="199"/>
+    <w:bookmarkStart w:id="200" w:name="ref-otto2021a"/>
     <w:p>
       <w:pPr>
         <w:pStyle w:val="Bibliography"/>
       </w:pPr>
       <w:r>
-        <w:t xml:space="preserve">Whitton, J., C. Sears, E. Baack, and S. Otto. 2008.</w:t>
-      </w:r>
-      <w:r>
-        <w:t xml:space="preserve"> </w:t>
-      </w:r>
-      <w:r>
-        <w:t xml:space="preserve">“The Dynamic Nature of Apomixis in the Angiosperms.”</w:t>
+        <w:t xml:space="preserve">Otto, S. P. 2021.</w:t>
+      </w:r>
+      <w:r>
+        <w:t xml:space="preserve"> </w:t>
+      </w:r>
+      <w:r>
+        <w:t xml:space="preserve">“Selective Interference and the Evolution of Sex.”</w:t>
       </w:r>
       <w:r>
         <w:t xml:space="preserve"> </w:t>
@@ -11630,23 +12256,29 @@
           <w:iCs/>
           <w:i/>
         </w:rPr>
-        <w:t xml:space="preserve">International Journal of Plant Sciences</w:t>
-      </w:r>
-      <w:r>
-        <w:t xml:space="preserve"> </w:t>
-      </w:r>
-      <w:r>
-        <w:t xml:space="preserve">169: 169–82.</w:t>
-      </w:r>
-    </w:p>
-    <w:bookmarkEnd w:id="191"/>
-    <w:bookmarkStart w:id="192" w:name="ref-williams1975a"/>
+        <w:t xml:space="preserve">Journal of Heredity</w:t>
+      </w:r>
+      <w:r>
+        <w:t xml:space="preserve"> </w:t>
+      </w:r>
+      <w:r>
+        <w:t xml:space="preserve">112: 9–18.</w:t>
+      </w:r>
+    </w:p>
+    <w:bookmarkEnd w:id="200"/>
+    <w:bookmarkStart w:id="201" w:name="ref-peters1999a"/>
     <w:p>
       <w:pPr>
         <w:pStyle w:val="Bibliography"/>
       </w:pPr>
       <w:r>
-        <w:t xml:space="preserve">Williams, G. C. 1975.</w:t>
+        <w:t xml:space="preserve">Peters, A. D., and C. M. Lively. 1999.</w:t>
+      </w:r>
+      <w:r>
+        <w:t xml:space="preserve"> </w:t>
+      </w:r>
+      <w:r>
+        <w:t xml:space="preserve">“The Red Queen and Fluctuating Epistasis: A Population Genetic Analysis of Antagonistic Coevolution.”</w:t>
       </w:r>
       <w:r>
         <w:t xml:space="preserve"> </w:t>
@@ -11656,15 +12288,494 @@
           <w:iCs/>
           <w:i/>
         </w:rPr>
+        <w:t xml:space="preserve">American Naturalist</w:t>
+      </w:r>
+      <w:r>
+        <w:t xml:space="preserve"> </w:t>
+      </w:r>
+      <w:r>
+        <w:t xml:space="preserve">154: 393–405.</w:t>
+      </w:r>
+    </w:p>
+    <w:bookmarkEnd w:id="201"/>
+    <w:bookmarkStart w:id="202" w:name="ref-peters2007a"/>
+    <w:p>
+      <w:pPr>
+        <w:pStyle w:val="Bibliography"/>
+      </w:pPr>
+      <w:r>
+        <w:t xml:space="preserve">———. 2007.</w:t>
+      </w:r>
+      <w:r>
+        <w:t xml:space="preserve"> </w:t>
+      </w:r>
+      <w:r>
+        <w:t xml:space="preserve">“Short- and Long-Term Benefits and Detriments to Recombination Under Antagonistic Coevolution.”</w:t>
+      </w:r>
+      <w:r>
+        <w:t xml:space="preserve"> </w:t>
+      </w:r>
+      <w:r>
+        <w:rPr>
+          <w:iCs/>
+          <w:i/>
+        </w:rPr>
+        <w:t xml:space="preserve">Journal of Evolutionary Biology</w:t>
+      </w:r>
+      <w:r>
+        <w:t xml:space="preserve"> </w:t>
+      </w:r>
+      <w:r>
+        <w:t xml:space="preserve">20: 1206–17.</w:t>
+      </w:r>
+    </w:p>
+    <w:bookmarkEnd w:id="202"/>
+    <w:bookmarkStart w:id="203" w:name="ref-philippi1989a"/>
+    <w:p>
+      <w:pPr>
+        <w:pStyle w:val="Bibliography"/>
+      </w:pPr>
+      <w:r>
+        <w:t xml:space="preserve">Philippi, T., and J. Seger. 1989.</w:t>
+      </w:r>
+      <w:r>
+        <w:t xml:space="preserve"> </w:t>
+      </w:r>
+      <w:r>
+        <w:t xml:space="preserve">“Hedging One’s Evolutionary Bets, Revisited.”</w:t>
+      </w:r>
+      <w:r>
+        <w:t xml:space="preserve"> </w:t>
+      </w:r>
+      <w:r>
+        <w:rPr>
+          <w:iCs/>
+          <w:i/>
+        </w:rPr>
+        <w:t xml:space="preserve">Trends in Ecology &amp; Evolution</w:t>
+      </w:r>
+      <w:r>
+        <w:t xml:space="preserve"> </w:t>
+      </w:r>
+      <w:r>
+        <w:t xml:space="preserve">4: 41–44.</w:t>
+      </w:r>
+    </w:p>
+    <w:bookmarkEnd w:id="203"/>
+    <w:bookmarkStart w:id="204" w:name="ref-prout1968a"/>
+    <w:p>
+      <w:pPr>
+        <w:pStyle w:val="Bibliography"/>
+      </w:pPr>
+      <w:r>
+        <w:t xml:space="preserve">Prout, T. 1968.</w:t>
+      </w:r>
+      <w:r>
+        <w:t xml:space="preserve"> </w:t>
+      </w:r>
+      <w:r>
+        <w:t xml:space="preserve">“Sufficient Conditions for Multiple Niche Polymorphism.”</w:t>
+      </w:r>
+      <w:r>
+        <w:t xml:space="preserve"> </w:t>
+      </w:r>
+      <w:r>
+        <w:rPr>
+          <w:iCs/>
+          <w:i/>
+        </w:rPr>
+        <w:t xml:space="preserve">American Naturalist</w:t>
+      </w:r>
+      <w:r>
+        <w:t xml:space="preserve">.</w:t>
+      </w:r>
+    </w:p>
+    <w:bookmarkEnd w:id="204"/>
+    <w:bookmarkStart w:id="205" w:name="ref-salathe2008a"/>
+    <w:p>
+      <w:pPr>
+        <w:pStyle w:val="Bibliography"/>
+      </w:pPr>
+      <w:r>
+        <w:t xml:space="preserve">Salathe, M., R. D. Kouyos, R. R. Regoes, and S. Bonhoeffer. 2008.</w:t>
+      </w:r>
+      <w:r>
+        <w:t xml:space="preserve"> </w:t>
+      </w:r>
+      <w:r>
+        <w:t xml:space="preserve">“Rapid Parasite Adaptation Drives Selection for High Recombination Rates.”</w:t>
+      </w:r>
+      <w:r>
+        <w:t xml:space="preserve"> </w:t>
+      </w:r>
+      <w:r>
+        <w:rPr>
+          <w:iCs/>
+          <w:i/>
+        </w:rPr>
+        <w:t xml:space="preserve">Evolution</w:t>
+      </w:r>
+      <w:r>
+        <w:t xml:space="preserve"> </w:t>
+      </w:r>
+      <w:r>
+        <w:t xml:space="preserve">62: 295–300.</w:t>
+      </w:r>
+    </w:p>
+    <w:bookmarkEnd w:id="205"/>
+    <w:bookmarkStart w:id="206" w:name="ref-schmid-hempel2002a"/>
+    <w:p>
+      <w:pPr>
+        <w:pStyle w:val="Bibliography"/>
+      </w:pPr>
+      <w:r>
+        <w:t xml:space="preserve">Schmid-Hempel, P., and J. Jokela. 2002.</w:t>
+      </w:r>
+      <w:r>
+        <w:t xml:space="preserve"> </w:t>
+      </w:r>
+      <w:r>
+        <w:t xml:space="preserve">“Socially Structured Populations and Evolution of Recombination Under Antagonistic Coevolution.”</w:t>
+      </w:r>
+      <w:r>
+        <w:t xml:space="preserve"> </w:t>
+      </w:r>
+      <w:r>
+        <w:rPr>
+          <w:iCs/>
+          <w:i/>
+        </w:rPr>
+        <w:t xml:space="preserve">American Naturalist</w:t>
+      </w:r>
+      <w:r>
+        <w:t xml:space="preserve"> </w:t>
+      </w:r>
+      <w:r>
+        <w:t xml:space="preserve">160: 403–8.</w:t>
+      </w:r>
+    </w:p>
+    <w:bookmarkEnd w:id="206"/>
+    <w:bookmarkStart w:id="207" w:name="ref-siebold1856a"/>
+    <w:p>
+      <w:pPr>
+        <w:pStyle w:val="Bibliography"/>
+      </w:pPr>
+      <w:r>
+        <w:t xml:space="preserve">Siebold, C. T. E. von. 1856.</w:t>
+      </w:r>
+      <w:r>
+        <w:t xml:space="preserve"> </w:t>
+      </w:r>
+      <w:r>
+        <w:rPr>
+          <w:iCs/>
+          <w:i/>
+        </w:rPr>
+        <w:t xml:space="preserve">Wahre Parthenogenesis Bei Schmetterlingen Und Bienen. Ein Beitrag Zur Fortpflanzungsgeschichte Der Thiere</w:t>
+      </w:r>
+      <w:r>
+        <w:t xml:space="preserve">. Leipzig: William Engelmann.</w:t>
+      </w:r>
+    </w:p>
+    <w:bookmarkEnd w:id="207"/>
+    <w:bookmarkStart w:id="209" w:name="ref-maynard1980a"/>
+    <w:p>
+      <w:pPr>
+        <w:pStyle w:val="Bibliography"/>
+      </w:pPr>
+      <w:r>
+        <w:t xml:space="preserve">Smith, J. Maynard, and R. Hoekstra. 1980.</w:t>
+      </w:r>
+      <w:r>
+        <w:t xml:space="preserve"> </w:t>
+      </w:r>
+      <w:r>
+        <w:t xml:space="preserve">“Polymorphism in a Varied Environment: How Robust Are the Models?”</w:t>
+      </w:r>
+      <w:r>
+        <w:t xml:space="preserve"> </w:t>
+      </w:r>
+      <w:r>
+        <w:rPr>
+          <w:iCs/>
+          <w:i/>
+        </w:rPr>
+        <w:t xml:space="preserve">Genetics Research</w:t>
+      </w:r>
+      <w:r>
+        <w:t xml:space="preserve"> </w:t>
+      </w:r>
+      <w:r>
+        <w:t xml:space="preserve">35 (1): 45–57.</w:t>
+      </w:r>
+      <w:r>
+        <w:t xml:space="preserve"> </w:t>
+      </w:r>
+      <w:hyperlink r:id="rId208">
+        <w:r>
+          <w:rPr>
+            <w:rStyle w:val="Hyperlink"/>
+          </w:rPr>
+          <w:t xml:space="preserve">https://doi.org/10.1017/S0016672300013926</w:t>
+        </w:r>
+      </w:hyperlink>
+      <w:r>
+        <w:t xml:space="preserve">.</w:t>
+      </w:r>
+    </w:p>
+    <w:bookmarkEnd w:id="209"/>
+    <w:bookmarkStart w:id="210" w:name="ref-stearns2000a"/>
+    <w:p>
+      <w:pPr>
+        <w:pStyle w:val="Bibliography"/>
+      </w:pPr>
+      <w:r>
+        <w:t xml:space="preserve">Stearns, S. C. 2000.</w:t>
+      </w:r>
+      <w:r>
+        <w:t xml:space="preserve"> </w:t>
+      </w:r>
+      <w:r>
+        <w:t xml:space="preserve">“Daniel Bernoulli (1738): Evolution and Economics Under Risk.”</w:t>
+      </w:r>
+      <w:r>
+        <w:t xml:space="preserve"> </w:t>
+      </w:r>
+      <w:r>
+        <w:rPr>
+          <w:iCs/>
+          <w:i/>
+        </w:rPr>
+        <w:t xml:space="preserve">Journal of Biosciences</w:t>
+      </w:r>
+      <w:r>
+        <w:t xml:space="preserve"> </w:t>
+      </w:r>
+      <w:r>
+        <w:t xml:space="preserve">25: 221–28.</w:t>
+      </w:r>
+    </w:p>
+    <w:bookmarkEnd w:id="210"/>
+    <w:bookmarkStart w:id="211" w:name="ref-valen1973a"/>
+    <w:p>
+      <w:pPr>
+        <w:pStyle w:val="Bibliography"/>
+      </w:pPr>
+      <w:r>
+        <w:t xml:space="preserve">Valen, L. van. 1973.</w:t>
+      </w:r>
+      <w:r>
+        <w:t xml:space="preserve"> </w:t>
+      </w:r>
+      <w:r>
+        <w:t xml:space="preserve">“A New Evolutionary Law.”</w:t>
+      </w:r>
+      <w:r>
+        <w:t xml:space="preserve"> </w:t>
+      </w:r>
+      <w:r>
+        <w:rPr>
+          <w:iCs/>
+          <w:i/>
+        </w:rPr>
+        <w:t xml:space="preserve">Evolutionary Theory</w:t>
+      </w:r>
+      <w:r>
+        <w:t xml:space="preserve"> </w:t>
+      </w:r>
+      <w:r>
+        <w:t xml:space="preserve">1: 1–30.</w:t>
+      </w:r>
+    </w:p>
+    <w:bookmarkEnd w:id="211"/>
+    <w:bookmarkStart w:id="212" w:name="ref-vrijenhoek1979a"/>
+    <w:p>
+      <w:pPr>
+        <w:pStyle w:val="Bibliography"/>
+      </w:pPr>
+      <w:r>
+        <w:t xml:space="preserve">Vrijenhoek, R. C. 1979.</w:t>
+      </w:r>
+      <w:r>
+        <w:t xml:space="preserve"> </w:t>
+      </w:r>
+      <w:r>
+        <w:t xml:space="preserve">“Factors Affecting Clonal Diversity and Coexistence.”</w:t>
+      </w:r>
+      <w:r>
+        <w:t xml:space="preserve"> </w:t>
+      </w:r>
+      <w:r>
+        <w:rPr>
+          <w:iCs/>
+          <w:i/>
+        </w:rPr>
+        <w:t xml:space="preserve">American Zoologist</w:t>
+      </w:r>
+      <w:r>
+        <w:t xml:space="preserve"> </w:t>
+      </w:r>
+      <w:r>
+        <w:t xml:space="preserve">19: 787–97.</w:t>
+      </w:r>
+    </w:p>
+    <w:bookmarkEnd w:id="212"/>
+    <w:bookmarkStart w:id="213" w:name="ref-vrijenhoek1998a"/>
+    <w:p>
+      <w:pPr>
+        <w:pStyle w:val="Bibliography"/>
+      </w:pPr>
+      <w:r>
+        <w:t xml:space="preserve">———. 1998.</w:t>
+      </w:r>
+      <w:r>
+        <w:t xml:space="preserve"> </w:t>
+      </w:r>
+      <w:r>
+        <w:t xml:space="preserve">“Animal Clones and Diversity.”</w:t>
+      </w:r>
+      <w:r>
+        <w:t xml:space="preserve"> </w:t>
+      </w:r>
+      <w:r>
+        <w:rPr>
+          <w:iCs/>
+          <w:i/>
+        </w:rPr>
+        <w:t xml:space="preserve">Bioscience</w:t>
+      </w:r>
+      <w:r>
+        <w:t xml:space="preserve"> </w:t>
+      </w:r>
+      <w:r>
+        <w:t xml:space="preserve">48: 617–28.</w:t>
+      </w:r>
+    </w:p>
+    <w:bookmarkEnd w:id="213"/>
+    <w:bookmarkStart w:id="214" w:name="ref-vrijenhoek2009a"/>
+    <w:p>
+      <w:pPr>
+        <w:pStyle w:val="Bibliography"/>
+      </w:pPr>
+      <w:r>
+        <w:t xml:space="preserve">Vrijenhoek, R. C., and E. D. Parker. 2009.</w:t>
+      </w:r>
+      <w:r>
+        <w:t xml:space="preserve"> </w:t>
+      </w:r>
+      <w:r>
+        <w:t xml:space="preserve">“Geographical Parthenogenesis: General Purpose Genotypes and Frozen Niche Variation.”</w:t>
+      </w:r>
+      <w:r>
+        <w:t xml:space="preserve"> </w:t>
+      </w:r>
+      <w:r>
+        <w:t xml:space="preserve">In</w:t>
+      </w:r>
+      <w:r>
+        <w:t xml:space="preserve"> </w:t>
+      </w:r>
+      <w:r>
+        <w:rPr>
+          <w:iCs/>
+          <w:i/>
+        </w:rPr>
+        <w:t xml:space="preserve">Lost Sex: The Evolutionary Biology of Parthenogenesis</w:t>
+      </w:r>
+      <w:r>
+        <w:t xml:space="preserve">, edited by I. Schön, K. Martens, and P. Dijk, 99–131. London: Springer.</w:t>
+      </w:r>
+    </w:p>
+    <w:bookmarkEnd w:id="214"/>
+    <w:bookmarkStart w:id="215" w:name="ref-wallace1975a"/>
+    <w:p>
+      <w:pPr>
+        <w:pStyle w:val="Bibliography"/>
+      </w:pPr>
+      <w:r>
+        <w:t xml:space="preserve">Wallace, B. 1975.</w:t>
+      </w:r>
+      <w:r>
+        <w:t xml:space="preserve"> </w:t>
+      </w:r>
+      <w:r>
+        <w:t xml:space="preserve">“Hard and Soft Selection Revisited.”</w:t>
+      </w:r>
+      <w:r>
+        <w:t xml:space="preserve"> </w:t>
+      </w:r>
+      <w:r>
+        <w:rPr>
+          <w:iCs/>
+          <w:i/>
+        </w:rPr>
+        <w:t xml:space="preserve">Evolution</w:t>
+      </w:r>
+      <w:r>
+        <w:t xml:space="preserve"> </w:t>
+      </w:r>
+      <w:r>
+        <w:t xml:space="preserve">29: 465–73.</w:t>
+      </w:r>
+    </w:p>
+    <w:bookmarkEnd w:id="215"/>
+    <w:bookmarkStart w:id="216" w:name="ref-whitton2008a"/>
+    <w:p>
+      <w:pPr>
+        <w:pStyle w:val="Bibliography"/>
+      </w:pPr>
+      <w:r>
+        <w:t xml:space="preserve">Whitton, J., C. Sears, E. Baack, and S. Otto. 2008.</w:t>
+      </w:r>
+      <w:r>
+        <w:t xml:space="preserve"> </w:t>
+      </w:r>
+      <w:r>
+        <w:t xml:space="preserve">“The Dynamic Nature of Apomixis in the Angiosperms.”</w:t>
+      </w:r>
+      <w:r>
+        <w:t xml:space="preserve"> </w:t>
+      </w:r>
+      <w:r>
+        <w:rPr>
+          <w:iCs/>
+          <w:i/>
+        </w:rPr>
+        <w:t xml:space="preserve">International Journal of Plant Sciences</w:t>
+      </w:r>
+      <w:r>
+        <w:t xml:space="preserve"> </w:t>
+      </w:r>
+      <w:r>
+        <w:t xml:space="preserve">169: 169–82.</w:t>
+      </w:r>
+    </w:p>
+    <w:bookmarkEnd w:id="216"/>
+    <w:bookmarkStart w:id="217" w:name="ref-williams1975a"/>
+    <w:p>
+      <w:pPr>
+        <w:pStyle w:val="Bibliography"/>
+      </w:pPr>
+      <w:r>
+        <w:t xml:space="preserve">Williams, G. C. 1975.</w:t>
+      </w:r>
+      <w:r>
+        <w:t xml:space="preserve"> </w:t>
+      </w:r>
+      <w:r>
+        <w:rPr>
+          <w:iCs/>
+          <w:i/>
+        </w:rPr>
         <w:t xml:space="preserve">Sex and Evolution</w:t>
       </w:r>
       <w:r>
         <w:t xml:space="preserve">. Princeton University Press.</w:t>
       </w:r>
     </w:p>
-    <w:bookmarkEnd w:id="192"/>
-    <w:bookmarkEnd w:id="193"/>
-    <w:bookmarkEnd w:id="194"/>
+    <w:bookmarkEnd w:id="217"/>
+    <w:bookmarkEnd w:id="218"/>
+    <w:bookmarkEnd w:id="219"/>
     <w:sectPr>
       <w:pgSz w:h="15840" w:w="12240"/>
       <w:pgMar w:bottom="1440" w:footer="720" w:gutter="0" w:header="720" w:left="1440" w:right="1440" w:top="1440"/>

</xml_diff>

<commit_message>
added chap 3 references
</commit_message>
<xml_diff>
--- a/docs/Through-the-Looking-Glass.docx
+++ b/docs/Through-the-Looking-Glass.docx
@@ -805,7 +805,7 @@
         <w:t xml:space="preserve"> </w:t>
       </w:r>
       <w:r>
-        <w:t xml:space="preserve">(Lively 1996)</w:t>
+        <w:t xml:space="preserve">(C. M. Lively 1996)</w:t>
       </w:r>
       <w:r>
         <w:t xml:space="preserve">. We thus seek a selective force that can give an advantage to sexual reproduction on a very short time scale.</w:t>
@@ -1064,7 +1064,7 @@
         <w:t xml:space="preserve"> </w:t>
       </w:r>
       <w:r>
-        <w:t xml:space="preserve">(Lively and Lloyd 1990)</w:t>
+        <w:t xml:space="preserve">(C. M. Lively and Lloyd 1990)</w:t>
       </w:r>
       <w:r>
         <w:t xml:space="preserve">. Roughly speaking, I think we can adopt the following rules for the purpose of this book. When considering the spread of a rare allele that induces self-fertilization in hermaphrodites, the appropriate cost is Williams’ cost of meiosis. Here we have a single population in which the selfing allele is under positive selection because it has a transmission advantage. On the other hand, when we consider the spread of a clone into an obligately sexual population, we are dealing with competition between two different reproductively isolated groups. One group (the sexuals) produces males, which do not make offspring. The other group (asexuals) produces only females. Here the cost of sex stems from producing males. But the two costs do not combine. The cost of sex is not four-fold.</w:t>
@@ -1147,7 +1147,7 @@
               <w:t xml:space="preserve"> </w:t>
             </w:r>
             <w:r>
-              <w:t xml:space="preserve">(Lively 2009)</w:t>
+              <w:t xml:space="preserve">(C. M. Lively 2009)</w:t>
             </w:r>
             <w:r>
               <w:t xml:space="preserve">.</w:t>
@@ -2031,7 +2031,7 @@
         <w:t xml:space="preserve"> </w:t>
       </w:r>
       <w:r>
-        <w:t xml:space="preserve">(review in Bell 1982)</w:t>
+        <w:t xml:space="preserve">(review in G. Bell 1982)</w:t>
       </w:r>
       <w:r>
         <w:t xml:space="preserve">. But parthenogenesis and self-fertilization are conceptually related, as they are both uniparental forms of reproduction. Hence, it makes sense that Darwin would switch back and forth between these two different forms of uniparental reproduction. Why cross-fertilize if either selfing or parthenogenesis is an option?</w:t>
@@ -4617,7 +4617,7 @@
         <w:t xml:space="preserve"> </w:t>
       </w:r>
       <w:r>
-        <w:t xml:space="preserve">(following Bell 1982)</w:t>
+        <w:t xml:space="preserve">(following G. Bell 1982)</w:t>
       </w:r>
       <w:r>
         <w:t xml:space="preserve">, which is a more descriptive phrase.</w:t>
@@ -5730,7 +5730,7 @@
         <w:t xml:space="preserve"> </w:t>
       </w:r>
       <w:r>
-        <w:t xml:space="preserve">(Smith and Hoekstra 1980; Lively 1986)</w:t>
+        <w:t xml:space="preserve">(Smith and Hoekstra 1980; C. M. Lively 1986a)</w:t>
       </w:r>
       <w:r>
         <w:t xml:space="preserve"> </w:t>
@@ -5756,7 +5756,7 @@
         <w:t xml:space="preserve"> </w:t>
       </w:r>
       <w:r>
-        <w:t xml:space="preserve">(Bell 1982; Vrijenhoek and Parker 2009)</w:t>
+        <w:t xml:space="preserve">(G. Bell 1982; Vrijenhoek and Parker 2009)</w:t>
       </w:r>
       <w:r>
         <w:t xml:space="preserve">. This second caveat applies, in general, to any model of sex that relies on frequency-dependent selection. But the ideas could work if mutations to asex are rare. And, as I mentioned, sexuals and asexuals are known to coexist in some populations, which is consistent with the Tangled Bank and Frozen Niche-Variation Hypotheses</w:t>
@@ -6165,7 +6165,7 @@
         <w:t xml:space="preserve"> </w:t>
       </w:r>
       <w:r>
-        <w:t xml:space="preserve">(following Bell 1982)</w:t>
+        <w:t xml:space="preserve">(following G. Bell 1982)</w:t>
       </w:r>
       <w:r>
         <w:t xml:space="preserve">.</w:t>
@@ -6248,7 +6248,7 @@
               <w:t xml:space="preserve"> </w:t>
             </w:r>
             <w:r>
-              <w:t xml:space="preserve">(Lively 2009)</w:t>
+              <w:t xml:space="preserve">(C. M. Lively 2009)</w:t>
             </w:r>
             <w:r>
               <w:t xml:space="preserve">. The dashed line shows the average genotype frequency for hosts and parasites.</w:t>
@@ -7228,7 +7228,7 @@
         <w:t xml:space="preserve"> </w:t>
       </w:r>
       <w:r>
-        <w:t xml:space="preserve">(following Bell 1982)</w:t>
+        <w:t xml:space="preserve">(following G. Bell 1982)</w:t>
       </w:r>
       <w:r>
         <w:t xml:space="preserve">.</w:t>
@@ -9399,7 +9399,16 @@
         </w:r>
       </w:hyperlink>
       <w:r>
-        <w:t xml:space="preserve">), and that the induced morph was more resistant to attack by this predator (Lively 1986c).</w:t>
+        <w:t xml:space="preserve">), and that the induced morph was more resistant to attack by this predator</w:t>
+      </w:r>
+      <w:r>
+        <w:t xml:space="preserve"> </w:t>
+      </w:r>
+      <w:r>
+        <w:t xml:space="preserve">(1986c)</w:t>
+      </w:r>
+      <w:r>
+        <w:t xml:space="preserve">.</w:t>
       </w:r>
       <w:r>
         <w:rPr>
@@ -9419,7 +9428,25 @@
         <w:pStyle w:val="BodyText"/>
       </w:pPr>
       <w:r>
-        <w:t xml:space="preserve">But why two morphs? Why didn’t selection favor unconditional development of the predator-resistant morph? Using predator-exclusion cages, I found that predation was concentrated near crevices in the reef, which the snails used during high tide as refuges (Lively 1986b). As the tide receded, the snails moved out from these crevices onto the exposed rock surfaces to forage on barnacles. When the tide returned, the snails motored back to the crevices, presumably to hide from snail-crushing rays that came in with the tide. This back-and-forth movement of snails created high-predation zones near crevices and low-predation zones far from crevices (about 20cm away). This finding explained why the predation-resistant morph was almost always found near crevices. Field experiments also showed that the predator-resistant morph grew more slowly and was less fecund than the typical volcano-shaped morph (Lively 1986b). Hence there is a trade-off. Taken together, the results suggested that plastic development was favored by natural selection to survive in the high-predation zones (</w:t>
+        <w:t xml:space="preserve">But why two morphs? Why didn’t selection favor unconditional development of the predator-resistant morph? Using predator-exclusion cages, I found that predation was concentrated near crevices in the reef, which the snails used during high tide as refuges</w:t>
+      </w:r>
+      <w:r>
+        <w:t xml:space="preserve"> </w:t>
+      </w:r>
+      <w:r>
+        <w:t xml:space="preserve">(1986b)</w:t>
+      </w:r>
+      <w:r>
+        <w:t xml:space="preserve">. As the tide receded, the snails moved out from these crevices onto the exposed rock surfaces to forage on barnacles. When the tide returned, the snails motored back to the crevices, presumably to hide from snail-crushing rays that came in with the tide. This back-and-forth movement of snails created high-predation zones near crevices and low-predation zones far from crevices (about 20cm away). This finding explained why the predation-resistant morph was almost always found near crevices. Field experiments also showed that the predator-resistant morph grew more slowly and was less fecund than the typical volcano-shaped morph</w:t>
+      </w:r>
+      <w:r>
+        <w:t xml:space="preserve"> </w:t>
+      </w:r>
+      <w:r>
+        <w:t xml:space="preserve">(C. M. Lively 1986b)</w:t>
+      </w:r>
+      <w:r>
+        <w:t xml:space="preserve">. Hence there is a trade-off. Taken together, the results suggested that plastic development was favored by natural selection to survive in the high-predation zones (</w:t>
       </w:r>
       <w:hyperlink w:anchor="callout-4">
         <w:r>
@@ -9430,7 +9457,16 @@
         </w:r>
       </w:hyperlink>
       <w:r>
-        <w:t xml:space="preserve">). I would later come to think of adaptive plasticity as a type of variation strategy. Sexual reproduction can also be seen as a type of variation strategy (Lloyd 1984). And I was very fortunate to be able to study sexual reproduction after moving to New Zealand.</w:t>
+        <w:t xml:space="preserve">). I would later come to think of adaptive plasticity as a type of variation strategy. Sexual reproduction can also be seen as a type of variation strategy</w:t>
+      </w:r>
+      <w:r>
+        <w:t xml:space="preserve"> </w:t>
+      </w:r>
+      <w:r>
+        <w:t xml:space="preserve">(Lloyd 1984)</w:t>
+      </w:r>
+      <w:r>
+        <w:t xml:space="preserve">. And I was very fortunate to be able to study sexual reproduction after moving to New Zealand.</w:t>
       </w:r>
     </w:p>
     <w:tbl>
@@ -9744,7 +9780,16 @@
         <w:t xml:space="preserve"> </w:t>
       </w:r>
       <w:r>
-        <w:t xml:space="preserve">These topics were also very interesting to Wally Clark, a conceptual pioneer in the evolution of plasticity. He was also head of the Zoology Department at the University of Canterbury. I would not have received funding without the support of Prof. Clark. To my mind, the value of Clark’s work remains underestimated in general, but it had a big influence on me (e.g., Clark 1976).</w:t>
+        <w:t xml:space="preserve">These topics were also very interesting to Wally Clark, a conceptual pioneer in the evolution of plasticity. He was also head of the Zoology Department at the University of Canterbury. I would not have received funding without the support of Prof. Clark. To my mind, the value of Clark’s work remains underestimated in general, but it had a big influence on me</w:t>
+      </w:r>
+      <w:r>
+        <w:t xml:space="preserve"> </w:t>
+      </w:r>
+      <w:r>
+        <w:t xml:space="preserve">(e.g., Clark 1976)</w:t>
+      </w:r>
+      <w:r>
+        <w:t xml:space="preserve">.</w:t>
       </w:r>
     </w:p>
     <w:p>
@@ -9764,7 +9809,16 @@
         <w:t xml:space="preserve"> </w:t>
       </w:r>
       <w:r>
-        <w:t xml:space="preserve">To this end, I was reading Graham Bell’s incredible book on the evolution and genetics of sexual reproduction (Bell 1982). Searching the index, I found a reference to</w:t>
+        <w:t xml:space="preserve">To this end, I was reading Graham Bell’s incredible book on the evolution and genetics of sexual reproduction</w:t>
+      </w:r>
+      <w:r>
+        <w:t xml:space="preserve"> </w:t>
+      </w:r>
+      <w:r>
+        <w:t xml:space="preserve">(1982)</w:t>
+      </w:r>
+      <w:r>
+        <w:t xml:space="preserve">. Searching the index, I found a reference to</w:t>
       </w:r>
       <w:r>
         <w:t xml:space="preserve"> </w:t>
@@ -9777,7 +9831,16 @@
         <w:t xml:space="preserve">Potamopyrgus antipodarum</w:t>
       </w:r>
       <w:r>
-        <w:t xml:space="preserve">, a New Zealand freshwater snail. Bell had cited Mike Winterbourn’s dissertation work on this snail (Winterbourn 1970). Luckily for me, Prof. Winterbourn was just down the hall from me. I took the book to him, and I asked if the snails were, in fact, facultatively parthenogenetic. He said no; the snails were probably obligate asexuals, based on lab rearing experiments that he had done. He also said that most populations were all female, but some contained males. He then added that there was no obvious pattern to the distribution of males. Amazing! I immediately decided to work on these snails.</w:t>
+        <w:t xml:space="preserve">, a New Zealand freshwater snail. Bell had cited Mike Winterbourn’s dissertation work on this snail</w:t>
+      </w:r>
+      <w:r>
+        <w:t xml:space="preserve"> </w:t>
+      </w:r>
+      <w:r>
+        <w:t xml:space="preserve">(1970)</w:t>
+      </w:r>
+      <w:r>
+        <w:t xml:space="preserve">. Luckily for me, Prof. Winterbourn was just down the hall from me. I took the book to him, and I asked if the snails were, in fact, facultatively parthenogenetic. He said no; the snails were probably obligate asexuals, based on lab rearing experiments that he had done. He also said that most populations were all female, but some contained males. He then added that there was no obvious pattern to the distribution of males. Amazing! I immediately decided to work on these snails.</w:t>
       </w:r>
       <w:r>
         <w:rPr>
@@ -9800,7 +9863,16 @@
         <w:pStyle w:val="FirstParagraph"/>
       </w:pPr>
       <w:r>
-        <w:t xml:space="preserve">As graduate students at the University of Arizona, we read some of the classics in the history and philosophy of science. Two of these papers concerned the method of contrasting multiple working hypotheses (Chamberlin 1890, Platt 1964).</w:t>
+        <w:t xml:space="preserve">As graduate students at the University of Arizona, we read some of the classics in the history and philosophy of science. Two of these papers concerned the method of contrasting multiple working hypotheses</w:t>
+      </w:r>
+      <w:r>
+        <w:t xml:space="preserve"> </w:t>
+      </w:r>
+      <w:r>
+        <w:t xml:space="preserve">(Chamberlin 1965; Platt 1964)</w:t>
+      </w:r>
+      <w:r>
+        <w:t xml:space="preserve">.</w:t>
       </w:r>
       <w:r>
         <w:rPr>
@@ -9812,7 +9884,23 @@
         <w:t xml:space="preserve"> </w:t>
       </w:r>
       <w:r>
-        <w:t xml:space="preserve">The idea is that multiple hypotheses should be simultaneously considered. Then, to the extent possible, the alternatives are forced to make different a priori predictions about the possible results. The hope is that all but one of the alternative hypotheses would be eliminated, leading to a</w:t>
+        <w:t xml:space="preserve">The idea is that multiple hypotheses should be simultaneously considered. Then, to the extent possible, the alternatives are forced to make different</w:t>
+      </w:r>
+      <w:r>
+        <w:t xml:space="preserve"> </w:t>
+      </w:r>
+      <w:r>
+        <w:rPr>
+          <w:iCs/>
+          <w:i/>
+        </w:rPr>
+        <w:t xml:space="preserve">a priori</w:t>
+      </w:r>
+      <w:r>
+        <w:t xml:space="preserve"> </w:t>
+      </w:r>
+      <w:r>
+        <w:t xml:space="preserve">predictions about the possible results. The hope is that all but one of the alternative hypotheses would be eliminated, leading to a</w:t>
       </w:r>
       <w:r>
         <w:t xml:space="preserve"> </w:t>
@@ -9830,7 +9918,34 @@
         <w:t xml:space="preserve"> </w:t>
       </w:r>
       <w:r>
-        <w:t xml:space="preserve">that the remaining hypothesis is supported (Platt 1964). Thus, the focus is on falsifying one or more of the alternatives, rather than proving one of them (Popper 1959). Graham Bell used this same method to contrast the ecological models for sex by using data on the geographic distribution of asexual individuals across many plant and animal taxa (Bell 1982). The data led him to reject the Lottery Model (</w:t>
+        <w:t xml:space="preserve">that the remaining hypothesis is supported</w:t>
+      </w:r>
+      <w:r>
+        <w:t xml:space="preserve"> </w:t>
+      </w:r>
+      <w:r>
+        <w:t xml:space="preserve">(Platt 1964)</w:t>
+      </w:r>
+      <w:r>
+        <w:t xml:space="preserve">. Thus, the focus is on falsifying one or more of the alternatives, rather than proving one of them</w:t>
+      </w:r>
+      <w:r>
+        <w:t xml:space="preserve"> </w:t>
+      </w:r>
+      <w:r>
+        <w:t xml:space="preserve">(Popper 1959)</w:t>
+      </w:r>
+      <w:r>
+        <w:t xml:space="preserve">. Graham Bell used this same method to contrast the ecological models for sex by using data on the geographic distribution of asexual individuals across many plant and animal taxa</w:t>
+      </w:r>
+      <w:r>
+        <w:t xml:space="preserve"> </w:t>
+      </w:r>
+      <w:r>
+        <w:t xml:space="preserve">(G. Bell 1982)</w:t>
+      </w:r>
+      <w:r>
+        <w:t xml:space="preserve">. The data led him to reject the Lottery Model (</w:t>
       </w:r>
       <w:hyperlink w:anchor="sec-eco-hyp">
         <w:r>
@@ -9939,7 +10054,25 @@
               <w:t xml:space="preserve">Potamopyrgus antipodarum</w:t>
             </w:r>
             <w:r>
-              <w:t xml:space="preserve">. This small (3 – 6 mm) prosobranch snail evolved from marine ancestors (Phillips and Lambert 1990). Associated with the invasion of freshwater, the snail evolved an internal brood pouch, where the embryos hatch and develop before crawling out as juveniles. The snail also evolved parthenogenetic reproduction. Parthenogenesis and brooding are both rare traits in invertebrates, but they are often found together (Lively and Johnson 1994). Some</w:t>
+              <w:t xml:space="preserve">. This small (3 – 6 mm) prosobranch snail evolved from marine ancestors</w:t>
+            </w:r>
+            <w:r>
+              <w:t xml:space="preserve"> </w:t>
+            </w:r>
+            <w:r>
+              <w:t xml:space="preserve">(Phillips and Lambert 1990)</w:t>
+            </w:r>
+            <w:r>
+              <w:t xml:space="preserve">. Associated with the invasion of freshwater, the snail evolved an internal brood pouch, where the embryos hatch and develop before crawling out as juveniles. The snail also evolved parthenogenetic reproduction. Parthenogenesis and brooding are both rare traits in invertebrates, but they are often found together</w:t>
+            </w:r>
+            <w:r>
+              <w:t xml:space="preserve"> </w:t>
+            </w:r>
+            <w:r>
+              <w:t xml:space="preserve">(Curtis M. Lively and Johnson 1994)</w:t>
+            </w:r>
+            <w:r>
+              <w:t xml:space="preserve">. Some</w:t>
             </w:r>
             <w:r>
               <w:t xml:space="preserve"> </w:t>
@@ -10006,7 +10139,16 @@
         <w:t xml:space="preserve"> </w:t>
       </w:r>
       <w:r>
-        <w:t xml:space="preserve">means river, not mud, in Greek). In any case, based on Winterbourn’s ecological work, streams seemed more unstable than lakes, as water flow can vary dramatically, especially during heavy rains in the mountains (Winterbourn et al. 1981). Hence, under the Lottery Model, streams should have more sexual females (and males) than lakes, because streams have more disturbance and less competition (see</w:t>
+        <w:t xml:space="preserve">means river, not mud, in Greek). In any case, based on Winterbourn’s ecological work, streams seemed more unstable than lakes, as water flow can vary dramatically, especially during heavy rains in the mountains</w:t>
+      </w:r>
+      <w:r>
+        <w:t xml:space="preserve"> </w:t>
+      </w:r>
+      <w:r>
+        <w:t xml:space="preserve">(Winterbourn, Rounick, and Cowie 1981)</w:t>
+      </w:r>
+      <w:r>
+        <w:t xml:space="preserve">. Hence, under the Lottery Model, streams should have more sexual females (and males) than lakes, because streams have more disturbance and less competition (see</w:t>
       </w:r>
       <w:r>
         <w:t xml:space="preserve"> </w:t>
@@ -10039,7 +10181,7 @@
         <w:pStyle w:val="BodyText"/>
       </w:pPr>
       <w:r>
-        <w:t xml:space="preserve">The snails are infected by trematode worms, but I did not know anything about trematodes when I first began dissecting snails. I was just looking for males. Winterbourn told me that I would know a male snail when I saw one, as they have a penis just behind the right tentacle. But I had not observed any such structure on the many snails I collected from the streams around the university. I was beginning to think that I was missing something. Then one day, when I was dissecting a snail, hundreds of swimming things came out. Sperm, I thought. My first male! I took them to Wally Clark’s research technician, Jan McKenzie, to put under her fancy microscope. She informed me that sperm do not have eyes, that they do not have spines on their tails, and that they are, in fact, orders of magnitude smaller than these wiggling beasts under her lens. She was not impressed. I had perfectly fit the Kiwi stereotype of North American ecologists: good with statistics, but no knowledge of real animals. She informed me that these swimming things were trematode larvae,</w:t>
+        <w:t xml:space="preserve">The snails are infected by trematode worms, but I did not know anything about trematodes when I first began dissecting snails. I was just looking for males. Winterbourn told me that I would know a male snail when I saw one, as they have a penis just behind the right tentacle. But I had not observed any such structure on the many snails I collected from the streams around the university. I was beginning to think that I was missing something. Then one day, when I was dissecting a snail, hundreds of swimming things came out. Sperm, I thought. My first male! I took them to Wally Clark’s research technician, Jan McKenzie, to put under her fancy microscope. She informed me that sperm do not have eyes, that they do not have spines on their tails, and that they are, in fact, orders of magnitude smaller than these wiggling beasts under her lens. She was not impressed. I had perfectly fit the Kiwi stereotype of North American ecologists: good with statistics but no knowledge of real animals. She informed me that these swimming things were trematode larvae,</w:t>
       </w:r>
       <w:r>
         <w:t xml:space="preserve"> </w:t>
@@ -10055,7 +10197,7 @@
         <w:t xml:space="preserve"> </w:t>
       </w:r>
       <w:r>
-        <w:t xml:space="preserve">of snails. Happily, we remained good friends, despite her disappointment in my training. And, I had found my first infection, which meant that I might be able to test the Red Queen.</w:t>
+        <w:t xml:space="preserve">of snails. Happily, we remained good friends, despite her disappointment in my training. And I had found my first infection, which meant that I might be able to test the Red Queen.</w:t>
       </w:r>
     </w:p>
     <w:p>
@@ -10063,7 +10205,16 @@
         <w:pStyle w:val="BodyText"/>
       </w:pPr>
       <w:r>
-        <w:t xml:space="preserve">Perhaps embarrassingly, I had a scientific bias against the Red Queen going into the study. My bias was based on a study by May and Anderson (1983). They showed that parasites had to kill infected individuals for sex to be favored over asex in hosts. Parasites are usually not that virulent; hence it seemed to me that parasites could not provide sufficiently strong selection to</w:t>
+        <w:t xml:space="preserve">Perhaps embarrassingly, I had a scientific bias against the Red Queen going into the study. My bias was based on a study by May and Anderson</w:t>
+      </w:r>
+      <w:r>
+        <w:t xml:space="preserve"> </w:t>
+      </w:r>
+      <w:r>
+        <w:t xml:space="preserve">(May and Anderson 1983)</w:t>
+      </w:r>
+      <w:r>
+        <w:t xml:space="preserve">. They showed that parasites had to kill infected individuals for sex to be favored over asex in hosts. Parasites are usually not that virulent; hence, it seemed to me that parasites could not provide sufficiently strong selection to</w:t>
       </w:r>
       <w:r>
         <w:t xml:space="preserve"> </w:t>
@@ -10137,6 +10288,9 @@
         <w:t xml:space="preserve">He was very excited that I was working on these creatures, and he wanted to know my plan. I told him of my rough ideas for looking at the distribution of males as a way of contrasting the ecological hypotheses for sex. He looked directly at me, and said,</w:t>
       </w:r>
       <w:r>
+        <w:t xml:space="preserve"> </w:t>
+      </w:r>
+      <w:r>
         <w:t xml:space="preserve">“</w:t>
       </w:r>
       <w:r>
@@ -10149,7 +10303,7 @@
         <w:t xml:space="preserve"> </w:t>
       </w:r>
       <w:r>
-        <w:t xml:space="preserve">(or something like that). I asked him, why not parasites? He laughed out loud, and with a big smile, he said:</w:t>
+        <w:t xml:space="preserve">(or something like that). I asked him, why not parasites? He laughed out loud, and with a big smile he said:</w:t>
       </w:r>
       <w:r>
         <w:t xml:space="preserve"> </w:t>
@@ -10167,7 +10321,7 @@
         <w:t xml:space="preserve"> </w:t>
       </w:r>
       <w:r>
-        <w:t xml:space="preserve">I could tell he was kidding. He then encouraged me to take the project on, and then he laughed again and added:</w:t>
+        <w:t xml:space="preserve">I could tell he was kidding. He then encouraged me to take the project on, and then he laughed again and added,</w:t>
       </w:r>
       <w:r>
         <w:t xml:space="preserve"> </w:t>
@@ -10305,7 +10459,16 @@
         <w:pStyle w:val="BodyText"/>
       </w:pPr>
       <w:r>
-        <w:t xml:space="preserve">I collected and dissected hundreds of snails from each of 29 streams and 22 lakes, mostly on the South Island. I recorded sex (male or female) and infection by the trematodes that Winterbourn (1973) described. I reasoned that the frequency of males in a population must be strongly correlated with the frequency of sexual females simply because males are only produced by sexual females.</w:t>
+        <w:t xml:space="preserve">I collected and dissected hundreds of snails from each of 29 streams and 22 lakes, mostly on the South Island. I recorded sex (male or female) and infection by the trematodes that Winterbourn</w:t>
+      </w:r>
+      <w:r>
+        <w:t xml:space="preserve"> </w:t>
+      </w:r>
+      <w:r>
+        <w:t xml:space="preserve">(1973)</w:t>
+      </w:r>
+      <w:r>
+        <w:t xml:space="preserve">described. I reasoned that the frequency of males in a population must be strongly correlated with the frequency of sexual females simply because males are only produced by sexual females.</w:t>
       </w:r>
       <w:r>
         <w:rPr>
@@ -10333,7 +10496,10 @@
         <w:t xml:space="preserve"> </w:t>
       </w:r>
       <w:r>
-        <w:t xml:space="preserve">(Lively 1987). Hence, surprisingly, the results favored the Red Queen Hypothesis. I presented these findings to a small group at David Lloyd’s flat, and they convinced me to submit to</w:t>
+        <w:t xml:space="preserve">(C. M. Lively 1987)</w:t>
+      </w:r>
+      <w:r>
+        <w:t xml:space="preserve">. Hence, surprisingly, the results favored the Red Queen Hypothesis. I presented these findings to a small group at David Lloyd’s flat, and they convinced me to submit to</w:t>
       </w:r>
       <w:r>
         <w:t xml:space="preserve"> </w:t>
@@ -10349,7 +10515,10 @@
         <w:t xml:space="preserve"> </w:t>
       </w:r>
       <w:r>
-        <w:t xml:space="preserve">(Lively 1987).</w:t>
+        <w:t xml:space="preserve">(1987)</w:t>
+      </w:r>
+      <w:r>
+        <w:t xml:space="preserve">.</w:t>
       </w:r>
       <w:r>
         <w:rPr>
@@ -10379,7 +10548,16 @@
         <w:t xml:space="preserve"> </w:t>
       </w:r>
       <w:r>
-        <w:t xml:space="preserve">at about the same time. This paper was also based on a strong-inference test comparing the Red Queen and the Tangled Bank. The authors, Austin Burt and Graham Bell, examined recombination in mammals (Burt and Bell 1987). They reasoned that under the Red Queen Hypothesis, longer-lived mammals would have higher rates of recombination because more genetic mixing would be favored as the asymmetry in host/parasite generation time increased. In contrast, the Tangled Bank Model predicted that shorter-lived mammals would have higher rates of recombination because they have larger litters, and recombination might lead to reduced competition among the more diverse offspring. Their results were stunning. Recombination was tightly and positively related to longevity in natural populations.</w:t>
+        <w:t xml:space="preserve">at about the same time. This paper was also based on a strong-inference test comparing the Red Queen and the Tangled Bank. The authors, Austin Burt and Graham Bell, examined recombination in mammals</w:t>
+      </w:r>
+      <w:r>
+        <w:t xml:space="preserve"> </w:t>
+      </w:r>
+      <w:r>
+        <w:t xml:space="preserve">(1987)</w:t>
+      </w:r>
+      <w:r>
+        <w:t xml:space="preserve">. They reasoned that under the Red Queen Hypothesis, longer-lived mammals would have higher rates of recombination because more genetic mixing would be favored as the asymmetry in host/parasite generation time increased. In contrast, the Tangled Bank Model predicted that shorter-lived mammals would have higher rates of recombination because they have larger litters, and recombination might lead to reduced competition among the more diverse offspring. Their results were stunning. Recombination was tightly and positively related to longevity in natural populations.</w:t>
       </w:r>
       <w:r>
         <w:rPr>
@@ -10412,7 +10590,19 @@
         <w:t xml:space="preserve">Nature</w:t>
       </w:r>
       <w:r>
-        <w:t xml:space="preserve">, I was beginning to think that parasites might be a factor in selecting for cross-fertilization in hosts. But my study as well as the study of Burt and Bell (1987) were based on correlations. And every scientist knows that correlation is not causation. On the other hand, these correlations were predicted</w:t>
+        <w:t xml:space="preserve">, I was beginning to think that parasites might be a factor in selecting for cross-fertilization in hosts. But my study as well as the study of Burt and Bell</w:t>
+      </w:r>
+      <w:r>
+        <w:t xml:space="preserve"> </w:t>
+      </w:r>
+      <w:r>
+        <w:t xml:space="preserve">(1987)</w:t>
+      </w:r>
+      <w:r>
+        <w:t xml:space="preserve"> </w:t>
+      </w:r>
+      <w:r>
+        <w:t xml:space="preserve">were based on correlations. And every scientist knows that correlation is not causation. On the other hand, these correlations were predicted</w:t>
       </w:r>
       <w:r>
         <w:t xml:space="preserve"> </w:t>
@@ -10428,7 +10618,28 @@
         <w:t xml:space="preserve"> </w:t>
       </w:r>
       <w:r>
-        <w:t xml:space="preserve">by Lloyd (1980) and others (e.g., Glesener and Tilman 1978, Bell 1982). The Red Queen was supported by the data, but the data were not used to generate the hypothesis. Using the same data to both generate and substantiate hypotheses is where the problem arises with correlation, especially when multiple factors are considered in</w:t>
+        <w:t xml:space="preserve">by Lloyd</w:t>
+      </w:r>
+      <w:r>
+        <w:t xml:space="preserve"> </w:t>
+      </w:r>
+      <w:r>
+        <w:t xml:space="preserve">(1980)</w:t>
+      </w:r>
+      <w:r>
+        <w:t xml:space="preserve"> </w:t>
+      </w:r>
+      <w:r>
+        <w:t xml:space="preserve">and others</w:t>
+      </w:r>
+      <w:r>
+        <w:t xml:space="preserve"> </w:t>
+      </w:r>
+      <w:r>
+        <w:t xml:space="preserve">(e.g., Glesener and Tilman 1978; G. Bell 1982)</w:t>
+      </w:r>
+      <w:r>
+        <w:t xml:space="preserve">. The Red Queen was supported by the data, but the data were not used to generate the hypothesis. Using the same data to both generate and substantiate hypotheses is where the problem arises with correlation, especially when multiple factors are considered in</w:t>
       </w:r>
       <w:r>
         <w:t xml:space="preserve"> </w:t>
@@ -10488,7 +10699,37 @@
         <w:t xml:space="preserve"> </w:t>
       </w:r>
       <w:r>
-        <w:t xml:space="preserve">as a way to plant doubt in the mind of smokers about the now-obvious risks of smoking (Gould 1991, Stolley 1991). Fisher was a consultant for the tobacco industry, and he did the industry a great service at the cost of human lives. I would also add that no test statistic is causation; F statistics derived from analysis of variance are not causation. Causation might be inferred from well-designed experiments, but no statistical test is causation. Analytical theory is not causation either, as is well demonstrated by the theoretical literature on sex/recombination. Causation instead may be inferred when multiple independent lines of evidence point to similar solutions. I think that Levins (1966) was correct when he wrote, “Hence our truth is the intersection of independent lies.</w:t>
+        <w:t xml:space="preserve">as a way to plant doubt in the mind of smokers about the now-obvious risks of smoking</w:t>
+      </w:r>
+      <w:r>
+        <w:t xml:space="preserve"> </w:t>
+      </w:r>
+      <w:r>
+        <w:t xml:space="preserve">(Gould 1991; Stolley 1991)</w:t>
+      </w:r>
+      <w:r>
+        <w:t xml:space="preserve">. Fisher was a consultant for the tobacco industry, and he did the industry a great service at the cost of human lives. I would also add that no test statistic is causation; F statistics derived from analysis of variance are not causation. Causation might be inferred from well-designed experiments, but no statistical test is causation. Analytical theory is not causation either, as is well demonstrated by the theoretical literature on sex/recombination. Causation instead may be inferred when multiple independent lines of evidence point to similar solutions. I think that Levins was correct when he wrote,</w:t>
+      </w:r>
+      <w:r>
+        <w:t xml:space="preserve"> </w:t>
+      </w:r>
+      <w:r>
+        <w:t xml:space="preserve">“</w:t>
+      </w:r>
+      <w:r>
+        <w:t xml:space="preserve">Hence our truth is the intersection of independent lies</w:t>
+      </w:r>
+      <w:r>
+        <w:t xml:space="preserve">”</w:t>
+      </w:r>
+      <w:r>
+        <w:t xml:space="preserve"> </w:t>
+      </w:r>
+      <w:r>
+        <w:t xml:space="preserve">(1966)</w:t>
+      </w:r>
+      <w:r>
+        <w:t xml:space="preserve">.</w:t>
       </w:r>
       <w:r>
         <w:rPr>
@@ -10538,7 +10779,25 @@
         <w:t xml:space="preserve"> </w:t>
       </w:r>
       <w:r>
-        <w:t xml:space="preserve">In other words, could the correlation be generated because of something else? Yes, it could. Here is how it might work. First, infection could be higher in dense host populations as expected under theory (Anderson and May 1979, May and Anderson 1979). Second, there might be more sex in dense populations because asexual reproduction is favored in sparse populations as a way for individuals to ensure reproduction even in the absence of conspecific mates (Tomlinson 1966, Gerritsen 1980, Lloyd 1980). This latter idea is called the</w:t>
+        <w:t xml:space="preserve">In other words, could the correlation be generated because of something else? Yes, it could. Here is how it might work. First, infection could be higher in dense host populations as expected under theory</w:t>
+      </w:r>
+      <w:r>
+        <w:t xml:space="preserve"> </w:t>
+      </w:r>
+      <w:r>
+        <w:t xml:space="preserve">(Anderson and May 1979; May and Anderson 1979)</w:t>
+      </w:r>
+      <w:r>
+        <w:t xml:space="preserve">. Second, there might be more sex in dense populations because asexual reproduction is favored in sparse populations as a way for individuals to ensure reproduction even in the absence of conspecific mates</w:t>
+      </w:r>
+      <w:r>
+        <w:t xml:space="preserve"> </w:t>
+      </w:r>
+      <w:r>
+        <w:t xml:space="preserve">(Tomlinson 1966; Gerritsen 1980; Lloyd 1980)</w:t>
+      </w:r>
+      <w:r>
+        <w:t xml:space="preserve">. This latter idea is called the</w:t>
       </w:r>
       <w:r>
         <w:t xml:space="preserve"> </w:t>
@@ -10584,7 +10843,16 @@
         </w:r>
       </w:hyperlink>
       <w:r>
-        <w:t xml:space="preserve">) while also collecting data on snail density. The results were consistent with the epidemiological expectations, as there was a marginally significant positive relationship between snail density and infection prevalence, but there was no support for the Reproductive Assurance Hypothesis (Lively 1992). Finally, the previously observed positive relationship between sex and infection held (</w:t>
+        <w:t xml:space="preserve">) while also collecting data on snail density. The results were consistent with the epidemiological expectations, as there was a marginally significant positive relationship between snail density and infection prevalence, but there was no support for the Reproductive Assurance Hypothesis</w:t>
+      </w:r>
+      <w:r>
+        <w:t xml:space="preserve"> </w:t>
+      </w:r>
+      <w:r>
+        <w:t xml:space="preserve">(C. M. Lively 1992)</w:t>
+      </w:r>
+      <w:r>
+        <w:t xml:space="preserve">. Finally, the previously observed positive relationship between sex and infection held (</w:t>
       </w:r>
       <w:hyperlink w:anchor="fig-3-5">
         <w:r>
@@ -10695,7 +10963,37 @@
               </w:r>
             </w:hyperlink>
             <w:r>
-              <w:t xml:space="preserve">. Circles represent stream populations (Lively 1987) plus two river samples. Gray triangles represent lake populations (Lively 1987). Black triangles represent lake and tarn populations (Lively 1992). The correlation is positive and statistically significant.</w:t>
+              <w:t xml:space="preserve">. Circles represent stream populations</w:t>
+            </w:r>
+            <w:r>
+              <w:t xml:space="preserve"> </w:t>
+            </w:r>
+            <w:r>
+              <w:t xml:space="preserve">(C. M. Lively 1987)</w:t>
+            </w:r>
+            <w:r>
+              <w:t xml:space="preserve"> </w:t>
+            </w:r>
+            <w:r>
+              <w:t xml:space="preserve">plus two river samples. Gray triangles represent lake populations</w:t>
+            </w:r>
+            <w:r>
+              <w:t xml:space="preserve"> </w:t>
+            </w:r>
+            <w:r>
+              <w:t xml:space="preserve">(C. M. Lively 1987)</w:t>
+            </w:r>
+            <w:r>
+              <w:t xml:space="preserve">. Black triangles represent lake and tarn populations</w:t>
+            </w:r>
+            <w:r>
+              <w:t xml:space="preserve"> </w:t>
+            </w:r>
+            <w:r>
+              <w:t xml:space="preserve">(C. M. Lively 1992)</w:t>
+            </w:r>
+            <w:r>
+              <w:t xml:space="preserve">. The correlation is positive and statistically significant.</w:t>
             </w:r>
           </w:p>
           <w:bookmarkEnd w:id="147"/>
@@ -10736,7 +11034,16 @@
         <w:t xml:space="preserve"> </w:t>
       </w:r>
       <w:r>
-        <w:t xml:space="preserve">(see above). But the results are messy.</w:t>
+        <w:t xml:space="preserve">(see above)</w:t>
+      </w:r>
+      <w:r>
+        <w:t xml:space="preserve"> </w:t>
+      </w:r>
+      <w:r>
+        <w:t xml:space="preserve">(1980)</w:t>
+      </w:r>
+      <w:r>
+        <w:t xml:space="preserve">. But the results are messy.</w:t>
       </w:r>
     </w:p>
     <w:p>
@@ -10744,7 +11051,34 @@
         <w:pStyle w:val="BodyText"/>
       </w:pPr>
       <w:r>
-        <w:t xml:space="preserve">There are several reasons for why the results might be expected to be messy. One is that prevalence of infection might not give a good estimate of the strength of parasite-mediated selection (Lively 2001). For example, infected snails might die at a faster rate than uninfected snails because of the energetic demands of infection. In addition, infected snails are more likely than uninfected snails to forage after sunrise, which exposes them to predation by their final hosts, ducks (Levri and Lively 1996, Levri and Fisher 2000). Prevalence of infection might also fluctuate over time as the genetic diversity in the host population changes and/or as the final hosts move among locations. We now know that the prevalence of infection varies greatly among years and among sites in the same lake (Gibson et al. 2016). Thus, detecting a significant correlation between sex and infection could be dicey, even if parasites were solely responsible for the short-term maintenance of sex in mixed populations.</w:t>
+        <w:t xml:space="preserve">There are several reasons for why the results might be expected to be messy. One is that prevalence of infection might not give a good estimate of the strength of parasite-mediated selection</w:t>
+      </w:r>
+      <w:r>
+        <w:t xml:space="preserve"> </w:t>
+      </w:r>
+      <w:r>
+        <w:t xml:space="preserve">(C. M. Lively 2001)</w:t>
+      </w:r>
+      <w:r>
+        <w:t xml:space="preserve">. For example, infected snails might die at a faster rate than uninfected snails because of the energetic demands of infection. In addition, infected snails are more likely than uninfected snails to forage after sunrise, which exposes them to predation by their final hosts, ducks</w:t>
+      </w:r>
+      <w:r>
+        <w:t xml:space="preserve"> </w:t>
+      </w:r>
+      <w:r>
+        <w:t xml:space="preserve">(Levri and Lively 1996; Levri and Fisher 2000)</w:t>
+      </w:r>
+      <w:r>
+        <w:t xml:space="preserve">. Prevalence of infection might also fluctuate over time as the genetic diversity in the host population changes and/or as the final hosts move among locations. We now know that the prevalence of infection varies greatly among years and among sites in the same lake</w:t>
+      </w:r>
+      <w:r>
+        <w:t xml:space="preserve"> </w:t>
+      </w:r>
+      <w:r>
+        <w:t xml:space="preserve">(Gibson, Jokela, and Lively 2016)</w:t>
+      </w:r>
+      <w:r>
+        <w:t xml:space="preserve">. Thus, detecting a significant correlation between sex and infection could be dicey, even if parasites were solely responsible for the short-term maintenance of sex in mixed populations.</w:t>
       </w:r>
       <w:r>
         <w:rPr>
@@ -10819,7 +11153,16 @@
         <w:t xml:space="preserve"> </w:t>
       </w:r>
       <w:r>
-        <w:t xml:space="preserve">We resampled all 20 lakes 10 – 15 years after my original samples. We found that prevalence of infection was highly correlated between sample periods as was male frequency (Lively and Jokela 2002). We then averaged the data for each lake under the assumption that the averages would better represent both the frequency of males and the prevalence of infection for each lake. With these data, the correlation between male frequency and infection prevalence was both positive and significant.</w:t>
+        <w:t xml:space="preserve">We resampled all 20 lakes 10 – 15 years after my original samples. We found that prevalence of infection was highly correlated between sample periods as was male frequency</w:t>
+      </w:r>
+      <w:r>
+        <w:t xml:space="preserve"> </w:t>
+      </w:r>
+      <w:r>
+        <w:t xml:space="preserve">(C. M. Lively and Jokela 2002)</w:t>
+      </w:r>
+      <w:r>
+        <w:t xml:space="preserve">. We then averaged the data for each lake under the assumption that the averages would better represent both the frequency of males and the prevalence of infection for each lake. With these data, the correlation between male frequency and infection prevalence was both positive and significant.</w:t>
       </w:r>
       <w:r>
         <w:rPr>
@@ -11018,7 +11361,13 @@
               <w:t xml:space="preserve"> </w:t>
             </w:r>
             <w:r>
-              <w:t xml:space="preserve">across New Zealand. The percentage of males is given in blue; the percentage of females is given in red. Pie charts enclosed in boxes are for lakes and tarns that are very close together. The large pie on the left-hand side shows the average frequencies of males and females across all samples. (Redrawn from Lively (1992).)</w:t>
+              <w:t xml:space="preserve">across New Zealand. The percentage of males is given in blue; the percentage of females is given in red. Pie charts enclosed in boxes are for lakes and tarns that are very close together. The large pie on the left-hand side shows the average frequencies of males and females across all samples.</w:t>
+            </w:r>
+            <w:r>
+              <w:t xml:space="preserve"> </w:t>
+            </w:r>
+            <w:r>
+              <w:t xml:space="preserve">(Redrawn from C. M. Lively 1992.)</w:t>
             </w:r>
           </w:p>
           <w:bookmarkEnd w:id="156"/>
@@ -11176,7 +11525,16 @@
               <w:pStyle w:val="FirstParagraph"/>
             </w:pPr>
             <w:r>
-              <w:t xml:space="preserve">The model examined evolutionary stability for a range of frequencies for two patches (high predation risk and low predation risk) across a range of values for the accuracy of the cue predicting future predation risk (Lively 1986a).</w:t>
+              <w:t xml:space="preserve">The model examined evolutionary stability for a range of frequencies for two patches (high predation risk and low predation risk) across a range of values for the accuracy of the cue predicting future predation risk</w:t>
+            </w:r>
+            <w:r>
+              <w:t xml:space="preserve"> </w:t>
+            </w:r>
+            <w:r>
+              <w:t xml:space="preserve">(C. M. Lively 1986a)</w:t>
+            </w:r>
+            <w:r>
+              <w:t xml:space="preserve">.</w:t>
             </w:r>
           </w:p>
           <w:p>
@@ -11196,7 +11554,28 @@
               <w:t xml:space="preserve"> </w:t>
             </w:r>
             <w:r>
-              <w:t xml:space="preserve">High reliability of the cue and intermediate patch frequencies favor the plastic strategy. Genetic polymorphism is expected under a relatively narrow set of conditions. Mixtures of constitutive and plastic strategies can also be stable. Note that changing the patch frequencies leads to evolutionary change. For example, reducing the frequency of the low-risk patch can lead to a selective sweep (arrow a). It can also lead to the evolution of plasticity (arrow b) and the evolution of canalized development (arrow c). Increasing the accuracy of the cue can also lead to the evolution of plasticity. It might be especially interesting to note that the trajectory of arrow b would give the appearance of saltatory change followed by stasis (i.e., punctuated equilibrium) (Levinton 1988). Also note that the conditions for a genetic polymorphism are relatively narrow. Redrawn from (Lively 1999b) assuming a small cost to plasticity.</w:t>
+              <w:t xml:space="preserve">High reliability of the cue and intermediate patch frequencies favor the plastic strategy. Genetic polymorphism is expected under a relatively narrow set of conditions. Mixtures of constitutive and plastic strategies can also be stable. Note that changing the patch frequencies leads to evolutionary change. For example, reducing the frequency of the low-risk patch can lead to a selective sweep (arrow a). It can also lead to the evolution of plasticity (arrow b) and the evolution of canalized development (arrow c). Increasing the accuracy of the cue can also lead to the evolution of plasticity. It might be especially interesting to note that the trajectory of arrow b would give the appearance of saltatory change followed by stasis (i.e., punctuated equilibrium)</w:t>
+            </w:r>
+            <w:r>
+              <w:t xml:space="preserve"> </w:t>
+            </w:r>
+            <w:r>
+              <w:t xml:space="preserve">(Levinton 1988)</w:t>
+            </w:r>
+            <w:r>
+              <w:t xml:space="preserve">. Also note that the conditions for a genetic polymorphism are relatively narrow. Redrawn from</w:t>
+            </w:r>
+            <w:r>
+              <w:t xml:space="preserve"> </w:t>
+            </w:r>
+            <w:r>
+              <w:t xml:space="preserve">(C. M. Lively 1999)</w:t>
+            </w:r>
+            <w:r>
+              <w:t xml:space="preserve"> </w:t>
+            </w:r>
+            <w:r>
+              <w:t xml:space="preserve">assuming a small cost to plasticity.</w:t>
             </w:r>
           </w:p>
           <w:tbl>
@@ -11305,7 +11684,7 @@
     </w:p>
     <w:bookmarkEnd w:id="165"/>
     <w:bookmarkEnd w:id="166"/>
-    <w:bookmarkStart w:id="219" w:name="references"/>
+    <w:bookmarkStart w:id="274" w:name="references"/>
     <w:p>
       <w:pPr>
         <w:pStyle w:val="Heading1"/>
@@ -11314,20 +11693,20 @@
         <w:t xml:space="preserve">References</w:t>
       </w:r>
     </w:p>
-    <w:bookmarkStart w:id="218" w:name="refs"/>
-    <w:bookmarkStart w:id="167" w:name="ref-bayley2010a"/>
+    <w:bookmarkStart w:id="273" w:name="refs"/>
+    <w:bookmarkStart w:id="167" w:name="ref-anderson1979a"/>
     <w:p>
       <w:pPr>
         <w:pStyle w:val="Bibliography"/>
       </w:pPr>
       <w:r>
-        <w:t xml:space="preserve">Bayley, M. n.d.a.</w:t>
-      </w:r>
-      <w:r>
-        <w:t xml:space="preserve"> </w:t>
-      </w:r>
-      <w:r>
-        <w:t xml:space="preserve">“Algebra in Wonderland.”</w:t>
+        <w:t xml:space="preserve">Anderson, R. M., and R. M. May. 1979.</w:t>
+      </w:r>
+      <w:r>
+        <w:t xml:space="preserve"> </w:t>
+      </w:r>
+      <w:r>
+        <w:t xml:space="preserve">“Population Biology of Infectious Diseases: Part 1.”</w:t>
       </w:r>
       <w:r>
         <w:t xml:space="preserve"> </w:t>
@@ -11337,26 +11716,29 @@
           <w:iCs/>
           <w:i/>
         </w:rPr>
-        <w:t xml:space="preserve">New York Times</w:t>
-      </w:r>
-      <w:r>
-        <w:t xml:space="preserve">.</w:t>
+        <w:t xml:space="preserve">Nature</w:t>
+      </w:r>
+      <w:r>
+        <w:t xml:space="preserve"> </w:t>
+      </w:r>
+      <w:r>
+        <w:t xml:space="preserve">280: 361–67.</w:t>
       </w:r>
     </w:p>
     <w:bookmarkEnd w:id="167"/>
-    <w:bookmarkStart w:id="168" w:name="ref-bayley2009a"/>
+    <w:bookmarkStart w:id="168" w:name="ref-antonovics1984a"/>
     <w:p>
       <w:pPr>
         <w:pStyle w:val="Bibliography"/>
       </w:pPr>
       <w:r>
-        <w:t xml:space="preserve">———. n.d.b.</w:t>
-      </w:r>
-      <w:r>
-        <w:t xml:space="preserve"> </w:t>
-      </w:r>
-      <w:r>
-        <w:t xml:space="preserve">“Alice’s Adventures in Algebra: Wonderland Solved.”</w:t>
+        <w:t xml:space="preserve">Antonovics, J., and N. C. Ellstrand. 1984.</w:t>
+      </w:r>
+      <w:r>
+        <w:t xml:space="preserve"> </w:t>
+      </w:r>
+      <w:r>
+        <w:t xml:space="preserve">“Experimental Studies of the Evolutionary Significance of Sexual Reproduction. I. A Test of the Frequency-Dependent Selection Hypothesis.”</w:t>
       </w:r>
       <w:r>
         <w:t xml:space="preserve"> </w:t>
@@ -11366,20 +11748,29 @@
           <w:iCs/>
           <w:i/>
         </w:rPr>
-        <w:t xml:space="preserve">New Scientist</w:t>
-      </w:r>
-      <w:r>
-        <w:t xml:space="preserve">.</w:t>
+        <w:t xml:space="preserve">Evolution</w:t>
+      </w:r>
+      <w:r>
+        <w:t xml:space="preserve"> </w:t>
+      </w:r>
+      <w:r>
+        <w:t xml:space="preserve">38: 103–15.</w:t>
       </w:r>
     </w:p>
     <w:bookmarkEnd w:id="168"/>
-    <w:bookmarkStart w:id="169" w:name="ref-bell1982a"/>
+    <w:bookmarkStart w:id="169" w:name="ref-bayley2010a"/>
     <w:p>
       <w:pPr>
         <w:pStyle w:val="Bibliography"/>
       </w:pPr>
       <w:r>
-        <w:t xml:space="preserve">Bell, G. 1982.</w:t>
+        <w:t xml:space="preserve">Bayley, M. n.d.a.</w:t>
+      </w:r>
+      <w:r>
+        <w:t xml:space="preserve"> </w:t>
+      </w:r>
+      <w:r>
+        <w:t xml:space="preserve">“Algebra in Wonderland.”</w:t>
       </w:r>
       <w:r>
         <w:t xml:space="preserve"> </w:t>
@@ -11389,26 +11780,26 @@
           <w:iCs/>
           <w:i/>
         </w:rPr>
-        <w:t xml:space="preserve">The Masterpiece of Nature: The Evolution and Genetics of Sexuality</w:t>
-      </w:r>
-      <w:r>
-        <w:t xml:space="preserve">. Berkeley: University of California Press.</w:t>
+        <w:t xml:space="preserve">New York Times</w:t>
+      </w:r>
+      <w:r>
+        <w:t xml:space="preserve">.</w:t>
       </w:r>
     </w:p>
     <w:bookmarkEnd w:id="169"/>
-    <w:bookmarkStart w:id="170" w:name="ref-churchill1979a"/>
+    <w:bookmarkStart w:id="170" w:name="ref-bayley2009a"/>
     <w:p>
       <w:pPr>
         <w:pStyle w:val="Bibliography"/>
       </w:pPr>
       <w:r>
-        <w:t xml:space="preserve">Churchill, F. B. 1979.</w:t>
-      </w:r>
-      <w:r>
-        <w:t xml:space="preserve"> </w:t>
-      </w:r>
-      <w:r>
-        <w:t xml:space="preserve">“Sex and the Single Organism: Biological Theories of Sex in Mid Nineteenth Century.”</w:t>
+        <w:t xml:space="preserve">———. n.d.b.</w:t>
+      </w:r>
+      <w:r>
+        <w:t xml:space="preserve"> </w:t>
+      </w:r>
+      <w:r>
+        <w:t xml:space="preserve">“Alice’s Adventures in Algebra: Wonderland Solved.”</w:t>
       </w:r>
       <w:r>
         <w:t xml:space="preserve"> </w:t>
@@ -11418,29 +11809,20 @@
           <w:iCs/>
           <w:i/>
         </w:rPr>
-        <w:t xml:space="preserve">Studies in the History of Biology</w:t>
-      </w:r>
-      <w:r>
-        <w:t xml:space="preserve"> </w:t>
-      </w:r>
-      <w:r>
-        <w:t xml:space="preserve">3: 139–77.</w:t>
+        <w:t xml:space="preserve">New Scientist</w:t>
+      </w:r>
+      <w:r>
+        <w:t xml:space="preserve">.</w:t>
       </w:r>
     </w:p>
     <w:bookmarkEnd w:id="170"/>
-    <w:bookmarkStart w:id="172" w:name="ref-dagg2016a"/>
+    <w:bookmarkStart w:id="171" w:name="ref-bell1982a"/>
     <w:p>
       <w:pPr>
         <w:pStyle w:val="Bibliography"/>
       </w:pPr>
       <w:r>
-        <w:t xml:space="preserve">Dagg, Joachim. 2016.</w:t>
-      </w:r>
-      <w:r>
-        <w:t xml:space="preserve"> </w:t>
-      </w:r>
-      <w:r>
-        <w:t xml:space="preserve">“On Recognising the Paradox of Sex.”</w:t>
+        <w:t xml:space="preserve">Bell, G. 1982.</w:t>
       </w:r>
       <w:r>
         <w:t xml:space="preserve"> </w:t>
@@ -11450,6 +11832,255 @@
           <w:iCs/>
           <w:i/>
         </w:rPr>
+        <w:t xml:space="preserve">The Masterpiece of Nature: The Evolution and Genetics of Sexuality</w:t>
+      </w:r>
+      <w:r>
+        <w:t xml:space="preserve">. Berkeley: University of California Press.</w:t>
+      </w:r>
+    </w:p>
+    <w:bookmarkEnd w:id="171"/>
+    <w:bookmarkStart w:id="173" w:name="ref-bell2006a"/>
+    <w:p>
+      <w:pPr>
+        <w:pStyle w:val="Bibliography"/>
+      </w:pPr>
+      <w:r>
+        <w:t xml:space="preserve">Bell, T., R. P. Freckleton, and O. T. Lewis. 2006.</w:t>
+      </w:r>
+      <w:r>
+        <w:t xml:space="preserve"> </w:t>
+      </w:r>
+      <w:r>
+        <w:t xml:space="preserve">“Plant Pathogens Drive Density-Dependent Seedling Mortality in a Tropical Tree.”</w:t>
+      </w:r>
+      <w:r>
+        <w:t xml:space="preserve"> </w:t>
+      </w:r>
+      <w:r>
+        <w:rPr>
+          <w:iCs/>
+          <w:i/>
+        </w:rPr>
+        <w:t xml:space="preserve">Ecology Letters</w:t>
+      </w:r>
+      <w:r>
+        <w:t xml:space="preserve"> </w:t>
+      </w:r>
+      <w:r>
+        <w:t xml:space="preserve">9 (5): 569–74.</w:t>
+      </w:r>
+      <w:r>
+        <w:t xml:space="preserve"> </w:t>
+      </w:r>
+      <w:hyperlink r:id="rId172">
+        <w:r>
+          <w:rPr>
+            <w:rStyle w:val="Hyperlink"/>
+          </w:rPr>
+          <w:t xml:space="preserve">https://doi.org/10.1111/j.1461-0248.2006.00905.x</w:t>
+        </w:r>
+      </w:hyperlink>
+      <w:r>
+        <w:t xml:space="preserve">.</w:t>
+      </w:r>
+    </w:p>
+    <w:bookmarkEnd w:id="173"/>
+    <w:bookmarkStart w:id="174" w:name="ref-burt1987a"/>
+    <w:p>
+      <w:pPr>
+        <w:pStyle w:val="Bibliography"/>
+      </w:pPr>
+      <w:r>
+        <w:t xml:space="preserve">Burt, A., and G. Bell. 1987.</w:t>
+      </w:r>
+      <w:r>
+        <w:t xml:space="preserve"> </w:t>
+      </w:r>
+      <w:r>
+        <w:t xml:space="preserve">“Mammalian Chiasma Frequencies as a Test of Two Theories of Recombination.”</w:t>
+      </w:r>
+      <w:r>
+        <w:t xml:space="preserve"> </w:t>
+      </w:r>
+      <w:r>
+        <w:rPr>
+          <w:iCs/>
+          <w:i/>
+        </w:rPr>
+        <w:t xml:space="preserve">Nature</w:t>
+      </w:r>
+      <w:r>
+        <w:t xml:space="preserve"> </w:t>
+      </w:r>
+      <w:r>
+        <w:t xml:space="preserve">326: 803–5.</w:t>
+      </w:r>
+    </w:p>
+    <w:bookmarkEnd w:id="174"/>
+    <w:bookmarkStart w:id="176" w:name="ref-chamberlin1890a"/>
+    <w:p>
+      <w:pPr>
+        <w:pStyle w:val="Bibliography"/>
+      </w:pPr>
+      <w:r>
+        <w:t xml:space="preserve">Chamberlin, T. C. 1965.</w:t>
+      </w:r>
+      <w:r>
+        <w:t xml:space="preserve"> </w:t>
+      </w:r>
+      <w:r>
+        <w:t xml:space="preserve">“The Method of Multiple Working Hypotheses.”</w:t>
+      </w:r>
+      <w:r>
+        <w:t xml:space="preserve"> </w:t>
+      </w:r>
+      <w:r>
+        <w:rPr>
+          <w:iCs/>
+          <w:i/>
+        </w:rPr>
+        <w:t xml:space="preserve">Science</w:t>
+      </w:r>
+      <w:r>
+        <w:t xml:space="preserve"> </w:t>
+      </w:r>
+      <w:r>
+        <w:t xml:space="preserve">148 (3671): 754–59.</w:t>
+      </w:r>
+      <w:r>
+        <w:t xml:space="preserve"> </w:t>
+      </w:r>
+      <w:hyperlink r:id="rId175">
+        <w:r>
+          <w:rPr>
+            <w:rStyle w:val="Hyperlink"/>
+          </w:rPr>
+          <w:t xml:space="preserve">https://doi.org/10.1126/science.148.3671.754</w:t>
+        </w:r>
+      </w:hyperlink>
+      <w:r>
+        <w:t xml:space="preserve">.</w:t>
+      </w:r>
+    </w:p>
+    <w:bookmarkEnd w:id="176"/>
+    <w:bookmarkStart w:id="177" w:name="ref-churchill1979a"/>
+    <w:p>
+      <w:pPr>
+        <w:pStyle w:val="Bibliography"/>
+      </w:pPr>
+      <w:r>
+        <w:t xml:space="preserve">Churchill, F. B. 1979.</w:t>
+      </w:r>
+      <w:r>
+        <w:t xml:space="preserve"> </w:t>
+      </w:r>
+      <w:r>
+        <w:t xml:space="preserve">“Sex and the Single Organism: Biological Theories of Sex in Mid Nineteenth Century.”</w:t>
+      </w:r>
+      <w:r>
+        <w:t xml:space="preserve"> </w:t>
+      </w:r>
+      <w:r>
+        <w:rPr>
+          <w:iCs/>
+          <w:i/>
+        </w:rPr>
+        <w:t xml:space="preserve">Studies in the History of Biology</w:t>
+      </w:r>
+      <w:r>
+        <w:t xml:space="preserve"> </w:t>
+      </w:r>
+      <w:r>
+        <w:t xml:space="preserve">3: 139–77.</w:t>
+      </w:r>
+    </w:p>
+    <w:bookmarkEnd w:id="177"/>
+    <w:bookmarkStart w:id="178" w:name="ref-churchill1997a"/>
+    <w:p>
+      <w:pPr>
+        <w:pStyle w:val="Bibliography"/>
+      </w:pPr>
+      <w:r>
+        <w:t xml:space="preserve">———. 1997.</w:t>
+      </w:r>
+      <w:r>
+        <w:t xml:space="preserve"> </w:t>
+      </w:r>
+      <w:r>
+        <w:t xml:space="preserve">“Life Before Model Systems: General Zoology at August Weismann’s Institute.”</w:t>
+      </w:r>
+      <w:r>
+        <w:t xml:space="preserve"> </w:t>
+      </w:r>
+      <w:r>
+        <w:rPr>
+          <w:iCs/>
+          <w:i/>
+        </w:rPr>
+        <w:t xml:space="preserve">American Zoologist</w:t>
+      </w:r>
+      <w:r>
+        <w:t xml:space="preserve"> </w:t>
+      </w:r>
+      <w:r>
+        <w:t xml:space="preserve">37: 260–68.</w:t>
+      </w:r>
+    </w:p>
+    <w:bookmarkEnd w:id="178"/>
+    <w:bookmarkStart w:id="179" w:name="ref-clark1976a"/>
+    <w:p>
+      <w:pPr>
+        <w:pStyle w:val="Bibliography"/>
+      </w:pPr>
+      <w:r>
+        <w:t xml:space="preserve">Clark, W. C. 1976.</w:t>
+      </w:r>
+      <w:r>
+        <w:t xml:space="preserve"> </w:t>
+      </w:r>
+      <w:r>
+        <w:t xml:space="preserve">“The Environment and the Genotype in Polymorphism.”</w:t>
+      </w:r>
+      <w:r>
+        <w:t xml:space="preserve"> </w:t>
+      </w:r>
+      <w:r>
+        <w:rPr>
+          <w:iCs/>
+          <w:i/>
+        </w:rPr>
+        <w:t xml:space="preserve">Zoological Journal of the Linnean Society</w:t>
+      </w:r>
+      <w:r>
+        <w:t xml:space="preserve"> </w:t>
+      </w:r>
+      <w:r>
+        <w:t xml:space="preserve">58: 255–62.</w:t>
+      </w:r>
+    </w:p>
+    <w:bookmarkEnd w:id="179"/>
+    <w:bookmarkStart w:id="181" w:name="ref-dagg2016a"/>
+    <w:p>
+      <w:pPr>
+        <w:pStyle w:val="Bibliography"/>
+      </w:pPr>
+      <w:r>
+        <w:t xml:space="preserve">Dagg, Joachim. 2016.</w:t>
+      </w:r>
+      <w:r>
+        <w:t xml:space="preserve"> </w:t>
+      </w:r>
+      <w:r>
+        <w:t xml:space="preserve">“On Recognising the Paradox of Sex.”</w:t>
+      </w:r>
+      <w:r>
+        <w:t xml:space="preserve"> </w:t>
+      </w:r>
+      <w:r>
+        <w:rPr>
+          <w:iCs/>
+          <w:i/>
+        </w:rPr>
         <w:t xml:space="preserve">Philosophy and Theory in Biology</w:t>
       </w:r>
       <w:r>
@@ -11461,7 +12092,7 @@
       <w:r>
         <w:t xml:space="preserve"> </w:t>
       </w:r>
-      <w:hyperlink r:id="rId171">
+      <w:hyperlink r:id="rId180">
         <w:r>
           <w:rPr>
             <w:rStyle w:val="Hyperlink"/>
@@ -11473,8 +12104,8 @@
         <w:t xml:space="preserve">.</w:t>
       </w:r>
     </w:p>
-    <w:bookmarkEnd w:id="172"/>
-    <w:bookmarkStart w:id="174" w:name="ref-darwin1862a"/>
+    <w:bookmarkEnd w:id="181"/>
+    <w:bookmarkStart w:id="183" w:name="ref-darwin1862a"/>
     <w:p>
       <w:pPr>
         <w:pStyle w:val="Bibliography"/>
@@ -11507,7 +12138,7 @@
       <w:r>
         <w:t xml:space="preserve"> </w:t>
       </w:r>
-      <w:hyperlink r:id="rId173">
+      <w:hyperlink r:id="rId182">
         <w:r>
           <w:rPr>
             <w:rStyle w:val="Hyperlink"/>
@@ -11519,8 +12150,8 @@
         <w:t xml:space="preserve">.</w:t>
       </w:r>
     </w:p>
-    <w:bookmarkEnd w:id="174"/>
-    <w:bookmarkStart w:id="175" w:name="ref-darwin1868a"/>
+    <w:bookmarkEnd w:id="183"/>
+    <w:bookmarkStart w:id="184" w:name="ref-darwin1868a"/>
     <w:p>
       <w:pPr>
         <w:pStyle w:val="Bibliography"/>
@@ -11541,8 +12172,8 @@
         <w:t xml:space="preserve">London: John Murray.</w:t>
       </w:r>
     </w:p>
-    <w:bookmarkEnd w:id="175"/>
-    <w:bookmarkStart w:id="177" w:name="ref-darwin1860a"/>
+    <w:bookmarkEnd w:id="184"/>
+    <w:bookmarkStart w:id="186" w:name="ref-darwin1860a"/>
     <w:p>
       <w:pPr>
         <w:pStyle w:val="Bibliography"/>
@@ -11565,7 +12196,7 @@
       <w:r>
         <w:t xml:space="preserve"> </w:t>
       </w:r>
-      <w:hyperlink r:id="rId176">
+      <w:hyperlink r:id="rId185">
         <w:r>
           <w:rPr>
             <w:rStyle w:val="Hyperlink"/>
@@ -11577,20 +12208,20 @@
         <w:t xml:space="preserve">.</w:t>
       </w:r>
     </w:p>
-    <w:bookmarkEnd w:id="177"/>
-    <w:bookmarkStart w:id="178" w:name="ref-fisher1941a"/>
+    <w:bookmarkEnd w:id="186"/>
+    <w:bookmarkStart w:id="187" w:name="ref-elliott2007a"/>
     <w:p>
       <w:pPr>
         <w:pStyle w:val="Bibliography"/>
       </w:pPr>
       <w:r>
-        <w:t xml:space="preserve">Fisher, R. A. 1941.</w:t>
-      </w:r>
-      <w:r>
-        <w:t xml:space="preserve"> </w:t>
-      </w:r>
-      <w:r>
-        <w:t xml:space="preserve">“Average Excess and Average Effect of a Gene Substitution.”</w:t>
+        <w:t xml:space="preserve">Elliott, L. P., and B. W. Brook. 2007.</w:t>
+      </w:r>
+      <w:r>
+        <w:t xml:space="preserve"> </w:t>
+      </w:r>
+      <w:r>
+        <w:t xml:space="preserve">“Revisiting Chamberlin: Multiple Working Hypotheses for the 21st Century.”</w:t>
       </w:r>
       <w:r>
         <w:t xml:space="preserve"> </w:t>
@@ -11600,23 +12231,29 @@
           <w:iCs/>
           <w:i/>
         </w:rPr>
-        <w:t xml:space="preserve">Annals of Eugenics</w:t>
-      </w:r>
-      <w:r>
-        <w:t xml:space="preserve"> </w:t>
-      </w:r>
-      <w:r>
-        <w:t xml:space="preserve">11: 53–63.</w:t>
-      </w:r>
-    </w:p>
-    <w:bookmarkEnd w:id="178"/>
-    <w:bookmarkStart w:id="179" w:name="ref-ghiselin1974a"/>
+        <w:t xml:space="preserve">Bioscience</w:t>
+      </w:r>
+      <w:r>
+        <w:t xml:space="preserve"> </w:t>
+      </w:r>
+      <w:r>
+        <w:t xml:space="preserve">57: 608–14.</w:t>
+      </w:r>
+    </w:p>
+    <w:bookmarkEnd w:id="187"/>
+    <w:bookmarkStart w:id="188" w:name="ref-ellstrand1985a"/>
     <w:p>
       <w:pPr>
         <w:pStyle w:val="Bibliography"/>
       </w:pPr>
       <w:r>
-        <w:t xml:space="preserve">Ghiselin, M. T. 1974.</w:t>
+        <w:t xml:space="preserve">Ellstrand, N. C., and J. Antonovics. 1985.</w:t>
+      </w:r>
+      <w:r>
+        <w:t xml:space="preserve"> </w:t>
+      </w:r>
+      <w:r>
+        <w:t xml:space="preserve">“Experimental Studies of the Evolutionary Significance of Sexual Reproduction II. A Test of the Density-Dependent Selection Hypothesis.”</w:t>
       </w:r>
       <w:r>
         <w:t xml:space="preserve"> </w:t>
@@ -11626,26 +12263,29 @@
           <w:iCs/>
           <w:i/>
         </w:rPr>
-        <w:t xml:space="preserve">The Economy of Nature and the Evolution of Sex</w:t>
-      </w:r>
-      <w:r>
-        <w:t xml:space="preserve">. Berkeley: University of California Press.</w:t>
-      </w:r>
-    </w:p>
-    <w:bookmarkEnd w:id="179"/>
-    <w:bookmarkStart w:id="180" w:name="ref-glesener1978a"/>
+        <w:t xml:space="preserve">Evolution</w:t>
+      </w:r>
+      <w:r>
+        <w:t xml:space="preserve"> </w:t>
+      </w:r>
+      <w:r>
+        <w:t xml:space="preserve">39: 657–66.</w:t>
+      </w:r>
+    </w:p>
+    <w:bookmarkEnd w:id="188"/>
+    <w:bookmarkStart w:id="189" w:name="ref-fisher1941a"/>
     <w:p>
       <w:pPr>
         <w:pStyle w:val="Bibliography"/>
       </w:pPr>
       <w:r>
-        <w:t xml:space="preserve">Glesener, R. R., and D. Tilman. 1978.</w:t>
-      </w:r>
-      <w:r>
-        <w:t xml:space="preserve"> </w:t>
-      </w:r>
-      <w:r>
-        <w:t xml:space="preserve">“Sexuality and the Components of Environmental Uncertainty: Clues from Geographical Parthenogenesis in Terrestrial Animals.”</w:t>
+        <w:t xml:space="preserve">Fisher, R. A. 1941.</w:t>
+      </w:r>
+      <w:r>
+        <w:t xml:space="preserve"> </w:t>
+      </w:r>
+      <w:r>
+        <w:t xml:space="preserve">“Average Excess and Average Effect of a Gene Substitution.”</w:t>
       </w:r>
       <w:r>
         <w:t xml:space="preserve"> </w:t>
@@ -11655,35 +12295,29 @@
           <w:iCs/>
           <w:i/>
         </w:rPr>
-        <w:t xml:space="preserve">American Naturalist</w:t>
-      </w:r>
-      <w:r>
-        <w:t xml:space="preserve"> </w:t>
-      </w:r>
-      <w:r>
-        <w:t xml:space="preserve">112: 659–73.</w:t>
-      </w:r>
-    </w:p>
-    <w:bookmarkEnd w:id="180"/>
-    <w:bookmarkStart w:id="181" w:name="ref-hamilton1975a"/>
+        <w:t xml:space="preserve">Annals of Eugenics</w:t>
+      </w:r>
+      <w:r>
+        <w:t xml:space="preserve"> </w:t>
+      </w:r>
+      <w:r>
+        <w:t xml:space="preserve">11: 53–63.</w:t>
+      </w:r>
+    </w:p>
+    <w:bookmarkEnd w:id="189"/>
+    <w:bookmarkStart w:id="190" w:name="ref-gerritsen1980a"/>
     <w:p>
       <w:pPr>
         <w:pStyle w:val="Bibliography"/>
       </w:pPr>
       <w:r>
-        <w:t xml:space="preserve">Hamilton, W. D. 1975.</w:t>
-      </w:r>
-      <w:r>
-        <w:t xml:space="preserve"> </w:t>
-      </w:r>
-      <w:r>
-        <w:t xml:space="preserve">“Innate Social Aptitudes of Man: An Approach from Evolutionary Genetics.”</w:t>
-      </w:r>
-      <w:r>
-        <w:t xml:space="preserve"> </w:t>
-      </w:r>
-      <w:r>
-        <w:t xml:space="preserve">In</w:t>
+        <w:t xml:space="preserve">Gerritsen, J. 1980.</w:t>
+      </w:r>
+      <w:r>
+        <w:t xml:space="preserve"> </w:t>
+      </w:r>
+      <w:r>
+        <w:t xml:space="preserve">“Sex and Parthenogenesis in Sparse Populations.”</w:t>
       </w:r>
       <w:r>
         <w:t xml:space="preserve"> </w:t>
@@ -11693,20 +12327,23 @@
           <w:iCs/>
           <w:i/>
         </w:rPr>
-        <w:t xml:space="preserve">Biosocial Anthropology</w:t>
-      </w:r>
-      <w:r>
-        <w:t xml:space="preserve">, edited by R. Fox, 133–53. London: Malaby Press.</w:t>
-      </w:r>
-    </w:p>
-    <w:bookmarkEnd w:id="181"/>
-    <w:bookmarkStart w:id="182" w:name="ref-hamilton2001a"/>
+        <w:t xml:space="preserve">American Naturalist</w:t>
+      </w:r>
+      <w:r>
+        <w:t xml:space="preserve"> </w:t>
+      </w:r>
+      <w:r>
+        <w:t xml:space="preserve">115: 718–42.</w:t>
+      </w:r>
+    </w:p>
+    <w:bookmarkEnd w:id="190"/>
+    <w:bookmarkStart w:id="191" w:name="ref-ghiselin1974a"/>
     <w:p>
       <w:pPr>
         <w:pStyle w:val="Bibliography"/>
       </w:pPr>
       <w:r>
-        <w:t xml:space="preserve">———. 2001.</w:t>
+        <w:t xml:space="preserve">Ghiselin, M. T. 1974.</w:t>
       </w:r>
       <w:r>
         <w:t xml:space="preserve"> </w:t>
@@ -11716,26 +12353,26 @@
           <w:iCs/>
           <w:i/>
         </w:rPr>
-        <w:t xml:space="preserve">Narrow Roads of Gene Land</w:t>
-      </w:r>
-      <w:r>
-        <w:t xml:space="preserve">. Vol. 2. Oxford University Press.</w:t>
-      </w:r>
-    </w:p>
-    <w:bookmarkEnd w:id="182"/>
-    <w:bookmarkStart w:id="183" w:name="ref-jaenike1978a"/>
+        <w:t xml:space="preserve">The Economy of Nature and the Evolution of Sex</w:t>
+      </w:r>
+      <w:r>
+        <w:t xml:space="preserve">. Berkeley: University of California Press.</w:t>
+      </w:r>
+    </w:p>
+    <w:bookmarkEnd w:id="191"/>
+    <w:bookmarkStart w:id="192" w:name="ref-gibson2016a"/>
     <w:p>
       <w:pPr>
         <w:pStyle w:val="Bibliography"/>
       </w:pPr>
       <w:r>
-        <w:t xml:space="preserve">Jaenike, J. 1978.</w:t>
-      </w:r>
-      <w:r>
-        <w:t xml:space="preserve"> </w:t>
-      </w:r>
-      <w:r>
-        <w:t xml:space="preserve">“A Hypothesis to Account for the Maintenance of Sex Within Populations.”</w:t>
+        <w:t xml:space="preserve">Gibson, A. K., J. Jokela, and C. M. Lively. 2016.</w:t>
+      </w:r>
+      <w:r>
+        <w:t xml:space="preserve"> </w:t>
+      </w:r>
+      <w:r>
+        <w:t xml:space="preserve">“Fine-Scale Spatial Covariation Between Infection Prevalence and Susceptibility in a Natural Population.”</w:t>
       </w:r>
       <w:r>
         <w:t xml:space="preserve"> </w:t>
@@ -11745,29 +12382,29 @@
           <w:iCs/>
           <w:i/>
         </w:rPr>
-        <w:t xml:space="preserve">Evolutionary Theory</w:t>
-      </w:r>
-      <w:r>
-        <w:t xml:space="preserve"> </w:t>
-      </w:r>
-      <w:r>
-        <w:t xml:space="preserve">3: 191–94.</w:t>
-      </w:r>
-    </w:p>
-    <w:bookmarkEnd w:id="183"/>
-    <w:bookmarkStart w:id="184" w:name="ref-kondrashov1993a"/>
+        <w:t xml:space="preserve">American Naturalist</w:t>
+      </w:r>
+      <w:r>
+        <w:t xml:space="preserve"> </w:t>
+      </w:r>
+      <w:r>
+        <w:t xml:space="preserve">188: 1–14.</w:t>
+      </w:r>
+    </w:p>
+    <w:bookmarkEnd w:id="192"/>
+    <w:bookmarkStart w:id="193" w:name="ref-glesener1978a"/>
     <w:p>
       <w:pPr>
         <w:pStyle w:val="Bibliography"/>
       </w:pPr>
       <w:r>
-        <w:t xml:space="preserve">Kondrashov, A. S. 1993.</w:t>
-      </w:r>
-      <w:r>
-        <w:t xml:space="preserve"> </w:t>
-      </w:r>
-      <w:r>
-        <w:t xml:space="preserve">“Classification of Hypotheses on the Advantage of Amphimixis.”</w:t>
+        <w:t xml:space="preserve">Glesener, R. R., and D. Tilman. 1978.</w:t>
+      </w:r>
+      <w:r>
+        <w:t xml:space="preserve"> </w:t>
+      </w:r>
+      <w:r>
+        <w:t xml:space="preserve">“Sexuality and the Components of Environmental Uncertainty: Clues from Geographical Parthenogenesis in Terrestrial Animals.”</w:t>
       </w:r>
       <w:r>
         <w:t xml:space="preserve"> </w:t>
@@ -11777,23 +12414,29 @@
           <w:iCs/>
           <w:i/>
         </w:rPr>
-        <w:t xml:space="preserve">Journal of Heredity</w:t>
-      </w:r>
-      <w:r>
-        <w:t xml:space="preserve"> </w:t>
-      </w:r>
-      <w:r>
-        <w:t xml:space="preserve">84: 372–87.</w:t>
-      </w:r>
-    </w:p>
-    <w:bookmarkEnd w:id="184"/>
-    <w:bookmarkStart w:id="185" w:name="ref-kuhn1970a"/>
+        <w:t xml:space="preserve">American Naturalist</w:t>
+      </w:r>
+      <w:r>
+        <w:t xml:space="preserve"> </w:t>
+      </w:r>
+      <w:r>
+        <w:t xml:space="preserve">112: 659–73.</w:t>
+      </w:r>
+    </w:p>
+    <w:bookmarkEnd w:id="193"/>
+    <w:bookmarkStart w:id="194" w:name="ref-gould1991a"/>
     <w:p>
       <w:pPr>
         <w:pStyle w:val="Bibliography"/>
       </w:pPr>
       <w:r>
-        <w:t xml:space="preserve">Kuhn, T. S. 1970.</w:t>
+        <w:t xml:space="preserve">Gould, S. J. 1991.</w:t>
+      </w:r>
+      <w:r>
+        <w:t xml:space="preserve"> </w:t>
+      </w:r>
+      <w:r>
+        <w:t xml:space="preserve">“The Smoking Gun of Eugenics.”</w:t>
       </w:r>
       <w:r>
         <w:t xml:space="preserve"> </w:t>
@@ -11803,26 +12446,35 @@
           <w:iCs/>
           <w:i/>
         </w:rPr>
-        <w:t xml:space="preserve">The Structure of Scientific Revolutions</w:t>
-      </w:r>
-      <w:r>
-        <w:t xml:space="preserve">. 2nd ed. University of Chicago Press.</w:t>
-      </w:r>
-    </w:p>
-    <w:bookmarkEnd w:id="185"/>
-    <w:bookmarkStart w:id="186" w:name="ref-lehtonen2012a"/>
+        <w:t xml:space="preserve">Natural History</w:t>
+      </w:r>
+      <w:r>
+        <w:t xml:space="preserve"> </w:t>
+      </w:r>
+      <w:r>
+        <w:t xml:space="preserve">100: 8–17.</w:t>
+      </w:r>
+    </w:p>
+    <w:bookmarkEnd w:id="194"/>
+    <w:bookmarkStart w:id="195" w:name="ref-hamilton1975a"/>
     <w:p>
       <w:pPr>
         <w:pStyle w:val="Bibliography"/>
       </w:pPr>
       <w:r>
-        <w:t xml:space="preserve">Lehtonen, J., M. D. Jennions, and H. Kokko. 2012.</w:t>
-      </w:r>
-      <w:r>
-        <w:t xml:space="preserve"> </w:t>
-      </w:r>
-      <w:r>
-        <w:t xml:space="preserve">“The Many Costs of Sex.”</w:t>
+        <w:t xml:space="preserve">Hamilton, W. D. 1975.</w:t>
+      </w:r>
+      <w:r>
+        <w:t xml:space="preserve"> </w:t>
+      </w:r>
+      <w:r>
+        <w:t xml:space="preserve">“Innate Social Aptitudes of Man: An Approach from Evolutionary Genetics.”</w:t>
+      </w:r>
+      <w:r>
+        <w:t xml:space="preserve"> </w:t>
+      </w:r>
+      <w:r>
+        <w:t xml:space="preserve">In</w:t>
       </w:r>
       <w:r>
         <w:t xml:space="preserve"> </w:t>
@@ -11832,29 +12484,20 @@
           <w:iCs/>
           <w:i/>
         </w:rPr>
-        <w:t xml:space="preserve">Trends in Ecology &amp; Evolution</w:t>
-      </w:r>
-      <w:r>
-        <w:t xml:space="preserve"> </w:t>
-      </w:r>
-      <w:r>
-        <w:t xml:space="preserve">27: 172–78.</w:t>
-      </w:r>
-    </w:p>
-    <w:bookmarkEnd w:id="186"/>
-    <w:bookmarkStart w:id="187" w:name="ref-levene1953a"/>
+        <w:t xml:space="preserve">Biosocial Anthropology</w:t>
+      </w:r>
+      <w:r>
+        <w:t xml:space="preserve">, edited by R. Fox, 133–53. London: Malaby Press.</w:t>
+      </w:r>
+    </w:p>
+    <w:bookmarkEnd w:id="195"/>
+    <w:bookmarkStart w:id="196" w:name="ref-hamilton2001a"/>
     <w:p>
       <w:pPr>
         <w:pStyle w:val="Bibliography"/>
       </w:pPr>
       <w:r>
-        <w:t xml:space="preserve">Levene, H. 1953.</w:t>
-      </w:r>
-      <w:r>
-        <w:t xml:space="preserve"> </w:t>
-      </w:r>
-      <w:r>
-        <w:t xml:space="preserve">“Genetic Equilibrium When More Than One Ecological Niche Is Available.”</w:t>
+        <w:t xml:space="preserve">———. 2001.</w:t>
       </w:r>
       <w:r>
         <w:t xml:space="preserve"> </w:t>
@@ -11864,29 +12507,26 @@
           <w:iCs/>
           <w:i/>
         </w:rPr>
-        <w:t xml:space="preserve">American Naturalist</w:t>
-      </w:r>
-      <w:r>
-        <w:t xml:space="preserve"> </w:t>
-      </w:r>
-      <w:r>
-        <w:t xml:space="preserve">87: 331–33.</w:t>
-      </w:r>
-    </w:p>
-    <w:bookmarkEnd w:id="187"/>
-    <w:bookmarkStart w:id="188" w:name="ref-levin1975a"/>
+        <w:t xml:space="preserve">Narrow Roads of Gene Land</w:t>
+      </w:r>
+      <w:r>
+        <w:t xml:space="preserve">. Vol. 2. Oxford University Press.</w:t>
+      </w:r>
+    </w:p>
+    <w:bookmarkEnd w:id="196"/>
+    <w:bookmarkStart w:id="197" w:name="ref-hazel2004a"/>
     <w:p>
       <w:pPr>
         <w:pStyle w:val="Bibliography"/>
       </w:pPr>
       <w:r>
-        <w:t xml:space="preserve">Levin, D. A. 1975.</w:t>
-      </w:r>
-      <w:r>
-        <w:t xml:space="preserve"> </w:t>
-      </w:r>
-      <w:r>
-        <w:t xml:space="preserve">“Pest Pressure and Recombination Systems in Plants.”</w:t>
+        <w:t xml:space="preserve">Hazel, W., R. Smock, and C. M. Lively. 2004.</w:t>
+      </w:r>
+      <w:r>
+        <w:t xml:space="preserve"> </w:t>
+      </w:r>
+      <w:r>
+        <w:t xml:space="preserve">“The Ecological Genetics of Conditional Strategies.”</w:t>
       </w:r>
       <w:r>
         <w:t xml:space="preserve"> </w:t>
@@ -11902,29 +12542,23 @@
         <w:t xml:space="preserve"> </w:t>
       </w:r>
       <w:r>
-        <w:t xml:space="preserve">109: 437–51.</w:t>
-      </w:r>
-    </w:p>
-    <w:bookmarkEnd w:id="188"/>
-    <w:bookmarkStart w:id="190" w:name="ref-lewontin1971a"/>
+        <w:t xml:space="preserve">163: 888–900.</w:t>
+      </w:r>
+    </w:p>
+    <w:bookmarkEnd w:id="197"/>
+    <w:bookmarkStart w:id="198" w:name="ref-jaenike1978a"/>
     <w:p>
       <w:pPr>
         <w:pStyle w:val="Bibliography"/>
       </w:pPr>
       <w:r>
-        <w:t xml:space="preserve">Lewontin, R. C. 1971.</w:t>
-      </w:r>
-      <w:r>
-        <w:t xml:space="preserve"> </w:t>
-      </w:r>
-      <w:r>
-        <w:t xml:space="preserve">“The Effect of Genetic Linkage on the Mean Fitness of a Population.”</w:t>
-      </w:r>
-      <w:r>
-        <w:t xml:space="preserve"> </w:t>
-      </w:r>
-      <w:r>
-        <w:t xml:space="preserve">In</w:t>
+        <w:t xml:space="preserve">Jaenike, J. 1978.</w:t>
+      </w:r>
+      <w:r>
+        <w:t xml:space="preserve"> </w:t>
+      </w:r>
+      <w:r>
+        <w:t xml:space="preserve">“A Hypothesis to Account for the Maintenance of Sex Within Populations.”</w:t>
       </w:r>
       <w:r>
         <w:t xml:space="preserve"> </w:t>
@@ -11934,6 +12568,494 @@
           <w:iCs/>
           <w:i/>
         </w:rPr>
+        <w:t xml:space="preserve">Evolutionary Theory</w:t>
+      </w:r>
+      <w:r>
+        <w:t xml:space="preserve"> </w:t>
+      </w:r>
+      <w:r>
+        <w:t xml:space="preserve">3: 191–94.</w:t>
+      </w:r>
+    </w:p>
+    <w:bookmarkEnd w:id="198"/>
+    <w:bookmarkStart w:id="200" w:name="ref-kelley1993a"/>
+    <w:p>
+      <w:pPr>
+        <w:pStyle w:val="Bibliography"/>
+      </w:pPr>
+      <w:r>
+        <w:t xml:space="preserve">Kelley, Steven E. 1993.</w:t>
+      </w:r>
+      <w:r>
+        <w:t xml:space="preserve"> </w:t>
+      </w:r>
+      <w:r>
+        <w:t xml:space="preserve">“Viruses and the Advantage of Sex in Anthoxanthum Odoratum: A Review.”</w:t>
+      </w:r>
+      <w:r>
+        <w:t xml:space="preserve"> </w:t>
+      </w:r>
+      <w:r>
+        <w:rPr>
+          <w:iCs/>
+          <w:i/>
+        </w:rPr>
+        <w:t xml:space="preserve">Plant Species Biology</w:t>
+      </w:r>
+      <w:r>
+        <w:t xml:space="preserve"> </w:t>
+      </w:r>
+      <w:r>
+        <w:t xml:space="preserve">8 (2-3): 217–23.</w:t>
+      </w:r>
+      <w:r>
+        <w:t xml:space="preserve"> </w:t>
+      </w:r>
+      <w:hyperlink r:id="rId199">
+        <w:r>
+          <w:rPr>
+            <w:rStyle w:val="Hyperlink"/>
+          </w:rPr>
+          <w:t xml:space="preserve">https://doi.org/10.1111/j.1442-1984.1993.tb00072.x</w:t>
+        </w:r>
+      </w:hyperlink>
+      <w:r>
+        <w:t xml:space="preserve">.</w:t>
+      </w:r>
+    </w:p>
+    <w:bookmarkEnd w:id="200"/>
+    <w:bookmarkStart w:id="201" w:name="ref-kelley1988a"/>
+    <w:p>
+      <w:pPr>
+        <w:pStyle w:val="Bibliography"/>
+      </w:pPr>
+      <w:r>
+        <w:t xml:space="preserve">Kelley, Steven E., J. Antonovics, and J. Schmitt. 1988.</w:t>
+      </w:r>
+      <w:r>
+        <w:t xml:space="preserve"> </w:t>
+      </w:r>
+      <w:r>
+        <w:t xml:space="preserve">“A Test of the Short-Term Advantage of Sexual Reproduction.”</w:t>
+      </w:r>
+      <w:r>
+        <w:t xml:space="preserve"> </w:t>
+      </w:r>
+      <w:r>
+        <w:rPr>
+          <w:iCs/>
+          <w:i/>
+        </w:rPr>
+        <w:t xml:space="preserve">Nature</w:t>
+      </w:r>
+      <w:r>
+        <w:t xml:space="preserve"> </w:t>
+      </w:r>
+      <w:r>
+        <w:t xml:space="preserve">331: 714–16.</w:t>
+      </w:r>
+    </w:p>
+    <w:bookmarkEnd w:id="201"/>
+    <w:bookmarkStart w:id="203" w:name="ref-kelley1994a"/>
+    <w:p>
+      <w:pPr>
+        <w:pStyle w:val="Bibliography"/>
+      </w:pPr>
+      <w:r>
+        <w:t xml:space="preserve">Kelley, Steven E., J. Shykoff, William Donald Hamilton, and Jonathan Charles Howard. 1994.</w:t>
+      </w:r>
+      <w:r>
+        <w:t xml:space="preserve"> </w:t>
+      </w:r>
+      <w:r>
+        <w:t xml:space="preserve">“Viral Pathogens and the Advantage of Sex in the Perennial Grass</w:t>
+      </w:r>
+      <w:r>
+        <w:t xml:space="preserve"> </w:t>
+      </w:r>
+      <w:r>
+        <w:rPr>
+          <w:iCs/>
+          <w:i/>
+        </w:rPr>
+        <w:t xml:space="preserve">Anthoxanthum Odoratum</w:t>
+      </w:r>
+      <w:r>
+        <w:t xml:space="preserve">.”</w:t>
+      </w:r>
+      <w:r>
+        <w:t xml:space="preserve"> </w:t>
+      </w:r>
+      <w:r>
+        <w:rPr>
+          <w:iCs/>
+          <w:i/>
+        </w:rPr>
+        <w:t xml:space="preserve">Philosophical Transactions of the Royal Society of London. Series B: Biological Sciences</w:t>
+      </w:r>
+      <w:r>
+        <w:t xml:space="preserve"> </w:t>
+      </w:r>
+      <w:r>
+        <w:t xml:space="preserve">346 (1317): 295–302.</w:t>
+      </w:r>
+      <w:r>
+        <w:t xml:space="preserve"> </w:t>
+      </w:r>
+      <w:hyperlink r:id="rId202">
+        <w:r>
+          <w:rPr>
+            <w:rStyle w:val="Hyperlink"/>
+          </w:rPr>
+          <w:t xml:space="preserve">https://doi.org/10.1098/rstb.1994.0146</w:t>
+        </w:r>
+      </w:hyperlink>
+      <w:r>
+        <w:t xml:space="preserve">.</w:t>
+      </w:r>
+    </w:p>
+    <w:bookmarkEnd w:id="203"/>
+    <w:bookmarkStart w:id="204" w:name="ref-kondrashov1993a"/>
+    <w:p>
+      <w:pPr>
+        <w:pStyle w:val="Bibliography"/>
+      </w:pPr>
+      <w:r>
+        <w:t xml:space="preserve">Kondrashov, A. S. 1993.</w:t>
+      </w:r>
+      <w:r>
+        <w:t xml:space="preserve"> </w:t>
+      </w:r>
+      <w:r>
+        <w:t xml:space="preserve">“Classification of Hypotheses on the Advantage of Amphimixis.”</w:t>
+      </w:r>
+      <w:r>
+        <w:t xml:space="preserve"> </w:t>
+      </w:r>
+      <w:r>
+        <w:rPr>
+          <w:iCs/>
+          <w:i/>
+        </w:rPr>
+        <w:t xml:space="preserve">Journal of Heredity</w:t>
+      </w:r>
+      <w:r>
+        <w:t xml:space="preserve"> </w:t>
+      </w:r>
+      <w:r>
+        <w:t xml:space="preserve">84: 372–87.</w:t>
+      </w:r>
+    </w:p>
+    <w:bookmarkEnd w:id="204"/>
+    <w:bookmarkStart w:id="205" w:name="ref-kuhn1970a"/>
+    <w:p>
+      <w:pPr>
+        <w:pStyle w:val="Bibliography"/>
+      </w:pPr>
+      <w:r>
+        <w:t xml:space="preserve">Kuhn, T. S. 1970.</w:t>
+      </w:r>
+      <w:r>
+        <w:t xml:space="preserve"> </w:t>
+      </w:r>
+      <w:r>
+        <w:rPr>
+          <w:iCs/>
+          <w:i/>
+        </w:rPr>
+        <w:t xml:space="preserve">The Structure of Scientific Revolutions</w:t>
+      </w:r>
+      <w:r>
+        <w:t xml:space="preserve">. 2nd ed. University of Chicago Press.</w:t>
+      </w:r>
+    </w:p>
+    <w:bookmarkEnd w:id="205"/>
+    <w:bookmarkStart w:id="206" w:name="ref-lehtonen2012a"/>
+    <w:p>
+      <w:pPr>
+        <w:pStyle w:val="Bibliography"/>
+      </w:pPr>
+      <w:r>
+        <w:t xml:space="preserve">Lehtonen, J., M. D. Jennions, and H. Kokko. 2012.</w:t>
+      </w:r>
+      <w:r>
+        <w:t xml:space="preserve"> </w:t>
+      </w:r>
+      <w:r>
+        <w:t xml:space="preserve">“The Many Costs of Sex.”</w:t>
+      </w:r>
+      <w:r>
+        <w:t xml:space="preserve"> </w:t>
+      </w:r>
+      <w:r>
+        <w:rPr>
+          <w:iCs/>
+          <w:i/>
+        </w:rPr>
+        <w:t xml:space="preserve">Trends in Ecology &amp; Evolution</w:t>
+      </w:r>
+      <w:r>
+        <w:t xml:space="preserve"> </w:t>
+      </w:r>
+      <w:r>
+        <w:t xml:space="preserve">27: 172–78.</w:t>
+      </w:r>
+    </w:p>
+    <w:bookmarkEnd w:id="206"/>
+    <w:bookmarkStart w:id="207" w:name="ref-levene1953a"/>
+    <w:p>
+      <w:pPr>
+        <w:pStyle w:val="Bibliography"/>
+      </w:pPr>
+      <w:r>
+        <w:t xml:space="preserve">Levene, H. 1953.</w:t>
+      </w:r>
+      <w:r>
+        <w:t xml:space="preserve"> </w:t>
+      </w:r>
+      <w:r>
+        <w:t xml:space="preserve">“Genetic Equilibrium When More Than One Ecological Niche Is Available.”</w:t>
+      </w:r>
+      <w:r>
+        <w:t xml:space="preserve"> </w:t>
+      </w:r>
+      <w:r>
+        <w:rPr>
+          <w:iCs/>
+          <w:i/>
+        </w:rPr>
+        <w:t xml:space="preserve">American Naturalist</w:t>
+      </w:r>
+      <w:r>
+        <w:t xml:space="preserve"> </w:t>
+      </w:r>
+      <w:r>
+        <w:t xml:space="preserve">87: 331–33.</w:t>
+      </w:r>
+    </w:p>
+    <w:bookmarkEnd w:id="207"/>
+    <w:bookmarkStart w:id="208" w:name="ref-levin1975a"/>
+    <w:p>
+      <w:pPr>
+        <w:pStyle w:val="Bibliography"/>
+      </w:pPr>
+      <w:r>
+        <w:t xml:space="preserve">Levin, D. A. 1975.</w:t>
+      </w:r>
+      <w:r>
+        <w:t xml:space="preserve"> </w:t>
+      </w:r>
+      <w:r>
+        <w:t xml:space="preserve">“Pest Pressure and Recombination Systems in Plants.”</w:t>
+      </w:r>
+      <w:r>
+        <w:t xml:space="preserve"> </w:t>
+      </w:r>
+      <w:r>
+        <w:rPr>
+          <w:iCs/>
+          <w:i/>
+        </w:rPr>
+        <w:t xml:space="preserve">American Naturalist</w:t>
+      </w:r>
+      <w:r>
+        <w:t xml:space="preserve"> </w:t>
+      </w:r>
+      <w:r>
+        <w:t xml:space="preserve">109: 437–51.</w:t>
+      </w:r>
+    </w:p>
+    <w:bookmarkEnd w:id="208"/>
+    <w:bookmarkStart w:id="209" w:name="ref-levins1966a"/>
+    <w:p>
+      <w:pPr>
+        <w:pStyle w:val="Bibliography"/>
+      </w:pPr>
+      <w:r>
+        <w:t xml:space="preserve">Levins, R. 1966.</w:t>
+      </w:r>
+      <w:r>
+        <w:t xml:space="preserve"> </w:t>
+      </w:r>
+      <w:r>
+        <w:t xml:space="preserve">“The Strategy of Model Building in Population Biology.”</w:t>
+      </w:r>
+      <w:r>
+        <w:t xml:space="preserve"> </w:t>
+      </w:r>
+      <w:r>
+        <w:rPr>
+          <w:iCs/>
+          <w:i/>
+        </w:rPr>
+        <w:t xml:space="preserve">American Scientist</w:t>
+      </w:r>
+      <w:r>
+        <w:t xml:space="preserve"> </w:t>
+      </w:r>
+      <w:r>
+        <w:t xml:space="preserve">54: 421–31.</w:t>
+      </w:r>
+    </w:p>
+    <w:bookmarkEnd w:id="209"/>
+    <w:bookmarkStart w:id="210" w:name="ref-levinton1988a"/>
+    <w:p>
+      <w:pPr>
+        <w:pStyle w:val="Bibliography"/>
+      </w:pPr>
+      <w:r>
+        <w:t xml:space="preserve">Levinton, J. 1988.</w:t>
+      </w:r>
+      <w:r>
+        <w:t xml:space="preserve"> </w:t>
+      </w:r>
+      <w:r>
+        <w:rPr>
+          <w:iCs/>
+          <w:i/>
+        </w:rPr>
+        <w:t xml:space="preserve">Genetics, Paleontology, and Macroevolution</w:t>
+      </w:r>
+      <w:r>
+        <w:t xml:space="preserve">. Cambridge University Press.</w:t>
+      </w:r>
+    </w:p>
+    <w:bookmarkEnd w:id="210"/>
+    <w:bookmarkStart w:id="212" w:name="ref-levri2000a"/>
+    <w:p>
+      <w:pPr>
+        <w:pStyle w:val="Bibliography"/>
+      </w:pPr>
+      <w:r>
+        <w:t xml:space="preserve">Levri, E. P., and L. M. Fisher. 2000.</w:t>
+      </w:r>
+      <w:r>
+        <w:t xml:space="preserve"> </w:t>
+      </w:r>
+      <w:r>
+        <w:t xml:space="preserve">“The Effect of a Trematode Parasite (Microphallus Sp.) on the Response of the Freshwater Snail</w:t>
+      </w:r>
+      <w:r>
+        <w:t xml:space="preserve"> </w:t>
+      </w:r>
+      <w:r>
+        <w:rPr>
+          <w:iCs/>
+          <w:i/>
+        </w:rPr>
+        <w:t xml:space="preserve">Potamopyrgus Antipodarum</w:t>
+      </w:r>
+      <w:r>
+        <w:t xml:space="preserve"> </w:t>
+      </w:r>
+      <w:r>
+        <w:t xml:space="preserve">to Light and Gravity.”</w:t>
+      </w:r>
+      <w:r>
+        <w:t xml:space="preserve"> </w:t>
+      </w:r>
+      <w:r>
+        <w:rPr>
+          <w:iCs/>
+          <w:i/>
+        </w:rPr>
+        <w:t xml:space="preserve">Behaviour</w:t>
+      </w:r>
+      <w:r>
+        <w:t xml:space="preserve"> </w:t>
+      </w:r>
+      <w:r>
+        <w:t xml:space="preserve">137 (9): 1141–51.</w:t>
+      </w:r>
+      <w:r>
+        <w:t xml:space="preserve"> </w:t>
+      </w:r>
+      <w:hyperlink r:id="rId211">
+        <w:r>
+          <w:rPr>
+            <w:rStyle w:val="Hyperlink"/>
+          </w:rPr>
+          <w:t xml:space="preserve">https://doi.org/10.1163/156853900502565</w:t>
+        </w:r>
+      </w:hyperlink>
+      <w:r>
+        <w:t xml:space="preserve">.</w:t>
+      </w:r>
+    </w:p>
+    <w:bookmarkEnd w:id="212"/>
+    <w:bookmarkStart w:id="213" w:name="ref-levri1996a"/>
+    <w:p>
+      <w:pPr>
+        <w:pStyle w:val="Bibliography"/>
+      </w:pPr>
+      <w:r>
+        <w:t xml:space="preserve">Levri, E. P., and C. M. Lively. 1996.</w:t>
+      </w:r>
+      <w:r>
+        <w:t xml:space="preserve"> </w:t>
+      </w:r>
+      <w:r>
+        <w:t xml:space="preserve">“The Effects of Size, Reproductive Condition, and Parasitism on Foraging Behaviour in a Freshwater Snail,</w:t>
+      </w:r>
+      <w:r>
+        <w:t xml:space="preserve"> </w:t>
+      </w:r>
+      <w:r>
+        <w:rPr>
+          <w:iCs/>
+          <w:i/>
+        </w:rPr>
+        <w:t xml:space="preserve">Potamopyrgus Antipodarum</w:t>
+      </w:r>
+      <w:r>
+        <w:t xml:space="preserve">.”</w:t>
+      </w:r>
+      <w:r>
+        <w:t xml:space="preserve"> </w:t>
+      </w:r>
+      <w:r>
+        <w:rPr>
+          <w:iCs/>
+          <w:i/>
+        </w:rPr>
+        <w:t xml:space="preserve">Animal Behaviour</w:t>
+      </w:r>
+      <w:r>
+        <w:t xml:space="preserve"> </w:t>
+      </w:r>
+      <w:r>
+        <w:t xml:space="preserve">51: 891–901.</w:t>
+      </w:r>
+    </w:p>
+    <w:bookmarkEnd w:id="213"/>
+    <w:bookmarkStart w:id="215" w:name="ref-lewontin1971a"/>
+    <w:p>
+      <w:pPr>
+        <w:pStyle w:val="Bibliography"/>
+      </w:pPr>
+      <w:r>
+        <w:t xml:space="preserve">Lewontin, R. C. 1971.</w:t>
+      </w:r>
+      <w:r>
+        <w:t xml:space="preserve"> </w:t>
+      </w:r>
+      <w:r>
+        <w:t xml:space="preserve">“The Effect of Genetic Linkage on the Mean Fitness of a Population.”</w:t>
+      </w:r>
+      <w:r>
+        <w:t xml:space="preserve"> </w:t>
+      </w:r>
+      <w:r>
+        <w:t xml:space="preserve">In</w:t>
+      </w:r>
+      <w:r>
+        <w:t xml:space="preserve"> </w:t>
+      </w:r>
+      <w:r>
+        <w:rPr>
+          <w:iCs/>
+          <w:i/>
+        </w:rPr>
         <w:t xml:space="preserve">Proceedings of the National Academy of Sciences of the United States of America</w:t>
       </w:r>
       <w:r>
@@ -11942,7 +13064,7 @@
       <w:r>
         <w:t xml:space="preserve"> </w:t>
       </w:r>
-      <w:hyperlink r:id="rId189">
+      <w:hyperlink r:id="rId214">
         <w:r>
           <w:rPr>
             <w:rStyle w:val="Hyperlink"/>
@@ -11954,14 +13076,14 @@
         <w:t xml:space="preserve">.</w:t>
       </w:r>
     </w:p>
-    <w:bookmarkEnd w:id="190"/>
-    <w:bookmarkStart w:id="191" w:name="ref-lively1986a"/>
+    <w:bookmarkEnd w:id="215"/>
+    <w:bookmarkStart w:id="216" w:name="ref-lively1986a"/>
     <w:p>
       <w:pPr>
         <w:pStyle w:val="Bibliography"/>
       </w:pPr>
       <w:r>
-        <w:t xml:space="preserve">Lively, C. M. 1986.</w:t>
+        <w:t xml:space="preserve">Lively, C. M. 1986a.</w:t>
       </w:r>
       <w:r>
         <w:t xml:space="preserve"> </w:t>
@@ -11986,20 +13108,20 @@
         <w:t xml:space="preserve">128: 561–72.</w:t>
       </w:r>
     </w:p>
-    <w:bookmarkEnd w:id="191"/>
-    <w:bookmarkStart w:id="192" w:name="ref-lively1996a"/>
+    <w:bookmarkEnd w:id="216"/>
+    <w:bookmarkStart w:id="217" w:name="ref-lively1986b"/>
     <w:p>
       <w:pPr>
         <w:pStyle w:val="Bibliography"/>
       </w:pPr>
       <w:r>
-        <w:t xml:space="preserve">———. 1996.</w:t>
-      </w:r>
-      <w:r>
-        <w:t xml:space="preserve"> </w:t>
-      </w:r>
-      <w:r>
-        <w:t xml:space="preserve">“Host-Parasite Coevolution and Sex.”</w:t>
+        <w:t xml:space="preserve">———. 1986b.</w:t>
+      </w:r>
+      <w:r>
+        <w:t xml:space="preserve"> </w:t>
+      </w:r>
+      <w:r>
+        <w:t xml:space="preserve">“Competition, Comparative Life Histories, and Maintenance of Shell Dimorphism in a Barnacle.”</w:t>
       </w:r>
       <w:r>
         <w:t xml:space="preserve"> </w:t>
@@ -12009,29 +13131,29 @@
           <w:iCs/>
           <w:i/>
         </w:rPr>
-        <w:t xml:space="preserve">Bioscience</w:t>
-      </w:r>
-      <w:r>
-        <w:t xml:space="preserve"> </w:t>
-      </w:r>
-      <w:r>
-        <w:t xml:space="preserve">46: 107–9.</w:t>
-      </w:r>
-    </w:p>
-    <w:bookmarkEnd w:id="192"/>
-    <w:bookmarkStart w:id="193" w:name="ref-lively2009a"/>
+        <w:t xml:space="preserve">Ecology</w:t>
+      </w:r>
+      <w:r>
+        <w:t xml:space="preserve"> </w:t>
+      </w:r>
+      <w:r>
+        <w:t xml:space="preserve">67: 858–64.</w:t>
+      </w:r>
+    </w:p>
+    <w:bookmarkEnd w:id="217"/>
+    <w:bookmarkStart w:id="219" w:name="ref-lively1986c"/>
     <w:p>
       <w:pPr>
         <w:pStyle w:val="Bibliography"/>
       </w:pPr>
       <w:r>
-        <w:t xml:space="preserve">———. 2009.</w:t>
-      </w:r>
-      <w:r>
-        <w:t xml:space="preserve"> </w:t>
-      </w:r>
-      <w:r>
-        <w:t xml:space="preserve">“The Maintenance of Sex: Host-Parasite Coevolution with Density-Dependent Virulence.”</w:t>
+        <w:t xml:space="preserve">———. 1986c.</w:t>
+      </w:r>
+      <w:r>
+        <w:t xml:space="preserve"> </w:t>
+      </w:r>
+      <w:r>
+        <w:t xml:space="preserve">“Predator-Induced Shell Dimorphism in the Acorn Barnacle Chthamalus Anisopoma.”</w:t>
       </w:r>
       <w:r>
         <w:t xml:space="preserve"> </w:t>
@@ -12041,29 +13163,43 @@
           <w:iCs/>
           <w:i/>
         </w:rPr>
-        <w:t xml:space="preserve">Journal of Evolutionary Biology</w:t>
-      </w:r>
-      <w:r>
-        <w:t xml:space="preserve"> </w:t>
-      </w:r>
-      <w:r>
-        <w:t xml:space="preserve">22: 2086–93.</w:t>
-      </w:r>
-    </w:p>
-    <w:bookmarkEnd w:id="193"/>
-    <w:bookmarkStart w:id="194" w:name="ref-lively1990b"/>
+        <w:t xml:space="preserve">Evolution</w:t>
+      </w:r>
+      <w:r>
+        <w:t xml:space="preserve"> </w:t>
+      </w:r>
+      <w:r>
+        <w:t xml:space="preserve">40: 232–42.</w:t>
+      </w:r>
+      <w:r>
+        <w:t xml:space="preserve"> </w:t>
+      </w:r>
+      <w:hyperlink r:id="rId218">
+        <w:r>
+          <w:rPr>
+            <w:rStyle w:val="Hyperlink"/>
+          </w:rPr>
+          <w:t xml:space="preserve">https://doi.org/10.1111/j.1558-5646.1986.tb00466.x</w:t>
+        </w:r>
+      </w:hyperlink>
+      <w:r>
+        <w:t xml:space="preserve">.</w:t>
+      </w:r>
+    </w:p>
+    <w:bookmarkEnd w:id="219"/>
+    <w:bookmarkStart w:id="220" w:name="ref-lively1987a"/>
     <w:p>
       <w:pPr>
         <w:pStyle w:val="Bibliography"/>
       </w:pPr>
       <w:r>
-        <w:t xml:space="preserve">Lively, C. M., and D. G. Lloyd. 1990.</w:t>
-      </w:r>
-      <w:r>
-        <w:t xml:space="preserve"> </w:t>
-      </w:r>
-      <w:r>
-        <w:t xml:space="preserve">“The Cost of Biparental Sex Under Individual Selection.”</w:t>
+        <w:t xml:space="preserve">———. 1987.</w:t>
+      </w:r>
+      <w:r>
+        <w:t xml:space="preserve"> </w:t>
+      </w:r>
+      <w:r>
+        <w:t xml:space="preserve">“Evidence from a New Zealand Snail for the Maintenance of Sex by Parasitism.”</w:t>
       </w:r>
       <w:r>
         <w:t xml:space="preserve"> </w:t>
@@ -12073,29 +13209,29 @@
           <w:iCs/>
           <w:i/>
         </w:rPr>
-        <w:t xml:space="preserve">American Naturalist</w:t>
-      </w:r>
-      <w:r>
-        <w:t xml:space="preserve"> </w:t>
-      </w:r>
-      <w:r>
-        <w:t xml:space="preserve">135: 489–500.</w:t>
-      </w:r>
-    </w:p>
-    <w:bookmarkEnd w:id="194"/>
-    <w:bookmarkStart w:id="195" w:name="ref-lloyd1980a"/>
+        <w:t xml:space="preserve">Nature</w:t>
+      </w:r>
+      <w:r>
+        <w:t xml:space="preserve"> </w:t>
+      </w:r>
+      <w:r>
+        <w:t xml:space="preserve">328: 519–21.</w:t>
+      </w:r>
+    </w:p>
+    <w:bookmarkEnd w:id="220"/>
+    <w:bookmarkStart w:id="221" w:name="ref-lively1992a"/>
     <w:p>
       <w:pPr>
         <w:pStyle w:val="Bibliography"/>
       </w:pPr>
       <w:r>
-        <w:t xml:space="preserve">Lloyd, D. G. 1980.</w:t>
-      </w:r>
-      <w:r>
-        <w:t xml:space="preserve"> </w:t>
-      </w:r>
-      <w:r>
-        <w:t xml:space="preserve">“Benefits and Handicaps of Sexual Reproduction.”</w:t>
+        <w:t xml:space="preserve">———. 1992.</w:t>
+      </w:r>
+      <w:r>
+        <w:t xml:space="preserve"> </w:t>
+      </w:r>
+      <w:r>
+        <w:t xml:space="preserve">“Parthenogenesis in a Freshwater Snail: Reproductive Assurance Versus Parasitic Release.”</w:t>
       </w:r>
       <w:r>
         <w:t xml:space="preserve"> </w:t>
@@ -12105,29 +13241,29 @@
           <w:iCs/>
           <w:i/>
         </w:rPr>
-        <w:t xml:space="preserve">Evolutionary Biology</w:t>
-      </w:r>
-      <w:r>
-        <w:t xml:space="preserve"> </w:t>
-      </w:r>
-      <w:r>
-        <w:t xml:space="preserve">13: 69–111.</w:t>
-      </w:r>
-    </w:p>
-    <w:bookmarkEnd w:id="195"/>
-    <w:bookmarkStart w:id="196" w:name="ref-maynard1971a"/>
+        <w:t xml:space="preserve">Evolution</w:t>
+      </w:r>
+      <w:r>
+        <w:t xml:space="preserve"> </w:t>
+      </w:r>
+      <w:r>
+        <w:t xml:space="preserve">46: 907–13.</w:t>
+      </w:r>
+    </w:p>
+    <w:bookmarkEnd w:id="221"/>
+    <w:bookmarkStart w:id="222" w:name="ref-lively1996a"/>
     <w:p>
       <w:pPr>
         <w:pStyle w:val="Bibliography"/>
       </w:pPr>
       <w:r>
-        <w:t xml:space="preserve">Maynard Smith, J. 1971.</w:t>
-      </w:r>
-      <w:r>
-        <w:t xml:space="preserve"> </w:t>
-      </w:r>
-      <w:r>
-        <w:t xml:space="preserve">“What Use Is Sex?”</w:t>
+        <w:t xml:space="preserve">———. 1996.</w:t>
+      </w:r>
+      <w:r>
+        <w:t xml:space="preserve"> </w:t>
+      </w:r>
+      <w:r>
+        <w:t xml:space="preserve">“Host-Parasite Coevolution and Sex.”</w:t>
       </w:r>
       <w:r>
         <w:t xml:space="preserve"> </w:t>
@@ -12137,29 +13273,35 @@
           <w:iCs/>
           <w:i/>
         </w:rPr>
-        <w:t xml:space="preserve">Journal of Theoretical Biology</w:t>
-      </w:r>
-      <w:r>
-        <w:t xml:space="preserve"> </w:t>
-      </w:r>
-      <w:r>
-        <w:t xml:space="preserve">30: 319–35.</w:t>
-      </w:r>
-    </w:p>
-    <w:bookmarkEnd w:id="196"/>
-    <w:bookmarkStart w:id="197" w:name="ref-maynard1976a"/>
+        <w:t xml:space="preserve">Bioscience</w:t>
+      </w:r>
+      <w:r>
+        <w:t xml:space="preserve"> </w:t>
+      </w:r>
+      <w:r>
+        <w:t xml:space="preserve">46: 107–9.</w:t>
+      </w:r>
+    </w:p>
+    <w:bookmarkEnd w:id="222"/>
+    <w:bookmarkStart w:id="223" w:name="ref-lively1999b"/>
     <w:p>
       <w:pPr>
         <w:pStyle w:val="Bibliography"/>
       </w:pPr>
       <w:r>
-        <w:t xml:space="preserve">———. 1976.</w:t>
-      </w:r>
-      <w:r>
-        <w:t xml:space="preserve"> </w:t>
-      </w:r>
-      <w:r>
-        <w:t xml:space="preserve">“A Short-Term Advantage for Sex and Recombination Through Sib-Competition.”</w:t>
+        <w:t xml:space="preserve">———. 1999.</w:t>
+      </w:r>
+      <w:r>
+        <w:t xml:space="preserve"> </w:t>
+      </w:r>
+      <w:r>
+        <w:t xml:space="preserve">“Developmental Strategies in Spatially Variable Environments: Barnacle Shell Dimorphism and Strategic Models of Selection.”</w:t>
+      </w:r>
+      <w:r>
+        <w:t xml:space="preserve"> </w:t>
+      </w:r>
+      <w:r>
+        <w:t xml:space="preserve">In</w:t>
       </w:r>
       <w:r>
         <w:t xml:space="preserve"> </w:t>
@@ -12169,23 +13311,26 @@
           <w:iCs/>
           <w:i/>
         </w:rPr>
-        <w:t xml:space="preserve">Journal of Theoretical Biology</w:t>
-      </w:r>
-      <w:r>
-        <w:t xml:space="preserve"> </w:t>
-      </w:r>
-      <w:r>
-        <w:t xml:space="preserve">63: 245–58.</w:t>
-      </w:r>
-    </w:p>
-    <w:bookmarkEnd w:id="197"/>
-    <w:bookmarkStart w:id="198" w:name="ref-maynard1978a"/>
+        <w:t xml:space="preserve">The Ecology and Evolution of Inducible Defenses</w:t>
+      </w:r>
+      <w:r>
+        <w:t xml:space="preserve">, edited by R. Tollrian and C. D. Harvell, 245–58. Princeton University Press.</w:t>
+      </w:r>
+    </w:p>
+    <w:bookmarkEnd w:id="223"/>
+    <w:bookmarkStart w:id="224" w:name="ref-lively2001a"/>
     <w:p>
       <w:pPr>
         <w:pStyle w:val="Bibliography"/>
       </w:pPr>
       <w:r>
-        <w:t xml:space="preserve">———. 1978.</w:t>
+        <w:t xml:space="preserve">———. 2001.</w:t>
+      </w:r>
+      <w:r>
+        <w:t xml:space="preserve"> </w:t>
+      </w:r>
+      <w:r>
+        <w:t xml:space="preserve">“Trematode Infection and the Distribution and Dynamics of Parthenogenetic Snail Populations.”</w:t>
       </w:r>
       <w:r>
         <w:t xml:space="preserve"> </w:t>
@@ -12195,32 +13340,29 @@
           <w:iCs/>
           <w:i/>
         </w:rPr>
-        <w:t xml:space="preserve">The Evolution of Sex</w:t>
-      </w:r>
-      <w:r>
-        <w:t xml:space="preserve">. Cambridge University Press.</w:t>
-      </w:r>
-    </w:p>
-    <w:bookmarkEnd w:id="198"/>
-    <w:bookmarkStart w:id="199" w:name="ref-meirmans2009a"/>
+        <w:t xml:space="preserve">Parasitology</w:t>
+      </w:r>
+      <w:r>
+        <w:t xml:space="preserve"> </w:t>
+      </w:r>
+      <w:r>
+        <w:t xml:space="preserve">123: S19–26.</w:t>
+      </w:r>
+    </w:p>
+    <w:bookmarkEnd w:id="224"/>
+    <w:bookmarkStart w:id="225" w:name="ref-lively2006a"/>
     <w:p>
       <w:pPr>
         <w:pStyle w:val="Bibliography"/>
       </w:pPr>
       <w:r>
-        <w:t xml:space="preserve">Meirmans, S. 2009.</w:t>
-      </w:r>
-      <w:r>
-        <w:t xml:space="preserve"> </w:t>
-      </w:r>
-      <w:r>
-        <w:t xml:space="preserve">“The Evolution of the Problem of Sex.”</w:t>
-      </w:r>
-      <w:r>
-        <w:t xml:space="preserve"> </w:t>
-      </w:r>
-      <w:r>
-        <w:t xml:space="preserve">In</w:t>
+        <w:t xml:space="preserve">———. 2006.</w:t>
+      </w:r>
+      <w:r>
+        <w:t xml:space="preserve"> </w:t>
+      </w:r>
+      <w:r>
+        <w:t xml:space="preserve">“The Ecology of Virulence.”</w:t>
       </w:r>
       <w:r>
         <w:t xml:space="preserve"> </w:t>
@@ -12230,26 +13372,29 @@
           <w:iCs/>
           <w:i/>
         </w:rPr>
-        <w:t xml:space="preserve">Lost Sex: The Evolutionary Biology of Parthenogenesis</w:t>
-      </w:r>
-      <w:r>
-        <w:t xml:space="preserve">, edited by I. Schön, K. Martens, and P. van Dijk, 21–46. London: Springer.</w:t>
-      </w:r>
-    </w:p>
-    <w:bookmarkEnd w:id="199"/>
-    <w:bookmarkStart w:id="200" w:name="ref-otto2021a"/>
+        <w:t xml:space="preserve">Ecology Letters</w:t>
+      </w:r>
+      <w:r>
+        <w:t xml:space="preserve"> </w:t>
+      </w:r>
+      <w:r>
+        <w:t xml:space="preserve">9: 1089–95.</w:t>
+      </w:r>
+    </w:p>
+    <w:bookmarkEnd w:id="225"/>
+    <w:bookmarkStart w:id="226" w:name="ref-lively2009a"/>
     <w:p>
       <w:pPr>
         <w:pStyle w:val="Bibliography"/>
       </w:pPr>
       <w:r>
-        <w:t xml:space="preserve">Otto, S. P. 2021.</w:t>
-      </w:r>
-      <w:r>
-        <w:t xml:space="preserve"> </w:t>
-      </w:r>
-      <w:r>
-        <w:t xml:space="preserve">“Selective Interference and the Evolution of Sex.”</w:t>
+        <w:t xml:space="preserve">———. 2009.</w:t>
+      </w:r>
+      <w:r>
+        <w:t xml:space="preserve"> </w:t>
+      </w:r>
+      <w:r>
+        <w:t xml:space="preserve">“The Maintenance of Sex: Host-Parasite Coevolution with Density-Dependent Virulence.”</w:t>
       </w:r>
       <w:r>
         <w:t xml:space="preserve"> </w:t>
@@ -12259,29 +13404,29 @@
           <w:iCs/>
           <w:i/>
         </w:rPr>
-        <w:t xml:space="preserve">Journal of Heredity</w:t>
-      </w:r>
-      <w:r>
-        <w:t xml:space="preserve"> </w:t>
-      </w:r>
-      <w:r>
-        <w:t xml:space="preserve">112: 9–18.</w:t>
-      </w:r>
-    </w:p>
-    <w:bookmarkEnd w:id="200"/>
-    <w:bookmarkStart w:id="201" w:name="ref-peters1999a"/>
+        <w:t xml:space="preserve">Journal of Evolutionary Biology</w:t>
+      </w:r>
+      <w:r>
+        <w:t xml:space="preserve"> </w:t>
+      </w:r>
+      <w:r>
+        <w:t xml:space="preserve">22: 2086–93.</w:t>
+      </w:r>
+    </w:p>
+    <w:bookmarkEnd w:id="226"/>
+    <w:bookmarkStart w:id="227" w:name="ref-lively2000a"/>
     <w:p>
       <w:pPr>
         <w:pStyle w:val="Bibliography"/>
       </w:pPr>
       <w:r>
-        <w:t xml:space="preserve">Peters, A. D., and C. M. Lively. 1999.</w:t>
-      </w:r>
-      <w:r>
-        <w:t xml:space="preserve"> </w:t>
-      </w:r>
-      <w:r>
-        <w:t xml:space="preserve">“The Red Queen and Fluctuating Epistasis: A Population Genetic Analysis of Antagonistic Coevolution.”</w:t>
+        <w:t xml:space="preserve">Lively, C. M., W. N. Hazel, M. J. Schellenberger, and K. S. Michelson. 2000.</w:t>
+      </w:r>
+      <w:r>
+        <w:t xml:space="preserve"> </w:t>
+      </w:r>
+      <w:r>
+        <w:t xml:space="preserve">“Predator-Induced Defense: Variation for Inducibility in an Intertidal Barnacle.”</w:t>
       </w:r>
       <w:r>
         <w:t xml:space="preserve"> </w:t>
@@ -12291,29 +13436,29 @@
           <w:iCs/>
           <w:i/>
         </w:rPr>
-        <w:t xml:space="preserve">American Naturalist</w:t>
-      </w:r>
-      <w:r>
-        <w:t xml:space="preserve"> </w:t>
-      </w:r>
-      <w:r>
-        <w:t xml:space="preserve">154: 393–405.</w:t>
-      </w:r>
-    </w:p>
-    <w:bookmarkEnd w:id="201"/>
-    <w:bookmarkStart w:id="202" w:name="ref-peters2007a"/>
+        <w:t xml:space="preserve">Ecology</w:t>
+      </w:r>
+      <w:r>
+        <w:t xml:space="preserve"> </w:t>
+      </w:r>
+      <w:r>
+        <w:t xml:space="preserve">81: 1240–47.</w:t>
+      </w:r>
+    </w:p>
+    <w:bookmarkEnd w:id="227"/>
+    <w:bookmarkStart w:id="228" w:name="ref-lively2002a"/>
     <w:p>
       <w:pPr>
         <w:pStyle w:val="Bibliography"/>
       </w:pPr>
       <w:r>
-        <w:t xml:space="preserve">———. 2007.</w:t>
-      </w:r>
-      <w:r>
-        <w:t xml:space="preserve"> </w:t>
-      </w:r>
-      <w:r>
-        <w:t xml:space="preserve">“Short- and Long-Term Benefits and Detriments to Recombination Under Antagonistic Coevolution.”</w:t>
+        <w:t xml:space="preserve">Lively, C. M., and J. Jokela. 2002.</w:t>
+      </w:r>
+      <w:r>
+        <w:t xml:space="preserve"> </w:t>
+      </w:r>
+      <w:r>
+        <w:t xml:space="preserve">“Temporal and Spatial Distributions of Parasites and Sex in a Freshwater Snail.”</w:t>
       </w:r>
       <w:r>
         <w:t xml:space="preserve"> </w:t>
@@ -12323,29 +13468,29 @@
           <w:iCs/>
           <w:i/>
         </w:rPr>
-        <w:t xml:space="preserve">Journal of Evolutionary Biology</w:t>
-      </w:r>
-      <w:r>
-        <w:t xml:space="preserve"> </w:t>
-      </w:r>
-      <w:r>
-        <w:t xml:space="preserve">20: 1206–17.</w:t>
-      </w:r>
-    </w:p>
-    <w:bookmarkEnd w:id="202"/>
-    <w:bookmarkStart w:id="203" w:name="ref-philippi1989a"/>
+        <w:t xml:space="preserve">Evolutionary Ecology Research</w:t>
+      </w:r>
+      <w:r>
+        <w:t xml:space="preserve"> </w:t>
+      </w:r>
+      <w:r>
+        <w:t xml:space="preserve">4: 219–26.</w:t>
+      </w:r>
+    </w:p>
+    <w:bookmarkEnd w:id="228"/>
+    <w:bookmarkStart w:id="229" w:name="ref-lively1990b"/>
     <w:p>
       <w:pPr>
         <w:pStyle w:val="Bibliography"/>
       </w:pPr>
       <w:r>
-        <w:t xml:space="preserve">Philippi, T., and J. Seger. 1989.</w:t>
-      </w:r>
-      <w:r>
-        <w:t xml:space="preserve"> </w:t>
-      </w:r>
-      <w:r>
-        <w:t xml:space="preserve">“Hedging One’s Evolutionary Bets, Revisited.”</w:t>
+        <w:t xml:space="preserve">Lively, C. M., and D. G. Lloyd. 1990.</w:t>
+      </w:r>
+      <w:r>
+        <w:t xml:space="preserve"> </w:t>
+      </w:r>
+      <w:r>
+        <w:t xml:space="preserve">“The Cost of Biparental Sex Under Individual Selection.”</w:t>
       </w:r>
       <w:r>
         <w:t xml:space="preserve"> </w:t>
@@ -12355,29 +13500,35 @@
           <w:iCs/>
           <w:i/>
         </w:rPr>
-        <w:t xml:space="preserve">Trends in Ecology &amp; Evolution</w:t>
-      </w:r>
-      <w:r>
-        <w:t xml:space="preserve"> </w:t>
-      </w:r>
-      <w:r>
-        <w:t xml:space="preserve">4: 41–44.</w:t>
-      </w:r>
-    </w:p>
-    <w:bookmarkEnd w:id="203"/>
-    <w:bookmarkStart w:id="204" w:name="ref-prout1968a"/>
+        <w:t xml:space="preserve">American Naturalist</w:t>
+      </w:r>
+      <w:r>
+        <w:t xml:space="preserve"> </w:t>
+      </w:r>
+      <w:r>
+        <w:t xml:space="preserve">135: 489–500.</w:t>
+      </w:r>
+    </w:p>
+    <w:bookmarkEnd w:id="229"/>
+    <w:bookmarkStart w:id="231" w:name="ref-lively1994b"/>
     <w:p>
       <w:pPr>
         <w:pStyle w:val="Bibliography"/>
       </w:pPr>
       <w:r>
-        <w:t xml:space="preserve">Prout, T. 1968.</w:t>
-      </w:r>
-      <w:r>
-        <w:t xml:space="preserve"> </w:t>
-      </w:r>
-      <w:r>
-        <w:t xml:space="preserve">“Sufficient Conditions for Multiple Niche Polymorphism.”</w:t>
+        <w:t xml:space="preserve">Lively, Curtis M., and Steven G. Johnson. 1994.</w:t>
+      </w:r>
+      <w:r>
+        <w:t xml:space="preserve"> </w:t>
+      </w:r>
+      <w:r>
+        <w:t xml:space="preserve">“Brooding and the Evolution of Parthenogenesis: Strategy Models and Evidence from Aquatic Invertebrates.”</w:t>
+      </w:r>
+      <w:r>
+        <w:t xml:space="preserve"> </w:t>
+      </w:r>
+      <w:r>
+        <w:t xml:space="preserve">In</w:t>
       </w:r>
       <w:r>
         <w:t xml:space="preserve"> </w:t>
@@ -12387,26 +13538,40 @@
           <w:iCs/>
           <w:i/>
         </w:rPr>
-        <w:t xml:space="preserve">American Naturalist</w:t>
-      </w:r>
+        <w:t xml:space="preserve">Proceedings of the Royal Society of London. Series B: Biological Sciences</w:t>
+      </w:r>
+      <w:r>
+        <w:t xml:space="preserve">, 256:89–95. 1345.</w:t>
+      </w:r>
+      <w:r>
+        <w:t xml:space="preserve"> </w:t>
+      </w:r>
+      <w:hyperlink r:id="rId230">
+        <w:r>
+          <w:rPr>
+            <w:rStyle w:val="Hyperlink"/>
+          </w:rPr>
+          <w:t xml:space="preserve">https://doi.org/10.1098/rspb.1994.0054</w:t>
+        </w:r>
+      </w:hyperlink>
       <w:r>
         <w:t xml:space="preserve">.</w:t>
       </w:r>
     </w:p>
-    <w:bookmarkEnd w:id="204"/>
-    <w:bookmarkStart w:id="205" w:name="ref-salathe2008a"/>
+    <w:bookmarkEnd w:id="231"/>
+    <w:bookmarkStart w:id="233" w:name="ref-lively1995a"/>
     <w:p>
       <w:pPr>
         <w:pStyle w:val="Bibliography"/>
       </w:pPr>
       <w:r>
-        <w:t xml:space="preserve">Salathe, M., R. D. Kouyos, R. R. Regoes, and S. Bonhoeffer. 2008.</w:t>
-      </w:r>
-      <w:r>
-        <w:t xml:space="preserve"> </w:t>
-      </w:r>
-      <w:r>
-        <w:t xml:space="preserve">“Rapid Parasite Adaptation Drives Selection for High Recombination Rates.”</w:t>
+        <w:t xml:space="preserve">Lively, Curtis M., Steven G. Johnson, Lynda F. Delph, and Keith Clay. 1995.</w:t>
+      </w:r>
+      <w:r>
+        <w:t xml:space="preserve"> </w:t>
+      </w:r>
+      <w:r>
+        <w:t xml:space="preserve">“Thinning Reduces the Effect of Rust Infection on Jewelweed (Impatiens Capensis).”</w:t>
       </w:r>
       <w:r>
         <w:t xml:space="preserve"> </w:t>
@@ -12416,29 +13581,43 @@
           <w:iCs/>
           <w:i/>
         </w:rPr>
-        <w:t xml:space="preserve">Evolution</w:t>
-      </w:r>
-      <w:r>
-        <w:t xml:space="preserve"> </w:t>
-      </w:r>
-      <w:r>
-        <w:t xml:space="preserve">62: 295–300.</w:t>
-      </w:r>
-    </w:p>
-    <w:bookmarkEnd w:id="205"/>
-    <w:bookmarkStart w:id="206" w:name="ref-schmid-hempel2002a"/>
+        <w:t xml:space="preserve">Ecology</w:t>
+      </w:r>
+      <w:r>
+        <w:t xml:space="preserve"> </w:t>
+      </w:r>
+      <w:r>
+        <w:t xml:space="preserve">76 (6): 1859–62.</w:t>
+      </w:r>
+      <w:r>
+        <w:t xml:space="preserve"> </w:t>
+      </w:r>
+      <w:hyperlink r:id="rId232">
+        <w:r>
+          <w:rPr>
+            <w:rStyle w:val="Hyperlink"/>
+          </w:rPr>
+          <w:t xml:space="preserve">https://doi.org/10.2307/1940718</w:t>
+        </w:r>
+      </w:hyperlink>
+      <w:r>
+        <w:t xml:space="preserve">.</w:t>
+      </w:r>
+    </w:p>
+    <w:bookmarkEnd w:id="233"/>
+    <w:bookmarkStart w:id="235" w:name="ref-lively2021a"/>
     <w:p>
       <w:pPr>
         <w:pStyle w:val="Bibliography"/>
       </w:pPr>
       <w:r>
-        <w:t xml:space="preserve">Schmid-Hempel, P., and J. Jokela. 2002.</w:t>
-      </w:r>
-      <w:r>
-        <w:t xml:space="preserve"> </w:t>
-      </w:r>
-      <w:r>
-        <w:t xml:space="preserve">“Socially Structured Populations and Evolution of Recombination Under Antagonistic Coevolution.”</w:t>
+        <w:t xml:space="preserve">Lively, Curtis M., Julie Xu, and Frida Ben-Ami. 2021.</w:t>
+      </w:r>
+      <w:r>
+        <w:t xml:space="preserve"> </w:t>
+      </w:r>
+      <w:r>
+        <w:t xml:space="preserve">“Causation Without Correlation: Parasite-Mediated Frequency-Dependent Selection and Infection Prevalence.”</w:t>
       </w:r>
       <w:r>
         <w:t xml:space="preserve"> </w:t>
@@ -12448,23 +13627,43 @@
           <w:iCs/>
           <w:i/>
         </w:rPr>
-        <w:t xml:space="preserve">American Naturalist</w:t>
-      </w:r>
-      <w:r>
-        <w:t xml:space="preserve"> </w:t>
-      </w:r>
-      <w:r>
-        <w:t xml:space="preserve">160: 403–8.</w:t>
-      </w:r>
-    </w:p>
-    <w:bookmarkEnd w:id="206"/>
-    <w:bookmarkStart w:id="207" w:name="ref-siebold1856a"/>
+        <w:t xml:space="preserve">Biology Letters</w:t>
+      </w:r>
+      <w:r>
+        <w:t xml:space="preserve"> </w:t>
+      </w:r>
+      <w:r>
+        <w:t xml:space="preserve">17 (12): 20210321.</w:t>
+      </w:r>
+      <w:r>
+        <w:t xml:space="preserve"> </w:t>
+      </w:r>
+      <w:hyperlink r:id="rId234">
+        <w:r>
+          <w:rPr>
+            <w:rStyle w:val="Hyperlink"/>
+          </w:rPr>
+          <w:t xml:space="preserve">https://doi.org/10.1098/rsbl.2021.0321</w:t>
+        </w:r>
+      </w:hyperlink>
+      <w:r>
+        <w:t xml:space="preserve">.</w:t>
+      </w:r>
+    </w:p>
+    <w:bookmarkEnd w:id="235"/>
+    <w:bookmarkStart w:id="236" w:name="ref-lloyd1980a"/>
     <w:p>
       <w:pPr>
         <w:pStyle w:val="Bibliography"/>
       </w:pPr>
       <w:r>
-        <w:t xml:space="preserve">Siebold, C. T. E. von. 1856.</w:t>
+        <w:t xml:space="preserve">Lloyd, D. G. 1980.</w:t>
+      </w:r>
+      <w:r>
+        <w:t xml:space="preserve"> </w:t>
+      </w:r>
+      <w:r>
+        <w:t xml:space="preserve">“Benefits and Handicaps of Sexual Reproduction.”</w:t>
       </w:r>
       <w:r>
         <w:t xml:space="preserve"> </w:t>
@@ -12474,26 +13673,29 @@
           <w:iCs/>
           <w:i/>
         </w:rPr>
-        <w:t xml:space="preserve">Wahre Parthenogenesis Bei Schmetterlingen Und Bienen. Ein Beitrag Zur Fortpflanzungsgeschichte Der Thiere</w:t>
-      </w:r>
-      <w:r>
-        <w:t xml:space="preserve">. Leipzig: William Engelmann.</w:t>
-      </w:r>
-    </w:p>
-    <w:bookmarkEnd w:id="207"/>
-    <w:bookmarkStart w:id="209" w:name="ref-maynard1980a"/>
+        <w:t xml:space="preserve">Evolutionary Biology</w:t>
+      </w:r>
+      <w:r>
+        <w:t xml:space="preserve"> </w:t>
+      </w:r>
+      <w:r>
+        <w:t xml:space="preserve">13: 69–111.</w:t>
+      </w:r>
+    </w:p>
+    <w:bookmarkEnd w:id="236"/>
+    <w:bookmarkStart w:id="237" w:name="ref-lloyd1984a"/>
     <w:p>
       <w:pPr>
         <w:pStyle w:val="Bibliography"/>
       </w:pPr>
       <w:r>
-        <w:t xml:space="preserve">Smith, J. Maynard, and R. Hoekstra. 1980.</w:t>
-      </w:r>
-      <w:r>
-        <w:t xml:space="preserve"> </w:t>
-      </w:r>
-      <w:r>
-        <w:t xml:space="preserve">“Polymorphism in a Varied Environment: How Robust Are the Models?”</w:t>
+        <w:t xml:space="preserve">———. 1984.</w:t>
+      </w:r>
+      <w:r>
+        <w:t xml:space="preserve"> </w:t>
+      </w:r>
+      <w:r>
+        <w:t xml:space="preserve">“Variation Strategies of Plants in Hererogeneous Environments.”</w:t>
       </w:r>
       <w:r>
         <w:t xml:space="preserve"> </w:t>
@@ -12503,6 +13705,620 @@
           <w:iCs/>
           <w:i/>
         </w:rPr>
+        <w:t xml:space="preserve">Biological Journal of the Linnean Society</w:t>
+      </w:r>
+      <w:r>
+        <w:t xml:space="preserve"> </w:t>
+      </w:r>
+      <w:r>
+        <w:t xml:space="preserve">21: 357–85.</w:t>
+      </w:r>
+    </w:p>
+    <w:bookmarkEnd w:id="237"/>
+    <w:bookmarkStart w:id="238" w:name="ref-may1979a"/>
+    <w:p>
+      <w:pPr>
+        <w:pStyle w:val="Bibliography"/>
+      </w:pPr>
+      <w:r>
+        <w:t xml:space="preserve">May, R. M., and R. M. Anderson. 1979.</w:t>
+      </w:r>
+      <w:r>
+        <w:t xml:space="preserve"> </w:t>
+      </w:r>
+      <w:r>
+        <w:t xml:space="preserve">“Population Biology of Infectious Diseases: Part II.”</w:t>
+      </w:r>
+      <w:r>
+        <w:t xml:space="preserve"> </w:t>
+      </w:r>
+      <w:r>
+        <w:rPr>
+          <w:iCs/>
+          <w:i/>
+        </w:rPr>
+        <w:t xml:space="preserve">Nature</w:t>
+      </w:r>
+      <w:r>
+        <w:t xml:space="preserve"> </w:t>
+      </w:r>
+      <w:r>
+        <w:t xml:space="preserve">280: 455–61.</w:t>
+      </w:r>
+    </w:p>
+    <w:bookmarkEnd w:id="238"/>
+    <w:bookmarkStart w:id="239" w:name="ref-may1983a"/>
+    <w:p>
+      <w:pPr>
+        <w:pStyle w:val="Bibliography"/>
+      </w:pPr>
+      <w:r>
+        <w:t xml:space="preserve">———. 1983.</w:t>
+      </w:r>
+      <w:r>
+        <w:t xml:space="preserve"> </w:t>
+      </w:r>
+      <w:r>
+        <w:t xml:space="preserve">“Epidemiology and Genetics in the Coevolution of Parasites and Hosts.”</w:t>
+      </w:r>
+      <w:r>
+        <w:t xml:space="preserve"> </w:t>
+      </w:r>
+      <w:r>
+        <w:t xml:space="preserve">In</w:t>
+      </w:r>
+      <w:r>
+        <w:t xml:space="preserve"> </w:t>
+      </w:r>
+      <w:r>
+        <w:rPr>
+          <w:iCs/>
+          <w:i/>
+        </w:rPr>
+        <w:t xml:space="preserve">Proceedings of the Royal Society of London b, Biological Sciences</w:t>
+      </w:r>
+      <w:r>
+        <w:t xml:space="preserve">, 219:281–313.</w:t>
+      </w:r>
+    </w:p>
+    <w:bookmarkEnd w:id="239"/>
+    <w:bookmarkStart w:id="240" w:name="ref-maynard1971a"/>
+    <w:p>
+      <w:pPr>
+        <w:pStyle w:val="Bibliography"/>
+      </w:pPr>
+      <w:r>
+        <w:t xml:space="preserve">Maynard Smith, J. 1971.</w:t>
+      </w:r>
+      <w:r>
+        <w:t xml:space="preserve"> </w:t>
+      </w:r>
+      <w:r>
+        <w:t xml:space="preserve">“What Use Is Sex?”</w:t>
+      </w:r>
+      <w:r>
+        <w:t xml:space="preserve"> </w:t>
+      </w:r>
+      <w:r>
+        <w:rPr>
+          <w:iCs/>
+          <w:i/>
+        </w:rPr>
+        <w:t xml:space="preserve">Journal of Theoretical Biology</w:t>
+      </w:r>
+      <w:r>
+        <w:t xml:space="preserve"> </w:t>
+      </w:r>
+      <w:r>
+        <w:t xml:space="preserve">30: 319–35.</w:t>
+      </w:r>
+    </w:p>
+    <w:bookmarkEnd w:id="240"/>
+    <w:bookmarkStart w:id="241" w:name="ref-maynard1976a"/>
+    <w:p>
+      <w:pPr>
+        <w:pStyle w:val="Bibliography"/>
+      </w:pPr>
+      <w:r>
+        <w:t xml:space="preserve">———. 1976.</w:t>
+      </w:r>
+      <w:r>
+        <w:t xml:space="preserve"> </w:t>
+      </w:r>
+      <w:r>
+        <w:t xml:space="preserve">“A Short-Term Advantage for Sex and Recombination Through Sib-Competition.”</w:t>
+      </w:r>
+      <w:r>
+        <w:t xml:space="preserve"> </w:t>
+      </w:r>
+      <w:r>
+        <w:rPr>
+          <w:iCs/>
+          <w:i/>
+        </w:rPr>
+        <w:t xml:space="preserve">Journal of Theoretical Biology</w:t>
+      </w:r>
+      <w:r>
+        <w:t xml:space="preserve"> </w:t>
+      </w:r>
+      <w:r>
+        <w:t xml:space="preserve">63: 245–58.</w:t>
+      </w:r>
+    </w:p>
+    <w:bookmarkEnd w:id="241"/>
+    <w:bookmarkStart w:id="242" w:name="ref-maynard1978a"/>
+    <w:p>
+      <w:pPr>
+        <w:pStyle w:val="Bibliography"/>
+      </w:pPr>
+      <w:r>
+        <w:t xml:space="preserve">———. 1978.</w:t>
+      </w:r>
+      <w:r>
+        <w:t xml:space="preserve"> </w:t>
+      </w:r>
+      <w:r>
+        <w:rPr>
+          <w:iCs/>
+          <w:i/>
+        </w:rPr>
+        <w:t xml:space="preserve">The Evolution of Sex</w:t>
+      </w:r>
+      <w:r>
+        <w:t xml:space="preserve">. Cambridge University Press.</w:t>
+      </w:r>
+    </w:p>
+    <w:bookmarkEnd w:id="242"/>
+    <w:bookmarkStart w:id="243" w:name="ref-meirmans2009a"/>
+    <w:p>
+      <w:pPr>
+        <w:pStyle w:val="Bibliography"/>
+      </w:pPr>
+      <w:r>
+        <w:t xml:space="preserve">Meirmans, S. 2009.</w:t>
+      </w:r>
+      <w:r>
+        <w:t xml:space="preserve"> </w:t>
+      </w:r>
+      <w:r>
+        <w:t xml:space="preserve">“The Evolution of the Problem of Sex.”</w:t>
+      </w:r>
+      <w:r>
+        <w:t xml:space="preserve"> </w:t>
+      </w:r>
+      <w:r>
+        <w:t xml:space="preserve">In</w:t>
+      </w:r>
+      <w:r>
+        <w:t xml:space="preserve"> </w:t>
+      </w:r>
+      <w:r>
+        <w:rPr>
+          <w:iCs/>
+          <w:i/>
+        </w:rPr>
+        <w:t xml:space="preserve">Lost Sex: The Evolutionary Biology of Parthenogenesis</w:t>
+      </w:r>
+      <w:r>
+        <w:t xml:space="preserve">, edited by I. Schön, K. Martens, and P. van Dijk, 21–46. London: Springer.</w:t>
+      </w:r>
+    </w:p>
+    <w:bookmarkEnd w:id="243"/>
+    <w:bookmarkStart w:id="244" w:name="ref-negovetic2001a"/>
+    <w:p>
+      <w:pPr>
+        <w:pStyle w:val="Bibliography"/>
+      </w:pPr>
+      <w:r>
+        <w:t xml:space="preserve">Negovetic, S., and J. Jokela. 2001.</w:t>
+      </w:r>
+      <w:r>
+        <w:t xml:space="preserve"> </w:t>
+      </w:r>
+      <w:r>
+        <w:t xml:space="preserve">“Life History Variation, Phenotypic Plasticity and Maintenance of Subpopulation Structure in a Freshwater Snail.”</w:t>
+      </w:r>
+      <w:r>
+        <w:t xml:space="preserve"> </w:t>
+      </w:r>
+      <w:r>
+        <w:rPr>
+          <w:iCs/>
+          <w:i/>
+        </w:rPr>
+        <w:t xml:space="preserve">Ecology</w:t>
+      </w:r>
+      <w:r>
+        <w:t xml:space="preserve"> </w:t>
+      </w:r>
+      <w:r>
+        <w:t xml:space="preserve">82: 2805–15.</w:t>
+      </w:r>
+    </w:p>
+    <w:bookmarkEnd w:id="244"/>
+    <w:bookmarkStart w:id="245" w:name="ref-otto2021a"/>
+    <w:p>
+      <w:pPr>
+        <w:pStyle w:val="Bibliography"/>
+      </w:pPr>
+      <w:r>
+        <w:t xml:space="preserve">Otto, S. P. 2021.</w:t>
+      </w:r>
+      <w:r>
+        <w:t xml:space="preserve"> </w:t>
+      </w:r>
+      <w:r>
+        <w:t xml:space="preserve">“Selective Interference and the Evolution of Sex.”</w:t>
+      </w:r>
+      <w:r>
+        <w:t xml:space="preserve"> </w:t>
+      </w:r>
+      <w:r>
+        <w:rPr>
+          <w:iCs/>
+          <w:i/>
+        </w:rPr>
+        <w:t xml:space="preserve">Journal of Heredity</w:t>
+      </w:r>
+      <w:r>
+        <w:t xml:space="preserve"> </w:t>
+      </w:r>
+      <w:r>
+        <w:t xml:space="preserve">112: 9–18.</w:t>
+      </w:r>
+    </w:p>
+    <w:bookmarkEnd w:id="245"/>
+    <w:bookmarkStart w:id="246" w:name="ref-peters1999a"/>
+    <w:p>
+      <w:pPr>
+        <w:pStyle w:val="Bibliography"/>
+      </w:pPr>
+      <w:r>
+        <w:t xml:space="preserve">Peters, A. D., and C. M. Lively. 1999.</w:t>
+      </w:r>
+      <w:r>
+        <w:t xml:space="preserve"> </w:t>
+      </w:r>
+      <w:r>
+        <w:t xml:space="preserve">“The Red Queen and Fluctuating Epistasis: A Population Genetic Analysis of Antagonistic Coevolution.”</w:t>
+      </w:r>
+      <w:r>
+        <w:t xml:space="preserve"> </w:t>
+      </w:r>
+      <w:r>
+        <w:rPr>
+          <w:iCs/>
+          <w:i/>
+        </w:rPr>
+        <w:t xml:space="preserve">American Naturalist</w:t>
+      </w:r>
+      <w:r>
+        <w:t xml:space="preserve"> </w:t>
+      </w:r>
+      <w:r>
+        <w:t xml:space="preserve">154: 393–405.</w:t>
+      </w:r>
+    </w:p>
+    <w:bookmarkEnd w:id="246"/>
+    <w:bookmarkStart w:id="247" w:name="ref-peters2007a"/>
+    <w:p>
+      <w:pPr>
+        <w:pStyle w:val="Bibliography"/>
+      </w:pPr>
+      <w:r>
+        <w:t xml:space="preserve">———. 2007.</w:t>
+      </w:r>
+      <w:r>
+        <w:t xml:space="preserve"> </w:t>
+      </w:r>
+      <w:r>
+        <w:t xml:space="preserve">“Short- and Long-Term Benefits and Detriments to Recombination Under Antagonistic Coevolution.”</w:t>
+      </w:r>
+      <w:r>
+        <w:t xml:space="preserve"> </w:t>
+      </w:r>
+      <w:r>
+        <w:rPr>
+          <w:iCs/>
+          <w:i/>
+        </w:rPr>
+        <w:t xml:space="preserve">Journal of Evolutionary Biology</w:t>
+      </w:r>
+      <w:r>
+        <w:t xml:space="preserve"> </w:t>
+      </w:r>
+      <w:r>
+        <w:t xml:space="preserve">20: 1206–17.</w:t>
+      </w:r>
+    </w:p>
+    <w:bookmarkEnd w:id="247"/>
+    <w:bookmarkStart w:id="248" w:name="ref-philippi1989a"/>
+    <w:p>
+      <w:pPr>
+        <w:pStyle w:val="Bibliography"/>
+      </w:pPr>
+      <w:r>
+        <w:t xml:space="preserve">Philippi, T., and J. Seger. 1989.</w:t>
+      </w:r>
+      <w:r>
+        <w:t xml:space="preserve"> </w:t>
+      </w:r>
+      <w:r>
+        <w:t xml:space="preserve">“Hedging One’s Evolutionary Bets, Revisited.”</w:t>
+      </w:r>
+      <w:r>
+        <w:t xml:space="preserve"> </w:t>
+      </w:r>
+      <w:r>
+        <w:rPr>
+          <w:iCs/>
+          <w:i/>
+        </w:rPr>
+        <w:t xml:space="preserve">Trends in Ecology &amp; Evolution</w:t>
+      </w:r>
+      <w:r>
+        <w:t xml:space="preserve"> </w:t>
+      </w:r>
+      <w:r>
+        <w:t xml:space="preserve">4: 41–44.</w:t>
+      </w:r>
+    </w:p>
+    <w:bookmarkEnd w:id="248"/>
+    <w:bookmarkStart w:id="250" w:name="ref-phillips1990a"/>
+    <w:p>
+      <w:pPr>
+        <w:pStyle w:val="Bibliography"/>
+      </w:pPr>
+      <w:r>
+        <w:t xml:space="preserve">Phillips, Ngaire R., and David M. Lambert. 1990.</w:t>
+      </w:r>
+      <w:r>
+        <w:t xml:space="preserve"> </w:t>
+      </w:r>
+      <w:r>
+        <w:t xml:space="preserve">“A Cladistic Analysis of Species of the Molluscan Genus</w:t>
+      </w:r>
+      <w:r>
+        <w:t xml:space="preserve"> </w:t>
+      </w:r>
+      <w:r>
+        <w:rPr>
+          <w:iCs/>
+          <w:i/>
+        </w:rPr>
+        <w:t xml:space="preserve">Potamopyrgus</w:t>
+      </w:r>
+      <w:r>
+        <w:t xml:space="preserve"> </w:t>
+      </w:r>
+      <w:r>
+        <w:t xml:space="preserve">Based on Allozyme Data.”</w:t>
+      </w:r>
+      <w:r>
+        <w:t xml:space="preserve"> </w:t>
+      </w:r>
+      <w:r>
+        <w:rPr>
+          <w:iCs/>
+          <w:i/>
+        </w:rPr>
+        <w:t xml:space="preserve">New Zealand Journal of Zoology</w:t>
+      </w:r>
+      <w:r>
+        <w:t xml:space="preserve"> </w:t>
+      </w:r>
+      <w:r>
+        <w:t xml:space="preserve">17 (2): 257–63.</w:t>
+      </w:r>
+      <w:r>
+        <w:t xml:space="preserve"> </w:t>
+      </w:r>
+      <w:hyperlink r:id="rId249">
+        <w:r>
+          <w:rPr>
+            <w:rStyle w:val="Hyperlink"/>
+          </w:rPr>
+          <w:t xml:space="preserve">https://doi.org/10.1080/03014223.1990.10422600</w:t>
+        </w:r>
+      </w:hyperlink>
+      <w:r>
+        <w:t xml:space="preserve">.</w:t>
+      </w:r>
+    </w:p>
+    <w:bookmarkEnd w:id="250"/>
+    <w:bookmarkStart w:id="251" w:name="ref-platt1964a"/>
+    <w:p>
+      <w:pPr>
+        <w:pStyle w:val="Bibliography"/>
+      </w:pPr>
+      <w:r>
+        <w:t xml:space="preserve">Platt, J. R. 1964.</w:t>
+      </w:r>
+      <w:r>
+        <w:t xml:space="preserve"> </w:t>
+      </w:r>
+      <w:r>
+        <w:t xml:space="preserve">“Strong Inference.”</w:t>
+      </w:r>
+      <w:r>
+        <w:t xml:space="preserve"> </w:t>
+      </w:r>
+      <w:r>
+        <w:rPr>
+          <w:iCs/>
+          <w:i/>
+        </w:rPr>
+        <w:t xml:space="preserve">Science</w:t>
+      </w:r>
+      <w:r>
+        <w:t xml:space="preserve"> </w:t>
+      </w:r>
+      <w:r>
+        <w:t xml:space="preserve">146: 347–53.</w:t>
+      </w:r>
+    </w:p>
+    <w:bookmarkEnd w:id="251"/>
+    <w:bookmarkStart w:id="252" w:name="ref-popper1959a"/>
+    <w:p>
+      <w:pPr>
+        <w:pStyle w:val="Bibliography"/>
+      </w:pPr>
+      <w:r>
+        <w:t xml:space="preserve">Popper, K. 1959.</w:t>
+      </w:r>
+      <w:r>
+        <w:t xml:space="preserve"> </w:t>
+      </w:r>
+      <w:r>
+        <w:rPr>
+          <w:iCs/>
+          <w:i/>
+        </w:rPr>
+        <w:t xml:space="preserve">The Logic of Scientific Discovery</w:t>
+      </w:r>
+      <w:r>
+        <w:t xml:space="preserve">. London: Hutchinson &amp; Company.</w:t>
+      </w:r>
+    </w:p>
+    <w:bookmarkEnd w:id="252"/>
+    <w:bookmarkStart w:id="253" w:name="ref-prout1968a"/>
+    <w:p>
+      <w:pPr>
+        <w:pStyle w:val="Bibliography"/>
+      </w:pPr>
+      <w:r>
+        <w:t xml:space="preserve">Prout, T. 1968.</w:t>
+      </w:r>
+      <w:r>
+        <w:t xml:space="preserve"> </w:t>
+      </w:r>
+      <w:r>
+        <w:t xml:space="preserve">“Sufficient Conditions for Multiple Niche Polymorphism.”</w:t>
+      </w:r>
+      <w:r>
+        <w:t xml:space="preserve"> </w:t>
+      </w:r>
+      <w:r>
+        <w:rPr>
+          <w:iCs/>
+          <w:i/>
+        </w:rPr>
+        <w:t xml:space="preserve">American Naturalist</w:t>
+      </w:r>
+      <w:r>
+        <w:t xml:space="preserve">.</w:t>
+      </w:r>
+    </w:p>
+    <w:bookmarkEnd w:id="253"/>
+    <w:bookmarkStart w:id="254" w:name="ref-salathe2008a"/>
+    <w:p>
+      <w:pPr>
+        <w:pStyle w:val="Bibliography"/>
+      </w:pPr>
+      <w:r>
+        <w:t xml:space="preserve">Salathe, M., R. D. Kouyos, R. R. Regoes, and S. Bonhoeffer. 2008.</w:t>
+      </w:r>
+      <w:r>
+        <w:t xml:space="preserve"> </w:t>
+      </w:r>
+      <w:r>
+        <w:t xml:space="preserve">“Rapid Parasite Adaptation Drives Selection for High Recombination Rates.”</w:t>
+      </w:r>
+      <w:r>
+        <w:t xml:space="preserve"> </w:t>
+      </w:r>
+      <w:r>
+        <w:rPr>
+          <w:iCs/>
+          <w:i/>
+        </w:rPr>
+        <w:t xml:space="preserve">Evolution</w:t>
+      </w:r>
+      <w:r>
+        <w:t xml:space="preserve"> </w:t>
+      </w:r>
+      <w:r>
+        <w:t xml:space="preserve">62: 295–300.</w:t>
+      </w:r>
+    </w:p>
+    <w:bookmarkEnd w:id="254"/>
+    <w:bookmarkStart w:id="255" w:name="ref-schmid-hempel2002a"/>
+    <w:p>
+      <w:pPr>
+        <w:pStyle w:val="Bibliography"/>
+      </w:pPr>
+      <w:r>
+        <w:t xml:space="preserve">Schmid-Hempel, P., and J. Jokela. 2002.</w:t>
+      </w:r>
+      <w:r>
+        <w:t xml:space="preserve"> </w:t>
+      </w:r>
+      <w:r>
+        <w:t xml:space="preserve">“Socially Structured Populations and Evolution of Recombination Under Antagonistic Coevolution.”</w:t>
+      </w:r>
+      <w:r>
+        <w:t xml:space="preserve"> </w:t>
+      </w:r>
+      <w:r>
+        <w:rPr>
+          <w:iCs/>
+          <w:i/>
+        </w:rPr>
+        <w:t xml:space="preserve">American Naturalist</w:t>
+      </w:r>
+      <w:r>
+        <w:t xml:space="preserve"> </w:t>
+      </w:r>
+      <w:r>
+        <w:t xml:space="preserve">160: 403–8.</w:t>
+      </w:r>
+    </w:p>
+    <w:bookmarkEnd w:id="255"/>
+    <w:bookmarkStart w:id="256" w:name="ref-siebold1856a"/>
+    <w:p>
+      <w:pPr>
+        <w:pStyle w:val="Bibliography"/>
+      </w:pPr>
+      <w:r>
+        <w:t xml:space="preserve">Siebold, C. T. E. von. 1856.</w:t>
+      </w:r>
+      <w:r>
+        <w:t xml:space="preserve"> </w:t>
+      </w:r>
+      <w:r>
+        <w:rPr>
+          <w:iCs/>
+          <w:i/>
+        </w:rPr>
+        <w:t xml:space="preserve">Wahre Parthenogenesis Bei Schmetterlingen Und Bienen. Ein Beitrag Zur Fortpflanzungsgeschichte Der Thiere</w:t>
+      </w:r>
+      <w:r>
+        <w:t xml:space="preserve">. Leipzig: William Engelmann.</w:t>
+      </w:r>
+    </w:p>
+    <w:bookmarkEnd w:id="256"/>
+    <w:bookmarkStart w:id="258" w:name="ref-maynard1980a"/>
+    <w:p>
+      <w:pPr>
+        <w:pStyle w:val="Bibliography"/>
+      </w:pPr>
+      <w:r>
+        <w:t xml:space="preserve">Smith, J. Maynard, and R. Hoekstra. 1980.</w:t>
+      </w:r>
+      <w:r>
+        <w:t xml:space="preserve"> </w:t>
+      </w:r>
+      <w:r>
+        <w:t xml:space="preserve">“Polymorphism in a Varied Environment: How Robust Are the Models?”</w:t>
+      </w:r>
+      <w:r>
+        <w:t xml:space="preserve"> </w:t>
+      </w:r>
+      <w:r>
+        <w:rPr>
+          <w:iCs/>
+          <w:i/>
+        </w:rPr>
         <w:t xml:space="preserve">Genetics Research</w:t>
       </w:r>
       <w:r>
@@ -12514,7 +14330,7 @@
       <w:r>
         <w:t xml:space="preserve"> </w:t>
       </w:r>
-      <w:hyperlink r:id="rId208">
+      <w:hyperlink r:id="rId257">
         <w:r>
           <w:rPr>
             <w:rStyle w:val="Hyperlink"/>
@@ -12526,20 +14342,20 @@
         <w:t xml:space="preserve">.</w:t>
       </w:r>
     </w:p>
-    <w:bookmarkEnd w:id="209"/>
-    <w:bookmarkStart w:id="210" w:name="ref-stearns2000a"/>
+    <w:bookmarkEnd w:id="258"/>
+    <w:bookmarkStart w:id="259" w:name="ref-soper2013a"/>
     <w:p>
       <w:pPr>
         <w:pStyle w:val="Bibliography"/>
       </w:pPr>
       <w:r>
-        <w:t xml:space="preserve">Stearns, S. C. 2000.</w:t>
-      </w:r>
-      <w:r>
-        <w:t xml:space="preserve"> </w:t>
-      </w:r>
-      <w:r>
-        <w:t xml:space="preserve">“Daniel Bernoulli (1738): Evolution and Economics Under Risk.”</w:t>
+        <w:t xml:space="preserve">Soper, D. M., M. Neiman, O. P. Savytskyy, M. E. Zolan, and C. M. Lively. 2013.</w:t>
+      </w:r>
+      <w:r>
+        <w:t xml:space="preserve"> </w:t>
+      </w:r>
+      <w:r>
+        <w:t xml:space="preserve">“Spermatozoa Production by Triploid Males in the New Zealand Freshwater Snail</w:t>
       </w:r>
       <w:r>
         <w:t xml:space="preserve"> </w:t>
@@ -12549,29 +14365,10 @@
           <w:iCs/>
           <w:i/>
         </w:rPr>
-        <w:t xml:space="preserve">Journal of Biosciences</w:t>
-      </w:r>
-      <w:r>
-        <w:t xml:space="preserve"> </w:t>
-      </w:r>
-      <w:r>
-        <w:t xml:space="preserve">25: 221–28.</w:t>
-      </w:r>
-    </w:p>
-    <w:bookmarkEnd w:id="210"/>
-    <w:bookmarkStart w:id="211" w:name="ref-valen1973a"/>
-    <w:p>
-      <w:pPr>
-        <w:pStyle w:val="Bibliography"/>
-      </w:pPr>
-      <w:r>
-        <w:t xml:space="preserve">Valen, L. van. 1973.</w:t>
-      </w:r>
-      <w:r>
-        <w:t xml:space="preserve"> </w:t>
-      </w:r>
-      <w:r>
-        <w:t xml:space="preserve">“A New Evolutionary Law.”</w:t>
+        <w:t xml:space="preserve">Potamopyrgus Antipodarum</w:t>
+      </w:r>
+      <w:r>
+        <w:t xml:space="preserve">.”</w:t>
       </w:r>
       <w:r>
         <w:t xml:space="preserve"> </w:t>
@@ -12581,29 +14378,29 @@
           <w:iCs/>
           <w:i/>
         </w:rPr>
-        <w:t xml:space="preserve">Evolutionary Theory</w:t>
-      </w:r>
-      <w:r>
-        <w:t xml:space="preserve"> </w:t>
-      </w:r>
-      <w:r>
-        <w:t xml:space="preserve">1: 1–30.</w:t>
-      </w:r>
-    </w:p>
-    <w:bookmarkEnd w:id="211"/>
-    <w:bookmarkStart w:id="212" w:name="ref-vrijenhoek1979a"/>
+        <w:t xml:space="preserve">Biological Journal of the Linnean Society</w:t>
+      </w:r>
+      <w:r>
+        <w:t xml:space="preserve"> </w:t>
+      </w:r>
+      <w:r>
+        <w:t xml:space="preserve">110: 227–34.</w:t>
+      </w:r>
+    </w:p>
+    <w:bookmarkEnd w:id="259"/>
+    <w:bookmarkStart w:id="260" w:name="ref-stearns2000a"/>
     <w:p>
       <w:pPr>
         <w:pStyle w:val="Bibliography"/>
       </w:pPr>
       <w:r>
-        <w:t xml:space="preserve">Vrijenhoek, R. C. 1979.</w:t>
-      </w:r>
-      <w:r>
-        <w:t xml:space="preserve"> </w:t>
-      </w:r>
-      <w:r>
-        <w:t xml:space="preserve">“Factors Affecting Clonal Diversity and Coexistence.”</w:t>
+        <w:t xml:space="preserve">Stearns, S. C. 2000.</w:t>
+      </w:r>
+      <w:r>
+        <w:t xml:space="preserve"> </w:t>
+      </w:r>
+      <w:r>
+        <w:t xml:space="preserve">“Daniel Bernoulli (1738): Evolution and Economics Under Risk.”</w:t>
       </w:r>
       <w:r>
         <w:t xml:space="preserve"> </w:t>
@@ -12613,29 +14410,29 @@
           <w:iCs/>
           <w:i/>
         </w:rPr>
-        <w:t xml:space="preserve">American Zoologist</w:t>
-      </w:r>
-      <w:r>
-        <w:t xml:space="preserve"> </w:t>
-      </w:r>
-      <w:r>
-        <w:t xml:space="preserve">19: 787–97.</w:t>
-      </w:r>
-    </w:p>
-    <w:bookmarkEnd w:id="212"/>
-    <w:bookmarkStart w:id="213" w:name="ref-vrijenhoek1998a"/>
+        <w:t xml:space="preserve">Journal of Biosciences</w:t>
+      </w:r>
+      <w:r>
+        <w:t xml:space="preserve"> </w:t>
+      </w:r>
+      <w:r>
+        <w:t xml:space="preserve">25: 221–28.</w:t>
+      </w:r>
+    </w:p>
+    <w:bookmarkEnd w:id="260"/>
+    <w:bookmarkStart w:id="261" w:name="ref-stolley1991a"/>
     <w:p>
       <w:pPr>
         <w:pStyle w:val="Bibliography"/>
       </w:pPr>
       <w:r>
-        <w:t xml:space="preserve">———. 1998.</w:t>
-      </w:r>
-      <w:r>
-        <w:t xml:space="preserve"> </w:t>
-      </w:r>
-      <w:r>
-        <w:t xml:space="preserve">“Animal Clones and Diversity.”</w:t>
+        <w:t xml:space="preserve">Stolley, P. D. 1991.</w:t>
+      </w:r>
+      <w:r>
+        <w:t xml:space="preserve"> </w:t>
+      </w:r>
+      <w:r>
+        <w:t xml:space="preserve">“When Genius Errs: R. A. Fisher and the Lung Cancer Controversy.”</w:t>
       </w:r>
       <w:r>
         <w:t xml:space="preserve"> </w:t>
@@ -12645,35 +14442,29 @@
           <w:iCs/>
           <w:i/>
         </w:rPr>
-        <w:t xml:space="preserve">Bioscience</w:t>
-      </w:r>
-      <w:r>
-        <w:t xml:space="preserve"> </w:t>
-      </w:r>
-      <w:r>
-        <w:t xml:space="preserve">48: 617–28.</w:t>
-      </w:r>
-    </w:p>
-    <w:bookmarkEnd w:id="213"/>
-    <w:bookmarkStart w:id="214" w:name="ref-vrijenhoek2009a"/>
+        <w:t xml:space="preserve">American Journal of Epidemiology</w:t>
+      </w:r>
+      <w:r>
+        <w:t xml:space="preserve"> </w:t>
+      </w:r>
+      <w:r>
+        <w:t xml:space="preserve">133: 416–25.</w:t>
+      </w:r>
+    </w:p>
+    <w:bookmarkEnd w:id="261"/>
+    <w:bookmarkStart w:id="262" w:name="ref-tomlinson1966a"/>
     <w:p>
       <w:pPr>
         <w:pStyle w:val="Bibliography"/>
       </w:pPr>
       <w:r>
-        <w:t xml:space="preserve">Vrijenhoek, R. C., and E. D. Parker. 2009.</w:t>
-      </w:r>
-      <w:r>
-        <w:t xml:space="preserve"> </w:t>
-      </w:r>
-      <w:r>
-        <w:t xml:space="preserve">“Geographical Parthenogenesis: General Purpose Genotypes and Frozen Niche Variation.”</w:t>
-      </w:r>
-      <w:r>
-        <w:t xml:space="preserve"> </w:t>
-      </w:r>
-      <w:r>
-        <w:t xml:space="preserve">In</w:t>
+        <w:t xml:space="preserve">Tomlinson, J. 1966.</w:t>
+      </w:r>
+      <w:r>
+        <w:t xml:space="preserve"> </w:t>
+      </w:r>
+      <w:r>
+        <w:t xml:space="preserve">“The Advantages of Hermaphroditism and Parthenogenesis.”</w:t>
       </w:r>
       <w:r>
         <w:t xml:space="preserve"> </w:t>
@@ -12683,26 +14474,29 @@
           <w:iCs/>
           <w:i/>
         </w:rPr>
-        <w:t xml:space="preserve">Lost Sex: The Evolutionary Biology of Parthenogenesis</w:t>
-      </w:r>
-      <w:r>
-        <w:t xml:space="preserve">, edited by I. Schön, K. Martens, and P. Dijk, 99–131. London: Springer.</w:t>
-      </w:r>
-    </w:p>
-    <w:bookmarkEnd w:id="214"/>
-    <w:bookmarkStart w:id="215" w:name="ref-wallace1975a"/>
+        <w:t xml:space="preserve">Journal of Theoretical Biology</w:t>
+      </w:r>
+      <w:r>
+        <w:t xml:space="preserve"> </w:t>
+      </w:r>
+      <w:r>
+        <w:t xml:space="preserve">11: 54–58.</w:t>
+      </w:r>
+    </w:p>
+    <w:bookmarkEnd w:id="262"/>
+    <w:bookmarkStart w:id="263" w:name="ref-valen1973a"/>
     <w:p>
       <w:pPr>
         <w:pStyle w:val="Bibliography"/>
       </w:pPr>
       <w:r>
-        <w:t xml:space="preserve">Wallace, B. 1975.</w:t>
-      </w:r>
-      <w:r>
-        <w:t xml:space="preserve"> </w:t>
-      </w:r>
-      <w:r>
-        <w:t xml:space="preserve">“Hard and Soft Selection Revisited.”</w:t>
+        <w:t xml:space="preserve">Valen, L. van. 1973.</w:t>
+      </w:r>
+      <w:r>
+        <w:t xml:space="preserve"> </w:t>
+      </w:r>
+      <w:r>
+        <w:t xml:space="preserve">“A New Evolutionary Law.”</w:t>
       </w:r>
       <w:r>
         <w:t xml:space="preserve"> </w:t>
@@ -12712,29 +14506,29 @@
           <w:iCs/>
           <w:i/>
         </w:rPr>
-        <w:t xml:space="preserve">Evolution</w:t>
-      </w:r>
-      <w:r>
-        <w:t xml:space="preserve"> </w:t>
-      </w:r>
-      <w:r>
-        <w:t xml:space="preserve">29: 465–73.</w:t>
-      </w:r>
-    </w:p>
-    <w:bookmarkEnd w:id="215"/>
-    <w:bookmarkStart w:id="216" w:name="ref-whitton2008a"/>
+        <w:t xml:space="preserve">Evolutionary Theory</w:t>
+      </w:r>
+      <w:r>
+        <w:t xml:space="preserve"> </w:t>
+      </w:r>
+      <w:r>
+        <w:t xml:space="preserve">1: 1–30.</w:t>
+      </w:r>
+    </w:p>
+    <w:bookmarkEnd w:id="263"/>
+    <w:bookmarkStart w:id="264" w:name="ref-vrijenhoek1979a"/>
     <w:p>
       <w:pPr>
         <w:pStyle w:val="Bibliography"/>
       </w:pPr>
       <w:r>
-        <w:t xml:space="preserve">Whitton, J., C. Sears, E. Baack, and S. Otto. 2008.</w:t>
-      </w:r>
-      <w:r>
-        <w:t xml:space="preserve"> </w:t>
-      </w:r>
-      <w:r>
-        <w:t xml:space="preserve">“The Dynamic Nature of Apomixis in the Angiosperms.”</w:t>
+        <w:t xml:space="preserve">Vrijenhoek, R. C. 1979.</w:t>
+      </w:r>
+      <w:r>
+        <w:t xml:space="preserve"> </w:t>
+      </w:r>
+      <w:r>
+        <w:t xml:space="preserve">“Factors Affecting Clonal Diversity and Coexistence.”</w:t>
       </w:r>
       <w:r>
         <w:t xml:space="preserve"> </w:t>
@@ -12744,23 +14538,29 @@
           <w:iCs/>
           <w:i/>
         </w:rPr>
-        <w:t xml:space="preserve">International Journal of Plant Sciences</w:t>
-      </w:r>
-      <w:r>
-        <w:t xml:space="preserve"> </w:t>
-      </w:r>
-      <w:r>
-        <w:t xml:space="preserve">169: 169–82.</w:t>
-      </w:r>
-    </w:p>
-    <w:bookmarkEnd w:id="216"/>
-    <w:bookmarkStart w:id="217" w:name="ref-williams1975a"/>
+        <w:t xml:space="preserve">American Zoologist</w:t>
+      </w:r>
+      <w:r>
+        <w:t xml:space="preserve"> </w:t>
+      </w:r>
+      <w:r>
+        <w:t xml:space="preserve">19: 787–97.</w:t>
+      </w:r>
+    </w:p>
+    <w:bookmarkEnd w:id="264"/>
+    <w:bookmarkStart w:id="265" w:name="ref-vrijenhoek1998a"/>
     <w:p>
       <w:pPr>
         <w:pStyle w:val="Bibliography"/>
       </w:pPr>
       <w:r>
-        <w:t xml:space="preserve">Williams, G. C. 1975.</w:t>
+        <w:t xml:space="preserve">———. 1998.</w:t>
+      </w:r>
+      <w:r>
+        <w:t xml:space="preserve"> </w:t>
+      </w:r>
+      <w:r>
+        <w:t xml:space="preserve">“Animal Clones and Diversity.”</w:t>
       </w:r>
       <w:r>
         <w:t xml:space="preserve"> </w:t>
@@ -12770,15 +14570,268 @@
           <w:iCs/>
           <w:i/>
         </w:rPr>
+        <w:t xml:space="preserve">Bioscience</w:t>
+      </w:r>
+      <w:r>
+        <w:t xml:space="preserve"> </w:t>
+      </w:r>
+      <w:r>
+        <w:t xml:space="preserve">48: 617–28.</w:t>
+      </w:r>
+    </w:p>
+    <w:bookmarkEnd w:id="265"/>
+    <w:bookmarkStart w:id="266" w:name="ref-vrijenhoek2009a"/>
+    <w:p>
+      <w:pPr>
+        <w:pStyle w:val="Bibliography"/>
+      </w:pPr>
+      <w:r>
+        <w:t xml:space="preserve">Vrijenhoek, R. C., and E. D. Parker. 2009.</w:t>
+      </w:r>
+      <w:r>
+        <w:t xml:space="preserve"> </w:t>
+      </w:r>
+      <w:r>
+        <w:t xml:space="preserve">“Geographical Parthenogenesis: General Purpose Genotypes and Frozen Niche Variation.”</w:t>
+      </w:r>
+      <w:r>
+        <w:t xml:space="preserve"> </w:t>
+      </w:r>
+      <w:r>
+        <w:t xml:space="preserve">In</w:t>
+      </w:r>
+      <w:r>
+        <w:t xml:space="preserve"> </w:t>
+      </w:r>
+      <w:r>
+        <w:rPr>
+          <w:iCs/>
+          <w:i/>
+        </w:rPr>
+        <w:t xml:space="preserve">Lost Sex: The Evolutionary Biology of Parthenogenesis</w:t>
+      </w:r>
+      <w:r>
+        <w:t xml:space="preserve">, edited by I. Schön, K. Martens, and P. Dijk, 99–131. London: Springer.</w:t>
+      </w:r>
+    </w:p>
+    <w:bookmarkEnd w:id="266"/>
+    <w:bookmarkStart w:id="267" w:name="ref-wallace1975a"/>
+    <w:p>
+      <w:pPr>
+        <w:pStyle w:val="Bibliography"/>
+      </w:pPr>
+      <w:r>
+        <w:t xml:space="preserve">Wallace, B. 1975.</w:t>
+      </w:r>
+      <w:r>
+        <w:t xml:space="preserve"> </w:t>
+      </w:r>
+      <w:r>
+        <w:t xml:space="preserve">“Hard and Soft Selection Revisited.”</w:t>
+      </w:r>
+      <w:r>
+        <w:t xml:space="preserve"> </w:t>
+      </w:r>
+      <w:r>
+        <w:rPr>
+          <w:iCs/>
+          <w:i/>
+        </w:rPr>
+        <w:t xml:space="preserve">Evolution</w:t>
+      </w:r>
+      <w:r>
+        <w:t xml:space="preserve"> </w:t>
+      </w:r>
+      <w:r>
+        <w:t xml:space="preserve">29: 465–73.</w:t>
+      </w:r>
+    </w:p>
+    <w:bookmarkEnd w:id="267"/>
+    <w:bookmarkStart w:id="268" w:name="ref-whitton2008a"/>
+    <w:p>
+      <w:pPr>
+        <w:pStyle w:val="Bibliography"/>
+      </w:pPr>
+      <w:r>
+        <w:t xml:space="preserve">Whitton, J., C. Sears, E. Baack, and S. Otto. 2008.</w:t>
+      </w:r>
+      <w:r>
+        <w:t xml:space="preserve"> </w:t>
+      </w:r>
+      <w:r>
+        <w:t xml:space="preserve">“The Dynamic Nature of Apomixis in the Angiosperms.”</w:t>
+      </w:r>
+      <w:r>
+        <w:t xml:space="preserve"> </w:t>
+      </w:r>
+      <w:r>
+        <w:rPr>
+          <w:iCs/>
+          <w:i/>
+        </w:rPr>
+        <w:t xml:space="preserve">International Journal of Plant Sciences</w:t>
+      </w:r>
+      <w:r>
+        <w:t xml:space="preserve"> </w:t>
+      </w:r>
+      <w:r>
+        <w:t xml:space="preserve">169: 169–82.</w:t>
+      </w:r>
+    </w:p>
+    <w:bookmarkEnd w:id="268"/>
+    <w:bookmarkStart w:id="269" w:name="ref-williams1975a"/>
+    <w:p>
+      <w:pPr>
+        <w:pStyle w:val="Bibliography"/>
+      </w:pPr>
+      <w:r>
+        <w:t xml:space="preserve">Williams, G. C. 1975.</w:t>
+      </w:r>
+      <w:r>
+        <w:t xml:space="preserve"> </w:t>
+      </w:r>
+      <w:r>
+        <w:rPr>
+          <w:iCs/>
+          <w:i/>
+        </w:rPr>
         <w:t xml:space="preserve">Sex and Evolution</w:t>
       </w:r>
       <w:r>
         <w:t xml:space="preserve">. Princeton University Press.</w:t>
       </w:r>
     </w:p>
-    <w:bookmarkEnd w:id="217"/>
-    <w:bookmarkEnd w:id="218"/>
-    <w:bookmarkEnd w:id="219"/>
+    <w:bookmarkEnd w:id="269"/>
+    <w:bookmarkStart w:id="270" w:name="ref-winterbourn1970a"/>
+    <w:p>
+      <w:pPr>
+        <w:pStyle w:val="Bibliography"/>
+      </w:pPr>
+      <w:r>
+        <w:t xml:space="preserve">Winterbourn, M. J. 1970.</w:t>
+      </w:r>
+      <w:r>
+        <w:t xml:space="preserve"> </w:t>
+      </w:r>
+      <w:r>
+        <w:t xml:space="preserve">“The New Zealand Species of</w:t>
+      </w:r>
+      <w:r>
+        <w:t xml:space="preserve"> </w:t>
+      </w:r>
+      <w:r>
+        <w:rPr>
+          <w:iCs/>
+          <w:i/>
+        </w:rPr>
+        <w:t xml:space="preserve">Potamopyrgus</w:t>
+      </w:r>
+      <w:r>
+        <w:t xml:space="preserve"> </w:t>
+      </w:r>
+      <w:r>
+        <w:t xml:space="preserve">(Gastropoda: Hydrobiidae).”</w:t>
+      </w:r>
+      <w:r>
+        <w:t xml:space="preserve"> </w:t>
+      </w:r>
+      <w:r>
+        <w:rPr>
+          <w:iCs/>
+          <w:i/>
+        </w:rPr>
+        <w:t xml:space="preserve">Malacologia</w:t>
+      </w:r>
+      <w:r>
+        <w:t xml:space="preserve"> </w:t>
+      </w:r>
+      <w:r>
+        <w:t xml:space="preserve">10: 283–321.</w:t>
+      </w:r>
+    </w:p>
+    <w:bookmarkEnd w:id="270"/>
+    <w:bookmarkStart w:id="271" w:name="ref-winterbourn1973a"/>
+    <w:p>
+      <w:pPr>
+        <w:pStyle w:val="Bibliography"/>
+      </w:pPr>
+      <w:r>
+        <w:t xml:space="preserve">———. 1973.</w:t>
+      </w:r>
+      <w:r>
+        <w:t xml:space="preserve"> </w:t>
+      </w:r>
+      <w:r>
+        <w:t xml:space="preserve">“Larval Trematoda Parasitizing the New Zealand Species of</w:t>
+      </w:r>
+      <w:r>
+        <w:t xml:space="preserve"> </w:t>
+      </w:r>
+      <w:r>
+        <w:rPr>
+          <w:iCs/>
+          <w:i/>
+        </w:rPr>
+        <w:t xml:space="preserve">Potamopyrgus</w:t>
+      </w:r>
+      <w:r>
+        <w:t xml:space="preserve"> </w:t>
+      </w:r>
+      <w:r>
+        <w:t xml:space="preserve">(Gastropoda: Hydrobiidae).”</w:t>
+      </w:r>
+      <w:r>
+        <w:t xml:space="preserve"> </w:t>
+      </w:r>
+      <w:r>
+        <w:rPr>
+          <w:iCs/>
+          <w:i/>
+        </w:rPr>
+        <w:t xml:space="preserve">Mauri Ora</w:t>
+      </w:r>
+      <w:r>
+        <w:t xml:space="preserve"> </w:t>
+      </w:r>
+      <w:r>
+        <w:t xml:space="preserve">2: 17–30.</w:t>
+      </w:r>
+    </w:p>
+    <w:bookmarkEnd w:id="271"/>
+    <w:bookmarkStart w:id="272" w:name="ref-winterbourn1981a"/>
+    <w:p>
+      <w:pPr>
+        <w:pStyle w:val="Bibliography"/>
+      </w:pPr>
+      <w:r>
+        <w:t xml:space="preserve">Winterbourn, M. J., J. S. Rounick, and B. Cowie. 1981.</w:t>
+      </w:r>
+      <w:r>
+        <w:t xml:space="preserve"> </w:t>
+      </w:r>
+      <w:r>
+        <w:t xml:space="preserve">“Are New Zealand Stream Ecosystems Really Different?”</w:t>
+      </w:r>
+      <w:r>
+        <w:t xml:space="preserve"> </w:t>
+      </w:r>
+      <w:r>
+        <w:rPr>
+          <w:iCs/>
+          <w:i/>
+        </w:rPr>
+        <w:t xml:space="preserve">New Zealand Journal of Marine and Freshwater Research</w:t>
+      </w:r>
+      <w:r>
+        <w:t xml:space="preserve"> </w:t>
+      </w:r>
+      <w:r>
+        <w:t xml:space="preserve">15: 321–28.</w:t>
+      </w:r>
+    </w:p>
+    <w:bookmarkEnd w:id="272"/>
+    <w:bookmarkEnd w:id="273"/>
+    <w:bookmarkEnd w:id="274"/>
     <w:sectPr>
       <w:pgSz w:h="15840" w:w="12240"/>
       <w:pgMar w:bottom="1440" w:footer="720" w:gutter="0" w:header="720" w:left="1440" w:right="1440" w:top="1440"/>
@@ -12908,7 +14961,16 @@
         <w:t xml:space="preserve"> </w:t>
       </w:r>
       <w:r>
-        <w:t xml:space="preserve">The Associate Editor (John Endler) rejected the review and accepted the paper. Clearly, it is the developmental strategy that is genetically determined, not the morph per se (see also Lively et al. 2000, Hazel et al. 2004).</w:t>
+        <w:t xml:space="preserve">The Associate Editor (John Endler) rejected the review and accepted the paper. Clearly, it is the developmental strategy that is genetically determined, not the morph per se</w:t>
+      </w:r>
+      <w:r>
+        <w:t xml:space="preserve"> </w:t>
+      </w:r>
+      <w:r>
+        <w:t xml:space="preserve">(see also C. M. Lively et al. 2000; Hazel, Smock, and Lively 2004)</w:t>
+      </w:r>
+      <w:r>
+        <w:t xml:space="preserve">.</w:t>
       </w:r>
     </w:p>
   </w:footnote>
@@ -12946,7 +15008,16 @@
         <w:t xml:space="preserve"> </w:t>
       </w:r>
       <w:r>
-        <w:t xml:space="preserve">We were trained ask questions first and then seek suitable organisms to address the questions. This was the tradition before model-systems research took over (Churchill 1997).</w:t>
+        <w:t xml:space="preserve">We were trained ask questions first and then seek suitable organisms to address the questions. This was the tradition before model-systems research took over</w:t>
+      </w:r>
+      <w:r>
+        <w:t xml:space="preserve"> </w:t>
+      </w:r>
+      <w:r>
+        <w:t xml:space="preserve">(Churchill 1997)</w:t>
+      </w:r>
+      <w:r>
+        <w:t xml:space="preserve">.</w:t>
       </w:r>
     </w:p>
   </w:footnote>
@@ -12984,7 +15055,16 @@
         <w:t xml:space="preserve"> </w:t>
       </w:r>
       <w:r>
-        <w:t xml:space="preserve">See also Elliott and Brook (2007). They point out crucial differences between Chamberlin and Platt including that Chamberlin allowed for multiple ideas to be partially correct, which is important for</w:t>
+        <w:t xml:space="preserve">See also Elliott and Brook</w:t>
+      </w:r>
+      <w:r>
+        <w:t xml:space="preserve"> </w:t>
+      </w:r>
+      <w:r>
+        <w:t xml:space="preserve">(Elliott and Brook 2007)</w:t>
+      </w:r>
+      <w:r>
+        <w:t xml:space="preserve">. They point out crucial differences between Chamberlin and Platt including that Chamberlin allowed for multiple ideas to be partially correct, which is important for</w:t>
       </w:r>
       <w:r>
         <w:t xml:space="preserve"> </w:t>
@@ -13033,7 +15113,19 @@
         <w:t xml:space="preserve"> </w:t>
       </w:r>
       <w:r>
-        <w:t xml:space="preserve">(along with a parthenogenetic beetle) Maynard Smith (1978, page 65) wrote,</w:t>
+        <w:t xml:space="preserve">(along with a parthenogenetic beetle) Maynard Smith</w:t>
+      </w:r>
+      <w:r>
+        <w:t xml:space="preserve"> </w:t>
+      </w:r>
+      <w:r>
+        <w:t xml:space="preserve">(1978, 65)</w:t>
+      </w:r>
+      <w:r>
+        <w:t xml:space="preserve"> </w:t>
+      </w:r>
+      <w:r>
+        <w:t xml:space="preserve">wrote,</w:t>
       </w:r>
       <w:r>
         <w:t xml:space="preserve"> </w:t>
@@ -13155,7 +15247,16 @@
         <w:t xml:space="preserve"> </w:t>
       </w:r>
       <w:r>
-        <w:t xml:space="preserve">The Associate Editor (John Endler) rejected the review and accepted the paper. Clearly, it is the developmental strategy that is genetically determined, not the morph per se (see also Lively et al. 2000, Hazel et al. 2004).</w:t>
+        <w:t xml:space="preserve">The Associate Editor (John Endler) rejected the review and accepted the paper. Clearly, it is the developmental strategy that is genetically determined, not the morph per se</w:t>
+      </w:r>
+      <w:r>
+        <w:t xml:space="preserve"> </w:t>
+      </w:r>
+      <w:r>
+        <w:t xml:space="preserve">(see also C. M. Lively et al. 2000; Hazel, Smock, and Lively 2004)</w:t>
+      </w:r>
+      <w:r>
+        <w:t xml:space="preserve">.</w:t>
       </w:r>
     </w:p>
   </w:footnote>
@@ -13193,7 +15294,16 @@
         <w:t xml:space="preserve"> </w:t>
       </w:r>
       <w:r>
-        <w:t xml:space="preserve">We were trained ask questions first and then seek suitable organisms to address the questions. This was the tradition before model-systems research took over (Churchill 1997).</w:t>
+        <w:t xml:space="preserve">We were trained ask questions first and then seek suitable organisms to address the questions. This was the tradition before model-systems research took over</w:t>
+      </w:r>
+      <w:r>
+        <w:t xml:space="preserve"> </w:t>
+      </w:r>
+      <w:r>
+        <w:t xml:space="preserve">(Churchill 1997)</w:t>
+      </w:r>
+      <w:r>
+        <w:t xml:space="preserve">.</w:t>
       </w:r>
     </w:p>
   </w:footnote>
@@ -13231,7 +15341,16 @@
         <w:t xml:space="preserve"> </w:t>
       </w:r>
       <w:r>
-        <w:t xml:space="preserve">See also Elliott and Brook (2007). They point out crucial differences between Chamberlin and Platt including that Chamberlin allowed for multiple ideas to be partially correct, which is important for</w:t>
+        <w:t xml:space="preserve">See also Elliott and Brook</w:t>
+      </w:r>
+      <w:r>
+        <w:t xml:space="preserve"> </w:t>
+      </w:r>
+      <w:r>
+        <w:t xml:space="preserve">(Elliott and Brook 2007)</w:t>
+      </w:r>
+      <w:r>
+        <w:t xml:space="preserve">. They point out crucial differences between Chamberlin and Platt including that Chamberlin allowed for multiple ideas to be partially correct, which is important for</w:t>
       </w:r>
       <w:r>
         <w:t xml:space="preserve"> </w:t>
@@ -13280,7 +15399,19 @@
         <w:t xml:space="preserve"> </w:t>
       </w:r>
       <w:r>
-        <w:t xml:space="preserve">(along with a parthenogenetic beetle) Maynard Smith (1978, page 65) wrote,</w:t>
+        <w:t xml:space="preserve">(along with a parthenogenetic beetle) Maynard Smith</w:t>
+      </w:r>
+      <w:r>
+        <w:t xml:space="preserve"> </w:t>
+      </w:r>
+      <w:r>
+        <w:t xml:space="preserve">(1978, 65)</w:t>
+      </w:r>
+      <w:r>
+        <w:t xml:space="preserve"> </w:t>
+      </w:r>
+      <w:r>
+        <w:t xml:space="preserve">wrote,</w:t>
       </w:r>
       <w:r>
         <w:t xml:space="preserve"> </w:t>
@@ -13317,7 +15448,16 @@
         <w:t xml:space="preserve"> </w:t>
       </w:r>
       <w:r>
-        <w:t xml:space="preserve">This assumption turned out to be not strictly true. Polyploid females occasionally produce males, although they seem unlikely to be very fertile (Soper et al. 2013).</w:t>
+        <w:t xml:space="preserve">This assumption turned out to be not strictly true. Polyploid females occasionally produce males, although they seem unlikely to be very fertile</w:t>
+      </w:r>
+      <w:r>
+        <w:t xml:space="preserve"> </w:t>
+      </w:r>
+      <w:r>
+        <w:t xml:space="preserve">(Soper et al. 2013)</w:t>
+      </w:r>
+      <w:r>
+        <w:t xml:space="preserve">.</w:t>
       </w:r>
     </w:p>
   </w:footnote>
@@ -13376,7 +15516,16 @@
         <w:pStyle w:val="BlockText"/>
       </w:pPr>
       <w:r>
-        <w:t xml:space="preserve">Therefore, we attempt to treat the same problem with several alternative models each with different simplifications but with a common biological assumption. Then, if these models, despite their different assumptions, lead to similar results we have what we can call a robust theorem which is relatively free of the details of the model. Hence our truth is the intersection of independent lies (Levins 1966).</w:t>
+        <w:t xml:space="preserve">Therefore, we attempt to treat the same problem with several alternative models each with different simplifications but with a common biological assumption. Then, if these models, despite their different assumptions, lead to similar results we have what we can call a robust theorem which is relatively free of the details of the model. Hence our truth is the intersection of independent lies</w:t>
+      </w:r>
+      <w:r>
+        <w:t xml:space="preserve"> </w:t>
+      </w:r>
+      <w:r>
+        <w:t xml:space="preserve">(Levins 1966)</w:t>
+      </w:r>
+      <w:r>
+        <w:t xml:space="preserve">.</w:t>
       </w:r>
     </w:p>
   </w:footnote>
@@ -13395,7 +15544,25 @@
         <w:t xml:space="preserve"> </w:t>
       </w:r>
       <w:r>
-        <w:t xml:space="preserve">I was also persuaded by elegant experimental studies on sweet vernal grass, which showed a density-independent advantage to having a rare genotype (Antonovics and Ellstrand 1984, Ellstrand and Antonovics 1985). Later studies showed that the rare advantage was likely due to escape from infection (Kelley et al. 1988, Kelley 1993, 1994).</w:t>
+        <w:t xml:space="preserve">I was also persuaded by elegant experimental studies on sweet vernal grass, which showed a density-independent advantage to having a rare genotype</w:t>
+      </w:r>
+      <w:r>
+        <w:t xml:space="preserve"> </w:t>
+      </w:r>
+      <w:r>
+        <w:t xml:space="preserve">(Antonovics and Ellstrand 1984; Ellstrand and Antonovics 1985)</w:t>
+      </w:r>
+      <w:r>
+        <w:t xml:space="preserve">. Later studies showed that the rare advantage was likely due to escape from infection</w:t>
+      </w:r>
+      <w:r>
+        <w:t xml:space="preserve"> </w:t>
+      </w:r>
+      <w:r>
+        <w:t xml:space="preserve">(Kelley, Antonovics, and Schmitt 1988; 1993; 1994)</w:t>
+      </w:r>
+      <w:r>
+        <w:t xml:space="preserve">.</w:t>
       </w:r>
     </w:p>
   </w:footnote>
@@ -13595,7 +15762,16 @@
         <w:t xml:space="preserve"> </w:t>
       </w:r>
       <w:r>
-        <w:t xml:space="preserve">Using computer simulations, we recently found that detecting a significant positive correlation between clonal diversity and infection prevalence would only be expected in a fraction of parameter space, even when parasites were solely responsible for the maintenance of diversity (Lively et al. 2021).</w:t>
+        <w:t xml:space="preserve">Using computer simulations, we recently found that detecting a significant positive correlation between clonal diversity and infection prevalence would only be expected in a fraction of parameter space, even when parasites were solely responsible for the maintenance of diversity</w:t>
+      </w:r>
+      <w:r>
+        <w:t xml:space="preserve"> </w:t>
+      </w:r>
+      <w:r>
+        <w:t xml:space="preserve">(Curtis M. Lively, Xu, and Ben-Ami 2021)</w:t>
+      </w:r>
+      <w:r>
+        <w:t xml:space="preserve">.</w:t>
       </w:r>
     </w:p>
   </w:footnote>
@@ -13806,7 +15982,16 @@
         <w:t xml:space="preserve"> </w:t>
       </w:r>
       <w:r>
-        <w:t xml:space="preserve">The Associate Editor (John Endler) rejected the review and accepted the paper. Clearly, it is the developmental strategy that is genetically determined, not the morph per se (see also Lively et al. 2000, Hazel et al. 2004).</w:t>
+        <w:t xml:space="preserve">The Associate Editor (John Endler) rejected the review and accepted the paper. Clearly, it is the developmental strategy that is genetically determined, not the morph per se</w:t>
+      </w:r>
+      <w:r>
+        <w:t xml:space="preserve"> </w:t>
+      </w:r>
+      <w:r>
+        <w:t xml:space="preserve">(see also C. M. Lively et al. 2000; Hazel, Smock, and Lively 2004)</w:t>
+      </w:r>
+      <w:r>
+        <w:t xml:space="preserve">.</w:t>
       </w:r>
     </w:p>
   </w:footnote>
@@ -13844,7 +16029,16 @@
         <w:t xml:space="preserve"> </w:t>
       </w:r>
       <w:r>
-        <w:t xml:space="preserve">We were trained ask questions first and then seek suitable organisms to address the questions. This was the tradition before model-systems research took over (Churchill 1997).</w:t>
+        <w:t xml:space="preserve">We were trained ask questions first and then seek suitable organisms to address the questions. This was the tradition before model-systems research took over</w:t>
+      </w:r>
+      <w:r>
+        <w:t xml:space="preserve"> </w:t>
+      </w:r>
+      <w:r>
+        <w:t xml:space="preserve">(Churchill 1997)</w:t>
+      </w:r>
+      <w:r>
+        <w:t xml:space="preserve">.</w:t>
       </w:r>
     </w:p>
   </w:footnote>
@@ -13882,7 +16076,16 @@
         <w:t xml:space="preserve"> </w:t>
       </w:r>
       <w:r>
-        <w:t xml:space="preserve">See also Elliott and Brook (2007). They point out crucial differences between Chamberlin and Platt including that Chamberlin allowed for multiple ideas to be partially correct, which is important for</w:t>
+        <w:t xml:space="preserve">See also Elliott and Brook</w:t>
+      </w:r>
+      <w:r>
+        <w:t xml:space="preserve"> </w:t>
+      </w:r>
+      <w:r>
+        <w:t xml:space="preserve">(Elliott and Brook 2007)</w:t>
+      </w:r>
+      <w:r>
+        <w:t xml:space="preserve">. They point out crucial differences between Chamberlin and Platt including that Chamberlin allowed for multiple ideas to be partially correct, which is important for</w:t>
       </w:r>
       <w:r>
         <w:t xml:space="preserve"> </w:t>
@@ -13931,7 +16134,19 @@
         <w:t xml:space="preserve"> </w:t>
       </w:r>
       <w:r>
-        <w:t xml:space="preserve">(along with a parthenogenetic beetle) Maynard Smith (1978, page 65) wrote,</w:t>
+        <w:t xml:space="preserve">(along with a parthenogenetic beetle) Maynard Smith</w:t>
+      </w:r>
+      <w:r>
+        <w:t xml:space="preserve"> </w:t>
+      </w:r>
+      <w:r>
+        <w:t xml:space="preserve">(1978, 65)</w:t>
+      </w:r>
+      <w:r>
+        <w:t xml:space="preserve"> </w:t>
+      </w:r>
+      <w:r>
+        <w:t xml:space="preserve">wrote,</w:t>
       </w:r>
       <w:r>
         <w:t xml:space="preserve"> </w:t>
@@ -13968,7 +16183,16 @@
         <w:t xml:space="preserve"> </w:t>
       </w:r>
       <w:r>
-        <w:t xml:space="preserve">This assumption turned out to be not strictly true. Polyploid females occasionally produce males, although they seem unlikely to be very fertile (Soper et al. 2013).</w:t>
+        <w:t xml:space="preserve">This assumption turned out to be not strictly true. Polyploid females occasionally produce males, although they seem unlikely to be very fertile</w:t>
+      </w:r>
+      <w:r>
+        <w:t xml:space="preserve"> </w:t>
+      </w:r>
+      <w:r>
+        <w:t xml:space="preserve">(Soper et al. 2013)</w:t>
+      </w:r>
+      <w:r>
+        <w:t xml:space="preserve">.</w:t>
       </w:r>
     </w:p>
   </w:footnote>
@@ -14027,7 +16251,16 @@
         <w:pStyle w:val="BlockText"/>
       </w:pPr>
       <w:r>
-        <w:t xml:space="preserve">Therefore, we attempt to treat the same problem with several alternative models each with different simplifications but with a common biological assumption. Then, if these models, despite their different assumptions, lead to similar results we have what we can call a robust theorem which is relatively free of the details of the model. Hence our truth is the intersection of independent lies (Levins 1966).</w:t>
+        <w:t xml:space="preserve">Therefore, we attempt to treat the same problem with several alternative models each with different simplifications but with a common biological assumption. Then, if these models, despite their different assumptions, lead to similar results we have what we can call a robust theorem which is relatively free of the details of the model. Hence our truth is the intersection of independent lies</w:t>
+      </w:r>
+      <w:r>
+        <w:t xml:space="preserve"> </w:t>
+      </w:r>
+      <w:r>
+        <w:t xml:space="preserve">(Levins 1966)</w:t>
+      </w:r>
+      <w:r>
+        <w:t xml:space="preserve">.</w:t>
       </w:r>
     </w:p>
   </w:footnote>
@@ -14046,7 +16279,25 @@
         <w:t xml:space="preserve"> </w:t>
       </w:r>
       <w:r>
-        <w:t xml:space="preserve">I was also persuaded by elegant experimental studies on sweet vernal grass, which showed a density-independent advantage to having a rare genotype (Antonovics and Ellstrand 1984, Ellstrand and Antonovics 1985). Later studies showed that the rare advantage was likely due to escape from infection (Kelley et al. 1988, Kelley 1993, 1994).</w:t>
+        <w:t xml:space="preserve">I was also persuaded by elegant experimental studies on sweet vernal grass, which showed a density-independent advantage to having a rare genotype</w:t>
+      </w:r>
+      <w:r>
+        <w:t xml:space="preserve"> </w:t>
+      </w:r>
+      <w:r>
+        <w:t xml:space="preserve">(Antonovics and Ellstrand 1984; Ellstrand and Antonovics 1985)</w:t>
+      </w:r>
+      <w:r>
+        <w:t xml:space="preserve">. Later studies showed that the rare advantage was likely due to escape from infection</w:t>
+      </w:r>
+      <w:r>
+        <w:t xml:space="preserve"> </w:t>
+      </w:r>
+      <w:r>
+        <w:t xml:space="preserve">(Kelley, Antonovics, and Schmitt 1988; 1993; 1994)</w:t>
+      </w:r>
+      <w:r>
+        <w:t xml:space="preserve">.</w:t>
       </w:r>
     </w:p>
   </w:footnote>
@@ -14246,7 +16497,16 @@
         <w:t xml:space="preserve"> </w:t>
       </w:r>
       <w:r>
-        <w:t xml:space="preserve">Using computer simulations, we recently found that detecting a significant positive correlation between clonal diversity and infection prevalence would only be expected in a fraction of parameter space, even when parasites were solely responsible for the maintenance of diversity (Lively et al. 2021).</w:t>
+        <w:t xml:space="preserve">Using computer simulations, we recently found that detecting a significant positive correlation between clonal diversity and infection prevalence would only be expected in a fraction of parameter space, even when parasites were solely responsible for the maintenance of diversity</w:t>
+      </w:r>
+      <w:r>
+        <w:t xml:space="preserve"> </w:t>
+      </w:r>
+      <w:r>
+        <w:t xml:space="preserve">(Curtis M. Lively, Xu, and Ben-Ami 2021)</w:t>
+      </w:r>
+      <w:r>
+        <w:t xml:space="preserve">.</w:t>
       </w:r>
     </w:p>
   </w:footnote>
@@ -14372,7 +16632,34 @@
         <w:t xml:space="preserve"> </w:t>
       </w:r>
       <w:r>
-        <w:t xml:space="preserve">I think density dependence is critically important. Disease transmission is certainly density dependent (Anderson and May 1979, May and Anderson 1979). Virulence may also be density dependent (Lively et al. 1995, Bell et al. 2006, Lively 2006). Habitat partitioning may also play a role in the distribution of sexual females among depth-stratified habitats (Negovetic and Jokela 2001).</w:t>
+        <w:t xml:space="preserve">I think density dependence is critically important. Disease transmission is certainly density dependent</w:t>
+      </w:r>
+      <w:r>
+        <w:t xml:space="preserve"> </w:t>
+      </w:r>
+      <w:r>
+        <w:t xml:space="preserve">(Anderson and May 1979; May and Anderson 1979)</w:t>
+      </w:r>
+      <w:r>
+        <w:t xml:space="preserve">. Virulence may also be density dependent</w:t>
+      </w:r>
+      <w:r>
+        <w:t xml:space="preserve"> </w:t>
+      </w:r>
+      <w:r>
+        <w:t xml:space="preserve">(Curtis M. Lively et al. 1995; T. Bell, Freckleton, and Lewis 2006; C. M. Lively 2006)</w:t>
+      </w:r>
+      <w:r>
+        <w:t xml:space="preserve">. Habitat partitioning may also play a role in the distribution of sexual females among depth-stratified habitats</w:t>
+      </w:r>
+      <w:r>
+        <w:t xml:space="preserve"> </w:t>
+      </w:r>
+      <w:r>
+        <w:t xml:space="preserve">(Negovetic and Jokela 2001)</w:t>
+      </w:r>
+      <w:r>
+        <w:t xml:space="preserve">.</w:t>
       </w:r>
     </w:p>
   </w:footnote>

</xml_diff>

<commit_message>
titled & linked tables
</commit_message>
<xml_diff>
--- a/docs/Through-the-Looking-Glass.docx
+++ b/docs/Through-the-Looking-Glass.docx
@@ -347,7 +347,7 @@
     </w:p>
     <w:bookmarkEnd w:id="27"/>
     <w:bookmarkEnd w:id="28"/>
-    <w:bookmarkStart w:id="67" w:name="sec-why-sex"/>
+    <w:bookmarkStart w:id="68" w:name="sec-why-sex"/>
     <w:p>
       <w:pPr>
         <w:pStyle w:val="Heading1"/>
@@ -2303,7 +2303,7 @@
     </w:p>
     <w:bookmarkEnd w:id="60"/>
     <w:bookmarkEnd w:id="61"/>
-    <w:bookmarkStart w:id="66" w:name="summary"/>
+    <w:bookmarkStart w:id="67" w:name="summary"/>
     <w:p>
       <w:pPr>
         <w:pStyle w:val="Heading2"/>
@@ -2526,7 +2526,7 @@
               <w:t xml:space="preserve"> </w:t>
             </w:r>
             <w:r>
-              <w:t xml:space="preserve">be the number of asexual females at time 1, while</w:t>
+              <w:t xml:space="preserve">be the number of asexual females at time one, while</w:t>
             </w:r>
             <w:r>
               <w:t xml:space="preserve"> </w:t>
@@ -2750,17 +2750,27 @@
               <w:t xml:space="preserve">be the frequency of females in the sexual population. The number of asexuals and sexuals at time two can then be calculated as in the table below. (Note, we do not assume that the population is at carrying capacity).</w:t>
             </w:r>
           </w:p>
+          <w:bookmarkStart w:id="66" w:name="tbl-t1t2"/>
+          <w:p>
+            <w:pPr>
+              <w:pStyle w:val="TableCaption"/>
+            </w:pPr>
+            <w:r>
+              <w:t xml:space="preserve">Table 1.1: Maynard Smith’s Model</w:t>
+            </w:r>
+          </w:p>
           <w:tbl>
             <w:tblPr>
               <w:tblStyle w:val="Table"/>
               <w:tblW w:type="pct" w:w="5000"/>
               <w:tblLook w:firstRow="1" w:lastRow="0" w:firstColumn="0" w:lastColumn="0" w:noHBand="0" w:noVBand="0" w:val="0020"/>
               <w:jc w:val="start"/>
+              <w:tblCaption w:val="Table 1.1: Maynard Smith’s Model"/>
             </w:tblPr>
             <w:tblGrid>
-              <w:gridCol w:w="1272"/>
-              <w:gridCol w:w="1791"/>
-              <w:gridCol w:w="4855"/>
+              <w:gridCol w:w="1160"/>
+              <w:gridCol w:w="2068"/>
+              <w:gridCol w:w="4691"/>
             </w:tblGrid>
             <w:tr>
               <w:trPr>
@@ -3410,6 +3420,7 @@
               </w:tc>
             </w:tr>
           </w:tbl>
+          <w:bookmarkEnd w:id="66"/>
           <w:p>
             <w:pPr>
               <w:pStyle w:val="BodyText"/>
@@ -4406,9 +4417,9 @@
         </w:tc>
       </w:tr>
     </w:tbl>
-    <w:bookmarkEnd w:id="66"/>
     <w:bookmarkEnd w:id="67"/>
-    <w:bookmarkStart w:id="112" w:name="sec-eco-hyp"/>
+    <w:bookmarkEnd w:id="68"/>
+    <w:bookmarkStart w:id="116" w:name="sec-eco-hyp"/>
     <w:p>
       <w:pPr>
         <w:pStyle w:val="Heading1"/>
@@ -4439,18 +4450,18 @@
                 <wp:inline>
                   <wp:extent cx="3822191" cy="2545080"/>
                   <wp:effectExtent b="0" l="0" r="0" t="0"/>
-                  <wp:docPr descr="" title="" id="69" name="Picture"/>
+                  <wp:docPr descr="" title="" id="70" name="Picture"/>
                   <a:graphic>
                     <a:graphicData uri="http://schemas.openxmlformats.org/drawingml/2006/picture">
                       <pic:pic>
                         <pic:nvPicPr>
-                          <pic:cNvPr descr="images/fig2-1.jpeg" id="70" name="Picture"/>
+                          <pic:cNvPr descr="images/fig2-1.jpeg" id="71" name="Picture"/>
                           <pic:cNvPicPr>
                             <a:picLocks noChangeArrowheads="1" noChangeAspect="1"/>
                           </pic:cNvPicPr>
                         </pic:nvPicPr>
                         <pic:blipFill>
-                          <a:blip r:embed="rId68"/>
+                          <a:blip r:embed="rId69"/>
                           <a:stretch>
                             <a:fillRect/>
                           </a:stretch>
@@ -4519,7 +4530,7 @@
         <w:t xml:space="preserve">. In what follows, I first focus on the ecological hypotheses. The ideas underlying these hypotheses provide a handle for understanding some of the foundational concepts in evolutionary ecology.</w:t>
       </w:r>
     </w:p>
-    <w:bookmarkStart w:id="75" w:name="the-lottery-model"/>
+    <w:bookmarkStart w:id="77" w:name="the-lottery-model"/>
     <w:p>
       <w:pPr>
         <w:pStyle w:val="Heading2"/>
@@ -4626,7 +4637,7 @@
         <w:rPr>
           <w:rStyle w:val="FootnoteReference"/>
         </w:rPr>
-        <w:footnoteReference w:id="71"/>
+        <w:footnoteReference w:id="72"/>
       </w:r>
     </w:p>
     <w:p>
@@ -4708,7 +4719,7 @@
         <w:pStyle w:val="BodyText"/>
       </w:pPr>
       <w:r>
-        <w:t xml:space="preserve">Indeed, Williams’ Lottery Model is about bet hedging. The gist of bet-hedging in evolutionary theory is that selection can act to reduce the variance in reproductive success over time, even if it also reduces the arithmetic mean across years</w:t>
+        <w:t xml:space="preserve">Indeed, Williams’ Lottery Model is about bet hedging. The gist of bet hedging in evolutionary theory is that selection can act to reduce the variance in reproductive success over time, even if it also reduces the arithmetic mean across years</w:t>
       </w:r>
       <w:r>
         <w:t xml:space="preserve"> </w:t>
@@ -4718,6 +4729,15 @@
       </w:r>
       <w:r>
         <w:t xml:space="preserve">. Suppose, for example, that we have the following data for both a monoculture and a genetically variable polyculture (in arbitrary units). Let’s assume that the variation in yield is driven by annual variation in abiotic factors such as temperature or precipitation. The effect of planting a polyculture (bet-hedging) can be estimated from the geometric mean, which incorporates the variation in yield over time.</w:t>
+      </w:r>
+    </w:p>
+    <w:bookmarkStart w:id="75" w:name="tbl-bh"/>
+    <w:p>
+      <w:pPr>
+        <w:pStyle w:val="TableCaption"/>
+      </w:pPr>
+      <w:r>
+        <w:t xml:space="preserve">Table 2.1: Bet Hedging</w:t>
       </w:r>
     </w:p>
     <w:tbl>
@@ -4726,6 +4746,7 @@
         <w:tblW w:type="auto" w:w="0"/>
         <w:tblLook w:firstRow="1" w:lastRow="0" w:firstColumn="0" w:lastColumn="0" w:noHBand="0" w:noVBand="0" w:val="0020"/>
         <w:jc w:val="start"/>
+        <w:tblCaption w:val="Table 2.1: Bet Hedging"/>
       </w:tblPr>
       <w:tblGrid>
         <w:gridCol w:w="2640"/>
@@ -5054,7 +5075,7 @@
               <w:rPr>
                 <w:rStyle w:val="FootnoteReference"/>
               </w:rPr>
-              <w:footnoteReference w:id="72"/>
+              <w:footnoteReference w:id="73"/>
             </w:r>
           </w:p>
         </w:tc>
@@ -5102,7 +5123,7 @@
               <w:rPr>
                 <w:rStyle w:val="FootnoteReference"/>
               </w:rPr>
-              <w:footnoteReference w:id="73"/>
+              <w:footnoteReference w:id="74"/>
             </w:r>
           </w:p>
         </w:tc>
@@ -5182,6 +5203,7 @@
         </w:tc>
       </w:tr>
     </w:tbl>
+    <w:bookmarkEnd w:id="75"/>
     <w:p>
       <w:pPr>
         <w:pStyle w:val="BodyText"/>
@@ -5369,7 +5391,7 @@
         <w:rPr>
           <w:rStyle w:val="FootnoteReference"/>
         </w:rPr>
-        <w:footnoteReference w:id="74"/>
+        <w:footnoteReference w:id="76"/>
       </w:r>
     </w:p>
     <w:p>
@@ -5394,8 +5416,8 @@
         <w:t xml:space="preserve">). So, if the Lottery Model is correct, significant environmental change must occur very rapidly. The many thousands of years between ice ages, for example, would be too long.</w:t>
       </w:r>
     </w:p>
-    <w:bookmarkEnd w:id="75"/>
-    <w:bookmarkStart w:id="84" w:name="X35c538c154f4b3900a349f3c4a4847f063e307f"/>
+    <w:bookmarkEnd w:id="77"/>
+    <w:bookmarkStart w:id="86" w:name="X35c538c154f4b3900a349f3c4a4847f063e307f"/>
     <w:p>
       <w:pPr>
         <w:pStyle w:val="Heading2"/>
@@ -5442,7 +5464,7 @@
         <w:rPr>
           <w:rStyle w:val="FootnoteReference"/>
         </w:rPr>
-        <w:footnoteReference w:id="76"/>
+        <w:footnoteReference w:id="78"/>
       </w:r>
     </w:p>
     <w:p>
@@ -5577,7 +5599,7 @@
         <w:rPr>
           <w:rStyle w:val="FootnoteReference"/>
         </w:rPr>
-        <w:footnoteReference w:id="77"/>
+        <w:footnoteReference w:id="79"/>
       </w:r>
       <w:r>
         <w:t xml:space="preserve"> </w:t>
@@ -5631,7 +5653,7 @@
       <w:tr>
         <w:tc>
           <w:tcPr/>
-          <w:bookmarkStart w:id="81" w:name="fig-2-2"/>
+          <w:bookmarkStart w:id="83" w:name="fig-2-2"/>
           <w:p>
             <w:pPr>
               <w:jc w:val="center"/>
@@ -5641,18 +5663,18 @@
                 <wp:inline>
                   <wp:extent cx="3980688" cy="4069079"/>
                   <wp:effectExtent b="0" l="0" r="0" t="0"/>
-                  <wp:docPr descr="" title="" id="79" name="Picture"/>
+                  <wp:docPr descr="" title="" id="81" name="Picture"/>
                   <a:graphic>
                     <a:graphicData uri="http://schemas.openxmlformats.org/drawingml/2006/picture">
                       <pic:pic>
                         <pic:nvPicPr>
-                          <pic:cNvPr descr="images/fig2-2.jpeg" id="80" name="Picture"/>
+                          <pic:cNvPr descr="images/fig2-2.jpeg" id="82" name="Picture"/>
                           <pic:cNvPicPr>
                             <a:picLocks noChangeArrowheads="1" noChangeAspect="1"/>
                           </pic:cNvPicPr>
                         </pic:nvPicPr>
                         <pic:blipFill>
-                          <a:blip r:embed="rId78"/>
+                          <a:blip r:embed="rId80"/>
                           <a:stretch>
                             <a:fillRect/>
                           </a:stretch>
@@ -5701,7 +5723,7 @@
               <w:t xml:space="preserve">. The inserted blue text shows how the ecological hypotheses fit into Wallace’s matrix for density-dependent selection vs frequency-dependent selection. The Lottery Model relies on hard selection in temporally variable environments. The Tangled Bank relies on soft selection in spatially variable environments. The Red Queen relies on frequency-dependent selection generated by coevolving antagonistic species.</w:t>
             </w:r>
           </w:p>
-          <w:bookmarkEnd w:id="81"/>
+          <w:bookmarkEnd w:id="83"/>
         </w:tc>
       </w:tr>
     </w:tbl>
@@ -5716,7 +5738,7 @@
         <w:rPr>
           <w:rStyle w:val="FootnoteReference"/>
         </w:rPr>
-        <w:footnoteReference w:id="82"/>
+        <w:footnoteReference w:id="84"/>
       </w:r>
     </w:p>
     <w:p>
@@ -5741,7 +5763,7 @@
       <w:r>
         <w:t xml:space="preserve"> </w:t>
       </w:r>
-      <w:hyperlink r:id="rId83">
+      <w:hyperlink r:id="rId85">
         <w:r>
           <w:rPr>
             <w:rStyle w:val="Hyperlink"/>
@@ -5771,8 +5793,8 @@
         <w:t xml:space="preserve">. Coexistence, however, is also compatible with the Red Queen hypothesis, which we will now consider.</w:t>
       </w:r>
     </w:p>
-    <w:bookmarkEnd w:id="84"/>
-    <w:bookmarkStart w:id="104" w:name="the-red-queen-hypothesis"/>
+    <w:bookmarkEnd w:id="86"/>
+    <w:bookmarkStart w:id="106" w:name="the-red-queen-hypothesis"/>
     <w:p>
       <w:pPr>
         <w:pStyle w:val="Heading2"/>
@@ -5792,7 +5814,7 @@
         <w:rPr>
           <w:rStyle w:val="FootnoteReference"/>
         </w:rPr>
-        <w:footnoteReference w:id="85"/>
+        <w:footnoteReference w:id="87"/>
       </w:r>
       <w:r>
         <w:t xml:space="preserve"> </w:t>
@@ -5990,7 +6012,7 @@
       <w:tr>
         <w:tc>
           <w:tcPr/>
-          <w:bookmarkStart w:id="89" w:name="fig-2-3"/>
+          <w:bookmarkStart w:id="91" w:name="fig-2-3"/>
           <w:p>
             <w:pPr>
               <w:jc w:val="center"/>
@@ -6000,18 +6022,18 @@
                 <wp:inline>
                   <wp:extent cx="5943600" cy="7768311"/>
                   <wp:effectExtent b="0" l="0" r="0" t="0"/>
-                  <wp:docPr descr="" title="" id="87" name="Picture"/>
+                  <wp:docPr descr="" title="" id="89" name="Picture"/>
                   <a:graphic>
                     <a:graphicData uri="http://schemas.openxmlformats.org/drawingml/2006/picture">
                       <pic:pic>
                         <pic:nvPicPr>
-                          <pic:cNvPr descr="images/fig2-3.jpg" id="88" name="Picture"/>
+                          <pic:cNvPr descr="images/fig2-3.jpg" id="90" name="Picture"/>
                           <pic:cNvPicPr>
                             <a:picLocks noChangeArrowheads="1" noChangeAspect="1"/>
                           </pic:cNvPicPr>
                         </pic:nvPicPr>
                         <pic:blipFill>
-                          <a:blip r:embed="rId86"/>
+                          <a:blip r:embed="rId88"/>
                           <a:stretch>
                             <a:fillRect/>
                           </a:stretch>
@@ -6130,7 +6152,7 @@
               <w:t xml:space="preserve">, which treats parasite virulence as a positive function of host density.</w:t>
             </w:r>
           </w:p>
-          <w:bookmarkEnd w:id="89"/>
+          <w:bookmarkEnd w:id="91"/>
         </w:tc>
       </w:tr>
     </w:tbl>
@@ -6184,7 +6206,7 @@
       <w:tr>
         <w:tc>
           <w:tcPr/>
-          <w:bookmarkStart w:id="93" w:name="fig-2-4"/>
+          <w:bookmarkStart w:id="95" w:name="fig-2-4"/>
           <w:p>
             <w:pPr>
               <w:jc w:val="center"/>
@@ -6194,18 +6216,18 @@
                 <wp:inline>
                   <wp:extent cx="5943600" cy="4065198"/>
                   <wp:effectExtent b="0" l="0" r="0" t="0"/>
-                  <wp:docPr descr="" title="" id="91" name="Picture"/>
+                  <wp:docPr descr="" title="" id="93" name="Picture"/>
                   <a:graphic>
                     <a:graphicData uri="http://schemas.openxmlformats.org/drawingml/2006/picture">
                       <pic:pic>
                         <pic:nvPicPr>
-                          <pic:cNvPr descr="images/fig2-4.jpeg" id="92" name="Picture"/>
+                          <pic:cNvPr descr="images/fig2-4.jpeg" id="94" name="Picture"/>
                           <pic:cNvPicPr>
                             <a:picLocks noChangeArrowheads="1" noChangeAspect="1"/>
                           </pic:cNvPicPr>
                         </pic:nvPicPr>
                         <pic:blipFill>
-                          <a:blip r:embed="rId90"/>
+                          <a:blip r:embed="rId92"/>
                           <a:stretch>
                             <a:fillRect/>
                           </a:stretch>
@@ -6254,11 +6276,11 @@
               <w:t xml:space="preserve">. The dashed line shows the average genotype frequency for hosts and parasites.</w:t>
             </w:r>
           </w:p>
-          <w:bookmarkEnd w:id="93"/>
+          <w:bookmarkEnd w:id="95"/>
         </w:tc>
       </w:tr>
     </w:tbl>
-    <w:bookmarkStart w:id="97" w:name="Xfe501cd49a75ae659239a51a96611ad68f52846"/>
+    <w:bookmarkStart w:id="99" w:name="Xfe501cd49a75ae659239a51a96611ad68f52846"/>
     <w:p>
       <w:pPr>
         <w:pStyle w:val="Heading3"/>
@@ -6629,7 +6651,7 @@
         <w:rPr>
           <w:rStyle w:val="FootnoteReference"/>
         </w:rPr>
-        <w:footnoteReference w:id="94"/>
+        <w:footnoteReference w:id="96"/>
       </w:r>
       <w:r>
         <w:t xml:space="preserve"> </w:t>
@@ -6657,7 +6679,7 @@
       <w:r>
         <w:t xml:space="preserve"> </w:t>
       </w:r>
-      <w:hyperlink r:id="rId95">
+      <w:hyperlink r:id="rId97">
         <w:r>
           <w:rPr>
             <w:rStyle w:val="Hyperlink"/>
@@ -6794,11 +6816,11 @@
         <w:rPr>
           <w:rStyle w:val="FootnoteReference"/>
         </w:rPr>
-        <w:footnoteReference w:id="96"/>
-      </w:r>
-    </w:p>
-    <w:bookmarkEnd w:id="97"/>
-    <w:bookmarkStart w:id="103" w:name="Xd688bb05f4e5e24fe55bc2bf5e1585cd64bd4bd"/>
+        <w:footnoteReference w:id="98"/>
+      </w:r>
+    </w:p>
+    <w:bookmarkEnd w:id="99"/>
+    <w:bookmarkStart w:id="105" w:name="Xd688bb05f4e5e24fe55bc2bf5e1585cd64bd4bd"/>
     <w:p>
       <w:pPr>
         <w:pStyle w:val="Heading3"/>
@@ -7034,7 +7056,7 @@
         <w:rPr>
           <w:rStyle w:val="FootnoteReference"/>
         </w:rPr>
-        <w:footnoteReference w:id="98"/>
+        <w:footnoteReference w:id="100"/>
       </w:r>
       <w:r>
         <w:t xml:space="preserve"> </w:t>
@@ -7049,7 +7071,7 @@
         <w:rPr>
           <w:rStyle w:val="FootnoteReference"/>
         </w:rPr>
-        <w:footnoteReference w:id="99"/>
+        <w:footnoteReference w:id="101"/>
       </w:r>
       <w:r>
         <w:t xml:space="preserve"> </w:t>
@@ -7111,7 +7133,7 @@
         <w:rPr>
           <w:rStyle w:val="FootnoteReference"/>
         </w:rPr>
-        <w:footnoteReference w:id="100"/>
+        <w:footnoteReference w:id="102"/>
       </w:r>
       <w:r>
         <w:t xml:space="preserve"> </w:t>
@@ -7131,7 +7153,7 @@
         <w:rPr>
           <w:rStyle w:val="FootnoteReference"/>
         </w:rPr>
-        <w:footnoteReference w:id="101"/>
+        <w:footnoteReference w:id="103"/>
       </w:r>
     </w:p>
     <w:p>
@@ -7200,12 +7222,12 @@
         <w:rPr>
           <w:rStyle w:val="FootnoteReference"/>
         </w:rPr>
-        <w:footnoteReference w:id="102"/>
-      </w:r>
-    </w:p>
-    <w:bookmarkEnd w:id="103"/>
-    <w:bookmarkEnd w:id="104"/>
-    <w:bookmarkStart w:id="111" w:name="summary-1"/>
+        <w:footnoteReference w:id="104"/>
+      </w:r>
+    </w:p>
+    <w:bookmarkEnd w:id="105"/>
+    <w:bookmarkEnd w:id="106"/>
+    <w:bookmarkStart w:id="115" w:name="summary-1"/>
     <w:p>
       <w:pPr>
         <w:pStyle w:val="Heading2"/>
@@ -7320,12 +7342,12 @@
                 <wp:inline>
                   <wp:extent cx="152400" cy="152400"/>
                   <wp:effectExtent b="0" l="0" r="0" t="0"/>
-                  <wp:docPr descr="" title="" id="105" name="Picture"/>
+                  <wp:docPr descr="" title="" id="107" name="Picture"/>
                   <a:graphic>
                     <a:graphicData uri="http://schemas.openxmlformats.org/drawingml/2006/picture">
                       <pic:pic>
                         <pic:nvPicPr>
-                          <pic:cNvPr descr="C:\Users\amazel\AppData\Local\Programs\Quarto\share\formats\docx\note.png" id="106" name="Picture"/>
+                          <pic:cNvPr descr="C:\Users\amazel\AppData\Local\Programs\Quarto\share\formats\docx\note.png" id="108" name="Picture"/>
                           <pic:cNvPicPr>
                             <a:picLocks noChangeArrowheads="1" noChangeAspect="1"/>
                           </pic:cNvPicPr>
@@ -8144,12 +8166,22 @@
               <w:t xml:space="preserve">). He then assumes genotypic fitness values, as given in the following table. It is important to note that the heterozygous genotype is not the most fit genotype in either niche.</w:t>
             </w:r>
           </w:p>
+          <w:bookmarkStart w:id="109" w:name="tbl-lev"/>
+          <w:p>
+            <w:pPr>
+              <w:pStyle w:val="TableCaption"/>
+            </w:pPr>
+            <w:r>
+              <w:t xml:space="preserve">Table 2.2: Levene’s Example</w:t>
+            </w:r>
+          </w:p>
           <w:tbl>
             <w:tblPr>
               <w:tblStyle w:val="Table"/>
               <w:tblW w:type="pct" w:w="5000"/>
               <w:tblLook w:firstRow="1" w:lastRow="0" w:firstColumn="0" w:lastColumn="0" w:noHBand="0" w:noVBand="0" w:val="0020"/>
               <w:jc w:val="start"/>
+              <w:tblCaption w:val="Table 2.2: Levene’s Example"/>
             </w:tblPr>
             <w:tblGrid>
               <w:gridCol w:w="950"/>
@@ -8576,6 +8608,7 @@
               </w:tc>
             </w:tr>
           </w:tbl>
+          <w:bookmarkEnd w:id="109"/>
           <w:p>
             <w:pPr>
               <w:pStyle w:val="BodyText"/>
@@ -8608,6 +8641,15 @@
             </w:r>
             <w:r>
               <w:t xml:space="preserve">. Let both the AA and AB genotypes have a fitness of one in both niches. Let the BB genotype have a fitness of 0.5 in niche one and a fitness of 1.67 in niche two. Assuming as above that both patches are equally common, we get the following table:</w:t>
+            </w:r>
+          </w:p>
+          <w:bookmarkStart w:id="110" w:name="tbl-pro"/>
+          <w:p>
+            <w:pPr>
+              <w:pStyle w:val="TableCaption"/>
+            </w:pPr>
+            <w:r>
+              <w:t xml:space="preserve">Table 2.3: Prout’s Example</w:t>
             </w:r>
           </w:p>
           <w:tbl>
@@ -8616,6 +8658,7 @@
               <w:tblW w:type="pct" w:w="5000"/>
               <w:tblLook w:firstRow="1" w:lastRow="0" w:firstColumn="0" w:lastColumn="0" w:noHBand="0" w:noVBand="0" w:val="0020"/>
               <w:jc w:val="start"/>
+              <w:tblCaption w:val="Table 2.3: Prout’s Example"/>
             </w:tblPr>
             <w:tblGrid>
               <w:gridCol w:w="950"/>
@@ -9042,6 +9085,7 @@
               </w:tc>
             </w:tr>
           </w:tbl>
+          <w:bookmarkEnd w:id="110"/>
           <w:p>
             <w:pPr>
               <w:pStyle w:val="BodyText"/>
@@ -9053,7 +9097,7 @@
               <w:rPr>
                 <w:rStyle w:val="FootnoteReference"/>
               </w:rPr>
-              <w:footnoteReference w:id="107"/>
+              <w:footnoteReference w:id="111"/>
             </w:r>
           </w:p>
           <w:p>
@@ -9208,18 +9252,18 @@
                       <wp:inline>
                         <wp:extent cx="2990850" cy="1714500"/>
                         <wp:effectExtent b="0" l="0" r="0" t="0"/>
-                        <wp:docPr descr="" title="" id="109" name="Picture"/>
+                        <wp:docPr descr="" title="" id="113" name="Picture"/>
                         <a:graphic>
                           <a:graphicData uri="http://schemas.openxmlformats.org/drawingml/2006/picture">
                             <pic:pic>
                               <pic:nvPicPr>
-                                <pic:cNvPr descr="images/fig2-5.jpg" id="110" name="Picture"/>
+                                <pic:cNvPr descr="images/fig2-5.jpg" id="114" name="Picture"/>
                                 <pic:cNvPicPr>
                                   <a:picLocks noChangeArrowheads="1" noChangeAspect="1"/>
                                 </pic:cNvPicPr>
                               </pic:nvPicPr>
                               <pic:blipFill>
-                                <a:blip r:embed="rId108"/>
+                                <a:blip r:embed="rId112"/>
                                 <a:stretch>
                                   <a:fillRect/>
                                 </a:stretch>
@@ -9262,9 +9306,9 @@
         </w:tc>
       </w:tr>
     </w:tbl>
-    <w:bookmarkEnd w:id="111"/>
-    <w:bookmarkEnd w:id="112"/>
-    <w:bookmarkStart w:id="164" w:name="contrasting-the-ecological-hypotheses"/>
+    <w:bookmarkEnd w:id="115"/>
+    <w:bookmarkEnd w:id="116"/>
+    <w:bookmarkStart w:id="168" w:name="contrasting-the-ecological-hypotheses"/>
     <w:p>
       <w:pPr>
         <w:pStyle w:val="Heading1"/>
@@ -9295,18 +9339,18 @@
                 <wp:inline>
                   <wp:extent cx="1834895" cy="2584704"/>
                   <wp:effectExtent b="0" l="0" r="0" t="0"/>
-                  <wp:docPr descr="" title="" id="114" name="Picture"/>
+                  <wp:docPr descr="" title="" id="118" name="Picture"/>
                   <a:graphic>
                     <a:graphicData uri="http://schemas.openxmlformats.org/drawingml/2006/picture">
                       <pic:pic>
                         <pic:nvPicPr>
-                          <pic:cNvPr descr="images/fig3-1.jpeg" id="115" name="Picture"/>
+                          <pic:cNvPr descr="images/fig3-1.jpeg" id="119" name="Picture"/>
                           <pic:cNvPicPr>
                             <a:picLocks noChangeArrowheads="1" noChangeAspect="1"/>
                           </pic:cNvPicPr>
                         </pic:nvPicPr>
                         <pic:blipFill>
-                          <a:blip r:embed="rId113"/>
+                          <a:blip r:embed="rId117"/>
                           <a:stretch>
                             <a:fillRect/>
                           </a:stretch>
@@ -9382,7 +9426,7 @@
         <w:rPr>
           <w:rStyle w:val="FootnoteReference"/>
         </w:rPr>
-        <w:footnoteReference w:id="116"/>
+        <w:footnoteReference w:id="120"/>
       </w:r>
       <w:r>
         <w:t xml:space="preserve"> </w:t>
@@ -9414,7 +9458,7 @@
         <w:rPr>
           <w:rStyle w:val="FootnoteReference"/>
         </w:rPr>
-        <w:footnoteReference w:id="117"/>
+        <w:footnoteReference w:id="121"/>
       </w:r>
       <w:r>
         <w:t xml:space="preserve"> </w:t>
@@ -9482,7 +9526,7 @@
       <w:tr>
         <w:tc>
           <w:tcPr/>
-          <w:bookmarkStart w:id="121" w:name="fig-3-2"/>
+          <w:bookmarkStart w:id="125" w:name="fig-3-2"/>
           <w:p>
             <w:pPr>
               <w:jc w:val="center"/>
@@ -9492,18 +9536,18 @@
                 <wp:inline>
                   <wp:extent cx="2377440" cy="3076687"/>
                   <wp:effectExtent b="0" l="0" r="0" t="0"/>
-                  <wp:docPr descr="" title="" id="119" name="Picture"/>
+                  <wp:docPr descr="" title="" id="123" name="Picture"/>
                   <a:graphic>
                     <a:graphicData uri="http://schemas.openxmlformats.org/drawingml/2006/picture">
                       <pic:pic>
                         <pic:nvPicPr>
-                          <pic:cNvPr descr="images/fig3-2.jpeg" id="120" name="Picture"/>
+                          <pic:cNvPr descr="images/fig3-2.jpeg" id="124" name="Picture"/>
                           <pic:cNvPicPr>
                             <a:picLocks noChangeArrowheads="1" noChangeAspect="1"/>
                           </pic:cNvPicPr>
                         </pic:nvPicPr>
                         <pic:blipFill>
-                          <a:blip r:embed="rId118"/>
+                          <a:blip r:embed="rId122"/>
                           <a:stretch>
                             <a:fillRect/>
                           </a:stretch>
@@ -9631,7 +9675,7 @@
               <w:t xml:space="preserve">, the typical, conic form of the barnacle. The conic form is more fecund per unit size, and it grows more rapidly than the bent form, but it is also more susceptible to attack by the predator. Drawing by ZMD.</w:t>
             </w:r>
           </w:p>
-          <w:bookmarkEnd w:id="121"/>
+          <w:bookmarkEnd w:id="125"/>
         </w:tc>
       </w:tr>
     </w:tbl>
@@ -9656,7 +9700,7 @@
       <w:tr>
         <w:tc>
           <w:tcPr/>
-          <w:bookmarkStart w:id="125" w:name="fig-3-3"/>
+          <w:bookmarkStart w:id="129" w:name="fig-3-3"/>
           <w:p>
             <w:pPr>
               <w:jc w:val="center"/>
@@ -9666,18 +9710,18 @@
                 <wp:inline>
                   <wp:extent cx="2377440" cy="2657717"/>
                   <wp:effectExtent b="0" l="0" r="0" t="0"/>
-                  <wp:docPr descr="" title="" id="123" name="Picture"/>
+                  <wp:docPr descr="" title="" id="127" name="Picture"/>
                   <a:graphic>
                     <a:graphicData uri="http://schemas.openxmlformats.org/drawingml/2006/picture">
                       <pic:pic>
                         <pic:nvPicPr>
-                          <pic:cNvPr descr="images/fig3-3.jpeg" id="124" name="Picture"/>
+                          <pic:cNvPr descr="images/fig3-3.jpeg" id="128" name="Picture"/>
                           <pic:cNvPicPr>
                             <a:picLocks noChangeArrowheads="1" noChangeAspect="1"/>
                           </pic:cNvPicPr>
                         </pic:nvPicPr>
                         <pic:blipFill>
-                          <a:blip r:embed="rId122"/>
+                          <a:blip r:embed="rId126"/>
                           <a:stretch>
                             <a:fillRect/>
                           </a:stretch>
@@ -9733,7 +9777,7 @@
               <w:t xml:space="preserve">attacking the bent form of the barnacle. Note that the predator has a spine on the outer margin of its shell. The spine is used to push through the opercular plates of barnacles, and it is very effective at penetrating and consuming the volcano-shaped form of the barnacle. The bent form of the barnacle is more resistant to attack of this kind because its aperture is less open to attack from above. Drawing by ZMD.</w:t>
             </w:r>
           </w:p>
-          <w:bookmarkEnd w:id="125"/>
+          <w:bookmarkEnd w:id="129"/>
         </w:tc>
       </w:tr>
     </w:tbl>
@@ -9774,7 +9818,7 @@
         <w:rPr>
           <w:rStyle w:val="FootnoteReference"/>
         </w:rPr>
-        <w:footnoteReference w:id="126"/>
+        <w:footnoteReference w:id="130"/>
       </w:r>
       <w:r>
         <w:t xml:space="preserve"> </w:t>
@@ -9803,7 +9847,7 @@
         <w:rPr>
           <w:rStyle w:val="FootnoteReference"/>
         </w:rPr>
-        <w:footnoteReference w:id="127"/>
+        <w:footnoteReference w:id="131"/>
       </w:r>
       <w:r>
         <w:t xml:space="preserve"> </w:t>
@@ -9846,10 +9890,10 @@
         <w:rPr>
           <w:rStyle w:val="FootnoteReference"/>
         </w:rPr>
-        <w:footnoteReference w:id="128"/>
-      </w:r>
-    </w:p>
-    <w:bookmarkStart w:id="137" w:name="X86dea74b372ae709d9eb17f545c4f40dd620f0a"/>
+        <w:footnoteReference w:id="132"/>
+      </w:r>
+    </w:p>
+    <w:bookmarkStart w:id="141" w:name="X86dea74b372ae709d9eb17f545c4f40dd620f0a"/>
     <w:p>
       <w:pPr>
         <w:pStyle w:val="Heading2"/>
@@ -9878,7 +9922,7 @@
         <w:rPr>
           <w:rStyle w:val="FootnoteReference"/>
         </w:rPr>
-        <w:footnoteReference w:id="129"/>
+        <w:footnoteReference w:id="133"/>
       </w:r>
       <w:r>
         <w:t xml:space="preserve"> </w:t>
@@ -9983,7 +10027,7 @@
       <w:tr>
         <w:tc>
           <w:tcPr/>
-          <w:bookmarkStart w:id="134" w:name="fig-3-4"/>
+          <w:bookmarkStart w:id="138" w:name="fig-3-4"/>
           <w:p>
             <w:pPr>
               <w:jc w:val="center"/>
@@ -9993,18 +10037,18 @@
                 <wp:inline>
                   <wp:extent cx="5943600" cy="3965495"/>
                   <wp:effectExtent b="0" l="0" r="0" t="0"/>
-                  <wp:docPr descr="" title="" id="131" name="Picture"/>
+                  <wp:docPr descr="" title="" id="135" name="Picture"/>
                   <a:graphic>
                     <a:graphicData uri="http://schemas.openxmlformats.org/drawingml/2006/picture">
                       <pic:pic>
                         <pic:nvPicPr>
-                          <pic:cNvPr descr="images/fig3-4.jpeg" id="132" name="Picture"/>
+                          <pic:cNvPr descr="images/fig3-4.jpeg" id="136" name="Picture"/>
                           <pic:cNvPicPr>
                             <a:picLocks noChangeArrowheads="1" noChangeAspect="1"/>
                           </pic:cNvPicPr>
                         </pic:nvPicPr>
                         <pic:blipFill>
-                          <a:blip r:embed="rId130"/>
+                          <a:blip r:embed="rId134"/>
                           <a:stretch>
                             <a:fillRect/>
                           </a:stretch>
@@ -10093,7 +10137,7 @@
             <w:r>
               <w:t xml:space="preserve"> </w:t>
             </w:r>
-            <w:hyperlink r:id="rId133">
+            <w:hyperlink r:id="rId137">
               <w:r>
                 <w:rPr>
                   <w:rStyle w:val="Hyperlink"/>
@@ -10105,7 +10149,7 @@
               <w:t xml:space="preserve">.</w:t>
             </w:r>
           </w:p>
-          <w:bookmarkEnd w:id="134"/>
+          <w:bookmarkEnd w:id="138"/>
         </w:tc>
       </w:tr>
     </w:tbl>
@@ -10233,7 +10277,7 @@
         <w:t xml:space="preserve">favor sex. I will return to this important paper in another chapter and discuss how key assumptions of their model have been relaxed.</w:t>
       </w:r>
     </w:p>
-    <w:bookmarkStart w:id="136" w:name="a-side-story-on-jms"/>
+    <w:bookmarkStart w:id="140" w:name="a-side-story-on-jms"/>
     <w:p>
       <w:pPr>
         <w:pStyle w:val="Heading3"/>
@@ -10279,7 +10323,7 @@
         <w:rPr>
           <w:rStyle w:val="FootnoteReference"/>
         </w:rPr>
-        <w:footnoteReference w:id="135"/>
+        <w:footnoteReference w:id="139"/>
       </w:r>
       <w:r>
         <w:t xml:space="preserve"> </w:t>
@@ -10435,9 +10479,9 @@
         <w:t xml:space="preserve">Interestingly, JMS is one of the most dynamic sites in the whole lake.</w:t>
       </w:r>
     </w:p>
-    <w:bookmarkEnd w:id="136"/>
-    <w:bookmarkEnd w:id="137"/>
-    <w:bookmarkStart w:id="152" w:name="the-distribution-of-male-snails"/>
+    <w:bookmarkEnd w:id="140"/>
+    <w:bookmarkEnd w:id="141"/>
+    <w:bookmarkStart w:id="156" w:name="the-distribution-of-male-snails"/>
     <w:p>
       <w:pPr>
         <w:pStyle w:val="Heading2"/>
@@ -10474,7 +10518,7 @@
         <w:rPr>
           <w:rStyle w:val="FootnoteReference"/>
         </w:rPr>
-        <w:footnoteReference w:id="138"/>
+        <w:footnoteReference w:id="142"/>
       </w:r>
       <w:r>
         <w:t xml:space="preserve"> </w:t>
@@ -10524,7 +10568,7 @@
         <w:rPr>
           <w:rStyle w:val="FootnoteReference"/>
         </w:rPr>
-        <w:footnoteReference w:id="139"/>
+        <w:footnoteReference w:id="143"/>
       </w:r>
     </w:p>
     <w:p>
@@ -10563,7 +10607,7 @@
         <w:rPr>
           <w:rStyle w:val="FootnoteReference"/>
         </w:rPr>
-        <w:footnoteReference w:id="140"/>
+        <w:footnoteReference w:id="144"/>
       </w:r>
       <w:r>
         <w:t xml:space="preserve"> </w:t>
@@ -10735,7 +10779,7 @@
         <w:rPr>
           <w:rStyle w:val="FootnoteReference"/>
         </w:rPr>
-        <w:footnoteReference w:id="141"/>
+        <w:footnoteReference w:id="145"/>
       </w:r>
       <w:r>
         <w:t xml:space="preserve"> </w:t>
@@ -10755,7 +10799,7 @@
         <w:rPr>
           <w:rStyle w:val="FootnoteReference"/>
         </w:rPr>
-        <w:footnoteReference w:id="142"/>
+        <w:footnoteReference w:id="146"/>
       </w:r>
       <w:r>
         <w:t xml:space="preserve"> </w:t>
@@ -10869,7 +10913,7 @@
         <w:rPr>
           <w:rStyle w:val="FootnoteReference"/>
         </w:rPr>
-        <w:footnoteReference w:id="143"/>
+        <w:footnoteReference w:id="147"/>
       </w:r>
       <w:r>
         <w:t xml:space="preserve"> </w:t>
@@ -10891,7 +10935,7 @@
       <w:tr>
         <w:tc>
           <w:tcPr/>
-          <w:bookmarkStart w:id="147" w:name="fig-3-5"/>
+          <w:bookmarkStart w:id="151" w:name="fig-3-5"/>
           <w:p>
             <w:pPr>
               <w:jc w:val="center"/>
@@ -10901,18 +10945,18 @@
                 <wp:inline>
                   <wp:extent cx="5772150" cy="6019800"/>
                   <wp:effectExtent b="0" l="0" r="0" t="0"/>
-                  <wp:docPr descr="" title="" id="145" name="Picture"/>
+                  <wp:docPr descr="" title="" id="149" name="Picture"/>
                   <a:graphic>
                     <a:graphicData uri="http://schemas.openxmlformats.org/drawingml/2006/picture">
                       <pic:pic>
                         <pic:nvPicPr>
-                          <pic:cNvPr descr="images/fig3-5.JPG" id="146" name="Picture"/>
+                          <pic:cNvPr descr="images/fig3-5.JPG" id="150" name="Picture"/>
                           <pic:cNvPicPr>
                             <a:picLocks noChangeArrowheads="1" noChangeAspect="1"/>
                           </pic:cNvPicPr>
                         </pic:nvPicPr>
                         <pic:blipFill>
-                          <a:blip r:embed="rId144"/>
+                          <a:blip r:embed="rId148"/>
                           <a:stretch>
                             <a:fillRect/>
                           </a:stretch>
@@ -10996,7 +11040,7 @@
               <w:t xml:space="preserve">. The correlation is positive and statistically significant.</w:t>
             </w:r>
           </w:p>
-          <w:bookmarkEnd w:id="147"/>
+          <w:bookmarkEnd w:id="151"/>
         </w:tc>
       </w:tr>
     </w:tbl>
@@ -11084,7 +11128,7 @@
         <w:rPr>
           <w:rStyle w:val="FootnoteReference"/>
         </w:rPr>
-        <w:footnoteReference w:id="148"/>
+        <w:footnoteReference w:id="152"/>
       </w:r>
     </w:p>
     <w:p>
@@ -11147,7 +11191,7 @@
         <w:rPr>
           <w:rStyle w:val="FootnoteReference"/>
         </w:rPr>
-        <w:footnoteReference w:id="149"/>
+        <w:footnoteReference w:id="153"/>
       </w:r>
       <w:r>
         <w:t xml:space="preserve"> </w:t>
@@ -11168,7 +11212,7 @@
         <w:rPr>
           <w:rStyle w:val="FootnoteReference"/>
         </w:rPr>
-        <w:footnoteReference w:id="150"/>
+        <w:footnoteReference w:id="154"/>
       </w:r>
     </w:p>
     <w:p>
@@ -11182,7 +11226,7 @@
         <w:rPr>
           <w:rStyle w:val="FootnoteReference"/>
         </w:rPr>
-        <w:footnoteReference w:id="151"/>
+        <w:footnoteReference w:id="155"/>
       </w:r>
       <w:r>
         <w:t xml:space="preserve"> </w:t>
@@ -11191,8 +11235,8 @@
         <w:t xml:space="preserve">But the results do imply that the Red Queen Hypothesis was (and still is) worthy of further study.</w:t>
       </w:r>
     </w:p>
-    <w:bookmarkEnd w:id="152"/>
-    <w:bookmarkStart w:id="163" w:name="summary-2"/>
+    <w:bookmarkEnd w:id="156"/>
+    <w:bookmarkStart w:id="167" w:name="summary-2"/>
     <w:p>
       <w:pPr>
         <w:pStyle w:val="Heading2"/>
@@ -11287,7 +11331,7 @@
       <w:tr>
         <w:tc>
           <w:tcPr/>
-          <w:bookmarkStart w:id="156" w:name="fig-3-6"/>
+          <w:bookmarkStart w:id="160" w:name="fig-3-6"/>
           <w:p>
             <w:pPr>
               <w:jc w:val="center"/>
@@ -11297,18 +11341,18 @@
                 <wp:inline>
                   <wp:extent cx="4895850" cy="5819775"/>
                   <wp:effectExtent b="0" l="0" r="0" t="0"/>
-                  <wp:docPr descr="" title="" id="154" name="Picture"/>
+                  <wp:docPr descr="" title="" id="158" name="Picture"/>
                   <a:graphic>
                     <a:graphicData uri="http://schemas.openxmlformats.org/drawingml/2006/picture">
                       <pic:pic>
                         <pic:nvPicPr>
-                          <pic:cNvPr descr="images/fig3-6.JPG" id="155" name="Picture"/>
+                          <pic:cNvPr descr="images/fig3-6.JPG" id="159" name="Picture"/>
                           <pic:cNvPicPr>
                             <a:picLocks noChangeArrowheads="1" noChangeAspect="1"/>
                           </pic:cNvPicPr>
                         </pic:nvPicPr>
                         <pic:blipFill>
-                          <a:blip r:embed="rId153"/>
+                          <a:blip r:embed="rId157"/>
                           <a:stretch>
                             <a:fillRect/>
                           </a:stretch>
@@ -11370,7 +11414,7 @@
               <w:t xml:space="preserve">(Redrawn from C. M. Lively 1992.)</w:t>
             </w:r>
           </w:p>
-          <w:bookmarkEnd w:id="156"/>
+          <w:bookmarkEnd w:id="160"/>
         </w:tc>
       </w:tr>
     </w:tbl>
@@ -11416,12 +11460,12 @@
                 <wp:inline>
                   <wp:extent cx="152400" cy="152400"/>
                   <wp:effectExtent b="0" l="0" r="0" t="0"/>
-                  <wp:docPr descr="" title="" id="157" name="Picture"/>
+                  <wp:docPr descr="" title="" id="161" name="Picture"/>
                   <a:graphic>
                     <a:graphicData uri="http://schemas.openxmlformats.org/drawingml/2006/picture">
                       <pic:pic>
                         <pic:nvPicPr>
-                          <pic:cNvPr descr="C:\Users\amazel\AppData\Local\Programs\Quarto\share\formats\docx\note.png" id="158" name="Picture"/>
+                          <pic:cNvPr descr="C:\Users\amazel\AppData\Local\Programs\Quarto\share\formats\docx\note.png" id="162" name="Picture"/>
                           <pic:cNvPicPr>
                             <a:picLocks noChangeArrowheads="1" noChangeAspect="1"/>
                           </pic:cNvPicPr>
@@ -11548,7 +11592,7 @@
               <w:rPr>
                 <w:rStyle w:val="FootnoteReference"/>
               </w:rPr>
-              <w:footnoteReference w:id="159"/>
+              <w:footnoteReference w:id="163"/>
             </w:r>
             <w:r>
               <w:t xml:space="preserve"> </w:t>
@@ -11600,18 +11644,18 @@
                       <wp:inline>
                         <wp:extent cx="5943600" cy="3194685"/>
                         <wp:effectExtent b="0" l="0" r="0" t="0"/>
-                        <wp:docPr descr="" title="" id="161" name="Picture"/>
+                        <wp:docPr descr="" title="" id="165" name="Picture"/>
                         <a:graphic>
                           <a:graphicData uri="http://schemas.openxmlformats.org/drawingml/2006/picture">
                             <pic:pic>
                               <pic:nvPicPr>
-                                <pic:cNvPr descr="images/fig3-7.JPG" id="162" name="Picture"/>
+                                <pic:cNvPr descr="images/fig3-7.JPG" id="166" name="Picture"/>
                                 <pic:cNvPicPr>
                                   <a:picLocks noChangeArrowheads="1" noChangeAspect="1"/>
                                 </pic:cNvPicPr>
                               </pic:nvPicPr>
                               <pic:blipFill>
-                                <a:blip r:embed="rId160"/>
+                                <a:blip r:embed="rId164"/>
                                 <a:stretch>
                                   <a:fillRect/>
                                 </a:stretch>
@@ -11654,9 +11698,9 @@
         </w:tc>
       </w:tr>
     </w:tbl>
-    <w:bookmarkEnd w:id="163"/>
-    <w:bookmarkEnd w:id="164"/>
-    <w:bookmarkStart w:id="166" w:name="sec-chap6"/>
+    <w:bookmarkEnd w:id="167"/>
+    <w:bookmarkEnd w:id="168"/>
+    <w:bookmarkStart w:id="170" w:name="sec-chap6"/>
     <w:p>
       <w:pPr>
         <w:pStyle w:val="Heading1"/>
@@ -11673,7 +11717,7 @@
         <w:t xml:space="preserve">In 1988, Indiana University advertised for an assistant professor in population biology, with emphasis on disease ecology. Lynda and I both applied. Happily, we were offered a split position in Biology in which we each got half salary. It may not sound like a good deal, but we were thrilled. It is not easy for a dual-career couple in the same field. We relocated to Bloomington in January of 1990, arriving during a cold snap (-20&amp;degC). We moved into a university house; but we did not know enough to have the electricity turned on before arrival. Luckily, we still had our down sleeping bags, which we had purchased for field work in the Southern Alps. Aside from the chilly start, moving to Bloomington was the beginning of an academic dream come true. Most of this book aims to highlight the work of my incredible students and colleagues at IU.</w:t>
       </w:r>
     </w:p>
-    <w:bookmarkStart w:id="165" w:name="the-problem-1"/>
+    <w:bookmarkStart w:id="169" w:name="the-problem-1"/>
     <w:p>
       <w:pPr>
         <w:pStyle w:val="Heading2"/>
@@ -11682,9 +11726,9 @@
         <w:t xml:space="preserve">4.1 The Problem</w:t>
       </w:r>
     </w:p>
-    <w:bookmarkEnd w:id="165"/>
-    <w:bookmarkEnd w:id="166"/>
-    <w:bookmarkStart w:id="274" w:name="references"/>
+    <w:bookmarkEnd w:id="169"/>
+    <w:bookmarkEnd w:id="170"/>
+    <w:bookmarkStart w:id="278" w:name="references"/>
     <w:p>
       <w:pPr>
         <w:pStyle w:val="Heading1"/>
@@ -11693,8 +11737,8 @@
         <w:t xml:space="preserve">References</w:t>
       </w:r>
     </w:p>
-    <w:bookmarkStart w:id="273" w:name="refs"/>
-    <w:bookmarkStart w:id="167" w:name="ref-anderson1979a"/>
+    <w:bookmarkStart w:id="277" w:name="refs"/>
+    <w:bookmarkStart w:id="171" w:name="ref-anderson1979a"/>
     <w:p>
       <w:pPr>
         <w:pStyle w:val="Bibliography"/>
@@ -11725,8 +11769,8 @@
         <w:t xml:space="preserve">280: 361–67.</w:t>
       </w:r>
     </w:p>
-    <w:bookmarkEnd w:id="167"/>
-    <w:bookmarkStart w:id="168" w:name="ref-antonovics1984a"/>
+    <w:bookmarkEnd w:id="171"/>
+    <w:bookmarkStart w:id="172" w:name="ref-antonovics1984a"/>
     <w:p>
       <w:pPr>
         <w:pStyle w:val="Bibliography"/>
@@ -11757,8 +11801,8 @@
         <w:t xml:space="preserve">38: 103–15.</w:t>
       </w:r>
     </w:p>
-    <w:bookmarkEnd w:id="168"/>
-    <w:bookmarkStart w:id="169" w:name="ref-bayley2010a"/>
+    <w:bookmarkEnd w:id="172"/>
+    <w:bookmarkStart w:id="173" w:name="ref-bayley2010a"/>
     <w:p>
       <w:pPr>
         <w:pStyle w:val="Bibliography"/>
@@ -11786,8 +11830,8 @@
         <w:t xml:space="preserve">.</w:t>
       </w:r>
     </w:p>
-    <w:bookmarkEnd w:id="169"/>
-    <w:bookmarkStart w:id="170" w:name="ref-bayley2009a"/>
+    <w:bookmarkEnd w:id="173"/>
+    <w:bookmarkStart w:id="174" w:name="ref-bayley2009a"/>
     <w:p>
       <w:pPr>
         <w:pStyle w:val="Bibliography"/>
@@ -11815,8 +11859,8 @@
         <w:t xml:space="preserve">.</w:t>
       </w:r>
     </w:p>
-    <w:bookmarkEnd w:id="170"/>
-    <w:bookmarkStart w:id="171" w:name="ref-bell1982a"/>
+    <w:bookmarkEnd w:id="174"/>
+    <w:bookmarkStart w:id="175" w:name="ref-bell1982a"/>
     <w:p>
       <w:pPr>
         <w:pStyle w:val="Bibliography"/>
@@ -11838,8 +11882,8 @@
         <w:t xml:space="preserve">. Berkeley: University of California Press.</w:t>
       </w:r>
     </w:p>
-    <w:bookmarkEnd w:id="171"/>
-    <w:bookmarkStart w:id="173" w:name="ref-bell2006a"/>
+    <w:bookmarkEnd w:id="175"/>
+    <w:bookmarkStart w:id="177" w:name="ref-bell2006a"/>
     <w:p>
       <w:pPr>
         <w:pStyle w:val="Bibliography"/>
@@ -11872,7 +11916,7 @@
       <w:r>
         <w:t xml:space="preserve"> </w:t>
       </w:r>
-      <w:hyperlink r:id="rId172">
+      <w:hyperlink r:id="rId176">
         <w:r>
           <w:rPr>
             <w:rStyle w:val="Hyperlink"/>
@@ -11884,8 +11928,8 @@
         <w:t xml:space="preserve">.</w:t>
       </w:r>
     </w:p>
-    <w:bookmarkEnd w:id="173"/>
-    <w:bookmarkStart w:id="174" w:name="ref-burt1987a"/>
+    <w:bookmarkEnd w:id="177"/>
+    <w:bookmarkStart w:id="178" w:name="ref-burt1987a"/>
     <w:p>
       <w:pPr>
         <w:pStyle w:val="Bibliography"/>
@@ -11916,8 +11960,8 @@
         <w:t xml:space="preserve">326: 803–5.</w:t>
       </w:r>
     </w:p>
-    <w:bookmarkEnd w:id="174"/>
-    <w:bookmarkStart w:id="176" w:name="ref-chamberlin1890a"/>
+    <w:bookmarkEnd w:id="178"/>
+    <w:bookmarkStart w:id="180" w:name="ref-chamberlin1890a"/>
     <w:p>
       <w:pPr>
         <w:pStyle w:val="Bibliography"/>
@@ -11950,7 +11994,7 @@
       <w:r>
         <w:t xml:space="preserve"> </w:t>
       </w:r>
-      <w:hyperlink r:id="rId175">
+      <w:hyperlink r:id="rId179">
         <w:r>
           <w:rPr>
             <w:rStyle w:val="Hyperlink"/>
@@ -11962,8 +12006,8 @@
         <w:t xml:space="preserve">.</w:t>
       </w:r>
     </w:p>
-    <w:bookmarkEnd w:id="176"/>
-    <w:bookmarkStart w:id="177" w:name="ref-churchill1979a"/>
+    <w:bookmarkEnd w:id="180"/>
+    <w:bookmarkStart w:id="181" w:name="ref-churchill1979a"/>
     <w:p>
       <w:pPr>
         <w:pStyle w:val="Bibliography"/>
@@ -11994,8 +12038,8 @@
         <w:t xml:space="preserve">3: 139–77.</w:t>
       </w:r>
     </w:p>
-    <w:bookmarkEnd w:id="177"/>
-    <w:bookmarkStart w:id="178" w:name="ref-churchill1997a"/>
+    <w:bookmarkEnd w:id="181"/>
+    <w:bookmarkStart w:id="182" w:name="ref-churchill1997a"/>
     <w:p>
       <w:pPr>
         <w:pStyle w:val="Bibliography"/>
@@ -12026,8 +12070,8 @@
         <w:t xml:space="preserve">37: 260–68.</w:t>
       </w:r>
     </w:p>
-    <w:bookmarkEnd w:id="178"/>
-    <w:bookmarkStart w:id="179" w:name="ref-clark1976a"/>
+    <w:bookmarkEnd w:id="182"/>
+    <w:bookmarkStart w:id="183" w:name="ref-clark1976a"/>
     <w:p>
       <w:pPr>
         <w:pStyle w:val="Bibliography"/>
@@ -12058,8 +12102,8 @@
         <w:t xml:space="preserve">58: 255–62.</w:t>
       </w:r>
     </w:p>
-    <w:bookmarkEnd w:id="179"/>
-    <w:bookmarkStart w:id="181" w:name="ref-dagg2016a"/>
+    <w:bookmarkEnd w:id="183"/>
+    <w:bookmarkStart w:id="185" w:name="ref-dagg2016a"/>
     <w:p>
       <w:pPr>
         <w:pStyle w:val="Bibliography"/>
@@ -12092,7 +12136,7 @@
       <w:r>
         <w:t xml:space="preserve"> </w:t>
       </w:r>
-      <w:hyperlink r:id="rId180">
+      <w:hyperlink r:id="rId184">
         <w:r>
           <w:rPr>
             <w:rStyle w:val="Hyperlink"/>
@@ -12104,8 +12148,8 @@
         <w:t xml:space="preserve">.</w:t>
       </w:r>
     </w:p>
-    <w:bookmarkEnd w:id="181"/>
-    <w:bookmarkStart w:id="183" w:name="ref-darwin1862a"/>
+    <w:bookmarkEnd w:id="185"/>
+    <w:bookmarkStart w:id="187" w:name="ref-darwin1862a"/>
     <w:p>
       <w:pPr>
         <w:pStyle w:val="Bibliography"/>
@@ -12138,7 +12182,7 @@
       <w:r>
         <w:t xml:space="preserve"> </w:t>
       </w:r>
-      <w:hyperlink r:id="rId182">
+      <w:hyperlink r:id="rId186">
         <w:r>
           <w:rPr>
             <w:rStyle w:val="Hyperlink"/>
@@ -12150,8 +12194,8 @@
         <w:t xml:space="preserve">.</w:t>
       </w:r>
     </w:p>
-    <w:bookmarkEnd w:id="183"/>
-    <w:bookmarkStart w:id="184" w:name="ref-darwin1868a"/>
+    <w:bookmarkEnd w:id="187"/>
+    <w:bookmarkStart w:id="188" w:name="ref-darwin1868a"/>
     <w:p>
       <w:pPr>
         <w:pStyle w:val="Bibliography"/>
@@ -12172,8 +12216,8 @@
         <w:t xml:space="preserve">London: John Murray.</w:t>
       </w:r>
     </w:p>
-    <w:bookmarkEnd w:id="184"/>
-    <w:bookmarkStart w:id="186" w:name="ref-darwin1860a"/>
+    <w:bookmarkEnd w:id="188"/>
+    <w:bookmarkStart w:id="190" w:name="ref-darwin1860a"/>
     <w:p>
       <w:pPr>
         <w:pStyle w:val="Bibliography"/>
@@ -12196,7 +12240,7 @@
       <w:r>
         <w:t xml:space="preserve"> </w:t>
       </w:r>
-      <w:hyperlink r:id="rId185">
+      <w:hyperlink r:id="rId189">
         <w:r>
           <w:rPr>
             <w:rStyle w:val="Hyperlink"/>
@@ -12208,8 +12252,8 @@
         <w:t xml:space="preserve">.</w:t>
       </w:r>
     </w:p>
-    <w:bookmarkEnd w:id="186"/>
-    <w:bookmarkStart w:id="187" w:name="ref-elliott2007a"/>
+    <w:bookmarkEnd w:id="190"/>
+    <w:bookmarkStart w:id="191" w:name="ref-elliott2007a"/>
     <w:p>
       <w:pPr>
         <w:pStyle w:val="Bibliography"/>
@@ -12240,8 +12284,8 @@
         <w:t xml:space="preserve">57: 608–14.</w:t>
       </w:r>
     </w:p>
-    <w:bookmarkEnd w:id="187"/>
-    <w:bookmarkStart w:id="188" w:name="ref-ellstrand1985a"/>
+    <w:bookmarkEnd w:id="191"/>
+    <w:bookmarkStart w:id="192" w:name="ref-ellstrand1985a"/>
     <w:p>
       <w:pPr>
         <w:pStyle w:val="Bibliography"/>
@@ -12272,8 +12316,8 @@
         <w:t xml:space="preserve">39: 657–66.</w:t>
       </w:r>
     </w:p>
-    <w:bookmarkEnd w:id="188"/>
-    <w:bookmarkStart w:id="189" w:name="ref-fisher1941a"/>
+    <w:bookmarkEnd w:id="192"/>
+    <w:bookmarkStart w:id="193" w:name="ref-fisher1941a"/>
     <w:p>
       <w:pPr>
         <w:pStyle w:val="Bibliography"/>
@@ -12304,8 +12348,8 @@
         <w:t xml:space="preserve">11: 53–63.</w:t>
       </w:r>
     </w:p>
-    <w:bookmarkEnd w:id="189"/>
-    <w:bookmarkStart w:id="190" w:name="ref-gerritsen1980a"/>
+    <w:bookmarkEnd w:id="193"/>
+    <w:bookmarkStart w:id="194" w:name="ref-gerritsen1980a"/>
     <w:p>
       <w:pPr>
         <w:pStyle w:val="Bibliography"/>
@@ -12336,8 +12380,8 @@
         <w:t xml:space="preserve">115: 718–42.</w:t>
       </w:r>
     </w:p>
-    <w:bookmarkEnd w:id="190"/>
-    <w:bookmarkStart w:id="191" w:name="ref-ghiselin1974a"/>
+    <w:bookmarkEnd w:id="194"/>
+    <w:bookmarkStart w:id="195" w:name="ref-ghiselin1974a"/>
     <w:p>
       <w:pPr>
         <w:pStyle w:val="Bibliography"/>
@@ -12359,8 +12403,8 @@
         <w:t xml:space="preserve">. Berkeley: University of California Press.</w:t>
       </w:r>
     </w:p>
-    <w:bookmarkEnd w:id="191"/>
-    <w:bookmarkStart w:id="192" w:name="ref-gibson2016a"/>
+    <w:bookmarkEnd w:id="195"/>
+    <w:bookmarkStart w:id="196" w:name="ref-gibson2016a"/>
     <w:p>
       <w:pPr>
         <w:pStyle w:val="Bibliography"/>
@@ -12391,8 +12435,8 @@
         <w:t xml:space="preserve">188: 1–14.</w:t>
       </w:r>
     </w:p>
-    <w:bookmarkEnd w:id="192"/>
-    <w:bookmarkStart w:id="193" w:name="ref-glesener1978a"/>
+    <w:bookmarkEnd w:id="196"/>
+    <w:bookmarkStart w:id="197" w:name="ref-glesener1978a"/>
     <w:p>
       <w:pPr>
         <w:pStyle w:val="Bibliography"/>
@@ -12423,8 +12467,8 @@
         <w:t xml:space="preserve">112: 659–73.</w:t>
       </w:r>
     </w:p>
-    <w:bookmarkEnd w:id="193"/>
-    <w:bookmarkStart w:id="194" w:name="ref-gould1991a"/>
+    <w:bookmarkEnd w:id="197"/>
+    <w:bookmarkStart w:id="198" w:name="ref-gould1991a"/>
     <w:p>
       <w:pPr>
         <w:pStyle w:val="Bibliography"/>
@@ -12455,8 +12499,8 @@
         <w:t xml:space="preserve">100: 8–17.</w:t>
       </w:r>
     </w:p>
-    <w:bookmarkEnd w:id="194"/>
-    <w:bookmarkStart w:id="195" w:name="ref-hamilton1975a"/>
+    <w:bookmarkEnd w:id="198"/>
+    <w:bookmarkStart w:id="199" w:name="ref-hamilton1975a"/>
     <w:p>
       <w:pPr>
         <w:pStyle w:val="Bibliography"/>
@@ -12490,8 +12534,8 @@
         <w:t xml:space="preserve">, edited by R. Fox, 133–53. London: Malaby Press.</w:t>
       </w:r>
     </w:p>
-    <w:bookmarkEnd w:id="195"/>
-    <w:bookmarkStart w:id="196" w:name="ref-hamilton2001a"/>
+    <w:bookmarkEnd w:id="199"/>
+    <w:bookmarkStart w:id="200" w:name="ref-hamilton2001a"/>
     <w:p>
       <w:pPr>
         <w:pStyle w:val="Bibliography"/>
@@ -12513,8 +12557,8 @@
         <w:t xml:space="preserve">. Vol. 2. Oxford University Press.</w:t>
       </w:r>
     </w:p>
-    <w:bookmarkEnd w:id="196"/>
-    <w:bookmarkStart w:id="197" w:name="ref-hazel2004a"/>
+    <w:bookmarkEnd w:id="200"/>
+    <w:bookmarkStart w:id="201" w:name="ref-hazel2004a"/>
     <w:p>
       <w:pPr>
         <w:pStyle w:val="Bibliography"/>
@@ -12545,8 +12589,8 @@
         <w:t xml:space="preserve">163: 888–900.</w:t>
       </w:r>
     </w:p>
-    <w:bookmarkEnd w:id="197"/>
-    <w:bookmarkStart w:id="198" w:name="ref-jaenike1978a"/>
+    <w:bookmarkEnd w:id="201"/>
+    <w:bookmarkStart w:id="202" w:name="ref-jaenike1978a"/>
     <w:p>
       <w:pPr>
         <w:pStyle w:val="Bibliography"/>
@@ -12577,8 +12621,8 @@
         <w:t xml:space="preserve">3: 191–94.</w:t>
       </w:r>
     </w:p>
-    <w:bookmarkEnd w:id="198"/>
-    <w:bookmarkStart w:id="200" w:name="ref-kelley1993a"/>
+    <w:bookmarkEnd w:id="202"/>
+    <w:bookmarkStart w:id="204" w:name="ref-kelley1993a"/>
     <w:p>
       <w:pPr>
         <w:pStyle w:val="Bibliography"/>
@@ -12611,7 +12655,7 @@
       <w:r>
         <w:t xml:space="preserve"> </w:t>
       </w:r>
-      <w:hyperlink r:id="rId199">
+      <w:hyperlink r:id="rId203">
         <w:r>
           <w:rPr>
             <w:rStyle w:val="Hyperlink"/>
@@ -12623,8 +12667,8 @@
         <w:t xml:space="preserve">.</w:t>
       </w:r>
     </w:p>
-    <w:bookmarkEnd w:id="200"/>
-    <w:bookmarkStart w:id="201" w:name="ref-kelley1988a"/>
+    <w:bookmarkEnd w:id="204"/>
+    <w:bookmarkStart w:id="205" w:name="ref-kelley1988a"/>
     <w:p>
       <w:pPr>
         <w:pStyle w:val="Bibliography"/>
@@ -12655,8 +12699,8 @@
         <w:t xml:space="preserve">331: 714–16.</w:t>
       </w:r>
     </w:p>
-    <w:bookmarkEnd w:id="201"/>
-    <w:bookmarkStart w:id="203" w:name="ref-kelley1994a"/>
+    <w:bookmarkEnd w:id="205"/>
+    <w:bookmarkStart w:id="207" w:name="ref-kelley1994a"/>
     <w:p>
       <w:pPr>
         <w:pStyle w:val="Bibliography"/>
@@ -12702,7 +12746,7 @@
       <w:r>
         <w:t xml:space="preserve"> </w:t>
       </w:r>
-      <w:hyperlink r:id="rId202">
+      <w:hyperlink r:id="rId206">
         <w:r>
           <w:rPr>
             <w:rStyle w:val="Hyperlink"/>
@@ -12714,8 +12758,8 @@
         <w:t xml:space="preserve">.</w:t>
       </w:r>
     </w:p>
-    <w:bookmarkEnd w:id="203"/>
-    <w:bookmarkStart w:id="204" w:name="ref-kondrashov1993a"/>
+    <w:bookmarkEnd w:id="207"/>
+    <w:bookmarkStart w:id="208" w:name="ref-kondrashov1993a"/>
     <w:p>
       <w:pPr>
         <w:pStyle w:val="Bibliography"/>
@@ -12746,8 +12790,8 @@
         <w:t xml:space="preserve">84: 372–87.</w:t>
       </w:r>
     </w:p>
-    <w:bookmarkEnd w:id="204"/>
-    <w:bookmarkStart w:id="205" w:name="ref-kuhn1970a"/>
+    <w:bookmarkEnd w:id="208"/>
+    <w:bookmarkStart w:id="209" w:name="ref-kuhn1970a"/>
     <w:p>
       <w:pPr>
         <w:pStyle w:val="Bibliography"/>
@@ -12769,8 +12813,8 @@
         <w:t xml:space="preserve">. 2nd ed. University of Chicago Press.</w:t>
       </w:r>
     </w:p>
-    <w:bookmarkEnd w:id="205"/>
-    <w:bookmarkStart w:id="206" w:name="ref-lehtonen2012a"/>
+    <w:bookmarkEnd w:id="209"/>
+    <w:bookmarkStart w:id="210" w:name="ref-lehtonen2012a"/>
     <w:p>
       <w:pPr>
         <w:pStyle w:val="Bibliography"/>
@@ -12801,8 +12845,8 @@
         <w:t xml:space="preserve">27: 172–78.</w:t>
       </w:r>
     </w:p>
-    <w:bookmarkEnd w:id="206"/>
-    <w:bookmarkStart w:id="207" w:name="ref-levene1953a"/>
+    <w:bookmarkEnd w:id="210"/>
+    <w:bookmarkStart w:id="211" w:name="ref-levene1953a"/>
     <w:p>
       <w:pPr>
         <w:pStyle w:val="Bibliography"/>
@@ -12833,8 +12877,8 @@
         <w:t xml:space="preserve">87: 331–33.</w:t>
       </w:r>
     </w:p>
-    <w:bookmarkEnd w:id="207"/>
-    <w:bookmarkStart w:id="208" w:name="ref-levin1975a"/>
+    <w:bookmarkEnd w:id="211"/>
+    <w:bookmarkStart w:id="212" w:name="ref-levin1975a"/>
     <w:p>
       <w:pPr>
         <w:pStyle w:val="Bibliography"/>
@@ -12865,8 +12909,8 @@
         <w:t xml:space="preserve">109: 437–51.</w:t>
       </w:r>
     </w:p>
-    <w:bookmarkEnd w:id="208"/>
-    <w:bookmarkStart w:id="209" w:name="ref-levins1966a"/>
+    <w:bookmarkEnd w:id="212"/>
+    <w:bookmarkStart w:id="213" w:name="ref-levins1966a"/>
     <w:p>
       <w:pPr>
         <w:pStyle w:val="Bibliography"/>
@@ -12897,8 +12941,8 @@
         <w:t xml:space="preserve">54: 421–31.</w:t>
       </w:r>
     </w:p>
-    <w:bookmarkEnd w:id="209"/>
-    <w:bookmarkStart w:id="210" w:name="ref-levinton1988a"/>
+    <w:bookmarkEnd w:id="213"/>
+    <w:bookmarkStart w:id="214" w:name="ref-levinton1988a"/>
     <w:p>
       <w:pPr>
         <w:pStyle w:val="Bibliography"/>
@@ -12920,8 +12964,8 @@
         <w:t xml:space="preserve">. Cambridge University Press.</w:t>
       </w:r>
     </w:p>
-    <w:bookmarkEnd w:id="210"/>
-    <w:bookmarkStart w:id="212" w:name="ref-levri2000a"/>
+    <w:bookmarkEnd w:id="214"/>
+    <w:bookmarkStart w:id="216" w:name="ref-levri2000a"/>
     <w:p>
       <w:pPr>
         <w:pStyle w:val="Bibliography"/>
@@ -12970,7 +13014,7 @@
       <w:r>
         <w:t xml:space="preserve"> </w:t>
       </w:r>
-      <w:hyperlink r:id="rId211">
+      <w:hyperlink r:id="rId215">
         <w:r>
           <w:rPr>
             <w:rStyle w:val="Hyperlink"/>
@@ -12982,8 +13026,8 @@
         <w:t xml:space="preserve">.</w:t>
       </w:r>
     </w:p>
-    <w:bookmarkEnd w:id="212"/>
-    <w:bookmarkStart w:id="213" w:name="ref-levri1996a"/>
+    <w:bookmarkEnd w:id="216"/>
+    <w:bookmarkStart w:id="217" w:name="ref-levri1996a"/>
     <w:p>
       <w:pPr>
         <w:pStyle w:val="Bibliography"/>
@@ -13027,8 +13071,8 @@
         <w:t xml:space="preserve">51: 891–901.</w:t>
       </w:r>
     </w:p>
-    <w:bookmarkEnd w:id="213"/>
-    <w:bookmarkStart w:id="215" w:name="ref-lewontin1971a"/>
+    <w:bookmarkEnd w:id="217"/>
+    <w:bookmarkStart w:id="219" w:name="ref-lewontin1971a"/>
     <w:p>
       <w:pPr>
         <w:pStyle w:val="Bibliography"/>
@@ -13064,7 +13108,7 @@
       <w:r>
         <w:t xml:space="preserve"> </w:t>
       </w:r>
-      <w:hyperlink r:id="rId214">
+      <w:hyperlink r:id="rId218">
         <w:r>
           <w:rPr>
             <w:rStyle w:val="Hyperlink"/>
@@ -13076,8 +13120,8 @@
         <w:t xml:space="preserve">.</w:t>
       </w:r>
     </w:p>
-    <w:bookmarkEnd w:id="215"/>
-    <w:bookmarkStart w:id="216" w:name="ref-lively1986a"/>
+    <w:bookmarkEnd w:id="219"/>
+    <w:bookmarkStart w:id="220" w:name="ref-lively1986a"/>
     <w:p>
       <w:pPr>
         <w:pStyle w:val="Bibliography"/>
@@ -13108,8 +13152,8 @@
         <w:t xml:space="preserve">128: 561–72.</w:t>
       </w:r>
     </w:p>
-    <w:bookmarkEnd w:id="216"/>
-    <w:bookmarkStart w:id="217" w:name="ref-lively1986b"/>
+    <w:bookmarkEnd w:id="220"/>
+    <w:bookmarkStart w:id="221" w:name="ref-lively1986b"/>
     <w:p>
       <w:pPr>
         <w:pStyle w:val="Bibliography"/>
@@ -13140,8 +13184,8 @@
         <w:t xml:space="preserve">67: 858–64.</w:t>
       </w:r>
     </w:p>
-    <w:bookmarkEnd w:id="217"/>
-    <w:bookmarkStart w:id="219" w:name="ref-lively1986c"/>
+    <w:bookmarkEnd w:id="221"/>
+    <w:bookmarkStart w:id="223" w:name="ref-lively1986c"/>
     <w:p>
       <w:pPr>
         <w:pStyle w:val="Bibliography"/>
@@ -13174,7 +13218,7 @@
       <w:r>
         <w:t xml:space="preserve"> </w:t>
       </w:r>
-      <w:hyperlink r:id="rId218">
+      <w:hyperlink r:id="rId222">
         <w:r>
           <w:rPr>
             <w:rStyle w:val="Hyperlink"/>
@@ -13186,8 +13230,8 @@
         <w:t xml:space="preserve">.</w:t>
       </w:r>
     </w:p>
-    <w:bookmarkEnd w:id="219"/>
-    <w:bookmarkStart w:id="220" w:name="ref-lively1987a"/>
+    <w:bookmarkEnd w:id="223"/>
+    <w:bookmarkStart w:id="224" w:name="ref-lively1987a"/>
     <w:p>
       <w:pPr>
         <w:pStyle w:val="Bibliography"/>
@@ -13218,8 +13262,8 @@
         <w:t xml:space="preserve">328: 519–21.</w:t>
       </w:r>
     </w:p>
-    <w:bookmarkEnd w:id="220"/>
-    <w:bookmarkStart w:id="221" w:name="ref-lively1992a"/>
+    <w:bookmarkEnd w:id="224"/>
+    <w:bookmarkStart w:id="225" w:name="ref-lively1992a"/>
     <w:p>
       <w:pPr>
         <w:pStyle w:val="Bibliography"/>
@@ -13250,8 +13294,8 @@
         <w:t xml:space="preserve">46: 907–13.</w:t>
       </w:r>
     </w:p>
-    <w:bookmarkEnd w:id="221"/>
-    <w:bookmarkStart w:id="222" w:name="ref-lively1996a"/>
+    <w:bookmarkEnd w:id="225"/>
+    <w:bookmarkStart w:id="226" w:name="ref-lively1996a"/>
     <w:p>
       <w:pPr>
         <w:pStyle w:val="Bibliography"/>
@@ -13282,8 +13326,8 @@
         <w:t xml:space="preserve">46: 107–9.</w:t>
       </w:r>
     </w:p>
-    <w:bookmarkEnd w:id="222"/>
-    <w:bookmarkStart w:id="223" w:name="ref-lively1999b"/>
+    <w:bookmarkEnd w:id="226"/>
+    <w:bookmarkStart w:id="227" w:name="ref-lively1999b"/>
     <w:p>
       <w:pPr>
         <w:pStyle w:val="Bibliography"/>
@@ -13317,8 +13361,8 @@
         <w:t xml:space="preserve">, edited by R. Tollrian and C. D. Harvell, 245–58. Princeton University Press.</w:t>
       </w:r>
     </w:p>
-    <w:bookmarkEnd w:id="223"/>
-    <w:bookmarkStart w:id="224" w:name="ref-lively2001a"/>
+    <w:bookmarkEnd w:id="227"/>
+    <w:bookmarkStart w:id="228" w:name="ref-lively2001a"/>
     <w:p>
       <w:pPr>
         <w:pStyle w:val="Bibliography"/>
@@ -13349,8 +13393,8 @@
         <w:t xml:space="preserve">123: S19–26.</w:t>
       </w:r>
     </w:p>
-    <w:bookmarkEnd w:id="224"/>
-    <w:bookmarkStart w:id="225" w:name="ref-lively2006a"/>
+    <w:bookmarkEnd w:id="228"/>
+    <w:bookmarkStart w:id="229" w:name="ref-lively2006a"/>
     <w:p>
       <w:pPr>
         <w:pStyle w:val="Bibliography"/>
@@ -13381,8 +13425,8 @@
         <w:t xml:space="preserve">9: 1089–95.</w:t>
       </w:r>
     </w:p>
-    <w:bookmarkEnd w:id="225"/>
-    <w:bookmarkStart w:id="226" w:name="ref-lively2009a"/>
+    <w:bookmarkEnd w:id="229"/>
+    <w:bookmarkStart w:id="230" w:name="ref-lively2009a"/>
     <w:p>
       <w:pPr>
         <w:pStyle w:val="Bibliography"/>
@@ -13413,8 +13457,8 @@
         <w:t xml:space="preserve">22: 2086–93.</w:t>
       </w:r>
     </w:p>
-    <w:bookmarkEnd w:id="226"/>
-    <w:bookmarkStart w:id="227" w:name="ref-lively2000a"/>
+    <w:bookmarkEnd w:id="230"/>
+    <w:bookmarkStart w:id="231" w:name="ref-lively2000a"/>
     <w:p>
       <w:pPr>
         <w:pStyle w:val="Bibliography"/>
@@ -13445,8 +13489,8 @@
         <w:t xml:space="preserve">81: 1240–47.</w:t>
       </w:r>
     </w:p>
-    <w:bookmarkEnd w:id="227"/>
-    <w:bookmarkStart w:id="228" w:name="ref-lively2002a"/>
+    <w:bookmarkEnd w:id="231"/>
+    <w:bookmarkStart w:id="232" w:name="ref-lively2002a"/>
     <w:p>
       <w:pPr>
         <w:pStyle w:val="Bibliography"/>
@@ -13477,8 +13521,8 @@
         <w:t xml:space="preserve">4: 219–26.</w:t>
       </w:r>
     </w:p>
-    <w:bookmarkEnd w:id="228"/>
-    <w:bookmarkStart w:id="229" w:name="ref-lively1990b"/>
+    <w:bookmarkEnd w:id="232"/>
+    <w:bookmarkStart w:id="233" w:name="ref-lively1990b"/>
     <w:p>
       <w:pPr>
         <w:pStyle w:val="Bibliography"/>
@@ -13509,8 +13553,8 @@
         <w:t xml:space="preserve">135: 489–500.</w:t>
       </w:r>
     </w:p>
-    <w:bookmarkEnd w:id="229"/>
-    <w:bookmarkStart w:id="231" w:name="ref-lively1994b"/>
+    <w:bookmarkEnd w:id="233"/>
+    <w:bookmarkStart w:id="235" w:name="ref-lively1994b"/>
     <w:p>
       <w:pPr>
         <w:pStyle w:val="Bibliography"/>
@@ -13546,7 +13590,7 @@
       <w:r>
         <w:t xml:space="preserve"> </w:t>
       </w:r>
-      <w:hyperlink r:id="rId230">
+      <w:hyperlink r:id="rId234">
         <w:r>
           <w:rPr>
             <w:rStyle w:val="Hyperlink"/>
@@ -13558,8 +13602,8 @@
         <w:t xml:space="preserve">.</w:t>
       </w:r>
     </w:p>
-    <w:bookmarkEnd w:id="231"/>
-    <w:bookmarkStart w:id="233" w:name="ref-lively1995a"/>
+    <w:bookmarkEnd w:id="235"/>
+    <w:bookmarkStart w:id="237" w:name="ref-lively1995a"/>
     <w:p>
       <w:pPr>
         <w:pStyle w:val="Bibliography"/>
@@ -13592,7 +13636,7 @@
       <w:r>
         <w:t xml:space="preserve"> </w:t>
       </w:r>
-      <w:hyperlink r:id="rId232">
+      <w:hyperlink r:id="rId236">
         <w:r>
           <w:rPr>
             <w:rStyle w:val="Hyperlink"/>
@@ -13604,8 +13648,8 @@
         <w:t xml:space="preserve">.</w:t>
       </w:r>
     </w:p>
-    <w:bookmarkEnd w:id="233"/>
-    <w:bookmarkStart w:id="235" w:name="ref-lively2021a"/>
+    <w:bookmarkEnd w:id="237"/>
+    <w:bookmarkStart w:id="239" w:name="ref-lively2021a"/>
     <w:p>
       <w:pPr>
         <w:pStyle w:val="Bibliography"/>
@@ -13638,7 +13682,7 @@
       <w:r>
         <w:t xml:space="preserve"> </w:t>
       </w:r>
-      <w:hyperlink r:id="rId234">
+      <w:hyperlink r:id="rId238">
         <w:r>
           <w:rPr>
             <w:rStyle w:val="Hyperlink"/>
@@ -13650,8 +13694,8 @@
         <w:t xml:space="preserve">.</w:t>
       </w:r>
     </w:p>
-    <w:bookmarkEnd w:id="235"/>
-    <w:bookmarkStart w:id="236" w:name="ref-lloyd1980a"/>
+    <w:bookmarkEnd w:id="239"/>
+    <w:bookmarkStart w:id="240" w:name="ref-lloyd1980a"/>
     <w:p>
       <w:pPr>
         <w:pStyle w:val="Bibliography"/>
@@ -13682,8 +13726,8 @@
         <w:t xml:space="preserve">13: 69–111.</w:t>
       </w:r>
     </w:p>
-    <w:bookmarkEnd w:id="236"/>
-    <w:bookmarkStart w:id="237" w:name="ref-lloyd1984a"/>
+    <w:bookmarkEnd w:id="240"/>
+    <w:bookmarkStart w:id="241" w:name="ref-lloyd1984a"/>
     <w:p>
       <w:pPr>
         <w:pStyle w:val="Bibliography"/>
@@ -13714,8 +13758,8 @@
         <w:t xml:space="preserve">21: 357–85.</w:t>
       </w:r>
     </w:p>
-    <w:bookmarkEnd w:id="237"/>
-    <w:bookmarkStart w:id="238" w:name="ref-may1979a"/>
+    <w:bookmarkEnd w:id="241"/>
+    <w:bookmarkStart w:id="242" w:name="ref-may1979a"/>
     <w:p>
       <w:pPr>
         <w:pStyle w:val="Bibliography"/>
@@ -13746,8 +13790,8 @@
         <w:t xml:space="preserve">280: 455–61.</w:t>
       </w:r>
     </w:p>
-    <w:bookmarkEnd w:id="238"/>
-    <w:bookmarkStart w:id="239" w:name="ref-may1983a"/>
+    <w:bookmarkEnd w:id="242"/>
+    <w:bookmarkStart w:id="243" w:name="ref-may1983a"/>
     <w:p>
       <w:pPr>
         <w:pStyle w:val="Bibliography"/>
@@ -13781,8 +13825,8 @@
         <w:t xml:space="preserve">, 219:281–313.</w:t>
       </w:r>
     </w:p>
-    <w:bookmarkEnd w:id="239"/>
-    <w:bookmarkStart w:id="240" w:name="ref-maynard1971a"/>
+    <w:bookmarkEnd w:id="243"/>
+    <w:bookmarkStart w:id="244" w:name="ref-maynard1971a"/>
     <w:p>
       <w:pPr>
         <w:pStyle w:val="Bibliography"/>
@@ -13813,8 +13857,8 @@
         <w:t xml:space="preserve">30: 319–35.</w:t>
       </w:r>
     </w:p>
-    <w:bookmarkEnd w:id="240"/>
-    <w:bookmarkStart w:id="241" w:name="ref-maynard1976a"/>
+    <w:bookmarkEnd w:id="244"/>
+    <w:bookmarkStart w:id="245" w:name="ref-maynard1976a"/>
     <w:p>
       <w:pPr>
         <w:pStyle w:val="Bibliography"/>
@@ -13845,8 +13889,8 @@
         <w:t xml:space="preserve">63: 245–58.</w:t>
       </w:r>
     </w:p>
-    <w:bookmarkEnd w:id="241"/>
-    <w:bookmarkStart w:id="242" w:name="ref-maynard1978a"/>
+    <w:bookmarkEnd w:id="245"/>
+    <w:bookmarkStart w:id="246" w:name="ref-maynard1978a"/>
     <w:p>
       <w:pPr>
         <w:pStyle w:val="Bibliography"/>
@@ -13868,8 +13912,8 @@
         <w:t xml:space="preserve">. Cambridge University Press.</w:t>
       </w:r>
     </w:p>
-    <w:bookmarkEnd w:id="242"/>
-    <w:bookmarkStart w:id="243" w:name="ref-meirmans2009a"/>
+    <w:bookmarkEnd w:id="246"/>
+    <w:bookmarkStart w:id="247" w:name="ref-meirmans2009a"/>
     <w:p>
       <w:pPr>
         <w:pStyle w:val="Bibliography"/>
@@ -13903,8 +13947,8 @@
         <w:t xml:space="preserve">, edited by I. Schön, K. Martens, and P. van Dijk, 21–46. London: Springer.</w:t>
       </w:r>
     </w:p>
-    <w:bookmarkEnd w:id="243"/>
-    <w:bookmarkStart w:id="244" w:name="ref-negovetic2001a"/>
+    <w:bookmarkEnd w:id="247"/>
+    <w:bookmarkStart w:id="248" w:name="ref-negovetic2001a"/>
     <w:p>
       <w:pPr>
         <w:pStyle w:val="Bibliography"/>
@@ -13935,8 +13979,8 @@
         <w:t xml:space="preserve">82: 2805–15.</w:t>
       </w:r>
     </w:p>
-    <w:bookmarkEnd w:id="244"/>
-    <w:bookmarkStart w:id="245" w:name="ref-otto2021a"/>
+    <w:bookmarkEnd w:id="248"/>
+    <w:bookmarkStart w:id="249" w:name="ref-otto2021a"/>
     <w:p>
       <w:pPr>
         <w:pStyle w:val="Bibliography"/>
@@ -13967,8 +14011,8 @@
         <w:t xml:space="preserve">112: 9–18.</w:t>
       </w:r>
     </w:p>
-    <w:bookmarkEnd w:id="245"/>
-    <w:bookmarkStart w:id="246" w:name="ref-peters1999a"/>
+    <w:bookmarkEnd w:id="249"/>
+    <w:bookmarkStart w:id="250" w:name="ref-peters1999a"/>
     <w:p>
       <w:pPr>
         <w:pStyle w:val="Bibliography"/>
@@ -13999,8 +14043,8 @@
         <w:t xml:space="preserve">154: 393–405.</w:t>
       </w:r>
     </w:p>
-    <w:bookmarkEnd w:id="246"/>
-    <w:bookmarkStart w:id="247" w:name="ref-peters2007a"/>
+    <w:bookmarkEnd w:id="250"/>
+    <w:bookmarkStart w:id="251" w:name="ref-peters2007a"/>
     <w:p>
       <w:pPr>
         <w:pStyle w:val="Bibliography"/>
@@ -14031,8 +14075,8 @@
         <w:t xml:space="preserve">20: 1206–17.</w:t>
       </w:r>
     </w:p>
-    <w:bookmarkEnd w:id="247"/>
-    <w:bookmarkStart w:id="248" w:name="ref-philippi1989a"/>
+    <w:bookmarkEnd w:id="251"/>
+    <w:bookmarkStart w:id="252" w:name="ref-philippi1989a"/>
     <w:p>
       <w:pPr>
         <w:pStyle w:val="Bibliography"/>
@@ -14063,8 +14107,8 @@
         <w:t xml:space="preserve">4: 41–44.</w:t>
       </w:r>
     </w:p>
-    <w:bookmarkEnd w:id="248"/>
-    <w:bookmarkStart w:id="250" w:name="ref-phillips1990a"/>
+    <w:bookmarkEnd w:id="252"/>
+    <w:bookmarkStart w:id="254" w:name="ref-phillips1990a"/>
     <w:p>
       <w:pPr>
         <w:pStyle w:val="Bibliography"/>
@@ -14113,7 +14157,7 @@
       <w:r>
         <w:t xml:space="preserve"> </w:t>
       </w:r>
-      <w:hyperlink r:id="rId249">
+      <w:hyperlink r:id="rId253">
         <w:r>
           <w:rPr>
             <w:rStyle w:val="Hyperlink"/>
@@ -14125,8 +14169,8 @@
         <w:t xml:space="preserve">.</w:t>
       </w:r>
     </w:p>
-    <w:bookmarkEnd w:id="250"/>
-    <w:bookmarkStart w:id="251" w:name="ref-platt1964a"/>
+    <w:bookmarkEnd w:id="254"/>
+    <w:bookmarkStart w:id="255" w:name="ref-platt1964a"/>
     <w:p>
       <w:pPr>
         <w:pStyle w:val="Bibliography"/>
@@ -14157,8 +14201,8 @@
         <w:t xml:space="preserve">146: 347–53.</w:t>
       </w:r>
     </w:p>
-    <w:bookmarkEnd w:id="251"/>
-    <w:bookmarkStart w:id="252" w:name="ref-popper1959a"/>
+    <w:bookmarkEnd w:id="255"/>
+    <w:bookmarkStart w:id="256" w:name="ref-popper1959a"/>
     <w:p>
       <w:pPr>
         <w:pStyle w:val="Bibliography"/>
@@ -14180,8 +14224,8 @@
         <w:t xml:space="preserve">. London: Hutchinson &amp; Company.</w:t>
       </w:r>
     </w:p>
-    <w:bookmarkEnd w:id="252"/>
-    <w:bookmarkStart w:id="253" w:name="ref-prout1968a"/>
+    <w:bookmarkEnd w:id="256"/>
+    <w:bookmarkStart w:id="257" w:name="ref-prout1968a"/>
     <w:p>
       <w:pPr>
         <w:pStyle w:val="Bibliography"/>
@@ -14209,8 +14253,8 @@
         <w:t xml:space="preserve">.</w:t>
       </w:r>
     </w:p>
-    <w:bookmarkEnd w:id="253"/>
-    <w:bookmarkStart w:id="254" w:name="ref-salathe2008a"/>
+    <w:bookmarkEnd w:id="257"/>
+    <w:bookmarkStart w:id="258" w:name="ref-salathe2008a"/>
     <w:p>
       <w:pPr>
         <w:pStyle w:val="Bibliography"/>
@@ -14241,8 +14285,8 @@
         <w:t xml:space="preserve">62: 295–300.</w:t>
       </w:r>
     </w:p>
-    <w:bookmarkEnd w:id="254"/>
-    <w:bookmarkStart w:id="255" w:name="ref-schmid-hempel2002a"/>
+    <w:bookmarkEnd w:id="258"/>
+    <w:bookmarkStart w:id="259" w:name="ref-schmid-hempel2002a"/>
     <w:p>
       <w:pPr>
         <w:pStyle w:val="Bibliography"/>
@@ -14273,8 +14317,8 @@
         <w:t xml:space="preserve">160: 403–8.</w:t>
       </w:r>
     </w:p>
-    <w:bookmarkEnd w:id="255"/>
-    <w:bookmarkStart w:id="256" w:name="ref-siebold1856a"/>
+    <w:bookmarkEnd w:id="259"/>
+    <w:bookmarkStart w:id="260" w:name="ref-siebold1856a"/>
     <w:p>
       <w:pPr>
         <w:pStyle w:val="Bibliography"/>
@@ -14296,8 +14340,8 @@
         <w:t xml:space="preserve">. Leipzig: William Engelmann.</w:t>
       </w:r>
     </w:p>
-    <w:bookmarkEnd w:id="256"/>
-    <w:bookmarkStart w:id="258" w:name="ref-maynard1980a"/>
+    <w:bookmarkEnd w:id="260"/>
+    <w:bookmarkStart w:id="262" w:name="ref-maynard1980a"/>
     <w:p>
       <w:pPr>
         <w:pStyle w:val="Bibliography"/>
@@ -14330,7 +14374,7 @@
       <w:r>
         <w:t xml:space="preserve"> </w:t>
       </w:r>
-      <w:hyperlink r:id="rId257">
+      <w:hyperlink r:id="rId261">
         <w:r>
           <w:rPr>
             <w:rStyle w:val="Hyperlink"/>
@@ -14342,8 +14386,8 @@
         <w:t xml:space="preserve">.</w:t>
       </w:r>
     </w:p>
-    <w:bookmarkEnd w:id="258"/>
-    <w:bookmarkStart w:id="259" w:name="ref-soper2013a"/>
+    <w:bookmarkEnd w:id="262"/>
+    <w:bookmarkStart w:id="263" w:name="ref-soper2013a"/>
     <w:p>
       <w:pPr>
         <w:pStyle w:val="Bibliography"/>
@@ -14387,8 +14431,8 @@
         <w:t xml:space="preserve">110: 227–34.</w:t>
       </w:r>
     </w:p>
-    <w:bookmarkEnd w:id="259"/>
-    <w:bookmarkStart w:id="260" w:name="ref-stearns2000a"/>
+    <w:bookmarkEnd w:id="263"/>
+    <w:bookmarkStart w:id="264" w:name="ref-stearns2000a"/>
     <w:p>
       <w:pPr>
         <w:pStyle w:val="Bibliography"/>
@@ -14419,8 +14463,8 @@
         <w:t xml:space="preserve">25: 221–28.</w:t>
       </w:r>
     </w:p>
-    <w:bookmarkEnd w:id="260"/>
-    <w:bookmarkStart w:id="261" w:name="ref-stolley1991a"/>
+    <w:bookmarkEnd w:id="264"/>
+    <w:bookmarkStart w:id="265" w:name="ref-stolley1991a"/>
     <w:p>
       <w:pPr>
         <w:pStyle w:val="Bibliography"/>
@@ -14451,8 +14495,8 @@
         <w:t xml:space="preserve">133: 416–25.</w:t>
       </w:r>
     </w:p>
-    <w:bookmarkEnd w:id="261"/>
-    <w:bookmarkStart w:id="262" w:name="ref-tomlinson1966a"/>
+    <w:bookmarkEnd w:id="265"/>
+    <w:bookmarkStart w:id="266" w:name="ref-tomlinson1966a"/>
     <w:p>
       <w:pPr>
         <w:pStyle w:val="Bibliography"/>
@@ -14483,8 +14527,8 @@
         <w:t xml:space="preserve">11: 54–58.</w:t>
       </w:r>
     </w:p>
-    <w:bookmarkEnd w:id="262"/>
-    <w:bookmarkStart w:id="263" w:name="ref-valen1973a"/>
+    <w:bookmarkEnd w:id="266"/>
+    <w:bookmarkStart w:id="267" w:name="ref-valen1973a"/>
     <w:p>
       <w:pPr>
         <w:pStyle w:val="Bibliography"/>
@@ -14515,8 +14559,8 @@
         <w:t xml:space="preserve">1: 1–30.</w:t>
       </w:r>
     </w:p>
-    <w:bookmarkEnd w:id="263"/>
-    <w:bookmarkStart w:id="264" w:name="ref-vrijenhoek1979a"/>
+    <w:bookmarkEnd w:id="267"/>
+    <w:bookmarkStart w:id="268" w:name="ref-vrijenhoek1979a"/>
     <w:p>
       <w:pPr>
         <w:pStyle w:val="Bibliography"/>
@@ -14547,8 +14591,8 @@
         <w:t xml:space="preserve">19: 787–97.</w:t>
       </w:r>
     </w:p>
-    <w:bookmarkEnd w:id="264"/>
-    <w:bookmarkStart w:id="265" w:name="ref-vrijenhoek1998a"/>
+    <w:bookmarkEnd w:id="268"/>
+    <w:bookmarkStart w:id="269" w:name="ref-vrijenhoek1998a"/>
     <w:p>
       <w:pPr>
         <w:pStyle w:val="Bibliography"/>
@@ -14579,8 +14623,8 @@
         <w:t xml:space="preserve">48: 617–28.</w:t>
       </w:r>
     </w:p>
-    <w:bookmarkEnd w:id="265"/>
-    <w:bookmarkStart w:id="266" w:name="ref-vrijenhoek2009a"/>
+    <w:bookmarkEnd w:id="269"/>
+    <w:bookmarkStart w:id="270" w:name="ref-vrijenhoek2009a"/>
     <w:p>
       <w:pPr>
         <w:pStyle w:val="Bibliography"/>
@@ -14614,8 +14658,8 @@
         <w:t xml:space="preserve">, edited by I. Schön, K. Martens, and P. Dijk, 99–131. London: Springer.</w:t>
       </w:r>
     </w:p>
-    <w:bookmarkEnd w:id="266"/>
-    <w:bookmarkStart w:id="267" w:name="ref-wallace1975a"/>
+    <w:bookmarkEnd w:id="270"/>
+    <w:bookmarkStart w:id="271" w:name="ref-wallace1975a"/>
     <w:p>
       <w:pPr>
         <w:pStyle w:val="Bibliography"/>
@@ -14646,8 +14690,8 @@
         <w:t xml:space="preserve">29: 465–73.</w:t>
       </w:r>
     </w:p>
-    <w:bookmarkEnd w:id="267"/>
-    <w:bookmarkStart w:id="268" w:name="ref-whitton2008a"/>
+    <w:bookmarkEnd w:id="271"/>
+    <w:bookmarkStart w:id="272" w:name="ref-whitton2008a"/>
     <w:p>
       <w:pPr>
         <w:pStyle w:val="Bibliography"/>
@@ -14678,8 +14722,8 @@
         <w:t xml:space="preserve">169: 169–82.</w:t>
       </w:r>
     </w:p>
-    <w:bookmarkEnd w:id="268"/>
-    <w:bookmarkStart w:id="269" w:name="ref-williams1975a"/>
+    <w:bookmarkEnd w:id="272"/>
+    <w:bookmarkStart w:id="273" w:name="ref-williams1975a"/>
     <w:p>
       <w:pPr>
         <w:pStyle w:val="Bibliography"/>
@@ -14701,8 +14745,8 @@
         <w:t xml:space="preserve">. Princeton University Press.</w:t>
       </w:r>
     </w:p>
-    <w:bookmarkEnd w:id="269"/>
-    <w:bookmarkStart w:id="270" w:name="ref-winterbourn1970a"/>
+    <w:bookmarkEnd w:id="273"/>
+    <w:bookmarkStart w:id="274" w:name="ref-winterbourn1970a"/>
     <w:p>
       <w:pPr>
         <w:pStyle w:val="Bibliography"/>
@@ -14749,8 +14793,8 @@
         <w:t xml:space="preserve">10: 283–321.</w:t>
       </w:r>
     </w:p>
-    <w:bookmarkEnd w:id="270"/>
-    <w:bookmarkStart w:id="271" w:name="ref-winterbourn1973a"/>
+    <w:bookmarkEnd w:id="274"/>
+    <w:bookmarkStart w:id="275" w:name="ref-winterbourn1973a"/>
     <w:p>
       <w:pPr>
         <w:pStyle w:val="Bibliography"/>
@@ -14797,8 +14841,8 @@
         <w:t xml:space="preserve">2: 17–30.</w:t>
       </w:r>
     </w:p>
-    <w:bookmarkEnd w:id="271"/>
-    <w:bookmarkStart w:id="272" w:name="ref-winterbourn1981a"/>
+    <w:bookmarkEnd w:id="275"/>
+    <w:bookmarkStart w:id="276" w:name="ref-winterbourn1981a"/>
     <w:p>
       <w:pPr>
         <w:pStyle w:val="Bibliography"/>
@@ -14829,9 +14873,9 @@
         <w:t xml:space="preserve">15: 321–28.</w:t>
       </w:r>
     </w:p>
-    <w:bookmarkEnd w:id="272"/>
-    <w:bookmarkEnd w:id="273"/>
-    <w:bookmarkEnd w:id="274"/>
+    <w:bookmarkEnd w:id="276"/>
+    <w:bookmarkEnd w:id="277"/>
+    <w:bookmarkEnd w:id="278"/>
     <w:sectPr>
       <w:pgSz w:h="15840" w:w="12240"/>
       <w:pgMar w:bottom="1440" w:footer="720" w:gutter="0" w:header="720" w:left="1440" w:right="1440" w:top="1440"/>
@@ -15147,7 +15191,7 @@
       </w:r>
     </w:p>
   </w:footnote>
-  <w:footnote w:id="71">
+  <w:footnote w:id="72">
     <w:p>
       <w:pPr>
         <w:pStyle w:val="FootnoteText"/>
@@ -15198,7 +15242,7 @@
       </w:r>
     </w:p>
   </w:footnote>
-  <w:footnote w:id="72">
+  <w:footnote w:id="73">
     <w:p>
       <w:pPr>
         <w:pStyle w:val="FootnoteText"/>
@@ -15260,7 +15304,7 @@
       </w:r>
     </w:p>
   </w:footnote>
-  <w:footnote w:id="73">
+  <w:footnote w:id="74">
     <w:p>
       <w:pPr>
         <w:pStyle w:val="FootnoteText"/>
@@ -15276,34 +15320,6 @@
       </w:r>
       <w:r>
         <w:t xml:space="preserve">Facultative parthenogenesis is used to mean environmentally cued production of parthenogenetic females. I was originally planning to work on a nematode population that produced a mixture of sexual males and females at high density but only parthenogenetic females at low density.</w:t>
-      </w:r>
-    </w:p>
-  </w:footnote>
-  <w:footnote w:id="74">
-    <w:p>
-      <w:pPr>
-        <w:pStyle w:val="FootnoteText"/>
-      </w:pPr>
-      <w:r>
-        <w:rPr>
-          <w:rStyle w:val="FootnoteReference"/>
-        </w:rPr>
-        <w:footnoteRef/>
-      </w:r>
-      <w:r>
-        <w:t xml:space="preserve"> </w:t>
-      </w:r>
-      <w:r>
-        <w:t xml:space="preserve">We were trained ask questions first and then seek suitable organisms to address the questions. This was the tradition before model-systems research took over</w:t>
-      </w:r>
-      <w:r>
-        <w:t xml:space="preserve"> </w:t>
-      </w:r>
-      <w:r>
-        <w:t xml:space="preserve">(Churchill 1997)</w:t>
-      </w:r>
-      <w:r>
-        <w:t xml:space="preserve">.</w:t>
       </w:r>
     </w:p>
   </w:footnote>
@@ -15322,11 +15338,39 @@
         <w:t xml:space="preserve"> </w:t>
       </w:r>
       <w:r>
+        <w:t xml:space="preserve">We were trained ask questions first and then seek suitable organisms to address the questions. This was the tradition before model-systems research took over</w:t>
+      </w:r>
+      <w:r>
+        <w:t xml:space="preserve"> </w:t>
+      </w:r>
+      <w:r>
+        <w:t xml:space="preserve">(Churchill 1997)</w:t>
+      </w:r>
+      <w:r>
+        <w:t xml:space="preserve">.</w:t>
+      </w:r>
+    </w:p>
+  </w:footnote>
+  <w:footnote w:id="78">
+    <w:p>
+      <w:pPr>
+        <w:pStyle w:val="FootnoteText"/>
+      </w:pPr>
+      <w:r>
+        <w:rPr>
+          <w:rStyle w:val="FootnoteReference"/>
+        </w:rPr>
+        <w:footnoteRef/>
+      </w:r>
+      <w:r>
+        <w:t xml:space="preserve"> </w:t>
+      </w:r>
+      <w:r>
         <w:t xml:space="preserve">Prof. Winterbourn was supportive of my work from this first day. He shared his knowledge of the snail system and of freshwater ecology, in general, with great enthusiasm. In addition, Mike met with my Ph.D. students and took them into the field. This book would not have been possible without Prof. Winterbourn.</w:t>
       </w:r>
     </w:p>
   </w:footnote>
-  <w:footnote w:id="77">
+  <w:footnote w:id="79">
     <w:p>
       <w:pPr>
         <w:pStyle w:val="FootnoteText"/>
@@ -15368,7 +15412,7 @@
       </w:r>
     </w:p>
   </w:footnote>
-  <w:footnote w:id="82">
+  <w:footnote w:id="84">
     <w:p>
       <w:pPr>
         <w:pStyle w:val="FootnoteText"/>
@@ -15433,7 +15477,7 @@
       </w:r>
     </w:p>
   </w:footnote>
-  <w:footnote w:id="85">
+  <w:footnote w:id="87">
     <w:p>
       <w:pPr>
         <w:pStyle w:val="FootnoteText"/>
@@ -15458,25 +15502,6 @@
       </w:r>
       <w:r>
         <w:t xml:space="preserve">.</w:t>
-      </w:r>
-    </w:p>
-  </w:footnote>
-  <w:footnote w:id="94">
-    <w:p>
-      <w:pPr>
-        <w:pStyle w:val="FootnoteText"/>
-      </w:pPr>
-      <w:r>
-        <w:rPr>
-          <w:rStyle w:val="FootnoteReference"/>
-        </w:rPr>
-        <w:footnoteRef/>
-      </w:r>
-      <w:r>
-        <w:t xml:space="preserve"> </w:t>
-      </w:r>
-      <w:r>
-        <w:t xml:space="preserve">The group included Mark McKone. Mark was a post-doc with David, and his comments were especially influential. Fifteen years later, I would become Ph.D. advisor to one of Mark’s star mentees at Carleton College, Maurine Neiman.</w:t>
       </w:r>
     </w:p>
   </w:footnote>
@@ -15495,7 +15520,7 @@
         <w:t xml:space="preserve"> </w:t>
       </w:r>
       <w:r>
-        <w:t xml:space="preserve">There we also some very interesting outliers. Domesticated mammals had very strong positive residuals for the rate of recombination. This result suggests that recombination was selected by frequent changes in the targets of artificial selection by humans.</w:t>
+        <w:t xml:space="preserve">The group included Mark McKone. Mark was a post-doc with David, and his comments were especially influential. Fifteen years later, I would become Ph.D. advisor to one of Mark’s star mentees at Carleton College, Maurine Neiman.</w:t>
       </w:r>
     </w:p>
   </w:footnote>
@@ -15510,63 +15535,82 @@
         </w:rPr>
         <w:footnoteRef/>
       </w:r>
-    </w:p>
-    <w:p>
-      <w:pPr>
-        <w:pStyle w:val="BlockText"/>
-      </w:pPr>
-      <w:r>
-        <w:t xml:space="preserve">Therefore, we attempt to treat the same problem with several alternative models each with different simplifications but with a common biological assumption. Then, if these models, despite their different assumptions, lead to similar results we have what we can call a robust theorem which is relatively free of the details of the model. Hence our truth is the intersection of independent lies</w:t>
-      </w:r>
-      <w:r>
-        <w:t xml:space="preserve"> </w:t>
-      </w:r>
-      <w:r>
-        <w:t xml:space="preserve">(Levins 1966)</w:t>
-      </w:r>
-      <w:r>
-        <w:t xml:space="preserve">.</w:t>
-      </w:r>
-    </w:p>
-  </w:footnote>
-  <w:footnote w:id="99">
-    <w:p>
-      <w:pPr>
-        <w:pStyle w:val="FootnoteText"/>
-      </w:pPr>
-      <w:r>
-        <w:rPr>
-          <w:rStyle w:val="FootnoteReference"/>
-        </w:rPr>
-        <w:footnoteRef/>
-      </w:r>
-      <w:r>
-        <w:t xml:space="preserve"> </w:t>
-      </w:r>
-      <w:r>
-        <w:t xml:space="preserve">I was also persuaded by elegant experimental studies on sweet vernal grass, which showed a density-independent advantage to having a rare genotype</w:t>
-      </w:r>
-      <w:r>
-        <w:t xml:space="preserve"> </w:t>
-      </w:r>
-      <w:r>
-        <w:t xml:space="preserve">(Antonovics and Ellstrand 1984; Ellstrand and Antonovics 1985)</w:t>
-      </w:r>
-      <w:r>
-        <w:t xml:space="preserve">. Later studies showed that the rare advantage was likely due to escape from infection</w:t>
-      </w:r>
-      <w:r>
-        <w:t xml:space="preserve"> </w:t>
-      </w:r>
-      <w:r>
-        <w:t xml:space="preserve">(Kelley, Antonovics, and Schmitt 1988; 1993; 1994)</w:t>
-      </w:r>
-      <w:r>
-        <w:t xml:space="preserve">.</w:t>
+      <w:r>
+        <w:t xml:space="preserve"> </w:t>
+      </w:r>
+      <w:r>
+        <w:t xml:space="preserve">There we also some very interesting outliers. Domesticated mammals had very strong positive residuals for the rate of recombination. This result suggests that recombination was selected by frequent changes in the targets of artificial selection by humans.</w:t>
       </w:r>
     </w:p>
   </w:footnote>
   <w:footnote w:id="100">
+    <w:p>
+      <w:pPr>
+        <w:pStyle w:val="FootnoteText"/>
+      </w:pPr>
+      <w:r>
+        <w:rPr>
+          <w:rStyle w:val="FootnoteReference"/>
+        </w:rPr>
+        <w:footnoteRef/>
+      </w:r>
+    </w:p>
+    <w:p>
+      <w:pPr>
+        <w:pStyle w:val="BlockText"/>
+      </w:pPr>
+      <w:r>
+        <w:t xml:space="preserve">Therefore, we attempt to treat the same problem with several alternative models each with different simplifications but with a common biological assumption. Then, if these models, despite their different assumptions, lead to similar results we have what we can call a robust theorem which is relatively free of the details of the model. Hence our truth is the intersection of independent lies</w:t>
+      </w:r>
+      <w:r>
+        <w:t xml:space="preserve"> </w:t>
+      </w:r>
+      <w:r>
+        <w:t xml:space="preserve">(Levins 1966)</w:t>
+      </w:r>
+      <w:r>
+        <w:t xml:space="preserve">.</w:t>
+      </w:r>
+    </w:p>
+  </w:footnote>
+  <w:footnote w:id="101">
+    <w:p>
+      <w:pPr>
+        <w:pStyle w:val="FootnoteText"/>
+      </w:pPr>
+      <w:r>
+        <w:rPr>
+          <w:rStyle w:val="FootnoteReference"/>
+        </w:rPr>
+        <w:footnoteRef/>
+      </w:r>
+      <w:r>
+        <w:t xml:space="preserve"> </w:t>
+      </w:r>
+      <w:r>
+        <w:t xml:space="preserve">I was also persuaded by elegant experimental studies on sweet vernal grass, which showed a density-independent advantage to having a rare genotype</w:t>
+      </w:r>
+      <w:r>
+        <w:t xml:space="preserve"> </w:t>
+      </w:r>
+      <w:r>
+        <w:t xml:space="preserve">(Antonovics and Ellstrand 1984; Ellstrand and Antonovics 1985)</w:t>
+      </w:r>
+      <w:r>
+        <w:t xml:space="preserve">. Later studies showed that the rare advantage was likely due to escape from infection</w:t>
+      </w:r>
+      <w:r>
+        <w:t xml:space="preserve"> </w:t>
+      </w:r>
+      <w:r>
+        <w:t xml:space="preserve">(Kelley, Antonovics, and Schmitt 1988; 1993; 1994)</w:t>
+      </w:r>
+      <w:r>
+        <w:t xml:space="preserve">.</w:t>
+      </w:r>
+    </w:p>
+  </w:footnote>
+  <w:footnote w:id="102">
     <w:p>
       <w:pPr>
         <w:pStyle w:val="FootnoteText"/>
@@ -15747,7 +15791,7 @@
       </w:r>
     </w:p>
   </w:footnote>
-  <w:footnote w:id="101">
+  <w:footnote w:id="103">
     <w:p>
       <w:pPr>
         <w:pStyle w:val="FootnoteText"/>
@@ -15775,7 +15819,7 @@
       </w:r>
     </w:p>
   </w:footnote>
-  <w:footnote w:id="102">
+  <w:footnote w:id="104">
     <w:p>
       <w:pPr>
         <w:pStyle w:val="FootnoteText"/>
@@ -15794,7 +15838,7 @@
       </w:r>
     </w:p>
   </w:footnote>
-  <w:footnote w:id="107">
+  <w:footnote w:id="111">
     <w:p>
       <w:pPr>
         <w:pStyle w:val="FootnoteText"/>
@@ -15882,7 +15926,7 @@
       </w:r>
     </w:p>
   </w:footnote>
-  <w:footnote w:id="116">
+  <w:footnote w:id="120">
     <w:p>
       <w:pPr>
         <w:pStyle w:val="FootnoteText"/>
@@ -15933,7 +15977,7 @@
       </w:r>
     </w:p>
   </w:footnote>
-  <w:footnote w:id="117">
+  <w:footnote w:id="121">
     <w:p>
       <w:pPr>
         <w:pStyle w:val="FootnoteText"/>
@@ -15995,7 +16039,7 @@
       </w:r>
     </w:p>
   </w:footnote>
-  <w:footnote w:id="126">
+  <w:footnote w:id="130">
     <w:p>
       <w:pPr>
         <w:pStyle w:val="FootnoteText"/>
@@ -16014,7 +16058,7 @@
       </w:r>
     </w:p>
   </w:footnote>
-  <w:footnote w:id="127">
+  <w:footnote w:id="131">
     <w:p>
       <w:pPr>
         <w:pStyle w:val="FootnoteText"/>
@@ -16042,7 +16086,7 @@
       </w:r>
     </w:p>
   </w:footnote>
-  <w:footnote w:id="128">
+  <w:footnote w:id="132">
     <w:p>
       <w:pPr>
         <w:pStyle w:val="FootnoteText"/>
@@ -16061,7 +16105,7 @@
       </w:r>
     </w:p>
   </w:footnote>
-  <w:footnote w:id="129">
+  <w:footnote w:id="133">
     <w:p>
       <w:pPr>
         <w:pStyle w:val="FootnoteText"/>
@@ -16103,7 +16147,7 @@
       </w:r>
     </w:p>
   </w:footnote>
-  <w:footnote w:id="135">
+  <w:footnote w:id="139">
     <w:p>
       <w:pPr>
         <w:pStyle w:val="FootnoteText"/>
@@ -16168,7 +16212,7 @@
       </w:r>
     </w:p>
   </w:footnote>
-  <w:footnote w:id="138">
+  <w:footnote w:id="142">
     <w:p>
       <w:pPr>
         <w:pStyle w:val="FootnoteText"/>
@@ -16190,111 +16234,6 @@
       </w:r>
       <w:r>
         <w:t xml:space="preserve">(Soper et al. 2013)</w:t>
-      </w:r>
-      <w:r>
-        <w:t xml:space="preserve">.</w:t>
-      </w:r>
-    </w:p>
-  </w:footnote>
-  <w:footnote w:id="139">
-    <w:p>
-      <w:pPr>
-        <w:pStyle w:val="FootnoteText"/>
-      </w:pPr>
-      <w:r>
-        <w:rPr>
-          <w:rStyle w:val="FootnoteReference"/>
-        </w:rPr>
-        <w:footnoteRef/>
-      </w:r>
-      <w:r>
-        <w:t xml:space="preserve"> </w:t>
-      </w:r>
-      <w:r>
-        <w:t xml:space="preserve">The group included Mark McKone. Mark was a post-doc with David, and his comments were especially influential. Fifteen years later, I would become Ph.D. advisor to one of Mark’s star mentees at Carleton College, Maurine Neiman.</w:t>
-      </w:r>
-    </w:p>
-  </w:footnote>
-  <w:footnote w:id="140">
-    <w:p>
-      <w:pPr>
-        <w:pStyle w:val="FootnoteText"/>
-      </w:pPr>
-      <w:r>
-        <w:rPr>
-          <w:rStyle w:val="FootnoteReference"/>
-        </w:rPr>
-        <w:footnoteRef/>
-      </w:r>
-      <w:r>
-        <w:t xml:space="preserve"> </w:t>
-      </w:r>
-      <w:r>
-        <w:t xml:space="preserve">There we also some very interesting outliers. Domesticated mammals had very strong positive residuals for the rate of recombination. This result suggests that recombination was selected by frequent changes in the targets of artificial selection by humans.</w:t>
-      </w:r>
-    </w:p>
-  </w:footnote>
-  <w:footnote w:id="141">
-    <w:p>
-      <w:pPr>
-        <w:pStyle w:val="FootnoteText"/>
-      </w:pPr>
-      <w:r>
-        <w:rPr>
-          <w:rStyle w:val="FootnoteReference"/>
-        </w:rPr>
-        <w:footnoteRef/>
-      </w:r>
-    </w:p>
-    <w:p>
-      <w:pPr>
-        <w:pStyle w:val="BlockText"/>
-      </w:pPr>
-      <w:r>
-        <w:t xml:space="preserve">Therefore, we attempt to treat the same problem with several alternative models each with different simplifications but with a common biological assumption. Then, if these models, despite their different assumptions, lead to similar results we have what we can call a robust theorem which is relatively free of the details of the model. Hence our truth is the intersection of independent lies</w:t>
-      </w:r>
-      <w:r>
-        <w:t xml:space="preserve"> </w:t>
-      </w:r>
-      <w:r>
-        <w:t xml:space="preserve">(Levins 1966)</w:t>
-      </w:r>
-      <w:r>
-        <w:t xml:space="preserve">.</w:t>
-      </w:r>
-    </w:p>
-  </w:footnote>
-  <w:footnote w:id="142">
-    <w:p>
-      <w:pPr>
-        <w:pStyle w:val="FootnoteText"/>
-      </w:pPr>
-      <w:r>
-        <w:rPr>
-          <w:rStyle w:val="FootnoteReference"/>
-        </w:rPr>
-        <w:footnoteRef/>
-      </w:r>
-      <w:r>
-        <w:t xml:space="preserve"> </w:t>
-      </w:r>
-      <w:r>
-        <w:t xml:space="preserve">I was also persuaded by elegant experimental studies on sweet vernal grass, which showed a density-independent advantage to having a rare genotype</w:t>
-      </w:r>
-      <w:r>
-        <w:t xml:space="preserve"> </w:t>
-      </w:r>
-      <w:r>
-        <w:t xml:space="preserve">(Antonovics and Ellstrand 1984; Ellstrand and Antonovics 1985)</w:t>
-      </w:r>
-      <w:r>
-        <w:t xml:space="preserve">. Later studies showed that the rare advantage was likely due to escape from infection</w:t>
-      </w:r>
-      <w:r>
-        <w:t xml:space="preserve"> </w:t>
-      </w:r>
-      <w:r>
-        <w:t xml:space="preserve">(Kelley, Antonovics, and Schmitt 1988; 1993; 1994)</w:t>
       </w:r>
       <w:r>
         <w:t xml:space="preserve">.</w:t>
@@ -16302,6 +16241,111 @@
     </w:p>
   </w:footnote>
   <w:footnote w:id="143">
+    <w:p>
+      <w:pPr>
+        <w:pStyle w:val="FootnoteText"/>
+      </w:pPr>
+      <w:r>
+        <w:rPr>
+          <w:rStyle w:val="FootnoteReference"/>
+        </w:rPr>
+        <w:footnoteRef/>
+      </w:r>
+      <w:r>
+        <w:t xml:space="preserve"> </w:t>
+      </w:r>
+      <w:r>
+        <w:t xml:space="preserve">The group included Mark McKone. Mark was a post-doc with David, and his comments were especially influential. Fifteen years later, I would become Ph.D. advisor to one of Mark’s star mentees at Carleton College, Maurine Neiman.</w:t>
+      </w:r>
+    </w:p>
+  </w:footnote>
+  <w:footnote w:id="144">
+    <w:p>
+      <w:pPr>
+        <w:pStyle w:val="FootnoteText"/>
+      </w:pPr>
+      <w:r>
+        <w:rPr>
+          <w:rStyle w:val="FootnoteReference"/>
+        </w:rPr>
+        <w:footnoteRef/>
+      </w:r>
+      <w:r>
+        <w:t xml:space="preserve"> </w:t>
+      </w:r>
+      <w:r>
+        <w:t xml:space="preserve">There we also some very interesting outliers. Domesticated mammals had very strong positive residuals for the rate of recombination. This result suggests that recombination was selected by frequent changes in the targets of artificial selection by humans.</w:t>
+      </w:r>
+    </w:p>
+  </w:footnote>
+  <w:footnote w:id="145">
+    <w:p>
+      <w:pPr>
+        <w:pStyle w:val="FootnoteText"/>
+      </w:pPr>
+      <w:r>
+        <w:rPr>
+          <w:rStyle w:val="FootnoteReference"/>
+        </w:rPr>
+        <w:footnoteRef/>
+      </w:r>
+    </w:p>
+    <w:p>
+      <w:pPr>
+        <w:pStyle w:val="BlockText"/>
+      </w:pPr>
+      <w:r>
+        <w:t xml:space="preserve">Therefore, we attempt to treat the same problem with several alternative models each with different simplifications but with a common biological assumption. Then, if these models, despite their different assumptions, lead to similar results we have what we can call a robust theorem which is relatively free of the details of the model. Hence our truth is the intersection of independent lies</w:t>
+      </w:r>
+      <w:r>
+        <w:t xml:space="preserve"> </w:t>
+      </w:r>
+      <w:r>
+        <w:t xml:space="preserve">(Levins 1966)</w:t>
+      </w:r>
+      <w:r>
+        <w:t xml:space="preserve">.</w:t>
+      </w:r>
+    </w:p>
+  </w:footnote>
+  <w:footnote w:id="146">
+    <w:p>
+      <w:pPr>
+        <w:pStyle w:val="FootnoteText"/>
+      </w:pPr>
+      <w:r>
+        <w:rPr>
+          <w:rStyle w:val="FootnoteReference"/>
+        </w:rPr>
+        <w:footnoteRef/>
+      </w:r>
+      <w:r>
+        <w:t xml:space="preserve"> </w:t>
+      </w:r>
+      <w:r>
+        <w:t xml:space="preserve">I was also persuaded by elegant experimental studies on sweet vernal grass, which showed a density-independent advantage to having a rare genotype</w:t>
+      </w:r>
+      <w:r>
+        <w:t xml:space="preserve"> </w:t>
+      </w:r>
+      <w:r>
+        <w:t xml:space="preserve">(Antonovics and Ellstrand 1984; Ellstrand and Antonovics 1985)</w:t>
+      </w:r>
+      <w:r>
+        <w:t xml:space="preserve">. Later studies showed that the rare advantage was likely due to escape from infection</w:t>
+      </w:r>
+      <w:r>
+        <w:t xml:space="preserve"> </w:t>
+      </w:r>
+      <w:r>
+        <w:t xml:space="preserve">(Kelley, Antonovics, and Schmitt 1988; 1993; 1994)</w:t>
+      </w:r>
+      <w:r>
+        <w:t xml:space="preserve">.</w:t>
+      </w:r>
+    </w:p>
+  </w:footnote>
+  <w:footnote w:id="147">
     <w:p>
       <w:pPr>
         <w:pStyle w:val="FootnoteText"/>
@@ -16482,7 +16526,7 @@
       </w:r>
     </w:p>
   </w:footnote>
-  <w:footnote w:id="148">
+  <w:footnote w:id="152">
     <w:p>
       <w:pPr>
         <w:pStyle w:val="FootnoteText"/>
@@ -16510,7 +16554,7 @@
       </w:r>
     </w:p>
   </w:footnote>
-  <w:footnote w:id="149">
+  <w:footnote w:id="153">
     <w:p>
       <w:pPr>
         <w:pStyle w:val="FootnoteText"/>
@@ -16529,7 +16573,7 @@
       </w:r>
     </w:p>
   </w:footnote>
-  <w:footnote w:id="150">
+  <w:footnote w:id="154">
     <w:p>
       <w:pPr>
         <w:pStyle w:val="FootnoteText"/>
@@ -16617,7 +16661,7 @@
       </w:r>
     </w:p>
   </w:footnote>
-  <w:footnote w:id="151">
+  <w:footnote w:id="155">
     <w:p>
       <w:pPr>
         <w:pStyle w:val="FootnoteText"/>
@@ -16663,7 +16707,7 @@
       </w:r>
     </w:p>
   </w:footnote>
-  <w:footnote w:id="159">
+  <w:footnote w:id="163">
     <w:p>
       <w:pPr>
         <w:pStyle w:val="FootnoteText"/>

</xml_diff>

<commit_message>
changed citation style from C to CSE
</commit_message>
<xml_diff>
--- a/docs/Through-the-Looking-Glass.docx
+++ b/docs/Through-the-Looking-Glass.docx
@@ -578,7 +578,7 @@
         <w:t xml:space="preserve"> </w:t>
       </w:r>
       <w:r>
-        <w:t xml:space="preserve">(review in Lehtonen, Jennions, and Kokko 2012)</w:t>
+        <w:t xml:space="preserve">(review in Lehtonen et al. 2012)</w:t>
       </w:r>
       <w:r>
         <w:t xml:space="preserve">. However, while important,</w:t>
@@ -693,7 +693,7 @@
         <w:t xml:space="preserve"> </w:t>
       </w:r>
       <w:r>
-        <w:t xml:space="preserve">(1971, 1978)</w:t>
+        <w:t xml:space="preserve">(1971; 1978)</w:t>
       </w:r>
       <w:r>
         <w:t xml:space="preserve">. Here the issue is not relatedness. The problem stems rather from the difference between sexuals and asexuals in their per-capita birth rates (</w:t>
@@ -805,7 +805,7 @@
         <w:t xml:space="preserve"> </w:t>
       </w:r>
       <w:r>
-        <w:t xml:space="preserve">(C. M. Lively 1996)</w:t>
+        <w:t xml:space="preserve">(Lively 1996)</w:t>
       </w:r>
       <w:r>
         <w:t xml:space="preserve">. We thus seek a selective force that can give an advantage to sexual reproduction on a very short time scale.</w:t>
@@ -1064,7 +1064,7 @@
         <w:t xml:space="preserve"> </w:t>
       </w:r>
       <w:r>
-        <w:t xml:space="preserve">(C. M. Lively and Lloyd 1990)</w:t>
+        <w:t xml:space="preserve">(Lively and Lloyd 1990)</w:t>
       </w:r>
       <w:r>
         <w:t xml:space="preserve">. Roughly speaking, I think we can adopt the following rules for the purpose of this book. When considering the spread of a rare allele that induces self-fertilization in hermaphrodites, the appropriate cost is Williams’ cost of meiosis. Here we have a single population in which the selfing allele is under positive selection because it has a transmission advantage. On the other hand, when we consider the spread of a clone into an obligately sexual population, we are dealing with competition between two different reproductively isolated groups. One group (the sexuals) produces males, which do not make offspring. The other group (asexuals) produces only females. Here the cost of sex stems from producing males. But the two costs do not combine. The cost of sex is not four-fold.</w:t>
@@ -1147,7 +1147,7 @@
               <w:t xml:space="preserve"> </w:t>
             </w:r>
             <w:r>
-              <w:t xml:space="preserve">(C. M. Lively 2009)</w:t>
+              <w:t xml:space="preserve">(Lively 2009)</w:t>
             </w:r>
             <w:r>
               <w:t xml:space="preserve">.</w:t>
@@ -2031,7 +2031,7 @@
         <w:t xml:space="preserve"> </w:t>
       </w:r>
       <w:r>
-        <w:t xml:space="preserve">(review in G. Bell 1982)</w:t>
+        <w:t xml:space="preserve">(review in Bell 1982)</w:t>
       </w:r>
       <w:r>
         <w:t xml:space="preserve">. But parthenogenesis and self-fertilization are conceptually related, as they are both uniparental forms of reproduction. Hence, it makes sense that Darwin would switch back and forth between these two different forms of uniparental reproduction. Why cross-fertilize if either selfing or parthenogenesis is an option?</w:t>
@@ -2115,7 +2115,7 @@
         <w:t xml:space="preserve"> </w:t>
       </w:r>
       <w:r>
-        <w:t xml:space="preserve">(Darwin, n.d.)</w:t>
+        <w:t xml:space="preserve">(Darwin)</w:t>
       </w:r>
       <w:r>
         <w:t xml:space="preserve">.</w:t>
@@ -4628,7 +4628,7 @@
         <w:t xml:space="preserve"> </w:t>
       </w:r>
       <w:r>
-        <w:t xml:space="preserve">(following G. Bell 1982)</w:t>
+        <w:t xml:space="preserve">(following Bell 1982)</w:t>
       </w:r>
       <w:r>
         <w:t xml:space="preserve">, which is a more descriptive phrase.</w:t>
@@ -5752,7 +5752,7 @@
         <w:t xml:space="preserve"> </w:t>
       </w:r>
       <w:r>
-        <w:t xml:space="preserve">(Smith and Hoekstra 1980; C. M. Lively 1986a)</w:t>
+        <w:t xml:space="preserve">(Smith and Hoekstra 1980; Lively 1986a)</w:t>
       </w:r>
       <w:r>
         <w:t xml:space="preserve"> </w:t>
@@ -5778,7 +5778,7 @@
         <w:t xml:space="preserve"> </w:t>
       </w:r>
       <w:r>
-        <w:t xml:space="preserve">(G. Bell 1982; Vrijenhoek and Parker 2009)</w:t>
+        <w:t xml:space="preserve">(Bell 1982; Vrijenhoek and Parker 2009)</w:t>
       </w:r>
       <w:r>
         <w:t xml:space="preserve">. This second caveat applies, in general, to any model of sex that relies on frequency-dependent selection. But the ideas could work if mutations to asex are rare. And, as I mentioned, sexuals and asexuals are known to coexist in some populations, which is consistent with the Tangled Bank and Frozen Niche-Variation Hypotheses</w:t>
@@ -6178,7 +6178,7 @@
         <w:t xml:space="preserve"> </w:t>
       </w:r>
       <w:r>
-        <w:t xml:space="preserve">(Peters and Lively 1999, 2007; Schmid-Hempel and Jokela 2002; Salathe et al. 2008)</w:t>
+        <w:t xml:space="preserve">(Peters and Lively 1999; Schmid-Hempel and Jokela 2002; Peters and Lively 2007; Salathe et al. 2008)</w:t>
       </w:r>
       <w:r>
         <w:t xml:space="preserve">. These related ideas are now called the Red Queen Hypothesis</w:t>
@@ -6187,7 +6187,7 @@
         <w:t xml:space="preserve"> </w:t>
       </w:r>
       <w:r>
-        <w:t xml:space="preserve">(following G. Bell 1982)</w:t>
+        <w:t xml:space="preserve">(following Bell 1982)</w:t>
       </w:r>
       <w:r>
         <w:t xml:space="preserve">.</w:t>
@@ -6270,7 +6270,7 @@
               <w:t xml:space="preserve"> </w:t>
             </w:r>
             <w:r>
-              <w:t xml:space="preserve">(C. M. Lively 2009)</w:t>
+              <w:t xml:space="preserve">(Lively 2009)</w:t>
             </w:r>
             <w:r>
               <w:t xml:space="preserve">. The dashed line shows the average genotype frequency for hosts and parasites.</w:t>
@@ -6671,7 +6671,7 @@
         <w:t xml:space="preserve"> </w:t>
       </w:r>
       <w:r>
-        <w:t xml:space="preserve">(Bayley, n.d.b, n.d.a)</w:t>
+        <w:t xml:space="preserve">(Bayley)</w:t>
       </w:r>
       <w:r>
         <w:t xml:space="preserve">. Along these lines, mathematician Sanderson M. Smith has suggested that</w:t>
@@ -7250,7 +7250,7 @@
         <w:t xml:space="preserve"> </w:t>
       </w:r>
       <w:r>
-        <w:t xml:space="preserve">(following G. Bell 1982)</w:t>
+        <w:t xml:space="preserve">(following Bell 1982)</w:t>
       </w:r>
       <w:r>
         <w:t xml:space="preserve">.</w:t>
@@ -9487,7 +9487,7 @@
         <w:t xml:space="preserve"> </w:t>
       </w:r>
       <w:r>
-        <w:t xml:space="preserve">(C. M. Lively 1986b)</w:t>
+        <w:t xml:space="preserve">(Lively 1986b)</w:t>
       </w:r>
       <w:r>
         <w:t xml:space="preserve">. Hence there is a trade-off. Taken together, the results suggested that plastic development was favored by natural selection to survive in the high-predation zones (</w:t>
@@ -9913,7 +9913,7 @@
         <w:t xml:space="preserve"> </w:t>
       </w:r>
       <w:r>
-        <w:t xml:space="preserve">(Chamberlin 1965; Platt 1964)</w:t>
+        <w:t xml:space="preserve">(Platt 1964; Chamberlin 1965)</w:t>
       </w:r>
       <w:r>
         <w:t xml:space="preserve">.</w:t>
@@ -9986,7 +9986,7 @@
         <w:t xml:space="preserve"> </w:t>
       </w:r>
       <w:r>
-        <w:t xml:space="preserve">(G. Bell 1982)</w:t>
+        <w:t xml:space="preserve">(Bell 1982)</w:t>
       </w:r>
       <w:r>
         <w:t xml:space="preserve">. The data led him to reject the Lottery Model (</w:t>
@@ -10113,7 +10113,7 @@
               <w:t xml:space="preserve"> </w:t>
             </w:r>
             <w:r>
-              <w:t xml:space="preserve">(Curtis M. Lively and Johnson 1994)</w:t>
+              <w:t xml:space="preserve">(Lively and Johnson 1994)</w:t>
             </w:r>
             <w:r>
               <w:t xml:space="preserve">. Some</w:t>
@@ -10189,7 +10189,7 @@
         <w:t xml:space="preserve"> </w:t>
       </w:r>
       <w:r>
-        <w:t xml:space="preserve">(Winterbourn, Rounick, and Cowie 1981)</w:t>
+        <w:t xml:space="preserve">(Winterbourn et al. 1981)</w:t>
       </w:r>
       <w:r>
         <w:t xml:space="preserve">. Hence, under the Lottery Model, streams should have more sexual females (and males) than lakes, because streams have more disturbance and less competition (see</w:t>
@@ -10540,7 +10540,7 @@
         <w:t xml:space="preserve"> </w:t>
       </w:r>
       <w:r>
-        <w:t xml:space="preserve">(C. M. Lively 1987)</w:t>
+        <w:t xml:space="preserve">(Lively 1987)</w:t>
       </w:r>
       <w:r>
         <w:t xml:space="preserve">. Hence, surprisingly, the results favored the Red Queen Hypothesis. I presented these findings to a small group at David Lloyd’s flat, and they convinced me to submit to</w:t>
@@ -10680,7 +10680,7 @@
         <w:t xml:space="preserve"> </w:t>
       </w:r>
       <w:r>
-        <w:t xml:space="preserve">(e.g., Glesener and Tilman 1978; G. Bell 1982)</w:t>
+        <w:t xml:space="preserve">(e.g., Glesener and Tilman 1978; Bell 1982)</w:t>
       </w:r>
       <w:r>
         <w:t xml:space="preserve">. The Red Queen was supported by the data, but the data were not used to generate the hypothesis. Using the same data to both generate and substantiate hypotheses is where the problem arises with correlation, especially when multiple factors are considered in</w:t>
@@ -10893,7 +10893,7 @@
         <w:t xml:space="preserve"> </w:t>
       </w:r>
       <w:r>
-        <w:t xml:space="preserve">(C. M. Lively 1992)</w:t>
+        <w:t xml:space="preserve">(Lively 1992)</w:t>
       </w:r>
       <w:r>
         <w:t xml:space="preserve">. Finally, the previously observed positive relationship between sex and infection held (</w:t>
@@ -11013,7 +11013,7 @@
               <w:t xml:space="preserve"> </w:t>
             </w:r>
             <w:r>
-              <w:t xml:space="preserve">(C. M. Lively 1987)</w:t>
+              <w:t xml:space="preserve">(Lively 1987)</w:t>
             </w:r>
             <w:r>
               <w:t xml:space="preserve"> </w:t>
@@ -11025,7 +11025,7 @@
               <w:t xml:space="preserve"> </w:t>
             </w:r>
             <w:r>
-              <w:t xml:space="preserve">(C. M. Lively 1987)</w:t>
+              <w:t xml:space="preserve">(Lively 1987)</w:t>
             </w:r>
             <w:r>
               <w:t xml:space="preserve">. Black triangles represent lake and tarn populations</w:t>
@@ -11034,7 +11034,7 @@
               <w:t xml:space="preserve"> </w:t>
             </w:r>
             <w:r>
-              <w:t xml:space="preserve">(C. M. Lively 1992)</w:t>
+              <w:t xml:space="preserve">(Lively 1992)</w:t>
             </w:r>
             <w:r>
               <w:t xml:space="preserve">. The correlation is positive and statistically significant.</w:t>
@@ -11101,7 +11101,7 @@
         <w:t xml:space="preserve"> </w:t>
       </w:r>
       <w:r>
-        <w:t xml:space="preserve">(C. M. Lively 2001)</w:t>
+        <w:t xml:space="preserve">(Lively 2001)</w:t>
       </w:r>
       <w:r>
         <w:t xml:space="preserve">. For example, infected snails might die at a faster rate than uninfected snails because of the energetic demands of infection. In addition, infected snails are more likely than uninfected snails to forage after sunrise, which exposes them to predation by their final hosts, ducks</w:t>
@@ -11119,7 +11119,7 @@
         <w:t xml:space="preserve"> </w:t>
       </w:r>
       <w:r>
-        <w:t xml:space="preserve">(Gibson, Jokela, and Lively 2016)</w:t>
+        <w:t xml:space="preserve">(Gibson et al. 2016)</w:t>
       </w:r>
       <w:r>
         <w:t xml:space="preserve">. Thus, detecting a significant correlation between sex and infection could be dicey, even if parasites were solely responsible for the short-term maintenance of sex in mixed populations.</w:t>
@@ -11203,7 +11203,7 @@
         <w:t xml:space="preserve"> </w:t>
       </w:r>
       <w:r>
-        <w:t xml:space="preserve">(C. M. Lively and Jokela 2002)</w:t>
+        <w:t xml:space="preserve">(Lively and Jokela 2002)</w:t>
       </w:r>
       <w:r>
         <w:t xml:space="preserve">. We then averaged the data for each lake under the assumption that the averages would better represent both the frequency of males and the prevalence of infection for each lake. With these data, the correlation between male frequency and infection prevalence was both positive and significant.</w:t>
@@ -11411,7 +11411,7 @@
               <w:t xml:space="preserve"> </w:t>
             </w:r>
             <w:r>
-              <w:t xml:space="preserve">(Redrawn from C. M. Lively 1992.)</w:t>
+              <w:t xml:space="preserve">(Redrawn from Lively 1992.)</w:t>
             </w:r>
           </w:p>
           <w:bookmarkEnd w:id="160"/>
@@ -11575,7 +11575,7 @@
               <w:t xml:space="preserve"> </w:t>
             </w:r>
             <w:r>
-              <w:t xml:space="preserve">(C. M. Lively 1986a)</w:t>
+              <w:t xml:space="preserve">(Lively 1986a)</w:t>
             </w:r>
             <w:r>
               <w:t xml:space="preserve">.</w:t>
@@ -11613,7 +11613,7 @@
               <w:t xml:space="preserve"> </w:t>
             </w:r>
             <w:r>
-              <w:t xml:space="preserve">(C. M. Lively 1999)</w:t>
+              <w:t xml:space="preserve">(Lively 1999)</w:t>
             </w:r>
             <w:r>
               <w:t xml:space="preserve"> </w:t>
@@ -11728,7 +11728,7 @@
     </w:p>
     <w:bookmarkEnd w:id="169"/>
     <w:bookmarkEnd w:id="170"/>
-    <w:bookmarkStart w:id="278" w:name="references"/>
+    <w:bookmarkStart w:id="285" w:name="references"/>
     <w:p>
       <w:pPr>
         <w:pStyle w:val="Heading1"/>
@@ -11737,36 +11737,14 @@
         <w:t xml:space="preserve">References</w:t>
       </w:r>
     </w:p>
-    <w:bookmarkStart w:id="277" w:name="refs"/>
+    <w:bookmarkStart w:id="284" w:name="refs"/>
     <w:bookmarkStart w:id="171" w:name="ref-anderson1979a"/>
     <w:p>
       <w:pPr>
         <w:pStyle w:val="Bibliography"/>
       </w:pPr>
       <w:r>
-        <w:t xml:space="preserve">Anderson, R. M., and R. M. May. 1979.</w:t>
-      </w:r>
-      <w:r>
-        <w:t xml:space="preserve"> </w:t>
-      </w:r>
-      <w:r>
-        <w:t xml:space="preserve">“Population Biology of Infectious Diseases: Part 1.”</w:t>
-      </w:r>
-      <w:r>
-        <w:t xml:space="preserve"> </w:t>
-      </w:r>
-      <w:r>
-        <w:rPr>
-          <w:iCs/>
-          <w:i/>
-        </w:rPr>
-        <w:t xml:space="preserve">Nature</w:t>
-      </w:r>
-      <w:r>
-        <w:t xml:space="preserve"> </w:t>
-      </w:r>
-      <w:r>
-        <w:t xml:space="preserve">280: 361–67.</w:t>
+        <w:t xml:space="preserve">Anderson RM, May RM. 1979. Population biology of infectious diseases: Part 1. Nature. 280:361–367.</w:t>
       </w:r>
     </w:p>
     <w:bookmarkEnd w:id="171"/>
@@ -11776,87 +11754,27 @@
         <w:pStyle w:val="Bibliography"/>
       </w:pPr>
       <w:r>
-        <w:t xml:space="preserve">Antonovics, J., and N. C. Ellstrand. 1984.</w:t>
-      </w:r>
-      <w:r>
-        <w:t xml:space="preserve"> </w:t>
-      </w:r>
-      <w:r>
-        <w:t xml:space="preserve">“Experimental Studies of the Evolutionary Significance of Sexual Reproduction. I. A Test of the Frequency-Dependent Selection Hypothesis.”</w:t>
-      </w:r>
-      <w:r>
-        <w:t xml:space="preserve"> </w:t>
-      </w:r>
-      <w:r>
-        <w:rPr>
-          <w:iCs/>
-          <w:i/>
-        </w:rPr>
-        <w:t xml:space="preserve">Evolution</w:t>
-      </w:r>
-      <w:r>
-        <w:t xml:space="preserve"> </w:t>
-      </w:r>
-      <w:r>
-        <w:t xml:space="preserve">38: 103–15.</w:t>
+        <w:t xml:space="preserve">Antonovics J, Ellstrand NC. 1984. Experimental studies of the evolutionary significance of sexual reproduction. I. A test of the frequency-dependent selection hypothesis. Evolution. 38:103–115.</w:t>
       </w:r>
     </w:p>
     <w:bookmarkEnd w:id="172"/>
-    <w:bookmarkStart w:id="173" w:name="ref-bayley2010a"/>
+    <w:bookmarkStart w:id="173" w:name="ref-bayley2009a"/>
     <w:p>
       <w:pPr>
         <w:pStyle w:val="Bibliography"/>
       </w:pPr>
       <w:r>
-        <w:t xml:space="preserve">Bayley, M. n.d.a.</w:t>
-      </w:r>
-      <w:r>
-        <w:t xml:space="preserve"> </w:t>
-      </w:r>
-      <w:r>
-        <w:t xml:space="preserve">“Algebra in Wonderland.”</w:t>
-      </w:r>
-      <w:r>
-        <w:t xml:space="preserve"> </w:t>
-      </w:r>
-      <w:r>
-        <w:rPr>
-          <w:iCs/>
-          <w:i/>
-        </w:rPr>
-        <w:t xml:space="preserve">New York Times</w:t>
-      </w:r>
-      <w:r>
-        <w:t xml:space="preserve">.</w:t>
+        <w:t xml:space="preserve">Bayley M. Alice’s adventures in algebra: Wonderland solved. New Scientist.</w:t>
       </w:r>
     </w:p>
     <w:bookmarkEnd w:id="173"/>
-    <w:bookmarkStart w:id="174" w:name="ref-bayley2009a"/>
+    <w:bookmarkStart w:id="174" w:name="ref-bayley2010a"/>
     <w:p>
       <w:pPr>
         <w:pStyle w:val="Bibliography"/>
       </w:pPr>
       <w:r>
-        <w:t xml:space="preserve">———. n.d.b.</w:t>
-      </w:r>
-      <w:r>
-        <w:t xml:space="preserve"> </w:t>
-      </w:r>
-      <w:r>
-        <w:t xml:space="preserve">“Alice’s Adventures in Algebra: Wonderland Solved.”</w:t>
-      </w:r>
-      <w:r>
-        <w:t xml:space="preserve"> </w:t>
-      </w:r>
-      <w:r>
-        <w:rPr>
-          <w:iCs/>
-          <w:i/>
-        </w:rPr>
-        <w:t xml:space="preserve">New Scientist</w:t>
-      </w:r>
-      <w:r>
-        <w:t xml:space="preserve">.</w:t>
+        <w:t xml:space="preserve">Bayley M. Algebra in wonderland. New York Times.</w:t>
       </w:r>
     </w:p>
     <w:bookmarkEnd w:id="174"/>
@@ -11866,20 +11784,7 @@
         <w:pStyle w:val="Bibliography"/>
       </w:pPr>
       <w:r>
-        <w:t xml:space="preserve">Bell, G. 1982.</w:t>
-      </w:r>
-      <w:r>
-        <w:t xml:space="preserve"> </w:t>
-      </w:r>
-      <w:r>
-        <w:rPr>
-          <w:iCs/>
-          <w:i/>
-        </w:rPr>
-        <w:t xml:space="preserve">The Masterpiece of Nature: The Evolution and Genetics of Sexuality</w:t>
-      </w:r>
-      <w:r>
-        <w:t xml:space="preserve">. Berkeley: University of California Press.</w:t>
+        <w:t xml:space="preserve">Bell G. 1982. The masterpiece of nature: The evolution and genetics of sexuality. Berkeley: University of California Press.</w:t>
       </w:r>
     </w:p>
     <w:bookmarkEnd w:id="175"/>
@@ -11889,39 +11794,14 @@
         <w:pStyle w:val="Bibliography"/>
       </w:pPr>
       <w:r>
-        <w:t xml:space="preserve">Bell, T., R. P. Freckleton, and O. T. Lewis. 2006.</w:t>
-      </w:r>
-      <w:r>
-        <w:t xml:space="preserve"> </w:t>
-      </w:r>
-      <w:r>
-        <w:t xml:space="preserve">“Plant Pathogens Drive Density-Dependent Seedling Mortality in a Tropical Tree.”</w:t>
-      </w:r>
-      <w:r>
-        <w:t xml:space="preserve"> </w:t>
-      </w:r>
-      <w:r>
-        <w:rPr>
-          <w:iCs/>
-          <w:i/>
-        </w:rPr>
-        <w:t xml:space="preserve">Ecology Letters</w:t>
-      </w:r>
-      <w:r>
-        <w:t xml:space="preserve"> </w:t>
-      </w:r>
-      <w:r>
-        <w:t xml:space="preserve">9 (5): 569–74.</w:t>
-      </w:r>
-      <w:r>
-        <w:t xml:space="preserve"> </w:t>
+        <w:t xml:space="preserve">Bell T, Freckleton RP, Lewis OT. 2006. Plant pathogens drive density-dependent seedling mortality in a tropical tree. Ecology Letters. 9(5):569–574. doi:</w:t>
       </w:r>
       <w:hyperlink r:id="rId176">
         <w:r>
           <w:rPr>
             <w:rStyle w:val="Hyperlink"/>
           </w:rPr>
-          <w:t xml:space="preserve">https://doi.org/10.1111/j.1461-0248.2006.00905.x</w:t>
+          <w:t xml:space="preserve">10.1111/j.1461-0248.2006.00905.x</w:t>
         </w:r>
       </w:hyperlink>
       <w:r>
@@ -11935,208 +11815,87 @@
         <w:pStyle w:val="Bibliography"/>
       </w:pPr>
       <w:r>
-        <w:t xml:space="preserve">Burt, A., and G. Bell. 1987.</w:t>
-      </w:r>
-      <w:r>
-        <w:t xml:space="preserve"> </w:t>
-      </w:r>
-      <w:r>
-        <w:t xml:space="preserve">“Mammalian Chiasma Frequencies as a Test of Two Theories of Recombination.”</w:t>
-      </w:r>
-      <w:r>
-        <w:t xml:space="preserve"> </w:t>
-      </w:r>
-      <w:r>
-        <w:rPr>
-          <w:iCs/>
-          <w:i/>
-        </w:rPr>
-        <w:t xml:space="preserve">Nature</w:t>
-      </w:r>
-      <w:r>
-        <w:t xml:space="preserve"> </w:t>
-      </w:r>
-      <w:r>
-        <w:t xml:space="preserve">326: 803–5.</w:t>
+        <w:t xml:space="preserve">Burt A, Bell G. 1987. Mammalian chiasma frequencies as a test of two theories of recombination. Nature. 326:803–805.</w:t>
       </w:r>
     </w:p>
     <w:bookmarkEnd w:id="178"/>
-    <w:bookmarkStart w:id="180" w:name="ref-chamberlin1890a"/>
+    <w:bookmarkStart w:id="181" w:name="ref-chamberlin1890a"/>
     <w:p>
       <w:pPr>
         <w:pStyle w:val="Bibliography"/>
       </w:pPr>
       <w:r>
-        <w:t xml:space="preserve">Chamberlin, T. C. 1965.</w:t>
-      </w:r>
-      <w:r>
-        <w:t xml:space="preserve"> </w:t>
-      </w:r>
-      <w:r>
-        <w:t xml:space="preserve">“The Method of Multiple Working Hypotheses.”</w:t>
-      </w:r>
-      <w:r>
-        <w:t xml:space="preserve"> </w:t>
-      </w:r>
-      <w:r>
-        <w:rPr>
-          <w:iCs/>
-          <w:i/>
-        </w:rPr>
-        <w:t xml:space="preserve">Science</w:t>
-      </w:r>
-      <w:r>
-        <w:t xml:space="preserve"> </w:t>
-      </w:r>
-      <w:r>
-        <w:t xml:space="preserve">148 (3671): 754–59.</w:t>
-      </w:r>
-      <w:r>
-        <w:t xml:space="preserve"> </w:t>
+        <w:t xml:space="preserve">Chamberlin TC. 1965. The method of multiple working hypotheses. Science. 148(3671):754–759. doi:</w:t>
       </w:r>
       <w:hyperlink r:id="rId179">
         <w:r>
           <w:rPr>
             <w:rStyle w:val="Hyperlink"/>
           </w:rPr>
-          <w:t xml:space="preserve">https://doi.org/10.1126/science.148.3671.754</w:t>
+          <w:t xml:space="preserve">10.1126/science.148.3671.754</w:t>
         </w:r>
       </w:hyperlink>
       <w:r>
         <w:t xml:space="preserve">.</w:t>
       </w:r>
-    </w:p>
-    <w:bookmarkEnd w:id="180"/>
-    <w:bookmarkStart w:id="181" w:name="ref-churchill1979a"/>
+      <w:r>
+        <w:t xml:space="preserve"> </w:t>
+      </w:r>
+      <w:hyperlink r:id="rId180">
+        <w:r>
+          <w:rPr>
+            <w:rStyle w:val="Hyperlink"/>
+          </w:rPr>
+          <w:t xml:space="preserve">https://www.science.org/doi/abs/10.1126/science.148.3671.754</w:t>
+        </w:r>
+      </w:hyperlink>
+      <w:r>
+        <w:t xml:space="preserve">.</w:t>
+      </w:r>
+    </w:p>
+    <w:bookmarkEnd w:id="181"/>
+    <w:bookmarkStart w:id="182" w:name="ref-churchill1979a"/>
     <w:p>
       <w:pPr>
         <w:pStyle w:val="Bibliography"/>
       </w:pPr>
       <w:r>
-        <w:t xml:space="preserve">Churchill, F. B. 1979.</w:t>
-      </w:r>
-      <w:r>
-        <w:t xml:space="preserve"> </w:t>
-      </w:r>
-      <w:r>
-        <w:t xml:space="preserve">“Sex and the Single Organism: Biological Theories of Sex in Mid Nineteenth Century.”</w:t>
-      </w:r>
-      <w:r>
-        <w:t xml:space="preserve"> </w:t>
-      </w:r>
-      <w:r>
-        <w:rPr>
-          <w:iCs/>
-          <w:i/>
-        </w:rPr>
-        <w:t xml:space="preserve">Studies in the History of Biology</w:t>
-      </w:r>
-      <w:r>
-        <w:t xml:space="preserve"> </w:t>
-      </w:r>
-      <w:r>
-        <w:t xml:space="preserve">3: 139–77.</w:t>
-      </w:r>
-    </w:p>
-    <w:bookmarkEnd w:id="181"/>
-    <w:bookmarkStart w:id="182" w:name="ref-churchill1997a"/>
+        <w:t xml:space="preserve">Churchill FB. 1979. Sex and the single organism: Biological theories of sex in mid nineteenth century. Studies in the History of Biology. 3:139–177.</w:t>
+      </w:r>
+    </w:p>
+    <w:bookmarkEnd w:id="182"/>
+    <w:bookmarkStart w:id="183" w:name="ref-churchill1997a"/>
     <w:p>
       <w:pPr>
         <w:pStyle w:val="Bibliography"/>
       </w:pPr>
       <w:r>
-        <w:t xml:space="preserve">———. 1997.</w:t>
-      </w:r>
-      <w:r>
-        <w:t xml:space="preserve"> </w:t>
-      </w:r>
-      <w:r>
-        <w:t xml:space="preserve">“Life Before Model Systems: General Zoology at August Weismann’s Institute.”</w:t>
-      </w:r>
-      <w:r>
-        <w:t xml:space="preserve"> </w:t>
-      </w:r>
-      <w:r>
-        <w:rPr>
-          <w:iCs/>
-          <w:i/>
-        </w:rPr>
-        <w:t xml:space="preserve">American Zoologist</w:t>
-      </w:r>
-      <w:r>
-        <w:t xml:space="preserve"> </w:t>
-      </w:r>
-      <w:r>
-        <w:t xml:space="preserve">37: 260–68.</w:t>
-      </w:r>
-    </w:p>
-    <w:bookmarkEnd w:id="182"/>
-    <w:bookmarkStart w:id="183" w:name="ref-clark1976a"/>
+        <w:t xml:space="preserve">Churchill FB. 1997. Life before model systems: General zoology at august weismann’s institute. American Zoologist. 37:260–268.</w:t>
+      </w:r>
+    </w:p>
+    <w:bookmarkEnd w:id="183"/>
+    <w:bookmarkStart w:id="184" w:name="ref-clark1976a"/>
     <w:p>
       <w:pPr>
         <w:pStyle w:val="Bibliography"/>
       </w:pPr>
       <w:r>
-        <w:t xml:space="preserve">Clark, W. C. 1976.</w:t>
-      </w:r>
-      <w:r>
-        <w:t xml:space="preserve"> </w:t>
-      </w:r>
-      <w:r>
-        <w:t xml:space="preserve">“The Environment and the Genotype in Polymorphism.”</w:t>
-      </w:r>
-      <w:r>
-        <w:t xml:space="preserve"> </w:t>
-      </w:r>
-      <w:r>
-        <w:rPr>
-          <w:iCs/>
-          <w:i/>
-        </w:rPr>
-        <w:t xml:space="preserve">Zoological Journal of the Linnean Society</w:t>
-      </w:r>
-      <w:r>
-        <w:t xml:space="preserve"> </w:t>
-      </w:r>
-      <w:r>
-        <w:t xml:space="preserve">58: 255–62.</w:t>
-      </w:r>
-    </w:p>
-    <w:bookmarkEnd w:id="183"/>
-    <w:bookmarkStart w:id="185" w:name="ref-dagg2016a"/>
+        <w:t xml:space="preserve">Clark WC. 1976. The environment and the genotype in polymorphism. Zoological Journal of the Linnean Society. 58:255–262.</w:t>
+      </w:r>
+    </w:p>
+    <w:bookmarkEnd w:id="184"/>
+    <w:bookmarkStart w:id="186" w:name="ref-dagg2016a"/>
     <w:p>
       <w:pPr>
         <w:pStyle w:val="Bibliography"/>
       </w:pPr>
       <w:r>
-        <w:t xml:space="preserve">Dagg, Joachim. 2016.</w:t>
-      </w:r>
-      <w:r>
-        <w:t xml:space="preserve"> </w:t>
-      </w:r>
-      <w:r>
-        <w:t xml:space="preserve">“On Recognising the Paradox of Sex.”</w:t>
-      </w:r>
-      <w:r>
-        <w:t xml:space="preserve"> </w:t>
-      </w:r>
-      <w:r>
-        <w:rPr>
-          <w:iCs/>
-          <w:i/>
-        </w:rPr>
-        <w:t xml:space="preserve">Philosophy and Theory in Biology</w:t>
-      </w:r>
-      <w:r>
-        <w:t xml:space="preserve"> </w:t>
-      </w:r>
-      <w:r>
-        <w:t xml:space="preserve">8.</w:t>
-      </w:r>
-      <w:r>
-        <w:t xml:space="preserve"> </w:t>
-      </w:r>
-      <w:hyperlink r:id="rId184">
+        <w:t xml:space="preserve">Dagg J. 2016. On recognising the paradox of sex. Philosophy and Theory in Biology. 8.</w:t>
+      </w:r>
+      <w:r>
+        <w:t xml:space="preserve"> </w:t>
+      </w:r>
+      <w:hyperlink r:id="rId185">
         <w:r>
           <w:rPr>
             <w:rStyle w:val="Hyperlink"/>
@@ -12148,99 +11907,19 @@
         <w:t xml:space="preserve">.</w:t>
       </w:r>
     </w:p>
-    <w:bookmarkEnd w:id="185"/>
-    <w:bookmarkStart w:id="187" w:name="ref-darwin1862a"/>
+    <w:bookmarkEnd w:id="186"/>
+    <w:bookmarkStart w:id="188" w:name="ref-darwin1860a"/>
     <w:p>
       <w:pPr>
         <w:pStyle w:val="Bibliography"/>
       </w:pPr>
       <w:r>
-        <w:t xml:space="preserve">Darwin, Charles. 1862.</w:t>
-      </w:r>
-      <w:r>
-        <w:t xml:space="preserve"> </w:t>
-      </w:r>
-      <w:r>
-        <w:t xml:space="preserve">“On the Two Forms, or Dimorphic Condition, in the Species of Primula, and on Their Remarkable Sexual Relations.”</w:t>
-      </w:r>
-      <w:r>
-        <w:t xml:space="preserve"> </w:t>
-      </w:r>
-      <w:r>
-        <w:rPr>
-          <w:iCs/>
-          <w:i/>
-        </w:rPr>
-        <w:t xml:space="preserve">Journal of the Proceedings of the Linnean Society of London. Botany</w:t>
-      </w:r>
-      <w:r>
-        <w:t xml:space="preserve"> </w:t>
-      </w:r>
-      <w:r>
-        <w:t xml:space="preserve">6 (22): 77–96.</w:t>
-      </w:r>
-      <w:r>
-        <w:t xml:space="preserve"> </w:t>
-      </w:r>
-      <w:hyperlink r:id="rId186">
-        <w:r>
-          <w:rPr>
-            <w:rStyle w:val="Hyperlink"/>
-          </w:rPr>
-          <w:t xml:space="preserve">https://doi.org/10.1111/j.1095-8312.1862.tb01218.x</w:t>
-        </w:r>
-      </w:hyperlink>
-      <w:r>
-        <w:t xml:space="preserve">.</w:t>
-      </w:r>
-    </w:p>
-    <w:bookmarkEnd w:id="187"/>
-    <w:bookmarkStart w:id="188" w:name="ref-darwin1868a"/>
-    <w:p>
-      <w:pPr>
-        <w:pStyle w:val="Bibliography"/>
-      </w:pPr>
-      <w:r>
-        <w:t xml:space="preserve">———. 1868.</w:t>
-      </w:r>
-      <w:r>
-        <w:t xml:space="preserve"> </w:t>
-      </w:r>
-      <w:r>
-        <w:t xml:space="preserve">“The Variation of Plants and Animals Under Domestication.”</w:t>
-      </w:r>
-      <w:r>
-        <w:t xml:space="preserve"> </w:t>
-      </w:r>
-      <w:r>
-        <w:t xml:space="preserve">London: John Murray.</w:t>
-      </w:r>
-    </w:p>
-    <w:bookmarkEnd w:id="188"/>
-    <w:bookmarkStart w:id="190" w:name="ref-darwin1860a"/>
-    <w:p>
-      <w:pPr>
-        <w:pStyle w:val="Bibliography"/>
-      </w:pPr>
-      <w:r>
-        <w:t xml:space="preserve">———. n.d.</w:t>
-      </w:r>
-      <w:r>
-        <w:t xml:space="preserve"> </w:t>
-      </w:r>
-      <w:r>
-        <w:t xml:space="preserve">“Letter No. 2869.”</w:t>
-      </w:r>
-      <w:r>
-        <w:t xml:space="preserve"> </w:t>
-      </w:r>
-      <w:r>
-        <w:t xml:space="preserve">Darwin Correspondence Project.</w:t>
-      </w:r>
-      <w:r>
-        <w:t xml:space="preserve"> </w:t>
-      </w:r>
-      <w:hyperlink r:id="rId189">
+        <w:t xml:space="preserve">Darwin C. Letter no. 2869.</w:t>
+      </w:r>
+      <w:r>
+        <w:t xml:space="preserve"> </w:t>
+      </w:r>
+      <w:hyperlink r:id="rId187">
         <w:r>
           <w:rPr>
             <w:rStyle w:val="Hyperlink"/>
@@ -12252,496 +11931,190 @@
         <w:t xml:space="preserve">.</w:t>
       </w:r>
     </w:p>
-    <w:bookmarkEnd w:id="190"/>
-    <w:bookmarkStart w:id="191" w:name="ref-elliott2007a"/>
+    <w:bookmarkEnd w:id="188"/>
+    <w:bookmarkStart w:id="191" w:name="ref-darwin1862a"/>
     <w:p>
       <w:pPr>
         <w:pStyle w:val="Bibliography"/>
       </w:pPr>
       <w:r>
-        <w:t xml:space="preserve">Elliott, L. P., and B. W. Brook. 2007.</w:t>
-      </w:r>
-      <w:r>
-        <w:t xml:space="preserve"> </w:t>
-      </w:r>
-      <w:r>
-        <w:t xml:space="preserve">“Revisiting Chamberlin: Multiple Working Hypotheses for the 21st Century.”</w:t>
-      </w:r>
-      <w:r>
-        <w:t xml:space="preserve"> </w:t>
-      </w:r>
-      <w:r>
-        <w:rPr>
-          <w:iCs/>
-          <w:i/>
-        </w:rPr>
-        <w:t xml:space="preserve">Bioscience</w:t>
-      </w:r>
-      <w:r>
-        <w:t xml:space="preserve"> </w:t>
-      </w:r>
-      <w:r>
-        <w:t xml:space="preserve">57: 608–14.</w:t>
-      </w:r>
-    </w:p>
-    <w:bookmarkEnd w:id="191"/>
-    <w:bookmarkStart w:id="192" w:name="ref-ellstrand1985a"/>
-    <w:p>
-      <w:pPr>
-        <w:pStyle w:val="Bibliography"/>
-      </w:pPr>
-      <w:r>
-        <w:t xml:space="preserve">Ellstrand, N. C., and J. Antonovics. 1985.</w:t>
-      </w:r>
-      <w:r>
-        <w:t xml:space="preserve"> </w:t>
-      </w:r>
-      <w:r>
-        <w:t xml:space="preserve">“Experimental Studies of the Evolutionary Significance of Sexual Reproduction II. A Test of the Density-Dependent Selection Hypothesis.”</w:t>
-      </w:r>
-      <w:r>
-        <w:t xml:space="preserve"> </w:t>
-      </w:r>
-      <w:r>
-        <w:rPr>
-          <w:iCs/>
-          <w:i/>
-        </w:rPr>
-        <w:t xml:space="preserve">Evolution</w:t>
-      </w:r>
-      <w:r>
-        <w:t xml:space="preserve"> </w:t>
-      </w:r>
-      <w:r>
-        <w:t xml:space="preserve">39: 657–66.</w:t>
-      </w:r>
-    </w:p>
-    <w:bookmarkEnd w:id="192"/>
-    <w:bookmarkStart w:id="193" w:name="ref-fisher1941a"/>
-    <w:p>
-      <w:pPr>
-        <w:pStyle w:val="Bibliography"/>
-      </w:pPr>
-      <w:r>
-        <w:t xml:space="preserve">Fisher, R. A. 1941.</w:t>
-      </w:r>
-      <w:r>
-        <w:t xml:space="preserve"> </w:t>
-      </w:r>
-      <w:r>
-        <w:t xml:space="preserve">“Average Excess and Average Effect of a Gene Substitution.”</w:t>
-      </w:r>
-      <w:r>
-        <w:t xml:space="preserve"> </w:t>
-      </w:r>
-      <w:r>
-        <w:rPr>
-          <w:iCs/>
-          <w:i/>
-        </w:rPr>
-        <w:t xml:space="preserve">Annals of Eugenics</w:t>
-      </w:r>
-      <w:r>
-        <w:t xml:space="preserve"> </w:t>
-      </w:r>
-      <w:r>
-        <w:t xml:space="preserve">11: 53–63.</w:t>
-      </w:r>
-    </w:p>
-    <w:bookmarkEnd w:id="193"/>
-    <w:bookmarkStart w:id="194" w:name="ref-gerritsen1980a"/>
-    <w:p>
-      <w:pPr>
-        <w:pStyle w:val="Bibliography"/>
-      </w:pPr>
-      <w:r>
-        <w:t xml:space="preserve">Gerritsen, J. 1980.</w:t>
-      </w:r>
-      <w:r>
-        <w:t xml:space="preserve"> </w:t>
-      </w:r>
-      <w:r>
-        <w:t xml:space="preserve">“Sex and Parthenogenesis in Sparse Populations.”</w:t>
-      </w:r>
-      <w:r>
-        <w:t xml:space="preserve"> </w:t>
-      </w:r>
-      <w:r>
-        <w:rPr>
-          <w:iCs/>
-          <w:i/>
-        </w:rPr>
-        <w:t xml:space="preserve">American Naturalist</w:t>
-      </w:r>
-      <w:r>
-        <w:t xml:space="preserve"> </w:t>
-      </w:r>
-      <w:r>
-        <w:t xml:space="preserve">115: 718–42.</w:t>
-      </w:r>
-    </w:p>
-    <w:bookmarkEnd w:id="194"/>
-    <w:bookmarkStart w:id="195" w:name="ref-ghiselin1974a"/>
-    <w:p>
-      <w:pPr>
-        <w:pStyle w:val="Bibliography"/>
-      </w:pPr>
-      <w:r>
-        <w:t xml:space="preserve">Ghiselin, M. T. 1974.</w:t>
-      </w:r>
-      <w:r>
-        <w:t xml:space="preserve"> </w:t>
-      </w:r>
-      <w:r>
-        <w:rPr>
-          <w:iCs/>
-          <w:i/>
-        </w:rPr>
-        <w:t xml:space="preserve">The Economy of Nature and the Evolution of Sex</w:t>
-      </w:r>
-      <w:r>
-        <w:t xml:space="preserve">. Berkeley: University of California Press.</w:t>
-      </w:r>
-    </w:p>
-    <w:bookmarkEnd w:id="195"/>
-    <w:bookmarkStart w:id="196" w:name="ref-gibson2016a"/>
-    <w:p>
-      <w:pPr>
-        <w:pStyle w:val="Bibliography"/>
-      </w:pPr>
-      <w:r>
-        <w:t xml:space="preserve">Gibson, A. K., J. Jokela, and C. M. Lively. 2016.</w:t>
-      </w:r>
-      <w:r>
-        <w:t xml:space="preserve"> </w:t>
-      </w:r>
-      <w:r>
-        <w:t xml:space="preserve">“Fine-Scale Spatial Covariation Between Infection Prevalence and Susceptibility in a Natural Population.”</w:t>
-      </w:r>
-      <w:r>
-        <w:t xml:space="preserve"> </w:t>
-      </w:r>
-      <w:r>
-        <w:rPr>
-          <w:iCs/>
-          <w:i/>
-        </w:rPr>
-        <w:t xml:space="preserve">American Naturalist</w:t>
-      </w:r>
-      <w:r>
-        <w:t xml:space="preserve"> </w:t>
-      </w:r>
-      <w:r>
-        <w:t xml:space="preserve">188: 1–14.</w:t>
-      </w:r>
-    </w:p>
-    <w:bookmarkEnd w:id="196"/>
-    <w:bookmarkStart w:id="197" w:name="ref-glesener1978a"/>
-    <w:p>
-      <w:pPr>
-        <w:pStyle w:val="Bibliography"/>
-      </w:pPr>
-      <w:r>
-        <w:t xml:space="preserve">Glesener, R. R., and D. Tilman. 1978.</w:t>
-      </w:r>
-      <w:r>
-        <w:t xml:space="preserve"> </w:t>
-      </w:r>
-      <w:r>
-        <w:t xml:space="preserve">“Sexuality and the Components of Environmental Uncertainty: Clues from Geographical Parthenogenesis in Terrestrial Animals.”</w:t>
-      </w:r>
-      <w:r>
-        <w:t xml:space="preserve"> </w:t>
-      </w:r>
-      <w:r>
-        <w:rPr>
-          <w:iCs/>
-          <w:i/>
-        </w:rPr>
-        <w:t xml:space="preserve">American Naturalist</w:t>
-      </w:r>
-      <w:r>
-        <w:t xml:space="preserve"> </w:t>
-      </w:r>
-      <w:r>
-        <w:t xml:space="preserve">112: 659–73.</w:t>
-      </w:r>
-    </w:p>
-    <w:bookmarkEnd w:id="197"/>
-    <w:bookmarkStart w:id="198" w:name="ref-gould1991a"/>
-    <w:p>
-      <w:pPr>
-        <w:pStyle w:val="Bibliography"/>
-      </w:pPr>
-      <w:r>
-        <w:t xml:space="preserve">Gould, S. J. 1991.</w:t>
-      </w:r>
-      <w:r>
-        <w:t xml:space="preserve"> </w:t>
-      </w:r>
-      <w:r>
-        <w:t xml:space="preserve">“The Smoking Gun of Eugenics.”</w:t>
-      </w:r>
-      <w:r>
-        <w:t xml:space="preserve"> </w:t>
-      </w:r>
-      <w:r>
-        <w:rPr>
-          <w:iCs/>
-          <w:i/>
-        </w:rPr>
-        <w:t xml:space="preserve">Natural History</w:t>
-      </w:r>
-      <w:r>
-        <w:t xml:space="preserve"> </w:t>
-      </w:r>
-      <w:r>
-        <w:t xml:space="preserve">100: 8–17.</w:t>
-      </w:r>
-    </w:p>
-    <w:bookmarkEnd w:id="198"/>
-    <w:bookmarkStart w:id="199" w:name="ref-hamilton1975a"/>
-    <w:p>
-      <w:pPr>
-        <w:pStyle w:val="Bibliography"/>
-      </w:pPr>
-      <w:r>
-        <w:t xml:space="preserve">Hamilton, W. D. 1975.</w:t>
-      </w:r>
-      <w:r>
-        <w:t xml:space="preserve"> </w:t>
-      </w:r>
-      <w:r>
-        <w:t xml:space="preserve">“Innate Social Aptitudes of Man: An Approach from Evolutionary Genetics.”</w:t>
-      </w:r>
-      <w:r>
-        <w:t xml:space="preserve"> </w:t>
-      </w:r>
-      <w:r>
-        <w:t xml:space="preserve">In</w:t>
-      </w:r>
-      <w:r>
-        <w:t xml:space="preserve"> </w:t>
-      </w:r>
-      <w:r>
-        <w:rPr>
-          <w:iCs/>
-          <w:i/>
-        </w:rPr>
-        <w:t xml:space="preserve">Biosocial Anthropology</w:t>
-      </w:r>
-      <w:r>
-        <w:t xml:space="preserve">, edited by R. Fox, 133–53. London: Malaby Press.</w:t>
-      </w:r>
-    </w:p>
-    <w:bookmarkEnd w:id="199"/>
-    <w:bookmarkStart w:id="200" w:name="ref-hamilton2001a"/>
-    <w:p>
-      <w:pPr>
-        <w:pStyle w:val="Bibliography"/>
-      </w:pPr>
-      <w:r>
-        <w:t xml:space="preserve">———. 2001.</w:t>
-      </w:r>
-      <w:r>
-        <w:t xml:space="preserve"> </w:t>
-      </w:r>
-      <w:r>
-        <w:rPr>
-          <w:iCs/>
-          <w:i/>
-        </w:rPr>
-        <w:t xml:space="preserve">Narrow Roads of Gene Land</w:t>
-      </w:r>
-      <w:r>
-        <w:t xml:space="preserve">. Vol. 2. Oxford University Press.</w:t>
-      </w:r>
-    </w:p>
-    <w:bookmarkEnd w:id="200"/>
-    <w:bookmarkStart w:id="201" w:name="ref-hazel2004a"/>
-    <w:p>
-      <w:pPr>
-        <w:pStyle w:val="Bibliography"/>
-      </w:pPr>
-      <w:r>
-        <w:t xml:space="preserve">Hazel, W., R. Smock, and C. M. Lively. 2004.</w:t>
-      </w:r>
-      <w:r>
-        <w:t xml:space="preserve"> </w:t>
-      </w:r>
-      <w:r>
-        <w:t xml:space="preserve">“The Ecological Genetics of Conditional Strategies.”</w:t>
-      </w:r>
-      <w:r>
-        <w:t xml:space="preserve"> </w:t>
-      </w:r>
-      <w:r>
-        <w:rPr>
-          <w:iCs/>
-          <w:i/>
-        </w:rPr>
-        <w:t xml:space="preserve">American Naturalist</w:t>
-      </w:r>
-      <w:r>
-        <w:t xml:space="preserve"> </w:t>
-      </w:r>
-      <w:r>
-        <w:t xml:space="preserve">163: 888–900.</w:t>
-      </w:r>
-    </w:p>
-    <w:bookmarkEnd w:id="201"/>
-    <w:bookmarkStart w:id="202" w:name="ref-jaenike1978a"/>
-    <w:p>
-      <w:pPr>
-        <w:pStyle w:val="Bibliography"/>
-      </w:pPr>
-      <w:r>
-        <w:t xml:space="preserve">Jaenike, J. 1978.</w:t>
-      </w:r>
-      <w:r>
-        <w:t xml:space="preserve"> </w:t>
-      </w:r>
-      <w:r>
-        <w:t xml:space="preserve">“A Hypothesis to Account for the Maintenance of Sex Within Populations.”</w:t>
-      </w:r>
-      <w:r>
-        <w:t xml:space="preserve"> </w:t>
-      </w:r>
-      <w:r>
-        <w:rPr>
-          <w:iCs/>
-          <w:i/>
-        </w:rPr>
-        <w:t xml:space="preserve">Evolutionary Theory</w:t>
-      </w:r>
-      <w:r>
-        <w:t xml:space="preserve"> </w:t>
-      </w:r>
-      <w:r>
-        <w:t xml:space="preserve">3: 191–94.</w:t>
-      </w:r>
-    </w:p>
-    <w:bookmarkEnd w:id="202"/>
-    <w:bookmarkStart w:id="204" w:name="ref-kelley1993a"/>
-    <w:p>
-      <w:pPr>
-        <w:pStyle w:val="Bibliography"/>
-      </w:pPr>
-      <w:r>
-        <w:t xml:space="preserve">Kelley, Steven E. 1993.</w:t>
-      </w:r>
-      <w:r>
-        <w:t xml:space="preserve"> </w:t>
-      </w:r>
-      <w:r>
-        <w:t xml:space="preserve">“Viruses and the Advantage of Sex in Anthoxanthum Odoratum: A Review.”</w:t>
-      </w:r>
-      <w:r>
-        <w:t xml:space="preserve"> </w:t>
-      </w:r>
-      <w:r>
-        <w:rPr>
-          <w:iCs/>
-          <w:i/>
-        </w:rPr>
-        <w:t xml:space="preserve">Plant Species Biology</w:t>
-      </w:r>
-      <w:r>
-        <w:t xml:space="preserve"> </w:t>
-      </w:r>
-      <w:r>
-        <w:t xml:space="preserve">8 (2-3): 217–23.</w:t>
-      </w:r>
-      <w:r>
-        <w:t xml:space="preserve"> </w:t>
-      </w:r>
-      <w:hyperlink r:id="rId203">
+        <w:t xml:space="preserve">Darwin C. 1862. On the two forms, or dimorphic condition, in the species of primula, and on their remarkable sexual relations. Journal of the Proceedings of the Linnean Society of London Botany. 6(22):77–96. doi:</w:t>
+      </w:r>
+      <w:hyperlink r:id="rId189">
         <w:r>
           <w:rPr>
             <w:rStyle w:val="Hyperlink"/>
           </w:rPr>
-          <w:t xml:space="preserve">https://doi.org/10.1111/j.1442-1984.1993.tb00072.x</w:t>
+          <w:t xml:space="preserve">10.1111/j.1095-8312.1862.tb01218.x</w:t>
         </w:r>
       </w:hyperlink>
       <w:r>
         <w:t xml:space="preserve">.</w:t>
       </w:r>
+      <w:r>
+        <w:t xml:space="preserve"> </w:t>
+      </w:r>
+      <w:hyperlink r:id="rId190">
+        <w:r>
+          <w:rPr>
+            <w:rStyle w:val="Hyperlink"/>
+          </w:rPr>
+          <w:t xml:space="preserve">https://onlinelibrary.wiley.com/doi/abs/10.1111/j.1095-8312.1862.tb01218.x</w:t>
+        </w:r>
+      </w:hyperlink>
+      <w:r>
+        <w:t xml:space="preserve">.</w:t>
+      </w:r>
+    </w:p>
+    <w:bookmarkEnd w:id="191"/>
+    <w:bookmarkStart w:id="192" w:name="ref-darwin1868a"/>
+    <w:p>
+      <w:pPr>
+        <w:pStyle w:val="Bibliography"/>
+      </w:pPr>
+      <w:r>
+        <w:t xml:space="preserve">Darwin C. 1868. The variation of plants and animals under domestication.</w:t>
+      </w:r>
+    </w:p>
+    <w:bookmarkEnd w:id="192"/>
+    <w:bookmarkStart w:id="193" w:name="ref-elliott2007a"/>
+    <w:p>
+      <w:pPr>
+        <w:pStyle w:val="Bibliography"/>
+      </w:pPr>
+      <w:r>
+        <w:t xml:space="preserve">Elliott LP, Brook BW. 2007. Revisiting chamberlin: Multiple working hypotheses for the 21st century. Bioscience. 57:608–614.</w:t>
+      </w:r>
+    </w:p>
+    <w:bookmarkEnd w:id="193"/>
+    <w:bookmarkStart w:id="194" w:name="ref-ellstrand1985a"/>
+    <w:p>
+      <w:pPr>
+        <w:pStyle w:val="Bibliography"/>
+      </w:pPr>
+      <w:r>
+        <w:t xml:space="preserve">Ellstrand NC, Antonovics J. 1985. Experimental studies of the evolutionary significance of sexual reproduction II. A test of the density-dependent selection hypothesis. Evolution. 39:657–666.</w:t>
+      </w:r>
+    </w:p>
+    <w:bookmarkEnd w:id="194"/>
+    <w:bookmarkStart w:id="195" w:name="ref-fisher1941a"/>
+    <w:p>
+      <w:pPr>
+        <w:pStyle w:val="Bibliography"/>
+      </w:pPr>
+      <w:r>
+        <w:t xml:space="preserve">Fisher RA. 1941. Average excess and average effect of a gene substitution. Annals of Eugenics. 11:53–63.</w:t>
+      </w:r>
+    </w:p>
+    <w:bookmarkEnd w:id="195"/>
+    <w:bookmarkStart w:id="196" w:name="ref-gerritsen1980a"/>
+    <w:p>
+      <w:pPr>
+        <w:pStyle w:val="Bibliography"/>
+      </w:pPr>
+      <w:r>
+        <w:t xml:space="preserve">Gerritsen J. 1980. Sex and parthenogenesis in sparse populations. American Naturalist. 115:718–742.</w:t>
+      </w:r>
+    </w:p>
+    <w:bookmarkEnd w:id="196"/>
+    <w:bookmarkStart w:id="197" w:name="ref-ghiselin1974a"/>
+    <w:p>
+      <w:pPr>
+        <w:pStyle w:val="Bibliography"/>
+      </w:pPr>
+      <w:r>
+        <w:t xml:space="preserve">Ghiselin MT. 1974. The economy of nature and the evolution of sex. Berkeley: University of California Press.</w:t>
+      </w:r>
+    </w:p>
+    <w:bookmarkEnd w:id="197"/>
+    <w:bookmarkStart w:id="198" w:name="ref-gibson2016a"/>
+    <w:p>
+      <w:pPr>
+        <w:pStyle w:val="Bibliography"/>
+      </w:pPr>
+      <w:r>
+        <w:t xml:space="preserve">Gibson AK, Jokela J, Lively CM. 2016. Fine-scale spatial covariation between infection prevalence and susceptibility in a natural population. American Naturalist. 188:1–14.</w:t>
+      </w:r>
+    </w:p>
+    <w:bookmarkEnd w:id="198"/>
+    <w:bookmarkStart w:id="199" w:name="ref-glesener1978a"/>
+    <w:p>
+      <w:pPr>
+        <w:pStyle w:val="Bibliography"/>
+      </w:pPr>
+      <w:r>
+        <w:t xml:space="preserve">Glesener RR, Tilman D. 1978. Sexuality and the components of environmental uncertainty: Clues from geographical parthenogenesis in terrestrial animals. American Naturalist. 112:659–673.</w:t>
+      </w:r>
+    </w:p>
+    <w:bookmarkEnd w:id="199"/>
+    <w:bookmarkStart w:id="200" w:name="ref-gould1991a"/>
+    <w:p>
+      <w:pPr>
+        <w:pStyle w:val="Bibliography"/>
+      </w:pPr>
+      <w:r>
+        <w:t xml:space="preserve">Gould SJ. 1991. The smoking gun of eugenics. Natural History. 100:8–17.</w:t>
+      </w:r>
+    </w:p>
+    <w:bookmarkEnd w:id="200"/>
+    <w:bookmarkStart w:id="201" w:name="ref-hamilton1975a"/>
+    <w:p>
+      <w:pPr>
+        <w:pStyle w:val="Bibliography"/>
+      </w:pPr>
+      <w:r>
+        <w:t xml:space="preserve">Hamilton WD. 1975. Innate social aptitudes of man: An approach from evolutionary genetics. In: Fox R, editor. Biosocial anthropology. London: Malaby Press. p. 133–153.</w:t>
+      </w:r>
+    </w:p>
+    <w:bookmarkEnd w:id="201"/>
+    <w:bookmarkStart w:id="202" w:name="ref-hamilton2001a"/>
+    <w:p>
+      <w:pPr>
+        <w:pStyle w:val="Bibliography"/>
+      </w:pPr>
+      <w:r>
+        <w:t xml:space="preserve">Hamilton WD. 2001. Narrow roads of gene land. Oxford University Press.</w:t>
+      </w:r>
+    </w:p>
+    <w:bookmarkEnd w:id="202"/>
+    <w:bookmarkStart w:id="203" w:name="ref-hazel2004a"/>
+    <w:p>
+      <w:pPr>
+        <w:pStyle w:val="Bibliography"/>
+      </w:pPr>
+      <w:r>
+        <w:t xml:space="preserve">Hazel W, Smock R, Lively CM. 2004. The ecological genetics of conditional strategies. American Naturalist. 163:888–900.</w:t>
+      </w:r>
+    </w:p>
+    <w:bookmarkEnd w:id="203"/>
+    <w:bookmarkStart w:id="204" w:name="ref-jaenike1978a"/>
+    <w:p>
+      <w:pPr>
+        <w:pStyle w:val="Bibliography"/>
+      </w:pPr>
+      <w:r>
+        <w:t xml:space="preserve">Jaenike J. 1978. A hypothesis to account for the maintenance of sex within populations. Evolutionary Theory. 3:191–194.</w:t>
+      </w:r>
     </w:p>
     <w:bookmarkEnd w:id="204"/>
-    <w:bookmarkStart w:id="205" w:name="ref-kelley1988a"/>
+    <w:bookmarkStart w:id="207" w:name="ref-kelley1993a"/>
     <w:p>
       <w:pPr>
         <w:pStyle w:val="Bibliography"/>
       </w:pPr>
       <w:r>
-        <w:t xml:space="preserve">Kelley, Steven E., J. Antonovics, and J. Schmitt. 1988.</w:t>
-      </w:r>
-      <w:r>
-        <w:t xml:space="preserve"> </w:t>
-      </w:r>
-      <w:r>
-        <w:t xml:space="preserve">“A Test of the Short-Term Advantage of Sexual Reproduction.”</w:t>
-      </w:r>
-      <w:r>
-        <w:t xml:space="preserve"> </w:t>
-      </w:r>
-      <w:r>
-        <w:rPr>
-          <w:iCs/>
-          <w:i/>
-        </w:rPr>
-        <w:t xml:space="preserve">Nature</w:t>
-      </w:r>
-      <w:r>
-        <w:t xml:space="preserve"> </w:t>
-      </w:r>
-      <w:r>
-        <w:t xml:space="preserve">331: 714–16.</w:t>
-      </w:r>
-    </w:p>
-    <w:bookmarkEnd w:id="205"/>
-    <w:bookmarkStart w:id="207" w:name="ref-kelley1994a"/>
-    <w:p>
-      <w:pPr>
-        <w:pStyle w:val="Bibliography"/>
-      </w:pPr>
-      <w:r>
-        <w:t xml:space="preserve">Kelley, Steven E., J. Shykoff, William Donald Hamilton, and Jonathan Charles Howard. 1994.</w:t>
-      </w:r>
-      <w:r>
-        <w:t xml:space="preserve"> </w:t>
-      </w:r>
-      <w:r>
-        <w:t xml:space="preserve">“Viral Pathogens and the Advantage of Sex in the Perennial Grass</w:t>
-      </w:r>
-      <w:r>
-        <w:t xml:space="preserve"> </w:t>
-      </w:r>
-      <w:r>
-        <w:rPr>
-          <w:iCs/>
-          <w:i/>
-        </w:rPr>
-        <w:t xml:space="preserve">Anthoxanthum Odoratum</w:t>
-      </w:r>
-      <w:r>
-        <w:t xml:space="preserve">.”</w:t>
-      </w:r>
-      <w:r>
-        <w:t xml:space="preserve"> </w:t>
-      </w:r>
-      <w:r>
-        <w:rPr>
-          <w:iCs/>
-          <w:i/>
-        </w:rPr>
-        <w:t xml:space="preserve">Philosophical Transactions of the Royal Society of London. Series B: Biological Sciences</w:t>
-      </w:r>
-      <w:r>
-        <w:t xml:space="preserve"> </w:t>
-      </w:r>
-      <w:r>
-        <w:t xml:space="preserve">346 (1317): 295–302.</w:t>
+        <w:t xml:space="preserve">Kelley SE. 1993. Viruses and the advantage of sex in anthoxanthum odoratum: A review. Plant Species Biology. 8(2-3):217–223. doi:</w:t>
+      </w:r>
+      <w:hyperlink r:id="rId205">
+        <w:r>
+          <w:rPr>
+            <w:rStyle w:val="Hyperlink"/>
+          </w:rPr>
+          <w:t xml:space="preserve">10.1111/j.1442-1984.1993.tb00072.x</w:t>
+        </w:r>
+      </w:hyperlink>
+      <w:r>
+        <w:t xml:space="preserve">.</w:t>
       </w:r>
       <w:r>
         <w:t xml:space="preserve"> </w:t>
@@ -12751,7 +12124,7 @@
           <w:rPr>
             <w:rStyle w:val="Hyperlink"/>
           </w:rPr>
-          <w:t xml:space="preserve">https://doi.org/10.1098/rstb.1994.0146</w:t>
+          <w:t xml:space="preserve">https://esj-journals.onlinelibrary.wiley.com/doi/abs/10.1111/j.1442-1984.1993.tb00072.x</w:t>
         </w:r>
       </w:hyperlink>
       <w:r>
@@ -12759,19 +12132,23 @@
       </w:r>
     </w:p>
     <w:bookmarkEnd w:id="207"/>
-    <w:bookmarkStart w:id="208" w:name="ref-kondrashov1993a"/>
+    <w:bookmarkStart w:id="208" w:name="ref-kelley1988a"/>
     <w:p>
       <w:pPr>
         <w:pStyle w:val="Bibliography"/>
       </w:pPr>
       <w:r>
-        <w:t xml:space="preserve">Kondrashov, A. S. 1993.</w:t>
-      </w:r>
-      <w:r>
-        <w:t xml:space="preserve"> </w:t>
-      </w:r>
-      <w:r>
-        <w:t xml:space="preserve">“Classification of Hypotheses on the Advantage of Amphimixis.”</w:t>
+        <w:t xml:space="preserve">Kelley SE, Antonovics J, Schmitt J. 1988. A test of the short-term advantage of sexual reproduction. Nature. 331:714–716.</w:t>
+      </w:r>
+    </w:p>
+    <w:bookmarkEnd w:id="208"/>
+    <w:bookmarkStart w:id="211" w:name="ref-kelley1994a"/>
+    <w:p>
+      <w:pPr>
+        <w:pStyle w:val="Bibliography"/>
+      </w:pPr>
+      <w:r>
+        <w:t xml:space="preserve">Kelley SE, Shykoff J, Hamilton WD, Howard JC. 1994. Viral pathogens and the advantage of sex in the perennial grass</w:t>
       </w:r>
       <w:r>
         <w:t xml:space="preserve"> </w:t>
@@ -12781,23 +12158,115 @@
           <w:iCs/>
           <w:i/>
         </w:rPr>
-        <w:t xml:space="preserve">Journal of Heredity</w:t>
-      </w:r>
-      <w:r>
-        <w:t xml:space="preserve"> </w:t>
-      </w:r>
-      <w:r>
-        <w:t xml:space="preserve">84: 372–87.</w:t>
-      </w:r>
-    </w:p>
-    <w:bookmarkEnd w:id="208"/>
-    <w:bookmarkStart w:id="209" w:name="ref-kuhn1970a"/>
+        <w:t xml:space="preserve">anthoxanthum odoratum</w:t>
+      </w:r>
+      <w:r>
+        <w:t xml:space="preserve">. Philosophical Transactions of the Royal Society of London Series B: Biological Sciences. 346(1317):295–302. doi:</w:t>
+      </w:r>
+      <w:hyperlink r:id="rId209">
+        <w:r>
+          <w:rPr>
+            <w:rStyle w:val="Hyperlink"/>
+          </w:rPr>
+          <w:t xml:space="preserve">10.1098/rstb.1994.0146</w:t>
+        </w:r>
+      </w:hyperlink>
+      <w:r>
+        <w:t xml:space="preserve">.</w:t>
+      </w:r>
+      <w:r>
+        <w:t xml:space="preserve"> </w:t>
+      </w:r>
+      <w:hyperlink r:id="rId210">
+        <w:r>
+          <w:rPr>
+            <w:rStyle w:val="Hyperlink"/>
+          </w:rPr>
+          <w:t xml:space="preserve">https://royalsocietypublishing.org/doi/abs/10.1098/rstb.1994.0146</w:t>
+        </w:r>
+      </w:hyperlink>
+      <w:r>
+        <w:t xml:space="preserve">.</w:t>
+      </w:r>
+    </w:p>
+    <w:bookmarkEnd w:id="211"/>
+    <w:bookmarkStart w:id="212" w:name="ref-kondrashov1993a"/>
     <w:p>
       <w:pPr>
         <w:pStyle w:val="Bibliography"/>
       </w:pPr>
       <w:r>
-        <w:t xml:space="preserve">Kuhn, T. S. 1970.</w:t>
+        <w:t xml:space="preserve">Kondrashov AS. 1993. Classification of hypotheses on the advantage of amphimixis. Journal of Heredity. 84:372–387.</w:t>
+      </w:r>
+    </w:p>
+    <w:bookmarkEnd w:id="212"/>
+    <w:bookmarkStart w:id="213" w:name="ref-kuhn1970a"/>
+    <w:p>
+      <w:pPr>
+        <w:pStyle w:val="Bibliography"/>
+      </w:pPr>
+      <w:r>
+        <w:t xml:space="preserve">Kuhn TS. 1970. The structure of scientific revolutions. 2nd ed. University of Chicago Press.</w:t>
+      </w:r>
+    </w:p>
+    <w:bookmarkEnd w:id="213"/>
+    <w:bookmarkStart w:id="214" w:name="ref-lehtonen2012a"/>
+    <w:p>
+      <w:pPr>
+        <w:pStyle w:val="Bibliography"/>
+      </w:pPr>
+      <w:r>
+        <w:t xml:space="preserve">Lehtonen J, Jennions MD, Kokko H. 2012. The many costs of sex. Trends in Ecology &amp; Evolution. 27:172–178.</w:t>
+      </w:r>
+    </w:p>
+    <w:bookmarkEnd w:id="214"/>
+    <w:bookmarkStart w:id="215" w:name="ref-levene1953a"/>
+    <w:p>
+      <w:pPr>
+        <w:pStyle w:val="Bibliography"/>
+      </w:pPr>
+      <w:r>
+        <w:t xml:space="preserve">Levene H. 1953. Genetic equilibrium when more than one ecological niche is available. American Naturalist. 87:331–333.</w:t>
+      </w:r>
+    </w:p>
+    <w:bookmarkEnd w:id="215"/>
+    <w:bookmarkStart w:id="216" w:name="ref-levin1975a"/>
+    <w:p>
+      <w:pPr>
+        <w:pStyle w:val="Bibliography"/>
+      </w:pPr>
+      <w:r>
+        <w:t xml:space="preserve">Levin DA. 1975. Pest pressure and recombination systems in plants. American Naturalist. 109:437–451.</w:t>
+      </w:r>
+    </w:p>
+    <w:bookmarkEnd w:id="216"/>
+    <w:bookmarkStart w:id="217" w:name="ref-levins1966a"/>
+    <w:p>
+      <w:pPr>
+        <w:pStyle w:val="Bibliography"/>
+      </w:pPr>
+      <w:r>
+        <w:t xml:space="preserve">Levins R. 1966. The strategy of model building in population biology. American Scientist. 54:421–431.</w:t>
+      </w:r>
+    </w:p>
+    <w:bookmarkEnd w:id="217"/>
+    <w:bookmarkStart w:id="218" w:name="ref-levinton1988a"/>
+    <w:p>
+      <w:pPr>
+        <w:pStyle w:val="Bibliography"/>
+      </w:pPr>
+      <w:r>
+        <w:t xml:space="preserve">Levinton J. 1988. Genetics, paleontology, and macroevolution. Cambridge University Press.</w:t>
+      </w:r>
+    </w:p>
+    <w:bookmarkEnd w:id="218"/>
+    <w:bookmarkStart w:id="221" w:name="ref-levri2000a"/>
+    <w:p>
+      <w:pPr>
+        <w:pStyle w:val="Bibliography"/>
+      </w:pPr>
+      <w:r>
+        <w:t xml:space="preserve">Levri EP, Fisher LM. 2000. The effect of a trematode parasite (microphallus sp.) on the response of the freshwater snail</w:t>
       </w:r>
       <w:r>
         <w:t xml:space="preserve"> </w:t>
@@ -12807,26 +12276,48 @@
           <w:iCs/>
           <w:i/>
         </w:rPr>
-        <w:t xml:space="preserve">The Structure of Scientific Revolutions</w:t>
-      </w:r>
-      <w:r>
-        <w:t xml:space="preserve">. 2nd ed. University of Chicago Press.</w:t>
-      </w:r>
-    </w:p>
-    <w:bookmarkEnd w:id="209"/>
-    <w:bookmarkStart w:id="210" w:name="ref-lehtonen2012a"/>
+        <w:t xml:space="preserve">potamopyrgus antipodarum</w:t>
+      </w:r>
+      <w:r>
+        <w:t xml:space="preserve"> </w:t>
+      </w:r>
+      <w:r>
+        <w:t xml:space="preserve">to light and gravity. Behaviour. 137(9):1141–1151. doi:</w:t>
+      </w:r>
+      <w:hyperlink r:id="rId219">
+        <w:r>
+          <w:rPr>
+            <w:rStyle w:val="Hyperlink"/>
+          </w:rPr>
+          <w:t xml:space="preserve">10.1163/156853900502565</w:t>
+        </w:r>
+      </w:hyperlink>
+      <w:r>
+        <w:t xml:space="preserve">.</w:t>
+      </w:r>
+      <w:r>
+        <w:t xml:space="preserve"> </w:t>
+      </w:r>
+      <w:hyperlink r:id="rId220">
+        <w:r>
+          <w:rPr>
+            <w:rStyle w:val="Hyperlink"/>
+          </w:rPr>
+          <w:t xml:space="preserve">https://brill.com/view/journals/beh/137/9/article-p1141_1.xml</w:t>
+        </w:r>
+      </w:hyperlink>
+      <w:r>
+        <w:t xml:space="preserve">.</w:t>
+      </w:r>
+    </w:p>
+    <w:bookmarkEnd w:id="221"/>
+    <w:bookmarkStart w:id="222" w:name="ref-levri1996a"/>
     <w:p>
       <w:pPr>
         <w:pStyle w:val="Bibliography"/>
       </w:pPr>
       <w:r>
-        <w:t xml:space="preserve">Lehtonen, J., M. D. Jennions, and H. Kokko. 2012.</w:t>
-      </w:r>
-      <w:r>
-        <w:t xml:space="preserve"> </w:t>
-      </w:r>
-      <w:r>
-        <w:t xml:space="preserve">“The Many Costs of Sex.”</w:t>
+        <w:t xml:space="preserve">Levri EP, Lively CM. 1996. The effects of size, reproductive condition, and parasitism on foraging behaviour in a freshwater snail,</w:t>
       </w:r>
       <w:r>
         <w:t xml:space="preserve"> </w:t>
@@ -12836,29 +12327,409 @@
           <w:iCs/>
           <w:i/>
         </w:rPr>
-        <w:t xml:space="preserve">Trends in Ecology &amp; Evolution</w:t>
-      </w:r>
-      <w:r>
-        <w:t xml:space="preserve"> </w:t>
-      </w:r>
-      <w:r>
-        <w:t xml:space="preserve">27: 172–78.</w:t>
-      </w:r>
-    </w:p>
-    <w:bookmarkEnd w:id="210"/>
-    <w:bookmarkStart w:id="211" w:name="ref-levene1953a"/>
+        <w:t xml:space="preserve">potamopyrgus antipodarum</w:t>
+      </w:r>
+      <w:r>
+        <w:t xml:space="preserve">. Animal Behaviour. 51:891–901.</w:t>
+      </w:r>
+    </w:p>
+    <w:bookmarkEnd w:id="222"/>
+    <w:bookmarkStart w:id="224" w:name="ref-lewontin1971a"/>
     <w:p>
       <w:pPr>
         <w:pStyle w:val="Bibliography"/>
       </w:pPr>
       <w:r>
-        <w:t xml:space="preserve">Levene, H. 1953.</w:t>
-      </w:r>
-      <w:r>
-        <w:t xml:space="preserve"> </w:t>
-      </w:r>
-      <w:r>
-        <w:t xml:space="preserve">“Genetic Equilibrium When More Than One Ecological Niche Is Available.”</w:t>
+        <w:t xml:space="preserve">Lewontin RC. 1971.</w:t>
+      </w:r>
+      <w:r>
+        <w:t xml:space="preserve"> </w:t>
+      </w:r>
+      <w:hyperlink r:id="rId223">
+        <w:r>
+          <w:rPr>
+            <w:rStyle w:val="Hyperlink"/>
+          </w:rPr>
+          <w:t xml:space="preserve">The effect of genetic linkage on the mean fitness of a population</w:t>
+        </w:r>
+      </w:hyperlink>
+      <w:r>
+        <w:t xml:space="preserve">. In: Proceedings of the national academy of sciences of the united states of america. Vol. 68. p. 984–986.</w:t>
+      </w:r>
+    </w:p>
+    <w:bookmarkEnd w:id="224"/>
+    <w:bookmarkStart w:id="225" w:name="ref-lively1986a"/>
+    <w:p>
+      <w:pPr>
+        <w:pStyle w:val="Bibliography"/>
+      </w:pPr>
+      <w:r>
+        <w:t xml:space="preserve">Lively CM. 1986a. Canalization versus developmental conversion in a spatially variable environment. American Naturalist. 128:561–572.</w:t>
+      </w:r>
+    </w:p>
+    <w:bookmarkEnd w:id="225"/>
+    <w:bookmarkStart w:id="226" w:name="ref-lively1986b"/>
+    <w:p>
+      <w:pPr>
+        <w:pStyle w:val="Bibliography"/>
+      </w:pPr>
+      <w:r>
+        <w:t xml:space="preserve">Lively CM. 1986b. Competition, comparative life histories, and maintenance of shell dimorphism in a barnacle. Ecology. 67:858–864.</w:t>
+      </w:r>
+    </w:p>
+    <w:bookmarkEnd w:id="226"/>
+    <w:bookmarkStart w:id="228" w:name="ref-lively1986c"/>
+    <w:p>
+      <w:pPr>
+        <w:pStyle w:val="Bibliography"/>
+      </w:pPr>
+      <w:r>
+        <w:t xml:space="preserve">Lively CM. 1986c. Predator-induced shell dimorphism in the acorn barnacle chthamalus anisopoma. Evolution. 40:232–242. doi:</w:t>
+      </w:r>
+      <w:hyperlink r:id="rId227">
+        <w:r>
+          <w:rPr>
+            <w:rStyle w:val="Hyperlink"/>
+          </w:rPr>
+          <w:t xml:space="preserve">10.1111/j.1558-5646.1986.tb00466.x</w:t>
+        </w:r>
+      </w:hyperlink>
+      <w:r>
+        <w:t xml:space="preserve">.</w:t>
+      </w:r>
+    </w:p>
+    <w:bookmarkEnd w:id="228"/>
+    <w:bookmarkStart w:id="229" w:name="ref-lively1987a"/>
+    <w:p>
+      <w:pPr>
+        <w:pStyle w:val="Bibliography"/>
+      </w:pPr>
+      <w:r>
+        <w:t xml:space="preserve">Lively CM. 1987. Evidence from a new zealand snail for the maintenance of sex by parasitism. Nature. 328:519–521.</w:t>
+      </w:r>
+    </w:p>
+    <w:bookmarkEnd w:id="229"/>
+    <w:bookmarkStart w:id="230" w:name="ref-lively1992a"/>
+    <w:p>
+      <w:pPr>
+        <w:pStyle w:val="Bibliography"/>
+      </w:pPr>
+      <w:r>
+        <w:t xml:space="preserve">Lively CM. 1992. Parthenogenesis in a freshwater snail: Reproductive assurance versus parasitic release. Evolution. 46:907–913.</w:t>
+      </w:r>
+    </w:p>
+    <w:bookmarkEnd w:id="230"/>
+    <w:bookmarkStart w:id="231" w:name="ref-lively1996a"/>
+    <w:p>
+      <w:pPr>
+        <w:pStyle w:val="Bibliography"/>
+      </w:pPr>
+      <w:r>
+        <w:t xml:space="preserve">Lively CM. 1996. Host-parasite coevolution and sex. Bioscience. 46:107–109.</w:t>
+      </w:r>
+    </w:p>
+    <w:bookmarkEnd w:id="231"/>
+    <w:bookmarkStart w:id="232" w:name="ref-lively1999b"/>
+    <w:p>
+      <w:pPr>
+        <w:pStyle w:val="Bibliography"/>
+      </w:pPr>
+      <w:r>
+        <w:t xml:space="preserve">Lively CM. 1999. Developmental strategies in spatially variable environments: Barnacle shell dimorphism and strategic models of selection. In: Tollrian R, Harvell CD, editors. The ecology and evolution of inducible defenses. Princeton University Press. p. 245–258.</w:t>
+      </w:r>
+    </w:p>
+    <w:bookmarkEnd w:id="232"/>
+    <w:bookmarkStart w:id="233" w:name="ref-lively2001a"/>
+    <w:p>
+      <w:pPr>
+        <w:pStyle w:val="Bibliography"/>
+      </w:pPr>
+      <w:r>
+        <w:t xml:space="preserve">Lively CM. 2001. Trematode infection and the distribution and dynamics of parthenogenetic snail populations. Parasitology. 123:S19–S26.</w:t>
+      </w:r>
+    </w:p>
+    <w:bookmarkEnd w:id="233"/>
+    <w:bookmarkStart w:id="234" w:name="ref-lively2006a"/>
+    <w:p>
+      <w:pPr>
+        <w:pStyle w:val="Bibliography"/>
+      </w:pPr>
+      <w:r>
+        <w:t xml:space="preserve">Lively CM. 2006. The ecology of virulence. Ecology Letters. 9:1089–1095.</w:t>
+      </w:r>
+    </w:p>
+    <w:bookmarkEnd w:id="234"/>
+    <w:bookmarkStart w:id="235" w:name="ref-lively2009a"/>
+    <w:p>
+      <w:pPr>
+        <w:pStyle w:val="Bibliography"/>
+      </w:pPr>
+      <w:r>
+        <w:t xml:space="preserve">Lively CM. 2009. The maintenance of sex: Host-parasite coevolution with density-dependent virulence. Journal of Evolutionary Biology. 22:2086–2093.</w:t>
+      </w:r>
+    </w:p>
+    <w:bookmarkEnd w:id="235"/>
+    <w:bookmarkStart w:id="236" w:name="ref-lively2000a"/>
+    <w:p>
+      <w:pPr>
+        <w:pStyle w:val="Bibliography"/>
+      </w:pPr>
+      <w:r>
+        <w:t xml:space="preserve">Lively CM, Hazel WN, Schellenberger MJ, Michelson KS. 2000. Predator-induced defense: Variation for inducibility in an intertidal barnacle. Ecology. 81:1240–1247.</w:t>
+      </w:r>
+    </w:p>
+    <w:bookmarkEnd w:id="236"/>
+    <w:bookmarkStart w:id="238" w:name="ref-lively1994b"/>
+    <w:p>
+      <w:pPr>
+        <w:pStyle w:val="Bibliography"/>
+      </w:pPr>
+      <w:r>
+        <w:t xml:space="preserve">Lively CM, Johnson SG. 1994. Brooding and the evolution of parthenogenesis: Strategy models and evidence from aquatic invertebrates. In: Proceedings of the Royal Society of London. Series B: Biological Sciences. Vol. 256. p. 89–95.</w:t>
+      </w:r>
+      <w:r>
+        <w:t xml:space="preserve"> </w:t>
+      </w:r>
+      <w:hyperlink r:id="rId237">
+        <w:r>
+          <w:rPr>
+            <w:rStyle w:val="Hyperlink"/>
+          </w:rPr>
+          <w:t xml:space="preserve">https://royalsocietypublishing.org/doi/abs/10.1098/rspb.1994.0054</w:t>
+        </w:r>
+      </w:hyperlink>
+      <w:r>
+        <w:t xml:space="preserve">.</w:t>
+      </w:r>
+    </w:p>
+    <w:bookmarkEnd w:id="238"/>
+    <w:bookmarkStart w:id="241" w:name="ref-lively1995a"/>
+    <w:p>
+      <w:pPr>
+        <w:pStyle w:val="Bibliography"/>
+      </w:pPr>
+      <w:r>
+        <w:t xml:space="preserve">Lively CM, Johnson SG, Delph LF, Clay K. 1995. Thinning reduces the effect of rust infection on jewelweed (impatiens capensis). Ecology. 76(6):1859–1862. doi:</w:t>
+      </w:r>
+      <w:hyperlink r:id="rId239">
+        <w:r>
+          <w:rPr>
+            <w:rStyle w:val="Hyperlink"/>
+          </w:rPr>
+          <w:t xml:space="preserve">10.2307/1940718</w:t>
+        </w:r>
+      </w:hyperlink>
+      <w:r>
+        <w:t xml:space="preserve">.</w:t>
+      </w:r>
+      <w:r>
+        <w:t xml:space="preserve"> </w:t>
+      </w:r>
+      <w:hyperlink r:id="rId240">
+        <w:r>
+          <w:rPr>
+            <w:rStyle w:val="Hyperlink"/>
+          </w:rPr>
+          <w:t xml:space="preserve">https://esajournals.onlinelibrary.wiley.com/doi/abs/10.2307/1940718</w:t>
+        </w:r>
+      </w:hyperlink>
+      <w:r>
+        <w:t xml:space="preserve">.</w:t>
+      </w:r>
+    </w:p>
+    <w:bookmarkEnd w:id="241"/>
+    <w:bookmarkStart w:id="242" w:name="ref-lively2002a"/>
+    <w:p>
+      <w:pPr>
+        <w:pStyle w:val="Bibliography"/>
+      </w:pPr>
+      <w:r>
+        <w:t xml:space="preserve">Lively CM, Jokela J. 2002. Temporal and spatial distributions of parasites and sex in a freshwater snail. Evolutionary Ecology Research. 4:219–226.</w:t>
+      </w:r>
+    </w:p>
+    <w:bookmarkEnd w:id="242"/>
+    <w:bookmarkStart w:id="243" w:name="ref-lively1990b"/>
+    <w:p>
+      <w:pPr>
+        <w:pStyle w:val="Bibliography"/>
+      </w:pPr>
+      <w:r>
+        <w:t xml:space="preserve">Lively CM, Lloyd DG. 1990. The cost of biparental sex under individual selection. American Naturalist. 135:489–500.</w:t>
+      </w:r>
+    </w:p>
+    <w:bookmarkEnd w:id="243"/>
+    <w:bookmarkStart w:id="246" w:name="ref-lively2021a"/>
+    <w:p>
+      <w:pPr>
+        <w:pStyle w:val="Bibliography"/>
+      </w:pPr>
+      <w:r>
+        <w:t xml:space="preserve">Lively CM, Xu J, Ben-Ami F. 2021. Causation without correlation: Parasite-mediated frequency-dependent selection and infection prevalence. Biology Letters. 17(12):20210321. doi:</w:t>
+      </w:r>
+      <w:hyperlink r:id="rId244">
+        <w:r>
+          <w:rPr>
+            <w:rStyle w:val="Hyperlink"/>
+          </w:rPr>
+          <w:t xml:space="preserve">10.1098/rsbl.2021.0321</w:t>
+        </w:r>
+      </w:hyperlink>
+      <w:r>
+        <w:t xml:space="preserve">.</w:t>
+      </w:r>
+      <w:r>
+        <w:t xml:space="preserve"> </w:t>
+      </w:r>
+      <w:hyperlink r:id="rId245">
+        <w:r>
+          <w:rPr>
+            <w:rStyle w:val="Hyperlink"/>
+          </w:rPr>
+          <w:t xml:space="preserve">https://royalsocietypublishing.org/doi/abs/10.1098/rsbl.2021.0321</w:t>
+        </w:r>
+      </w:hyperlink>
+      <w:r>
+        <w:t xml:space="preserve">.</w:t>
+      </w:r>
+    </w:p>
+    <w:bookmarkEnd w:id="246"/>
+    <w:bookmarkStart w:id="247" w:name="ref-lloyd1980a"/>
+    <w:p>
+      <w:pPr>
+        <w:pStyle w:val="Bibliography"/>
+      </w:pPr>
+      <w:r>
+        <w:t xml:space="preserve">Lloyd DG. 1980. Benefits and handicaps of sexual reproduction. Evolutionary Biology. 13:69–111.</w:t>
+      </w:r>
+    </w:p>
+    <w:bookmarkEnd w:id="247"/>
+    <w:bookmarkStart w:id="248" w:name="ref-lloyd1984a"/>
+    <w:p>
+      <w:pPr>
+        <w:pStyle w:val="Bibliography"/>
+      </w:pPr>
+      <w:r>
+        <w:t xml:space="preserve">Lloyd DG. 1984. Variation strategies of plants in hererogeneous environments. Biological Journal of the Linnean Society. 21:357–385.</w:t>
+      </w:r>
+    </w:p>
+    <w:bookmarkEnd w:id="248"/>
+    <w:bookmarkStart w:id="249" w:name="ref-may1979a"/>
+    <w:p>
+      <w:pPr>
+        <w:pStyle w:val="Bibliography"/>
+      </w:pPr>
+      <w:r>
+        <w:t xml:space="preserve">May RM, Anderson RM. 1979. Population biology of infectious diseases: Part II. Nature. 280:455–461.</w:t>
+      </w:r>
+    </w:p>
+    <w:bookmarkEnd w:id="249"/>
+    <w:bookmarkStart w:id="250" w:name="ref-may1983a"/>
+    <w:p>
+      <w:pPr>
+        <w:pStyle w:val="Bibliography"/>
+      </w:pPr>
+      <w:r>
+        <w:t xml:space="preserve">May RM, Anderson RM. 1983. Epidemiology and genetics in the coevolution of parasites and hosts. In: Proceedings of the royal society of london b, biological sciences. Vol. 219. p. 281–313.</w:t>
+      </w:r>
+    </w:p>
+    <w:bookmarkEnd w:id="250"/>
+    <w:bookmarkStart w:id="251" w:name="ref-maynard1971a"/>
+    <w:p>
+      <w:pPr>
+        <w:pStyle w:val="Bibliography"/>
+      </w:pPr>
+      <w:r>
+        <w:t xml:space="preserve">Maynard Smith J. 1971. What use is sex? Journal of Theoretical Biology. 30:319–335.</w:t>
+      </w:r>
+    </w:p>
+    <w:bookmarkEnd w:id="251"/>
+    <w:bookmarkStart w:id="252" w:name="ref-maynard1976a"/>
+    <w:p>
+      <w:pPr>
+        <w:pStyle w:val="Bibliography"/>
+      </w:pPr>
+      <w:r>
+        <w:t xml:space="preserve">Maynard Smith J. 1976. A short-term advantage for sex and recombination through sib-competition. Journal of Theoretical Biology. 63:245–258.</w:t>
+      </w:r>
+    </w:p>
+    <w:bookmarkEnd w:id="252"/>
+    <w:bookmarkStart w:id="253" w:name="ref-maynard1978a"/>
+    <w:p>
+      <w:pPr>
+        <w:pStyle w:val="Bibliography"/>
+      </w:pPr>
+      <w:r>
+        <w:t xml:space="preserve">Maynard Smith J. 1978. The evolution of sex. Cambridge University Press.</w:t>
+      </w:r>
+    </w:p>
+    <w:bookmarkEnd w:id="253"/>
+    <w:bookmarkStart w:id="254" w:name="ref-meirmans2009a"/>
+    <w:p>
+      <w:pPr>
+        <w:pStyle w:val="Bibliography"/>
+      </w:pPr>
+      <w:r>
+        <w:t xml:space="preserve">Meirmans S. 2009. The evolution of the problem of sex. In: Schön I, Martens K, Dijk P van, editors. Lost sex: The evolutionary biology of parthenogenesis. London: Springer. p. 21–46.</w:t>
+      </w:r>
+    </w:p>
+    <w:bookmarkEnd w:id="254"/>
+    <w:bookmarkStart w:id="255" w:name="ref-negovetic2001a"/>
+    <w:p>
+      <w:pPr>
+        <w:pStyle w:val="Bibliography"/>
+      </w:pPr>
+      <w:r>
+        <w:t xml:space="preserve">Negovetic S, Jokela J. 2001. Life history variation, phenotypic plasticity and maintenance of subpopulation structure in a freshwater snail. Ecology. 82:2805–2815.</w:t>
+      </w:r>
+    </w:p>
+    <w:bookmarkEnd w:id="255"/>
+    <w:bookmarkStart w:id="256" w:name="ref-otto2021a"/>
+    <w:p>
+      <w:pPr>
+        <w:pStyle w:val="Bibliography"/>
+      </w:pPr>
+      <w:r>
+        <w:t xml:space="preserve">Otto SP. 2021. Selective interference and the evolution of sex. Journal of Heredity. 112:9–18.</w:t>
+      </w:r>
+    </w:p>
+    <w:bookmarkEnd w:id="256"/>
+    <w:bookmarkStart w:id="257" w:name="ref-peters1999a"/>
+    <w:p>
+      <w:pPr>
+        <w:pStyle w:val="Bibliography"/>
+      </w:pPr>
+      <w:r>
+        <w:t xml:space="preserve">Peters AD, Lively CM. 1999. The red queen and fluctuating epistasis: A population genetic analysis of antagonistic coevolution. American Naturalist. 154:393–405.</w:t>
+      </w:r>
+    </w:p>
+    <w:bookmarkEnd w:id="257"/>
+    <w:bookmarkStart w:id="258" w:name="ref-peters2007a"/>
+    <w:p>
+      <w:pPr>
+        <w:pStyle w:val="Bibliography"/>
+      </w:pPr>
+      <w:r>
+        <w:t xml:space="preserve">Peters AD, Lively CM. 2007. Short- and long-term benefits and detriments to recombination under antagonistic coevolution. Journal of Evolutionary Biology. 20:1206–1217.</w:t>
+      </w:r>
+    </w:p>
+    <w:bookmarkEnd w:id="258"/>
+    <w:bookmarkStart w:id="259" w:name="ref-philippi1989a"/>
+    <w:p>
+      <w:pPr>
+        <w:pStyle w:val="Bibliography"/>
+      </w:pPr>
+      <w:r>
+        <w:t xml:space="preserve">Philippi T, Seger J. 1989. Hedging one’s evolutionary bets, revisited. Trends in Ecology &amp; Evolution. 4:41–44.</w:t>
+      </w:r>
+    </w:p>
+    <w:bookmarkEnd w:id="259"/>
+    <w:bookmarkStart w:id="261" w:name="ref-phillips1990a"/>
+    <w:p>
+      <w:pPr>
+        <w:pStyle w:val="Bibliography"/>
+      </w:pPr>
+      <w:r>
+        <w:t xml:space="preserve">Phillips NR, Lambert DM. 1990. A cladistic analysis of species of the molluscan genus</w:t>
       </w:r>
       <w:r>
         <w:t xml:space="preserve"> </w:t>
@@ -12868,1296 +12739,29 @@
           <w:iCs/>
           <w:i/>
         </w:rPr>
-        <w:t xml:space="preserve">American Naturalist</w:t>
-      </w:r>
-      <w:r>
-        <w:t xml:space="preserve"> </w:t>
-      </w:r>
-      <w:r>
-        <w:t xml:space="preserve">87: 331–33.</w:t>
-      </w:r>
-    </w:p>
-    <w:bookmarkEnd w:id="211"/>
-    <w:bookmarkStart w:id="212" w:name="ref-levin1975a"/>
-    <w:p>
-      <w:pPr>
-        <w:pStyle w:val="Bibliography"/>
-      </w:pPr>
-      <w:r>
-        <w:t xml:space="preserve">Levin, D. A. 1975.</w:t>
-      </w:r>
-      <w:r>
-        <w:t xml:space="preserve"> </w:t>
-      </w:r>
-      <w:r>
-        <w:t xml:space="preserve">“Pest Pressure and Recombination Systems in Plants.”</w:t>
-      </w:r>
-      <w:r>
-        <w:t xml:space="preserve"> </w:t>
-      </w:r>
-      <w:r>
-        <w:rPr>
-          <w:iCs/>
-          <w:i/>
-        </w:rPr>
-        <w:t xml:space="preserve">American Naturalist</w:t>
-      </w:r>
-      <w:r>
-        <w:t xml:space="preserve"> </w:t>
-      </w:r>
-      <w:r>
-        <w:t xml:space="preserve">109: 437–51.</w:t>
-      </w:r>
-    </w:p>
-    <w:bookmarkEnd w:id="212"/>
-    <w:bookmarkStart w:id="213" w:name="ref-levins1966a"/>
-    <w:p>
-      <w:pPr>
-        <w:pStyle w:val="Bibliography"/>
-      </w:pPr>
-      <w:r>
-        <w:t xml:space="preserve">Levins, R. 1966.</w:t>
-      </w:r>
-      <w:r>
-        <w:t xml:space="preserve"> </w:t>
-      </w:r>
-      <w:r>
-        <w:t xml:space="preserve">“The Strategy of Model Building in Population Biology.”</w:t>
-      </w:r>
-      <w:r>
-        <w:t xml:space="preserve"> </w:t>
-      </w:r>
-      <w:r>
-        <w:rPr>
-          <w:iCs/>
-          <w:i/>
-        </w:rPr>
-        <w:t xml:space="preserve">American Scientist</w:t>
-      </w:r>
-      <w:r>
-        <w:t xml:space="preserve"> </w:t>
-      </w:r>
-      <w:r>
-        <w:t xml:space="preserve">54: 421–31.</w:t>
-      </w:r>
-    </w:p>
-    <w:bookmarkEnd w:id="213"/>
-    <w:bookmarkStart w:id="214" w:name="ref-levinton1988a"/>
-    <w:p>
-      <w:pPr>
-        <w:pStyle w:val="Bibliography"/>
-      </w:pPr>
-      <w:r>
-        <w:t xml:space="preserve">Levinton, J. 1988.</w:t>
-      </w:r>
-      <w:r>
-        <w:t xml:space="preserve"> </w:t>
-      </w:r>
-      <w:r>
-        <w:rPr>
-          <w:iCs/>
-          <w:i/>
-        </w:rPr>
-        <w:t xml:space="preserve">Genetics, Paleontology, and Macroevolution</w:t>
-      </w:r>
-      <w:r>
-        <w:t xml:space="preserve">. Cambridge University Press.</w:t>
-      </w:r>
-    </w:p>
-    <w:bookmarkEnd w:id="214"/>
-    <w:bookmarkStart w:id="216" w:name="ref-levri2000a"/>
-    <w:p>
-      <w:pPr>
-        <w:pStyle w:val="Bibliography"/>
-      </w:pPr>
-      <w:r>
-        <w:t xml:space="preserve">Levri, E. P., and L. M. Fisher. 2000.</w:t>
-      </w:r>
-      <w:r>
-        <w:t xml:space="preserve"> </w:t>
-      </w:r>
-      <w:r>
-        <w:t xml:space="preserve">“The Effect of a Trematode Parasite (Microphallus Sp.) on the Response of the Freshwater Snail</w:t>
-      </w:r>
-      <w:r>
-        <w:t xml:space="preserve"> </w:t>
-      </w:r>
-      <w:r>
-        <w:rPr>
-          <w:iCs/>
-          <w:i/>
-        </w:rPr>
-        <w:t xml:space="preserve">Potamopyrgus Antipodarum</w:t>
-      </w:r>
-      <w:r>
-        <w:t xml:space="preserve"> </w:t>
-      </w:r>
-      <w:r>
-        <w:t xml:space="preserve">to Light and Gravity.”</w:t>
-      </w:r>
-      <w:r>
-        <w:t xml:space="preserve"> </w:t>
-      </w:r>
-      <w:r>
-        <w:rPr>
-          <w:iCs/>
-          <w:i/>
-        </w:rPr>
-        <w:t xml:space="preserve">Behaviour</w:t>
-      </w:r>
-      <w:r>
-        <w:t xml:space="preserve"> </w:t>
-      </w:r>
-      <w:r>
-        <w:t xml:space="preserve">137 (9): 1141–51.</w:t>
-      </w:r>
-      <w:r>
-        <w:t xml:space="preserve"> </w:t>
-      </w:r>
-      <w:hyperlink r:id="rId215">
+        <w:t xml:space="preserve">potamopyrgus</w:t>
+      </w:r>
+      <w:r>
+        <w:t xml:space="preserve"> </w:t>
+      </w:r>
+      <w:r>
+        <w:t xml:space="preserve">based on allozyme data. New Zealand Journal of Zoology. 17(2):257–263. doi:</w:t>
+      </w:r>
+      <w:hyperlink r:id="rId260">
         <w:r>
           <w:rPr>
             <w:rStyle w:val="Hyperlink"/>
           </w:rPr>
-          <w:t xml:space="preserve">https://doi.org/10.1163/156853900502565</w:t>
+          <w:t xml:space="preserve">10.1080/03014223.1990.10422600</w:t>
         </w:r>
       </w:hyperlink>
       <w:r>
         <w:t xml:space="preserve">.</w:t>
       </w:r>
-    </w:p>
-    <w:bookmarkEnd w:id="216"/>
-    <w:bookmarkStart w:id="217" w:name="ref-levri1996a"/>
-    <w:p>
-      <w:pPr>
-        <w:pStyle w:val="Bibliography"/>
-      </w:pPr>
-      <w:r>
-        <w:t xml:space="preserve">Levri, E. P., and C. M. Lively. 1996.</w:t>
-      </w:r>
-      <w:r>
-        <w:t xml:space="preserve"> </w:t>
-      </w:r>
-      <w:r>
-        <w:t xml:space="preserve">“The Effects of Size, Reproductive Condition, and Parasitism on Foraging Behaviour in a Freshwater Snail,</w:t>
-      </w:r>
-      <w:r>
-        <w:t xml:space="preserve"> </w:t>
-      </w:r>
-      <w:r>
-        <w:rPr>
-          <w:iCs/>
-          <w:i/>
-        </w:rPr>
-        <w:t xml:space="preserve">Potamopyrgus Antipodarum</w:t>
-      </w:r>
-      <w:r>
-        <w:t xml:space="preserve">.”</w:t>
-      </w:r>
-      <w:r>
-        <w:t xml:space="preserve"> </w:t>
-      </w:r>
-      <w:r>
-        <w:rPr>
-          <w:iCs/>
-          <w:i/>
-        </w:rPr>
-        <w:t xml:space="preserve">Animal Behaviour</w:t>
-      </w:r>
-      <w:r>
-        <w:t xml:space="preserve"> </w:t>
-      </w:r>
-      <w:r>
-        <w:t xml:space="preserve">51: 891–901.</w:t>
-      </w:r>
-    </w:p>
-    <w:bookmarkEnd w:id="217"/>
-    <w:bookmarkStart w:id="219" w:name="ref-lewontin1971a"/>
-    <w:p>
-      <w:pPr>
-        <w:pStyle w:val="Bibliography"/>
-      </w:pPr>
-      <w:r>
-        <w:t xml:space="preserve">Lewontin, R. C. 1971.</w:t>
-      </w:r>
-      <w:r>
-        <w:t xml:space="preserve"> </w:t>
-      </w:r>
-      <w:r>
-        <w:t xml:space="preserve">“The Effect of Genetic Linkage on the Mean Fitness of a Population.”</w:t>
-      </w:r>
-      <w:r>
-        <w:t xml:space="preserve"> </w:t>
-      </w:r>
-      <w:r>
-        <w:t xml:space="preserve">In</w:t>
-      </w:r>
-      <w:r>
-        <w:t xml:space="preserve"> </w:t>
-      </w:r>
-      <w:r>
-        <w:rPr>
-          <w:iCs/>
-          <w:i/>
-        </w:rPr>
-        <w:t xml:space="preserve">Proceedings of the National Academy of Sciences of the United States of America</w:t>
-      </w:r>
-      <w:r>
-        <w:t xml:space="preserve">, 68:984–86. 5.</w:t>
-      </w:r>
-      <w:r>
-        <w:t xml:space="preserve"> </w:t>
-      </w:r>
-      <w:hyperlink r:id="rId218">
-        <w:r>
-          <w:rPr>
-            <w:rStyle w:val="Hyperlink"/>
-          </w:rPr>
-          <w:t xml:space="preserve">https://doi.org/10.1073/pnas.68.5.984</w:t>
-        </w:r>
-      </w:hyperlink>
-      <w:r>
-        <w:t xml:space="preserve">.</w:t>
-      </w:r>
-    </w:p>
-    <w:bookmarkEnd w:id="219"/>
-    <w:bookmarkStart w:id="220" w:name="ref-lively1986a"/>
-    <w:p>
-      <w:pPr>
-        <w:pStyle w:val="Bibliography"/>
-      </w:pPr>
-      <w:r>
-        <w:t xml:space="preserve">Lively, C. M. 1986a.</w:t>
-      </w:r>
-      <w:r>
-        <w:t xml:space="preserve"> </w:t>
-      </w:r>
-      <w:r>
-        <w:t xml:space="preserve">“Canalization Versus Developmental Conversion in a Spatially Variable Environment.”</w:t>
-      </w:r>
-      <w:r>
-        <w:t xml:space="preserve"> </w:t>
-      </w:r>
-      <w:r>
-        <w:rPr>
-          <w:iCs/>
-          <w:i/>
-        </w:rPr>
-        <w:t xml:space="preserve">American Naturalist</w:t>
-      </w:r>
-      <w:r>
-        <w:t xml:space="preserve"> </w:t>
-      </w:r>
-      <w:r>
-        <w:t xml:space="preserve">128: 561–72.</w:t>
-      </w:r>
-    </w:p>
-    <w:bookmarkEnd w:id="220"/>
-    <w:bookmarkStart w:id="221" w:name="ref-lively1986b"/>
-    <w:p>
-      <w:pPr>
-        <w:pStyle w:val="Bibliography"/>
-      </w:pPr>
-      <w:r>
-        <w:t xml:space="preserve">———. 1986b.</w:t>
-      </w:r>
-      <w:r>
-        <w:t xml:space="preserve"> </w:t>
-      </w:r>
-      <w:r>
-        <w:t xml:space="preserve">“Competition, Comparative Life Histories, and Maintenance of Shell Dimorphism in a Barnacle.”</w:t>
-      </w:r>
-      <w:r>
-        <w:t xml:space="preserve"> </w:t>
-      </w:r>
-      <w:r>
-        <w:rPr>
-          <w:iCs/>
-          <w:i/>
-        </w:rPr>
-        <w:t xml:space="preserve">Ecology</w:t>
-      </w:r>
-      <w:r>
-        <w:t xml:space="preserve"> </w:t>
-      </w:r>
-      <w:r>
-        <w:t xml:space="preserve">67: 858–64.</w:t>
-      </w:r>
-    </w:p>
-    <w:bookmarkEnd w:id="221"/>
-    <w:bookmarkStart w:id="223" w:name="ref-lively1986c"/>
-    <w:p>
-      <w:pPr>
-        <w:pStyle w:val="Bibliography"/>
-      </w:pPr>
-      <w:r>
-        <w:t xml:space="preserve">———. 1986c.</w:t>
-      </w:r>
-      <w:r>
-        <w:t xml:space="preserve"> </w:t>
-      </w:r>
-      <w:r>
-        <w:t xml:space="preserve">“Predator-Induced Shell Dimorphism in the Acorn Barnacle Chthamalus Anisopoma.”</w:t>
-      </w:r>
-      <w:r>
-        <w:t xml:space="preserve"> </w:t>
-      </w:r>
-      <w:r>
-        <w:rPr>
-          <w:iCs/>
-          <w:i/>
-        </w:rPr>
-        <w:t xml:space="preserve">Evolution</w:t>
-      </w:r>
-      <w:r>
-        <w:t xml:space="preserve"> </w:t>
-      </w:r>
-      <w:r>
-        <w:t xml:space="preserve">40: 232–42.</w:t>
-      </w:r>
-      <w:r>
-        <w:t xml:space="preserve"> </w:t>
-      </w:r>
-      <w:hyperlink r:id="rId222">
-        <w:r>
-          <w:rPr>
-            <w:rStyle w:val="Hyperlink"/>
-          </w:rPr>
-          <w:t xml:space="preserve">https://doi.org/10.1111/j.1558-5646.1986.tb00466.x</w:t>
-        </w:r>
-      </w:hyperlink>
-      <w:r>
-        <w:t xml:space="preserve">.</w:t>
-      </w:r>
-    </w:p>
-    <w:bookmarkEnd w:id="223"/>
-    <w:bookmarkStart w:id="224" w:name="ref-lively1987a"/>
-    <w:p>
-      <w:pPr>
-        <w:pStyle w:val="Bibliography"/>
-      </w:pPr>
-      <w:r>
-        <w:t xml:space="preserve">———. 1987.</w:t>
-      </w:r>
-      <w:r>
-        <w:t xml:space="preserve"> </w:t>
-      </w:r>
-      <w:r>
-        <w:t xml:space="preserve">“Evidence from a New Zealand Snail for the Maintenance of Sex by Parasitism.”</w:t>
-      </w:r>
-      <w:r>
-        <w:t xml:space="preserve"> </w:t>
-      </w:r>
-      <w:r>
-        <w:rPr>
-          <w:iCs/>
-          <w:i/>
-        </w:rPr>
-        <w:t xml:space="preserve">Nature</w:t>
-      </w:r>
-      <w:r>
-        <w:t xml:space="preserve"> </w:t>
-      </w:r>
-      <w:r>
-        <w:t xml:space="preserve">328: 519–21.</w:t>
-      </w:r>
-    </w:p>
-    <w:bookmarkEnd w:id="224"/>
-    <w:bookmarkStart w:id="225" w:name="ref-lively1992a"/>
-    <w:p>
-      <w:pPr>
-        <w:pStyle w:val="Bibliography"/>
-      </w:pPr>
-      <w:r>
-        <w:t xml:space="preserve">———. 1992.</w:t>
-      </w:r>
-      <w:r>
-        <w:t xml:space="preserve"> </w:t>
-      </w:r>
-      <w:r>
-        <w:t xml:space="preserve">“Parthenogenesis in a Freshwater Snail: Reproductive Assurance Versus Parasitic Release.”</w:t>
-      </w:r>
-      <w:r>
-        <w:t xml:space="preserve"> </w:t>
-      </w:r>
-      <w:r>
-        <w:rPr>
-          <w:iCs/>
-          <w:i/>
-        </w:rPr>
-        <w:t xml:space="preserve">Evolution</w:t>
-      </w:r>
-      <w:r>
-        <w:t xml:space="preserve"> </w:t>
-      </w:r>
-      <w:r>
-        <w:t xml:space="preserve">46: 907–13.</w:t>
-      </w:r>
-    </w:p>
-    <w:bookmarkEnd w:id="225"/>
-    <w:bookmarkStart w:id="226" w:name="ref-lively1996a"/>
-    <w:p>
-      <w:pPr>
-        <w:pStyle w:val="Bibliography"/>
-      </w:pPr>
-      <w:r>
-        <w:t xml:space="preserve">———. 1996.</w:t>
-      </w:r>
-      <w:r>
-        <w:t xml:space="preserve"> </w:t>
-      </w:r>
-      <w:r>
-        <w:t xml:space="preserve">“Host-Parasite Coevolution and Sex.”</w:t>
-      </w:r>
-      <w:r>
-        <w:t xml:space="preserve"> </w:t>
-      </w:r>
-      <w:r>
-        <w:rPr>
-          <w:iCs/>
-          <w:i/>
-        </w:rPr>
-        <w:t xml:space="preserve">Bioscience</w:t>
-      </w:r>
-      <w:r>
-        <w:t xml:space="preserve"> </w:t>
-      </w:r>
-      <w:r>
-        <w:t xml:space="preserve">46: 107–9.</w:t>
-      </w:r>
-    </w:p>
-    <w:bookmarkEnd w:id="226"/>
-    <w:bookmarkStart w:id="227" w:name="ref-lively1999b"/>
-    <w:p>
-      <w:pPr>
-        <w:pStyle w:val="Bibliography"/>
-      </w:pPr>
-      <w:r>
-        <w:t xml:space="preserve">———. 1999.</w:t>
-      </w:r>
-      <w:r>
-        <w:t xml:space="preserve"> </w:t>
-      </w:r>
-      <w:r>
-        <w:t xml:space="preserve">“Developmental Strategies in Spatially Variable Environments: Barnacle Shell Dimorphism and Strategic Models of Selection.”</w:t>
-      </w:r>
-      <w:r>
-        <w:t xml:space="preserve"> </w:t>
-      </w:r>
-      <w:r>
-        <w:t xml:space="preserve">In</w:t>
-      </w:r>
-      <w:r>
-        <w:t xml:space="preserve"> </w:t>
-      </w:r>
-      <w:r>
-        <w:rPr>
-          <w:iCs/>
-          <w:i/>
-        </w:rPr>
-        <w:t xml:space="preserve">The Ecology and Evolution of Inducible Defenses</w:t>
-      </w:r>
-      <w:r>
-        <w:t xml:space="preserve">, edited by R. Tollrian and C. D. Harvell, 245–58. Princeton University Press.</w:t>
-      </w:r>
-    </w:p>
-    <w:bookmarkEnd w:id="227"/>
-    <w:bookmarkStart w:id="228" w:name="ref-lively2001a"/>
-    <w:p>
-      <w:pPr>
-        <w:pStyle w:val="Bibliography"/>
-      </w:pPr>
-      <w:r>
-        <w:t xml:space="preserve">———. 2001.</w:t>
-      </w:r>
-      <w:r>
-        <w:t xml:space="preserve"> </w:t>
-      </w:r>
-      <w:r>
-        <w:t xml:space="preserve">“Trematode Infection and the Distribution and Dynamics of Parthenogenetic Snail Populations.”</w:t>
-      </w:r>
-      <w:r>
-        <w:t xml:space="preserve"> </w:t>
-      </w:r>
-      <w:r>
-        <w:rPr>
-          <w:iCs/>
-          <w:i/>
-        </w:rPr>
-        <w:t xml:space="preserve">Parasitology</w:t>
-      </w:r>
-      <w:r>
-        <w:t xml:space="preserve"> </w:t>
-      </w:r>
-      <w:r>
-        <w:t xml:space="preserve">123: S19–26.</w:t>
-      </w:r>
-    </w:p>
-    <w:bookmarkEnd w:id="228"/>
-    <w:bookmarkStart w:id="229" w:name="ref-lively2006a"/>
-    <w:p>
-      <w:pPr>
-        <w:pStyle w:val="Bibliography"/>
-      </w:pPr>
-      <w:r>
-        <w:t xml:space="preserve">———. 2006.</w:t>
-      </w:r>
-      <w:r>
-        <w:t xml:space="preserve"> </w:t>
-      </w:r>
-      <w:r>
-        <w:t xml:space="preserve">“The Ecology of Virulence.”</w:t>
-      </w:r>
-      <w:r>
-        <w:t xml:space="preserve"> </w:t>
-      </w:r>
-      <w:r>
-        <w:rPr>
-          <w:iCs/>
-          <w:i/>
-        </w:rPr>
-        <w:t xml:space="preserve">Ecology Letters</w:t>
-      </w:r>
-      <w:r>
-        <w:t xml:space="preserve"> </w:t>
-      </w:r>
-      <w:r>
-        <w:t xml:space="preserve">9: 1089–95.</w:t>
-      </w:r>
-    </w:p>
-    <w:bookmarkEnd w:id="229"/>
-    <w:bookmarkStart w:id="230" w:name="ref-lively2009a"/>
-    <w:p>
-      <w:pPr>
-        <w:pStyle w:val="Bibliography"/>
-      </w:pPr>
-      <w:r>
-        <w:t xml:space="preserve">———. 2009.</w:t>
-      </w:r>
-      <w:r>
-        <w:t xml:space="preserve"> </w:t>
-      </w:r>
-      <w:r>
-        <w:t xml:space="preserve">“The Maintenance of Sex: Host-Parasite Coevolution with Density-Dependent Virulence.”</w:t>
-      </w:r>
-      <w:r>
-        <w:t xml:space="preserve"> </w:t>
-      </w:r>
-      <w:r>
-        <w:rPr>
-          <w:iCs/>
-          <w:i/>
-        </w:rPr>
-        <w:t xml:space="preserve">Journal of Evolutionary Biology</w:t>
-      </w:r>
-      <w:r>
-        <w:t xml:space="preserve"> </w:t>
-      </w:r>
-      <w:r>
-        <w:t xml:space="preserve">22: 2086–93.</w:t>
-      </w:r>
-    </w:p>
-    <w:bookmarkEnd w:id="230"/>
-    <w:bookmarkStart w:id="231" w:name="ref-lively2000a"/>
-    <w:p>
-      <w:pPr>
-        <w:pStyle w:val="Bibliography"/>
-      </w:pPr>
-      <w:r>
-        <w:t xml:space="preserve">Lively, C. M., W. N. Hazel, M. J. Schellenberger, and K. S. Michelson. 2000.</w:t>
-      </w:r>
-      <w:r>
-        <w:t xml:space="preserve"> </w:t>
-      </w:r>
-      <w:r>
-        <w:t xml:space="preserve">“Predator-Induced Defense: Variation for Inducibility in an Intertidal Barnacle.”</w:t>
-      </w:r>
-      <w:r>
-        <w:t xml:space="preserve"> </w:t>
-      </w:r>
-      <w:r>
-        <w:rPr>
-          <w:iCs/>
-          <w:i/>
-        </w:rPr>
-        <w:t xml:space="preserve">Ecology</w:t>
-      </w:r>
-      <w:r>
-        <w:t xml:space="preserve"> </w:t>
-      </w:r>
-      <w:r>
-        <w:t xml:space="preserve">81: 1240–47.</w:t>
-      </w:r>
-    </w:p>
-    <w:bookmarkEnd w:id="231"/>
-    <w:bookmarkStart w:id="232" w:name="ref-lively2002a"/>
-    <w:p>
-      <w:pPr>
-        <w:pStyle w:val="Bibliography"/>
-      </w:pPr>
-      <w:r>
-        <w:t xml:space="preserve">Lively, C. M., and J. Jokela. 2002.</w:t>
-      </w:r>
-      <w:r>
-        <w:t xml:space="preserve"> </w:t>
-      </w:r>
-      <w:r>
-        <w:t xml:space="preserve">“Temporal and Spatial Distributions of Parasites and Sex in a Freshwater Snail.”</w:t>
-      </w:r>
-      <w:r>
-        <w:t xml:space="preserve"> </w:t>
-      </w:r>
-      <w:r>
-        <w:rPr>
-          <w:iCs/>
-          <w:i/>
-        </w:rPr>
-        <w:t xml:space="preserve">Evolutionary Ecology Research</w:t>
-      </w:r>
-      <w:r>
-        <w:t xml:space="preserve"> </w:t>
-      </w:r>
-      <w:r>
-        <w:t xml:space="preserve">4: 219–26.</w:t>
-      </w:r>
-    </w:p>
-    <w:bookmarkEnd w:id="232"/>
-    <w:bookmarkStart w:id="233" w:name="ref-lively1990b"/>
-    <w:p>
-      <w:pPr>
-        <w:pStyle w:val="Bibliography"/>
-      </w:pPr>
-      <w:r>
-        <w:t xml:space="preserve">Lively, C. M., and D. G. Lloyd. 1990.</w:t>
-      </w:r>
-      <w:r>
-        <w:t xml:space="preserve"> </w:t>
-      </w:r>
-      <w:r>
-        <w:t xml:space="preserve">“The Cost of Biparental Sex Under Individual Selection.”</w:t>
-      </w:r>
-      <w:r>
-        <w:t xml:space="preserve"> </w:t>
-      </w:r>
-      <w:r>
-        <w:rPr>
-          <w:iCs/>
-          <w:i/>
-        </w:rPr>
-        <w:t xml:space="preserve">American Naturalist</w:t>
-      </w:r>
-      <w:r>
-        <w:t xml:space="preserve"> </w:t>
-      </w:r>
-      <w:r>
-        <w:t xml:space="preserve">135: 489–500.</w:t>
-      </w:r>
-    </w:p>
-    <w:bookmarkEnd w:id="233"/>
-    <w:bookmarkStart w:id="235" w:name="ref-lively1994b"/>
-    <w:p>
-      <w:pPr>
-        <w:pStyle w:val="Bibliography"/>
-      </w:pPr>
-      <w:r>
-        <w:t xml:space="preserve">Lively, Curtis M., and Steven G. Johnson. 1994.</w:t>
-      </w:r>
-      <w:r>
-        <w:t xml:space="preserve"> </w:t>
-      </w:r>
-      <w:r>
-        <w:t xml:space="preserve">“Brooding and the Evolution of Parthenogenesis: Strategy Models and Evidence from Aquatic Invertebrates.”</w:t>
-      </w:r>
-      <w:r>
-        <w:t xml:space="preserve"> </w:t>
-      </w:r>
-      <w:r>
-        <w:t xml:space="preserve">In</w:t>
-      </w:r>
-      <w:r>
-        <w:t xml:space="preserve"> </w:t>
-      </w:r>
-      <w:r>
-        <w:rPr>
-          <w:iCs/>
-          <w:i/>
-        </w:rPr>
-        <w:t xml:space="preserve">Proceedings of the Royal Society of London. Series B: Biological Sciences</w:t>
-      </w:r>
-      <w:r>
-        <w:t xml:space="preserve">, 256:89–95. 1345.</w:t>
-      </w:r>
-      <w:r>
-        <w:t xml:space="preserve"> </w:t>
-      </w:r>
-      <w:hyperlink r:id="rId234">
-        <w:r>
-          <w:rPr>
-            <w:rStyle w:val="Hyperlink"/>
-          </w:rPr>
-          <w:t xml:space="preserve">https://doi.org/10.1098/rspb.1994.0054</w:t>
-        </w:r>
-      </w:hyperlink>
-      <w:r>
-        <w:t xml:space="preserve">.</w:t>
-      </w:r>
-    </w:p>
-    <w:bookmarkEnd w:id="235"/>
-    <w:bookmarkStart w:id="237" w:name="ref-lively1995a"/>
-    <w:p>
-      <w:pPr>
-        <w:pStyle w:val="Bibliography"/>
-      </w:pPr>
-      <w:r>
-        <w:t xml:space="preserve">Lively, Curtis M., Steven G. Johnson, Lynda F. Delph, and Keith Clay. 1995.</w:t>
-      </w:r>
-      <w:r>
-        <w:t xml:space="preserve"> </w:t>
-      </w:r>
-      <w:r>
-        <w:t xml:space="preserve">“Thinning Reduces the Effect of Rust Infection on Jewelweed (Impatiens Capensis).”</w:t>
-      </w:r>
-      <w:r>
-        <w:t xml:space="preserve"> </w:t>
-      </w:r>
-      <w:r>
-        <w:rPr>
-          <w:iCs/>
-          <w:i/>
-        </w:rPr>
-        <w:t xml:space="preserve">Ecology</w:t>
-      </w:r>
-      <w:r>
-        <w:t xml:space="preserve"> </w:t>
-      </w:r>
-      <w:r>
-        <w:t xml:space="preserve">76 (6): 1859–62.</w:t>
-      </w:r>
-      <w:r>
-        <w:t xml:space="preserve"> </w:t>
-      </w:r>
-      <w:hyperlink r:id="rId236">
-        <w:r>
-          <w:rPr>
-            <w:rStyle w:val="Hyperlink"/>
-          </w:rPr>
-          <w:t xml:space="preserve">https://doi.org/10.2307/1940718</w:t>
-        </w:r>
-      </w:hyperlink>
-      <w:r>
-        <w:t xml:space="preserve">.</w:t>
-      </w:r>
-    </w:p>
-    <w:bookmarkEnd w:id="237"/>
-    <w:bookmarkStart w:id="239" w:name="ref-lively2021a"/>
-    <w:p>
-      <w:pPr>
-        <w:pStyle w:val="Bibliography"/>
-      </w:pPr>
-      <w:r>
-        <w:t xml:space="preserve">Lively, Curtis M., Julie Xu, and Frida Ben-Ami. 2021.</w:t>
-      </w:r>
-      <w:r>
-        <w:t xml:space="preserve"> </w:t>
-      </w:r>
-      <w:r>
-        <w:t xml:space="preserve">“Causation Without Correlation: Parasite-Mediated Frequency-Dependent Selection and Infection Prevalence.”</w:t>
-      </w:r>
-      <w:r>
-        <w:t xml:space="preserve"> </w:t>
-      </w:r>
-      <w:r>
-        <w:rPr>
-          <w:iCs/>
-          <w:i/>
-        </w:rPr>
-        <w:t xml:space="preserve">Biology Letters</w:t>
-      </w:r>
-      <w:r>
-        <w:t xml:space="preserve"> </w:t>
-      </w:r>
-      <w:r>
-        <w:t xml:space="preserve">17 (12): 20210321.</w:t>
-      </w:r>
-      <w:r>
-        <w:t xml:space="preserve"> </w:t>
-      </w:r>
-      <w:hyperlink r:id="rId238">
-        <w:r>
-          <w:rPr>
-            <w:rStyle w:val="Hyperlink"/>
-          </w:rPr>
-          <w:t xml:space="preserve">https://doi.org/10.1098/rsbl.2021.0321</w:t>
-        </w:r>
-      </w:hyperlink>
-      <w:r>
-        <w:t xml:space="preserve">.</w:t>
-      </w:r>
-    </w:p>
-    <w:bookmarkEnd w:id="239"/>
-    <w:bookmarkStart w:id="240" w:name="ref-lloyd1980a"/>
-    <w:p>
-      <w:pPr>
-        <w:pStyle w:val="Bibliography"/>
-      </w:pPr>
-      <w:r>
-        <w:t xml:space="preserve">Lloyd, D. G. 1980.</w:t>
-      </w:r>
-      <w:r>
-        <w:t xml:space="preserve"> </w:t>
-      </w:r>
-      <w:r>
-        <w:t xml:space="preserve">“Benefits and Handicaps of Sexual Reproduction.”</w:t>
-      </w:r>
-      <w:r>
-        <w:t xml:space="preserve"> </w:t>
-      </w:r>
-      <w:r>
-        <w:rPr>
-          <w:iCs/>
-          <w:i/>
-        </w:rPr>
-        <w:t xml:space="preserve">Evolutionary Biology</w:t>
-      </w:r>
-      <w:r>
-        <w:t xml:space="preserve"> </w:t>
-      </w:r>
-      <w:r>
-        <w:t xml:space="preserve">13: 69–111.</w:t>
-      </w:r>
-    </w:p>
-    <w:bookmarkEnd w:id="240"/>
-    <w:bookmarkStart w:id="241" w:name="ref-lloyd1984a"/>
-    <w:p>
-      <w:pPr>
-        <w:pStyle w:val="Bibliography"/>
-      </w:pPr>
-      <w:r>
-        <w:t xml:space="preserve">———. 1984.</w:t>
-      </w:r>
-      <w:r>
-        <w:t xml:space="preserve"> </w:t>
-      </w:r>
-      <w:r>
-        <w:t xml:space="preserve">“Variation Strategies of Plants in Hererogeneous Environments.”</w:t>
-      </w:r>
-      <w:r>
-        <w:t xml:space="preserve"> </w:t>
-      </w:r>
-      <w:r>
-        <w:rPr>
-          <w:iCs/>
-          <w:i/>
-        </w:rPr>
-        <w:t xml:space="preserve">Biological Journal of the Linnean Society</w:t>
-      </w:r>
-      <w:r>
-        <w:t xml:space="preserve"> </w:t>
-      </w:r>
-      <w:r>
-        <w:t xml:space="preserve">21: 357–85.</w:t>
-      </w:r>
-    </w:p>
-    <w:bookmarkEnd w:id="241"/>
-    <w:bookmarkStart w:id="242" w:name="ref-may1979a"/>
-    <w:p>
-      <w:pPr>
-        <w:pStyle w:val="Bibliography"/>
-      </w:pPr>
-      <w:r>
-        <w:t xml:space="preserve">May, R. M., and R. M. Anderson. 1979.</w:t>
-      </w:r>
-      <w:r>
-        <w:t xml:space="preserve"> </w:t>
-      </w:r>
-      <w:r>
-        <w:t xml:space="preserve">“Population Biology of Infectious Diseases: Part II.”</w:t>
-      </w:r>
-      <w:r>
-        <w:t xml:space="preserve"> </w:t>
-      </w:r>
-      <w:r>
-        <w:rPr>
-          <w:iCs/>
-          <w:i/>
-        </w:rPr>
-        <w:t xml:space="preserve">Nature</w:t>
-      </w:r>
-      <w:r>
-        <w:t xml:space="preserve"> </w:t>
-      </w:r>
-      <w:r>
-        <w:t xml:space="preserve">280: 455–61.</w:t>
-      </w:r>
-    </w:p>
-    <w:bookmarkEnd w:id="242"/>
-    <w:bookmarkStart w:id="243" w:name="ref-may1983a"/>
-    <w:p>
-      <w:pPr>
-        <w:pStyle w:val="Bibliography"/>
-      </w:pPr>
-      <w:r>
-        <w:t xml:space="preserve">———. 1983.</w:t>
-      </w:r>
-      <w:r>
-        <w:t xml:space="preserve"> </w:t>
-      </w:r>
-      <w:r>
-        <w:t xml:space="preserve">“Epidemiology and Genetics in the Coevolution of Parasites and Hosts.”</w:t>
-      </w:r>
-      <w:r>
-        <w:t xml:space="preserve"> </w:t>
-      </w:r>
-      <w:r>
-        <w:t xml:space="preserve">In</w:t>
-      </w:r>
-      <w:r>
-        <w:t xml:space="preserve"> </w:t>
-      </w:r>
-      <w:r>
-        <w:rPr>
-          <w:iCs/>
-          <w:i/>
-        </w:rPr>
-        <w:t xml:space="preserve">Proceedings of the Royal Society of London b, Biological Sciences</w:t>
-      </w:r>
-      <w:r>
-        <w:t xml:space="preserve">, 219:281–313.</w:t>
-      </w:r>
-    </w:p>
-    <w:bookmarkEnd w:id="243"/>
-    <w:bookmarkStart w:id="244" w:name="ref-maynard1971a"/>
-    <w:p>
-      <w:pPr>
-        <w:pStyle w:val="Bibliography"/>
-      </w:pPr>
-      <w:r>
-        <w:t xml:space="preserve">Maynard Smith, J. 1971.</w:t>
-      </w:r>
-      <w:r>
-        <w:t xml:space="preserve"> </w:t>
-      </w:r>
-      <w:r>
-        <w:t xml:space="preserve">“What Use Is Sex?”</w:t>
-      </w:r>
-      <w:r>
-        <w:t xml:space="preserve"> </w:t>
-      </w:r>
-      <w:r>
-        <w:rPr>
-          <w:iCs/>
-          <w:i/>
-        </w:rPr>
-        <w:t xml:space="preserve">Journal of Theoretical Biology</w:t>
-      </w:r>
-      <w:r>
-        <w:t xml:space="preserve"> </w:t>
-      </w:r>
-      <w:r>
-        <w:t xml:space="preserve">30: 319–35.</w:t>
-      </w:r>
-    </w:p>
-    <w:bookmarkEnd w:id="244"/>
-    <w:bookmarkStart w:id="245" w:name="ref-maynard1976a"/>
-    <w:p>
-      <w:pPr>
-        <w:pStyle w:val="Bibliography"/>
-      </w:pPr>
-      <w:r>
-        <w:t xml:space="preserve">———. 1976.</w:t>
-      </w:r>
-      <w:r>
-        <w:t xml:space="preserve"> </w:t>
-      </w:r>
-      <w:r>
-        <w:t xml:space="preserve">“A Short-Term Advantage for Sex and Recombination Through Sib-Competition.”</w:t>
-      </w:r>
-      <w:r>
-        <w:t xml:space="preserve"> </w:t>
-      </w:r>
-      <w:r>
-        <w:rPr>
-          <w:iCs/>
-          <w:i/>
-        </w:rPr>
-        <w:t xml:space="preserve">Journal of Theoretical Biology</w:t>
-      </w:r>
-      <w:r>
-        <w:t xml:space="preserve"> </w:t>
-      </w:r>
-      <w:r>
-        <w:t xml:space="preserve">63: 245–58.</w:t>
-      </w:r>
-    </w:p>
-    <w:bookmarkEnd w:id="245"/>
-    <w:bookmarkStart w:id="246" w:name="ref-maynard1978a"/>
-    <w:p>
-      <w:pPr>
-        <w:pStyle w:val="Bibliography"/>
-      </w:pPr>
-      <w:r>
-        <w:t xml:space="preserve">———. 1978.</w:t>
-      </w:r>
-      <w:r>
-        <w:t xml:space="preserve"> </w:t>
-      </w:r>
-      <w:r>
-        <w:rPr>
-          <w:iCs/>
-          <w:i/>
-        </w:rPr>
-        <w:t xml:space="preserve">The Evolution of Sex</w:t>
-      </w:r>
-      <w:r>
-        <w:t xml:space="preserve">. Cambridge University Press.</w:t>
-      </w:r>
-    </w:p>
-    <w:bookmarkEnd w:id="246"/>
-    <w:bookmarkStart w:id="247" w:name="ref-meirmans2009a"/>
-    <w:p>
-      <w:pPr>
-        <w:pStyle w:val="Bibliography"/>
-      </w:pPr>
-      <w:r>
-        <w:t xml:space="preserve">Meirmans, S. 2009.</w:t>
-      </w:r>
-      <w:r>
-        <w:t xml:space="preserve"> </w:t>
-      </w:r>
-      <w:r>
-        <w:t xml:space="preserve">“The Evolution of the Problem of Sex.”</w:t>
-      </w:r>
-      <w:r>
-        <w:t xml:space="preserve"> </w:t>
-      </w:r>
-      <w:r>
-        <w:t xml:space="preserve">In</w:t>
-      </w:r>
-      <w:r>
-        <w:t xml:space="preserve"> </w:t>
-      </w:r>
-      <w:r>
-        <w:rPr>
-          <w:iCs/>
-          <w:i/>
-        </w:rPr>
-        <w:t xml:space="preserve">Lost Sex: The Evolutionary Biology of Parthenogenesis</w:t>
-      </w:r>
-      <w:r>
-        <w:t xml:space="preserve">, edited by I. Schön, K. Martens, and P. van Dijk, 21–46. London: Springer.</w:t>
-      </w:r>
-    </w:p>
-    <w:bookmarkEnd w:id="247"/>
-    <w:bookmarkStart w:id="248" w:name="ref-negovetic2001a"/>
-    <w:p>
-      <w:pPr>
-        <w:pStyle w:val="Bibliography"/>
-      </w:pPr>
-      <w:r>
-        <w:t xml:space="preserve">Negovetic, S., and J. Jokela. 2001.</w:t>
-      </w:r>
-      <w:r>
-        <w:t xml:space="preserve"> </w:t>
-      </w:r>
-      <w:r>
-        <w:t xml:space="preserve">“Life History Variation, Phenotypic Plasticity and Maintenance of Subpopulation Structure in a Freshwater Snail.”</w:t>
-      </w:r>
-      <w:r>
-        <w:t xml:space="preserve"> </w:t>
-      </w:r>
-      <w:r>
-        <w:rPr>
-          <w:iCs/>
-          <w:i/>
-        </w:rPr>
-        <w:t xml:space="preserve">Ecology</w:t>
-      </w:r>
-      <w:r>
-        <w:t xml:space="preserve"> </w:t>
-      </w:r>
-      <w:r>
-        <w:t xml:space="preserve">82: 2805–15.</w:t>
-      </w:r>
-    </w:p>
-    <w:bookmarkEnd w:id="248"/>
-    <w:bookmarkStart w:id="249" w:name="ref-otto2021a"/>
-    <w:p>
-      <w:pPr>
-        <w:pStyle w:val="Bibliography"/>
-      </w:pPr>
-      <w:r>
-        <w:t xml:space="preserve">Otto, S. P. 2021.</w:t>
-      </w:r>
-      <w:r>
-        <w:t xml:space="preserve"> </w:t>
-      </w:r>
-      <w:r>
-        <w:t xml:space="preserve">“Selective Interference and the Evolution of Sex.”</w:t>
-      </w:r>
-      <w:r>
-        <w:t xml:space="preserve"> </w:t>
-      </w:r>
-      <w:r>
-        <w:rPr>
-          <w:iCs/>
-          <w:i/>
-        </w:rPr>
-        <w:t xml:space="preserve">Journal of Heredity</w:t>
-      </w:r>
-      <w:r>
-        <w:t xml:space="preserve"> </w:t>
-      </w:r>
-      <w:r>
-        <w:t xml:space="preserve">112: 9–18.</w:t>
-      </w:r>
-    </w:p>
-    <w:bookmarkEnd w:id="249"/>
-    <w:bookmarkStart w:id="250" w:name="ref-peters1999a"/>
-    <w:p>
-      <w:pPr>
-        <w:pStyle w:val="Bibliography"/>
-      </w:pPr>
-      <w:r>
-        <w:t xml:space="preserve">Peters, A. D., and C. M. Lively. 1999.</w:t>
-      </w:r>
-      <w:r>
-        <w:t xml:space="preserve"> </w:t>
-      </w:r>
-      <w:r>
-        <w:t xml:space="preserve">“The Red Queen and Fluctuating Epistasis: A Population Genetic Analysis of Antagonistic Coevolution.”</w:t>
-      </w:r>
-      <w:r>
-        <w:t xml:space="preserve"> </w:t>
-      </w:r>
-      <w:r>
-        <w:rPr>
-          <w:iCs/>
-          <w:i/>
-        </w:rPr>
-        <w:t xml:space="preserve">American Naturalist</w:t>
-      </w:r>
-      <w:r>
-        <w:t xml:space="preserve"> </w:t>
-      </w:r>
-      <w:r>
-        <w:t xml:space="preserve">154: 393–405.</w:t>
-      </w:r>
-    </w:p>
-    <w:bookmarkEnd w:id="250"/>
-    <w:bookmarkStart w:id="251" w:name="ref-peters2007a"/>
-    <w:p>
-      <w:pPr>
-        <w:pStyle w:val="Bibliography"/>
-      </w:pPr>
-      <w:r>
-        <w:t xml:space="preserve">———. 2007.</w:t>
-      </w:r>
-      <w:r>
-        <w:t xml:space="preserve"> </w:t>
-      </w:r>
-      <w:r>
-        <w:t xml:space="preserve">“Short- and Long-Term Benefits and Detriments to Recombination Under Antagonistic Coevolution.”</w:t>
-      </w:r>
-      <w:r>
-        <w:t xml:space="preserve"> </w:t>
-      </w:r>
-      <w:r>
-        <w:rPr>
-          <w:iCs/>
-          <w:i/>
-        </w:rPr>
-        <w:t xml:space="preserve">Journal of Evolutionary Biology</w:t>
-      </w:r>
-      <w:r>
-        <w:t xml:space="preserve"> </w:t>
-      </w:r>
-      <w:r>
-        <w:t xml:space="preserve">20: 1206–17.</w:t>
-      </w:r>
-    </w:p>
-    <w:bookmarkEnd w:id="251"/>
-    <w:bookmarkStart w:id="252" w:name="ref-philippi1989a"/>
-    <w:p>
-      <w:pPr>
-        <w:pStyle w:val="Bibliography"/>
-      </w:pPr>
-      <w:r>
-        <w:t xml:space="preserve">Philippi, T., and J. Seger. 1989.</w:t>
-      </w:r>
-      <w:r>
-        <w:t xml:space="preserve"> </w:t>
-      </w:r>
-      <w:r>
-        <w:t xml:space="preserve">“Hedging One’s Evolutionary Bets, Revisited.”</w:t>
-      </w:r>
-      <w:r>
-        <w:t xml:space="preserve"> </w:t>
-      </w:r>
-      <w:r>
-        <w:rPr>
-          <w:iCs/>
-          <w:i/>
-        </w:rPr>
-        <w:t xml:space="preserve">Trends in Ecology &amp; Evolution</w:t>
-      </w:r>
-      <w:r>
-        <w:t xml:space="preserve"> </w:t>
-      </w:r>
-      <w:r>
-        <w:t xml:space="preserve">4: 41–44.</w:t>
-      </w:r>
-    </w:p>
-    <w:bookmarkEnd w:id="252"/>
-    <w:bookmarkStart w:id="254" w:name="ref-phillips1990a"/>
-    <w:p>
-      <w:pPr>
-        <w:pStyle w:val="Bibliography"/>
-      </w:pPr>
-      <w:r>
-        <w:t xml:space="preserve">Phillips, Ngaire R., and David M. Lambert. 1990.</w:t>
-      </w:r>
-      <w:r>
-        <w:t xml:space="preserve"> </w:t>
-      </w:r>
-      <w:r>
-        <w:t xml:space="preserve">“A Cladistic Analysis of Species of the Molluscan Genus</w:t>
-      </w:r>
-      <w:r>
-        <w:t xml:space="preserve"> </w:t>
-      </w:r>
-      <w:r>
-        <w:rPr>
-          <w:iCs/>
-          <w:i/>
-        </w:rPr>
-        <w:t xml:space="preserve">Potamopyrgus</w:t>
-      </w:r>
-      <w:r>
-        <w:t xml:space="preserve"> </w:t>
-      </w:r>
-      <w:r>
-        <w:t xml:space="preserve">Based on Allozyme Data.”</w:t>
-      </w:r>
-      <w:r>
-        <w:t xml:space="preserve"> </w:t>
-      </w:r>
-      <w:r>
-        <w:rPr>
-          <w:iCs/>
-          <w:i/>
-        </w:rPr>
-        <w:t xml:space="preserve">New Zealand Journal of Zoology</w:t>
-      </w:r>
-      <w:r>
-        <w:t xml:space="preserve"> </w:t>
-      </w:r>
-      <w:r>
-        <w:t xml:space="preserve">17 (2): 257–63.</w:t>
-      </w:r>
-      <w:r>
-        <w:t xml:space="preserve"> </w:t>
-      </w:r>
-      <w:hyperlink r:id="rId253">
+      <w:r>
+        <w:t xml:space="preserve"> </w:t>
+      </w:r>
+      <w:hyperlink r:id="rId260">
         <w:r>
           <w:rPr>
             <w:rStyle w:val="Hyperlink"/>
@@ -14169,20 +12773,95 @@
         <w:t xml:space="preserve">.</w:t>
       </w:r>
     </w:p>
-    <w:bookmarkEnd w:id="254"/>
-    <w:bookmarkStart w:id="255" w:name="ref-platt1964a"/>
+    <w:bookmarkEnd w:id="261"/>
+    <w:bookmarkStart w:id="262" w:name="ref-platt1964a"/>
     <w:p>
       <w:pPr>
         <w:pStyle w:val="Bibliography"/>
       </w:pPr>
       <w:r>
-        <w:t xml:space="preserve">Platt, J. R. 1964.</w:t>
-      </w:r>
-      <w:r>
-        <w:t xml:space="preserve"> </w:t>
-      </w:r>
-      <w:r>
-        <w:t xml:space="preserve">“Strong Inference.”</w:t>
+        <w:t xml:space="preserve">Platt JR. 1964. Strong inference. Science. 146:347–353.</w:t>
+      </w:r>
+    </w:p>
+    <w:bookmarkEnd w:id="262"/>
+    <w:bookmarkStart w:id="263" w:name="ref-popper1959a"/>
+    <w:p>
+      <w:pPr>
+        <w:pStyle w:val="Bibliography"/>
+      </w:pPr>
+      <w:r>
+        <w:t xml:space="preserve">Popper K. 1959. The logic of scientific discovery. London: Hutchinson &amp; Company.</w:t>
+      </w:r>
+    </w:p>
+    <w:bookmarkEnd w:id="263"/>
+    <w:bookmarkStart w:id="264" w:name="ref-prout1968a"/>
+    <w:p>
+      <w:pPr>
+        <w:pStyle w:val="Bibliography"/>
+      </w:pPr>
+      <w:r>
+        <w:t xml:space="preserve">Prout T. 1968. Sufficient conditions for multiple niche polymorphism. American Naturalist.</w:t>
+      </w:r>
+    </w:p>
+    <w:bookmarkEnd w:id="264"/>
+    <w:bookmarkStart w:id="265" w:name="ref-salathe2008a"/>
+    <w:p>
+      <w:pPr>
+        <w:pStyle w:val="Bibliography"/>
+      </w:pPr>
+      <w:r>
+        <w:t xml:space="preserve">Salathe M, Kouyos RD, Regoes RR, Bonhoeffer S. 2008. Rapid parasite adaptation drives selection for high recombination rates. Evolution. 62:295–300.</w:t>
+      </w:r>
+    </w:p>
+    <w:bookmarkEnd w:id="265"/>
+    <w:bookmarkStart w:id="266" w:name="ref-schmid-hempel2002a"/>
+    <w:p>
+      <w:pPr>
+        <w:pStyle w:val="Bibliography"/>
+      </w:pPr>
+      <w:r>
+        <w:t xml:space="preserve">Schmid-Hempel P, Jokela J. 2002. Socially structured populations and evolution of recombination under antagonistic coevolution. American Naturalist. 160:403–408.</w:t>
+      </w:r>
+    </w:p>
+    <w:bookmarkEnd w:id="266"/>
+    <w:bookmarkStart w:id="267" w:name="ref-siebold1856a"/>
+    <w:p>
+      <w:pPr>
+        <w:pStyle w:val="Bibliography"/>
+      </w:pPr>
+      <w:r>
+        <w:t xml:space="preserve">Siebold CTE von. 1856. Wahre parthenogenesis bei schmetterlingen und bienen. Ein beitrag zur fortpflanzungsgeschichte der thiere. Leipzig: William Engelmann.</w:t>
+      </w:r>
+    </w:p>
+    <w:bookmarkEnd w:id="267"/>
+    <w:bookmarkStart w:id="269" w:name="ref-maynard1980a"/>
+    <w:p>
+      <w:pPr>
+        <w:pStyle w:val="Bibliography"/>
+      </w:pPr>
+      <w:r>
+        <w:t xml:space="preserve">Smith JM, Hoekstra R. 1980. Polymorphism in a varied environment: How robust are the models? Genetics Research. 35(1):45–57. doi:</w:t>
+      </w:r>
+      <w:hyperlink r:id="rId268">
+        <w:r>
+          <w:rPr>
+            <w:rStyle w:val="Hyperlink"/>
+          </w:rPr>
+          <w:t xml:space="preserve">10.1017/S0016672300013926</w:t>
+        </w:r>
+      </w:hyperlink>
+      <w:r>
+        <w:t xml:space="preserve">.</w:t>
+      </w:r>
+    </w:p>
+    <w:bookmarkEnd w:id="269"/>
+    <w:bookmarkStart w:id="270" w:name="ref-soper2013a"/>
+    <w:p>
+      <w:pPr>
+        <w:pStyle w:val="Bibliography"/>
+      </w:pPr>
+      <w:r>
+        <w:t xml:space="preserve">Soper DM, Neiman M, Savytskyy OP, Zolan ME, Lively CM. 2013. Spermatozoa production by triploid males in the new zealand freshwater snail</w:t>
       </w:r>
       <w:r>
         <w:t xml:space="preserve"> </w:t>
@@ -14192,23 +12871,120 @@
           <w:iCs/>
           <w:i/>
         </w:rPr>
-        <w:t xml:space="preserve">Science</w:t>
-      </w:r>
-      <w:r>
-        <w:t xml:space="preserve"> </w:t>
-      </w:r>
-      <w:r>
-        <w:t xml:space="preserve">146: 347–53.</w:t>
-      </w:r>
-    </w:p>
-    <w:bookmarkEnd w:id="255"/>
-    <w:bookmarkStart w:id="256" w:name="ref-popper1959a"/>
+        <w:t xml:space="preserve">potamopyrgus antipodarum</w:t>
+      </w:r>
+      <w:r>
+        <w:t xml:space="preserve">. Biological Journal of the Linnean Society. 110:227–234.</w:t>
+      </w:r>
+    </w:p>
+    <w:bookmarkEnd w:id="270"/>
+    <w:bookmarkStart w:id="271" w:name="ref-stearns2000a"/>
     <w:p>
       <w:pPr>
         <w:pStyle w:val="Bibliography"/>
       </w:pPr>
       <w:r>
-        <w:t xml:space="preserve">Popper, K. 1959.</w:t>
+        <w:t xml:space="preserve">Stearns SC. 2000. Daniel bernoulli (1738): Evolution and economics under risk. Journal of Biosciences. 25:221–228.</w:t>
+      </w:r>
+    </w:p>
+    <w:bookmarkEnd w:id="271"/>
+    <w:bookmarkStart w:id="272" w:name="ref-stolley1991a"/>
+    <w:p>
+      <w:pPr>
+        <w:pStyle w:val="Bibliography"/>
+      </w:pPr>
+      <w:r>
+        <w:t xml:space="preserve">Stolley PD. 1991. When genius errs: R. A. Fisher and the lung cancer controversy. American Journal of Epidemiology. 133:416–425.</w:t>
+      </w:r>
+    </w:p>
+    <w:bookmarkEnd w:id="272"/>
+    <w:bookmarkStart w:id="273" w:name="ref-tomlinson1966a"/>
+    <w:p>
+      <w:pPr>
+        <w:pStyle w:val="Bibliography"/>
+      </w:pPr>
+      <w:r>
+        <w:t xml:space="preserve">Tomlinson J. 1966. The advantages of hermaphroditism and parthenogenesis. Journal of Theoretical Biology. 11:54–58.</w:t>
+      </w:r>
+    </w:p>
+    <w:bookmarkEnd w:id="273"/>
+    <w:bookmarkStart w:id="274" w:name="ref-valen1973a"/>
+    <w:p>
+      <w:pPr>
+        <w:pStyle w:val="Bibliography"/>
+      </w:pPr>
+      <w:r>
+        <w:t xml:space="preserve">Valen L van. 1973. A new evolutionary law. Evolutionary Theory. 1:1–30.</w:t>
+      </w:r>
+    </w:p>
+    <w:bookmarkEnd w:id="274"/>
+    <w:bookmarkStart w:id="275" w:name="ref-vrijenhoek1979a"/>
+    <w:p>
+      <w:pPr>
+        <w:pStyle w:val="Bibliography"/>
+      </w:pPr>
+      <w:r>
+        <w:t xml:space="preserve">Vrijenhoek RC. 1979. Factors affecting clonal diversity and coexistence. American Zoologist. 19:787–797.</w:t>
+      </w:r>
+    </w:p>
+    <w:bookmarkEnd w:id="275"/>
+    <w:bookmarkStart w:id="276" w:name="ref-vrijenhoek1998a"/>
+    <w:p>
+      <w:pPr>
+        <w:pStyle w:val="Bibliography"/>
+      </w:pPr>
+      <w:r>
+        <w:t xml:space="preserve">Vrijenhoek RC. 1998. Animal clones and diversity. Bioscience. 48:617–628.</w:t>
+      </w:r>
+    </w:p>
+    <w:bookmarkEnd w:id="276"/>
+    <w:bookmarkStart w:id="277" w:name="ref-vrijenhoek2009a"/>
+    <w:p>
+      <w:pPr>
+        <w:pStyle w:val="Bibliography"/>
+      </w:pPr>
+      <w:r>
+        <w:t xml:space="preserve">Vrijenhoek RC, Parker ED. 2009. Geographical parthenogenesis: General purpose genotypes and frozen niche variation. In: Schön I, Martens K, Dijk P, editors. Lost sex: The evolutionary biology of parthenogenesis. London: Springer. p. 99–131.</w:t>
+      </w:r>
+    </w:p>
+    <w:bookmarkEnd w:id="277"/>
+    <w:bookmarkStart w:id="278" w:name="ref-wallace1975a"/>
+    <w:p>
+      <w:pPr>
+        <w:pStyle w:val="Bibliography"/>
+      </w:pPr>
+      <w:r>
+        <w:t xml:space="preserve">Wallace B. 1975. Hard and soft selection revisited. Evolution. 29:465–473.</w:t>
+      </w:r>
+    </w:p>
+    <w:bookmarkEnd w:id="278"/>
+    <w:bookmarkStart w:id="279" w:name="ref-whitton2008a"/>
+    <w:p>
+      <w:pPr>
+        <w:pStyle w:val="Bibliography"/>
+      </w:pPr>
+      <w:r>
+        <w:t xml:space="preserve">Whitton J, Sears C, Baack E, Otto S. 2008. The dynamic nature of apomixis in the angiosperms. International Journal of Plant Sciences. 169:169–182.</w:t>
+      </w:r>
+    </w:p>
+    <w:bookmarkEnd w:id="279"/>
+    <w:bookmarkStart w:id="280" w:name="ref-williams1975a"/>
+    <w:p>
+      <w:pPr>
+        <w:pStyle w:val="Bibliography"/>
+      </w:pPr>
+      <w:r>
+        <w:t xml:space="preserve">Williams GC. 1975. Sex and evolution. Princeton University Press.</w:t>
+      </w:r>
+    </w:p>
+    <w:bookmarkEnd w:id="280"/>
+    <w:bookmarkStart w:id="281" w:name="ref-winterbourn1970a"/>
+    <w:p>
+      <w:pPr>
+        <w:pStyle w:val="Bibliography"/>
+      </w:pPr>
+      <w:r>
+        <w:t xml:space="preserve">Winterbourn MJ. 1970. The new zealand species of</w:t>
       </w:r>
       <w:r>
         <w:t xml:space="preserve"> </w:t>
@@ -14218,26 +12994,23 @@
           <w:iCs/>
           <w:i/>
         </w:rPr>
-        <w:t xml:space="preserve">The Logic of Scientific Discovery</w:t>
-      </w:r>
-      <w:r>
-        <w:t xml:space="preserve">. London: Hutchinson &amp; Company.</w:t>
-      </w:r>
-    </w:p>
-    <w:bookmarkEnd w:id="256"/>
-    <w:bookmarkStart w:id="257" w:name="ref-prout1968a"/>
+        <w:t xml:space="preserve">potamopyrgus</w:t>
+      </w:r>
+      <w:r>
+        <w:t xml:space="preserve"> </w:t>
+      </w:r>
+      <w:r>
+        <w:t xml:space="preserve">(gastropoda: hydrobiidae). Malacologia. 10:283–321.</w:t>
+      </w:r>
+    </w:p>
+    <w:bookmarkEnd w:id="281"/>
+    <w:bookmarkStart w:id="282" w:name="ref-winterbourn1973a"/>
     <w:p>
       <w:pPr>
         <w:pStyle w:val="Bibliography"/>
       </w:pPr>
       <w:r>
-        <w:t xml:space="preserve">Prout, T. 1968.</w:t>
-      </w:r>
-      <w:r>
-        <w:t xml:space="preserve"> </w:t>
-      </w:r>
-      <w:r>
-        <w:t xml:space="preserve">“Sufficient Conditions for Multiple Niche Polymorphism.”</w:t>
+        <w:t xml:space="preserve">Winterbourn MJ. 1973. Larval trematoda parasitizing the new zealand species of</w:t>
       </w:r>
       <w:r>
         <w:t xml:space="preserve"> </w:t>
@@ -14247,635 +13020,28 @@
           <w:iCs/>
           <w:i/>
         </w:rPr>
-        <w:t xml:space="preserve">American Naturalist</w:t>
-      </w:r>
-      <w:r>
-        <w:t xml:space="preserve">.</w:t>
-      </w:r>
-    </w:p>
-    <w:bookmarkEnd w:id="257"/>
-    <w:bookmarkStart w:id="258" w:name="ref-salathe2008a"/>
+        <w:t xml:space="preserve">potamopyrgus</w:t>
+      </w:r>
+      <w:r>
+        <w:t xml:space="preserve"> </w:t>
+      </w:r>
+      <w:r>
+        <w:t xml:space="preserve">(gastropoda: hydrobiidae). Mauri Ora. 2:17–30.</w:t>
+      </w:r>
+    </w:p>
+    <w:bookmarkEnd w:id="282"/>
+    <w:bookmarkStart w:id="283" w:name="ref-winterbourn1981a"/>
     <w:p>
       <w:pPr>
         <w:pStyle w:val="Bibliography"/>
       </w:pPr>
       <w:r>
-        <w:t xml:space="preserve">Salathe, M., R. D. Kouyos, R. R. Regoes, and S. Bonhoeffer. 2008.</w:t>
-      </w:r>
-      <w:r>
-        <w:t xml:space="preserve"> </w:t>
-      </w:r>
-      <w:r>
-        <w:t xml:space="preserve">“Rapid Parasite Adaptation Drives Selection for High Recombination Rates.”</w:t>
-      </w:r>
-      <w:r>
-        <w:t xml:space="preserve"> </w:t>
-      </w:r>
-      <w:r>
-        <w:rPr>
-          <w:iCs/>
-          <w:i/>
-        </w:rPr>
-        <w:t xml:space="preserve">Evolution</w:t>
-      </w:r>
-      <w:r>
-        <w:t xml:space="preserve"> </w:t>
-      </w:r>
-      <w:r>
-        <w:t xml:space="preserve">62: 295–300.</w:t>
-      </w:r>
-    </w:p>
-    <w:bookmarkEnd w:id="258"/>
-    <w:bookmarkStart w:id="259" w:name="ref-schmid-hempel2002a"/>
-    <w:p>
-      <w:pPr>
-        <w:pStyle w:val="Bibliography"/>
-      </w:pPr>
-      <w:r>
-        <w:t xml:space="preserve">Schmid-Hempel, P., and J. Jokela. 2002.</w:t>
-      </w:r>
-      <w:r>
-        <w:t xml:space="preserve"> </w:t>
-      </w:r>
-      <w:r>
-        <w:t xml:space="preserve">“Socially Structured Populations and Evolution of Recombination Under Antagonistic Coevolution.”</w:t>
-      </w:r>
-      <w:r>
-        <w:t xml:space="preserve"> </w:t>
-      </w:r>
-      <w:r>
-        <w:rPr>
-          <w:iCs/>
-          <w:i/>
-        </w:rPr>
-        <w:t xml:space="preserve">American Naturalist</w:t>
-      </w:r>
-      <w:r>
-        <w:t xml:space="preserve"> </w:t>
-      </w:r>
-      <w:r>
-        <w:t xml:space="preserve">160: 403–8.</w:t>
-      </w:r>
-    </w:p>
-    <w:bookmarkEnd w:id="259"/>
-    <w:bookmarkStart w:id="260" w:name="ref-siebold1856a"/>
-    <w:p>
-      <w:pPr>
-        <w:pStyle w:val="Bibliography"/>
-      </w:pPr>
-      <w:r>
-        <w:t xml:space="preserve">Siebold, C. T. E. von. 1856.</w:t>
-      </w:r>
-      <w:r>
-        <w:t xml:space="preserve"> </w:t>
-      </w:r>
-      <w:r>
-        <w:rPr>
-          <w:iCs/>
-          <w:i/>
-        </w:rPr>
-        <w:t xml:space="preserve">Wahre Parthenogenesis Bei Schmetterlingen Und Bienen. Ein Beitrag Zur Fortpflanzungsgeschichte Der Thiere</w:t>
-      </w:r>
-      <w:r>
-        <w:t xml:space="preserve">. Leipzig: William Engelmann.</w:t>
-      </w:r>
-    </w:p>
-    <w:bookmarkEnd w:id="260"/>
-    <w:bookmarkStart w:id="262" w:name="ref-maynard1980a"/>
-    <w:p>
-      <w:pPr>
-        <w:pStyle w:val="Bibliography"/>
-      </w:pPr>
-      <w:r>
-        <w:t xml:space="preserve">Smith, J. Maynard, and R. Hoekstra. 1980.</w:t>
-      </w:r>
-      <w:r>
-        <w:t xml:space="preserve"> </w:t>
-      </w:r>
-      <w:r>
-        <w:t xml:space="preserve">“Polymorphism in a Varied Environment: How Robust Are the Models?”</w:t>
-      </w:r>
-      <w:r>
-        <w:t xml:space="preserve"> </w:t>
-      </w:r>
-      <w:r>
-        <w:rPr>
-          <w:iCs/>
-          <w:i/>
-        </w:rPr>
-        <w:t xml:space="preserve">Genetics Research</w:t>
-      </w:r>
-      <w:r>
-        <w:t xml:space="preserve"> </w:t>
-      </w:r>
-      <w:r>
-        <w:t xml:space="preserve">35 (1): 45–57.</w:t>
-      </w:r>
-      <w:r>
-        <w:t xml:space="preserve"> </w:t>
-      </w:r>
-      <w:hyperlink r:id="rId261">
-        <w:r>
-          <w:rPr>
-            <w:rStyle w:val="Hyperlink"/>
-          </w:rPr>
-          <w:t xml:space="preserve">https://doi.org/10.1017/S0016672300013926</w:t>
-        </w:r>
-      </w:hyperlink>
-      <w:r>
-        <w:t xml:space="preserve">.</w:t>
-      </w:r>
-    </w:p>
-    <w:bookmarkEnd w:id="262"/>
-    <w:bookmarkStart w:id="263" w:name="ref-soper2013a"/>
-    <w:p>
-      <w:pPr>
-        <w:pStyle w:val="Bibliography"/>
-      </w:pPr>
-      <w:r>
-        <w:t xml:space="preserve">Soper, D. M., M. Neiman, O. P. Savytskyy, M. E. Zolan, and C. M. Lively. 2013.</w:t>
-      </w:r>
-      <w:r>
-        <w:t xml:space="preserve"> </w:t>
-      </w:r>
-      <w:r>
-        <w:t xml:space="preserve">“Spermatozoa Production by Triploid Males in the New Zealand Freshwater Snail</w:t>
-      </w:r>
-      <w:r>
-        <w:t xml:space="preserve"> </w:t>
-      </w:r>
-      <w:r>
-        <w:rPr>
-          <w:iCs/>
-          <w:i/>
-        </w:rPr>
-        <w:t xml:space="preserve">Potamopyrgus Antipodarum</w:t>
-      </w:r>
-      <w:r>
-        <w:t xml:space="preserve">.”</w:t>
-      </w:r>
-      <w:r>
-        <w:t xml:space="preserve"> </w:t>
-      </w:r>
-      <w:r>
-        <w:rPr>
-          <w:iCs/>
-          <w:i/>
-        </w:rPr>
-        <w:t xml:space="preserve">Biological Journal of the Linnean Society</w:t>
-      </w:r>
-      <w:r>
-        <w:t xml:space="preserve"> </w:t>
-      </w:r>
-      <w:r>
-        <w:t xml:space="preserve">110: 227–34.</w:t>
-      </w:r>
-    </w:p>
-    <w:bookmarkEnd w:id="263"/>
-    <w:bookmarkStart w:id="264" w:name="ref-stearns2000a"/>
-    <w:p>
-      <w:pPr>
-        <w:pStyle w:val="Bibliography"/>
-      </w:pPr>
-      <w:r>
-        <w:t xml:space="preserve">Stearns, S. C. 2000.</w:t>
-      </w:r>
-      <w:r>
-        <w:t xml:space="preserve"> </w:t>
-      </w:r>
-      <w:r>
-        <w:t xml:space="preserve">“Daniel Bernoulli (1738): Evolution and Economics Under Risk.”</w:t>
-      </w:r>
-      <w:r>
-        <w:t xml:space="preserve"> </w:t>
-      </w:r>
-      <w:r>
-        <w:rPr>
-          <w:iCs/>
-          <w:i/>
-        </w:rPr>
-        <w:t xml:space="preserve">Journal of Biosciences</w:t>
-      </w:r>
-      <w:r>
-        <w:t xml:space="preserve"> </w:t>
-      </w:r>
-      <w:r>
-        <w:t xml:space="preserve">25: 221–28.</w:t>
-      </w:r>
-    </w:p>
-    <w:bookmarkEnd w:id="264"/>
-    <w:bookmarkStart w:id="265" w:name="ref-stolley1991a"/>
-    <w:p>
-      <w:pPr>
-        <w:pStyle w:val="Bibliography"/>
-      </w:pPr>
-      <w:r>
-        <w:t xml:space="preserve">Stolley, P. D. 1991.</w:t>
-      </w:r>
-      <w:r>
-        <w:t xml:space="preserve"> </w:t>
-      </w:r>
-      <w:r>
-        <w:t xml:space="preserve">“When Genius Errs: R. A. Fisher and the Lung Cancer Controversy.”</w:t>
-      </w:r>
-      <w:r>
-        <w:t xml:space="preserve"> </w:t>
-      </w:r>
-      <w:r>
-        <w:rPr>
-          <w:iCs/>
-          <w:i/>
-        </w:rPr>
-        <w:t xml:space="preserve">American Journal of Epidemiology</w:t>
-      </w:r>
-      <w:r>
-        <w:t xml:space="preserve"> </w:t>
-      </w:r>
-      <w:r>
-        <w:t xml:space="preserve">133: 416–25.</w:t>
-      </w:r>
-    </w:p>
-    <w:bookmarkEnd w:id="265"/>
-    <w:bookmarkStart w:id="266" w:name="ref-tomlinson1966a"/>
-    <w:p>
-      <w:pPr>
-        <w:pStyle w:val="Bibliography"/>
-      </w:pPr>
-      <w:r>
-        <w:t xml:space="preserve">Tomlinson, J. 1966.</w:t>
-      </w:r>
-      <w:r>
-        <w:t xml:space="preserve"> </w:t>
-      </w:r>
-      <w:r>
-        <w:t xml:space="preserve">“The Advantages of Hermaphroditism and Parthenogenesis.”</w:t>
-      </w:r>
-      <w:r>
-        <w:t xml:space="preserve"> </w:t>
-      </w:r>
-      <w:r>
-        <w:rPr>
-          <w:iCs/>
-          <w:i/>
-        </w:rPr>
-        <w:t xml:space="preserve">Journal of Theoretical Biology</w:t>
-      </w:r>
-      <w:r>
-        <w:t xml:space="preserve"> </w:t>
-      </w:r>
-      <w:r>
-        <w:t xml:space="preserve">11: 54–58.</w:t>
-      </w:r>
-    </w:p>
-    <w:bookmarkEnd w:id="266"/>
-    <w:bookmarkStart w:id="267" w:name="ref-valen1973a"/>
-    <w:p>
-      <w:pPr>
-        <w:pStyle w:val="Bibliography"/>
-      </w:pPr>
-      <w:r>
-        <w:t xml:space="preserve">Valen, L. van. 1973.</w:t>
-      </w:r>
-      <w:r>
-        <w:t xml:space="preserve"> </w:t>
-      </w:r>
-      <w:r>
-        <w:t xml:space="preserve">“A New Evolutionary Law.”</w:t>
-      </w:r>
-      <w:r>
-        <w:t xml:space="preserve"> </w:t>
-      </w:r>
-      <w:r>
-        <w:rPr>
-          <w:iCs/>
-          <w:i/>
-        </w:rPr>
-        <w:t xml:space="preserve">Evolutionary Theory</w:t>
-      </w:r>
-      <w:r>
-        <w:t xml:space="preserve"> </w:t>
-      </w:r>
-      <w:r>
-        <w:t xml:space="preserve">1: 1–30.</w:t>
-      </w:r>
-    </w:p>
-    <w:bookmarkEnd w:id="267"/>
-    <w:bookmarkStart w:id="268" w:name="ref-vrijenhoek1979a"/>
-    <w:p>
-      <w:pPr>
-        <w:pStyle w:val="Bibliography"/>
-      </w:pPr>
-      <w:r>
-        <w:t xml:space="preserve">Vrijenhoek, R. C. 1979.</w:t>
-      </w:r>
-      <w:r>
-        <w:t xml:space="preserve"> </w:t>
-      </w:r>
-      <w:r>
-        <w:t xml:space="preserve">“Factors Affecting Clonal Diversity and Coexistence.”</w:t>
-      </w:r>
-      <w:r>
-        <w:t xml:space="preserve"> </w:t>
-      </w:r>
-      <w:r>
-        <w:rPr>
-          <w:iCs/>
-          <w:i/>
-        </w:rPr>
-        <w:t xml:space="preserve">American Zoologist</w:t>
-      </w:r>
-      <w:r>
-        <w:t xml:space="preserve"> </w:t>
-      </w:r>
-      <w:r>
-        <w:t xml:space="preserve">19: 787–97.</w:t>
-      </w:r>
-    </w:p>
-    <w:bookmarkEnd w:id="268"/>
-    <w:bookmarkStart w:id="269" w:name="ref-vrijenhoek1998a"/>
-    <w:p>
-      <w:pPr>
-        <w:pStyle w:val="Bibliography"/>
-      </w:pPr>
-      <w:r>
-        <w:t xml:space="preserve">———. 1998.</w:t>
-      </w:r>
-      <w:r>
-        <w:t xml:space="preserve"> </w:t>
-      </w:r>
-      <w:r>
-        <w:t xml:space="preserve">“Animal Clones and Diversity.”</w:t>
-      </w:r>
-      <w:r>
-        <w:t xml:space="preserve"> </w:t>
-      </w:r>
-      <w:r>
-        <w:rPr>
-          <w:iCs/>
-          <w:i/>
-        </w:rPr>
-        <w:t xml:space="preserve">Bioscience</w:t>
-      </w:r>
-      <w:r>
-        <w:t xml:space="preserve"> </w:t>
-      </w:r>
-      <w:r>
-        <w:t xml:space="preserve">48: 617–28.</w:t>
-      </w:r>
-    </w:p>
-    <w:bookmarkEnd w:id="269"/>
-    <w:bookmarkStart w:id="270" w:name="ref-vrijenhoek2009a"/>
-    <w:p>
-      <w:pPr>
-        <w:pStyle w:val="Bibliography"/>
-      </w:pPr>
-      <w:r>
-        <w:t xml:space="preserve">Vrijenhoek, R. C., and E. D. Parker. 2009.</w:t>
-      </w:r>
-      <w:r>
-        <w:t xml:space="preserve"> </w:t>
-      </w:r>
-      <w:r>
-        <w:t xml:space="preserve">“Geographical Parthenogenesis: General Purpose Genotypes and Frozen Niche Variation.”</w:t>
-      </w:r>
-      <w:r>
-        <w:t xml:space="preserve"> </w:t>
-      </w:r>
-      <w:r>
-        <w:t xml:space="preserve">In</w:t>
-      </w:r>
-      <w:r>
-        <w:t xml:space="preserve"> </w:t>
-      </w:r>
-      <w:r>
-        <w:rPr>
-          <w:iCs/>
-          <w:i/>
-        </w:rPr>
-        <w:t xml:space="preserve">Lost Sex: The Evolutionary Biology of Parthenogenesis</w:t>
-      </w:r>
-      <w:r>
-        <w:t xml:space="preserve">, edited by I. Schön, K. Martens, and P. Dijk, 99–131. London: Springer.</w:t>
-      </w:r>
-    </w:p>
-    <w:bookmarkEnd w:id="270"/>
-    <w:bookmarkStart w:id="271" w:name="ref-wallace1975a"/>
-    <w:p>
-      <w:pPr>
-        <w:pStyle w:val="Bibliography"/>
-      </w:pPr>
-      <w:r>
-        <w:t xml:space="preserve">Wallace, B. 1975.</w:t>
-      </w:r>
-      <w:r>
-        <w:t xml:space="preserve"> </w:t>
-      </w:r>
-      <w:r>
-        <w:t xml:space="preserve">“Hard and Soft Selection Revisited.”</w:t>
-      </w:r>
-      <w:r>
-        <w:t xml:space="preserve"> </w:t>
-      </w:r>
-      <w:r>
-        <w:rPr>
-          <w:iCs/>
-          <w:i/>
-        </w:rPr>
-        <w:t xml:space="preserve">Evolution</w:t>
-      </w:r>
-      <w:r>
-        <w:t xml:space="preserve"> </w:t>
-      </w:r>
-      <w:r>
-        <w:t xml:space="preserve">29: 465–73.</w:t>
-      </w:r>
-    </w:p>
-    <w:bookmarkEnd w:id="271"/>
-    <w:bookmarkStart w:id="272" w:name="ref-whitton2008a"/>
-    <w:p>
-      <w:pPr>
-        <w:pStyle w:val="Bibliography"/>
-      </w:pPr>
-      <w:r>
-        <w:t xml:space="preserve">Whitton, J., C. Sears, E. Baack, and S. Otto. 2008.</w:t>
-      </w:r>
-      <w:r>
-        <w:t xml:space="preserve"> </w:t>
-      </w:r>
-      <w:r>
-        <w:t xml:space="preserve">“The Dynamic Nature of Apomixis in the Angiosperms.”</w:t>
-      </w:r>
-      <w:r>
-        <w:t xml:space="preserve"> </w:t>
-      </w:r>
-      <w:r>
-        <w:rPr>
-          <w:iCs/>
-          <w:i/>
-        </w:rPr>
-        <w:t xml:space="preserve">International Journal of Plant Sciences</w:t>
-      </w:r>
-      <w:r>
-        <w:t xml:space="preserve"> </w:t>
-      </w:r>
-      <w:r>
-        <w:t xml:space="preserve">169: 169–82.</w:t>
-      </w:r>
-    </w:p>
-    <w:bookmarkEnd w:id="272"/>
-    <w:bookmarkStart w:id="273" w:name="ref-williams1975a"/>
-    <w:p>
-      <w:pPr>
-        <w:pStyle w:val="Bibliography"/>
-      </w:pPr>
-      <w:r>
-        <w:t xml:space="preserve">Williams, G. C. 1975.</w:t>
-      </w:r>
-      <w:r>
-        <w:t xml:space="preserve"> </w:t>
-      </w:r>
-      <w:r>
-        <w:rPr>
-          <w:iCs/>
-          <w:i/>
-        </w:rPr>
-        <w:t xml:space="preserve">Sex and Evolution</w:t>
-      </w:r>
-      <w:r>
-        <w:t xml:space="preserve">. Princeton University Press.</w:t>
-      </w:r>
-    </w:p>
-    <w:bookmarkEnd w:id="273"/>
-    <w:bookmarkStart w:id="274" w:name="ref-winterbourn1970a"/>
-    <w:p>
-      <w:pPr>
-        <w:pStyle w:val="Bibliography"/>
-      </w:pPr>
-      <w:r>
-        <w:t xml:space="preserve">Winterbourn, M. J. 1970.</w:t>
-      </w:r>
-      <w:r>
-        <w:t xml:space="preserve"> </w:t>
-      </w:r>
-      <w:r>
-        <w:t xml:space="preserve">“The New Zealand Species of</w:t>
-      </w:r>
-      <w:r>
-        <w:t xml:space="preserve"> </w:t>
-      </w:r>
-      <w:r>
-        <w:rPr>
-          <w:iCs/>
-          <w:i/>
-        </w:rPr>
-        <w:t xml:space="preserve">Potamopyrgus</w:t>
-      </w:r>
-      <w:r>
-        <w:t xml:space="preserve"> </w:t>
-      </w:r>
-      <w:r>
-        <w:t xml:space="preserve">(Gastropoda: Hydrobiidae).”</w:t>
-      </w:r>
-      <w:r>
-        <w:t xml:space="preserve"> </w:t>
-      </w:r>
-      <w:r>
-        <w:rPr>
-          <w:iCs/>
-          <w:i/>
-        </w:rPr>
-        <w:t xml:space="preserve">Malacologia</w:t>
-      </w:r>
-      <w:r>
-        <w:t xml:space="preserve"> </w:t>
-      </w:r>
-      <w:r>
-        <w:t xml:space="preserve">10: 283–321.</w:t>
-      </w:r>
-    </w:p>
-    <w:bookmarkEnd w:id="274"/>
-    <w:bookmarkStart w:id="275" w:name="ref-winterbourn1973a"/>
-    <w:p>
-      <w:pPr>
-        <w:pStyle w:val="Bibliography"/>
-      </w:pPr>
-      <w:r>
-        <w:t xml:space="preserve">———. 1973.</w:t>
-      </w:r>
-      <w:r>
-        <w:t xml:space="preserve"> </w:t>
-      </w:r>
-      <w:r>
-        <w:t xml:space="preserve">“Larval Trematoda Parasitizing the New Zealand Species of</w:t>
-      </w:r>
-      <w:r>
-        <w:t xml:space="preserve"> </w:t>
-      </w:r>
-      <w:r>
-        <w:rPr>
-          <w:iCs/>
-          <w:i/>
-        </w:rPr>
-        <w:t xml:space="preserve">Potamopyrgus</w:t>
-      </w:r>
-      <w:r>
-        <w:t xml:space="preserve"> </w:t>
-      </w:r>
-      <w:r>
-        <w:t xml:space="preserve">(Gastropoda: Hydrobiidae).”</w:t>
-      </w:r>
-      <w:r>
-        <w:t xml:space="preserve"> </w:t>
-      </w:r>
-      <w:r>
-        <w:rPr>
-          <w:iCs/>
-          <w:i/>
-        </w:rPr>
-        <w:t xml:space="preserve">Mauri Ora</w:t>
-      </w:r>
-      <w:r>
-        <w:t xml:space="preserve"> </w:t>
-      </w:r>
-      <w:r>
-        <w:t xml:space="preserve">2: 17–30.</w:t>
-      </w:r>
-    </w:p>
-    <w:bookmarkEnd w:id="275"/>
-    <w:bookmarkStart w:id="276" w:name="ref-winterbourn1981a"/>
-    <w:p>
-      <w:pPr>
-        <w:pStyle w:val="Bibliography"/>
-      </w:pPr>
-      <w:r>
-        <w:t xml:space="preserve">Winterbourn, M. J., J. S. Rounick, and B. Cowie. 1981.</w:t>
-      </w:r>
-      <w:r>
-        <w:t xml:space="preserve"> </w:t>
-      </w:r>
-      <w:r>
-        <w:t xml:space="preserve">“Are New Zealand Stream Ecosystems Really Different?”</w:t>
-      </w:r>
-      <w:r>
-        <w:t xml:space="preserve"> </w:t>
-      </w:r>
-      <w:r>
-        <w:rPr>
-          <w:iCs/>
-          <w:i/>
-        </w:rPr>
-        <w:t xml:space="preserve">New Zealand Journal of Marine and Freshwater Research</w:t>
-      </w:r>
-      <w:r>
-        <w:t xml:space="preserve"> </w:t>
-      </w:r>
-      <w:r>
-        <w:t xml:space="preserve">15: 321–28.</w:t>
-      </w:r>
-    </w:p>
-    <w:bookmarkEnd w:id="276"/>
-    <w:bookmarkEnd w:id="277"/>
-    <w:bookmarkEnd w:id="278"/>
+        <w:t xml:space="preserve">Winterbourn MJ, Rounick JS, Cowie B. 1981. Are new zealand stream ecosystems really different? New Zealand Journal of Marine and Freshwater Research. 15:321–328.</w:t>
+      </w:r>
+    </w:p>
+    <w:bookmarkEnd w:id="283"/>
+    <w:bookmarkEnd w:id="284"/>
+    <w:bookmarkEnd w:id="285"/>
     <w:sectPr>
       <w:pgSz w:h="15840" w:w="12240"/>
       <w:pgMar w:bottom="1440" w:footer="720" w:gutter="0" w:header="720" w:left="1440" w:right="1440" w:top="1440"/>
@@ -15011,7 +13177,7 @@
         <w:t xml:space="preserve"> </w:t>
       </w:r>
       <w:r>
-        <w:t xml:space="preserve">(see also C. M. Lively et al. 2000; Hazel, Smock, and Lively 2004)</w:t>
+        <w:t xml:space="preserve">(see also Lively et al. 2000; Hazel et al. 2004)</w:t>
       </w:r>
       <w:r>
         <w:t xml:space="preserve">.</w:t>
@@ -15163,7 +13329,7 @@
         <w:t xml:space="preserve"> </w:t>
       </w:r>
       <w:r>
-        <w:t xml:space="preserve">(1978, 65)</w:t>
+        <w:t xml:space="preserve">(1978: 65)</w:t>
       </w:r>
       <w:r>
         <w:t xml:space="preserve"> </w:t>
@@ -15297,7 +13463,7 @@
         <w:t xml:space="preserve"> </w:t>
       </w:r>
       <w:r>
-        <w:t xml:space="preserve">(see also C. M. Lively et al. 2000; Hazel, Smock, and Lively 2004)</w:t>
+        <w:t xml:space="preserve">(see also Lively et al. 2000; Hazel et al. 2004)</w:t>
       </w:r>
       <w:r>
         <w:t xml:space="preserve">.</w:t>
@@ -15449,7 +13615,7 @@
         <w:t xml:space="preserve"> </w:t>
       </w:r>
       <w:r>
-        <w:t xml:space="preserve">(1978, 65)</w:t>
+        <w:t xml:space="preserve">(1978: 65)</w:t>
       </w:r>
       <w:r>
         <w:t xml:space="preserve"> </w:t>
@@ -15603,7 +13769,7 @@
         <w:t xml:space="preserve"> </w:t>
       </w:r>
       <w:r>
-        <w:t xml:space="preserve">(Kelley, Antonovics, and Schmitt 1988; 1993; 1994)</w:t>
+        <w:t xml:space="preserve">(Kelley et al. 1988; 1993; 1994)</w:t>
       </w:r>
       <w:r>
         <w:t xml:space="preserve">.</w:t>
@@ -15812,7 +13978,7 @@
         <w:t xml:space="preserve"> </w:t>
       </w:r>
       <w:r>
-        <w:t xml:space="preserve">(Curtis M. Lively, Xu, and Ben-Ami 2021)</w:t>
+        <w:t xml:space="preserve">(Lively et al. 2021)</w:t>
       </w:r>
       <w:r>
         <w:t xml:space="preserve">.</w:t>
@@ -16032,7 +14198,7 @@
         <w:t xml:space="preserve"> </w:t>
       </w:r>
       <w:r>
-        <w:t xml:space="preserve">(see also C. M. Lively et al. 2000; Hazel, Smock, and Lively 2004)</w:t>
+        <w:t xml:space="preserve">(see also Lively et al. 2000; Hazel et al. 2004)</w:t>
       </w:r>
       <w:r>
         <w:t xml:space="preserve">.</w:t>
@@ -16184,7 +14350,7 @@
         <w:t xml:space="preserve"> </w:t>
       </w:r>
       <w:r>
-        <w:t xml:space="preserve">(1978, 65)</w:t>
+        <w:t xml:space="preserve">(1978: 65)</w:t>
       </w:r>
       <w:r>
         <w:t xml:space="preserve"> </w:t>
@@ -16338,7 +14504,7 @@
         <w:t xml:space="preserve"> </w:t>
       </w:r>
       <w:r>
-        <w:t xml:space="preserve">(Kelley, Antonovics, and Schmitt 1988; 1993; 1994)</w:t>
+        <w:t xml:space="preserve">(Kelley et al. 1988; 1993; 1994)</w:t>
       </w:r>
       <w:r>
         <w:t xml:space="preserve">.</w:t>
@@ -16547,7 +14713,7 @@
         <w:t xml:space="preserve"> </w:t>
       </w:r>
       <w:r>
-        <w:t xml:space="preserve">(Curtis M. Lively, Xu, and Ben-Ami 2021)</w:t>
+        <w:t xml:space="preserve">(Lively et al. 2021)</w:t>
       </w:r>
       <w:r>
         <w:t xml:space="preserve">.</w:t>
@@ -16691,7 +14857,7 @@
         <w:t xml:space="preserve"> </w:t>
       </w:r>
       <w:r>
-        <w:t xml:space="preserve">(Curtis M. Lively et al. 1995; T. Bell, Freckleton, and Lewis 2006; C. M. Lively 2006)</w:t>
+        <w:t xml:space="preserve">(Lively et al. 1995; Bell et al. 2006; Lively 2006)</w:t>
       </w:r>
       <w:r>
         <w:t xml:space="preserve">. Habitat partitioning may also play a role in the distribution of sexual females among depth-stratified habitats</w:t>

</xml_diff>

<commit_message>
changed citations from cse to apa
</commit_message>
<xml_diff>
--- a/docs/Through-the-Looking-Glass.docx
+++ b/docs/Through-the-Looking-Glass.docx
@@ -578,7 +578,7 @@
         <w:t xml:space="preserve"> </w:t>
       </w:r>
       <w:r>
-        <w:t xml:space="preserve">(review in Lehtonen et al. 2012)</w:t>
+        <w:t xml:space="preserve">(review in Lehtonen et al., 2012)</w:t>
       </w:r>
       <w:r>
         <w:t xml:space="preserve">. However, while important,</w:t>
@@ -693,7 +693,7 @@
         <w:t xml:space="preserve"> </w:t>
       </w:r>
       <w:r>
-        <w:t xml:space="preserve">(1971; 1978)</w:t>
+        <w:t xml:space="preserve">(1971, 1978)</w:t>
       </w:r>
       <w:r>
         <w:t xml:space="preserve">. Here the issue is not relatedness. The problem stems rather from the difference between sexuals and asexuals in their per-capita birth rates (</w:t>
@@ -805,7 +805,7 @@
         <w:t xml:space="preserve"> </w:t>
       </w:r>
       <w:r>
-        <w:t xml:space="preserve">(Lively 1996)</w:t>
+        <w:t xml:space="preserve">(Lively, 1996)</w:t>
       </w:r>
       <w:r>
         <w:t xml:space="preserve">. We thus seek a selective force that can give an advantage to sexual reproduction on a very short time scale.</w:t>
@@ -951,7 +951,7 @@
               <w:t xml:space="preserve"> </w:t>
             </w:r>
             <w:r>
-              <w:t xml:space="preserve">(Whitton et al. 2008)</w:t>
+              <w:t xml:space="preserve">(Whitton et al., 2008)</w:t>
             </w:r>
             <w:r>
               <w:t xml:space="preserve"> </w:t>
@@ -963,7 +963,7 @@
               <w:t xml:space="preserve"> </w:t>
             </w:r>
             <w:r>
-              <w:t xml:space="preserve">(Vrijenhoek 1998)</w:t>
+              <w:t xml:space="preserve">(Vrijenhoek, 1998)</w:t>
             </w:r>
             <w:r>
               <w:t xml:space="preserve">. Hence the paradox. Why is sexual reproduction so costly and yet so common?</w:t>
@@ -1064,7 +1064,7 @@
         <w:t xml:space="preserve"> </w:t>
       </w:r>
       <w:r>
-        <w:t xml:space="preserve">(Lively and Lloyd 1990)</w:t>
+        <w:t xml:space="preserve">(Lively &amp; Lloyd, 1990)</w:t>
       </w:r>
       <w:r>
         <w:t xml:space="preserve">. Roughly speaking, I think we can adopt the following rules for the purpose of this book. When considering the spread of a rare allele that induces self-fertilization in hermaphrodites, the appropriate cost is Williams’ cost of meiosis. Here we have a single population in which the selfing allele is under positive selection because it has a transmission advantage. On the other hand, when we consider the spread of a clone into an obligately sexual population, we are dealing with competition between two different reproductively isolated groups. One group (the sexuals) produces males, which do not make offspring. The other group (asexuals) produces only females. Here the cost of sex stems from producing males. But the two costs do not combine. The cost of sex is not four-fold.</w:t>
@@ -1147,7 +1147,7 @@
               <w:t xml:space="preserve"> </w:t>
             </w:r>
             <w:r>
-              <w:t xml:space="preserve">(Lively 2009)</w:t>
+              <w:t xml:space="preserve">(Lively, 2009)</w:t>
             </w:r>
             <w:r>
               <w:t xml:space="preserve">.</w:t>
@@ -1908,7 +1908,7 @@
         <w:t xml:space="preserve"> </w:t>
       </w:r>
       <w:r>
-        <w:t xml:space="preserve">(reviews in Meirmans 2009; Dagg 2016)</w:t>
+        <w:t xml:space="preserve">(Dagg, 2016; reviews in Meirmans, 2009)</w:t>
       </w:r>
       <w:r>
         <w:t xml:space="preserve">. One of the earliest of these biologists was Charles Darwin. After he published the</w:t>
@@ -2031,7 +2031,7 @@
         <w:t xml:space="preserve"> </w:t>
       </w:r>
       <w:r>
-        <w:t xml:space="preserve">(review in Bell 1982)</w:t>
+        <w:t xml:space="preserve">(review in G. Bell, 1982)</w:t>
       </w:r>
       <w:r>
         <w:t xml:space="preserve">. But parthenogenesis and self-fertilization are conceptually related, as they are both uniparental forms of reproduction. Hence, it makes sense that Darwin would switch back and forth between these two different forms of uniparental reproduction. Why cross-fertilize if either selfing or parthenogenesis is an option?</w:t>
@@ -2115,7 +2115,7 @@
         <w:t xml:space="preserve"> </w:t>
       </w:r>
       <w:r>
-        <w:t xml:space="preserve">(Darwin)</w:t>
+        <w:t xml:space="preserve">(Darwin, n.d.)</w:t>
       </w:r>
       <w:r>
         <w:t xml:space="preserve">.</w:t>
@@ -4524,7 +4524,7 @@
         <w:t xml:space="preserve"> </w:t>
       </w:r>
       <w:r>
-        <w:t xml:space="preserve">(Kondrashov 1993)</w:t>
+        <w:t xml:space="preserve">(Kondrashov, 1993)</w:t>
       </w:r>
       <w:r>
         <w:t xml:space="preserve">. In what follows, I first focus on the ecological hypotheses. The ideas underlying these hypotheses provide a handle for understanding some of the foundational concepts in evolutionary ecology.</w:t>
@@ -4628,7 +4628,7 @@
         <w:t xml:space="preserve"> </w:t>
       </w:r>
       <w:r>
-        <w:t xml:space="preserve">(following Bell 1982)</w:t>
+        <w:t xml:space="preserve">(following G. Bell, 1982)</w:t>
       </w:r>
       <w:r>
         <w:t xml:space="preserve">, which is a more descriptive phrase.</w:t>
@@ -4725,7 +4725,7 @@
         <w:t xml:space="preserve"> </w:t>
       </w:r>
       <w:r>
-        <w:t xml:space="preserve">(review in Philippi and Seger 1989)</w:t>
+        <w:t xml:space="preserve">(review in Philippi &amp; Seger, 1989)</w:t>
       </w:r>
       <w:r>
         <w:t xml:space="preserve">. Suppose, for example, that we have the following data for both a monoculture and a genetically variable polyculture (in arbitrary units). Let’s assume that the variation in yield is driven by annual variation in abiotic factors such as temperature or precipitation. The effect of planting a polyculture (bet-hedging) can be estimated from the geometric mean, which incorporates the variation in yield over time.</w:t>
@@ -5223,7 +5223,7 @@
         <w:t xml:space="preserve"> </w:t>
       </w:r>
       <w:r>
-        <w:t xml:space="preserve">(Stearns 2000)</w:t>
+        <w:t xml:space="preserve">(Stearns, 2000)</w:t>
       </w:r>
       <w:r>
         <w:t xml:space="preserve">:</w:t>
@@ -5455,7 +5455,7 @@
         <w:t xml:space="preserve"> </w:t>
       </w:r>
       <w:r>
-        <w:t xml:space="preserve">(Vrijenhoek 1979)</w:t>
+        <w:t xml:space="preserve">(Vrijenhoek, 1979)</w:t>
       </w:r>
       <w:r>
         <w:t xml:space="preserve">. This kind of process could explain those situations in which sexual and asexual females coexist, which was a major advance.</w:t>
@@ -5590,7 +5590,7 @@
         <w:t xml:space="preserve"> </w:t>
       </w:r>
       <w:r>
-        <w:t xml:space="preserve">(Wallace 1975)</w:t>
+        <w:t xml:space="preserve">(Wallace, 1975)</w:t>
       </w:r>
       <w:r>
         <w:t xml:space="preserve">.</w:t>
@@ -5752,7 +5752,7 @@
         <w:t xml:space="preserve"> </w:t>
       </w:r>
       <w:r>
-        <w:t xml:space="preserve">(Smith and Hoekstra 1980; Lively 1986a)</w:t>
+        <w:t xml:space="preserve">(Lively, 1986a; Smith &amp; Hoekstra, 1980)</w:t>
       </w:r>
       <w:r>
         <w:t xml:space="preserve"> </w:t>
@@ -5778,7 +5778,7 @@
         <w:t xml:space="preserve"> </w:t>
       </w:r>
       <w:r>
-        <w:t xml:space="preserve">(Bell 1982; Vrijenhoek and Parker 2009)</w:t>
+        <w:t xml:space="preserve">(G. Bell, 1982; Vrijenhoek &amp; Parker, 2009)</w:t>
       </w:r>
       <w:r>
         <w:t xml:space="preserve">. This second caveat applies, in general, to any model of sex that relies on frequency-dependent selection. But the ideas could work if mutations to asex are rare. And, as I mentioned, sexuals and asexuals are known to coexist in some populations, which is consistent with the Tangled Bank and Frozen Niche-Variation Hypotheses</w:t>
@@ -5787,7 +5787,7 @@
         <w:t xml:space="preserve"> </w:t>
       </w:r>
       <w:r>
-        <w:t xml:space="preserve">(Vrijenhoek and Parker 2009)</w:t>
+        <w:t xml:space="preserve">(Vrijenhoek &amp; Parker, 2009)</w:t>
       </w:r>
       <w:r>
         <w:t xml:space="preserve">. Coexistence, however, is also compatible with the Red Queen hypothesis, which we will now consider.</w:t>
@@ -6178,7 +6178,7 @@
         <w:t xml:space="preserve"> </w:t>
       </w:r>
       <w:r>
-        <w:t xml:space="preserve">(Peters and Lively 1999; Schmid-Hempel and Jokela 2002; Peters and Lively 2007; Salathe et al. 2008)</w:t>
+        <w:t xml:space="preserve">(Peters &amp; Lively, 1999, 2007; Salathe et al., 2008; Schmid-Hempel &amp; Jokela, 2002)</w:t>
       </w:r>
       <w:r>
         <w:t xml:space="preserve">. These related ideas are now called the Red Queen Hypothesis</w:t>
@@ -6187,7 +6187,7 @@
         <w:t xml:space="preserve"> </w:t>
       </w:r>
       <w:r>
-        <w:t xml:space="preserve">(following Bell 1982)</w:t>
+        <w:t xml:space="preserve">(following G. Bell, 1982)</w:t>
       </w:r>
       <w:r>
         <w:t xml:space="preserve">.</w:t>
@@ -6270,7 +6270,7 @@
               <w:t xml:space="preserve"> </w:t>
             </w:r>
             <w:r>
-              <w:t xml:space="preserve">(Lively 2009)</w:t>
+              <w:t xml:space="preserve">(Lively, 2009)</w:t>
             </w:r>
             <w:r>
               <w:t xml:space="preserve">. The dashed line shows the average genotype frequency for hosts and parasites.</w:t>
@@ -6671,7 +6671,7 @@
         <w:t xml:space="preserve"> </w:t>
       </w:r>
       <w:r>
-        <w:t xml:space="preserve">(Bayley)</w:t>
+        <w:t xml:space="preserve">(Bayley, n.d.-b, n.d.-a)</w:t>
       </w:r>
       <w:r>
         <w:t xml:space="preserve">. Along these lines, mathematician Sanderson M. Smith has suggested that</w:t>
@@ -6985,7 +6985,7 @@
         <w:t xml:space="preserve"> </w:t>
       </w:r>
       <w:r>
-        <w:t xml:space="preserve">(Levin 1975)</w:t>
+        <w:t xml:space="preserve">(Levin, 1975)</w:t>
       </w:r>
       <w:r>
         <w:t xml:space="preserve">.</w:t>
@@ -7199,7 +7199,7 @@
         <w:t xml:space="preserve"> </w:t>
       </w:r>
       <w:r>
-        <w:t xml:space="preserve">(review in Otto 2021)</w:t>
+        <w:t xml:space="preserve">(review in Otto, 2021)</w:t>
       </w:r>
       <w:r>
         <w:t xml:space="preserve">. I will cover some special cases of this latter idea in</w:t>
@@ -7250,7 +7250,7 @@
         <w:t xml:space="preserve"> </w:t>
       </w:r>
       <w:r>
-        <w:t xml:space="preserve">(following Bell 1982)</w:t>
+        <w:t xml:space="preserve">(following G. Bell, 1982)</w:t>
       </w:r>
       <w:r>
         <w:t xml:space="preserve">.</w:t>
@@ -8628,7 +8628,7 @@
               <w:t xml:space="preserve"> </w:t>
             </w:r>
             <w:r>
-              <w:t xml:space="preserve">(Prout 1968)</w:t>
+              <w:t xml:space="preserve">(Prout, 1968)</w:t>
             </w:r>
             <w:r>
               <w:t xml:space="preserve">. However, Timothy Prout showed that a polymorphism could be stable even if one allele is dominant, thus ruling out any kind of overdominance</w:t>
@@ -9487,7 +9487,7 @@
         <w:t xml:space="preserve"> </w:t>
       </w:r>
       <w:r>
-        <w:t xml:space="preserve">(Lively 1986b)</w:t>
+        <w:t xml:space="preserve">(Lively, 1986b)</w:t>
       </w:r>
       <w:r>
         <w:t xml:space="preserve">. Hence there is a trade-off. Taken together, the results suggested that plastic development was favored by natural selection to survive in the high-predation zones (</w:t>
@@ -9507,7 +9507,7 @@
         <w:t xml:space="preserve"> </w:t>
       </w:r>
       <w:r>
-        <w:t xml:space="preserve">(Lloyd 1984)</w:t>
+        <w:t xml:space="preserve">(Lloyd, 1984)</w:t>
       </w:r>
       <w:r>
         <w:t xml:space="preserve">. And I was very fortunate to be able to study sexual reproduction after moving to New Zealand.</w:t>
@@ -9830,7 +9830,7 @@
         <w:t xml:space="preserve"> </w:t>
       </w:r>
       <w:r>
-        <w:t xml:space="preserve">(e.g., Clark 1976)</w:t>
+        <w:t xml:space="preserve">(e.g., Clark, 1976)</w:t>
       </w:r>
       <w:r>
         <w:t xml:space="preserve">.</w:t>
@@ -9913,7 +9913,7 @@
         <w:t xml:space="preserve"> </w:t>
       </w:r>
       <w:r>
-        <w:t xml:space="preserve">(Platt 1964; Chamberlin 1965)</w:t>
+        <w:t xml:space="preserve">(Chamberlin, 1965; Platt, 1964)</w:t>
       </w:r>
       <w:r>
         <w:t xml:space="preserve">.</w:t>
@@ -9968,7 +9968,7 @@
         <w:t xml:space="preserve"> </w:t>
       </w:r>
       <w:r>
-        <w:t xml:space="preserve">(Platt 1964)</w:t>
+        <w:t xml:space="preserve">(Platt, 1964)</w:t>
       </w:r>
       <w:r>
         <w:t xml:space="preserve">. Thus, the focus is on falsifying one or more of the alternatives, rather than proving one of them</w:t>
@@ -9977,7 +9977,7 @@
         <w:t xml:space="preserve"> </w:t>
       </w:r>
       <w:r>
-        <w:t xml:space="preserve">(Popper 1959)</w:t>
+        <w:t xml:space="preserve">(Popper, 1959)</w:t>
       </w:r>
       <w:r>
         <w:t xml:space="preserve">. Graham Bell used this same method to contrast the ecological models for sex by using data on the geographic distribution of asexual individuals across many plant and animal taxa</w:t>
@@ -9986,7 +9986,7 @@
         <w:t xml:space="preserve"> </w:t>
       </w:r>
       <w:r>
-        <w:t xml:space="preserve">(Bell 1982)</w:t>
+        <w:t xml:space="preserve">(G. Bell, 1982)</w:t>
       </w:r>
       <w:r>
         <w:t xml:space="preserve">. The data led him to reject the Lottery Model (</w:t>
@@ -10104,7 +10104,7 @@
               <w:t xml:space="preserve"> </w:t>
             </w:r>
             <w:r>
-              <w:t xml:space="preserve">(Phillips and Lambert 1990)</w:t>
+              <w:t xml:space="preserve">(Phillips &amp; Lambert, 1990)</w:t>
             </w:r>
             <w:r>
               <w:t xml:space="preserve">. Associated with the invasion of freshwater, the snail evolved an internal brood pouch, where the embryos hatch and develop before crawling out as juveniles. The snail also evolved parthenogenetic reproduction. Parthenogenesis and brooding are both rare traits in invertebrates, but they are often found together</w:t>
@@ -10113,7 +10113,7 @@
               <w:t xml:space="preserve"> </w:t>
             </w:r>
             <w:r>
-              <w:t xml:space="preserve">(Lively and Johnson 1994)</w:t>
+              <w:t xml:space="preserve">(Lively &amp; Johnson, 1994)</w:t>
             </w:r>
             <w:r>
               <w:t xml:space="preserve">. Some</w:t>
@@ -10189,7 +10189,7 @@
         <w:t xml:space="preserve"> </w:t>
       </w:r>
       <w:r>
-        <w:t xml:space="preserve">(Winterbourn et al. 1981)</w:t>
+        <w:t xml:space="preserve">(Winterbourn et al., 1981)</w:t>
       </w:r>
       <w:r>
         <w:t xml:space="preserve">. Hence, under the Lottery Model, streams should have more sexual females (and males) than lakes, because streams have more disturbance and less competition (see</w:t>
@@ -10255,7 +10255,7 @@
         <w:t xml:space="preserve"> </w:t>
       </w:r>
       <w:r>
-        <w:t xml:space="preserve">(May and Anderson 1983)</w:t>
+        <w:t xml:space="preserve">(May &amp; Anderson, 1983)</w:t>
       </w:r>
       <w:r>
         <w:t xml:space="preserve">. They showed that parasites had to kill infected individuals for sex to be favored over asex in hosts. Parasites are usually not that virulent; hence, it seemed to me that parasites could not provide sufficiently strong selection to</w:t>
@@ -10540,7 +10540,7 @@
         <w:t xml:space="preserve"> </w:t>
       </w:r>
       <w:r>
-        <w:t xml:space="preserve">(Lively 1987)</w:t>
+        <w:t xml:space="preserve">(Lively, 1987)</w:t>
       </w:r>
       <w:r>
         <w:t xml:space="preserve">. Hence, surprisingly, the results favored the Red Queen Hypothesis. I presented these findings to a small group at David Lloyd’s flat, and they convinced me to submit to</w:t>
@@ -10680,7 +10680,7 @@
         <w:t xml:space="preserve"> </w:t>
       </w:r>
       <w:r>
-        <w:t xml:space="preserve">(e.g., Glesener and Tilman 1978; Bell 1982)</w:t>
+        <w:t xml:space="preserve">(G. Bell, 1982; e.g., Glesener &amp; Tilman, 1978)</w:t>
       </w:r>
       <w:r>
         <w:t xml:space="preserve">. The Red Queen was supported by the data, but the data were not used to generate the hypothesis. Using the same data to both generate and substantiate hypotheses is where the problem arises with correlation, especially when multiple factors are considered in</w:t>
@@ -10749,7 +10749,7 @@
         <w:t xml:space="preserve"> </w:t>
       </w:r>
       <w:r>
-        <w:t xml:space="preserve">(Gould 1991; Stolley 1991)</w:t>
+        <w:t xml:space="preserve">(Gould, 1991; Stolley, 1991)</w:t>
       </w:r>
       <w:r>
         <w:t xml:space="preserve">. Fisher was a consultant for the tobacco industry, and he did the industry a great service at the cost of human lives. I would also add that no test statistic is causation; F statistics derived from analysis of variance are not causation. Causation might be inferred from well-designed experiments, but no statistical test is causation. Analytical theory is not causation either, as is well demonstrated by the theoretical literature on sex/recombination. Causation instead may be inferred when multiple independent lines of evidence point to similar solutions. I think that Levins was correct when he wrote,</w:t>
@@ -10829,7 +10829,7 @@
         <w:t xml:space="preserve"> </w:t>
       </w:r>
       <w:r>
-        <w:t xml:space="preserve">(Anderson and May 1979; May and Anderson 1979)</w:t>
+        <w:t xml:space="preserve">(Anderson &amp; May, 1979; May &amp; Anderson, 1979)</w:t>
       </w:r>
       <w:r>
         <w:t xml:space="preserve">. Second, there might be more sex in dense populations because asexual reproduction is favored in sparse populations as a way for individuals to ensure reproduction even in the absence of conspecific mates</w:t>
@@ -10838,7 +10838,7 @@
         <w:t xml:space="preserve"> </w:t>
       </w:r>
       <w:r>
-        <w:t xml:space="preserve">(Tomlinson 1966; Gerritsen 1980; Lloyd 1980)</w:t>
+        <w:t xml:space="preserve">(Gerritsen, 1980; Lloyd, 1980; Tomlinson, 1966)</w:t>
       </w:r>
       <w:r>
         <w:t xml:space="preserve">. This latter idea is called the</w:t>
@@ -10893,7 +10893,7 @@
         <w:t xml:space="preserve"> </w:t>
       </w:r>
       <w:r>
-        <w:t xml:space="preserve">(Lively 1992)</w:t>
+        <w:t xml:space="preserve">(Lively, 1992)</w:t>
       </w:r>
       <w:r>
         <w:t xml:space="preserve">. Finally, the previously observed positive relationship between sex and infection held (</w:t>
@@ -11013,7 +11013,7 @@
               <w:t xml:space="preserve"> </w:t>
             </w:r>
             <w:r>
-              <w:t xml:space="preserve">(Lively 1987)</w:t>
+              <w:t xml:space="preserve">(Lively, 1987)</w:t>
             </w:r>
             <w:r>
               <w:t xml:space="preserve"> </w:t>
@@ -11025,7 +11025,7 @@
               <w:t xml:space="preserve"> </w:t>
             </w:r>
             <w:r>
-              <w:t xml:space="preserve">(Lively 1987)</w:t>
+              <w:t xml:space="preserve">(Lively, 1987)</w:t>
             </w:r>
             <w:r>
               <w:t xml:space="preserve">. Black triangles represent lake and tarn populations</w:t>
@@ -11034,7 +11034,7 @@
               <w:t xml:space="preserve"> </w:t>
             </w:r>
             <w:r>
-              <w:t xml:space="preserve">(Lively 1992)</w:t>
+              <w:t xml:space="preserve">(Lively, 1992)</w:t>
             </w:r>
             <w:r>
               <w:t xml:space="preserve">. The correlation is positive and statistically significant.</w:t>
@@ -11101,7 +11101,7 @@
         <w:t xml:space="preserve"> </w:t>
       </w:r>
       <w:r>
-        <w:t xml:space="preserve">(Lively 2001)</w:t>
+        <w:t xml:space="preserve">(Lively, 2001)</w:t>
       </w:r>
       <w:r>
         <w:t xml:space="preserve">. For example, infected snails might die at a faster rate than uninfected snails because of the energetic demands of infection. In addition, infected snails are more likely than uninfected snails to forage after sunrise, which exposes them to predation by their final hosts, ducks</w:t>
@@ -11110,7 +11110,7 @@
         <w:t xml:space="preserve"> </w:t>
       </w:r>
       <w:r>
-        <w:t xml:space="preserve">(Levri and Lively 1996; Levri and Fisher 2000)</w:t>
+        <w:t xml:space="preserve">(Levri &amp; Fisher, 2000; Levri &amp; Lively, 1996)</w:t>
       </w:r>
       <w:r>
         <w:t xml:space="preserve">. Prevalence of infection might also fluctuate over time as the genetic diversity in the host population changes and/or as the final hosts move among locations. We now know that the prevalence of infection varies greatly among years and among sites in the same lake</w:t>
@@ -11119,7 +11119,7 @@
         <w:t xml:space="preserve"> </w:t>
       </w:r>
       <w:r>
-        <w:t xml:space="preserve">(Gibson et al. 2016)</w:t>
+        <w:t xml:space="preserve">(Gibson et al., 2016)</w:t>
       </w:r>
       <w:r>
         <w:t xml:space="preserve">. Thus, detecting a significant correlation between sex and infection could be dicey, even if parasites were solely responsible for the short-term maintenance of sex in mixed populations.</w:t>
@@ -11203,7 +11203,7 @@
         <w:t xml:space="preserve"> </w:t>
       </w:r>
       <w:r>
-        <w:t xml:space="preserve">(Lively and Jokela 2002)</w:t>
+        <w:t xml:space="preserve">(Lively &amp; Jokela, 2002)</w:t>
       </w:r>
       <w:r>
         <w:t xml:space="preserve">. We then averaged the data for each lake under the assumption that the averages would better represent both the frequency of males and the prevalence of infection for each lake. With these data, the correlation between male frequency and infection prevalence was both positive and significant.</w:t>
@@ -11411,7 +11411,7 @@
               <w:t xml:space="preserve"> </w:t>
             </w:r>
             <w:r>
-              <w:t xml:space="preserve">(Redrawn from Lively 1992.)</w:t>
+              <w:t xml:space="preserve">(Redrawn from Lively, 1992.)</w:t>
             </w:r>
           </w:p>
           <w:bookmarkEnd w:id="160"/>
@@ -11575,7 +11575,7 @@
               <w:t xml:space="preserve"> </w:t>
             </w:r>
             <w:r>
-              <w:t xml:space="preserve">(Lively 1986a)</w:t>
+              <w:t xml:space="preserve">(Lively, 1986a)</w:t>
             </w:r>
             <w:r>
               <w:t xml:space="preserve">.</w:t>
@@ -11604,7 +11604,7 @@
               <w:t xml:space="preserve"> </w:t>
             </w:r>
             <w:r>
-              <w:t xml:space="preserve">(Levinton 1988)</w:t>
+              <w:t xml:space="preserve">(Levinton, 1988)</w:t>
             </w:r>
             <w:r>
               <w:t xml:space="preserve">. Also note that the conditions for a genetic polymorphism are relatively narrow. Redrawn from</w:t>
@@ -11613,7 +11613,7 @@
               <w:t xml:space="preserve"> </w:t>
             </w:r>
             <w:r>
-              <w:t xml:space="preserve">(Lively 1999)</w:t>
+              <w:t xml:space="preserve">(Lively, 1999)</w:t>
             </w:r>
             <w:r>
               <w:t xml:space="preserve"> </w:t>
@@ -11728,7 +11728,7 @@
     </w:p>
     <w:bookmarkEnd w:id="169"/>
     <w:bookmarkEnd w:id="170"/>
-    <w:bookmarkStart w:id="285" w:name="references"/>
+    <w:bookmarkStart w:id="278" w:name="references"/>
     <w:p>
       <w:pPr>
         <w:pStyle w:val="Heading1"/>
@@ -11737,14 +11737,40 @@
         <w:t xml:space="preserve">References</w:t>
       </w:r>
     </w:p>
-    <w:bookmarkStart w:id="284" w:name="refs"/>
+    <w:bookmarkStart w:id="277" w:name="refs"/>
     <w:bookmarkStart w:id="171" w:name="ref-anderson1979a"/>
     <w:p>
       <w:pPr>
         <w:pStyle w:val="Bibliography"/>
       </w:pPr>
       <w:r>
-        <w:t xml:space="preserve">Anderson RM, May RM. 1979. Population biology of infectious diseases: Part 1. Nature. 280:361–367.</w:t>
+        <w:t xml:space="preserve">Anderson, R. M., &amp; May, R. M. (1979). Population biology of infectious diseases: Part 1.</w:t>
+      </w:r>
+      <w:r>
+        <w:t xml:space="preserve"> </w:t>
+      </w:r>
+      <w:r>
+        <w:rPr>
+          <w:iCs/>
+          <w:i/>
+        </w:rPr>
+        <w:t xml:space="preserve">Nature</w:t>
+      </w:r>
+      <w:r>
+        <w:t xml:space="preserve">,</w:t>
+      </w:r>
+      <w:r>
+        <w:t xml:space="preserve"> </w:t>
+      </w:r>
+      <w:r>
+        <w:rPr>
+          <w:iCs/>
+          <w:i/>
+        </w:rPr>
+        <w:t xml:space="preserve">280</w:t>
+      </w:r>
+      <w:r>
+        <w:t xml:space="preserve">, 361–367.</w:t>
       </w:r>
     </w:p>
     <w:bookmarkEnd w:id="171"/>
@@ -11754,27 +11780,79 @@
         <w:pStyle w:val="Bibliography"/>
       </w:pPr>
       <w:r>
-        <w:t xml:space="preserve">Antonovics J, Ellstrand NC. 1984. Experimental studies of the evolutionary significance of sexual reproduction. I. A test of the frequency-dependent selection hypothesis. Evolution. 38:103–115.</w:t>
+        <w:t xml:space="preserve">Antonovics, J., &amp; Ellstrand, N. C. (1984). Experimental studies of the evolutionary significance of sexual reproduction. I. A test of the frequency-dependent selection hypothesis.</w:t>
+      </w:r>
+      <w:r>
+        <w:t xml:space="preserve"> </w:t>
+      </w:r>
+      <w:r>
+        <w:rPr>
+          <w:iCs/>
+          <w:i/>
+        </w:rPr>
+        <w:t xml:space="preserve">Evolution</w:t>
+      </w:r>
+      <w:r>
+        <w:t xml:space="preserve">,</w:t>
+      </w:r>
+      <w:r>
+        <w:t xml:space="preserve"> </w:t>
+      </w:r>
+      <w:r>
+        <w:rPr>
+          <w:iCs/>
+          <w:i/>
+        </w:rPr>
+        <w:t xml:space="preserve">38</w:t>
+      </w:r>
+      <w:r>
+        <w:t xml:space="preserve">, 103–115.</w:t>
       </w:r>
     </w:p>
     <w:bookmarkEnd w:id="172"/>
-    <w:bookmarkStart w:id="173" w:name="ref-bayley2009a"/>
+    <w:bookmarkStart w:id="173" w:name="ref-bayley2010a"/>
     <w:p>
       <w:pPr>
         <w:pStyle w:val="Bibliography"/>
       </w:pPr>
       <w:r>
-        <w:t xml:space="preserve">Bayley M. Alice’s adventures in algebra: Wonderland solved. New Scientist.</w:t>
+        <w:t xml:space="preserve">Bayley, M. (n.d.-a). Algebra in wonderland.</w:t>
+      </w:r>
+      <w:r>
+        <w:t xml:space="preserve"> </w:t>
+      </w:r>
+      <w:r>
+        <w:rPr>
+          <w:iCs/>
+          <w:i/>
+        </w:rPr>
+        <w:t xml:space="preserve">New York Times</w:t>
+      </w:r>
+      <w:r>
+        <w:t xml:space="preserve">.</w:t>
       </w:r>
     </w:p>
     <w:bookmarkEnd w:id="173"/>
-    <w:bookmarkStart w:id="174" w:name="ref-bayley2010a"/>
+    <w:bookmarkStart w:id="174" w:name="ref-bayley2009a"/>
     <w:p>
       <w:pPr>
         <w:pStyle w:val="Bibliography"/>
       </w:pPr>
       <w:r>
-        <w:t xml:space="preserve">Bayley M. Algebra in wonderland. New York Times.</w:t>
+        <w:t xml:space="preserve">Bayley, M. (n.d.-b). Alice’s adventures in algebra: Wonderland solved.</w:t>
+      </w:r>
+      <w:r>
+        <w:t xml:space="preserve"> </w:t>
+      </w:r>
+      <w:r>
+        <w:rPr>
+          <w:iCs/>
+          <w:i/>
+        </w:rPr>
+        <w:t xml:space="preserve">New Scientist</w:t>
+      </w:r>
+      <w:r>
+        <w:t xml:space="preserve">.</w:t>
       </w:r>
     </w:p>
     <w:bookmarkEnd w:id="174"/>
@@ -11784,7 +11862,20 @@
         <w:pStyle w:val="Bibliography"/>
       </w:pPr>
       <w:r>
-        <w:t xml:space="preserve">Bell G. 1982. The masterpiece of nature: The evolution and genetics of sexuality. Berkeley: University of California Press.</w:t>
+        <w:t xml:space="preserve">Bell, G. (1982).</w:t>
+      </w:r>
+      <w:r>
+        <w:t xml:space="preserve"> </w:t>
+      </w:r>
+      <w:r>
+        <w:rPr>
+          <w:iCs/>
+          <w:i/>
+        </w:rPr>
+        <w:t xml:space="preserve">The masterpiece of nature: The evolution and genetics of sexuality</w:t>
+      </w:r>
+      <w:r>
+        <w:t xml:space="preserve">. University of California Press.</w:t>
       </w:r>
     </w:p>
     <w:bookmarkEnd w:id="175"/>
@@ -11794,19 +11885,45 @@
         <w:pStyle w:val="Bibliography"/>
       </w:pPr>
       <w:r>
-        <w:t xml:space="preserve">Bell T, Freckleton RP, Lewis OT. 2006. Plant pathogens drive density-dependent seedling mortality in a tropical tree. Ecology Letters. 9(5):569–574. doi:</w:t>
+        <w:t xml:space="preserve">Bell, T., Freckleton, R. P., &amp; Lewis, O. T. (2006). Plant pathogens drive density-dependent seedling mortality in a tropical tree.</w:t>
+      </w:r>
+      <w:r>
+        <w:t xml:space="preserve"> </w:t>
+      </w:r>
+      <w:r>
+        <w:rPr>
+          <w:iCs/>
+          <w:i/>
+        </w:rPr>
+        <w:t xml:space="preserve">Ecology Letters</w:t>
+      </w:r>
+      <w:r>
+        <w:t xml:space="preserve">,</w:t>
+      </w:r>
+      <w:r>
+        <w:t xml:space="preserve"> </w:t>
+      </w:r>
+      <w:r>
+        <w:rPr>
+          <w:iCs/>
+          <w:i/>
+        </w:rPr>
+        <w:t xml:space="preserve">9</w:t>
+      </w:r>
+      <w:r>
+        <w:t xml:space="preserve">(5), 569–574.</w:t>
+      </w:r>
+      <w:r>
+        <w:t xml:space="preserve"> </w:t>
       </w:r>
       <w:hyperlink r:id="rId176">
         <w:r>
           <w:rPr>
             <w:rStyle w:val="Hyperlink"/>
           </w:rPr>
-          <w:t xml:space="preserve">10.1111/j.1461-0248.2006.00905.x</w:t>
+          <w:t xml:space="preserve">https://doi.org/10.1111/j.1461-0248.2006.00905.x</w:t>
         </w:r>
       </w:hyperlink>
-      <w:r>
-        <w:t xml:space="preserve">.</w:t>
-      </w:r>
     </w:p>
     <w:bookmarkEnd w:id="177"/>
     <w:bookmarkStart w:id="178" w:name="ref-burt1987a"/>
@@ -11815,87 +11932,229 @@
         <w:pStyle w:val="Bibliography"/>
       </w:pPr>
       <w:r>
-        <w:t xml:space="preserve">Burt A, Bell G. 1987. Mammalian chiasma frequencies as a test of two theories of recombination. Nature. 326:803–805.</w:t>
+        <w:t xml:space="preserve">Burt, A., &amp; Bell, G. (1987). Mammalian chiasma frequencies as a test of two theories of recombination.</w:t>
+      </w:r>
+      <w:r>
+        <w:t xml:space="preserve"> </w:t>
+      </w:r>
+      <w:r>
+        <w:rPr>
+          <w:iCs/>
+          <w:i/>
+        </w:rPr>
+        <w:t xml:space="preserve">Nature</w:t>
+      </w:r>
+      <w:r>
+        <w:t xml:space="preserve">,</w:t>
+      </w:r>
+      <w:r>
+        <w:t xml:space="preserve"> </w:t>
+      </w:r>
+      <w:r>
+        <w:rPr>
+          <w:iCs/>
+          <w:i/>
+        </w:rPr>
+        <w:t xml:space="preserve">326</w:t>
+      </w:r>
+      <w:r>
+        <w:t xml:space="preserve">, 803–805.</w:t>
       </w:r>
     </w:p>
     <w:bookmarkEnd w:id="178"/>
-    <w:bookmarkStart w:id="181" w:name="ref-chamberlin1890a"/>
+    <w:bookmarkStart w:id="180" w:name="ref-chamberlin1890a"/>
     <w:p>
       <w:pPr>
         <w:pStyle w:val="Bibliography"/>
       </w:pPr>
       <w:r>
-        <w:t xml:space="preserve">Chamberlin TC. 1965. The method of multiple working hypotheses. Science. 148(3671):754–759. doi:</w:t>
+        <w:t xml:space="preserve">Chamberlin, T. C. (1965). The method of multiple working hypotheses.</w:t>
+      </w:r>
+      <w:r>
+        <w:t xml:space="preserve"> </w:t>
+      </w:r>
+      <w:r>
+        <w:rPr>
+          <w:iCs/>
+          <w:i/>
+        </w:rPr>
+        <w:t xml:space="preserve">Science</w:t>
+      </w:r>
+      <w:r>
+        <w:t xml:space="preserve">,</w:t>
+      </w:r>
+      <w:r>
+        <w:t xml:space="preserve"> </w:t>
+      </w:r>
+      <w:r>
+        <w:rPr>
+          <w:iCs/>
+          <w:i/>
+        </w:rPr>
+        <w:t xml:space="preserve">148</w:t>
+      </w:r>
+      <w:r>
+        <w:t xml:space="preserve">(3671), 754–759.</w:t>
+      </w:r>
+      <w:r>
+        <w:t xml:space="preserve"> </w:t>
       </w:r>
       <w:hyperlink r:id="rId179">
         <w:r>
           <w:rPr>
             <w:rStyle w:val="Hyperlink"/>
           </w:rPr>
-          <w:t xml:space="preserve">10.1126/science.148.3671.754</w:t>
+          <w:t xml:space="preserve">https://doi.org/10.1126/science.148.3671.754</w:t>
         </w:r>
       </w:hyperlink>
+    </w:p>
+    <w:bookmarkEnd w:id="180"/>
+    <w:bookmarkStart w:id="181" w:name="ref-churchill1979a"/>
+    <w:p>
+      <w:pPr>
+        <w:pStyle w:val="Bibliography"/>
+      </w:pPr>
+      <w:r>
+        <w:t xml:space="preserve">Churchill, F. B. (1979). Sex and the single organism: Biological theories of sex in mid nineteenth century.</w:t>
+      </w:r>
+      <w:r>
+        <w:t xml:space="preserve"> </w:t>
+      </w:r>
+      <w:r>
+        <w:rPr>
+          <w:iCs/>
+          <w:i/>
+        </w:rPr>
+        <w:t xml:space="preserve">Studies in the History of Biology</w:t>
+      </w:r>
+      <w:r>
+        <w:t xml:space="preserve">,</w:t>
+      </w:r>
+      <w:r>
+        <w:t xml:space="preserve"> </w:t>
+      </w:r>
+      <w:r>
+        <w:rPr>
+          <w:iCs/>
+          <w:i/>
+        </w:rPr>
+        <w:t xml:space="preserve">3</w:t>
+      </w:r>
+      <w:r>
+        <w:t xml:space="preserve">, 139–177.</w:t>
+      </w:r>
+    </w:p>
+    <w:bookmarkEnd w:id="181"/>
+    <w:bookmarkStart w:id="182" w:name="ref-churchill1997a"/>
+    <w:p>
+      <w:pPr>
+        <w:pStyle w:val="Bibliography"/>
+      </w:pPr>
+      <w:r>
+        <w:t xml:space="preserve">Churchill, F. B. (1997). Life before model systems: General zoology at august weismann’s institute.</w:t>
+      </w:r>
+      <w:r>
+        <w:t xml:space="preserve"> </w:t>
+      </w:r>
+      <w:r>
+        <w:rPr>
+          <w:iCs/>
+          <w:i/>
+        </w:rPr>
+        <w:t xml:space="preserve">American Zoologist</w:t>
+      </w:r>
+      <w:r>
+        <w:t xml:space="preserve">,</w:t>
+      </w:r>
+      <w:r>
+        <w:t xml:space="preserve"> </w:t>
+      </w:r>
+      <w:r>
+        <w:rPr>
+          <w:iCs/>
+          <w:i/>
+        </w:rPr>
+        <w:t xml:space="preserve">37</w:t>
+      </w:r>
+      <w:r>
+        <w:t xml:space="preserve">, 260–268.</w:t>
+      </w:r>
+    </w:p>
+    <w:bookmarkEnd w:id="182"/>
+    <w:bookmarkStart w:id="183" w:name="ref-clark1976a"/>
+    <w:p>
+      <w:pPr>
+        <w:pStyle w:val="Bibliography"/>
+      </w:pPr>
+      <w:r>
+        <w:t xml:space="preserve">Clark, W. C. (1976). The environment and the genotype in polymorphism.</w:t>
+      </w:r>
+      <w:r>
+        <w:t xml:space="preserve"> </w:t>
+      </w:r>
+      <w:r>
+        <w:rPr>
+          <w:iCs/>
+          <w:i/>
+        </w:rPr>
+        <w:t xml:space="preserve">Zoological Journal of the Linnean Society</w:t>
+      </w:r>
+      <w:r>
+        <w:t xml:space="preserve">,</w:t>
+      </w:r>
+      <w:r>
+        <w:t xml:space="preserve"> </w:t>
+      </w:r>
+      <w:r>
+        <w:rPr>
+          <w:iCs/>
+          <w:i/>
+        </w:rPr>
+        <w:t xml:space="preserve">58</w:t>
+      </w:r>
+      <w:r>
+        <w:t xml:space="preserve">, 255–262.</w:t>
+      </w:r>
+    </w:p>
+    <w:bookmarkEnd w:id="183"/>
+    <w:bookmarkStart w:id="185" w:name="ref-dagg2016a"/>
+    <w:p>
+      <w:pPr>
+        <w:pStyle w:val="Bibliography"/>
+      </w:pPr>
+      <w:r>
+        <w:t xml:space="preserve">Dagg, J. (2016). On recognising the paradox of sex.</w:t>
+      </w:r>
+      <w:r>
+        <w:t xml:space="preserve"> </w:t>
+      </w:r>
+      <w:r>
+        <w:rPr>
+          <w:iCs/>
+          <w:i/>
+        </w:rPr>
+        <w:t xml:space="preserve">Philosophy and Theory in Biology</w:t>
+      </w:r>
+      <w:r>
+        <w:t xml:space="preserve">,</w:t>
+      </w:r>
+      <w:r>
+        <w:t xml:space="preserve"> </w:t>
+      </w:r>
+      <w:r>
+        <w:rPr>
+          <w:iCs/>
+          <w:i/>
+        </w:rPr>
+        <w:t xml:space="preserve">8</w:t>
+      </w:r>
       <w:r>
         <w:t xml:space="preserve">.</w:t>
       </w:r>
       <w:r>
         <w:t xml:space="preserve"> </w:t>
       </w:r>
-      <w:hyperlink r:id="rId180">
-        <w:r>
-          <w:rPr>
-            <w:rStyle w:val="Hyperlink"/>
-          </w:rPr>
-          <w:t xml:space="preserve">https://www.science.org/doi/abs/10.1126/science.148.3671.754</w:t>
-        </w:r>
-      </w:hyperlink>
-      <w:r>
-        <w:t xml:space="preserve">.</w:t>
-      </w:r>
-    </w:p>
-    <w:bookmarkEnd w:id="181"/>
-    <w:bookmarkStart w:id="182" w:name="ref-churchill1979a"/>
-    <w:p>
-      <w:pPr>
-        <w:pStyle w:val="Bibliography"/>
-      </w:pPr>
-      <w:r>
-        <w:t xml:space="preserve">Churchill FB. 1979. Sex and the single organism: Biological theories of sex in mid nineteenth century. Studies in the History of Biology. 3:139–177.</w:t>
-      </w:r>
-    </w:p>
-    <w:bookmarkEnd w:id="182"/>
-    <w:bookmarkStart w:id="183" w:name="ref-churchill1997a"/>
-    <w:p>
-      <w:pPr>
-        <w:pStyle w:val="Bibliography"/>
-      </w:pPr>
-      <w:r>
-        <w:t xml:space="preserve">Churchill FB. 1997. Life before model systems: General zoology at august weismann’s institute. American Zoologist. 37:260–268.</w:t>
-      </w:r>
-    </w:p>
-    <w:bookmarkEnd w:id="183"/>
-    <w:bookmarkStart w:id="184" w:name="ref-clark1976a"/>
-    <w:p>
-      <w:pPr>
-        <w:pStyle w:val="Bibliography"/>
-      </w:pPr>
-      <w:r>
-        <w:t xml:space="preserve">Clark WC. 1976. The environment and the genotype in polymorphism. Zoological Journal of the Linnean Society. 58:255–262.</w:t>
-      </w:r>
-    </w:p>
-    <w:bookmarkEnd w:id="184"/>
-    <w:bookmarkStart w:id="186" w:name="ref-dagg2016a"/>
-    <w:p>
-      <w:pPr>
-        <w:pStyle w:val="Bibliography"/>
-      </w:pPr>
-      <w:r>
-        <w:t xml:space="preserve">Dagg J. 2016. On recognising the paradox of sex. Philosophy and Theory in Biology. 8.</w:t>
-      </w:r>
-      <w:r>
-        <w:t xml:space="preserve"> </w:t>
-      </w:r>
-      <w:hyperlink r:id="rId185">
+      <w:hyperlink r:id="rId184">
         <w:r>
           <w:rPr>
             <w:rStyle w:val="Hyperlink"/>
@@ -11903,23 +12162,33 @@
           <w:t xml:space="preserve">http://philsci-archive.pitt.edu/12255/</w:t>
         </w:r>
       </w:hyperlink>
-      <w:r>
-        <w:t xml:space="preserve">.</w:t>
-      </w:r>
-    </w:p>
-    <w:bookmarkEnd w:id="186"/>
-    <w:bookmarkStart w:id="188" w:name="ref-darwin1860a"/>
+    </w:p>
+    <w:bookmarkEnd w:id="185"/>
+    <w:bookmarkStart w:id="187" w:name="ref-darwin1860a"/>
     <w:p>
       <w:pPr>
         <w:pStyle w:val="Bibliography"/>
       </w:pPr>
       <w:r>
-        <w:t xml:space="preserve">Darwin C. Letter no. 2869.</w:t>
-      </w:r>
-      <w:r>
-        <w:t xml:space="preserve"> </w:t>
-      </w:r>
-      <w:hyperlink r:id="rId187">
+        <w:t xml:space="preserve">Darwin, C. (n.d.).</w:t>
+      </w:r>
+      <w:r>
+        <w:t xml:space="preserve"> </w:t>
+      </w:r>
+      <w:r>
+        <w:rPr>
+          <w:iCs/>
+          <w:i/>
+        </w:rPr>
+        <w:t xml:space="preserve">Letter no. 2869</w:t>
+      </w:r>
+      <w:r>
+        <w:t xml:space="preserve">. Darwin Correspondence Project.</w:t>
+      </w:r>
+      <w:r>
+        <w:t xml:space="preserve"> </w:t>
+      </w:r>
+      <w:hyperlink r:id="rId186">
         <w:r>
           <w:rPr>
             <w:rStyle w:val="Hyperlink"/>
@@ -11927,194 +12196,609 @@
           <w:t xml:space="preserve">https://www.darwinproject.ac.uk/letter/?docId=letters/DCP-LETT-2869.xml</w:t>
         </w:r>
       </w:hyperlink>
-      <w:r>
-        <w:t xml:space="preserve">.</w:t>
-      </w:r>
-    </w:p>
-    <w:bookmarkEnd w:id="188"/>
-    <w:bookmarkStart w:id="191" w:name="ref-darwin1862a"/>
+    </w:p>
+    <w:bookmarkEnd w:id="187"/>
+    <w:bookmarkStart w:id="189" w:name="ref-darwin1862a"/>
     <w:p>
       <w:pPr>
         <w:pStyle w:val="Bibliography"/>
       </w:pPr>
       <w:r>
-        <w:t xml:space="preserve">Darwin C. 1862. On the two forms, or dimorphic condition, in the species of primula, and on their remarkable sexual relations. Journal of the Proceedings of the Linnean Society of London Botany. 6(22):77–96. doi:</w:t>
-      </w:r>
-      <w:hyperlink r:id="rId189">
+        <w:t xml:space="preserve">Darwin, C. (1862). On the two forms, or dimorphic condition, in the species of primula, and on their remarkable sexual relations.</w:t>
+      </w:r>
+      <w:r>
+        <w:t xml:space="preserve"> </w:t>
+      </w:r>
+      <w:r>
+        <w:rPr>
+          <w:iCs/>
+          <w:i/>
+        </w:rPr>
+        <w:t xml:space="preserve">Journal of the Proceedings of the Linnean Society of London. Botany</w:t>
+      </w:r>
+      <w:r>
+        <w:t xml:space="preserve">,</w:t>
+      </w:r>
+      <w:r>
+        <w:t xml:space="preserve"> </w:t>
+      </w:r>
+      <w:r>
+        <w:rPr>
+          <w:iCs/>
+          <w:i/>
+        </w:rPr>
+        <w:t xml:space="preserve">6</w:t>
+      </w:r>
+      <w:r>
+        <w:t xml:space="preserve">(22), 77–96.</w:t>
+      </w:r>
+      <w:r>
+        <w:t xml:space="preserve"> </w:t>
+      </w:r>
+      <w:hyperlink r:id="rId188">
         <w:r>
           <w:rPr>
             <w:rStyle w:val="Hyperlink"/>
           </w:rPr>
-          <w:t xml:space="preserve">10.1111/j.1095-8312.1862.tb01218.x</w:t>
+          <w:t xml:space="preserve">https://doi.org/10.1111/j.1095-8312.1862.tb01218.x</w:t>
         </w:r>
       </w:hyperlink>
-      <w:r>
-        <w:t xml:space="preserve">.</w:t>
-      </w:r>
-      <w:r>
-        <w:t xml:space="preserve"> </w:t>
-      </w:r>
-      <w:hyperlink r:id="rId190">
+    </w:p>
+    <w:bookmarkEnd w:id="189"/>
+    <w:bookmarkStart w:id="190" w:name="ref-darwin1868a"/>
+    <w:p>
+      <w:pPr>
+        <w:pStyle w:val="Bibliography"/>
+      </w:pPr>
+      <w:r>
+        <w:t xml:space="preserve">Darwin, C. (1868).</w:t>
+      </w:r>
+      <w:r>
+        <w:t xml:space="preserve"> </w:t>
+      </w:r>
+      <w:r>
+        <w:rPr>
+          <w:iCs/>
+          <w:i/>
+        </w:rPr>
+        <w:t xml:space="preserve">The variation of plants and animals under domestication</w:t>
+      </w:r>
+      <w:r>
+        <w:t xml:space="preserve"> </w:t>
+      </w:r>
+      <w:r>
+        <w:t xml:space="preserve">(1st ed.). John Murray.</w:t>
+      </w:r>
+    </w:p>
+    <w:bookmarkEnd w:id="190"/>
+    <w:bookmarkStart w:id="191" w:name="ref-elliott2007a"/>
+    <w:p>
+      <w:pPr>
+        <w:pStyle w:val="Bibliography"/>
+      </w:pPr>
+      <w:r>
+        <w:t xml:space="preserve">Elliott, L. P., &amp; Brook, B. W. (2007). Revisiting chamberlin: Multiple working hypotheses for the 21st century.</w:t>
+      </w:r>
+      <w:r>
+        <w:t xml:space="preserve"> </w:t>
+      </w:r>
+      <w:r>
+        <w:rPr>
+          <w:iCs/>
+          <w:i/>
+        </w:rPr>
+        <w:t xml:space="preserve">Bioscience</w:t>
+      </w:r>
+      <w:r>
+        <w:t xml:space="preserve">,</w:t>
+      </w:r>
+      <w:r>
+        <w:t xml:space="preserve"> </w:t>
+      </w:r>
+      <w:r>
+        <w:rPr>
+          <w:iCs/>
+          <w:i/>
+        </w:rPr>
+        <w:t xml:space="preserve">57</w:t>
+      </w:r>
+      <w:r>
+        <w:t xml:space="preserve">, 608–614.</w:t>
+      </w:r>
+    </w:p>
+    <w:bookmarkEnd w:id="191"/>
+    <w:bookmarkStart w:id="192" w:name="ref-ellstrand1985a"/>
+    <w:p>
+      <w:pPr>
+        <w:pStyle w:val="Bibliography"/>
+      </w:pPr>
+      <w:r>
+        <w:t xml:space="preserve">Ellstrand, N. C., &amp; Antonovics, J. (1985). Experimental studies of the evolutionary significance of sexual reproduction II. A test of the density-dependent selection hypothesis.</w:t>
+      </w:r>
+      <w:r>
+        <w:t xml:space="preserve"> </w:t>
+      </w:r>
+      <w:r>
+        <w:rPr>
+          <w:iCs/>
+          <w:i/>
+        </w:rPr>
+        <w:t xml:space="preserve">Evolution</w:t>
+      </w:r>
+      <w:r>
+        <w:t xml:space="preserve">,</w:t>
+      </w:r>
+      <w:r>
+        <w:t xml:space="preserve"> </w:t>
+      </w:r>
+      <w:r>
+        <w:rPr>
+          <w:iCs/>
+          <w:i/>
+        </w:rPr>
+        <w:t xml:space="preserve">39</w:t>
+      </w:r>
+      <w:r>
+        <w:t xml:space="preserve">, 657–666.</w:t>
+      </w:r>
+    </w:p>
+    <w:bookmarkEnd w:id="192"/>
+    <w:bookmarkStart w:id="193" w:name="ref-fisher1941a"/>
+    <w:p>
+      <w:pPr>
+        <w:pStyle w:val="Bibliography"/>
+      </w:pPr>
+      <w:r>
+        <w:t xml:space="preserve">Fisher, R. A. (1941). Average excess and average effect of a gene substitution.</w:t>
+      </w:r>
+      <w:r>
+        <w:t xml:space="preserve"> </w:t>
+      </w:r>
+      <w:r>
+        <w:rPr>
+          <w:iCs/>
+          <w:i/>
+        </w:rPr>
+        <w:t xml:space="preserve">Annals of Eugenics</w:t>
+      </w:r>
+      <w:r>
+        <w:t xml:space="preserve">,</w:t>
+      </w:r>
+      <w:r>
+        <w:t xml:space="preserve"> </w:t>
+      </w:r>
+      <w:r>
+        <w:rPr>
+          <w:iCs/>
+          <w:i/>
+        </w:rPr>
+        <w:t xml:space="preserve">11</w:t>
+      </w:r>
+      <w:r>
+        <w:t xml:space="preserve">, 53–63.</w:t>
+      </w:r>
+    </w:p>
+    <w:bookmarkEnd w:id="193"/>
+    <w:bookmarkStart w:id="194" w:name="ref-gerritsen1980a"/>
+    <w:p>
+      <w:pPr>
+        <w:pStyle w:val="Bibliography"/>
+      </w:pPr>
+      <w:r>
+        <w:t xml:space="preserve">Gerritsen, J. (1980). Sex and parthenogenesis in sparse populations.</w:t>
+      </w:r>
+      <w:r>
+        <w:t xml:space="preserve"> </w:t>
+      </w:r>
+      <w:r>
+        <w:rPr>
+          <w:iCs/>
+          <w:i/>
+        </w:rPr>
+        <w:t xml:space="preserve">American Naturalist</w:t>
+      </w:r>
+      <w:r>
+        <w:t xml:space="preserve">,</w:t>
+      </w:r>
+      <w:r>
+        <w:t xml:space="preserve"> </w:t>
+      </w:r>
+      <w:r>
+        <w:rPr>
+          <w:iCs/>
+          <w:i/>
+        </w:rPr>
+        <w:t xml:space="preserve">115</w:t>
+      </w:r>
+      <w:r>
+        <w:t xml:space="preserve">, 718–742.</w:t>
+      </w:r>
+    </w:p>
+    <w:bookmarkEnd w:id="194"/>
+    <w:bookmarkStart w:id="195" w:name="ref-ghiselin1974a"/>
+    <w:p>
+      <w:pPr>
+        <w:pStyle w:val="Bibliography"/>
+      </w:pPr>
+      <w:r>
+        <w:t xml:space="preserve">Ghiselin, M. T. (1974).</w:t>
+      </w:r>
+      <w:r>
+        <w:t xml:space="preserve"> </w:t>
+      </w:r>
+      <w:r>
+        <w:rPr>
+          <w:iCs/>
+          <w:i/>
+        </w:rPr>
+        <w:t xml:space="preserve">The economy of nature and the evolution of sex</w:t>
+      </w:r>
+      <w:r>
+        <w:t xml:space="preserve">. University of California Press.</w:t>
+      </w:r>
+    </w:p>
+    <w:bookmarkEnd w:id="195"/>
+    <w:bookmarkStart w:id="196" w:name="ref-gibson2016a"/>
+    <w:p>
+      <w:pPr>
+        <w:pStyle w:val="Bibliography"/>
+      </w:pPr>
+      <w:r>
+        <w:t xml:space="preserve">Gibson, A. K., Jokela, J., &amp; Lively, C. M. (2016). Fine-scale spatial covariation between infection prevalence and susceptibility in a natural population.</w:t>
+      </w:r>
+      <w:r>
+        <w:t xml:space="preserve"> </w:t>
+      </w:r>
+      <w:r>
+        <w:rPr>
+          <w:iCs/>
+          <w:i/>
+        </w:rPr>
+        <w:t xml:space="preserve">American Naturalist</w:t>
+      </w:r>
+      <w:r>
+        <w:t xml:space="preserve">,</w:t>
+      </w:r>
+      <w:r>
+        <w:t xml:space="preserve"> </w:t>
+      </w:r>
+      <w:r>
+        <w:rPr>
+          <w:iCs/>
+          <w:i/>
+        </w:rPr>
+        <w:t xml:space="preserve">188</w:t>
+      </w:r>
+      <w:r>
+        <w:t xml:space="preserve">, 1–14.</w:t>
+      </w:r>
+    </w:p>
+    <w:bookmarkEnd w:id="196"/>
+    <w:bookmarkStart w:id="197" w:name="ref-glesener1978a"/>
+    <w:p>
+      <w:pPr>
+        <w:pStyle w:val="Bibliography"/>
+      </w:pPr>
+      <w:r>
+        <w:t xml:space="preserve">Glesener, R. R., &amp; Tilman, D. (1978). Sexuality and the components of environmental uncertainty: Clues from geographical parthenogenesis in terrestrial animals.</w:t>
+      </w:r>
+      <w:r>
+        <w:t xml:space="preserve"> </w:t>
+      </w:r>
+      <w:r>
+        <w:rPr>
+          <w:iCs/>
+          <w:i/>
+        </w:rPr>
+        <w:t xml:space="preserve">American Naturalist</w:t>
+      </w:r>
+      <w:r>
+        <w:t xml:space="preserve">,</w:t>
+      </w:r>
+      <w:r>
+        <w:t xml:space="preserve"> </w:t>
+      </w:r>
+      <w:r>
+        <w:rPr>
+          <w:iCs/>
+          <w:i/>
+        </w:rPr>
+        <w:t xml:space="preserve">112</w:t>
+      </w:r>
+      <w:r>
+        <w:t xml:space="preserve">, 659–673.</w:t>
+      </w:r>
+    </w:p>
+    <w:bookmarkEnd w:id="197"/>
+    <w:bookmarkStart w:id="198" w:name="ref-gould1991a"/>
+    <w:p>
+      <w:pPr>
+        <w:pStyle w:val="Bibliography"/>
+      </w:pPr>
+      <w:r>
+        <w:t xml:space="preserve">Gould, S. J. (1991). The smoking gun of eugenics.</w:t>
+      </w:r>
+      <w:r>
+        <w:t xml:space="preserve"> </w:t>
+      </w:r>
+      <w:r>
+        <w:rPr>
+          <w:iCs/>
+          <w:i/>
+        </w:rPr>
+        <w:t xml:space="preserve">Natural History</w:t>
+      </w:r>
+      <w:r>
+        <w:t xml:space="preserve">,</w:t>
+      </w:r>
+      <w:r>
+        <w:t xml:space="preserve"> </w:t>
+      </w:r>
+      <w:r>
+        <w:rPr>
+          <w:iCs/>
+          <w:i/>
+        </w:rPr>
+        <w:t xml:space="preserve">100</w:t>
+      </w:r>
+      <w:r>
+        <w:t xml:space="preserve">, 8–17.</w:t>
+      </w:r>
+    </w:p>
+    <w:bookmarkEnd w:id="198"/>
+    <w:bookmarkStart w:id="199" w:name="ref-hamilton1975a"/>
+    <w:p>
+      <w:pPr>
+        <w:pStyle w:val="Bibliography"/>
+      </w:pPr>
+      <w:r>
+        <w:t xml:space="preserve">Hamilton, W. D. (1975). Innate social aptitudes of man: An approach from evolutionary genetics. In R. Fox (Ed.),</w:t>
+      </w:r>
+      <w:r>
+        <w:t xml:space="preserve"> </w:t>
+      </w:r>
+      <w:r>
+        <w:rPr>
+          <w:iCs/>
+          <w:i/>
+        </w:rPr>
+        <w:t xml:space="preserve">Biosocial anthropology</w:t>
+      </w:r>
+      <w:r>
+        <w:t xml:space="preserve"> </w:t>
+      </w:r>
+      <w:r>
+        <w:t xml:space="preserve">(pp. 133–153). Malaby Press.</w:t>
+      </w:r>
+    </w:p>
+    <w:bookmarkEnd w:id="199"/>
+    <w:bookmarkStart w:id="200" w:name="ref-hamilton2001a"/>
+    <w:p>
+      <w:pPr>
+        <w:pStyle w:val="Bibliography"/>
+      </w:pPr>
+      <w:r>
+        <w:t xml:space="preserve">Hamilton, W. D. (2001).</w:t>
+      </w:r>
+      <w:r>
+        <w:t xml:space="preserve"> </w:t>
+      </w:r>
+      <w:r>
+        <w:rPr>
+          <w:iCs/>
+          <w:i/>
+        </w:rPr>
+        <w:t xml:space="preserve">Narrow roads of gene land</w:t>
+      </w:r>
+      <w:r>
+        <w:t xml:space="preserve"> </w:t>
+      </w:r>
+      <w:r>
+        <w:t xml:space="preserve">(Vol. 2). Oxford University Press.</w:t>
+      </w:r>
+    </w:p>
+    <w:bookmarkEnd w:id="200"/>
+    <w:bookmarkStart w:id="201" w:name="ref-hazel2004a"/>
+    <w:p>
+      <w:pPr>
+        <w:pStyle w:val="Bibliography"/>
+      </w:pPr>
+      <w:r>
+        <w:t xml:space="preserve">Hazel, W., Smock, R., &amp; Lively, C. M. (2004). The ecological genetics of conditional strategies.</w:t>
+      </w:r>
+      <w:r>
+        <w:t xml:space="preserve"> </w:t>
+      </w:r>
+      <w:r>
+        <w:rPr>
+          <w:iCs/>
+          <w:i/>
+        </w:rPr>
+        <w:t xml:space="preserve">American Naturalist</w:t>
+      </w:r>
+      <w:r>
+        <w:t xml:space="preserve">,</w:t>
+      </w:r>
+      <w:r>
+        <w:t xml:space="preserve"> </w:t>
+      </w:r>
+      <w:r>
+        <w:rPr>
+          <w:iCs/>
+          <w:i/>
+        </w:rPr>
+        <w:t xml:space="preserve">163</w:t>
+      </w:r>
+      <w:r>
+        <w:t xml:space="preserve">, 888–900.</w:t>
+      </w:r>
+    </w:p>
+    <w:bookmarkEnd w:id="201"/>
+    <w:bookmarkStart w:id="202" w:name="ref-jaenike1978a"/>
+    <w:p>
+      <w:pPr>
+        <w:pStyle w:val="Bibliography"/>
+      </w:pPr>
+      <w:r>
+        <w:t xml:space="preserve">Jaenike, J. (1978). A hypothesis to account for the maintenance of sex within populations.</w:t>
+      </w:r>
+      <w:r>
+        <w:t xml:space="preserve"> </w:t>
+      </w:r>
+      <w:r>
+        <w:rPr>
+          <w:iCs/>
+          <w:i/>
+        </w:rPr>
+        <w:t xml:space="preserve">Evolutionary Theory</w:t>
+      </w:r>
+      <w:r>
+        <w:t xml:space="preserve">,</w:t>
+      </w:r>
+      <w:r>
+        <w:t xml:space="preserve"> </w:t>
+      </w:r>
+      <w:r>
+        <w:rPr>
+          <w:iCs/>
+          <w:i/>
+        </w:rPr>
+        <w:t xml:space="preserve">3</w:t>
+      </w:r>
+      <w:r>
+        <w:t xml:space="preserve">, 191–194.</w:t>
+      </w:r>
+    </w:p>
+    <w:bookmarkEnd w:id="202"/>
+    <w:bookmarkStart w:id="204" w:name="ref-kelley1993a"/>
+    <w:p>
+      <w:pPr>
+        <w:pStyle w:val="Bibliography"/>
+      </w:pPr>
+      <w:r>
+        <w:t xml:space="preserve">Kelley, S. E. (1993). Viruses and the advantage of sex in anthoxanthum odoratum: A review.</w:t>
+      </w:r>
+      <w:r>
+        <w:t xml:space="preserve"> </w:t>
+      </w:r>
+      <w:r>
+        <w:rPr>
+          <w:iCs/>
+          <w:i/>
+        </w:rPr>
+        <w:t xml:space="preserve">Plant Species Biology</w:t>
+      </w:r>
+      <w:r>
+        <w:t xml:space="preserve">,</w:t>
+      </w:r>
+      <w:r>
+        <w:t xml:space="preserve"> </w:t>
+      </w:r>
+      <w:r>
+        <w:rPr>
+          <w:iCs/>
+          <w:i/>
+        </w:rPr>
+        <w:t xml:space="preserve">8</w:t>
+      </w:r>
+      <w:r>
+        <w:t xml:space="preserve">(2-3), 217–223.</w:t>
+      </w:r>
+      <w:r>
+        <w:t xml:space="preserve"> </w:t>
+      </w:r>
+      <w:hyperlink r:id="rId203">
         <w:r>
           <w:rPr>
             <w:rStyle w:val="Hyperlink"/>
           </w:rPr>
-          <w:t xml:space="preserve">https://onlinelibrary.wiley.com/doi/abs/10.1111/j.1095-8312.1862.tb01218.x</w:t>
+          <w:t xml:space="preserve">https://doi.org/10.1111/j.1442-1984.1993.tb00072.x</w:t>
         </w:r>
       </w:hyperlink>
+    </w:p>
+    <w:bookmarkEnd w:id="204"/>
+    <w:bookmarkStart w:id="205" w:name="ref-kelley1988a"/>
+    <w:p>
+      <w:pPr>
+        <w:pStyle w:val="Bibliography"/>
+      </w:pPr>
+      <w:r>
+        <w:t xml:space="preserve">Kelley, S. E., Antonovics, J., &amp; Schmitt, J. (1988). A test of the short-term advantage of sexual reproduction.</w:t>
+      </w:r>
+      <w:r>
+        <w:t xml:space="preserve"> </w:t>
+      </w:r>
+      <w:r>
+        <w:rPr>
+          <w:iCs/>
+          <w:i/>
+        </w:rPr>
+        <w:t xml:space="preserve">Nature</w:t>
+      </w:r>
+      <w:r>
+        <w:t xml:space="preserve">,</w:t>
+      </w:r>
+      <w:r>
+        <w:t xml:space="preserve"> </w:t>
+      </w:r>
+      <w:r>
+        <w:rPr>
+          <w:iCs/>
+          <w:i/>
+        </w:rPr>
+        <w:t xml:space="preserve">331</w:t>
+      </w:r>
+      <w:r>
+        <w:t xml:space="preserve">, 714–716.</w:t>
+      </w:r>
+    </w:p>
+    <w:bookmarkEnd w:id="205"/>
+    <w:bookmarkStart w:id="207" w:name="ref-kelley1994a"/>
+    <w:p>
+      <w:pPr>
+        <w:pStyle w:val="Bibliography"/>
+      </w:pPr>
+      <w:r>
+        <w:t xml:space="preserve">Kelley, S. E., Shykoff, J., Hamilton, W. D., &amp; Howard, J. C. (1994). Viral pathogens and the advantage of sex in the perennial grass</w:t>
+      </w:r>
+      <w:r>
+        <w:t xml:space="preserve"> </w:t>
+      </w:r>
+      <w:r>
+        <w:rPr>
+          <w:iCs/>
+          <w:i/>
+        </w:rPr>
+        <w:t xml:space="preserve">anthoxanthum odoratum</w:t>
+      </w:r>
       <w:r>
         <w:t xml:space="preserve">.</w:t>
       </w:r>
-    </w:p>
-    <w:bookmarkEnd w:id="191"/>
-    <w:bookmarkStart w:id="192" w:name="ref-darwin1868a"/>
-    <w:p>
-      <w:pPr>
-        <w:pStyle w:val="Bibliography"/>
-      </w:pPr>
-      <w:r>
-        <w:t xml:space="preserve">Darwin C. 1868. The variation of plants and animals under domestication.</w:t>
-      </w:r>
-    </w:p>
-    <w:bookmarkEnd w:id="192"/>
-    <w:bookmarkStart w:id="193" w:name="ref-elliott2007a"/>
-    <w:p>
-      <w:pPr>
-        <w:pStyle w:val="Bibliography"/>
-      </w:pPr>
-      <w:r>
-        <w:t xml:space="preserve">Elliott LP, Brook BW. 2007. Revisiting chamberlin: Multiple working hypotheses for the 21st century. Bioscience. 57:608–614.</w:t>
-      </w:r>
-    </w:p>
-    <w:bookmarkEnd w:id="193"/>
-    <w:bookmarkStart w:id="194" w:name="ref-ellstrand1985a"/>
-    <w:p>
-      <w:pPr>
-        <w:pStyle w:val="Bibliography"/>
-      </w:pPr>
-      <w:r>
-        <w:t xml:space="preserve">Ellstrand NC, Antonovics J. 1985. Experimental studies of the evolutionary significance of sexual reproduction II. A test of the density-dependent selection hypothesis. Evolution. 39:657–666.</w:t>
-      </w:r>
-    </w:p>
-    <w:bookmarkEnd w:id="194"/>
-    <w:bookmarkStart w:id="195" w:name="ref-fisher1941a"/>
-    <w:p>
-      <w:pPr>
-        <w:pStyle w:val="Bibliography"/>
-      </w:pPr>
-      <w:r>
-        <w:t xml:space="preserve">Fisher RA. 1941. Average excess and average effect of a gene substitution. Annals of Eugenics. 11:53–63.</w:t>
-      </w:r>
-    </w:p>
-    <w:bookmarkEnd w:id="195"/>
-    <w:bookmarkStart w:id="196" w:name="ref-gerritsen1980a"/>
-    <w:p>
-      <w:pPr>
-        <w:pStyle w:val="Bibliography"/>
-      </w:pPr>
-      <w:r>
-        <w:t xml:space="preserve">Gerritsen J. 1980. Sex and parthenogenesis in sparse populations. American Naturalist. 115:718–742.</w:t>
-      </w:r>
-    </w:p>
-    <w:bookmarkEnd w:id="196"/>
-    <w:bookmarkStart w:id="197" w:name="ref-ghiselin1974a"/>
-    <w:p>
-      <w:pPr>
-        <w:pStyle w:val="Bibliography"/>
-      </w:pPr>
-      <w:r>
-        <w:t xml:space="preserve">Ghiselin MT. 1974. The economy of nature and the evolution of sex. Berkeley: University of California Press.</w:t>
-      </w:r>
-    </w:p>
-    <w:bookmarkEnd w:id="197"/>
-    <w:bookmarkStart w:id="198" w:name="ref-gibson2016a"/>
-    <w:p>
-      <w:pPr>
-        <w:pStyle w:val="Bibliography"/>
-      </w:pPr>
-      <w:r>
-        <w:t xml:space="preserve">Gibson AK, Jokela J, Lively CM. 2016. Fine-scale spatial covariation between infection prevalence and susceptibility in a natural population. American Naturalist. 188:1–14.</w:t>
-      </w:r>
-    </w:p>
-    <w:bookmarkEnd w:id="198"/>
-    <w:bookmarkStart w:id="199" w:name="ref-glesener1978a"/>
-    <w:p>
-      <w:pPr>
-        <w:pStyle w:val="Bibliography"/>
-      </w:pPr>
-      <w:r>
-        <w:t xml:space="preserve">Glesener RR, Tilman D. 1978. Sexuality and the components of environmental uncertainty: Clues from geographical parthenogenesis in terrestrial animals. American Naturalist. 112:659–673.</w:t>
-      </w:r>
-    </w:p>
-    <w:bookmarkEnd w:id="199"/>
-    <w:bookmarkStart w:id="200" w:name="ref-gould1991a"/>
-    <w:p>
-      <w:pPr>
-        <w:pStyle w:val="Bibliography"/>
-      </w:pPr>
-      <w:r>
-        <w:t xml:space="preserve">Gould SJ. 1991. The smoking gun of eugenics. Natural History. 100:8–17.</w:t>
-      </w:r>
-    </w:p>
-    <w:bookmarkEnd w:id="200"/>
-    <w:bookmarkStart w:id="201" w:name="ref-hamilton1975a"/>
-    <w:p>
-      <w:pPr>
-        <w:pStyle w:val="Bibliography"/>
-      </w:pPr>
-      <w:r>
-        <w:t xml:space="preserve">Hamilton WD. 1975. Innate social aptitudes of man: An approach from evolutionary genetics. In: Fox R, editor. Biosocial anthropology. London: Malaby Press. p. 133–153.</w:t>
-      </w:r>
-    </w:p>
-    <w:bookmarkEnd w:id="201"/>
-    <w:bookmarkStart w:id="202" w:name="ref-hamilton2001a"/>
-    <w:p>
-      <w:pPr>
-        <w:pStyle w:val="Bibliography"/>
-      </w:pPr>
-      <w:r>
-        <w:t xml:space="preserve">Hamilton WD. 2001. Narrow roads of gene land. Oxford University Press.</w:t>
-      </w:r>
-    </w:p>
-    <w:bookmarkEnd w:id="202"/>
-    <w:bookmarkStart w:id="203" w:name="ref-hazel2004a"/>
-    <w:p>
-      <w:pPr>
-        <w:pStyle w:val="Bibliography"/>
-      </w:pPr>
-      <w:r>
-        <w:t xml:space="preserve">Hazel W, Smock R, Lively CM. 2004. The ecological genetics of conditional strategies. American Naturalist. 163:888–900.</w:t>
-      </w:r>
-    </w:p>
-    <w:bookmarkEnd w:id="203"/>
-    <w:bookmarkStart w:id="204" w:name="ref-jaenike1978a"/>
-    <w:p>
-      <w:pPr>
-        <w:pStyle w:val="Bibliography"/>
-      </w:pPr>
-      <w:r>
-        <w:t xml:space="preserve">Jaenike J. 1978. A hypothesis to account for the maintenance of sex within populations. Evolutionary Theory. 3:191–194.</w:t>
-      </w:r>
-    </w:p>
-    <w:bookmarkEnd w:id="204"/>
-    <w:bookmarkStart w:id="207" w:name="ref-kelley1993a"/>
-    <w:p>
-      <w:pPr>
-        <w:pStyle w:val="Bibliography"/>
-      </w:pPr>
-      <w:r>
-        <w:t xml:space="preserve">Kelley SE. 1993. Viruses and the advantage of sex in anthoxanthum odoratum: A review. Plant Species Biology. 8(2-3):217–223. doi:</w:t>
-      </w:r>
-      <w:hyperlink r:id="rId205">
-        <w:r>
-          <w:rPr>
-            <w:rStyle w:val="Hyperlink"/>
-          </w:rPr>
-          <w:t xml:space="preserve">10.1111/j.1442-1984.1993.tb00072.x</w:t>
-        </w:r>
-      </w:hyperlink>
-      <w:r>
-        <w:t xml:space="preserve">.</w:t>
+      <w:r>
+        <w:t xml:space="preserve"> </w:t>
+      </w:r>
+      <w:r>
+        <w:rPr>
+          <w:iCs/>
+          <w:i/>
+        </w:rPr>
+        <w:t xml:space="preserve">Philosophical Transactions of the Royal Society of London. Series B: Biological Sciences</w:t>
+      </w:r>
+      <w:r>
+        <w:t xml:space="preserve">,</w:t>
+      </w:r>
+      <w:r>
+        <w:t xml:space="preserve"> </w:t>
+      </w:r>
+      <w:r>
+        <w:rPr>
+          <w:iCs/>
+          <w:i/>
+        </w:rPr>
+        <w:t xml:space="preserve">346</w:t>
+      </w:r>
+      <w:r>
+        <w:t xml:space="preserve">(1317), 295–302.</w:t>
       </w:r>
       <w:r>
         <w:t xml:space="preserve"> </w:t>
@@ -12124,612 +12808,1461 @@
           <w:rPr>
             <w:rStyle w:val="Hyperlink"/>
           </w:rPr>
-          <w:t xml:space="preserve">https://esj-journals.onlinelibrary.wiley.com/doi/abs/10.1111/j.1442-1984.1993.tb00072.x</w:t>
+          <w:t xml:space="preserve">https://doi.org/10.1098/rstb.1994.0146</w:t>
         </w:r>
       </w:hyperlink>
-      <w:r>
-        <w:t xml:space="preserve">.</w:t>
-      </w:r>
     </w:p>
     <w:bookmarkEnd w:id="207"/>
-    <w:bookmarkStart w:id="208" w:name="ref-kelley1988a"/>
+    <w:bookmarkStart w:id="208" w:name="ref-kondrashov1993a"/>
     <w:p>
       <w:pPr>
         <w:pStyle w:val="Bibliography"/>
       </w:pPr>
       <w:r>
-        <w:t xml:space="preserve">Kelley SE, Antonovics J, Schmitt J. 1988. A test of the short-term advantage of sexual reproduction. Nature. 331:714–716.</w:t>
+        <w:t xml:space="preserve">Kondrashov, A. S. (1993). Classification of hypotheses on the advantage of amphimixis.</w:t>
+      </w:r>
+      <w:r>
+        <w:t xml:space="preserve"> </w:t>
+      </w:r>
+      <w:r>
+        <w:rPr>
+          <w:iCs/>
+          <w:i/>
+        </w:rPr>
+        <w:t xml:space="preserve">Journal of Heredity</w:t>
+      </w:r>
+      <w:r>
+        <w:t xml:space="preserve">,</w:t>
+      </w:r>
+      <w:r>
+        <w:t xml:space="preserve"> </w:t>
+      </w:r>
+      <w:r>
+        <w:rPr>
+          <w:iCs/>
+          <w:i/>
+        </w:rPr>
+        <w:t xml:space="preserve">84</w:t>
+      </w:r>
+      <w:r>
+        <w:t xml:space="preserve">, 372–387.</w:t>
       </w:r>
     </w:p>
     <w:bookmarkEnd w:id="208"/>
-    <w:bookmarkStart w:id="211" w:name="ref-kelley1994a"/>
+    <w:bookmarkStart w:id="209" w:name="ref-kuhn1970a"/>
     <w:p>
       <w:pPr>
         <w:pStyle w:val="Bibliography"/>
       </w:pPr>
       <w:r>
-        <w:t xml:space="preserve">Kelley SE, Shykoff J, Hamilton WD, Howard JC. 1994. Viral pathogens and the advantage of sex in the perennial grass</w:t>
-      </w:r>
-      <w:r>
-        <w:t xml:space="preserve"> </w:t>
-      </w:r>
-      <w:r>
-        <w:rPr>
-          <w:iCs/>
-          <w:i/>
-        </w:rPr>
-        <w:t xml:space="preserve">anthoxanthum odoratum</w:t>
-      </w:r>
-      <w:r>
-        <w:t xml:space="preserve">. Philosophical Transactions of the Royal Society of London Series B: Biological Sciences. 346(1317):295–302. doi:</w:t>
-      </w:r>
-      <w:hyperlink r:id="rId209">
+        <w:t xml:space="preserve">Kuhn, T. S. (1970).</w:t>
+      </w:r>
+      <w:r>
+        <w:t xml:space="preserve"> </w:t>
+      </w:r>
+      <w:r>
+        <w:rPr>
+          <w:iCs/>
+          <w:i/>
+        </w:rPr>
+        <w:t xml:space="preserve">The structure of scientific revolutions</w:t>
+      </w:r>
+      <w:r>
+        <w:t xml:space="preserve"> </w:t>
+      </w:r>
+      <w:r>
+        <w:t xml:space="preserve">(2nd ed.). University of Chicago Press.</w:t>
+      </w:r>
+    </w:p>
+    <w:bookmarkEnd w:id="209"/>
+    <w:bookmarkStart w:id="210" w:name="ref-lehtonen2012a"/>
+    <w:p>
+      <w:pPr>
+        <w:pStyle w:val="Bibliography"/>
+      </w:pPr>
+      <w:r>
+        <w:t xml:space="preserve">Lehtonen, J., Jennions, M. D., &amp; Kokko, H. (2012). The many costs of sex.</w:t>
+      </w:r>
+      <w:r>
+        <w:t xml:space="preserve"> </w:t>
+      </w:r>
+      <w:r>
+        <w:rPr>
+          <w:iCs/>
+          <w:i/>
+        </w:rPr>
+        <w:t xml:space="preserve">Trends in Ecology &amp; Evolution</w:t>
+      </w:r>
+      <w:r>
+        <w:t xml:space="preserve">,</w:t>
+      </w:r>
+      <w:r>
+        <w:t xml:space="preserve"> </w:t>
+      </w:r>
+      <w:r>
+        <w:rPr>
+          <w:iCs/>
+          <w:i/>
+        </w:rPr>
+        <w:t xml:space="preserve">27</w:t>
+      </w:r>
+      <w:r>
+        <w:t xml:space="preserve">, 172–178.</w:t>
+      </w:r>
+    </w:p>
+    <w:bookmarkEnd w:id="210"/>
+    <w:bookmarkStart w:id="211" w:name="ref-levene1953a"/>
+    <w:p>
+      <w:pPr>
+        <w:pStyle w:val="Bibliography"/>
+      </w:pPr>
+      <w:r>
+        <w:t xml:space="preserve">Levene, H. (1953). Genetic equilibrium when more than one ecological niche is available.</w:t>
+      </w:r>
+      <w:r>
+        <w:t xml:space="preserve"> </w:t>
+      </w:r>
+      <w:r>
+        <w:rPr>
+          <w:iCs/>
+          <w:i/>
+        </w:rPr>
+        <w:t xml:space="preserve">American Naturalist</w:t>
+      </w:r>
+      <w:r>
+        <w:t xml:space="preserve">,</w:t>
+      </w:r>
+      <w:r>
+        <w:t xml:space="preserve"> </w:t>
+      </w:r>
+      <w:r>
+        <w:rPr>
+          <w:iCs/>
+          <w:i/>
+        </w:rPr>
+        <w:t xml:space="preserve">87</w:t>
+      </w:r>
+      <w:r>
+        <w:t xml:space="preserve">, 331–333.</w:t>
+      </w:r>
+    </w:p>
+    <w:bookmarkEnd w:id="211"/>
+    <w:bookmarkStart w:id="212" w:name="ref-levin1975a"/>
+    <w:p>
+      <w:pPr>
+        <w:pStyle w:val="Bibliography"/>
+      </w:pPr>
+      <w:r>
+        <w:t xml:space="preserve">Levin, D. A. (1975). Pest pressure and recombination systems in plants.</w:t>
+      </w:r>
+      <w:r>
+        <w:t xml:space="preserve"> </w:t>
+      </w:r>
+      <w:r>
+        <w:rPr>
+          <w:iCs/>
+          <w:i/>
+        </w:rPr>
+        <w:t xml:space="preserve">American Naturalist</w:t>
+      </w:r>
+      <w:r>
+        <w:t xml:space="preserve">,</w:t>
+      </w:r>
+      <w:r>
+        <w:t xml:space="preserve"> </w:t>
+      </w:r>
+      <w:r>
+        <w:rPr>
+          <w:iCs/>
+          <w:i/>
+        </w:rPr>
+        <w:t xml:space="preserve">109</w:t>
+      </w:r>
+      <w:r>
+        <w:t xml:space="preserve">, 437–451.</w:t>
+      </w:r>
+    </w:p>
+    <w:bookmarkEnd w:id="212"/>
+    <w:bookmarkStart w:id="213" w:name="ref-levins1966a"/>
+    <w:p>
+      <w:pPr>
+        <w:pStyle w:val="Bibliography"/>
+      </w:pPr>
+      <w:r>
+        <w:t xml:space="preserve">Levins, R. (1966). The strategy of model building in population biology.</w:t>
+      </w:r>
+      <w:r>
+        <w:t xml:space="preserve"> </w:t>
+      </w:r>
+      <w:r>
+        <w:rPr>
+          <w:iCs/>
+          <w:i/>
+        </w:rPr>
+        <w:t xml:space="preserve">American Scientist</w:t>
+      </w:r>
+      <w:r>
+        <w:t xml:space="preserve">,</w:t>
+      </w:r>
+      <w:r>
+        <w:t xml:space="preserve"> </w:t>
+      </w:r>
+      <w:r>
+        <w:rPr>
+          <w:iCs/>
+          <w:i/>
+        </w:rPr>
+        <w:t xml:space="preserve">54</w:t>
+      </w:r>
+      <w:r>
+        <w:t xml:space="preserve">, 421–431.</w:t>
+      </w:r>
+    </w:p>
+    <w:bookmarkEnd w:id="213"/>
+    <w:bookmarkStart w:id="214" w:name="ref-levinton1988a"/>
+    <w:p>
+      <w:pPr>
+        <w:pStyle w:val="Bibliography"/>
+      </w:pPr>
+      <w:r>
+        <w:t xml:space="preserve">Levinton, J. (1988).</w:t>
+      </w:r>
+      <w:r>
+        <w:t xml:space="preserve"> </w:t>
+      </w:r>
+      <w:r>
+        <w:rPr>
+          <w:iCs/>
+          <w:i/>
+        </w:rPr>
+        <w:t xml:space="preserve">Genetics, paleontology, and macroevolution</w:t>
+      </w:r>
+      <w:r>
+        <w:t xml:space="preserve">. Cambridge University Press.</w:t>
+      </w:r>
+    </w:p>
+    <w:bookmarkEnd w:id="214"/>
+    <w:bookmarkStart w:id="216" w:name="ref-levri2000a"/>
+    <w:p>
+      <w:pPr>
+        <w:pStyle w:val="Bibliography"/>
+      </w:pPr>
+      <w:r>
+        <w:t xml:space="preserve">Levri, E. P., &amp; Fisher, L. M. (2000). The effect of a trematode parasite (microphallus sp.) on the response of the freshwater snail</w:t>
+      </w:r>
+      <w:r>
+        <w:t xml:space="preserve"> </w:t>
+      </w:r>
+      <w:r>
+        <w:rPr>
+          <w:iCs/>
+          <w:i/>
+        </w:rPr>
+        <w:t xml:space="preserve">potamopyrgus antipodarum</w:t>
+      </w:r>
+      <w:r>
+        <w:t xml:space="preserve"> </w:t>
+      </w:r>
+      <w:r>
+        <w:t xml:space="preserve">to light and gravity.</w:t>
+      </w:r>
+      <w:r>
+        <w:t xml:space="preserve"> </w:t>
+      </w:r>
+      <w:r>
+        <w:rPr>
+          <w:iCs/>
+          <w:i/>
+        </w:rPr>
+        <w:t xml:space="preserve">Behaviour</w:t>
+      </w:r>
+      <w:r>
+        <w:t xml:space="preserve">,</w:t>
+      </w:r>
+      <w:r>
+        <w:t xml:space="preserve"> </w:t>
+      </w:r>
+      <w:r>
+        <w:rPr>
+          <w:iCs/>
+          <w:i/>
+        </w:rPr>
+        <w:t xml:space="preserve">137</w:t>
+      </w:r>
+      <w:r>
+        <w:t xml:space="preserve">(9), 1141–1151.</w:t>
+      </w:r>
+      <w:r>
+        <w:t xml:space="preserve"> </w:t>
+      </w:r>
+      <w:hyperlink r:id="rId215">
         <w:r>
           <w:rPr>
             <w:rStyle w:val="Hyperlink"/>
           </w:rPr>
-          <w:t xml:space="preserve">10.1098/rstb.1994.0146</w:t>
+          <w:t xml:space="preserve">https://doi.org/10.1163/156853900502565</w:t>
         </w:r>
       </w:hyperlink>
+    </w:p>
+    <w:bookmarkEnd w:id="216"/>
+    <w:bookmarkStart w:id="217" w:name="ref-levri1996a"/>
+    <w:p>
+      <w:pPr>
+        <w:pStyle w:val="Bibliography"/>
+      </w:pPr>
+      <w:r>
+        <w:t xml:space="preserve">Levri, E. P., &amp; Lively, C. M. (1996). The effects of size, reproductive condition, and parasitism on foraging behaviour in a freshwater snail,</w:t>
+      </w:r>
+      <w:r>
+        <w:t xml:space="preserve"> </w:t>
+      </w:r>
+      <w:r>
+        <w:rPr>
+          <w:iCs/>
+          <w:i/>
+        </w:rPr>
+        <w:t xml:space="preserve">potamopyrgus antipodarum</w:t>
+      </w:r>
       <w:r>
         <w:t xml:space="preserve">.</w:t>
       </w:r>
       <w:r>
         <w:t xml:space="preserve"> </w:t>
       </w:r>
-      <w:hyperlink r:id="rId210">
+      <w:r>
+        <w:rPr>
+          <w:iCs/>
+          <w:i/>
+        </w:rPr>
+        <w:t xml:space="preserve">Animal Behaviour</w:t>
+      </w:r>
+      <w:r>
+        <w:t xml:space="preserve">,</w:t>
+      </w:r>
+      <w:r>
+        <w:t xml:space="preserve"> </w:t>
+      </w:r>
+      <w:r>
+        <w:rPr>
+          <w:iCs/>
+          <w:i/>
+        </w:rPr>
+        <w:t xml:space="preserve">51</w:t>
+      </w:r>
+      <w:r>
+        <w:t xml:space="preserve">, 891–901.</w:t>
+      </w:r>
+    </w:p>
+    <w:bookmarkEnd w:id="217"/>
+    <w:bookmarkStart w:id="219" w:name="ref-lewontin1971a"/>
+    <w:p>
+      <w:pPr>
+        <w:pStyle w:val="Bibliography"/>
+      </w:pPr>
+      <w:r>
+        <w:t xml:space="preserve">Lewontin, R. C. (1971). The effect of genetic linkage on the mean fitness of a population.</w:t>
+      </w:r>
+      <w:r>
+        <w:t xml:space="preserve"> </w:t>
+      </w:r>
+      <w:r>
+        <w:rPr>
+          <w:iCs/>
+          <w:i/>
+        </w:rPr>
+        <w:t xml:space="preserve">Proceedings of the National Academy of Sciences of the United States of America</w:t>
+      </w:r>
+      <w:r>
+        <w:t xml:space="preserve">,</w:t>
+      </w:r>
+      <w:r>
+        <w:t xml:space="preserve"> </w:t>
+      </w:r>
+      <w:r>
+        <w:rPr>
+          <w:iCs/>
+          <w:i/>
+        </w:rPr>
+        <w:t xml:space="preserve">68</w:t>
+      </w:r>
+      <w:r>
+        <w:t xml:space="preserve">, 984–986.</w:t>
+      </w:r>
+      <w:r>
+        <w:t xml:space="preserve"> </w:t>
+      </w:r>
+      <w:hyperlink r:id="rId218">
         <w:r>
           <w:rPr>
             <w:rStyle w:val="Hyperlink"/>
           </w:rPr>
-          <w:t xml:space="preserve">https://royalsocietypublishing.org/doi/abs/10.1098/rstb.1994.0146</w:t>
+          <w:t xml:space="preserve">https://doi.org/10.1073/pnas.68.5.984</w:t>
         </w:r>
       </w:hyperlink>
-      <w:r>
-        <w:t xml:space="preserve">.</w:t>
-      </w:r>
-    </w:p>
-    <w:bookmarkEnd w:id="211"/>
-    <w:bookmarkStart w:id="212" w:name="ref-kondrashov1993a"/>
+    </w:p>
+    <w:bookmarkEnd w:id="219"/>
+    <w:bookmarkStart w:id="220" w:name="ref-lively1986a"/>
     <w:p>
       <w:pPr>
         <w:pStyle w:val="Bibliography"/>
       </w:pPr>
       <w:r>
-        <w:t xml:space="preserve">Kondrashov AS. 1993. Classification of hypotheses on the advantage of amphimixis. Journal of Heredity. 84:372–387.</w:t>
-      </w:r>
-    </w:p>
-    <w:bookmarkEnd w:id="212"/>
-    <w:bookmarkStart w:id="213" w:name="ref-kuhn1970a"/>
+        <w:t xml:space="preserve">Lively, C. M. (1986a). Canalization versus developmental conversion in a spatially variable environment.</w:t>
+      </w:r>
+      <w:r>
+        <w:t xml:space="preserve"> </w:t>
+      </w:r>
+      <w:r>
+        <w:rPr>
+          <w:iCs/>
+          <w:i/>
+        </w:rPr>
+        <w:t xml:space="preserve">American Naturalist</w:t>
+      </w:r>
+      <w:r>
+        <w:t xml:space="preserve">,</w:t>
+      </w:r>
+      <w:r>
+        <w:t xml:space="preserve"> </w:t>
+      </w:r>
+      <w:r>
+        <w:rPr>
+          <w:iCs/>
+          <w:i/>
+        </w:rPr>
+        <w:t xml:space="preserve">128</w:t>
+      </w:r>
+      <w:r>
+        <w:t xml:space="preserve">, 561–572.</w:t>
+      </w:r>
+    </w:p>
+    <w:bookmarkEnd w:id="220"/>
+    <w:bookmarkStart w:id="221" w:name="ref-lively1986b"/>
     <w:p>
       <w:pPr>
         <w:pStyle w:val="Bibliography"/>
       </w:pPr>
       <w:r>
-        <w:t xml:space="preserve">Kuhn TS. 1970. The structure of scientific revolutions. 2nd ed. University of Chicago Press.</w:t>
-      </w:r>
-    </w:p>
-    <w:bookmarkEnd w:id="213"/>
-    <w:bookmarkStart w:id="214" w:name="ref-lehtonen2012a"/>
+        <w:t xml:space="preserve">Lively, C. M. (1986b). Competition, comparative life histories, and maintenance of shell dimorphism in a barnacle.</w:t>
+      </w:r>
+      <w:r>
+        <w:t xml:space="preserve"> </w:t>
+      </w:r>
+      <w:r>
+        <w:rPr>
+          <w:iCs/>
+          <w:i/>
+        </w:rPr>
+        <w:t xml:space="preserve">Ecology</w:t>
+      </w:r>
+      <w:r>
+        <w:t xml:space="preserve">,</w:t>
+      </w:r>
+      <w:r>
+        <w:t xml:space="preserve"> </w:t>
+      </w:r>
+      <w:r>
+        <w:rPr>
+          <w:iCs/>
+          <w:i/>
+        </w:rPr>
+        <w:t xml:space="preserve">67</w:t>
+      </w:r>
+      <w:r>
+        <w:t xml:space="preserve">, 858–864.</w:t>
+      </w:r>
+    </w:p>
+    <w:bookmarkEnd w:id="221"/>
+    <w:bookmarkStart w:id="223" w:name="ref-lively1986c"/>
     <w:p>
       <w:pPr>
         <w:pStyle w:val="Bibliography"/>
       </w:pPr>
       <w:r>
-        <w:t xml:space="preserve">Lehtonen J, Jennions MD, Kokko H. 2012. The many costs of sex. Trends in Ecology &amp; Evolution. 27:172–178.</w:t>
-      </w:r>
-    </w:p>
-    <w:bookmarkEnd w:id="214"/>
-    <w:bookmarkStart w:id="215" w:name="ref-levene1953a"/>
-    <w:p>
-      <w:pPr>
-        <w:pStyle w:val="Bibliography"/>
-      </w:pPr>
-      <w:r>
-        <w:t xml:space="preserve">Levene H. 1953. Genetic equilibrium when more than one ecological niche is available. American Naturalist. 87:331–333.</w:t>
-      </w:r>
-    </w:p>
-    <w:bookmarkEnd w:id="215"/>
-    <w:bookmarkStart w:id="216" w:name="ref-levin1975a"/>
-    <w:p>
-      <w:pPr>
-        <w:pStyle w:val="Bibliography"/>
-      </w:pPr>
-      <w:r>
-        <w:t xml:space="preserve">Levin DA. 1975. Pest pressure and recombination systems in plants. American Naturalist. 109:437–451.</w:t>
-      </w:r>
-    </w:p>
-    <w:bookmarkEnd w:id="216"/>
-    <w:bookmarkStart w:id="217" w:name="ref-levins1966a"/>
-    <w:p>
-      <w:pPr>
-        <w:pStyle w:val="Bibliography"/>
-      </w:pPr>
-      <w:r>
-        <w:t xml:space="preserve">Levins R. 1966. The strategy of model building in population biology. American Scientist. 54:421–431.</w:t>
-      </w:r>
-    </w:p>
-    <w:bookmarkEnd w:id="217"/>
-    <w:bookmarkStart w:id="218" w:name="ref-levinton1988a"/>
-    <w:p>
-      <w:pPr>
-        <w:pStyle w:val="Bibliography"/>
-      </w:pPr>
-      <w:r>
-        <w:t xml:space="preserve">Levinton J. 1988. Genetics, paleontology, and macroevolution. Cambridge University Press.</w:t>
-      </w:r>
-    </w:p>
-    <w:bookmarkEnd w:id="218"/>
-    <w:bookmarkStart w:id="221" w:name="ref-levri2000a"/>
-    <w:p>
-      <w:pPr>
-        <w:pStyle w:val="Bibliography"/>
-      </w:pPr>
-      <w:r>
-        <w:t xml:space="preserve">Levri EP, Fisher LM. 2000. The effect of a trematode parasite (microphallus sp.) on the response of the freshwater snail</w:t>
-      </w:r>
-      <w:r>
-        <w:t xml:space="preserve"> </w:t>
-      </w:r>
-      <w:r>
-        <w:rPr>
-          <w:iCs/>
-          <w:i/>
-        </w:rPr>
-        <w:t xml:space="preserve">potamopyrgus antipodarum</w:t>
-      </w:r>
-      <w:r>
-        <w:t xml:space="preserve"> </w:t>
-      </w:r>
-      <w:r>
-        <w:t xml:space="preserve">to light and gravity. Behaviour. 137(9):1141–1151. doi:</w:t>
-      </w:r>
-      <w:hyperlink r:id="rId219">
+        <w:t xml:space="preserve">Lively, C. M. (1986c). Predator-induced shell dimorphism in the acorn barnacle chthamalus anisopoma.</w:t>
+      </w:r>
+      <w:r>
+        <w:t xml:space="preserve"> </w:t>
+      </w:r>
+      <w:r>
+        <w:rPr>
+          <w:iCs/>
+          <w:i/>
+        </w:rPr>
+        <w:t xml:space="preserve">Evolution</w:t>
+      </w:r>
+      <w:r>
+        <w:t xml:space="preserve">,</w:t>
+      </w:r>
+      <w:r>
+        <w:t xml:space="preserve"> </w:t>
+      </w:r>
+      <w:r>
+        <w:rPr>
+          <w:iCs/>
+          <w:i/>
+        </w:rPr>
+        <w:t xml:space="preserve">40</w:t>
+      </w:r>
+      <w:r>
+        <w:t xml:space="preserve">, 232–242.</w:t>
+      </w:r>
+      <w:r>
+        <w:t xml:space="preserve"> </w:t>
+      </w:r>
+      <w:hyperlink r:id="rId222">
         <w:r>
           <w:rPr>
             <w:rStyle w:val="Hyperlink"/>
           </w:rPr>
-          <w:t xml:space="preserve">10.1163/156853900502565</w:t>
+          <w:t xml:space="preserve">https://doi.org/10.1111/j.1558-5646.1986.tb00466.x</w:t>
         </w:r>
       </w:hyperlink>
-      <w:r>
-        <w:t xml:space="preserve">.</w:t>
-      </w:r>
-      <w:r>
-        <w:t xml:space="preserve"> </w:t>
-      </w:r>
-      <w:hyperlink r:id="rId220">
+    </w:p>
+    <w:bookmarkEnd w:id="223"/>
+    <w:bookmarkStart w:id="224" w:name="ref-lively1987a"/>
+    <w:p>
+      <w:pPr>
+        <w:pStyle w:val="Bibliography"/>
+      </w:pPr>
+      <w:r>
+        <w:t xml:space="preserve">Lively, C. M. (1987). Evidence from a new zealand snail for the maintenance of sex by parasitism.</w:t>
+      </w:r>
+      <w:r>
+        <w:t xml:space="preserve"> </w:t>
+      </w:r>
+      <w:r>
+        <w:rPr>
+          <w:iCs/>
+          <w:i/>
+        </w:rPr>
+        <w:t xml:space="preserve">Nature</w:t>
+      </w:r>
+      <w:r>
+        <w:t xml:space="preserve">,</w:t>
+      </w:r>
+      <w:r>
+        <w:t xml:space="preserve"> </w:t>
+      </w:r>
+      <w:r>
+        <w:rPr>
+          <w:iCs/>
+          <w:i/>
+        </w:rPr>
+        <w:t xml:space="preserve">328</w:t>
+      </w:r>
+      <w:r>
+        <w:t xml:space="preserve">, 519–521.</w:t>
+      </w:r>
+    </w:p>
+    <w:bookmarkEnd w:id="224"/>
+    <w:bookmarkStart w:id="225" w:name="ref-lively1992a"/>
+    <w:p>
+      <w:pPr>
+        <w:pStyle w:val="Bibliography"/>
+      </w:pPr>
+      <w:r>
+        <w:t xml:space="preserve">Lively, C. M. (1992). Parthenogenesis in a freshwater snail: Reproductive assurance versus parasitic release.</w:t>
+      </w:r>
+      <w:r>
+        <w:t xml:space="preserve"> </w:t>
+      </w:r>
+      <w:r>
+        <w:rPr>
+          <w:iCs/>
+          <w:i/>
+        </w:rPr>
+        <w:t xml:space="preserve">Evolution</w:t>
+      </w:r>
+      <w:r>
+        <w:t xml:space="preserve">,</w:t>
+      </w:r>
+      <w:r>
+        <w:t xml:space="preserve"> </w:t>
+      </w:r>
+      <w:r>
+        <w:rPr>
+          <w:iCs/>
+          <w:i/>
+        </w:rPr>
+        <w:t xml:space="preserve">46</w:t>
+      </w:r>
+      <w:r>
+        <w:t xml:space="preserve">, 907–913.</w:t>
+      </w:r>
+    </w:p>
+    <w:bookmarkEnd w:id="225"/>
+    <w:bookmarkStart w:id="226" w:name="ref-lively1996a"/>
+    <w:p>
+      <w:pPr>
+        <w:pStyle w:val="Bibliography"/>
+      </w:pPr>
+      <w:r>
+        <w:t xml:space="preserve">Lively, C. M. (1996). Host-parasite coevolution and sex.</w:t>
+      </w:r>
+      <w:r>
+        <w:t xml:space="preserve"> </w:t>
+      </w:r>
+      <w:r>
+        <w:rPr>
+          <w:iCs/>
+          <w:i/>
+        </w:rPr>
+        <w:t xml:space="preserve">Bioscience</w:t>
+      </w:r>
+      <w:r>
+        <w:t xml:space="preserve">,</w:t>
+      </w:r>
+      <w:r>
+        <w:t xml:space="preserve"> </w:t>
+      </w:r>
+      <w:r>
+        <w:rPr>
+          <w:iCs/>
+          <w:i/>
+        </w:rPr>
+        <w:t xml:space="preserve">46</w:t>
+      </w:r>
+      <w:r>
+        <w:t xml:space="preserve">, 107–109.</w:t>
+      </w:r>
+    </w:p>
+    <w:bookmarkEnd w:id="226"/>
+    <w:bookmarkStart w:id="227" w:name="ref-lively1999b"/>
+    <w:p>
+      <w:pPr>
+        <w:pStyle w:val="Bibliography"/>
+      </w:pPr>
+      <w:r>
+        <w:t xml:space="preserve">Lively, C. M. (1999). Developmental strategies in spatially variable environments: Barnacle shell dimorphism and strategic models of selection. In R. Tollrian &amp; C. D. Harvell (Eds.),</w:t>
+      </w:r>
+      <w:r>
+        <w:t xml:space="preserve"> </w:t>
+      </w:r>
+      <w:r>
+        <w:rPr>
+          <w:iCs/>
+          <w:i/>
+        </w:rPr>
+        <w:t xml:space="preserve">The ecology and evolution of inducible defenses</w:t>
+      </w:r>
+      <w:r>
+        <w:t xml:space="preserve"> </w:t>
+      </w:r>
+      <w:r>
+        <w:t xml:space="preserve">(pp. 245–258). Princeton University Press.</w:t>
+      </w:r>
+    </w:p>
+    <w:bookmarkEnd w:id="227"/>
+    <w:bookmarkStart w:id="228" w:name="ref-lively2001a"/>
+    <w:p>
+      <w:pPr>
+        <w:pStyle w:val="Bibliography"/>
+      </w:pPr>
+      <w:r>
+        <w:t xml:space="preserve">Lively, C. M. (2001). Trematode infection and the distribution and dynamics of parthenogenetic snail populations.</w:t>
+      </w:r>
+      <w:r>
+        <w:t xml:space="preserve"> </w:t>
+      </w:r>
+      <w:r>
+        <w:rPr>
+          <w:iCs/>
+          <w:i/>
+        </w:rPr>
+        <w:t xml:space="preserve">Parasitology</w:t>
+      </w:r>
+      <w:r>
+        <w:t xml:space="preserve">,</w:t>
+      </w:r>
+      <w:r>
+        <w:t xml:space="preserve"> </w:t>
+      </w:r>
+      <w:r>
+        <w:rPr>
+          <w:iCs/>
+          <w:i/>
+        </w:rPr>
+        <w:t xml:space="preserve">123</w:t>
+      </w:r>
+      <w:r>
+        <w:t xml:space="preserve">, S19–S26.</w:t>
+      </w:r>
+    </w:p>
+    <w:bookmarkEnd w:id="228"/>
+    <w:bookmarkStart w:id="229" w:name="ref-lively2006a"/>
+    <w:p>
+      <w:pPr>
+        <w:pStyle w:val="Bibliography"/>
+      </w:pPr>
+      <w:r>
+        <w:t xml:space="preserve">Lively, C. M. (2006). The ecology of virulence.</w:t>
+      </w:r>
+      <w:r>
+        <w:t xml:space="preserve"> </w:t>
+      </w:r>
+      <w:r>
+        <w:rPr>
+          <w:iCs/>
+          <w:i/>
+        </w:rPr>
+        <w:t xml:space="preserve">Ecology Letters</w:t>
+      </w:r>
+      <w:r>
+        <w:t xml:space="preserve">,</w:t>
+      </w:r>
+      <w:r>
+        <w:t xml:space="preserve"> </w:t>
+      </w:r>
+      <w:r>
+        <w:rPr>
+          <w:iCs/>
+          <w:i/>
+        </w:rPr>
+        <w:t xml:space="preserve">9</w:t>
+      </w:r>
+      <w:r>
+        <w:t xml:space="preserve">, 1089–1095.</w:t>
+      </w:r>
+    </w:p>
+    <w:bookmarkEnd w:id="229"/>
+    <w:bookmarkStart w:id="230" w:name="ref-lively2009a"/>
+    <w:p>
+      <w:pPr>
+        <w:pStyle w:val="Bibliography"/>
+      </w:pPr>
+      <w:r>
+        <w:t xml:space="preserve">Lively, C. M. (2009). The maintenance of sex: Host-parasite coevolution with density-dependent virulence.</w:t>
+      </w:r>
+      <w:r>
+        <w:t xml:space="preserve"> </w:t>
+      </w:r>
+      <w:r>
+        <w:rPr>
+          <w:iCs/>
+          <w:i/>
+        </w:rPr>
+        <w:t xml:space="preserve">Journal of Evolutionary Biology</w:t>
+      </w:r>
+      <w:r>
+        <w:t xml:space="preserve">,</w:t>
+      </w:r>
+      <w:r>
+        <w:t xml:space="preserve"> </w:t>
+      </w:r>
+      <w:r>
+        <w:rPr>
+          <w:iCs/>
+          <w:i/>
+        </w:rPr>
+        <w:t xml:space="preserve">22</w:t>
+      </w:r>
+      <w:r>
+        <w:t xml:space="preserve">, 2086–2093.</w:t>
+      </w:r>
+    </w:p>
+    <w:bookmarkEnd w:id="230"/>
+    <w:bookmarkStart w:id="231" w:name="ref-lively2000a"/>
+    <w:p>
+      <w:pPr>
+        <w:pStyle w:val="Bibliography"/>
+      </w:pPr>
+      <w:r>
+        <w:t xml:space="preserve">Lively, C. M., Hazel, W. N., Schellenberger, M. J., &amp; Michelson, K. S. (2000). Predator-induced defense: Variation for inducibility in an intertidal barnacle.</w:t>
+      </w:r>
+      <w:r>
+        <w:t xml:space="preserve"> </w:t>
+      </w:r>
+      <w:r>
+        <w:rPr>
+          <w:iCs/>
+          <w:i/>
+        </w:rPr>
+        <w:t xml:space="preserve">Ecology</w:t>
+      </w:r>
+      <w:r>
+        <w:t xml:space="preserve">,</w:t>
+      </w:r>
+      <w:r>
+        <w:t xml:space="preserve"> </w:t>
+      </w:r>
+      <w:r>
+        <w:rPr>
+          <w:iCs/>
+          <w:i/>
+        </w:rPr>
+        <w:t xml:space="preserve">81</w:t>
+      </w:r>
+      <w:r>
+        <w:t xml:space="preserve">, 1240–1247.</w:t>
+      </w:r>
+    </w:p>
+    <w:bookmarkEnd w:id="231"/>
+    <w:bookmarkStart w:id="233" w:name="ref-lively1994b"/>
+    <w:p>
+      <w:pPr>
+        <w:pStyle w:val="Bibliography"/>
+      </w:pPr>
+      <w:r>
+        <w:t xml:space="preserve">Lively, C. M., &amp; Johnson, S. G. (1994). Brooding and the evolution of parthenogenesis: Strategy models and evidence from aquatic invertebrates.</w:t>
+      </w:r>
+      <w:r>
+        <w:t xml:space="preserve"> </w:t>
+      </w:r>
+      <w:r>
+        <w:rPr>
+          <w:iCs/>
+          <w:i/>
+        </w:rPr>
+        <w:t xml:space="preserve">Proceedings of the Royal Society of London. Series B: Biological Sciences</w:t>
+      </w:r>
+      <w:r>
+        <w:t xml:space="preserve">,</w:t>
+      </w:r>
+      <w:r>
+        <w:t xml:space="preserve"> </w:t>
+      </w:r>
+      <w:r>
+        <w:rPr>
+          <w:iCs/>
+          <w:i/>
+        </w:rPr>
+        <w:t xml:space="preserve">256</w:t>
+      </w:r>
+      <w:r>
+        <w:t xml:space="preserve">, 89–95.</w:t>
+      </w:r>
+      <w:r>
+        <w:t xml:space="preserve"> </w:t>
+      </w:r>
+      <w:hyperlink r:id="rId232">
         <w:r>
           <w:rPr>
             <w:rStyle w:val="Hyperlink"/>
           </w:rPr>
-          <w:t xml:space="preserve">https://brill.com/view/journals/beh/137/9/article-p1141_1.xml</w:t>
+          <w:t xml:space="preserve">https://doi.org/10.1098/rspb.1994.0054</w:t>
         </w:r>
       </w:hyperlink>
-      <w:r>
-        <w:t xml:space="preserve">.</w:t>
-      </w:r>
-    </w:p>
-    <w:bookmarkEnd w:id="221"/>
-    <w:bookmarkStart w:id="222" w:name="ref-levri1996a"/>
+    </w:p>
+    <w:bookmarkEnd w:id="233"/>
+    <w:bookmarkStart w:id="235" w:name="ref-lively1995a"/>
     <w:p>
       <w:pPr>
         <w:pStyle w:val="Bibliography"/>
       </w:pPr>
       <w:r>
-        <w:t xml:space="preserve">Levri EP, Lively CM. 1996. The effects of size, reproductive condition, and parasitism on foraging behaviour in a freshwater snail,</w:t>
-      </w:r>
-      <w:r>
-        <w:t xml:space="preserve"> </w:t>
-      </w:r>
-      <w:r>
-        <w:rPr>
-          <w:iCs/>
-          <w:i/>
-        </w:rPr>
-        <w:t xml:space="preserve">potamopyrgus antipodarum</w:t>
-      </w:r>
-      <w:r>
-        <w:t xml:space="preserve">. Animal Behaviour. 51:891–901.</w:t>
-      </w:r>
-    </w:p>
-    <w:bookmarkEnd w:id="222"/>
-    <w:bookmarkStart w:id="224" w:name="ref-lewontin1971a"/>
-    <w:p>
-      <w:pPr>
-        <w:pStyle w:val="Bibliography"/>
-      </w:pPr>
-      <w:r>
-        <w:t xml:space="preserve">Lewontin RC. 1971.</w:t>
-      </w:r>
-      <w:r>
-        <w:t xml:space="preserve"> </w:t>
-      </w:r>
-      <w:hyperlink r:id="rId223">
+        <w:t xml:space="preserve">Lively, C. M., Johnson, S. G., Delph, L. F., &amp; Clay, K. (1995). Thinning reduces the effect of rust infection on jewelweed (impatiens capensis).</w:t>
+      </w:r>
+      <w:r>
+        <w:t xml:space="preserve"> </w:t>
+      </w:r>
+      <w:r>
+        <w:rPr>
+          <w:iCs/>
+          <w:i/>
+        </w:rPr>
+        <w:t xml:space="preserve">Ecology</w:t>
+      </w:r>
+      <w:r>
+        <w:t xml:space="preserve">,</w:t>
+      </w:r>
+      <w:r>
+        <w:t xml:space="preserve"> </w:t>
+      </w:r>
+      <w:r>
+        <w:rPr>
+          <w:iCs/>
+          <w:i/>
+        </w:rPr>
+        <w:t xml:space="preserve">76</w:t>
+      </w:r>
+      <w:r>
+        <w:t xml:space="preserve">(6), 1859–1862.</w:t>
+      </w:r>
+      <w:r>
+        <w:t xml:space="preserve"> </w:t>
+      </w:r>
+      <w:hyperlink r:id="rId234">
         <w:r>
           <w:rPr>
             <w:rStyle w:val="Hyperlink"/>
           </w:rPr>
-          <w:t xml:space="preserve">The effect of genetic linkage on the mean fitness of a population</w:t>
+          <w:t xml:space="preserve">https://doi.org/10.2307/1940718</w:t>
         </w:r>
       </w:hyperlink>
-      <w:r>
-        <w:t xml:space="preserve">. In: Proceedings of the national academy of sciences of the united states of america. Vol. 68. p. 984–986.</w:t>
-      </w:r>
-    </w:p>
-    <w:bookmarkEnd w:id="224"/>
-    <w:bookmarkStart w:id="225" w:name="ref-lively1986a"/>
+    </w:p>
+    <w:bookmarkEnd w:id="235"/>
+    <w:bookmarkStart w:id="236" w:name="ref-lively2002a"/>
     <w:p>
       <w:pPr>
         <w:pStyle w:val="Bibliography"/>
       </w:pPr>
       <w:r>
-        <w:t xml:space="preserve">Lively CM. 1986a. Canalization versus developmental conversion in a spatially variable environment. American Naturalist. 128:561–572.</w:t>
-      </w:r>
-    </w:p>
-    <w:bookmarkEnd w:id="225"/>
-    <w:bookmarkStart w:id="226" w:name="ref-lively1986b"/>
+        <w:t xml:space="preserve">Lively, C. M., &amp; Jokela, J. (2002). Temporal and spatial distributions of parasites and sex in a freshwater snail.</w:t>
+      </w:r>
+      <w:r>
+        <w:t xml:space="preserve"> </w:t>
+      </w:r>
+      <w:r>
+        <w:rPr>
+          <w:iCs/>
+          <w:i/>
+        </w:rPr>
+        <w:t xml:space="preserve">Evolutionary Ecology Research</w:t>
+      </w:r>
+      <w:r>
+        <w:t xml:space="preserve">,</w:t>
+      </w:r>
+      <w:r>
+        <w:t xml:space="preserve"> </w:t>
+      </w:r>
+      <w:r>
+        <w:rPr>
+          <w:iCs/>
+          <w:i/>
+        </w:rPr>
+        <w:t xml:space="preserve">4</w:t>
+      </w:r>
+      <w:r>
+        <w:t xml:space="preserve">, 219–226.</w:t>
+      </w:r>
+    </w:p>
+    <w:bookmarkEnd w:id="236"/>
+    <w:bookmarkStart w:id="237" w:name="ref-lively1990b"/>
     <w:p>
       <w:pPr>
         <w:pStyle w:val="Bibliography"/>
       </w:pPr>
       <w:r>
-        <w:t xml:space="preserve">Lively CM. 1986b. Competition, comparative life histories, and maintenance of shell dimorphism in a barnacle. Ecology. 67:858–864.</w:t>
-      </w:r>
-    </w:p>
-    <w:bookmarkEnd w:id="226"/>
-    <w:bookmarkStart w:id="228" w:name="ref-lively1986c"/>
+        <w:t xml:space="preserve">Lively, C. M., &amp; Lloyd, D. G. (1990). The cost of biparental sex under individual selection.</w:t>
+      </w:r>
+      <w:r>
+        <w:t xml:space="preserve"> </w:t>
+      </w:r>
+      <w:r>
+        <w:rPr>
+          <w:iCs/>
+          <w:i/>
+        </w:rPr>
+        <w:t xml:space="preserve">American Naturalist</w:t>
+      </w:r>
+      <w:r>
+        <w:t xml:space="preserve">,</w:t>
+      </w:r>
+      <w:r>
+        <w:t xml:space="preserve"> </w:t>
+      </w:r>
+      <w:r>
+        <w:rPr>
+          <w:iCs/>
+          <w:i/>
+        </w:rPr>
+        <w:t xml:space="preserve">135</w:t>
+      </w:r>
+      <w:r>
+        <w:t xml:space="preserve">, 489–500.</w:t>
+      </w:r>
+    </w:p>
+    <w:bookmarkEnd w:id="237"/>
+    <w:bookmarkStart w:id="239" w:name="ref-lively2021a"/>
     <w:p>
       <w:pPr>
         <w:pStyle w:val="Bibliography"/>
       </w:pPr>
       <w:r>
-        <w:t xml:space="preserve">Lively CM. 1986c. Predator-induced shell dimorphism in the acorn barnacle chthamalus anisopoma. Evolution. 40:232–242. doi:</w:t>
-      </w:r>
-      <w:hyperlink r:id="rId227">
+        <w:t xml:space="preserve">Lively, C. M., Xu, J., &amp; Ben-Ami, F. (2021). Causation without correlation: Parasite-mediated frequency-dependent selection and infection prevalence.</w:t>
+      </w:r>
+      <w:r>
+        <w:t xml:space="preserve"> </w:t>
+      </w:r>
+      <w:r>
+        <w:rPr>
+          <w:iCs/>
+          <w:i/>
+        </w:rPr>
+        <w:t xml:space="preserve">Biology Letters</w:t>
+      </w:r>
+      <w:r>
+        <w:t xml:space="preserve">,</w:t>
+      </w:r>
+      <w:r>
+        <w:t xml:space="preserve"> </w:t>
+      </w:r>
+      <w:r>
+        <w:rPr>
+          <w:iCs/>
+          <w:i/>
+        </w:rPr>
+        <w:t xml:space="preserve">17</w:t>
+      </w:r>
+      <w:r>
+        <w:t xml:space="preserve">(12), 20210321.</w:t>
+      </w:r>
+      <w:r>
+        <w:t xml:space="preserve"> </w:t>
+      </w:r>
+      <w:hyperlink r:id="rId238">
         <w:r>
           <w:rPr>
             <w:rStyle w:val="Hyperlink"/>
           </w:rPr>
-          <w:t xml:space="preserve">10.1111/j.1558-5646.1986.tb00466.x</w:t>
+          <w:t xml:space="preserve">https://doi.org/10.1098/rsbl.2021.0321</w:t>
         </w:r>
       </w:hyperlink>
-      <w:r>
-        <w:t xml:space="preserve">.</w:t>
-      </w:r>
-    </w:p>
-    <w:bookmarkEnd w:id="228"/>
-    <w:bookmarkStart w:id="229" w:name="ref-lively1987a"/>
+    </w:p>
+    <w:bookmarkEnd w:id="239"/>
+    <w:bookmarkStart w:id="240" w:name="ref-lloyd1980a"/>
     <w:p>
       <w:pPr>
         <w:pStyle w:val="Bibliography"/>
       </w:pPr>
       <w:r>
-        <w:t xml:space="preserve">Lively CM. 1987. Evidence from a new zealand snail for the maintenance of sex by parasitism. Nature. 328:519–521.</w:t>
-      </w:r>
-    </w:p>
-    <w:bookmarkEnd w:id="229"/>
-    <w:bookmarkStart w:id="230" w:name="ref-lively1992a"/>
+        <w:t xml:space="preserve">Lloyd, D. G. (1980). Benefits and handicaps of sexual reproduction.</w:t>
+      </w:r>
+      <w:r>
+        <w:t xml:space="preserve"> </w:t>
+      </w:r>
+      <w:r>
+        <w:rPr>
+          <w:iCs/>
+          <w:i/>
+        </w:rPr>
+        <w:t xml:space="preserve">Evolutionary Biology</w:t>
+      </w:r>
+      <w:r>
+        <w:t xml:space="preserve">,</w:t>
+      </w:r>
+      <w:r>
+        <w:t xml:space="preserve"> </w:t>
+      </w:r>
+      <w:r>
+        <w:rPr>
+          <w:iCs/>
+          <w:i/>
+        </w:rPr>
+        <w:t xml:space="preserve">13</w:t>
+      </w:r>
+      <w:r>
+        <w:t xml:space="preserve">, 69–111.</w:t>
+      </w:r>
+    </w:p>
+    <w:bookmarkEnd w:id="240"/>
+    <w:bookmarkStart w:id="241" w:name="ref-lloyd1984a"/>
     <w:p>
       <w:pPr>
         <w:pStyle w:val="Bibliography"/>
       </w:pPr>
       <w:r>
-        <w:t xml:space="preserve">Lively CM. 1992. Parthenogenesis in a freshwater snail: Reproductive assurance versus parasitic release. Evolution. 46:907–913.</w:t>
-      </w:r>
-    </w:p>
-    <w:bookmarkEnd w:id="230"/>
-    <w:bookmarkStart w:id="231" w:name="ref-lively1996a"/>
+        <w:t xml:space="preserve">Lloyd, D. G. (1984). Variation strategies of plants in hererogeneous environments.</w:t>
+      </w:r>
+      <w:r>
+        <w:t xml:space="preserve"> </w:t>
+      </w:r>
+      <w:r>
+        <w:rPr>
+          <w:iCs/>
+          <w:i/>
+        </w:rPr>
+        <w:t xml:space="preserve">Biological Journal of the Linnean Society</w:t>
+      </w:r>
+      <w:r>
+        <w:t xml:space="preserve">,</w:t>
+      </w:r>
+      <w:r>
+        <w:t xml:space="preserve"> </w:t>
+      </w:r>
+      <w:r>
+        <w:rPr>
+          <w:iCs/>
+          <w:i/>
+        </w:rPr>
+        <w:t xml:space="preserve">21</w:t>
+      </w:r>
+      <w:r>
+        <w:t xml:space="preserve">, 357–385.</w:t>
+      </w:r>
+    </w:p>
+    <w:bookmarkEnd w:id="241"/>
+    <w:bookmarkStart w:id="242" w:name="ref-may1979a"/>
     <w:p>
       <w:pPr>
         <w:pStyle w:val="Bibliography"/>
       </w:pPr>
       <w:r>
-        <w:t xml:space="preserve">Lively CM. 1996. Host-parasite coevolution and sex. Bioscience. 46:107–109.</w:t>
-      </w:r>
-    </w:p>
-    <w:bookmarkEnd w:id="231"/>
-    <w:bookmarkStart w:id="232" w:name="ref-lively1999b"/>
+        <w:t xml:space="preserve">May, R. M., &amp; Anderson, R. M. (1979). Population biology of infectious diseases: Part II.</w:t>
+      </w:r>
+      <w:r>
+        <w:t xml:space="preserve"> </w:t>
+      </w:r>
+      <w:r>
+        <w:rPr>
+          <w:iCs/>
+          <w:i/>
+        </w:rPr>
+        <w:t xml:space="preserve">Nature</w:t>
+      </w:r>
+      <w:r>
+        <w:t xml:space="preserve">,</w:t>
+      </w:r>
+      <w:r>
+        <w:t xml:space="preserve"> </w:t>
+      </w:r>
+      <w:r>
+        <w:rPr>
+          <w:iCs/>
+          <w:i/>
+        </w:rPr>
+        <w:t xml:space="preserve">280</w:t>
+      </w:r>
+      <w:r>
+        <w:t xml:space="preserve">, 455–461.</w:t>
+      </w:r>
+    </w:p>
+    <w:bookmarkEnd w:id="242"/>
+    <w:bookmarkStart w:id="243" w:name="ref-may1983a"/>
     <w:p>
       <w:pPr>
         <w:pStyle w:val="Bibliography"/>
       </w:pPr>
       <w:r>
-        <w:t xml:space="preserve">Lively CM. 1999. Developmental strategies in spatially variable environments: Barnacle shell dimorphism and strategic models of selection. In: Tollrian R, Harvell CD, editors. The ecology and evolution of inducible defenses. Princeton University Press. p. 245–258.</w:t>
-      </w:r>
-    </w:p>
-    <w:bookmarkEnd w:id="232"/>
-    <w:bookmarkStart w:id="233" w:name="ref-lively2001a"/>
+        <w:t xml:space="preserve">May, R. M., &amp; Anderson, R. M. (1983). Epidemiology and genetics in the coevolution of parasites and hosts.</w:t>
+      </w:r>
+      <w:r>
+        <w:t xml:space="preserve"> </w:t>
+      </w:r>
+      <w:r>
+        <w:rPr>
+          <w:iCs/>
+          <w:i/>
+        </w:rPr>
+        <w:t xml:space="preserve">Proceedings of the Royal Society of London b, Biological Sciences</w:t>
+      </w:r>
+      <w:r>
+        <w:t xml:space="preserve">,</w:t>
+      </w:r>
+      <w:r>
+        <w:t xml:space="preserve"> </w:t>
+      </w:r>
+      <w:r>
+        <w:rPr>
+          <w:iCs/>
+          <w:i/>
+        </w:rPr>
+        <w:t xml:space="preserve">219</w:t>
+      </w:r>
+      <w:r>
+        <w:t xml:space="preserve">, 281–313.</w:t>
+      </w:r>
+    </w:p>
+    <w:bookmarkEnd w:id="243"/>
+    <w:bookmarkStart w:id="244" w:name="ref-maynard1971a"/>
     <w:p>
       <w:pPr>
         <w:pStyle w:val="Bibliography"/>
       </w:pPr>
       <w:r>
-        <w:t xml:space="preserve">Lively CM. 2001. Trematode infection and the distribution and dynamics of parthenogenetic snail populations. Parasitology. 123:S19–S26.</w:t>
-      </w:r>
-    </w:p>
-    <w:bookmarkEnd w:id="233"/>
-    <w:bookmarkStart w:id="234" w:name="ref-lively2006a"/>
+        <w:t xml:space="preserve">Maynard Smith, J. (1971). What use is sex?</w:t>
+      </w:r>
+      <w:r>
+        <w:t xml:space="preserve"> </w:t>
+      </w:r>
+      <w:r>
+        <w:rPr>
+          <w:iCs/>
+          <w:i/>
+        </w:rPr>
+        <w:t xml:space="preserve">Journal of Theoretical Biology</w:t>
+      </w:r>
+      <w:r>
+        <w:t xml:space="preserve">,</w:t>
+      </w:r>
+      <w:r>
+        <w:t xml:space="preserve"> </w:t>
+      </w:r>
+      <w:r>
+        <w:rPr>
+          <w:iCs/>
+          <w:i/>
+        </w:rPr>
+        <w:t xml:space="preserve">30</w:t>
+      </w:r>
+      <w:r>
+        <w:t xml:space="preserve">, 319–335.</w:t>
+      </w:r>
+    </w:p>
+    <w:bookmarkEnd w:id="244"/>
+    <w:bookmarkStart w:id="245" w:name="ref-maynard1976a"/>
     <w:p>
       <w:pPr>
         <w:pStyle w:val="Bibliography"/>
       </w:pPr>
       <w:r>
-        <w:t xml:space="preserve">Lively CM. 2006. The ecology of virulence. Ecology Letters. 9:1089–1095.</w:t>
-      </w:r>
-    </w:p>
-    <w:bookmarkEnd w:id="234"/>
-    <w:bookmarkStart w:id="235" w:name="ref-lively2009a"/>
+        <w:t xml:space="preserve">Maynard Smith, J. (1976). A short-term advantage for sex and recombination through sib-competition.</w:t>
+      </w:r>
+      <w:r>
+        <w:t xml:space="preserve"> </w:t>
+      </w:r>
+      <w:r>
+        <w:rPr>
+          <w:iCs/>
+          <w:i/>
+        </w:rPr>
+        <w:t xml:space="preserve">Journal of Theoretical Biology</w:t>
+      </w:r>
+      <w:r>
+        <w:t xml:space="preserve">,</w:t>
+      </w:r>
+      <w:r>
+        <w:t xml:space="preserve"> </w:t>
+      </w:r>
+      <w:r>
+        <w:rPr>
+          <w:iCs/>
+          <w:i/>
+        </w:rPr>
+        <w:t xml:space="preserve">63</w:t>
+      </w:r>
+      <w:r>
+        <w:t xml:space="preserve">, 245–258.</w:t>
+      </w:r>
+    </w:p>
+    <w:bookmarkEnd w:id="245"/>
+    <w:bookmarkStart w:id="246" w:name="ref-maynard1978a"/>
     <w:p>
       <w:pPr>
         <w:pStyle w:val="Bibliography"/>
       </w:pPr>
       <w:r>
-        <w:t xml:space="preserve">Lively CM. 2009. The maintenance of sex: Host-parasite coevolution with density-dependent virulence. Journal of Evolutionary Biology. 22:2086–2093.</w:t>
-      </w:r>
-    </w:p>
-    <w:bookmarkEnd w:id="235"/>
-    <w:bookmarkStart w:id="236" w:name="ref-lively2000a"/>
+        <w:t xml:space="preserve">Maynard Smith, J. (1978).</w:t>
+      </w:r>
+      <w:r>
+        <w:t xml:space="preserve"> </w:t>
+      </w:r>
+      <w:r>
+        <w:rPr>
+          <w:iCs/>
+          <w:i/>
+        </w:rPr>
+        <w:t xml:space="preserve">The evolution of sex</w:t>
+      </w:r>
+      <w:r>
+        <w:t xml:space="preserve">. Cambridge University Press.</w:t>
+      </w:r>
+    </w:p>
+    <w:bookmarkEnd w:id="246"/>
+    <w:bookmarkStart w:id="247" w:name="ref-meirmans2009a"/>
     <w:p>
       <w:pPr>
         <w:pStyle w:val="Bibliography"/>
       </w:pPr>
       <w:r>
-        <w:t xml:space="preserve">Lively CM, Hazel WN, Schellenberger MJ, Michelson KS. 2000. Predator-induced defense: Variation for inducibility in an intertidal barnacle. Ecology. 81:1240–1247.</w:t>
-      </w:r>
-    </w:p>
-    <w:bookmarkEnd w:id="236"/>
-    <w:bookmarkStart w:id="238" w:name="ref-lively1994b"/>
+        <w:t xml:space="preserve">Meirmans, S. (2009). The evolution of the problem of sex. In I. Schön, K. Martens, &amp; P. van Dijk (Eds.),</w:t>
+      </w:r>
+      <w:r>
+        <w:t xml:space="preserve"> </w:t>
+      </w:r>
+      <w:r>
+        <w:rPr>
+          <w:iCs/>
+          <w:i/>
+        </w:rPr>
+        <w:t xml:space="preserve">Lost sex: The evolutionary biology of parthenogenesis</w:t>
+      </w:r>
+      <w:r>
+        <w:t xml:space="preserve"> </w:t>
+      </w:r>
+      <w:r>
+        <w:t xml:space="preserve">(pp. 21–46). Springer.</w:t>
+      </w:r>
+    </w:p>
+    <w:bookmarkEnd w:id="247"/>
+    <w:bookmarkStart w:id="248" w:name="ref-negovetic2001a"/>
     <w:p>
       <w:pPr>
         <w:pStyle w:val="Bibliography"/>
       </w:pPr>
       <w:r>
-        <w:t xml:space="preserve">Lively CM, Johnson SG. 1994. Brooding and the evolution of parthenogenesis: Strategy models and evidence from aquatic invertebrates. In: Proceedings of the Royal Society of London. Series B: Biological Sciences. Vol. 256. p. 89–95.</w:t>
-      </w:r>
-      <w:r>
-        <w:t xml:space="preserve"> </w:t>
-      </w:r>
-      <w:hyperlink r:id="rId237">
-        <w:r>
-          <w:rPr>
-            <w:rStyle w:val="Hyperlink"/>
-          </w:rPr>
-          <w:t xml:space="preserve">https://royalsocietypublishing.org/doi/abs/10.1098/rspb.1994.0054</w:t>
-        </w:r>
-      </w:hyperlink>
-      <w:r>
-        <w:t xml:space="preserve">.</w:t>
-      </w:r>
-    </w:p>
-    <w:bookmarkEnd w:id="238"/>
-    <w:bookmarkStart w:id="241" w:name="ref-lively1995a"/>
+        <w:t xml:space="preserve">Negovetic, S., &amp; Jokela, J. (2001). Life history variation, phenotypic plasticity and maintenance of subpopulation structure in a freshwater snail.</w:t>
+      </w:r>
+      <w:r>
+        <w:t xml:space="preserve"> </w:t>
+      </w:r>
+      <w:r>
+        <w:rPr>
+          <w:iCs/>
+          <w:i/>
+        </w:rPr>
+        <w:t xml:space="preserve">Ecology</w:t>
+      </w:r>
+      <w:r>
+        <w:t xml:space="preserve">,</w:t>
+      </w:r>
+      <w:r>
+        <w:t xml:space="preserve"> </w:t>
+      </w:r>
+      <w:r>
+        <w:rPr>
+          <w:iCs/>
+          <w:i/>
+        </w:rPr>
+        <w:t xml:space="preserve">82</w:t>
+      </w:r>
+      <w:r>
+        <w:t xml:space="preserve">, 2805–2815.</w:t>
+      </w:r>
+    </w:p>
+    <w:bookmarkEnd w:id="248"/>
+    <w:bookmarkStart w:id="249" w:name="ref-otto2021a"/>
     <w:p>
       <w:pPr>
         <w:pStyle w:val="Bibliography"/>
       </w:pPr>
       <w:r>
-        <w:t xml:space="preserve">Lively CM, Johnson SG, Delph LF, Clay K. 1995. Thinning reduces the effect of rust infection on jewelweed (impatiens capensis). Ecology. 76(6):1859–1862. doi:</w:t>
-      </w:r>
-      <w:hyperlink r:id="rId239">
-        <w:r>
-          <w:rPr>
-            <w:rStyle w:val="Hyperlink"/>
-          </w:rPr>
-          <w:t xml:space="preserve">10.2307/1940718</w:t>
-        </w:r>
-      </w:hyperlink>
-      <w:r>
-        <w:t xml:space="preserve">.</w:t>
-      </w:r>
-      <w:r>
-        <w:t xml:space="preserve"> </w:t>
-      </w:r>
-      <w:hyperlink r:id="rId240">
-        <w:r>
-          <w:rPr>
-            <w:rStyle w:val="Hyperlink"/>
-          </w:rPr>
-          <w:t xml:space="preserve">https://esajournals.onlinelibrary.wiley.com/doi/abs/10.2307/1940718</w:t>
-        </w:r>
-      </w:hyperlink>
-      <w:r>
-        <w:t xml:space="preserve">.</w:t>
-      </w:r>
-    </w:p>
-    <w:bookmarkEnd w:id="241"/>
-    <w:bookmarkStart w:id="242" w:name="ref-lively2002a"/>
+        <w:t xml:space="preserve">Otto, S. P. (2021). Selective interference and the evolution of sex.</w:t>
+      </w:r>
+      <w:r>
+        <w:t xml:space="preserve"> </w:t>
+      </w:r>
+      <w:r>
+        <w:rPr>
+          <w:iCs/>
+          <w:i/>
+        </w:rPr>
+        <w:t xml:space="preserve">Journal of Heredity</w:t>
+      </w:r>
+      <w:r>
+        <w:t xml:space="preserve">,</w:t>
+      </w:r>
+      <w:r>
+        <w:t xml:space="preserve"> </w:t>
+      </w:r>
+      <w:r>
+        <w:rPr>
+          <w:iCs/>
+          <w:i/>
+        </w:rPr>
+        <w:t xml:space="preserve">112</w:t>
+      </w:r>
+      <w:r>
+        <w:t xml:space="preserve">, 9–18.</w:t>
+      </w:r>
+    </w:p>
+    <w:bookmarkEnd w:id="249"/>
+    <w:bookmarkStart w:id="250" w:name="ref-peters1999a"/>
     <w:p>
       <w:pPr>
         <w:pStyle w:val="Bibliography"/>
       </w:pPr>
       <w:r>
-        <w:t xml:space="preserve">Lively CM, Jokela J. 2002. Temporal and spatial distributions of parasites and sex in a freshwater snail. Evolutionary Ecology Research. 4:219–226.</w:t>
-      </w:r>
-    </w:p>
-    <w:bookmarkEnd w:id="242"/>
-    <w:bookmarkStart w:id="243" w:name="ref-lively1990b"/>
+        <w:t xml:space="preserve">Peters, A. D., &amp; Lively, C. M. (1999). The red queen and fluctuating epistasis: A population genetic analysis of antagonistic coevolution.</w:t>
+      </w:r>
+      <w:r>
+        <w:t xml:space="preserve"> </w:t>
+      </w:r>
+      <w:r>
+        <w:rPr>
+          <w:iCs/>
+          <w:i/>
+        </w:rPr>
+        <w:t xml:space="preserve">American Naturalist</w:t>
+      </w:r>
+      <w:r>
+        <w:t xml:space="preserve">,</w:t>
+      </w:r>
+      <w:r>
+        <w:t xml:space="preserve"> </w:t>
+      </w:r>
+      <w:r>
+        <w:rPr>
+          <w:iCs/>
+          <w:i/>
+        </w:rPr>
+        <w:t xml:space="preserve">154</w:t>
+      </w:r>
+      <w:r>
+        <w:t xml:space="preserve">, 393–405.</w:t>
+      </w:r>
+    </w:p>
+    <w:bookmarkEnd w:id="250"/>
+    <w:bookmarkStart w:id="251" w:name="ref-peters2007a"/>
     <w:p>
       <w:pPr>
         <w:pStyle w:val="Bibliography"/>
       </w:pPr>
       <w:r>
-        <w:t xml:space="preserve">Lively CM, Lloyd DG. 1990. The cost of biparental sex under individual selection. American Naturalist. 135:489–500.</w:t>
-      </w:r>
-    </w:p>
-    <w:bookmarkEnd w:id="243"/>
-    <w:bookmarkStart w:id="246" w:name="ref-lively2021a"/>
+        <w:t xml:space="preserve">Peters, A. D., &amp; Lively, C. M. (2007). Short- and long-term benefits and detriments to recombination under antagonistic coevolution.</w:t>
+      </w:r>
+      <w:r>
+        <w:t xml:space="preserve"> </w:t>
+      </w:r>
+      <w:r>
+        <w:rPr>
+          <w:iCs/>
+          <w:i/>
+        </w:rPr>
+        <w:t xml:space="preserve">Journal of Evolutionary Biology</w:t>
+      </w:r>
+      <w:r>
+        <w:t xml:space="preserve">,</w:t>
+      </w:r>
+      <w:r>
+        <w:t xml:space="preserve"> </w:t>
+      </w:r>
+      <w:r>
+        <w:rPr>
+          <w:iCs/>
+          <w:i/>
+        </w:rPr>
+        <w:t xml:space="preserve">20</w:t>
+      </w:r>
+      <w:r>
+        <w:t xml:space="preserve">, 1206–1217.</w:t>
+      </w:r>
+    </w:p>
+    <w:bookmarkEnd w:id="251"/>
+    <w:bookmarkStart w:id="252" w:name="ref-philippi1989a"/>
     <w:p>
       <w:pPr>
         <w:pStyle w:val="Bibliography"/>
       </w:pPr>
       <w:r>
-        <w:t xml:space="preserve">Lively CM, Xu J, Ben-Ami F. 2021. Causation without correlation: Parasite-mediated frequency-dependent selection and infection prevalence. Biology Letters. 17(12):20210321. doi:</w:t>
-      </w:r>
-      <w:hyperlink r:id="rId244">
-        <w:r>
-          <w:rPr>
-            <w:rStyle w:val="Hyperlink"/>
-          </w:rPr>
-          <w:t xml:space="preserve">10.1098/rsbl.2021.0321</w:t>
-        </w:r>
-      </w:hyperlink>
-      <w:r>
-        <w:t xml:space="preserve">.</w:t>
-      </w:r>
-      <w:r>
-        <w:t xml:space="preserve"> </w:t>
-      </w:r>
-      <w:hyperlink r:id="rId245">
-        <w:r>
-          <w:rPr>
-            <w:rStyle w:val="Hyperlink"/>
-          </w:rPr>
-          <w:t xml:space="preserve">https://royalsocietypublishing.org/doi/abs/10.1098/rsbl.2021.0321</w:t>
-        </w:r>
-      </w:hyperlink>
-      <w:r>
-        <w:t xml:space="preserve">.</w:t>
-      </w:r>
-    </w:p>
-    <w:bookmarkEnd w:id="246"/>
-    <w:bookmarkStart w:id="247" w:name="ref-lloyd1980a"/>
+        <w:t xml:space="preserve">Philippi, T., &amp; Seger, J. (1989). Hedging one’s evolutionary bets, revisited.</w:t>
+      </w:r>
+      <w:r>
+        <w:t xml:space="preserve"> </w:t>
+      </w:r>
+      <w:r>
+        <w:rPr>
+          <w:iCs/>
+          <w:i/>
+        </w:rPr>
+        <w:t xml:space="preserve">Trends in Ecology &amp; Evolution</w:t>
+      </w:r>
+      <w:r>
+        <w:t xml:space="preserve">,</w:t>
+      </w:r>
+      <w:r>
+        <w:t xml:space="preserve"> </w:t>
+      </w:r>
+      <w:r>
+        <w:rPr>
+          <w:iCs/>
+          <w:i/>
+        </w:rPr>
+        <w:t xml:space="preserve">4</w:t>
+      </w:r>
+      <w:r>
+        <w:t xml:space="preserve">, 41–44.</w:t>
+      </w:r>
+    </w:p>
+    <w:bookmarkEnd w:id="252"/>
+    <w:bookmarkStart w:id="254" w:name="ref-phillips1990a"/>
     <w:p>
       <w:pPr>
         <w:pStyle w:val="Bibliography"/>
       </w:pPr>
       <w:r>
-        <w:t xml:space="preserve">Lloyd DG. 1980. Benefits and handicaps of sexual reproduction. Evolutionary Biology. 13:69–111.</w:t>
-      </w:r>
-    </w:p>
-    <w:bookmarkEnd w:id="247"/>
-    <w:bookmarkStart w:id="248" w:name="ref-lloyd1984a"/>
-    <w:p>
-      <w:pPr>
-        <w:pStyle w:val="Bibliography"/>
-      </w:pPr>
-      <w:r>
-        <w:t xml:space="preserve">Lloyd DG. 1984. Variation strategies of plants in hererogeneous environments. Biological Journal of the Linnean Society. 21:357–385.</w:t>
-      </w:r>
-    </w:p>
-    <w:bookmarkEnd w:id="248"/>
-    <w:bookmarkStart w:id="249" w:name="ref-may1979a"/>
-    <w:p>
-      <w:pPr>
-        <w:pStyle w:val="Bibliography"/>
-      </w:pPr>
-      <w:r>
-        <w:t xml:space="preserve">May RM, Anderson RM. 1979. Population biology of infectious diseases: Part II. Nature. 280:455–461.</w:t>
-      </w:r>
-    </w:p>
-    <w:bookmarkEnd w:id="249"/>
-    <w:bookmarkStart w:id="250" w:name="ref-may1983a"/>
-    <w:p>
-      <w:pPr>
-        <w:pStyle w:val="Bibliography"/>
-      </w:pPr>
-      <w:r>
-        <w:t xml:space="preserve">May RM, Anderson RM. 1983. Epidemiology and genetics in the coevolution of parasites and hosts. In: Proceedings of the royal society of london b, biological sciences. Vol. 219. p. 281–313.</w:t>
-      </w:r>
-    </w:p>
-    <w:bookmarkEnd w:id="250"/>
-    <w:bookmarkStart w:id="251" w:name="ref-maynard1971a"/>
-    <w:p>
-      <w:pPr>
-        <w:pStyle w:val="Bibliography"/>
-      </w:pPr>
-      <w:r>
-        <w:t xml:space="preserve">Maynard Smith J. 1971. What use is sex? Journal of Theoretical Biology. 30:319–335.</w:t>
-      </w:r>
-    </w:p>
-    <w:bookmarkEnd w:id="251"/>
-    <w:bookmarkStart w:id="252" w:name="ref-maynard1976a"/>
-    <w:p>
-      <w:pPr>
-        <w:pStyle w:val="Bibliography"/>
-      </w:pPr>
-      <w:r>
-        <w:t xml:space="preserve">Maynard Smith J. 1976. A short-term advantage for sex and recombination through sib-competition. Journal of Theoretical Biology. 63:245–258.</w:t>
-      </w:r>
-    </w:p>
-    <w:bookmarkEnd w:id="252"/>
-    <w:bookmarkStart w:id="253" w:name="ref-maynard1978a"/>
-    <w:p>
-      <w:pPr>
-        <w:pStyle w:val="Bibliography"/>
-      </w:pPr>
-      <w:r>
-        <w:t xml:space="preserve">Maynard Smith J. 1978. The evolution of sex. Cambridge University Press.</w:t>
-      </w:r>
-    </w:p>
-    <w:bookmarkEnd w:id="253"/>
-    <w:bookmarkStart w:id="254" w:name="ref-meirmans2009a"/>
-    <w:p>
-      <w:pPr>
-        <w:pStyle w:val="Bibliography"/>
-      </w:pPr>
-      <w:r>
-        <w:t xml:space="preserve">Meirmans S. 2009. The evolution of the problem of sex. In: Schön I, Martens K, Dijk P van, editors. Lost sex: The evolutionary biology of parthenogenesis. London: Springer. p. 21–46.</w:t>
-      </w:r>
-    </w:p>
-    <w:bookmarkEnd w:id="254"/>
-    <w:bookmarkStart w:id="255" w:name="ref-negovetic2001a"/>
-    <w:p>
-      <w:pPr>
-        <w:pStyle w:val="Bibliography"/>
-      </w:pPr>
-      <w:r>
-        <w:t xml:space="preserve">Negovetic S, Jokela J. 2001. Life history variation, phenotypic plasticity and maintenance of subpopulation structure in a freshwater snail. Ecology. 82:2805–2815.</w:t>
-      </w:r>
-    </w:p>
-    <w:bookmarkEnd w:id="255"/>
-    <w:bookmarkStart w:id="256" w:name="ref-otto2021a"/>
-    <w:p>
-      <w:pPr>
-        <w:pStyle w:val="Bibliography"/>
-      </w:pPr>
-      <w:r>
-        <w:t xml:space="preserve">Otto SP. 2021. Selective interference and the evolution of sex. Journal of Heredity. 112:9–18.</w:t>
-      </w:r>
-    </w:p>
-    <w:bookmarkEnd w:id="256"/>
-    <w:bookmarkStart w:id="257" w:name="ref-peters1999a"/>
-    <w:p>
-      <w:pPr>
-        <w:pStyle w:val="Bibliography"/>
-      </w:pPr>
-      <w:r>
-        <w:t xml:space="preserve">Peters AD, Lively CM. 1999. The red queen and fluctuating epistasis: A population genetic analysis of antagonistic coevolution. American Naturalist. 154:393–405.</w:t>
-      </w:r>
-    </w:p>
-    <w:bookmarkEnd w:id="257"/>
-    <w:bookmarkStart w:id="258" w:name="ref-peters2007a"/>
-    <w:p>
-      <w:pPr>
-        <w:pStyle w:val="Bibliography"/>
-      </w:pPr>
-      <w:r>
-        <w:t xml:space="preserve">Peters AD, Lively CM. 2007. Short- and long-term benefits and detriments to recombination under antagonistic coevolution. Journal of Evolutionary Biology. 20:1206–1217.</w:t>
-      </w:r>
-    </w:p>
-    <w:bookmarkEnd w:id="258"/>
-    <w:bookmarkStart w:id="259" w:name="ref-philippi1989a"/>
-    <w:p>
-      <w:pPr>
-        <w:pStyle w:val="Bibliography"/>
-      </w:pPr>
-      <w:r>
-        <w:t xml:space="preserve">Philippi T, Seger J. 1989. Hedging one’s evolutionary bets, revisited. Trends in Ecology &amp; Evolution. 4:41–44.</w:t>
-      </w:r>
-    </w:p>
-    <w:bookmarkEnd w:id="259"/>
-    <w:bookmarkStart w:id="261" w:name="ref-phillips1990a"/>
-    <w:p>
-      <w:pPr>
-        <w:pStyle w:val="Bibliography"/>
-      </w:pPr>
-      <w:r>
-        <w:t xml:space="preserve">Phillips NR, Lambert DM. 1990. A cladistic analysis of species of the molluscan genus</w:t>
+        <w:t xml:space="preserve">Phillips, N. R., &amp; Lambert, D. M. (1990). A cladistic analysis of species of the molluscan genus</w:t>
       </w:r>
       <w:r>
         <w:t xml:space="preserve"> </w:t>
@@ -12745,23 +14278,38 @@
         <w:t xml:space="preserve"> </w:t>
       </w:r>
       <w:r>
-        <w:t xml:space="preserve">based on allozyme data. New Zealand Journal of Zoology. 17(2):257–263. doi:</w:t>
-      </w:r>
-      <w:hyperlink r:id="rId260">
-        <w:r>
-          <w:rPr>
-            <w:rStyle w:val="Hyperlink"/>
-          </w:rPr>
-          <w:t xml:space="preserve">10.1080/03014223.1990.10422600</w:t>
-        </w:r>
-      </w:hyperlink>
-      <w:r>
-        <w:t xml:space="preserve">.</w:t>
-      </w:r>
-      <w:r>
-        <w:t xml:space="preserve"> </w:t>
-      </w:r>
-      <w:hyperlink r:id="rId260">
+        <w:t xml:space="preserve">based on allozyme data.</w:t>
+      </w:r>
+      <w:r>
+        <w:t xml:space="preserve"> </w:t>
+      </w:r>
+      <w:r>
+        <w:rPr>
+          <w:iCs/>
+          <w:i/>
+        </w:rPr>
+        <w:t xml:space="preserve">New Zealand Journal of Zoology</w:t>
+      </w:r>
+      <w:r>
+        <w:t xml:space="preserve">,</w:t>
+      </w:r>
+      <w:r>
+        <w:t xml:space="preserve"> </w:t>
+      </w:r>
+      <w:r>
+        <w:rPr>
+          <w:iCs/>
+          <w:i/>
+        </w:rPr>
+        <w:t xml:space="preserve">17</w:t>
+      </w:r>
+      <w:r>
+        <w:t xml:space="preserve">(2), 257–263.</w:t>
+      </w:r>
+      <w:r>
+        <w:t xml:space="preserve"> </w:t>
+      </w:r>
+      <w:hyperlink r:id="rId253">
         <w:r>
           <w:rPr>
             <w:rStyle w:val="Hyperlink"/>
@@ -12769,279 +14317,760 @@
           <w:t xml:space="preserve">https://doi.org/10.1080/03014223.1990.10422600</w:t>
         </w:r>
       </w:hyperlink>
+    </w:p>
+    <w:bookmarkEnd w:id="254"/>
+    <w:bookmarkStart w:id="255" w:name="ref-platt1964a"/>
+    <w:p>
+      <w:pPr>
+        <w:pStyle w:val="Bibliography"/>
+      </w:pPr>
+      <w:r>
+        <w:t xml:space="preserve">Platt, J. R. (1964). Strong inference.</w:t>
+      </w:r>
+      <w:r>
+        <w:t xml:space="preserve"> </w:t>
+      </w:r>
+      <w:r>
+        <w:rPr>
+          <w:iCs/>
+          <w:i/>
+        </w:rPr>
+        <w:t xml:space="preserve">Science</w:t>
+      </w:r>
+      <w:r>
+        <w:t xml:space="preserve">,</w:t>
+      </w:r>
+      <w:r>
+        <w:t xml:space="preserve"> </w:t>
+      </w:r>
+      <w:r>
+        <w:rPr>
+          <w:iCs/>
+          <w:i/>
+        </w:rPr>
+        <w:t xml:space="preserve">146</w:t>
+      </w:r>
+      <w:r>
+        <w:t xml:space="preserve">, 347–353.</w:t>
+      </w:r>
+    </w:p>
+    <w:bookmarkEnd w:id="255"/>
+    <w:bookmarkStart w:id="256" w:name="ref-popper1959a"/>
+    <w:p>
+      <w:pPr>
+        <w:pStyle w:val="Bibliography"/>
+      </w:pPr>
+      <w:r>
+        <w:t xml:space="preserve">Popper, K. (1959).</w:t>
+      </w:r>
+      <w:r>
+        <w:t xml:space="preserve"> </w:t>
+      </w:r>
+      <w:r>
+        <w:rPr>
+          <w:iCs/>
+          <w:i/>
+        </w:rPr>
+        <w:t xml:space="preserve">The logic of scientific discovery</w:t>
+      </w:r>
+      <w:r>
+        <w:t xml:space="preserve">. Hutchinson &amp; Company.</w:t>
+      </w:r>
+    </w:p>
+    <w:bookmarkEnd w:id="256"/>
+    <w:bookmarkStart w:id="257" w:name="ref-prout1968a"/>
+    <w:p>
+      <w:pPr>
+        <w:pStyle w:val="Bibliography"/>
+      </w:pPr>
+      <w:r>
+        <w:t xml:space="preserve">Prout, T. (1968). Sufficient conditions for multiple niche polymorphism.</w:t>
+      </w:r>
+      <w:r>
+        <w:t xml:space="preserve"> </w:t>
+      </w:r>
+      <w:r>
+        <w:rPr>
+          <w:iCs/>
+          <w:i/>
+        </w:rPr>
+        <w:t xml:space="preserve">American Naturalist</w:t>
+      </w:r>
       <w:r>
         <w:t xml:space="preserve">.</w:t>
       </w:r>
     </w:p>
-    <w:bookmarkEnd w:id="261"/>
-    <w:bookmarkStart w:id="262" w:name="ref-platt1964a"/>
+    <w:bookmarkEnd w:id="257"/>
+    <w:bookmarkStart w:id="258" w:name="ref-salathe2008a"/>
     <w:p>
       <w:pPr>
         <w:pStyle w:val="Bibliography"/>
       </w:pPr>
       <w:r>
-        <w:t xml:space="preserve">Platt JR. 1964. Strong inference. Science. 146:347–353.</w:t>
-      </w:r>
-    </w:p>
-    <w:bookmarkEnd w:id="262"/>
-    <w:bookmarkStart w:id="263" w:name="ref-popper1959a"/>
+        <w:t xml:space="preserve">Salathe, M., Kouyos, R. D., Regoes, R. R., &amp; Bonhoeffer, S. (2008). Rapid parasite adaptation drives selection for high recombination rates.</w:t>
+      </w:r>
+      <w:r>
+        <w:t xml:space="preserve"> </w:t>
+      </w:r>
+      <w:r>
+        <w:rPr>
+          <w:iCs/>
+          <w:i/>
+        </w:rPr>
+        <w:t xml:space="preserve">Evolution</w:t>
+      </w:r>
+      <w:r>
+        <w:t xml:space="preserve">,</w:t>
+      </w:r>
+      <w:r>
+        <w:t xml:space="preserve"> </w:t>
+      </w:r>
+      <w:r>
+        <w:rPr>
+          <w:iCs/>
+          <w:i/>
+        </w:rPr>
+        <w:t xml:space="preserve">62</w:t>
+      </w:r>
+      <w:r>
+        <w:t xml:space="preserve">, 295–300.</w:t>
+      </w:r>
+    </w:p>
+    <w:bookmarkEnd w:id="258"/>
+    <w:bookmarkStart w:id="259" w:name="ref-schmid-hempel2002a"/>
     <w:p>
       <w:pPr>
         <w:pStyle w:val="Bibliography"/>
       </w:pPr>
       <w:r>
-        <w:t xml:space="preserve">Popper K. 1959. The logic of scientific discovery. London: Hutchinson &amp; Company.</w:t>
-      </w:r>
-    </w:p>
-    <w:bookmarkEnd w:id="263"/>
-    <w:bookmarkStart w:id="264" w:name="ref-prout1968a"/>
+        <w:t xml:space="preserve">Schmid-Hempel, P., &amp; Jokela, J. (2002). Socially structured populations and evolution of recombination under antagonistic coevolution.</w:t>
+      </w:r>
+      <w:r>
+        <w:t xml:space="preserve"> </w:t>
+      </w:r>
+      <w:r>
+        <w:rPr>
+          <w:iCs/>
+          <w:i/>
+        </w:rPr>
+        <w:t xml:space="preserve">American Naturalist</w:t>
+      </w:r>
+      <w:r>
+        <w:t xml:space="preserve">,</w:t>
+      </w:r>
+      <w:r>
+        <w:t xml:space="preserve"> </w:t>
+      </w:r>
+      <w:r>
+        <w:rPr>
+          <w:iCs/>
+          <w:i/>
+        </w:rPr>
+        <w:t xml:space="preserve">160</w:t>
+      </w:r>
+      <w:r>
+        <w:t xml:space="preserve">, 403–408.</w:t>
+      </w:r>
+    </w:p>
+    <w:bookmarkEnd w:id="259"/>
+    <w:bookmarkStart w:id="260" w:name="ref-siebold1856a"/>
     <w:p>
       <w:pPr>
         <w:pStyle w:val="Bibliography"/>
       </w:pPr>
       <w:r>
-        <w:t xml:space="preserve">Prout T. 1968. Sufficient conditions for multiple niche polymorphism. American Naturalist.</w:t>
-      </w:r>
-    </w:p>
-    <w:bookmarkEnd w:id="264"/>
-    <w:bookmarkStart w:id="265" w:name="ref-salathe2008a"/>
+        <w:t xml:space="preserve">Siebold, C. T. E. von. (1856).</w:t>
+      </w:r>
+      <w:r>
+        <w:t xml:space="preserve"> </w:t>
+      </w:r>
+      <w:r>
+        <w:rPr>
+          <w:iCs/>
+          <w:i/>
+        </w:rPr>
+        <w:t xml:space="preserve">Wahre parthenogenesis bei schmetterlingen und bienen. Ein beitrag zur fortpflanzungsgeschichte der thiere</w:t>
+      </w:r>
+      <w:r>
+        <w:t xml:space="preserve">. William Engelmann.</w:t>
+      </w:r>
+    </w:p>
+    <w:bookmarkEnd w:id="260"/>
+    <w:bookmarkStart w:id="262" w:name="ref-maynard1980a"/>
     <w:p>
       <w:pPr>
         <w:pStyle w:val="Bibliography"/>
       </w:pPr>
       <w:r>
-        <w:t xml:space="preserve">Salathe M, Kouyos RD, Regoes RR, Bonhoeffer S. 2008. Rapid parasite adaptation drives selection for high recombination rates. Evolution. 62:295–300.</w:t>
-      </w:r>
-    </w:p>
-    <w:bookmarkEnd w:id="265"/>
-    <w:bookmarkStart w:id="266" w:name="ref-schmid-hempel2002a"/>
-    <w:p>
-      <w:pPr>
-        <w:pStyle w:val="Bibliography"/>
-      </w:pPr>
-      <w:r>
-        <w:t xml:space="preserve">Schmid-Hempel P, Jokela J. 2002. Socially structured populations and evolution of recombination under antagonistic coevolution. American Naturalist. 160:403–408.</w:t>
-      </w:r>
-    </w:p>
-    <w:bookmarkEnd w:id="266"/>
-    <w:bookmarkStart w:id="267" w:name="ref-siebold1856a"/>
-    <w:p>
-      <w:pPr>
-        <w:pStyle w:val="Bibliography"/>
-      </w:pPr>
-      <w:r>
-        <w:t xml:space="preserve">Siebold CTE von. 1856. Wahre parthenogenesis bei schmetterlingen und bienen. Ein beitrag zur fortpflanzungsgeschichte der thiere. Leipzig: William Engelmann.</w:t>
-      </w:r>
-    </w:p>
-    <w:bookmarkEnd w:id="267"/>
-    <w:bookmarkStart w:id="269" w:name="ref-maynard1980a"/>
-    <w:p>
-      <w:pPr>
-        <w:pStyle w:val="Bibliography"/>
-      </w:pPr>
-      <w:r>
-        <w:t xml:space="preserve">Smith JM, Hoekstra R. 1980. Polymorphism in a varied environment: How robust are the models? Genetics Research. 35(1):45–57. doi:</w:t>
-      </w:r>
-      <w:hyperlink r:id="rId268">
+        <w:t xml:space="preserve">Smith, J. M., &amp; Hoekstra, R. (1980). Polymorphism in a varied environment: How robust are the models?</w:t>
+      </w:r>
+      <w:r>
+        <w:t xml:space="preserve"> </w:t>
+      </w:r>
+      <w:r>
+        <w:rPr>
+          <w:iCs/>
+          <w:i/>
+        </w:rPr>
+        <w:t xml:space="preserve">Genetics Research</w:t>
+      </w:r>
+      <w:r>
+        <w:t xml:space="preserve">,</w:t>
+      </w:r>
+      <w:r>
+        <w:t xml:space="preserve"> </w:t>
+      </w:r>
+      <w:r>
+        <w:rPr>
+          <w:iCs/>
+          <w:i/>
+        </w:rPr>
+        <w:t xml:space="preserve">35</w:t>
+      </w:r>
+      <w:r>
+        <w:t xml:space="preserve">(1), 45–57.</w:t>
+      </w:r>
+      <w:r>
+        <w:t xml:space="preserve"> </w:t>
+      </w:r>
+      <w:hyperlink r:id="rId261">
         <w:r>
           <w:rPr>
             <w:rStyle w:val="Hyperlink"/>
           </w:rPr>
-          <w:t xml:space="preserve">10.1017/S0016672300013926</w:t>
+          <w:t xml:space="preserve">https://doi.org/10.1017/S0016672300013926</w:t>
         </w:r>
       </w:hyperlink>
+    </w:p>
+    <w:bookmarkEnd w:id="262"/>
+    <w:bookmarkStart w:id="263" w:name="ref-soper2013a"/>
+    <w:p>
+      <w:pPr>
+        <w:pStyle w:val="Bibliography"/>
+      </w:pPr>
+      <w:r>
+        <w:t xml:space="preserve">Soper, D. M., Neiman, M., Savytskyy, O. P., Zolan, M. E., &amp; Lively, C. M. (2013). Spermatozoa production by triploid males in the new zealand freshwater snail</w:t>
+      </w:r>
+      <w:r>
+        <w:t xml:space="preserve"> </w:t>
+      </w:r>
+      <w:r>
+        <w:rPr>
+          <w:iCs/>
+          <w:i/>
+        </w:rPr>
+        <w:t xml:space="preserve">potamopyrgus antipodarum</w:t>
+      </w:r>
       <w:r>
         <w:t xml:space="preserve">.</w:t>
       </w:r>
+      <w:r>
+        <w:t xml:space="preserve"> </w:t>
+      </w:r>
+      <w:r>
+        <w:rPr>
+          <w:iCs/>
+          <w:i/>
+        </w:rPr>
+        <w:t xml:space="preserve">Biological Journal of the Linnean Society</w:t>
+      </w:r>
+      <w:r>
+        <w:t xml:space="preserve">,</w:t>
+      </w:r>
+      <w:r>
+        <w:t xml:space="preserve"> </w:t>
+      </w:r>
+      <w:r>
+        <w:rPr>
+          <w:iCs/>
+          <w:i/>
+        </w:rPr>
+        <w:t xml:space="preserve">110</w:t>
+      </w:r>
+      <w:r>
+        <w:t xml:space="preserve">, 227–234.</w:t>
+      </w:r>
+    </w:p>
+    <w:bookmarkEnd w:id="263"/>
+    <w:bookmarkStart w:id="264" w:name="ref-stearns2000a"/>
+    <w:p>
+      <w:pPr>
+        <w:pStyle w:val="Bibliography"/>
+      </w:pPr>
+      <w:r>
+        <w:t xml:space="preserve">Stearns, S. C. (2000). Daniel bernoulli (1738): Evolution and economics under risk.</w:t>
+      </w:r>
+      <w:r>
+        <w:t xml:space="preserve"> </w:t>
+      </w:r>
+      <w:r>
+        <w:rPr>
+          <w:iCs/>
+          <w:i/>
+        </w:rPr>
+        <w:t xml:space="preserve">Journal of Biosciences</w:t>
+      </w:r>
+      <w:r>
+        <w:t xml:space="preserve">,</w:t>
+      </w:r>
+      <w:r>
+        <w:t xml:space="preserve"> </w:t>
+      </w:r>
+      <w:r>
+        <w:rPr>
+          <w:iCs/>
+          <w:i/>
+        </w:rPr>
+        <w:t xml:space="preserve">25</w:t>
+      </w:r>
+      <w:r>
+        <w:t xml:space="preserve">, 221–228.</w:t>
+      </w:r>
+    </w:p>
+    <w:bookmarkEnd w:id="264"/>
+    <w:bookmarkStart w:id="265" w:name="ref-stolley1991a"/>
+    <w:p>
+      <w:pPr>
+        <w:pStyle w:val="Bibliography"/>
+      </w:pPr>
+      <w:r>
+        <w:t xml:space="preserve">Stolley, P. D. (1991). When genius errs: R. A. Fisher and the lung cancer controversy.</w:t>
+      </w:r>
+      <w:r>
+        <w:t xml:space="preserve"> </w:t>
+      </w:r>
+      <w:r>
+        <w:rPr>
+          <w:iCs/>
+          <w:i/>
+        </w:rPr>
+        <w:t xml:space="preserve">American Journal of Epidemiology</w:t>
+      </w:r>
+      <w:r>
+        <w:t xml:space="preserve">,</w:t>
+      </w:r>
+      <w:r>
+        <w:t xml:space="preserve"> </w:t>
+      </w:r>
+      <w:r>
+        <w:rPr>
+          <w:iCs/>
+          <w:i/>
+        </w:rPr>
+        <w:t xml:space="preserve">133</w:t>
+      </w:r>
+      <w:r>
+        <w:t xml:space="preserve">, 416–425.</w:t>
+      </w:r>
+    </w:p>
+    <w:bookmarkEnd w:id="265"/>
+    <w:bookmarkStart w:id="266" w:name="ref-tomlinson1966a"/>
+    <w:p>
+      <w:pPr>
+        <w:pStyle w:val="Bibliography"/>
+      </w:pPr>
+      <w:r>
+        <w:t xml:space="preserve">Tomlinson, J. (1966). The advantages of hermaphroditism and parthenogenesis.</w:t>
+      </w:r>
+      <w:r>
+        <w:t xml:space="preserve"> </w:t>
+      </w:r>
+      <w:r>
+        <w:rPr>
+          <w:iCs/>
+          <w:i/>
+        </w:rPr>
+        <w:t xml:space="preserve">Journal of Theoretical Biology</w:t>
+      </w:r>
+      <w:r>
+        <w:t xml:space="preserve">,</w:t>
+      </w:r>
+      <w:r>
+        <w:t xml:space="preserve"> </w:t>
+      </w:r>
+      <w:r>
+        <w:rPr>
+          <w:iCs/>
+          <w:i/>
+        </w:rPr>
+        <w:t xml:space="preserve">11</w:t>
+      </w:r>
+      <w:r>
+        <w:t xml:space="preserve">, 54–58.</w:t>
+      </w:r>
+    </w:p>
+    <w:bookmarkEnd w:id="266"/>
+    <w:bookmarkStart w:id="267" w:name="ref-valen1973a"/>
+    <w:p>
+      <w:pPr>
+        <w:pStyle w:val="Bibliography"/>
+      </w:pPr>
+      <w:r>
+        <w:t xml:space="preserve">Valen, L. van. (1973). A new evolutionary law.</w:t>
+      </w:r>
+      <w:r>
+        <w:t xml:space="preserve"> </w:t>
+      </w:r>
+      <w:r>
+        <w:rPr>
+          <w:iCs/>
+          <w:i/>
+        </w:rPr>
+        <w:t xml:space="preserve">Evolutionary Theory</w:t>
+      </w:r>
+      <w:r>
+        <w:t xml:space="preserve">,</w:t>
+      </w:r>
+      <w:r>
+        <w:t xml:space="preserve"> </w:t>
+      </w:r>
+      <w:r>
+        <w:rPr>
+          <w:iCs/>
+          <w:i/>
+        </w:rPr>
+        <w:t xml:space="preserve">1</w:t>
+      </w:r>
+      <w:r>
+        <w:t xml:space="preserve">, 1–30.</w:t>
+      </w:r>
+    </w:p>
+    <w:bookmarkEnd w:id="267"/>
+    <w:bookmarkStart w:id="268" w:name="ref-vrijenhoek1979a"/>
+    <w:p>
+      <w:pPr>
+        <w:pStyle w:val="Bibliography"/>
+      </w:pPr>
+      <w:r>
+        <w:t xml:space="preserve">Vrijenhoek, R. C. (1979). Factors affecting clonal diversity and coexistence.</w:t>
+      </w:r>
+      <w:r>
+        <w:t xml:space="preserve"> </w:t>
+      </w:r>
+      <w:r>
+        <w:rPr>
+          <w:iCs/>
+          <w:i/>
+        </w:rPr>
+        <w:t xml:space="preserve">American Zoologist</w:t>
+      </w:r>
+      <w:r>
+        <w:t xml:space="preserve">,</w:t>
+      </w:r>
+      <w:r>
+        <w:t xml:space="preserve"> </w:t>
+      </w:r>
+      <w:r>
+        <w:rPr>
+          <w:iCs/>
+          <w:i/>
+        </w:rPr>
+        <w:t xml:space="preserve">19</w:t>
+      </w:r>
+      <w:r>
+        <w:t xml:space="preserve">, 787–797.</w:t>
+      </w:r>
+    </w:p>
+    <w:bookmarkEnd w:id="268"/>
+    <w:bookmarkStart w:id="269" w:name="ref-vrijenhoek1998a"/>
+    <w:p>
+      <w:pPr>
+        <w:pStyle w:val="Bibliography"/>
+      </w:pPr>
+      <w:r>
+        <w:t xml:space="preserve">Vrijenhoek, R. C. (1998). Animal clones and diversity.</w:t>
+      </w:r>
+      <w:r>
+        <w:t xml:space="preserve"> </w:t>
+      </w:r>
+      <w:r>
+        <w:rPr>
+          <w:iCs/>
+          <w:i/>
+        </w:rPr>
+        <w:t xml:space="preserve">Bioscience</w:t>
+      </w:r>
+      <w:r>
+        <w:t xml:space="preserve">,</w:t>
+      </w:r>
+      <w:r>
+        <w:t xml:space="preserve"> </w:t>
+      </w:r>
+      <w:r>
+        <w:rPr>
+          <w:iCs/>
+          <w:i/>
+        </w:rPr>
+        <w:t xml:space="preserve">48</w:t>
+      </w:r>
+      <w:r>
+        <w:t xml:space="preserve">, 617–628.</w:t>
+      </w:r>
     </w:p>
     <w:bookmarkEnd w:id="269"/>
-    <w:bookmarkStart w:id="270" w:name="ref-soper2013a"/>
+    <w:bookmarkStart w:id="270" w:name="ref-vrijenhoek2009a"/>
     <w:p>
       <w:pPr>
         <w:pStyle w:val="Bibliography"/>
       </w:pPr>
       <w:r>
-        <w:t xml:space="preserve">Soper DM, Neiman M, Savytskyy OP, Zolan ME, Lively CM. 2013. Spermatozoa production by triploid males in the new zealand freshwater snail</w:t>
-      </w:r>
-      <w:r>
-        <w:t xml:space="preserve"> </w:t>
-      </w:r>
-      <w:r>
-        <w:rPr>
-          <w:iCs/>
-          <w:i/>
-        </w:rPr>
-        <w:t xml:space="preserve">potamopyrgus antipodarum</w:t>
-      </w:r>
-      <w:r>
-        <w:t xml:space="preserve">. Biological Journal of the Linnean Society. 110:227–234.</w:t>
+        <w:t xml:space="preserve">Vrijenhoek, R. C., &amp; Parker, E. D. (2009). Geographical parthenogenesis: General purpose genotypes and frozen niche variation. In I. Schön, K. Martens, &amp; P. Dijk (Eds.),</w:t>
+      </w:r>
+      <w:r>
+        <w:t xml:space="preserve"> </w:t>
+      </w:r>
+      <w:r>
+        <w:rPr>
+          <w:iCs/>
+          <w:i/>
+        </w:rPr>
+        <w:t xml:space="preserve">Lost sex: The evolutionary biology of parthenogenesis</w:t>
+      </w:r>
+      <w:r>
+        <w:t xml:space="preserve"> </w:t>
+      </w:r>
+      <w:r>
+        <w:t xml:space="preserve">(pp. 99–131). Springer.</w:t>
       </w:r>
     </w:p>
     <w:bookmarkEnd w:id="270"/>
-    <w:bookmarkStart w:id="271" w:name="ref-stearns2000a"/>
+    <w:bookmarkStart w:id="271" w:name="ref-wallace1975a"/>
     <w:p>
       <w:pPr>
         <w:pStyle w:val="Bibliography"/>
       </w:pPr>
       <w:r>
-        <w:t xml:space="preserve">Stearns SC. 2000. Daniel bernoulli (1738): Evolution and economics under risk. Journal of Biosciences. 25:221–228.</w:t>
+        <w:t xml:space="preserve">Wallace, B. (1975). Hard and soft selection revisited.</w:t>
+      </w:r>
+      <w:r>
+        <w:t xml:space="preserve"> </w:t>
+      </w:r>
+      <w:r>
+        <w:rPr>
+          <w:iCs/>
+          <w:i/>
+        </w:rPr>
+        <w:t xml:space="preserve">Evolution</w:t>
+      </w:r>
+      <w:r>
+        <w:t xml:space="preserve">,</w:t>
+      </w:r>
+      <w:r>
+        <w:t xml:space="preserve"> </w:t>
+      </w:r>
+      <w:r>
+        <w:rPr>
+          <w:iCs/>
+          <w:i/>
+        </w:rPr>
+        <w:t xml:space="preserve">29</w:t>
+      </w:r>
+      <w:r>
+        <w:t xml:space="preserve">, 465–473.</w:t>
       </w:r>
     </w:p>
     <w:bookmarkEnd w:id="271"/>
-    <w:bookmarkStart w:id="272" w:name="ref-stolley1991a"/>
+    <w:bookmarkStart w:id="272" w:name="ref-whitton2008a"/>
     <w:p>
       <w:pPr>
         <w:pStyle w:val="Bibliography"/>
       </w:pPr>
       <w:r>
-        <w:t xml:space="preserve">Stolley PD. 1991. When genius errs: R. A. Fisher and the lung cancer controversy. American Journal of Epidemiology. 133:416–425.</w:t>
+        <w:t xml:space="preserve">Whitton, J., Sears, C., Baack, E., &amp; Otto, S. (2008). The dynamic nature of apomixis in the angiosperms.</w:t>
+      </w:r>
+      <w:r>
+        <w:t xml:space="preserve"> </w:t>
+      </w:r>
+      <w:r>
+        <w:rPr>
+          <w:iCs/>
+          <w:i/>
+        </w:rPr>
+        <w:t xml:space="preserve">International Journal of Plant Sciences</w:t>
+      </w:r>
+      <w:r>
+        <w:t xml:space="preserve">,</w:t>
+      </w:r>
+      <w:r>
+        <w:t xml:space="preserve"> </w:t>
+      </w:r>
+      <w:r>
+        <w:rPr>
+          <w:iCs/>
+          <w:i/>
+        </w:rPr>
+        <w:t xml:space="preserve">169</w:t>
+      </w:r>
+      <w:r>
+        <w:t xml:space="preserve">, 169–182.</w:t>
       </w:r>
     </w:p>
     <w:bookmarkEnd w:id="272"/>
-    <w:bookmarkStart w:id="273" w:name="ref-tomlinson1966a"/>
+    <w:bookmarkStart w:id="273" w:name="ref-williams1975a"/>
     <w:p>
       <w:pPr>
         <w:pStyle w:val="Bibliography"/>
       </w:pPr>
       <w:r>
-        <w:t xml:space="preserve">Tomlinson J. 1966. The advantages of hermaphroditism and parthenogenesis. Journal of Theoretical Biology. 11:54–58.</w:t>
+        <w:t xml:space="preserve">Williams, G. C. (1975).</w:t>
+      </w:r>
+      <w:r>
+        <w:t xml:space="preserve"> </w:t>
+      </w:r>
+      <w:r>
+        <w:rPr>
+          <w:iCs/>
+          <w:i/>
+        </w:rPr>
+        <w:t xml:space="preserve">Sex and evolution</w:t>
+      </w:r>
+      <w:r>
+        <w:t xml:space="preserve">. Princeton University Press.</w:t>
       </w:r>
     </w:p>
     <w:bookmarkEnd w:id="273"/>
-    <w:bookmarkStart w:id="274" w:name="ref-valen1973a"/>
+    <w:bookmarkStart w:id="274" w:name="ref-winterbourn1970a"/>
     <w:p>
       <w:pPr>
         <w:pStyle w:val="Bibliography"/>
       </w:pPr>
       <w:r>
-        <w:t xml:space="preserve">Valen L van. 1973. A new evolutionary law. Evolutionary Theory. 1:1–30.</w:t>
+        <w:t xml:space="preserve">Winterbourn, M. J. (1970). The new zealand species of</w:t>
+      </w:r>
+      <w:r>
+        <w:t xml:space="preserve"> </w:t>
+      </w:r>
+      <w:r>
+        <w:rPr>
+          <w:iCs/>
+          <w:i/>
+        </w:rPr>
+        <w:t xml:space="preserve">potamopyrgus</w:t>
+      </w:r>
+      <w:r>
+        <w:t xml:space="preserve"> </w:t>
+      </w:r>
+      <w:r>
+        <w:t xml:space="preserve">(gastropoda: hydrobiidae).</w:t>
+      </w:r>
+      <w:r>
+        <w:t xml:space="preserve"> </w:t>
+      </w:r>
+      <w:r>
+        <w:rPr>
+          <w:iCs/>
+          <w:i/>
+        </w:rPr>
+        <w:t xml:space="preserve">Malacologia</w:t>
+      </w:r>
+      <w:r>
+        <w:t xml:space="preserve">,</w:t>
+      </w:r>
+      <w:r>
+        <w:t xml:space="preserve"> </w:t>
+      </w:r>
+      <w:r>
+        <w:rPr>
+          <w:iCs/>
+          <w:i/>
+        </w:rPr>
+        <w:t xml:space="preserve">10</w:t>
+      </w:r>
+      <w:r>
+        <w:t xml:space="preserve">, 283–321.</w:t>
       </w:r>
     </w:p>
     <w:bookmarkEnd w:id="274"/>
-    <w:bookmarkStart w:id="275" w:name="ref-vrijenhoek1979a"/>
+    <w:bookmarkStart w:id="275" w:name="ref-winterbourn1973a"/>
     <w:p>
       <w:pPr>
         <w:pStyle w:val="Bibliography"/>
       </w:pPr>
       <w:r>
-        <w:t xml:space="preserve">Vrijenhoek RC. 1979. Factors affecting clonal diversity and coexistence. American Zoologist. 19:787–797.</w:t>
+        <w:t xml:space="preserve">Winterbourn, M. J. (1973). Larval trematoda parasitizing the new zealand species of</w:t>
+      </w:r>
+      <w:r>
+        <w:t xml:space="preserve"> </w:t>
+      </w:r>
+      <w:r>
+        <w:rPr>
+          <w:iCs/>
+          <w:i/>
+        </w:rPr>
+        <w:t xml:space="preserve">potamopyrgus</w:t>
+      </w:r>
+      <w:r>
+        <w:t xml:space="preserve"> </w:t>
+      </w:r>
+      <w:r>
+        <w:t xml:space="preserve">(gastropoda: hydrobiidae).</w:t>
+      </w:r>
+      <w:r>
+        <w:t xml:space="preserve"> </w:t>
+      </w:r>
+      <w:r>
+        <w:rPr>
+          <w:iCs/>
+          <w:i/>
+        </w:rPr>
+        <w:t xml:space="preserve">Mauri Ora</w:t>
+      </w:r>
+      <w:r>
+        <w:t xml:space="preserve">,</w:t>
+      </w:r>
+      <w:r>
+        <w:t xml:space="preserve"> </w:t>
+      </w:r>
+      <w:r>
+        <w:rPr>
+          <w:iCs/>
+          <w:i/>
+        </w:rPr>
+        <w:t xml:space="preserve">2</w:t>
+      </w:r>
+      <w:r>
+        <w:t xml:space="preserve">, 17–30.</w:t>
       </w:r>
     </w:p>
     <w:bookmarkEnd w:id="275"/>
-    <w:bookmarkStart w:id="276" w:name="ref-vrijenhoek1998a"/>
+    <w:bookmarkStart w:id="276" w:name="ref-winterbourn1981a"/>
     <w:p>
       <w:pPr>
         <w:pStyle w:val="Bibliography"/>
       </w:pPr>
       <w:r>
-        <w:t xml:space="preserve">Vrijenhoek RC. 1998. Animal clones and diversity. Bioscience. 48:617–628.</w:t>
+        <w:t xml:space="preserve">Winterbourn, M. J., Rounick, J. S., &amp; Cowie, B. (1981). Are new zealand stream ecosystems really different?</w:t>
+      </w:r>
+      <w:r>
+        <w:t xml:space="preserve"> </w:t>
+      </w:r>
+      <w:r>
+        <w:rPr>
+          <w:iCs/>
+          <w:i/>
+        </w:rPr>
+        <w:t xml:space="preserve">New Zealand Journal of Marine and Freshwater Research</w:t>
+      </w:r>
+      <w:r>
+        <w:t xml:space="preserve">,</w:t>
+      </w:r>
+      <w:r>
+        <w:t xml:space="preserve"> </w:t>
+      </w:r>
+      <w:r>
+        <w:rPr>
+          <w:iCs/>
+          <w:i/>
+        </w:rPr>
+        <w:t xml:space="preserve">15</w:t>
+      </w:r>
+      <w:r>
+        <w:t xml:space="preserve">, 321–328.</w:t>
       </w:r>
     </w:p>
     <w:bookmarkEnd w:id="276"/>
-    <w:bookmarkStart w:id="277" w:name="ref-vrijenhoek2009a"/>
-    <w:p>
-      <w:pPr>
-        <w:pStyle w:val="Bibliography"/>
-      </w:pPr>
-      <w:r>
-        <w:t xml:space="preserve">Vrijenhoek RC, Parker ED. 2009. Geographical parthenogenesis: General purpose genotypes and frozen niche variation. In: Schön I, Martens K, Dijk P, editors. Lost sex: The evolutionary biology of parthenogenesis. London: Springer. p. 99–131.</w:t>
-      </w:r>
-    </w:p>
     <w:bookmarkEnd w:id="277"/>
-    <w:bookmarkStart w:id="278" w:name="ref-wallace1975a"/>
-    <w:p>
-      <w:pPr>
-        <w:pStyle w:val="Bibliography"/>
-      </w:pPr>
-      <w:r>
-        <w:t xml:space="preserve">Wallace B. 1975. Hard and soft selection revisited. Evolution. 29:465–473.</w:t>
-      </w:r>
-    </w:p>
     <w:bookmarkEnd w:id="278"/>
-    <w:bookmarkStart w:id="279" w:name="ref-whitton2008a"/>
-    <w:p>
-      <w:pPr>
-        <w:pStyle w:val="Bibliography"/>
-      </w:pPr>
-      <w:r>
-        <w:t xml:space="preserve">Whitton J, Sears C, Baack E, Otto S. 2008. The dynamic nature of apomixis in the angiosperms. International Journal of Plant Sciences. 169:169–182.</w:t>
-      </w:r>
-    </w:p>
-    <w:bookmarkEnd w:id="279"/>
-    <w:bookmarkStart w:id="280" w:name="ref-williams1975a"/>
-    <w:p>
-      <w:pPr>
-        <w:pStyle w:val="Bibliography"/>
-      </w:pPr>
-      <w:r>
-        <w:t xml:space="preserve">Williams GC. 1975. Sex and evolution. Princeton University Press.</w:t>
-      </w:r>
-    </w:p>
-    <w:bookmarkEnd w:id="280"/>
-    <w:bookmarkStart w:id="281" w:name="ref-winterbourn1970a"/>
-    <w:p>
-      <w:pPr>
-        <w:pStyle w:val="Bibliography"/>
-      </w:pPr>
-      <w:r>
-        <w:t xml:space="preserve">Winterbourn MJ. 1970. The new zealand species of</w:t>
-      </w:r>
-      <w:r>
-        <w:t xml:space="preserve"> </w:t>
-      </w:r>
-      <w:r>
-        <w:rPr>
-          <w:iCs/>
-          <w:i/>
-        </w:rPr>
-        <w:t xml:space="preserve">potamopyrgus</w:t>
-      </w:r>
-      <w:r>
-        <w:t xml:space="preserve"> </w:t>
-      </w:r>
-      <w:r>
-        <w:t xml:space="preserve">(gastropoda: hydrobiidae). Malacologia. 10:283–321.</w:t>
-      </w:r>
-    </w:p>
-    <w:bookmarkEnd w:id="281"/>
-    <w:bookmarkStart w:id="282" w:name="ref-winterbourn1973a"/>
-    <w:p>
-      <w:pPr>
-        <w:pStyle w:val="Bibliography"/>
-      </w:pPr>
-      <w:r>
-        <w:t xml:space="preserve">Winterbourn MJ. 1973. Larval trematoda parasitizing the new zealand species of</w:t>
-      </w:r>
-      <w:r>
-        <w:t xml:space="preserve"> </w:t>
-      </w:r>
-      <w:r>
-        <w:rPr>
-          <w:iCs/>
-          <w:i/>
-        </w:rPr>
-        <w:t xml:space="preserve">potamopyrgus</w:t>
-      </w:r>
-      <w:r>
-        <w:t xml:space="preserve"> </w:t>
-      </w:r>
-      <w:r>
-        <w:t xml:space="preserve">(gastropoda: hydrobiidae). Mauri Ora. 2:17–30.</w:t>
-      </w:r>
-    </w:p>
-    <w:bookmarkEnd w:id="282"/>
-    <w:bookmarkStart w:id="283" w:name="ref-winterbourn1981a"/>
-    <w:p>
-      <w:pPr>
-        <w:pStyle w:val="Bibliography"/>
-      </w:pPr>
-      <w:r>
-        <w:t xml:space="preserve">Winterbourn MJ, Rounick JS, Cowie B. 1981. Are new zealand stream ecosystems really different? New Zealand Journal of Marine and Freshwater Research. 15:321–328.</w:t>
-      </w:r>
-    </w:p>
-    <w:bookmarkEnd w:id="283"/>
-    <w:bookmarkEnd w:id="284"/>
-    <w:bookmarkEnd w:id="285"/>
     <w:sectPr>
       <w:pgSz w:h="15840" w:w="12240"/>
       <w:pgMar w:bottom="1440" w:footer="720" w:gutter="0" w:header="720" w:left="1440" w:right="1440" w:top="1440"/>
@@ -13177,7 +15206,7 @@
         <w:t xml:space="preserve"> </w:t>
       </w:r>
       <w:r>
-        <w:t xml:space="preserve">(see also Lively et al. 2000; Hazel et al. 2004)</w:t>
+        <w:t xml:space="preserve">(Hazel et al., 2004; see also Lively et al., 2000)</w:t>
       </w:r>
       <w:r>
         <w:t xml:space="preserve">.</w:t>
@@ -13224,7 +15253,7 @@
         <w:t xml:space="preserve"> </w:t>
       </w:r>
       <w:r>
-        <w:t xml:space="preserve">(Churchill 1997)</w:t>
+        <w:t xml:space="preserve">(Churchill, 1997)</w:t>
       </w:r>
       <w:r>
         <w:t xml:space="preserve">.</w:t>
@@ -13271,7 +15300,7 @@
         <w:t xml:space="preserve"> </w:t>
       </w:r>
       <w:r>
-        <w:t xml:space="preserve">(Elliott and Brook 2007)</w:t>
+        <w:t xml:space="preserve">(Elliott &amp; Brook, 2007)</w:t>
       </w:r>
       <w:r>
         <w:t xml:space="preserve">. They point out crucial differences between Chamberlin and Platt including that Chamberlin allowed for multiple ideas to be partially correct, which is important for</w:t>
@@ -13329,7 +15358,7 @@
         <w:t xml:space="preserve"> </w:t>
       </w:r>
       <w:r>
-        <w:t xml:space="preserve">(1978: 65)</w:t>
+        <w:t xml:space="preserve">(1978, p. 65)</w:t>
       </w:r>
       <w:r>
         <w:t xml:space="preserve"> </w:t>
@@ -13463,7 +15492,7 @@
         <w:t xml:space="preserve"> </w:t>
       </w:r>
       <w:r>
-        <w:t xml:space="preserve">(see also Lively et al. 2000; Hazel et al. 2004)</w:t>
+        <w:t xml:space="preserve">(Hazel et al., 2004; see also Lively et al., 2000)</w:t>
       </w:r>
       <w:r>
         <w:t xml:space="preserve">.</w:t>
@@ -13510,7 +15539,7 @@
         <w:t xml:space="preserve"> </w:t>
       </w:r>
       <w:r>
-        <w:t xml:space="preserve">(Churchill 1997)</w:t>
+        <w:t xml:space="preserve">(Churchill, 1997)</w:t>
       </w:r>
       <w:r>
         <w:t xml:space="preserve">.</w:t>
@@ -13557,7 +15586,7 @@
         <w:t xml:space="preserve"> </w:t>
       </w:r>
       <w:r>
-        <w:t xml:space="preserve">(Elliott and Brook 2007)</w:t>
+        <w:t xml:space="preserve">(Elliott &amp; Brook, 2007)</w:t>
       </w:r>
       <w:r>
         <w:t xml:space="preserve">. They point out crucial differences between Chamberlin and Platt including that Chamberlin allowed for multiple ideas to be partially correct, which is important for</w:t>
@@ -13615,7 +15644,7 @@
         <w:t xml:space="preserve"> </w:t>
       </w:r>
       <w:r>
-        <w:t xml:space="preserve">(1978: 65)</w:t>
+        <w:t xml:space="preserve">(1978, p. 65)</w:t>
       </w:r>
       <w:r>
         <w:t xml:space="preserve"> </w:t>
@@ -13664,7 +15693,7 @@
         <w:t xml:space="preserve"> </w:t>
       </w:r>
       <w:r>
-        <w:t xml:space="preserve">(Soper et al. 2013)</w:t>
+        <w:t xml:space="preserve">(Soper et al., 2013)</w:t>
       </w:r>
       <w:r>
         <w:t xml:space="preserve">.</w:t>
@@ -13732,7 +15761,7 @@
         <w:t xml:space="preserve"> </w:t>
       </w:r>
       <w:r>
-        <w:t xml:space="preserve">(Levins 1966)</w:t>
+        <w:t xml:space="preserve">(Levins, 1966)</w:t>
       </w:r>
       <w:r>
         <w:t xml:space="preserve">.</w:t>
@@ -13760,7 +15789,7 @@
         <w:t xml:space="preserve"> </w:t>
       </w:r>
       <w:r>
-        <w:t xml:space="preserve">(Antonovics and Ellstrand 1984; Ellstrand and Antonovics 1985)</w:t>
+        <w:t xml:space="preserve">(Antonovics &amp; Ellstrand, 1984; Ellstrand &amp; Antonovics, 1985)</w:t>
       </w:r>
       <w:r>
         <w:t xml:space="preserve">. Later studies showed that the rare advantage was likely due to escape from infection</w:t>
@@ -13769,7 +15798,7 @@
         <w:t xml:space="preserve"> </w:t>
       </w:r>
       <w:r>
-        <w:t xml:space="preserve">(Kelley et al. 1988; 1993; 1994)</w:t>
+        <w:t xml:space="preserve">(Kelley et al., 1988, 1994; 1993)</w:t>
       </w:r>
       <w:r>
         <w:t xml:space="preserve">.</w:t>
@@ -13978,7 +16007,7 @@
         <w:t xml:space="preserve"> </w:t>
       </w:r>
       <w:r>
-        <w:t xml:space="preserve">(Lively et al. 2021)</w:t>
+        <w:t xml:space="preserve">(Lively et al., 2021)</w:t>
       </w:r>
       <w:r>
         <w:t xml:space="preserve">.</w:t>
@@ -14198,7 +16227,7 @@
         <w:t xml:space="preserve"> </w:t>
       </w:r>
       <w:r>
-        <w:t xml:space="preserve">(see also Lively et al. 2000; Hazel et al. 2004)</w:t>
+        <w:t xml:space="preserve">(Hazel et al., 2004; see also Lively et al., 2000)</w:t>
       </w:r>
       <w:r>
         <w:t xml:space="preserve">.</w:t>
@@ -14245,7 +16274,7 @@
         <w:t xml:space="preserve"> </w:t>
       </w:r>
       <w:r>
-        <w:t xml:space="preserve">(Churchill 1997)</w:t>
+        <w:t xml:space="preserve">(Churchill, 1997)</w:t>
       </w:r>
       <w:r>
         <w:t xml:space="preserve">.</w:t>
@@ -14292,7 +16321,7 @@
         <w:t xml:space="preserve"> </w:t>
       </w:r>
       <w:r>
-        <w:t xml:space="preserve">(Elliott and Brook 2007)</w:t>
+        <w:t xml:space="preserve">(Elliott &amp; Brook, 2007)</w:t>
       </w:r>
       <w:r>
         <w:t xml:space="preserve">. They point out crucial differences between Chamberlin and Platt including that Chamberlin allowed for multiple ideas to be partially correct, which is important for</w:t>
@@ -14350,7 +16379,7 @@
         <w:t xml:space="preserve"> </w:t>
       </w:r>
       <w:r>
-        <w:t xml:space="preserve">(1978: 65)</w:t>
+        <w:t xml:space="preserve">(1978, p. 65)</w:t>
       </w:r>
       <w:r>
         <w:t xml:space="preserve"> </w:t>
@@ -14399,7 +16428,7 @@
         <w:t xml:space="preserve"> </w:t>
       </w:r>
       <w:r>
-        <w:t xml:space="preserve">(Soper et al. 2013)</w:t>
+        <w:t xml:space="preserve">(Soper et al., 2013)</w:t>
       </w:r>
       <w:r>
         <w:t xml:space="preserve">.</w:t>
@@ -14467,7 +16496,7 @@
         <w:t xml:space="preserve"> </w:t>
       </w:r>
       <w:r>
-        <w:t xml:space="preserve">(Levins 1966)</w:t>
+        <w:t xml:space="preserve">(Levins, 1966)</w:t>
       </w:r>
       <w:r>
         <w:t xml:space="preserve">.</w:t>
@@ -14495,7 +16524,7 @@
         <w:t xml:space="preserve"> </w:t>
       </w:r>
       <w:r>
-        <w:t xml:space="preserve">(Antonovics and Ellstrand 1984; Ellstrand and Antonovics 1985)</w:t>
+        <w:t xml:space="preserve">(Antonovics &amp; Ellstrand, 1984; Ellstrand &amp; Antonovics, 1985)</w:t>
       </w:r>
       <w:r>
         <w:t xml:space="preserve">. Later studies showed that the rare advantage was likely due to escape from infection</w:t>
@@ -14504,7 +16533,7 @@
         <w:t xml:space="preserve"> </w:t>
       </w:r>
       <w:r>
-        <w:t xml:space="preserve">(Kelley et al. 1988; 1993; 1994)</w:t>
+        <w:t xml:space="preserve">(Kelley et al., 1988, 1994; 1993)</w:t>
       </w:r>
       <w:r>
         <w:t xml:space="preserve">.</w:t>
@@ -14713,7 +16742,7 @@
         <w:t xml:space="preserve"> </w:t>
       </w:r>
       <w:r>
-        <w:t xml:space="preserve">(Lively et al. 2021)</w:t>
+        <w:t xml:space="preserve">(Lively et al., 2021)</w:t>
       </w:r>
       <w:r>
         <w:t xml:space="preserve">.</w:t>
@@ -14848,7 +16877,7 @@
         <w:t xml:space="preserve"> </w:t>
       </w:r>
       <w:r>
-        <w:t xml:space="preserve">(Anderson and May 1979; May and Anderson 1979)</w:t>
+        <w:t xml:space="preserve">(Anderson &amp; May, 1979; May &amp; Anderson, 1979)</w:t>
       </w:r>
       <w:r>
         <w:t xml:space="preserve">. Virulence may also be density dependent</w:t>
@@ -14857,7 +16886,7 @@
         <w:t xml:space="preserve"> </w:t>
       </w:r>
       <w:r>
-        <w:t xml:space="preserve">(Lively et al. 1995; Bell et al. 2006; Lively 2006)</w:t>
+        <w:t xml:space="preserve">(T. Bell et al., 2006; Lively et al., 1995; Lively, 2006)</w:t>
       </w:r>
       <w:r>
         <w:t xml:space="preserve">. Habitat partitioning may also play a role in the distribution of sexual females among depth-stratified habitats</w:t>
@@ -14866,7 +16895,7 @@
         <w:t xml:space="preserve"> </w:t>
       </w:r>
       <w:r>
-        <w:t xml:space="preserve">(Negovetic and Jokela 2001)</w:t>
+        <w:t xml:space="preserve">(Negovetic &amp; Jokela, 2001)</w:t>
       </w:r>
       <w:r>
         <w:t xml:space="preserve">.</w:t>

</xml_diff>